<commit_message>
#### Revision 005 - Update docs Update: SRC.docx Add: Simpsons.xlsx
</commit_message>
<xml_diff>
--- a/Software Requirements Specification.docx
+++ b/Software Requirements Specification.docx
@@ -6,14 +6,8 @@
       <w:pPr>
         <w:pStyle w:val="Titel"/>
         <w:jc w:val="right"/>
-        <w:rPr>
-          <w:lang w:val="de-DE"/>
-        </w:rPr>
-      </w:pPr>
-      <w:r>
-        <w:rPr>
-          <w:lang w:val="de-DE"/>
-        </w:rPr>
+      </w:pPr>
+      <w:r>
         <w:t>Nappy, the ingenious</w:t>
       </w:r>
       <w:r>
@@ -23,9 +17,6 @@
         <w:fldChar w:fldCharType="begin"/>
       </w:r>
       <w:r>
-        <w:rPr>
-          <w:lang w:val="de-DE"/>
-        </w:rPr>
         <w:instrText xml:space="preserve"> SUBJECT  \* MERGEFORMAT </w:instrText>
       </w:r>
       <w:r>
@@ -39,9 +30,6 @@
       <w:pPr>
         <w:pStyle w:val="Titel"/>
         <w:jc w:val="right"/>
-        <w:rPr>
-          <w:lang w:val="de-DE"/>
-        </w:rPr>
       </w:pPr>
       <w:r>
         <w:rPr>
@@ -50,9 +38,6 @@
         <w:fldChar w:fldCharType="begin"/>
       </w:r>
       <w:r>
-        <w:rPr>
-          <w:lang w:val="de-DE"/>
-        </w:rPr>
         <w:instrText xml:space="preserve"> TITLE  \* MERGEFORMAT </w:instrText>
       </w:r>
       <w:r>
@@ -62,9 +47,6 @@
         <w:fldChar w:fldCharType="separate"/>
       </w:r>
       <w:r>
-        <w:rPr>
-          <w:lang w:val="de-DE"/>
-        </w:rPr>
         <w:t>Software Requirements Specification</w:t>
       </w:r>
       <w:r>
@@ -74,20 +56,8 @@
         <w:fldChar w:fldCharType="end"/>
       </w:r>
     </w:p>
-    <w:p>
-      <w:pPr>
-        <w:rPr>
-          <w:lang w:val="de-DE"/>
-        </w:rPr>
-      </w:pPr>
-    </w:p>
-    <w:p>
-      <w:pPr>
-        <w:rPr>
-          <w:lang w:val="de-DE"/>
-        </w:rPr>
-      </w:pPr>
-    </w:p>
+    <w:p/>
+    <w:p/>
     <w:p>
       <w:pPr>
         <w:pStyle w:val="Titel"/>
@@ -602,8 +572,6 @@
         </w:rPr>
         <w:fldChar w:fldCharType="separate"/>
       </w:r>
-      <w:bookmarkStart w:id="0" w:name="_GoBack"/>
-      <w:bookmarkEnd w:id="0"/>
       <w:r>
         <w:rPr>
           <w:noProof/>
@@ -3111,7 +3079,7 @@
           <w:noProof/>
           <w:sz w:val="22"/>
           <w:szCs w:val="22"/>
-          <w:lang w:val="de-DE" w:eastAsia="de-DE"/>
+          <w:lang w:eastAsia="de-DE"/>
         </w:rPr>
       </w:pPr>
       <w:r>
@@ -3126,7 +3094,7 @@
           <w:noProof/>
           <w:sz w:val="22"/>
           <w:szCs w:val="22"/>
-          <w:lang w:val="de-DE" w:eastAsia="de-DE"/>
+          <w:lang w:eastAsia="de-DE"/>
         </w:rPr>
         <w:tab/>
       </w:r>
@@ -3186,13 +3154,12 @@
           <w:noProof/>
           <w:sz w:val="22"/>
           <w:szCs w:val="22"/>
-          <w:lang w:val="de-DE" w:eastAsia="de-DE"/>
-        </w:rPr>
-      </w:pPr>
-      <w:r>
-        <w:rPr>
-          <w:noProof/>
-          <w:lang w:val="de-DE"/>
+          <w:lang w:eastAsia="de-DE"/>
+        </w:rPr>
+      </w:pPr>
+      <w:r>
+        <w:rPr>
+          <w:noProof/>
         </w:rPr>
         <w:t>3.3.6</w:t>
       </w:r>
@@ -3202,14 +3169,13 @@
           <w:noProof/>
           <w:sz w:val="22"/>
           <w:szCs w:val="22"/>
-          <w:lang w:val="de-DE" w:eastAsia="de-DE"/>
-        </w:rPr>
-        <w:tab/>
-      </w:r>
-      <w:r>
-        <w:rPr>
-          <w:noProof/>
-          <w:lang w:val="de-DE"/>
+          <w:lang w:eastAsia="de-DE"/>
+        </w:rPr>
+        <w:tab/>
+      </w:r>
+      <w:r>
+        <w:rPr>
+          <w:noProof/>
         </w:rPr>
         <w:t>Bugs or Defect Rate</w:t>
       </w:r>
@@ -3266,13 +3232,12 @@
           <w:noProof/>
           <w:sz w:val="22"/>
           <w:szCs w:val="22"/>
-          <w:lang w:val="de-DE" w:eastAsia="de-DE"/>
-        </w:rPr>
-      </w:pPr>
-      <w:r>
-        <w:rPr>
-          <w:noProof/>
-          <w:lang w:val="de-DE"/>
+          <w:lang w:eastAsia="de-DE"/>
+        </w:rPr>
+      </w:pPr>
+      <w:r>
+        <w:rPr>
+          <w:noProof/>
         </w:rPr>
         <w:t>3.4</w:t>
       </w:r>
@@ -3282,14 +3247,13 @@
           <w:noProof/>
           <w:sz w:val="22"/>
           <w:szCs w:val="22"/>
-          <w:lang w:val="de-DE" w:eastAsia="de-DE"/>
-        </w:rPr>
-        <w:tab/>
-      </w:r>
-      <w:r>
-        <w:rPr>
-          <w:noProof/>
-          <w:lang w:val="de-DE"/>
+          <w:lang w:eastAsia="de-DE"/>
+        </w:rPr>
+        <w:tab/>
+      </w:r>
+      <w:r>
+        <w:rPr>
+          <w:noProof/>
         </w:rPr>
         <w:t>Performance</w:t>
       </w:r>
@@ -3343,13 +3307,12 @@
           <w:noProof/>
           <w:sz w:val="22"/>
           <w:szCs w:val="22"/>
-          <w:lang w:val="de-DE" w:eastAsia="de-DE"/>
-        </w:rPr>
-      </w:pPr>
-      <w:r>
-        <w:rPr>
-          <w:noProof/>
-          <w:lang w:val="de-DE"/>
+          <w:lang w:eastAsia="de-DE"/>
+        </w:rPr>
+      </w:pPr>
+      <w:r>
+        <w:rPr>
+          <w:noProof/>
         </w:rPr>
         <w:t>3.4.1</w:t>
       </w:r>
@@ -3359,14 +3322,13 @@
           <w:noProof/>
           <w:sz w:val="22"/>
           <w:szCs w:val="22"/>
-          <w:lang w:val="de-DE" w:eastAsia="de-DE"/>
-        </w:rPr>
-        <w:tab/>
-      </w:r>
-      <w:r>
-        <w:rPr>
-          <w:noProof/>
-          <w:lang w:val="de-DE"/>
+          <w:lang w:eastAsia="de-DE"/>
+        </w:rPr>
+        <w:tab/>
+      </w:r>
+      <w:r>
+        <w:rPr>
+          <w:noProof/>
         </w:rPr>
         <w:t>Response Time</w:t>
       </w:r>
@@ -3420,13 +3382,12 @@
           <w:noProof/>
           <w:sz w:val="22"/>
           <w:szCs w:val="22"/>
-          <w:lang w:val="de-DE" w:eastAsia="de-DE"/>
-        </w:rPr>
-      </w:pPr>
-      <w:r>
-        <w:rPr>
-          <w:noProof/>
-          <w:lang w:val="de-DE"/>
+          <w:lang w:eastAsia="de-DE"/>
+        </w:rPr>
+      </w:pPr>
+      <w:r>
+        <w:rPr>
+          <w:noProof/>
         </w:rPr>
         <w:t>3.4.2</w:t>
       </w:r>
@@ -3436,14 +3397,13 @@
           <w:noProof/>
           <w:sz w:val="22"/>
           <w:szCs w:val="22"/>
-          <w:lang w:val="de-DE" w:eastAsia="de-DE"/>
-        </w:rPr>
-        <w:tab/>
-      </w:r>
-      <w:r>
-        <w:rPr>
-          <w:noProof/>
-          <w:lang w:val="de-DE"/>
+          <w:lang w:eastAsia="de-DE"/>
+        </w:rPr>
+        <w:tab/>
+      </w:r>
+      <w:r>
+        <w:rPr>
+          <w:noProof/>
         </w:rPr>
         <w:t>Throughput</w:t>
       </w:r>
@@ -3497,13 +3457,12 @@
           <w:noProof/>
           <w:sz w:val="22"/>
           <w:szCs w:val="22"/>
-          <w:lang w:val="de-DE" w:eastAsia="de-DE"/>
-        </w:rPr>
-      </w:pPr>
-      <w:r>
-        <w:rPr>
-          <w:noProof/>
-          <w:lang w:val="de-DE"/>
+          <w:lang w:eastAsia="de-DE"/>
+        </w:rPr>
+      </w:pPr>
+      <w:r>
+        <w:rPr>
+          <w:noProof/>
         </w:rPr>
         <w:t>3.4.3</w:t>
       </w:r>
@@ -3513,14 +3472,13 @@
           <w:noProof/>
           <w:sz w:val="22"/>
           <w:szCs w:val="22"/>
-          <w:lang w:val="de-DE" w:eastAsia="de-DE"/>
-        </w:rPr>
-        <w:tab/>
-      </w:r>
-      <w:r>
-        <w:rPr>
-          <w:noProof/>
-          <w:lang w:val="de-DE"/>
+          <w:lang w:eastAsia="de-DE"/>
+        </w:rPr>
+        <w:tab/>
+      </w:r>
+      <w:r>
+        <w:rPr>
+          <w:noProof/>
         </w:rPr>
         <w:t>Capacity</w:t>
       </w:r>
@@ -3574,13 +3532,12 @@
           <w:noProof/>
           <w:sz w:val="22"/>
           <w:szCs w:val="22"/>
-          <w:lang w:val="de-DE" w:eastAsia="de-DE"/>
-        </w:rPr>
-      </w:pPr>
-      <w:r>
-        <w:rPr>
-          <w:noProof/>
-          <w:lang w:val="de-DE"/>
+          <w:lang w:eastAsia="de-DE"/>
+        </w:rPr>
+      </w:pPr>
+      <w:r>
+        <w:rPr>
+          <w:noProof/>
         </w:rPr>
         <w:t>3.4.4</w:t>
       </w:r>
@@ -3590,14 +3547,13 @@
           <w:noProof/>
           <w:sz w:val="22"/>
           <w:szCs w:val="22"/>
-          <w:lang w:val="de-DE" w:eastAsia="de-DE"/>
-        </w:rPr>
-        <w:tab/>
-      </w:r>
-      <w:r>
-        <w:rPr>
-          <w:noProof/>
-          <w:lang w:val="de-DE"/>
+          <w:lang w:eastAsia="de-DE"/>
+        </w:rPr>
+        <w:tab/>
+      </w:r>
+      <w:r>
+        <w:rPr>
+          <w:noProof/>
         </w:rPr>
         <w:t>Degradation modes</w:t>
       </w:r>
@@ -3651,13 +3607,12 @@
           <w:noProof/>
           <w:sz w:val="22"/>
           <w:szCs w:val="22"/>
-          <w:lang w:val="de-DE" w:eastAsia="de-DE"/>
-        </w:rPr>
-      </w:pPr>
-      <w:r>
-        <w:rPr>
-          <w:noProof/>
-          <w:lang w:val="de-DE"/>
+          <w:lang w:eastAsia="de-DE"/>
+        </w:rPr>
+      </w:pPr>
+      <w:r>
+        <w:rPr>
+          <w:noProof/>
         </w:rPr>
         <w:t>3.4.5</w:t>
       </w:r>
@@ -3667,14 +3622,13 @@
           <w:noProof/>
           <w:sz w:val="22"/>
           <w:szCs w:val="22"/>
-          <w:lang w:val="de-DE" w:eastAsia="de-DE"/>
-        </w:rPr>
-        <w:tab/>
-      </w:r>
-      <w:r>
-        <w:rPr>
-          <w:noProof/>
-          <w:lang w:val="de-DE"/>
+          <w:lang w:eastAsia="de-DE"/>
+        </w:rPr>
+        <w:tab/>
+      </w:r>
+      <w:r>
+        <w:rPr>
+          <w:noProof/>
         </w:rPr>
         <w:t>Resource utilization</w:t>
       </w:r>
@@ -3731,13 +3685,12 @@
           <w:noProof/>
           <w:sz w:val="22"/>
           <w:szCs w:val="22"/>
-          <w:lang w:val="de-DE" w:eastAsia="de-DE"/>
-        </w:rPr>
-      </w:pPr>
-      <w:r>
-        <w:rPr>
-          <w:noProof/>
-          <w:lang w:val="de-DE"/>
+          <w:lang w:eastAsia="de-DE"/>
+        </w:rPr>
+      </w:pPr>
+      <w:r>
+        <w:rPr>
+          <w:noProof/>
         </w:rPr>
         <w:t>3.5</w:t>
       </w:r>
@@ -3747,14 +3700,13 @@
           <w:noProof/>
           <w:sz w:val="22"/>
           <w:szCs w:val="22"/>
-          <w:lang w:val="de-DE" w:eastAsia="de-DE"/>
-        </w:rPr>
-        <w:tab/>
-      </w:r>
-      <w:r>
-        <w:rPr>
-          <w:noProof/>
-          <w:lang w:val="de-DE"/>
+          <w:lang w:eastAsia="de-DE"/>
+        </w:rPr>
+        <w:tab/>
+      </w:r>
+      <w:r>
+        <w:rPr>
+          <w:noProof/>
         </w:rPr>
         <w:t>Supportability</w:t>
       </w:r>
@@ -3811,13 +3763,12 @@
           <w:noProof/>
           <w:sz w:val="22"/>
           <w:szCs w:val="22"/>
-          <w:lang w:val="de-DE" w:eastAsia="de-DE"/>
-        </w:rPr>
-      </w:pPr>
-      <w:r>
-        <w:rPr>
-          <w:noProof/>
-          <w:lang w:val="de-DE"/>
+          <w:lang w:eastAsia="de-DE"/>
+        </w:rPr>
+      </w:pPr>
+      <w:r>
+        <w:rPr>
+          <w:noProof/>
         </w:rPr>
         <w:t>3.6</w:t>
       </w:r>
@@ -3827,14 +3778,13 @@
           <w:noProof/>
           <w:sz w:val="22"/>
           <w:szCs w:val="22"/>
-          <w:lang w:val="de-DE" w:eastAsia="de-DE"/>
-        </w:rPr>
-        <w:tab/>
-      </w:r>
-      <w:r>
-        <w:rPr>
-          <w:noProof/>
-          <w:lang w:val="de-DE"/>
+          <w:lang w:eastAsia="de-DE"/>
+        </w:rPr>
+        <w:tab/>
+      </w:r>
+      <w:r>
+        <w:rPr>
+          <w:noProof/>
         </w:rPr>
         <w:t>Design Constraints</w:t>
       </w:r>
@@ -3888,13 +3838,12 @@
           <w:noProof/>
           <w:sz w:val="22"/>
           <w:szCs w:val="22"/>
-          <w:lang w:val="de-DE" w:eastAsia="de-DE"/>
-        </w:rPr>
-      </w:pPr>
-      <w:r>
-        <w:rPr>
-          <w:noProof/>
-          <w:lang w:val="de-DE"/>
+          <w:lang w:eastAsia="de-DE"/>
+        </w:rPr>
+      </w:pPr>
+      <w:r>
+        <w:rPr>
+          <w:noProof/>
         </w:rPr>
         <w:t>3.6.1</w:t>
       </w:r>
@@ -3904,14 +3853,13 @@
           <w:noProof/>
           <w:sz w:val="22"/>
           <w:szCs w:val="22"/>
-          <w:lang w:val="de-DE" w:eastAsia="de-DE"/>
-        </w:rPr>
-        <w:tab/>
-      </w:r>
-      <w:r>
-        <w:rPr>
-          <w:noProof/>
-          <w:lang w:val="de-DE"/>
+          <w:lang w:eastAsia="de-DE"/>
+        </w:rPr>
+        <w:tab/>
+      </w:r>
+      <w:r>
+        <w:rPr>
+          <w:noProof/>
         </w:rPr>
         <w:t>The Simpsons</w:t>
       </w:r>
@@ -3968,7 +3916,7 @@
           <w:noProof/>
           <w:sz w:val="22"/>
           <w:szCs w:val="22"/>
-          <w:lang w:val="de-DE" w:eastAsia="de-DE"/>
+          <w:lang w:eastAsia="de-DE"/>
         </w:rPr>
       </w:pPr>
       <w:r>
@@ -3983,7 +3931,7 @@
           <w:noProof/>
           <w:sz w:val="22"/>
           <w:szCs w:val="22"/>
-          <w:lang w:val="de-DE" w:eastAsia="de-DE"/>
+          <w:lang w:eastAsia="de-DE"/>
         </w:rPr>
         <w:tab/>
       </w:r>
@@ -4046,13 +3994,12 @@
           <w:noProof/>
           <w:sz w:val="22"/>
           <w:szCs w:val="22"/>
-          <w:lang w:val="de-DE" w:eastAsia="de-DE"/>
-        </w:rPr>
-      </w:pPr>
-      <w:r>
-        <w:rPr>
-          <w:noProof/>
-          <w:lang w:val="de-DE"/>
+          <w:lang w:eastAsia="de-DE"/>
+        </w:rPr>
+      </w:pPr>
+      <w:r>
+        <w:rPr>
+          <w:noProof/>
         </w:rPr>
         <w:t>3.8</w:t>
       </w:r>
@@ -4062,14 +4009,13 @@
           <w:noProof/>
           <w:sz w:val="22"/>
           <w:szCs w:val="22"/>
-          <w:lang w:val="de-DE" w:eastAsia="de-DE"/>
-        </w:rPr>
-        <w:tab/>
-      </w:r>
-      <w:r>
-        <w:rPr>
-          <w:noProof/>
-          <w:lang w:val="de-DE"/>
+          <w:lang w:eastAsia="de-DE"/>
+        </w:rPr>
+        <w:tab/>
+      </w:r>
+      <w:r>
+        <w:rPr>
+          <w:noProof/>
         </w:rPr>
         <w:t>Purchased Components</w:t>
       </w:r>
@@ -4126,13 +4072,12 @@
           <w:noProof/>
           <w:sz w:val="22"/>
           <w:szCs w:val="22"/>
-          <w:lang w:val="de-DE" w:eastAsia="de-DE"/>
-        </w:rPr>
-      </w:pPr>
-      <w:r>
-        <w:rPr>
-          <w:noProof/>
-          <w:lang w:val="de-DE"/>
+          <w:lang w:eastAsia="de-DE"/>
+        </w:rPr>
+      </w:pPr>
+      <w:r>
+        <w:rPr>
+          <w:noProof/>
         </w:rPr>
         <w:t>3.9</w:t>
       </w:r>
@@ -4142,14 +4087,13 @@
           <w:noProof/>
           <w:sz w:val="22"/>
           <w:szCs w:val="22"/>
-          <w:lang w:val="de-DE" w:eastAsia="de-DE"/>
-        </w:rPr>
-        <w:tab/>
-      </w:r>
-      <w:r>
-        <w:rPr>
-          <w:noProof/>
-          <w:lang w:val="de-DE"/>
+          <w:lang w:eastAsia="de-DE"/>
+        </w:rPr>
+        <w:tab/>
+      </w:r>
+      <w:r>
+        <w:rPr>
+          <w:noProof/>
         </w:rPr>
         <w:t>Interfaces</w:t>
       </w:r>
@@ -4203,13 +4147,12 @@
           <w:noProof/>
           <w:sz w:val="22"/>
           <w:szCs w:val="22"/>
-          <w:lang w:val="de-DE" w:eastAsia="de-DE"/>
-        </w:rPr>
-      </w:pPr>
-      <w:r>
-        <w:rPr>
-          <w:noProof/>
-          <w:lang w:val="de-DE"/>
+          <w:lang w:eastAsia="de-DE"/>
+        </w:rPr>
+      </w:pPr>
+      <w:r>
+        <w:rPr>
+          <w:noProof/>
         </w:rPr>
         <w:t>3.9.1</w:t>
       </w:r>
@@ -4219,14 +4162,13 @@
           <w:noProof/>
           <w:sz w:val="22"/>
           <w:szCs w:val="22"/>
-          <w:lang w:val="de-DE" w:eastAsia="de-DE"/>
-        </w:rPr>
-        <w:tab/>
-      </w:r>
-      <w:r>
-        <w:rPr>
-          <w:noProof/>
-          <w:lang w:val="de-DE"/>
+          <w:lang w:eastAsia="de-DE"/>
+        </w:rPr>
+        <w:tab/>
+      </w:r>
+      <w:r>
+        <w:rPr>
+          <w:noProof/>
         </w:rPr>
         <w:t>User Interfaces</w:t>
       </w:r>
@@ -4280,13 +4222,12 @@
           <w:noProof/>
           <w:sz w:val="22"/>
           <w:szCs w:val="22"/>
-          <w:lang w:val="de-DE" w:eastAsia="de-DE"/>
-        </w:rPr>
-      </w:pPr>
-      <w:r>
-        <w:rPr>
-          <w:noProof/>
-          <w:lang w:val="de-DE"/>
+          <w:lang w:eastAsia="de-DE"/>
+        </w:rPr>
+      </w:pPr>
+      <w:r>
+        <w:rPr>
+          <w:noProof/>
         </w:rPr>
         <w:lastRenderedPageBreak/>
         <w:t>3.9.2</w:t>
@@ -4297,14 +4238,13 @@
           <w:noProof/>
           <w:sz w:val="22"/>
           <w:szCs w:val="22"/>
-          <w:lang w:val="de-DE" w:eastAsia="de-DE"/>
-        </w:rPr>
-        <w:tab/>
-      </w:r>
-      <w:r>
-        <w:rPr>
-          <w:noProof/>
-          <w:lang w:val="de-DE"/>
+          <w:lang w:eastAsia="de-DE"/>
+        </w:rPr>
+        <w:tab/>
+      </w:r>
+      <w:r>
+        <w:rPr>
+          <w:noProof/>
         </w:rPr>
         <w:t>Hardware Interfaces</w:t>
       </w:r>
@@ -4358,13 +4298,12 @@
           <w:noProof/>
           <w:sz w:val="22"/>
           <w:szCs w:val="22"/>
-          <w:lang w:val="de-DE" w:eastAsia="de-DE"/>
-        </w:rPr>
-      </w:pPr>
-      <w:r>
-        <w:rPr>
-          <w:noProof/>
-          <w:lang w:val="de-DE"/>
+          <w:lang w:eastAsia="de-DE"/>
+        </w:rPr>
+      </w:pPr>
+      <w:r>
+        <w:rPr>
+          <w:noProof/>
         </w:rPr>
         <w:t>3.9.3</w:t>
       </w:r>
@@ -4374,14 +4313,13 @@
           <w:noProof/>
           <w:sz w:val="22"/>
           <w:szCs w:val="22"/>
-          <w:lang w:val="de-DE" w:eastAsia="de-DE"/>
-        </w:rPr>
-        <w:tab/>
-      </w:r>
-      <w:r>
-        <w:rPr>
-          <w:noProof/>
-          <w:lang w:val="de-DE"/>
+          <w:lang w:eastAsia="de-DE"/>
+        </w:rPr>
+        <w:tab/>
+      </w:r>
+      <w:r>
+        <w:rPr>
+          <w:noProof/>
         </w:rPr>
         <w:t>Software Interfaces</w:t>
       </w:r>
@@ -4435,13 +4373,12 @@
           <w:noProof/>
           <w:sz w:val="22"/>
           <w:szCs w:val="22"/>
-          <w:lang w:val="de-DE" w:eastAsia="de-DE"/>
-        </w:rPr>
-      </w:pPr>
-      <w:r>
-        <w:rPr>
-          <w:noProof/>
-          <w:lang w:val="de-DE"/>
+          <w:lang w:eastAsia="de-DE"/>
+        </w:rPr>
+      </w:pPr>
+      <w:r>
+        <w:rPr>
+          <w:noProof/>
         </w:rPr>
         <w:t>3.9.4</w:t>
       </w:r>
@@ -4451,14 +4388,13 @@
           <w:noProof/>
           <w:sz w:val="22"/>
           <w:szCs w:val="22"/>
-          <w:lang w:val="de-DE" w:eastAsia="de-DE"/>
-        </w:rPr>
-        <w:tab/>
-      </w:r>
-      <w:r>
-        <w:rPr>
-          <w:noProof/>
-          <w:lang w:val="de-DE"/>
+          <w:lang w:eastAsia="de-DE"/>
+        </w:rPr>
+        <w:tab/>
+      </w:r>
+      <w:r>
+        <w:rPr>
+          <w:noProof/>
         </w:rPr>
         <w:t>Communications Interfaces</w:t>
       </w:r>
@@ -4515,13 +4451,12 @@
           <w:noProof/>
           <w:sz w:val="22"/>
           <w:szCs w:val="22"/>
-          <w:lang w:val="de-DE" w:eastAsia="de-DE"/>
-        </w:rPr>
-      </w:pPr>
-      <w:r>
-        <w:rPr>
-          <w:noProof/>
-          <w:lang w:val="de-DE"/>
+          <w:lang w:eastAsia="de-DE"/>
+        </w:rPr>
+      </w:pPr>
+      <w:r>
+        <w:rPr>
+          <w:noProof/>
         </w:rPr>
         <w:t>3.10</w:t>
       </w:r>
@@ -4531,14 +4466,13 @@
           <w:noProof/>
           <w:sz w:val="22"/>
           <w:szCs w:val="22"/>
-          <w:lang w:val="de-DE" w:eastAsia="de-DE"/>
-        </w:rPr>
-        <w:tab/>
-      </w:r>
-      <w:r>
-        <w:rPr>
-          <w:noProof/>
-          <w:lang w:val="de-DE"/>
+          <w:lang w:eastAsia="de-DE"/>
+        </w:rPr>
+        <w:tab/>
+      </w:r>
+      <w:r>
+        <w:rPr>
+          <w:noProof/>
         </w:rPr>
         <w:t>Licensing Requirements</w:t>
       </w:r>
@@ -4595,13 +4529,12 @@
           <w:noProof/>
           <w:sz w:val="22"/>
           <w:szCs w:val="22"/>
-          <w:lang w:val="de-DE" w:eastAsia="de-DE"/>
-        </w:rPr>
-      </w:pPr>
-      <w:r>
-        <w:rPr>
-          <w:noProof/>
-          <w:lang w:val="de-DE"/>
+          <w:lang w:eastAsia="de-DE"/>
+        </w:rPr>
+      </w:pPr>
+      <w:r>
+        <w:rPr>
+          <w:noProof/>
         </w:rPr>
         <w:t>3.11</w:t>
       </w:r>
@@ -4611,14 +4544,13 @@
           <w:noProof/>
           <w:sz w:val="22"/>
           <w:szCs w:val="22"/>
-          <w:lang w:val="de-DE" w:eastAsia="de-DE"/>
-        </w:rPr>
-        <w:tab/>
-      </w:r>
-      <w:r>
-        <w:rPr>
-          <w:noProof/>
-          <w:lang w:val="de-DE"/>
+          <w:lang w:eastAsia="de-DE"/>
+        </w:rPr>
+        <w:tab/>
+      </w:r>
+      <w:r>
+        <w:rPr>
+          <w:noProof/>
         </w:rPr>
         <w:t>Legal, Copyright, and Other Notices</w:t>
       </w:r>
@@ -4888,44 +4820,44 @@
           <w:lang w:val="de-DE"/>
         </w:rPr>
       </w:pPr>
-      <w:bookmarkStart w:id="1" w:name="_Toc432440423"/>
+      <w:bookmarkStart w:id="0" w:name="_Toc432440423"/>
       <w:r>
         <w:rPr>
           <w:lang w:val="de-DE"/>
         </w:rPr>
         <w:t>Introduction</w:t>
       </w:r>
+      <w:bookmarkEnd w:id="0"/>
+    </w:p>
+    <w:p>
+      <w:pPr>
+        <w:pStyle w:val="InfoBlue"/>
+        <w:rPr>
+          <w:lang w:val="de-DE"/>
+        </w:rPr>
+      </w:pPr>
+      <w:r>
+        <w:rPr>
+          <w:lang w:val="de-DE"/>
+        </w:rPr>
+        <w:t xml:space="preserve">Das Projekt “Nappy, the ingenious” hat das Ziel eine Desktop-Applikation zu entwickeln. Es ist eine Art Quizspiel, in dem der Actor / der Spieler gegen den Computer (gegen Nappy) spielen muss. </w:t>
+      </w:r>
+    </w:p>
+    <w:p>
+      <w:pPr>
+        <w:pStyle w:val="berschrift2"/>
+        <w:rPr>
+          <w:lang w:val="de-DE"/>
+        </w:rPr>
+      </w:pPr>
+      <w:bookmarkStart w:id="1" w:name="_Toc432440424"/>
+      <w:r>
+        <w:rPr>
+          <w:lang w:val="de-DE"/>
+        </w:rPr>
+        <w:t>Purpose</w:t>
+      </w:r>
       <w:bookmarkEnd w:id="1"/>
-    </w:p>
-    <w:p>
-      <w:pPr>
-        <w:pStyle w:val="InfoBlue"/>
-        <w:rPr>
-          <w:lang w:val="de-DE"/>
-        </w:rPr>
-      </w:pPr>
-      <w:r>
-        <w:rPr>
-          <w:lang w:val="de-DE"/>
-        </w:rPr>
-        <w:t xml:space="preserve">Das Projekt “Nappy, the ingenious” hat das Ziel eine Desktop-Applikation zu entwickeln. Es ist eine Art Quizspiel, in dem der Actor / der Spieler gegen den Computer (gegen Nappy) spielen muss. </w:t>
-      </w:r>
-    </w:p>
-    <w:p>
-      <w:pPr>
-        <w:pStyle w:val="berschrift2"/>
-        <w:rPr>
-          <w:lang w:val="de-DE"/>
-        </w:rPr>
-      </w:pPr>
-      <w:bookmarkStart w:id="2" w:name="_Toc432440424"/>
-      <w:r>
-        <w:rPr>
-          <w:lang w:val="de-DE"/>
-        </w:rPr>
-        <w:t>Purpose</w:t>
-      </w:r>
-      <w:bookmarkEnd w:id="2"/>
     </w:p>
     <w:p>
       <w:pPr>
@@ -4949,44 +4881,44 @@
           <w:lang w:val="de-DE"/>
         </w:rPr>
       </w:pPr>
-      <w:bookmarkStart w:id="3" w:name="_Toc432440425"/>
+      <w:bookmarkStart w:id="2" w:name="_Toc432440425"/>
       <w:r>
         <w:rPr>
           <w:lang w:val="de-DE"/>
         </w:rPr>
         <w:t>Scope</w:t>
       </w:r>
+      <w:bookmarkEnd w:id="2"/>
+    </w:p>
+    <w:p>
+      <w:pPr>
+        <w:pStyle w:val="InfoBlue"/>
+        <w:rPr>
+          <w:lang w:val="de-DE"/>
+        </w:rPr>
+      </w:pPr>
+      <w:r>
+        <w:rPr>
+          <w:lang w:val="de-DE"/>
+        </w:rPr>
+        <w:t>Dokument zur internen Nutzung -----</w:t>
+      </w:r>
+    </w:p>
+    <w:p>
+      <w:pPr>
+        <w:pStyle w:val="berschrift2"/>
+        <w:rPr>
+          <w:lang w:val="de-DE"/>
+        </w:rPr>
+      </w:pPr>
+      <w:bookmarkStart w:id="3" w:name="_Toc432440426"/>
+      <w:r>
+        <w:rPr>
+          <w:lang w:val="de-DE"/>
+        </w:rPr>
+        <w:t>Definitions, Acronyms, and Abbreviations</w:t>
+      </w:r>
       <w:bookmarkEnd w:id="3"/>
-    </w:p>
-    <w:p>
-      <w:pPr>
-        <w:pStyle w:val="InfoBlue"/>
-        <w:rPr>
-          <w:lang w:val="de-DE"/>
-        </w:rPr>
-      </w:pPr>
-      <w:r>
-        <w:rPr>
-          <w:lang w:val="de-DE"/>
-        </w:rPr>
-        <w:t>Dokument zur internen Nutzung -----</w:t>
-      </w:r>
-    </w:p>
-    <w:p>
-      <w:pPr>
-        <w:pStyle w:val="berschrift2"/>
-        <w:rPr>
-          <w:lang w:val="de-DE"/>
-        </w:rPr>
-      </w:pPr>
-      <w:bookmarkStart w:id="4" w:name="_Toc432440426"/>
-      <w:r>
-        <w:rPr>
-          <w:lang w:val="de-DE"/>
-        </w:rPr>
-        <w:t>Definitions, Acronyms, and Abbreviations</w:t>
-      </w:r>
-      <w:bookmarkEnd w:id="4"/>
     </w:p>
     <w:p>
       <w:pPr>
@@ -5270,18 +5202,19 @@
           <w:lang w:val="de-DE"/>
         </w:rPr>
       </w:pPr>
-      <w:bookmarkStart w:id="5" w:name="_Toc432440427"/>
+      <w:bookmarkStart w:id="4" w:name="_Toc432440427"/>
       <w:r>
         <w:rPr>
           <w:lang w:val="de-DE"/>
         </w:rPr>
         <w:t>References</w:t>
       </w:r>
-      <w:bookmarkEnd w:id="5"/>
+      <w:bookmarkEnd w:id="4"/>
     </w:p>
     <w:p>
       <w:pPr>
         <w:pStyle w:val="InfoBlue"/>
+        <w:ind w:firstLine="720"/>
         <w:rPr>
           <w:i/>
           <w:color w:val="auto"/>
@@ -5310,7 +5243,10 @@
     <w:p>
       <w:pPr>
         <w:pStyle w:val="Textkrper"/>
-      </w:pPr>
+        <w:ind w:left="0" w:firstLine="720"/>
+      </w:pPr>
+      <w:bookmarkStart w:id="5" w:name="_GoBack"/>
+      <w:bookmarkEnd w:id="5"/>
       <w:r>
         <w:t xml:space="preserve">GitHub: </w:t>
       </w:r>
@@ -5326,6 +5262,7 @@
     <w:p>
       <w:pPr>
         <w:pStyle w:val="Textkrper"/>
+        <w:ind w:left="0" w:firstLine="720"/>
       </w:pPr>
       <w:r>
         <w:t xml:space="preserve">UCD: </w:t>
@@ -6491,14 +6428,8 @@
     <w:p>
       <w:pPr>
         <w:pStyle w:val="InfoBlue"/>
-        <w:rPr>
-          <w:lang w:val="de-DE"/>
-        </w:rPr>
-      </w:pPr>
-      <w:r>
-        <w:rPr>
-          <w:lang w:val="de-DE"/>
-        </w:rPr>
+      </w:pPr>
+      <w:r>
         <w:t>[Describes the requirements, if any, for o-line user documentation, help systems, help about notices, and so forth.]</w:t>
       </w:r>
     </w:p>
@@ -6521,14 +6452,8 @@
     <w:p>
       <w:pPr>
         <w:pStyle w:val="InfoBlue"/>
-        <w:rPr>
-          <w:lang w:val="de-DE"/>
-        </w:rPr>
-      </w:pPr>
-      <w:r>
-        <w:rPr>
-          <w:lang w:val="de-DE"/>
-        </w:rPr>
+      </w:pPr>
+      <w:r>
         <w:t>[This section describes any purchased components to be used with the system, any applicable licensing or usage restrictions, and any associated compatibility and interoperability or interface standards.]</w:t>
       </w:r>
     </w:p>
@@ -6552,14 +6477,8 @@
     <w:p>
       <w:pPr>
         <w:pStyle w:val="InfoBlue"/>
-        <w:rPr>
-          <w:lang w:val="de-DE"/>
-        </w:rPr>
-      </w:pPr>
-      <w:r>
-        <w:rPr>
-          <w:lang w:val="de-DE"/>
-        </w:rPr>
+      </w:pPr>
+      <w:r>
         <w:t>[This section defines the interfaces that must be supported by the application. It should contain adequate specificity, protocols, ports and logical addresses, and the like, so that the software can be developed and verified against the interface requirements.]</w:t>
       </w:r>
     </w:p>
@@ -6583,14 +6502,8 @@
     <w:p>
       <w:pPr>
         <w:pStyle w:val="InfoBlue"/>
-        <w:rPr>
-          <w:lang w:val="de-DE"/>
-        </w:rPr>
-      </w:pPr>
-      <w:r>
-        <w:rPr>
-          <w:lang w:val="de-DE"/>
-        </w:rPr>
+      </w:pPr>
+      <w:r>
         <w:t>[Describe the user interfaces that are to be implemented by the software.]</w:t>
       </w:r>
     </w:p>
@@ -6754,14 +6667,8 @@
     <w:p>
       <w:pPr>
         <w:pStyle w:val="InfoBlue"/>
-        <w:rPr>
-          <w:lang w:val="de-DE"/>
-        </w:rPr>
-      </w:pPr>
-      <w:r>
-        <w:rPr>
-          <w:lang w:val="de-DE"/>
-        </w:rPr>
+      </w:pPr>
+      <w:r>
         <w:t>[This section describes by reference any applicable standard and the specific sections of any such standards which apply to the system being described. For example, this could include legal, quality and regulatory standards, industry standards for usability, interoperability, internationalization, operating system compliance, and so forth.]</w:t>
       </w:r>
     </w:p>
@@ -6789,24 +6696,23 @@
         </w:rPr>
       </w:pPr>
       <w:r>
-        <w:rPr>
-          <w:lang w:val="de-DE"/>
-        </w:rPr>
         <w:t xml:space="preserve">[The supporting information makes the </w:t>
       </w:r>
       <w:r>
         <w:rPr>
           <w:b/>
           <w:bCs/>
-          <w:lang w:val="de-DE"/>
         </w:rPr>
         <w:t>SRS</w:t>
       </w:r>
       <w:r>
-        <w:rPr>
-          <w:lang w:val="de-DE"/>
-        </w:rPr>
-        <w:t xml:space="preserve"> easier to use.  It includes:</w:t>
+        <w:t xml:space="preserve"> easier to use.  </w:t>
+      </w:r>
+      <w:r>
+        <w:rPr>
+          <w:lang w:val="de-DE"/>
+        </w:rPr>
+        <w:t>It includes:</w:t>
       </w:r>
     </w:p>
     <w:p>
@@ -6866,28 +6772,18 @@
     <w:p>
       <w:pPr>
         <w:pStyle w:val="InfoBlue"/>
-        <w:rPr>
-          <w:lang w:val="de-DE"/>
-        </w:rPr>
-      </w:pPr>
-      <w:r>
-        <w:rPr>
-          <w:lang w:val="de-DE"/>
-        </w:rPr>
+      </w:pPr>
+      <w:r>
         <w:t xml:space="preserve">These may include use-case storyboards or user-interface prototypes. When appendices are included, the </w:t>
       </w:r>
       <w:r>
         <w:rPr>
           <w:b/>
           <w:bCs/>
-          <w:lang w:val="de-DE"/>
         </w:rPr>
         <w:t>SRS</w:t>
       </w:r>
       <w:r>
-        <w:rPr>
-          <w:lang w:val="de-DE"/>
-        </w:rPr>
         <w:t xml:space="preserve"> should explicitly state whether or not the appendices are to be considered part of the requirements.]</w:t>
       </w:r>
     </w:p>
@@ -7025,11 +6921,21 @@
           <w:r>
             <w:sym w:font="Symbol" w:char="F0D3"/>
           </w:r>
-          <w:fldSimple w:instr=" DOCPROPERTY &quot;Company&quot;  \* MERGEFORMAT ">
-            <w:r>
-              <w:t>&lt;Company Name&gt;</w:t>
-            </w:r>
-          </w:fldSimple>
+          <w:r>
+            <w:fldChar w:fldCharType="begin"/>
+          </w:r>
+          <w:r>
+            <w:instrText xml:space="preserve"> DOCPROPERTY "Company"  \* MERGEFORMAT </w:instrText>
+          </w:r>
+          <w:r>
+            <w:fldChar w:fldCharType="separate"/>
+          </w:r>
+          <w:r>
+            <w:t>&lt;Company Name&gt;</w:t>
+          </w:r>
+          <w:r>
+            <w:fldChar w:fldCharType="end"/>
+          </w:r>
           <w:r>
             <w:t xml:space="preserve">, </w:t>
           </w:r>
@@ -7093,7 +6999,7 @@
               <w:rStyle w:val="Seitenzahl"/>
               <w:noProof/>
             </w:rPr>
-            <w:t>4</w:t>
+            <w:t>5</w:t>
           </w:r>
           <w:r>
             <w:rPr>
@@ -7233,11 +7139,21 @@
           <w:tcW w:w="6379" w:type="dxa"/>
         </w:tcPr>
         <w:p>
-          <w:fldSimple w:instr=" SUBJECT  &quot;Nappy, the ingenious&quot; \* FirstCap  \* MERGEFORMAT ">
-            <w:r>
-              <w:t>Nappy, the ingenious</w:t>
-            </w:r>
-          </w:fldSimple>
+          <w:r>
+            <w:fldChar w:fldCharType="begin"/>
+          </w:r>
+          <w:r>
+            <w:instrText xml:space="preserve"> SUBJECT  "Nappy, the ingenious" \* FirstCap  \* MERGEFORMAT </w:instrText>
+          </w:r>
+          <w:r>
+            <w:fldChar w:fldCharType="separate"/>
+          </w:r>
+          <w:r>
+            <w:t>Nappy, the ingenious</w:t>
+          </w:r>
+          <w:r>
+            <w:fldChar w:fldCharType="end"/>
+          </w:r>
         </w:p>
       </w:tc>
       <w:tc>
@@ -7264,11 +7180,21 @@
           <w:tcW w:w="6379" w:type="dxa"/>
         </w:tcPr>
         <w:p>
-          <w:fldSimple w:instr=" TITLE  \* MERGEFORMAT ">
-            <w:r>
-              <w:t>Software Requirements Specification</w:t>
-            </w:r>
-          </w:fldSimple>
+          <w:r>
+            <w:fldChar w:fldCharType="begin"/>
+          </w:r>
+          <w:r>
+            <w:instrText xml:space="preserve"> TITLE  \* MERGEFORMAT </w:instrText>
+          </w:r>
+          <w:r>
+            <w:fldChar w:fldCharType="separate"/>
+          </w:r>
+          <w:r>
+            <w:t>Software Requirements Specification</w:t>
+          </w:r>
+          <w:r>
+            <w:fldChar w:fldCharType="end"/>
+          </w:r>
         </w:p>
       </w:tc>
       <w:tc>
@@ -9962,7 +9888,7 @@
 </file>
 
 <file path=customXml/itemProps1.xml><?xml version="1.0" encoding="utf-8"?>
-<ds:datastoreItem xmlns:ds="http://schemas.openxmlformats.org/officeDocument/2006/customXml" ds:itemID="{B7CBF978-BC36-4CA4-9AC7-B508B56833FF}">
+<ds:datastoreItem xmlns:ds="http://schemas.openxmlformats.org/officeDocument/2006/customXml" ds:itemID="{50C8C089-82D3-41CC-ADF2-F156CE8E34FF}">
   <ds:schemaRefs>
     <ds:schemaRef ds:uri="http://schemas.openxmlformats.org/officeDocument/2006/bibliography"/>
   </ds:schemaRefs>

</xml_diff>

<commit_message>
### Revision 008 - add Overall Use Case Diagram ###
</commit_message>
<xml_diff>
--- a/Software Requirements Specification.docx
+++ b/Software Requirements Specification.docx
@@ -6,46 +6,10 @@
       <w:pPr>
         <w:pStyle w:val="Titel"/>
         <w:jc w:val="right"/>
-        <w:rPr>
-          <w:lang w:val="de-DE"/>
-        </w:rPr>
-      </w:pPr>
-      <w:proofErr w:type="spellStart"/>
-      <w:r>
-        <w:rPr>
-          <w:lang w:val="de-DE"/>
-        </w:rPr>
-        <w:t>Nappy</w:t>
-      </w:r>
-      <w:proofErr w:type="spellEnd"/>
-      <w:r>
-        <w:rPr>
-          <w:lang w:val="de-DE"/>
-        </w:rPr>
-        <w:t xml:space="preserve">, </w:t>
-      </w:r>
-      <w:proofErr w:type="spellStart"/>
-      <w:r>
-        <w:rPr>
-          <w:lang w:val="de-DE"/>
-        </w:rPr>
-        <w:t>the</w:t>
-      </w:r>
-      <w:proofErr w:type="spellEnd"/>
-      <w:r>
-        <w:rPr>
-          <w:lang w:val="de-DE"/>
-        </w:rPr>
-        <w:t xml:space="preserve"> </w:t>
-      </w:r>
-      <w:proofErr w:type="spellStart"/>
-      <w:r>
-        <w:rPr>
-          <w:lang w:val="de-DE"/>
-        </w:rPr>
-        <w:t>ingenious</w:t>
-      </w:r>
-      <w:proofErr w:type="spellEnd"/>
+      </w:pPr>
+      <w:r>
+        <w:t>Nappy, the ingenious</w:t>
+      </w:r>
       <w:r>
         <w:rPr>
           <w:lang w:val="de-DE"/>
@@ -53,9 +17,6 @@
         <w:fldChar w:fldCharType="begin"/>
       </w:r>
       <w:r>
-        <w:rPr>
-          <w:lang w:val="de-DE"/>
-        </w:rPr>
         <w:instrText xml:space="preserve"> SUBJECT  \* MERGEFORMAT </w:instrText>
       </w:r>
       <w:r>
@@ -69,9 +30,6 @@
       <w:pPr>
         <w:pStyle w:val="Titel"/>
         <w:jc w:val="right"/>
-        <w:rPr>
-          <w:lang w:val="de-DE"/>
-        </w:rPr>
       </w:pPr>
       <w:r>
         <w:rPr>
@@ -80,9 +38,6 @@
         <w:fldChar w:fldCharType="begin"/>
       </w:r>
       <w:r>
-        <w:rPr>
-          <w:lang w:val="de-DE"/>
-        </w:rPr>
         <w:instrText xml:space="preserve"> TITLE  \* MERGEFORMAT </w:instrText>
       </w:r>
       <w:r>
@@ -92,33 +47,8 @@
         <w:fldChar w:fldCharType="separate"/>
       </w:r>
       <w:r>
-        <w:rPr>
-          <w:lang w:val="de-DE"/>
-        </w:rPr>
-        <w:t xml:space="preserve">Software </w:t>
-      </w:r>
-      <w:proofErr w:type="spellStart"/>
-      <w:r>
-        <w:rPr>
-          <w:lang w:val="de-DE"/>
-        </w:rPr>
-        <w:t>Requirements</w:t>
-      </w:r>
-      <w:proofErr w:type="spellEnd"/>
-      <w:r>
-        <w:rPr>
-          <w:lang w:val="de-DE"/>
-        </w:rPr>
-        <w:t xml:space="preserve"> </w:t>
-      </w:r>
-      <w:proofErr w:type="spellStart"/>
-      <w:r>
-        <w:rPr>
-          <w:lang w:val="de-DE"/>
-        </w:rPr>
-        <w:t>Specification</w:t>
-      </w:r>
-      <w:proofErr w:type="spellEnd"/>
+        <w:t>Software Requirements Specification</w:t>
+      </w:r>
       <w:r>
         <w:rPr>
           <w:lang w:val="de-DE"/>
@@ -126,20 +56,8 @@
         <w:fldChar w:fldCharType="end"/>
       </w:r>
     </w:p>
-    <w:p>
-      <w:pPr>
-        <w:rPr>
-          <w:lang w:val="de-DE"/>
-        </w:rPr>
-      </w:pPr>
-    </w:p>
-    <w:p>
-      <w:pPr>
-        <w:rPr>
-          <w:lang w:val="de-DE"/>
-        </w:rPr>
-      </w:pPr>
-    </w:p>
+    <w:p/>
+    <w:p/>
     <w:p>
       <w:pPr>
         <w:pStyle w:val="Titel"/>
@@ -659,12 +577,7 @@
     <w:p>
       <w:pPr>
         <w:pStyle w:val="Titel"/>
-        <w:rPr>
-          <w:lang w:val="de-DE"/>
-        </w:rPr>
-      </w:pPr>
-      <w:bookmarkStart w:id="0" w:name="_GoBack"/>
-      <w:bookmarkEnd w:id="0"/>
+      </w:pPr>
       <w:r>
         <w:rPr>
           <w:lang w:val="de-DE"/>
@@ -672,25 +585,8 @@
         <w:br w:type="page"/>
       </w:r>
       <w:r>
-        <w:rPr>
-          <w:lang w:val="de-DE"/>
-        </w:rPr>
         <w:lastRenderedPageBreak/>
-        <w:t xml:space="preserve">Table </w:t>
-      </w:r>
-      <w:proofErr w:type="spellStart"/>
-      <w:r>
-        <w:rPr>
-          <w:lang w:val="de-DE"/>
-        </w:rPr>
-        <w:t>of</w:t>
-      </w:r>
-      <w:proofErr w:type="spellEnd"/>
-      <w:r>
-        <w:rPr>
-          <w:lang w:val="de-DE"/>
-        </w:rPr>
-        <w:t xml:space="preserve"> Contents</w:t>
+        <w:t>Table of Contents</w:t>
       </w:r>
     </w:p>
     <w:p>
@@ -4950,7 +4846,7 @@
           <w:lang w:val="de-DE"/>
         </w:rPr>
       </w:pPr>
-      <w:bookmarkStart w:id="1" w:name="_Toc432515081"/>
+      <w:bookmarkStart w:id="0" w:name="_Toc432515081"/>
       <w:proofErr w:type="spellStart"/>
       <w:r>
         <w:rPr>
@@ -4958,7 +4854,7 @@
         </w:rPr>
         <w:t>Introduction</w:t>
       </w:r>
-      <w:bookmarkEnd w:id="1"/>
+      <w:bookmarkEnd w:id="0"/>
       <w:proofErr w:type="spellEnd"/>
     </w:p>
     <w:p>
@@ -5017,7 +4913,7 @@
           <w:lang w:val="de-DE"/>
         </w:rPr>
       </w:pPr>
-      <w:bookmarkStart w:id="2" w:name="_Toc432515082"/>
+      <w:bookmarkStart w:id="1" w:name="_Toc432515082"/>
       <w:proofErr w:type="spellStart"/>
       <w:r>
         <w:rPr>
@@ -5025,7 +4921,7 @@
         </w:rPr>
         <w:t>Purpose</w:t>
       </w:r>
-      <w:bookmarkEnd w:id="2"/>
+      <w:bookmarkEnd w:id="1"/>
       <w:proofErr w:type="spellEnd"/>
     </w:p>
     <w:p>
@@ -5050,6 +4946,8 @@
         </w:rPr>
         <w:t>rungen an unser Projekt bieten.</w:t>
       </w:r>
+      <w:bookmarkStart w:id="2" w:name="_GoBack"/>
+      <w:bookmarkEnd w:id="2"/>
     </w:p>
     <w:p>
       <w:pPr>
@@ -5486,29 +5384,14 @@
       <w:pPr>
         <w:pStyle w:val="Textkrper"/>
         <w:ind w:left="0" w:firstLine="720"/>
-        <w:rPr>
-          <w:lang w:val="de-DE"/>
-        </w:rPr>
-      </w:pPr>
-      <w:proofErr w:type="spellStart"/>
-      <w:r>
-        <w:rPr>
-          <w:lang w:val="de-DE"/>
-        </w:rPr>
-        <w:t>GitHub</w:t>
-      </w:r>
-      <w:proofErr w:type="spellEnd"/>
-      <w:r>
-        <w:rPr>
-          <w:lang w:val="de-DE"/>
-        </w:rPr>
-        <w:t xml:space="preserve">: </w:t>
+      </w:pPr>
+      <w:r>
+        <w:t xml:space="preserve">GitHub: </w:t>
       </w:r>
       <w:hyperlink r:id="rId12" w:history="1">
         <w:r>
           <w:rPr>
             <w:rStyle w:val="Hyperlink"/>
-            <w:lang w:val="de-DE"/>
           </w:rPr>
           <w:t>https://github.com/nappydevelopment/Nappy-the-ingenious</w:t>
         </w:r>
@@ -5518,128 +5401,42 @@
       <w:pPr>
         <w:pStyle w:val="Textkrper"/>
         <w:ind w:left="0" w:firstLine="720"/>
-        <w:rPr>
-          <w:lang w:val="de-DE"/>
-        </w:rPr>
-      </w:pPr>
-      <w:r>
-        <w:rPr>
-          <w:lang w:val="de-DE"/>
-        </w:rPr>
+      </w:pPr>
+      <w:r>
         <w:t xml:space="preserve">Overall </w:t>
       </w:r>
-      <w:proofErr w:type="spellStart"/>
-      <w:r>
-        <w:rPr>
-          <w:lang w:val="de-DE"/>
-        </w:rPr>
+      <w:r>
         <w:t>U</w:t>
       </w:r>
       <w:r>
-        <w:rPr>
-          <w:lang w:val="de-DE"/>
-        </w:rPr>
-        <w:t>se</w:t>
-      </w:r>
-      <w:proofErr w:type="spellEnd"/>
-      <w:r>
-        <w:rPr>
-          <w:lang w:val="de-DE"/>
-        </w:rPr>
-        <w:t xml:space="preserve"> </w:t>
-      </w:r>
-      <w:r>
-        <w:rPr>
-          <w:lang w:val="de-DE"/>
-        </w:rPr>
+        <w:t xml:space="preserve">se </w:t>
+      </w:r>
+      <w:r>
         <w:t>C</w:t>
       </w:r>
       <w:r>
-        <w:rPr>
-          <w:lang w:val="de-DE"/>
-        </w:rPr>
         <w:t xml:space="preserve">ase </w:t>
       </w:r>
-      <w:proofErr w:type="spellStart"/>
-      <w:r>
-        <w:rPr>
-          <w:lang w:val="de-DE"/>
-        </w:rPr>
+      <w:r>
         <w:t>D</w:t>
       </w:r>
       <w:r>
-        <w:rPr>
-          <w:lang w:val="de-DE"/>
-        </w:rPr>
-        <w:t>iagram</w:t>
-      </w:r>
-      <w:proofErr w:type="spellEnd"/>
-      <w:r>
-        <w:rPr>
-          <w:lang w:val="de-DE"/>
-        </w:rPr>
-        <w:t xml:space="preserve"> (UCD)</w:t>
-      </w:r>
-      <w:r>
-        <w:rPr>
-          <w:lang w:val="de-DE"/>
-        </w:rPr>
+        <w:t>iagram (UCD)</w:t>
+      </w:r>
+      <w:r>
         <w:t xml:space="preserve">: </w:t>
       </w:r>
-      <w:proofErr w:type="spellStart"/>
-      <w:r>
-        <w:rPr>
-          <w:lang w:val="de-DE"/>
-        </w:rPr>
-        <w:t>to</w:t>
-      </w:r>
-      <w:proofErr w:type="spellEnd"/>
-      <w:r>
-        <w:rPr>
-          <w:lang w:val="de-DE"/>
-        </w:rPr>
-        <w:t xml:space="preserve"> </w:t>
-      </w:r>
-      <w:proofErr w:type="spellStart"/>
-      <w:r>
-        <w:rPr>
-          <w:lang w:val="de-DE"/>
-        </w:rPr>
-        <w:t>be</w:t>
-      </w:r>
-      <w:proofErr w:type="spellEnd"/>
-      <w:r>
-        <w:rPr>
-          <w:lang w:val="de-DE"/>
-        </w:rPr>
-        <w:t xml:space="preserve"> </w:t>
-      </w:r>
-      <w:proofErr w:type="spellStart"/>
-      <w:r>
-        <w:rPr>
-          <w:lang w:val="de-DE"/>
-        </w:rPr>
-        <w:t>determined</w:t>
-      </w:r>
-      <w:proofErr w:type="spellEnd"/>
-      <w:r>
-        <w:rPr>
-          <w:lang w:val="de-DE"/>
-        </w:rPr>
-        <w:t xml:space="preserve"> (</w:t>
-      </w:r>
-      <w:proofErr w:type="spellStart"/>
-      <w:r>
-        <w:rPr>
-          <w:lang w:val="de-DE"/>
-        </w:rPr>
+      <w:r>
+        <w:t>to be determined (</w:t>
+      </w:r>
+      <w:proofErr w:type="spellStart"/>
+      <w:proofErr w:type="gramStart"/>
+      <w:r>
         <w:t>tbd</w:t>
       </w:r>
       <w:proofErr w:type="spellEnd"/>
-      <w:r>
-        <w:rPr>
-          <w:lang w:val="de-DE"/>
-        </w:rPr>
+      <w:proofErr w:type="gramEnd"/>
+      <w:r>
         <w:t>)</w:t>
       </w:r>
     </w:p>
@@ -7459,7 +7256,19 @@
         <w:rPr>
           <w:lang w:val="de-DE"/>
         </w:rPr>
-        <w:t>Es wird eine installierte Version von Java benötigt, um das Spiel zu starten.</w:t>
+        <w:t xml:space="preserve">Es wird eine installierte Version von Java </w:t>
+      </w:r>
+      <w:r>
+        <w:rPr>
+          <w:lang w:val="de-DE"/>
+        </w:rPr>
+        <w:t xml:space="preserve">(JRE) </w:t>
+      </w:r>
+      <w:r>
+        <w:rPr>
+          <w:lang w:val="de-DE"/>
+        </w:rPr>
+        <w:t>benötigt, um das Spiel zu starten.</w:t>
       </w:r>
     </w:p>
     <w:p>
@@ -8076,8 +7885,28 @@
           <w:lang w:val="de-DE"/>
         </w:rPr>
         <w:tab/>
-        <w:t>Durchschnittlich: &lt;1 Sekunde</w:t>
-      </w:r>
+        <w:t>Durchschnittlich: &lt;500</w:t>
+      </w:r>
+      <w:r>
+        <w:rPr>
+          <w:lang w:val="de-DE"/>
+        </w:rPr>
+        <w:t xml:space="preserve"> </w:t>
+      </w:r>
+      <w:proofErr w:type="spellStart"/>
+      <w:r>
+        <w:rPr>
+          <w:lang w:val="de-DE"/>
+        </w:rPr>
+        <w:t>Milis</w:t>
+      </w:r>
+      <w:r>
+        <w:rPr>
+          <w:lang w:val="de-DE"/>
+        </w:rPr>
+        <w:t>ekunde</w:t>
+      </w:r>
+      <w:proofErr w:type="spellEnd"/>
     </w:p>
     <w:p>
       <w:pPr>
@@ -8473,7 +8302,27 @@
         <w:rPr>
           <w:lang w:val="de-DE"/>
         </w:rPr>
-        <w:t xml:space="preserve"> Fernsehserie im Spiel. Beispielsfarbe die charakteristische gelbe Farbe.</w:t>
+        <w:t xml:space="preserve"> Fernsehserie im Spiel. Beispielsfarbe di</w:t>
+      </w:r>
+      <w:r>
+        <w:rPr>
+          <w:lang w:val="de-DE"/>
+        </w:rPr>
+        <w:t xml:space="preserve">e charakteristische gelbe Farbe, </w:t>
+      </w:r>
+      <w:proofErr w:type="spellStart"/>
+      <w:r>
+        <w:rPr>
+          <w:lang w:val="de-DE"/>
+        </w:rPr>
+        <w:t>Donouts</w:t>
+      </w:r>
+      <w:proofErr w:type="spellEnd"/>
+      <w:r>
+        <w:rPr>
+          <w:lang w:val="de-DE"/>
+        </w:rPr>
+        <w:t xml:space="preserve"> beim Laden, …</w:t>
       </w:r>
     </w:p>
     <w:p>
@@ -9241,11 +9090,11 @@
           <w:r>
             <w:sym w:font="Symbol" w:char="F0D3"/>
           </w:r>
-          <w:fldSimple w:instr=" DOCPROPERTY &quot;Company&quot;  \* MERGEFORMAT ">
-            <w:r>
-              <w:t>&lt;Company Name&gt;</w:t>
-            </w:r>
-          </w:fldSimple>
+          <w:proofErr w:type="spellStart"/>
+          <w:r>
+            <w:t>nappydevelopment</w:t>
+          </w:r>
+          <w:proofErr w:type="spellEnd"/>
           <w:r>
             <w:t xml:space="preserve">, </w:t>
           </w:r>
@@ -9309,7 +9158,7 @@
               <w:rStyle w:val="Seitenzahl"/>
               <w:noProof/>
             </w:rPr>
-            <w:t>9</w:t>
+            <w:t>4</w:t>
           </w:r>
           <w:r>
             <w:rPr>
@@ -9453,11 +9302,21 @@
           <w:tcW w:w="6379" w:type="dxa"/>
         </w:tcPr>
         <w:p>
-          <w:fldSimple w:instr=" SUBJECT  &quot;Nappy, the ingenious&quot; \* FirstCap  \* MERGEFORMAT ">
-            <w:r>
-              <w:t>Nappy, the ingenious</w:t>
-            </w:r>
-          </w:fldSimple>
+          <w:r>
+            <w:fldChar w:fldCharType="begin"/>
+          </w:r>
+          <w:r>
+            <w:instrText xml:space="preserve"> SUBJECT  "Nappy, the ingenious" \* FirstCap  \* MERGEFORMAT </w:instrText>
+          </w:r>
+          <w:r>
+            <w:fldChar w:fldCharType="separate"/>
+          </w:r>
+          <w:r>
+            <w:t>Nappy, the ingenious</w:t>
+          </w:r>
+          <w:r>
+            <w:fldChar w:fldCharType="end"/>
+          </w:r>
         </w:p>
       </w:tc>
       <w:tc>
@@ -9484,11 +9343,21 @@
           <w:tcW w:w="6379" w:type="dxa"/>
         </w:tcPr>
         <w:p>
-          <w:fldSimple w:instr=" TITLE  \* MERGEFORMAT ">
-            <w:r>
-              <w:t>Software Requirements Specification</w:t>
-            </w:r>
-          </w:fldSimple>
+          <w:r>
+            <w:fldChar w:fldCharType="begin"/>
+          </w:r>
+          <w:r>
+            <w:instrText xml:space="preserve"> TITLE  \* MERGEFORMAT </w:instrText>
+          </w:r>
+          <w:r>
+            <w:fldChar w:fldCharType="separate"/>
+          </w:r>
+          <w:r>
+            <w:t>Software Requirements Specification</w:t>
+          </w:r>
+          <w:r>
+            <w:fldChar w:fldCharType="end"/>
+          </w:r>
         </w:p>
       </w:tc>
       <w:tc>
@@ -12283,7 +12152,7 @@
 </file>
 
 <file path=customXml/itemProps1.xml><?xml version="1.0" encoding="utf-8"?>
-<ds:datastoreItem xmlns:ds="http://schemas.openxmlformats.org/officeDocument/2006/customXml" ds:itemID="{54C1CDFA-B78D-4712-9901-9E403DE4DD3F}">
+<ds:datastoreItem xmlns:ds="http://schemas.openxmlformats.org/officeDocument/2006/customXml" ds:itemID="{D40ACC27-0D09-41E0-BA77-A6E011335867}">
   <ds:schemaRefs>
     <ds:schemaRef ds:uri="http://schemas.openxmlformats.org/officeDocument/2006/bibliography"/>
   </ds:schemaRefs>

</xml_diff>

<commit_message>
### Revision 0009 - Update Datensammlung, Anpassung an DB###
</commit_message>
<xml_diff>
--- a/Software Requirements Specification.docx
+++ b/Software Requirements Specification.docx
@@ -79,7 +79,7 @@
           <w:sz w:val="28"/>
           <w:lang w:val="de-DE"/>
         </w:rPr>
-        <w:t>1.0</w:t>
+        <w:t>1.2</w:t>
       </w:r>
     </w:p>
     <w:p>
@@ -127,16 +127,8 @@
           <w:lang w:val="de-DE"/>
         </w:rPr>
         <w:lastRenderedPageBreak/>
-        <w:t xml:space="preserve">Revision </w:t>
-      </w:r>
-      <w:proofErr w:type="spellStart"/>
-      <w:r>
-        <w:rPr>
-          <w:lang w:val="de-DE"/>
-        </w:rPr>
-        <w:t>History</w:t>
-      </w:r>
-      <w:proofErr w:type="spellEnd"/>
+        <w:t>Revision History</w:t>
+      </w:r>
     </w:p>
     <w:tbl>
       <w:tblPr>
@@ -238,7 +230,6 @@
                 <w:lang w:val="de-DE"/>
               </w:rPr>
             </w:pPr>
-            <w:proofErr w:type="spellStart"/>
             <w:r>
               <w:rPr>
                 <w:b/>
@@ -246,7 +237,6 @@
               </w:rPr>
               <w:t>Author</w:t>
             </w:r>
-            <w:proofErr w:type="spellEnd"/>
           </w:p>
         </w:tc>
       </w:tr>
@@ -466,21 +456,7 @@
               <w:rPr>
                 <w:lang w:val="de-DE"/>
               </w:rPr>
-              <w:t xml:space="preserve">Anfügen „Overall UCD“ und „User Interface </w:t>
-            </w:r>
-            <w:proofErr w:type="spellStart"/>
-            <w:r>
-              <w:rPr>
-                <w:lang w:val="de-DE"/>
-              </w:rPr>
-              <w:t>Mockups</w:t>
-            </w:r>
-            <w:proofErr w:type="spellEnd"/>
-            <w:r>
-              <w:rPr>
-                <w:lang w:val="de-DE"/>
-              </w:rPr>
-              <w:t>“</w:t>
+              <w:t>Anfügen „Overall UCD“ und „User Interface Mockups“</w:t>
             </w:r>
           </w:p>
         </w:tc>
@@ -499,16 +475,8 @@
               <w:rPr>
                 <w:lang w:val="de-DE"/>
               </w:rPr>
-              <w:t xml:space="preserve">Mehmet Ali Incekara, Marvin Zerulla und Manuel </w:t>
+              <w:t>Mehmet Ali Incekara, Marvin Zerulla und Manuel Bothner</w:t>
             </w:r>
-            <w:proofErr w:type="spellStart"/>
-            <w:r>
-              <w:rPr>
-                <w:lang w:val="de-DE"/>
-              </w:rPr>
-              <w:t>Bothner</w:t>
-            </w:r>
-            <w:proofErr w:type="spellEnd"/>
           </w:p>
         </w:tc>
       </w:tr>
@@ -579,9 +547,6 @@
         <w:pStyle w:val="Titel"/>
       </w:pPr>
       <w:r>
-        <w:rPr>
-          <w:lang w:val="de-DE"/>
-        </w:rPr>
         <w:br w:type="page"/>
       </w:r>
       <w:r>
@@ -4802,42 +4767,20 @@
         <w:rPr>
           <w:lang w:val="de-DE"/>
         </w:rPr>
-        <w:t xml:space="preserve">Software </w:t>
-      </w:r>
-      <w:proofErr w:type="spellStart"/>
-      <w:r>
-        <w:rPr>
-          <w:lang w:val="de-DE"/>
-        </w:rPr>
-        <w:t>Requirements</w:t>
-      </w:r>
-      <w:proofErr w:type="spellEnd"/>
+        <w:t>Software Requirements Specification</w:t>
+      </w:r>
+      <w:r>
+        <w:rPr>
+          <w:lang w:val="de-DE"/>
+        </w:rPr>
+        <w:fldChar w:fldCharType="end"/>
+      </w:r>
       <w:r>
         <w:rPr>
           <w:lang w:val="de-DE"/>
         </w:rPr>
         <w:t xml:space="preserve"> </w:t>
       </w:r>
-      <w:proofErr w:type="spellStart"/>
-      <w:r>
-        <w:rPr>
-          <w:lang w:val="de-DE"/>
-        </w:rPr>
-        <w:t>Specification</w:t>
-      </w:r>
-      <w:proofErr w:type="spellEnd"/>
-      <w:r>
-        <w:rPr>
-          <w:lang w:val="de-DE"/>
-        </w:rPr>
-        <w:fldChar w:fldCharType="end"/>
-      </w:r>
-      <w:r>
-        <w:rPr>
-          <w:lang w:val="de-DE"/>
-        </w:rPr>
-        <w:t xml:space="preserve"> </w:t>
-      </w:r>
     </w:p>
     <w:p>
       <w:pPr>
@@ -4847,7 +4790,6 @@
         </w:rPr>
       </w:pPr>
       <w:bookmarkStart w:id="0" w:name="_Toc432515081"/>
-      <w:proofErr w:type="spellStart"/>
       <w:r>
         <w:rPr>
           <w:lang w:val="de-DE"/>
@@ -4855,7 +4797,6 @@
         <w:t>Introduction</w:t>
       </w:r>
       <w:bookmarkEnd w:id="0"/>
-      <w:proofErr w:type="spellEnd"/>
     </w:p>
     <w:p>
       <w:pPr>
@@ -4863,47 +4804,7 @@
         <w:ind w:left="720"/>
       </w:pPr>
       <w:r>
-        <w:t>Das Projekt “</w:t>
-      </w:r>
-      <w:proofErr w:type="spellStart"/>
-      <w:r>
-        <w:t>Nappy</w:t>
-      </w:r>
-      <w:proofErr w:type="spellEnd"/>
-      <w:r>
-        <w:t xml:space="preserve">, </w:t>
-      </w:r>
-      <w:proofErr w:type="spellStart"/>
-      <w:r>
-        <w:t>the</w:t>
-      </w:r>
-      <w:proofErr w:type="spellEnd"/>
-      <w:r>
-        <w:t xml:space="preserve"> </w:t>
-      </w:r>
-      <w:proofErr w:type="spellStart"/>
-      <w:r>
-        <w:t>ingenious</w:t>
-      </w:r>
-      <w:proofErr w:type="spellEnd"/>
-      <w:r>
-        <w:t xml:space="preserve">” hat das Ziel eine Desktop-Applikation zu entwickeln. Es ist eine Art Quizspiel, in dem der </w:t>
-      </w:r>
-      <w:proofErr w:type="spellStart"/>
-      <w:r>
-        <w:t>Actor</w:t>
-      </w:r>
-      <w:proofErr w:type="spellEnd"/>
-      <w:r>
-        <w:t xml:space="preserve"> / der Spieler gegen den Computer (gegen </w:t>
-      </w:r>
-      <w:proofErr w:type="spellStart"/>
-      <w:r>
-        <w:t>Nappy</w:t>
-      </w:r>
-      <w:proofErr w:type="spellEnd"/>
-      <w:r>
-        <w:t xml:space="preserve">) spielen muss. </w:t>
+        <w:t xml:space="preserve">Das Projekt “Nappy, the ingenious” hat das Ziel eine Desktop-Applikation zu entwickeln. Es ist eine Art Quizspiel, in dem der Actor / der Spieler gegen den Computer (gegen Nappy) spielen muss. </w:t>
       </w:r>
     </w:p>
     <w:p>
@@ -4914,7 +4815,6 @@
         </w:rPr>
       </w:pPr>
       <w:bookmarkStart w:id="1" w:name="_Toc432515082"/>
-      <w:proofErr w:type="spellStart"/>
       <w:r>
         <w:rPr>
           <w:lang w:val="de-DE"/>
@@ -4922,7 +4822,6 @@
         <w:t>Purpose</w:t>
       </w:r>
       <w:bookmarkEnd w:id="1"/>
-      <w:proofErr w:type="spellEnd"/>
     </w:p>
     <w:p>
       <w:pPr>
@@ -4946,26 +4845,22 @@
         </w:rPr>
         <w:t>rungen an unser Projekt bieten.</w:t>
       </w:r>
-      <w:bookmarkStart w:id="2" w:name="_GoBack"/>
+    </w:p>
+    <w:p>
+      <w:pPr>
+        <w:pStyle w:val="berschrift2"/>
+        <w:rPr>
+          <w:lang w:val="de-DE"/>
+        </w:rPr>
+      </w:pPr>
+      <w:bookmarkStart w:id="2" w:name="_Toc432515083"/>
+      <w:r>
+        <w:rPr>
+          <w:lang w:val="de-DE"/>
+        </w:rPr>
+        <w:t>Scope</w:t>
+      </w:r>
       <w:bookmarkEnd w:id="2"/>
-    </w:p>
-    <w:p>
-      <w:pPr>
-        <w:pStyle w:val="berschrift2"/>
-        <w:rPr>
-          <w:lang w:val="de-DE"/>
-        </w:rPr>
-      </w:pPr>
-      <w:bookmarkStart w:id="3" w:name="_Toc432515083"/>
-      <w:proofErr w:type="spellStart"/>
-      <w:r>
-        <w:rPr>
-          <w:lang w:val="de-DE"/>
-        </w:rPr>
-        <w:t>Scope</w:t>
-      </w:r>
-      <w:bookmarkEnd w:id="3"/>
-      <w:proofErr w:type="spellEnd"/>
     </w:p>
     <w:p>
       <w:pPr>
@@ -4995,58 +4890,14 @@
           <w:lang w:val="de-DE"/>
         </w:rPr>
       </w:pPr>
-      <w:bookmarkStart w:id="4" w:name="_Toc432515084"/>
-      <w:proofErr w:type="spellStart"/>
-      <w:r>
-        <w:rPr>
-          <w:lang w:val="de-DE"/>
-        </w:rPr>
-        <w:t>Definitions</w:t>
-      </w:r>
-      <w:proofErr w:type="spellEnd"/>
-      <w:r>
-        <w:rPr>
-          <w:lang w:val="de-DE"/>
-        </w:rPr>
-        <w:t xml:space="preserve">, </w:t>
-      </w:r>
-      <w:proofErr w:type="spellStart"/>
-      <w:r>
-        <w:rPr>
-          <w:lang w:val="de-DE"/>
-        </w:rPr>
-        <w:t>Acronyms</w:t>
-      </w:r>
-      <w:proofErr w:type="spellEnd"/>
-      <w:r>
-        <w:rPr>
-          <w:lang w:val="de-DE"/>
-        </w:rPr>
-        <w:t xml:space="preserve">, </w:t>
-      </w:r>
-      <w:proofErr w:type="spellStart"/>
-      <w:r>
-        <w:rPr>
-          <w:lang w:val="de-DE"/>
-        </w:rPr>
-        <w:t>and</w:t>
-      </w:r>
-      <w:proofErr w:type="spellEnd"/>
-      <w:r>
-        <w:rPr>
-          <w:lang w:val="de-DE"/>
-        </w:rPr>
-        <w:t xml:space="preserve"> </w:t>
-      </w:r>
-      <w:proofErr w:type="spellStart"/>
-      <w:r>
-        <w:rPr>
-          <w:lang w:val="de-DE"/>
-        </w:rPr>
-        <w:t>Abbreviations</w:t>
-      </w:r>
-      <w:bookmarkEnd w:id="4"/>
-      <w:proofErr w:type="spellEnd"/>
+      <w:bookmarkStart w:id="3" w:name="_Toc432515084"/>
+      <w:r>
+        <w:rPr>
+          <w:lang w:val="de-DE"/>
+        </w:rPr>
+        <w:t>Definitions, Acronyms, and Abbreviations</w:t>
+      </w:r>
+      <w:bookmarkEnd w:id="3"/>
     </w:p>
     <w:p>
       <w:pPr>
@@ -5098,30 +4949,8 @@
               <w:rPr>
                 <w:lang w:val="de-DE"/>
               </w:rPr>
-              <w:t xml:space="preserve">Software </w:t>
+              <w:t>Software Requirements Specification</w:t>
             </w:r>
-            <w:proofErr w:type="spellStart"/>
-            <w:r>
-              <w:rPr>
-                <w:lang w:val="de-DE"/>
-              </w:rPr>
-              <w:t>Requirements</w:t>
-            </w:r>
-            <w:proofErr w:type="spellEnd"/>
-            <w:r>
-              <w:rPr>
-                <w:lang w:val="de-DE"/>
-              </w:rPr>
-              <w:t xml:space="preserve"> </w:t>
-            </w:r>
-            <w:proofErr w:type="spellStart"/>
-            <w:r>
-              <w:rPr>
-                <w:lang w:val="de-DE"/>
-              </w:rPr>
-              <w:t>Specification</w:t>
-            </w:r>
-            <w:proofErr w:type="spellEnd"/>
           </w:p>
         </w:tc>
       </w:tr>
@@ -5136,14 +4965,12 @@
                 <w:lang w:val="de-DE"/>
               </w:rPr>
             </w:pPr>
-            <w:proofErr w:type="spellStart"/>
             <w:r>
               <w:rPr>
                 <w:lang w:val="de-DE"/>
               </w:rPr>
               <w:t>Actor</w:t>
             </w:r>
-            <w:proofErr w:type="spellEnd"/>
           </w:p>
         </w:tc>
         <w:tc>
@@ -5354,14 +5181,14 @@
           <w:lang w:val="de-DE"/>
         </w:rPr>
       </w:pPr>
-      <w:bookmarkStart w:id="5" w:name="_Toc432515085"/>
+      <w:bookmarkStart w:id="4" w:name="_Toc432515085"/>
       <w:r>
         <w:rPr>
           <w:lang w:val="de-DE"/>
         </w:rPr>
         <w:t>References</w:t>
       </w:r>
-      <w:bookmarkEnd w:id="5"/>
+      <w:bookmarkEnd w:id="4"/>
     </w:p>
     <w:p>
       <w:pPr>
@@ -5426,19 +5253,32 @@
       <w:r>
         <w:t xml:space="preserve">: </w:t>
       </w:r>
-      <w:r>
-        <w:t>to be determined (</w:t>
-      </w:r>
-      <w:proofErr w:type="spellStart"/>
-      <w:proofErr w:type="gramStart"/>
-      <w:r>
-        <w:t>tbd</w:t>
-      </w:r>
-      <w:proofErr w:type="spellEnd"/>
-      <w:proofErr w:type="gramEnd"/>
-      <w:r>
-        <w:t>)</w:t>
-      </w:r>
+      <w:hyperlink r:id="rId13" w:history="1">
+        <w:r>
+          <w:rPr>
+            <w:rStyle w:val="Hyperlink"/>
+          </w:rPr>
+          <w:t>http://bit</w:t>
+        </w:r>
+        <w:r>
+          <w:rPr>
+            <w:rStyle w:val="Hyperlink"/>
+          </w:rPr>
+          <w:t>.</w:t>
+        </w:r>
+        <w:r>
+          <w:rPr>
+            <w:rStyle w:val="Hyperlink"/>
+          </w:rPr>
+          <w:t>ly/1jxTApL</w:t>
+        </w:r>
+      </w:hyperlink>
+    </w:p>
+    <w:p>
+      <w:pPr>
+        <w:pStyle w:val="Textkrper"/>
+        <w:ind w:left="0" w:firstLine="720"/>
+      </w:pPr>
     </w:p>
     <w:p>
       <w:pPr>
@@ -5447,16 +5287,14 @@
           <w:lang w:val="de-DE"/>
         </w:rPr>
       </w:pPr>
-      <w:bookmarkStart w:id="6" w:name="_Toc432515086"/>
-      <w:proofErr w:type="spellStart"/>
+      <w:bookmarkStart w:id="5" w:name="_Toc432515086"/>
       <w:r>
         <w:rPr>
           <w:lang w:val="de-DE"/>
         </w:rPr>
         <w:t>Overview</w:t>
       </w:r>
-      <w:bookmarkEnd w:id="6"/>
-      <w:proofErr w:type="spellEnd"/>
+      <w:bookmarkEnd w:id="5"/>
     </w:p>
     <w:p>
       <w:pPr>
@@ -5651,7 +5489,7 @@
           <w:lang w:val="de-DE"/>
         </w:rPr>
       </w:pPr>
-      <w:bookmarkStart w:id="7" w:name="_Toc432515087"/>
+      <w:bookmarkStart w:id="6" w:name="_Toc432515087"/>
       <w:r>
         <w:rPr>
           <w:lang w:val="de-DE"/>
@@ -5659,7 +5497,7 @@
         <w:lastRenderedPageBreak/>
         <w:t>Overall Description</w:t>
       </w:r>
-      <w:bookmarkEnd w:id="7"/>
+      <w:bookmarkEnd w:id="6"/>
     </w:p>
     <w:p>
       <w:pPr>
@@ -5667,15 +5505,7 @@
         <w:ind w:left="720"/>
       </w:pPr>
       <w:r>
-        <w:t xml:space="preserve">Es wird grundsätzlich zwischen zwei </w:t>
-      </w:r>
-      <w:proofErr w:type="spellStart"/>
-      <w:r>
-        <w:t>Spielmodis</w:t>
-      </w:r>
-      <w:proofErr w:type="spellEnd"/>
-      <w:r>
-        <w:t xml:space="preserve"> unterschieden. </w:t>
+        <w:t xml:space="preserve">Es wird grundsätzlich zwischen zwei Spielmodis unterschieden. </w:t>
       </w:r>
     </w:p>
     <w:p>
@@ -5684,31 +5514,7 @@
         <w:ind w:left="720"/>
       </w:pPr>
       <w:r>
-        <w:t xml:space="preserve">Im ersten Spielmodus denkt der </w:t>
-      </w:r>
-      <w:proofErr w:type="spellStart"/>
-      <w:r>
-        <w:t>Actor</w:t>
-      </w:r>
-      <w:proofErr w:type="spellEnd"/>
-      <w:r>
-        <w:t xml:space="preserve"> an eine Figur aus der Fernsehserie „The Simpsons“. </w:t>
-      </w:r>
-      <w:proofErr w:type="spellStart"/>
-      <w:r>
-        <w:t>Nappy</w:t>
-      </w:r>
-      <w:proofErr w:type="spellEnd"/>
-      <w:r>
-        <w:t xml:space="preserve"> versucht anhand von Fragen, welche der </w:t>
-      </w:r>
-      <w:proofErr w:type="spellStart"/>
-      <w:r>
-        <w:t>Actor</w:t>
-      </w:r>
-      <w:proofErr w:type="spellEnd"/>
-      <w:r>
-        <w:t xml:space="preserve"> mit </w:t>
+        <w:t xml:space="preserve">Im ersten Spielmodus denkt der Actor an eine Figur aus der Fernsehserie „The Simpsons“. Nappy versucht anhand von Fragen, welche der Actor mit </w:t>
       </w:r>
       <w:r>
         <w:t>„</w:t>
@@ -5741,15 +5547,7 @@
         <w:ind w:left="720"/>
       </w:pPr>
       <w:r>
-        <w:t xml:space="preserve">Im zweiten Spielmodus denkt </w:t>
-      </w:r>
-      <w:proofErr w:type="spellStart"/>
-      <w:r>
-        <w:t>Nappy</w:t>
-      </w:r>
-      <w:proofErr w:type="spellEnd"/>
-      <w:r>
-        <w:t xml:space="preserve"> an eine Figur und der Spieler muss anhand </w:t>
+        <w:t xml:space="preserve">Im zweiten Spielmodus denkt Nappy an eine Figur und der Spieler muss anhand </w:t>
       </w:r>
       <w:r>
         <w:t>einer Liste von vorgegebenen</w:t>
@@ -5758,15 +5556,7 @@
         <w:t xml:space="preserve"> Fragen die Figur erraten</w:t>
       </w:r>
       <w:r>
-        <w:t xml:space="preserve">, indem </w:t>
-      </w:r>
-      <w:proofErr w:type="spellStart"/>
-      <w:r>
-        <w:t>Nappy</w:t>
-      </w:r>
-      <w:proofErr w:type="spellEnd"/>
-      <w:r>
-        <w:t xml:space="preserve"> auf die Fragen antwortet</w:t>
+        <w:t>, indem Nappy auf die Fragen antwortet</w:t>
       </w:r>
       <w:r>
         <w:t>.</w:t>
@@ -5777,13 +5567,8 @@
         <w:pStyle w:val="InfoBlue"/>
         <w:ind w:left="720"/>
       </w:pPr>
-      <w:proofErr w:type="spellStart"/>
-      <w:r>
-        <w:t>Derjeniger</w:t>
-      </w:r>
-      <w:proofErr w:type="spellEnd"/>
-      <w:r>
-        <w:t>, der weniger Fragen ben</w:t>
+      <w:r>
+        <w:t>Derjeniger, der weniger Fragen ben</w:t>
       </w:r>
       <w:r>
         <w:t>ötigt, gewinnt das Duell.</w:t>
@@ -5796,118 +5581,134 @@
           <w:lang w:val="de-DE"/>
         </w:rPr>
       </w:pPr>
-      <w:bookmarkStart w:id="8" w:name="_Toc432515088"/>
-      <w:proofErr w:type="spellStart"/>
-      <w:r>
-        <w:rPr>
-          <w:lang w:val="de-DE"/>
-        </w:rPr>
-        <w:t>Product</w:t>
-      </w:r>
-      <w:proofErr w:type="spellEnd"/>
+      <w:bookmarkStart w:id="7" w:name="_Toc432515088"/>
+      <w:r>
+        <w:rPr>
+          <w:lang w:val="de-DE"/>
+        </w:rPr>
+        <w:t>Product perspective</w:t>
+      </w:r>
+      <w:bookmarkEnd w:id="7"/>
+    </w:p>
+    <w:p>
+      <w:pPr>
+        <w:ind w:left="720"/>
+        <w:rPr>
+          <w:lang w:val="de-DE"/>
+        </w:rPr>
+      </w:pPr>
+      <w:r>
+        <w:rPr>
+          <w:lang w:val="de-DE"/>
+        </w:rPr>
+        <w:t>Das Quizspiel soll informativ sein und immer neue Inhalte bieten</w:t>
+      </w:r>
+      <w:r>
+        <w:rPr>
+          <w:lang w:val="de-DE"/>
+        </w:rPr>
+        <w:t xml:space="preserve"> können</w:t>
+      </w:r>
+      <w:r>
+        <w:rPr>
+          <w:lang w:val="de-DE"/>
+        </w:rPr>
+        <w:t>.</w:t>
+      </w:r>
+      <w:r>
+        <w:rPr>
+          <w:lang w:val="de-DE"/>
+        </w:rPr>
+        <w:t xml:space="preserve"> Eine Funktion </w:t>
+      </w:r>
+      <w:r>
+        <w:rPr>
+          <w:lang w:val="de-DE"/>
+        </w:rPr>
+        <w:t>im vorhandenen</w:t>
+      </w:r>
       <w:r>
         <w:rPr>
           <w:lang w:val="de-DE"/>
         </w:rPr>
         <w:t xml:space="preserve"> </w:t>
       </w:r>
-      <w:proofErr w:type="spellStart"/>
-      <w:r>
-        <w:rPr>
-          <w:lang w:val="de-DE"/>
-        </w:rPr>
-        <w:t>perspective</w:t>
+      <w:r>
+        <w:rPr>
+          <w:lang w:val="de-DE"/>
+        </w:rPr>
+        <w:t>Wiki</w:t>
+      </w:r>
+      <w:r>
+        <w:rPr>
+          <w:lang w:val="de-DE"/>
+        </w:rPr>
+        <w:t>, welcher I</w:t>
+      </w:r>
+      <w:r>
+        <w:rPr>
+          <w:lang w:val="de-DE"/>
+        </w:rPr>
+        <w:t>nformationen über alle vorhandenen</w:t>
+      </w:r>
+      <w:r>
+        <w:rPr>
+          <w:lang w:val="de-DE"/>
+        </w:rPr>
+        <w:t xml:space="preserve"> Chara</w:t>
+      </w:r>
+      <w:r>
+        <w:rPr>
+          <w:lang w:val="de-DE"/>
+        </w:rPr>
+        <w:t xml:space="preserve">ktere bietet, ermöglicht es dem Actor </w:t>
+      </w:r>
+      <w:r>
+        <w:rPr>
+          <w:lang w:val="de-DE"/>
+        </w:rPr>
+        <w:t>neue Charaktere</w:t>
+      </w:r>
+      <w:r>
+        <w:rPr>
+          <w:lang w:val="de-DE"/>
+        </w:rPr>
+        <w:t xml:space="preserve"> der Simpsons</w:t>
+      </w:r>
+      <w:r>
+        <w:rPr>
+          <w:lang w:val="de-DE"/>
+        </w:rPr>
+        <w:t xml:space="preserve"> hinzuzufügen, so dass die Anzahl der spielbaren Charaktere </w:t>
+      </w:r>
+      <w:r>
+        <w:rPr>
+          <w:lang w:val="de-DE"/>
+        </w:rPr>
+        <w:t>stetig wachsen kann</w:t>
+      </w:r>
+      <w:r>
+        <w:rPr>
+          <w:lang w:val="de-DE"/>
+        </w:rPr>
+        <w:t>.</w:t>
+      </w:r>
+    </w:p>
+    <w:p>
+      <w:pPr>
+        <w:pStyle w:val="berschrift2"/>
+        <w:rPr>
+          <w:lang w:val="de-DE"/>
+        </w:rPr>
+      </w:pPr>
+      <w:bookmarkStart w:id="8" w:name="_Toc432515089"/>
+      <w:r>
+        <w:rPr>
+          <w:lang w:val="de-DE"/>
+        </w:rPr>
+        <w:t>Product functions</w:t>
       </w:r>
       <w:bookmarkEnd w:id="8"/>
-      <w:proofErr w:type="spellEnd"/>
-    </w:p>
-    <w:p>
-      <w:pPr>
-        <w:ind w:left="720"/>
-        <w:rPr>
-          <w:lang w:val="de-DE"/>
-        </w:rPr>
-      </w:pPr>
-      <w:r>
-        <w:rPr>
-          <w:lang w:val="de-DE"/>
-        </w:rPr>
-        <w:t>Das Quizspiel soll informativ sein und immer neue Inhalte bieten.</w:t>
-      </w:r>
-      <w:r>
-        <w:rPr>
-          <w:lang w:val="de-DE"/>
-        </w:rPr>
-        <w:t xml:space="preserve"> Eine Funktion </w:t>
-      </w:r>
-      <w:r>
-        <w:rPr>
-          <w:lang w:val="de-DE"/>
-        </w:rPr>
-        <w:t>im vorhandenen</w:t>
-      </w:r>
-      <w:r>
-        <w:rPr>
-          <w:lang w:val="de-DE"/>
-        </w:rPr>
-        <w:t xml:space="preserve"> </w:t>
-      </w:r>
-      <w:r>
-        <w:rPr>
-          <w:lang w:val="de-DE"/>
-        </w:rPr>
-        <w:t>Wiki</w:t>
-      </w:r>
-      <w:r>
-        <w:rPr>
-          <w:lang w:val="de-DE"/>
-        </w:rPr>
-        <w:t>, welcher I</w:t>
-      </w:r>
-      <w:r>
-        <w:rPr>
-          <w:lang w:val="de-DE"/>
-        </w:rPr>
-        <w:t>nformationen über alle vorhandenen</w:t>
-      </w:r>
-      <w:r>
-        <w:rPr>
-          <w:lang w:val="de-DE"/>
-        </w:rPr>
-        <w:t xml:space="preserve"> Charaktere bietet, ermöglicht es den Nutzern neue Charaktere hinzuzufügen, so dass die Anzahl der spielbaren Charaktere steigt.</w:t>
-      </w:r>
-    </w:p>
-    <w:p>
-      <w:pPr>
-        <w:pStyle w:val="berschrift2"/>
-        <w:rPr>
-          <w:lang w:val="de-DE"/>
-        </w:rPr>
-      </w:pPr>
-      <w:bookmarkStart w:id="9" w:name="_Toc432515089"/>
-      <w:proofErr w:type="spellStart"/>
-      <w:r>
-        <w:rPr>
-          <w:lang w:val="de-DE"/>
-        </w:rPr>
-        <w:t>Product</w:t>
-      </w:r>
-      <w:proofErr w:type="spellEnd"/>
-      <w:r>
-        <w:rPr>
-          <w:lang w:val="de-DE"/>
-        </w:rPr>
-        <w:t xml:space="preserve"> </w:t>
-      </w:r>
-      <w:proofErr w:type="spellStart"/>
-      <w:r>
-        <w:rPr>
-          <w:lang w:val="de-DE"/>
-        </w:rPr>
-        <w:t>functions</w:t>
-      </w:r>
-      <w:bookmarkEnd w:id="9"/>
-      <w:proofErr w:type="spellEnd"/>
     </w:p>
     <w:p>
       <w:pPr>
@@ -6006,22 +5807,58 @@
           <w:lang w:val="de-DE"/>
         </w:rPr>
       </w:pPr>
-      <w:bookmarkStart w:id="10" w:name="_Toc432515090"/>
-      <w:r>
-        <w:rPr>
-          <w:lang w:val="de-DE"/>
-        </w:rPr>
-        <w:t xml:space="preserve">User </w:t>
-      </w:r>
-      <w:proofErr w:type="spellStart"/>
-      <w:r>
-        <w:rPr>
-          <w:lang w:val="de-DE"/>
-        </w:rPr>
-        <w:t>characteristics</w:t>
+      <w:bookmarkStart w:id="9" w:name="_Toc432515090"/>
+      <w:r>
+        <w:rPr>
+          <w:lang w:val="de-DE"/>
+        </w:rPr>
+        <w:t>User characteristics</w:t>
+      </w:r>
+      <w:bookmarkEnd w:id="9"/>
+    </w:p>
+    <w:p>
+      <w:pPr>
+        <w:ind w:left="720"/>
+        <w:rPr>
+          <w:lang w:val="de-DE"/>
+        </w:rPr>
+      </w:pPr>
+      <w:r>
+        <w:rPr>
+          <w:lang w:val="de-DE"/>
+        </w:rPr>
+        <w:t xml:space="preserve">Der Spieler / Actor sollte sich für die Fernsehserie „The Simpsons“ interessieren und spaß an Quizspielen haben. Das Spiel kann zunächst nur im deutschsprachigem Raum gespielt werden, da das Spiel aktuell nur in der deutschen Sprache verfügbar ist. </w:t>
+      </w:r>
+    </w:p>
+    <w:p>
+      <w:pPr>
+        <w:ind w:left="720"/>
+        <w:rPr>
+          <w:lang w:val="de-DE"/>
+        </w:rPr>
+      </w:pPr>
+      <w:r>
+        <w:rPr>
+          <w:lang w:val="de-DE"/>
+        </w:rPr>
+        <w:t>(Optional wird es die Einstellung geben, das Spiel in Englisch zu spielen)</w:t>
+      </w:r>
+    </w:p>
+    <w:p>
+      <w:pPr>
+        <w:pStyle w:val="berschrift2"/>
+        <w:rPr>
+          <w:lang w:val="de-DE"/>
+        </w:rPr>
+      </w:pPr>
+      <w:bookmarkStart w:id="10" w:name="_Toc432515091"/>
+      <w:r>
+        <w:rPr>
+          <w:lang w:val="de-DE"/>
+        </w:rPr>
+        <w:t>Contraints</w:t>
       </w:r>
       <w:bookmarkEnd w:id="10"/>
-      <w:proofErr w:type="spellEnd"/>
     </w:p>
     <w:p>
       <w:pPr>
@@ -6034,35 +5871,49 @@
         <w:rPr>
           <w:lang w:val="de-DE"/>
         </w:rPr>
-        <w:t xml:space="preserve">Der Spieler / </w:t>
-      </w:r>
-      <w:proofErr w:type="spellStart"/>
-      <w:r>
-        <w:rPr>
-          <w:lang w:val="de-DE"/>
-        </w:rPr>
-        <w:t>Actor</w:t>
-      </w:r>
-      <w:proofErr w:type="spellEnd"/>
-      <w:r>
-        <w:rPr>
-          <w:lang w:val="de-DE"/>
-        </w:rPr>
-        <w:t xml:space="preserve"> sollte sich für die Fernsehserie „The Simpsons“ interessieren und spaß an Quizspielen haben. Das Spiel kann zunächst nur im </w:t>
-      </w:r>
-      <w:proofErr w:type="gramStart"/>
-      <w:r>
-        <w:rPr>
-          <w:lang w:val="de-DE"/>
-        </w:rPr>
-        <w:t>deutschsprachigem</w:t>
-      </w:r>
-      <w:proofErr w:type="gramEnd"/>
-      <w:r>
-        <w:rPr>
-          <w:lang w:val="de-DE"/>
-        </w:rPr>
-        <w:t xml:space="preserve"> Raum gespielt werden, da das Spiel aktuell nur in der deutschen Sprache verfügbar ist. </w:t>
+        <w:t xml:space="preserve">Das Spiel benötigt keine </w:t>
+      </w:r>
+      <w:r>
+        <w:rPr>
+          <w:lang w:val="de-DE"/>
+        </w:rPr>
+        <w:t xml:space="preserve">ununterbrochene </w:t>
+      </w:r>
+      <w:r>
+        <w:rPr>
+          <w:lang w:val="de-DE"/>
+        </w:rPr>
+        <w:t>Internetverbindung.</w:t>
+      </w:r>
+      <w:r>
+        <w:rPr>
+          <w:lang w:val="de-DE"/>
+        </w:rPr>
+        <w:t xml:space="preserve"> Eine Internetverbindung wird</w:t>
+      </w:r>
+      <w:r>
+        <w:rPr>
+          <w:lang w:val="de-DE"/>
+        </w:rPr>
+        <w:t xml:space="preserve"> </w:t>
+      </w:r>
+      <w:r>
+        <w:rPr>
+          <w:lang w:val="de-DE"/>
+        </w:rPr>
+        <w:t>zu Beginn benötigt, weil das das Spiel heruntergeladen werden muss. Außerdem wird eine Internetverbindung vorausgese</w:t>
+      </w:r>
+      <w:r>
+        <w:rPr>
+          <w:lang w:val="de-DE"/>
+        </w:rPr>
+        <w:t xml:space="preserve">tzt, um Updates installieren </w:t>
+      </w:r>
+      <w:r>
+        <w:rPr>
+          <w:lang w:val="de-DE"/>
+        </w:rPr>
+        <w:t>oder eine neue Version herunterladen zu können.</w:t>
       </w:r>
     </w:p>
     <w:p>
@@ -6076,7 +5927,7 @@
         <w:rPr>
           <w:lang w:val="de-DE"/>
         </w:rPr>
-        <w:t>(Optional wird es die Einstellung geben, das Spiel in Englisch zu spielen)</w:t>
+        <w:t>Das Spiel hat keine hohen Hardwareanforderungen.</w:t>
       </w:r>
     </w:p>
     <w:p>
@@ -6086,120 +5937,14 @@
           <w:lang w:val="de-DE"/>
         </w:rPr>
       </w:pPr>
-      <w:bookmarkStart w:id="11" w:name="_Toc432515091"/>
-      <w:proofErr w:type="spellStart"/>
-      <w:r>
-        <w:rPr>
-          <w:lang w:val="de-DE"/>
-        </w:rPr>
-        <w:t>Contraints</w:t>
+      <w:bookmarkStart w:id="11" w:name="_Toc432515092"/>
+      <w:r>
+        <w:rPr>
+          <w:lang w:val="de-DE"/>
+        </w:rPr>
+        <w:t>Assumptions and dependencies</w:t>
       </w:r>
       <w:bookmarkEnd w:id="11"/>
-      <w:proofErr w:type="spellEnd"/>
-    </w:p>
-    <w:p>
-      <w:pPr>
-        <w:ind w:left="720"/>
-        <w:rPr>
-          <w:lang w:val="de-DE"/>
-        </w:rPr>
-      </w:pPr>
-      <w:r>
-        <w:rPr>
-          <w:lang w:val="de-DE"/>
-        </w:rPr>
-        <w:t xml:space="preserve">Das Spiel benötigt keine </w:t>
-      </w:r>
-      <w:r>
-        <w:rPr>
-          <w:lang w:val="de-DE"/>
-        </w:rPr>
-        <w:t xml:space="preserve">ununterbrochene </w:t>
-      </w:r>
-      <w:r>
-        <w:rPr>
-          <w:lang w:val="de-DE"/>
-        </w:rPr>
-        <w:t>Internetverbindung.</w:t>
-      </w:r>
-      <w:r>
-        <w:rPr>
-          <w:lang w:val="de-DE"/>
-        </w:rPr>
-        <w:t xml:space="preserve"> Eine Internetverbindung wird</w:t>
-      </w:r>
-      <w:r>
-        <w:rPr>
-          <w:lang w:val="de-DE"/>
-        </w:rPr>
-        <w:t xml:space="preserve"> </w:t>
-      </w:r>
-      <w:r>
-        <w:rPr>
-          <w:lang w:val="de-DE"/>
-        </w:rPr>
-        <w:t>zu Beginn benötigt, weil das das Spiel heruntergeladen werden muss. Außerdem wird eine Internetverbindung vorausgesetzt, um Updates installieren zu können oder eine neue Version herunterladen zu können.</w:t>
-      </w:r>
-    </w:p>
-    <w:p>
-      <w:pPr>
-        <w:ind w:left="720"/>
-        <w:rPr>
-          <w:lang w:val="de-DE"/>
-        </w:rPr>
-      </w:pPr>
-      <w:r>
-        <w:rPr>
-          <w:lang w:val="de-DE"/>
-        </w:rPr>
-        <w:t>Das Spiel hat keine hohen Hardwareanforderungen.</w:t>
-      </w:r>
-    </w:p>
-    <w:p>
-      <w:pPr>
-        <w:pStyle w:val="berschrift2"/>
-        <w:rPr>
-          <w:lang w:val="de-DE"/>
-        </w:rPr>
-      </w:pPr>
-      <w:bookmarkStart w:id="12" w:name="_Toc432515092"/>
-      <w:proofErr w:type="spellStart"/>
-      <w:r>
-        <w:rPr>
-          <w:lang w:val="de-DE"/>
-        </w:rPr>
-        <w:t>Assumptions</w:t>
-      </w:r>
-      <w:proofErr w:type="spellEnd"/>
-      <w:r>
-        <w:rPr>
-          <w:lang w:val="de-DE"/>
-        </w:rPr>
-        <w:t xml:space="preserve"> </w:t>
-      </w:r>
-      <w:proofErr w:type="spellStart"/>
-      <w:r>
-        <w:rPr>
-          <w:lang w:val="de-DE"/>
-        </w:rPr>
-        <w:t>and</w:t>
-      </w:r>
-      <w:proofErr w:type="spellEnd"/>
-      <w:r>
-        <w:rPr>
-          <w:lang w:val="de-DE"/>
-        </w:rPr>
-        <w:t xml:space="preserve"> </w:t>
-      </w:r>
-      <w:proofErr w:type="spellStart"/>
-      <w:r>
-        <w:rPr>
-          <w:lang w:val="de-DE"/>
-        </w:rPr>
-        <w:t>dependencies</w:t>
-      </w:r>
-      <w:bookmarkEnd w:id="12"/>
-      <w:proofErr w:type="spellEnd"/>
     </w:p>
     <w:p>
       <w:pPr>
@@ -6216,30 +5961,8 @@
         <w:rPr>
           <w:lang w:val="de-DE"/>
         </w:rPr>
-        <w:t xml:space="preserve">IDE: </w:t>
-      </w:r>
-      <w:proofErr w:type="spellStart"/>
-      <w:r>
-        <w:rPr>
-          <w:lang w:val="de-DE"/>
-        </w:rPr>
-        <w:t>Intellij</w:t>
-      </w:r>
-      <w:proofErr w:type="spellEnd"/>
-      <w:r>
-        <w:rPr>
-          <w:lang w:val="de-DE"/>
-        </w:rPr>
-        <w:t xml:space="preserve"> und </w:t>
-      </w:r>
-      <w:proofErr w:type="spellStart"/>
-      <w:r>
-        <w:rPr>
-          <w:lang w:val="de-DE"/>
-        </w:rPr>
-        <w:t>Eclipse</w:t>
-      </w:r>
-      <w:proofErr w:type="spellEnd"/>
+        <w:t>IDE: Intellij und Eclipse</w:t>
+      </w:r>
     </w:p>
     <w:p>
       <w:pPr>
@@ -6256,16 +5979,8 @@
         <w:rPr>
           <w:lang w:val="de-DE"/>
         </w:rPr>
-        <w:t xml:space="preserve">Versionskontrolle: </w:t>
-      </w:r>
-      <w:proofErr w:type="spellStart"/>
-      <w:r>
-        <w:rPr>
-          <w:lang w:val="de-DE"/>
-        </w:rPr>
-        <w:t>GitHub</w:t>
-      </w:r>
-      <w:proofErr w:type="spellEnd"/>
+        <w:t>Versionskontrolle: GitHub</w:t>
+      </w:r>
     </w:p>
     <w:p>
       <w:pPr>
@@ -6278,19 +5993,11 @@
           <w:lang w:val="de-DE"/>
         </w:rPr>
       </w:pPr>
-      <w:proofErr w:type="spellStart"/>
-      <w:r>
-        <w:rPr>
-          <w:lang w:val="de-DE"/>
-        </w:rPr>
-        <w:t>Scrum</w:t>
-      </w:r>
-      <w:proofErr w:type="spellEnd"/>
-      <w:r>
-        <w:rPr>
-          <w:lang w:val="de-DE"/>
-        </w:rPr>
-        <w:t>: JIRA</w:t>
+      <w:r>
+        <w:rPr>
+          <w:lang w:val="de-DE"/>
+        </w:rPr>
+        <w:t>Scrum: JIRA</w:t>
       </w:r>
     </w:p>
     <w:p>
@@ -6310,6 +6017,14 @@
         </w:rPr>
         <w:t>Programmiersprache: Java 1.8</w:t>
       </w:r>
+      <w:r>
+        <w:rPr>
+          <w:lang w:val="de-DE"/>
+        </w:rPr>
+        <w:t xml:space="preserve"> mit JavaFX</w:t>
+      </w:r>
+      <w:bookmarkStart w:id="12" w:name="_GoBack"/>
+      <w:bookmarkEnd w:id="12"/>
     </w:p>
     <w:p>
       <w:pPr>
@@ -6326,16 +6041,8 @@
         <w:rPr>
           <w:lang w:val="de-DE"/>
         </w:rPr>
-        <w:t xml:space="preserve">Datenbank: H2 </w:t>
-      </w:r>
-      <w:proofErr w:type="spellStart"/>
-      <w:r>
-        <w:rPr>
-          <w:lang w:val="de-DE"/>
-        </w:rPr>
-        <w:t>database</w:t>
-      </w:r>
-      <w:proofErr w:type="spellEnd"/>
+        <w:t>Datenbank: H2 database</w:t>
+      </w:r>
     </w:p>
     <w:p>
       <w:pPr>
@@ -6345,29 +6052,154 @@
         </w:rPr>
       </w:pPr>
       <w:bookmarkStart w:id="13" w:name="_Toc432515093"/>
-      <w:proofErr w:type="spellStart"/>
-      <w:r>
-        <w:rPr>
-          <w:lang w:val="de-DE"/>
-        </w:rPr>
-        <w:t>Requirements</w:t>
-      </w:r>
-      <w:proofErr w:type="spellEnd"/>
+      <w:r>
+        <w:rPr>
+          <w:lang w:val="de-DE"/>
+        </w:rPr>
+        <w:t>Requirements subsets</w:t>
+      </w:r>
+      <w:bookmarkEnd w:id="13"/>
+    </w:p>
+    <w:p>
+      <w:pPr>
+        <w:ind w:left="720"/>
+        <w:rPr>
+          <w:lang w:val="de-DE"/>
+        </w:rPr>
+      </w:pPr>
+      <w:r>
+        <w:rPr>
+          <w:lang w:val="de-DE"/>
+        </w:rPr>
+        <w:t>to be determined (tbd)</w:t>
+      </w:r>
+    </w:p>
+    <w:p>
+      <w:pPr>
+        <w:rPr>
+          <w:lang w:val="de-DE"/>
+        </w:rPr>
+      </w:pPr>
+    </w:p>
+    <w:p>
+      <w:pPr>
+        <w:rPr>
+          <w:lang w:val="de-DE"/>
+        </w:rPr>
+      </w:pPr>
+    </w:p>
+    <w:p>
+      <w:pPr>
+        <w:rPr>
+          <w:lang w:val="de-DE"/>
+        </w:rPr>
+      </w:pPr>
+    </w:p>
+    <w:p>
+      <w:pPr>
+        <w:rPr>
+          <w:lang w:val="de-DE"/>
+        </w:rPr>
+      </w:pPr>
+    </w:p>
+    <w:p>
+      <w:pPr>
+        <w:rPr>
+          <w:lang w:val="de-DE"/>
+        </w:rPr>
+      </w:pPr>
+    </w:p>
+    <w:p>
+      <w:pPr>
+        <w:rPr>
+          <w:lang w:val="de-DE"/>
+        </w:rPr>
+      </w:pPr>
+    </w:p>
+    <w:p>
+      <w:pPr>
+        <w:rPr>
+          <w:lang w:val="de-DE"/>
+        </w:rPr>
+      </w:pPr>
+    </w:p>
+    <w:p>
+      <w:pPr>
+        <w:rPr>
+          <w:lang w:val="de-DE"/>
+        </w:rPr>
+      </w:pPr>
+    </w:p>
+    <w:p>
+      <w:pPr>
+        <w:rPr>
+          <w:lang w:val="de-DE"/>
+        </w:rPr>
+      </w:pPr>
+    </w:p>
+    <w:p>
+      <w:pPr>
+        <w:rPr>
+          <w:lang w:val="de-DE"/>
+        </w:rPr>
+      </w:pPr>
+    </w:p>
+    <w:p>
+      <w:pPr>
+        <w:pStyle w:val="berschrift1"/>
+        <w:rPr>
+          <w:lang w:val="de-DE"/>
+        </w:rPr>
+      </w:pPr>
+      <w:bookmarkStart w:id="14" w:name="_Toc432515094"/>
+      <w:r>
+        <w:rPr>
+          <w:lang w:val="de-DE"/>
+        </w:rPr>
+        <w:lastRenderedPageBreak/>
+        <w:t>Specific Requirements</w:t>
+      </w:r>
+      <w:bookmarkEnd w:id="14"/>
       <w:r>
         <w:rPr>
           <w:lang w:val="de-DE"/>
         </w:rPr>
         <w:t xml:space="preserve"> </w:t>
       </w:r>
-      <w:proofErr w:type="spellStart"/>
-      <w:r>
-        <w:rPr>
-          <w:lang w:val="de-DE"/>
-        </w:rPr>
-        <w:t>subsets</w:t>
-      </w:r>
-      <w:bookmarkEnd w:id="13"/>
-      <w:proofErr w:type="spellEnd"/>
+    </w:p>
+    <w:p>
+      <w:pPr>
+        <w:pStyle w:val="berschrift2"/>
+        <w:rPr>
+          <w:lang w:val="de-DE"/>
+        </w:rPr>
+      </w:pPr>
+      <w:bookmarkStart w:id="15" w:name="_Toc432515095"/>
+      <w:r>
+        <w:rPr>
+          <w:lang w:val="de-DE"/>
+        </w:rPr>
+        <w:t>Functionality</w:t>
+      </w:r>
+      <w:bookmarkEnd w:id="15"/>
+    </w:p>
+    <w:p>
+      <w:pPr>
+        <w:pStyle w:val="berschrift3"/>
+        <w:rPr>
+          <w:i w:val="0"/>
+          <w:lang w:val="de-DE"/>
+        </w:rPr>
+      </w:pPr>
+      <w:bookmarkStart w:id="16" w:name="_Toc432515096"/>
+      <w:r>
+        <w:rPr>
+          <w:i w:val="0"/>
+          <w:lang w:val="de-DE"/>
+        </w:rPr>
+        <w:t>Neues Spiel</w:t>
+      </w:r>
+      <w:bookmarkEnd w:id="16"/>
     </w:p>
     <w:p>
       <w:pPr>
@@ -6376,207 +6208,19 @@
           <w:lang w:val="de-DE"/>
         </w:rPr>
       </w:pPr>
-      <w:proofErr w:type="spellStart"/>
-      <w:r>
-        <w:rPr>
-          <w:lang w:val="de-DE"/>
-        </w:rPr>
-        <w:t>to</w:t>
-      </w:r>
-      <w:proofErr w:type="spellEnd"/>
-      <w:r>
-        <w:rPr>
-          <w:lang w:val="de-DE"/>
-        </w:rPr>
-        <w:t xml:space="preserve"> </w:t>
-      </w:r>
-      <w:proofErr w:type="spellStart"/>
-      <w:r>
-        <w:rPr>
-          <w:lang w:val="de-DE"/>
-        </w:rPr>
-        <w:t>be</w:t>
-      </w:r>
-      <w:proofErr w:type="spellEnd"/>
-      <w:r>
-        <w:rPr>
-          <w:lang w:val="de-DE"/>
-        </w:rPr>
-        <w:t xml:space="preserve"> </w:t>
-      </w:r>
-      <w:proofErr w:type="spellStart"/>
-      <w:r>
-        <w:rPr>
-          <w:lang w:val="de-DE"/>
-        </w:rPr>
-        <w:t>determined</w:t>
-      </w:r>
-      <w:proofErr w:type="spellEnd"/>
-      <w:r>
-        <w:rPr>
-          <w:lang w:val="de-DE"/>
-        </w:rPr>
-        <w:t xml:space="preserve"> (</w:t>
-      </w:r>
-      <w:proofErr w:type="spellStart"/>
-      <w:r>
-        <w:rPr>
-          <w:lang w:val="de-DE"/>
-        </w:rPr>
-        <w:t>tbd</w:t>
-      </w:r>
-      <w:proofErr w:type="spellEnd"/>
-      <w:r>
-        <w:rPr>
-          <w:lang w:val="de-DE"/>
-        </w:rPr>
-        <w:t>)</w:t>
-      </w:r>
-    </w:p>
-    <w:p>
-      <w:pPr>
-        <w:rPr>
-          <w:lang w:val="de-DE"/>
-        </w:rPr>
-      </w:pPr>
-    </w:p>
-    <w:p>
-      <w:pPr>
-        <w:rPr>
-          <w:lang w:val="de-DE"/>
-        </w:rPr>
-      </w:pPr>
-    </w:p>
-    <w:p>
-      <w:pPr>
-        <w:rPr>
-          <w:lang w:val="de-DE"/>
-        </w:rPr>
-      </w:pPr>
-    </w:p>
-    <w:p>
-      <w:pPr>
-        <w:rPr>
-          <w:lang w:val="de-DE"/>
-        </w:rPr>
-      </w:pPr>
-    </w:p>
-    <w:p>
-      <w:pPr>
-        <w:rPr>
-          <w:lang w:val="de-DE"/>
-        </w:rPr>
-      </w:pPr>
-    </w:p>
-    <w:p>
-      <w:pPr>
-        <w:rPr>
-          <w:lang w:val="de-DE"/>
-        </w:rPr>
-      </w:pPr>
-    </w:p>
-    <w:p>
-      <w:pPr>
-        <w:rPr>
-          <w:lang w:val="de-DE"/>
-        </w:rPr>
-      </w:pPr>
-    </w:p>
-    <w:p>
-      <w:pPr>
-        <w:rPr>
-          <w:lang w:val="de-DE"/>
-        </w:rPr>
-      </w:pPr>
-    </w:p>
-    <w:p>
-      <w:pPr>
-        <w:rPr>
-          <w:lang w:val="de-DE"/>
-        </w:rPr>
-      </w:pPr>
-    </w:p>
-    <w:p>
-      <w:pPr>
-        <w:rPr>
-          <w:lang w:val="de-DE"/>
-        </w:rPr>
-      </w:pPr>
-    </w:p>
-    <w:p>
-      <w:pPr>
-        <w:pStyle w:val="berschrift1"/>
-        <w:rPr>
-          <w:lang w:val="de-DE"/>
-        </w:rPr>
-      </w:pPr>
-      <w:bookmarkStart w:id="14" w:name="_Toc432515094"/>
-      <w:proofErr w:type="spellStart"/>
-      <w:r>
-        <w:rPr>
-          <w:lang w:val="de-DE"/>
-        </w:rPr>
-        <w:lastRenderedPageBreak/>
-        <w:t>Specific</w:t>
-      </w:r>
-      <w:proofErr w:type="spellEnd"/>
-      <w:r>
-        <w:rPr>
-          <w:lang w:val="de-DE"/>
-        </w:rPr>
-        <w:t xml:space="preserve"> </w:t>
-      </w:r>
-      <w:proofErr w:type="spellStart"/>
-      <w:r>
-        <w:rPr>
-          <w:lang w:val="de-DE"/>
-        </w:rPr>
-        <w:t>Requirements</w:t>
-      </w:r>
-      <w:bookmarkEnd w:id="14"/>
-      <w:proofErr w:type="spellEnd"/>
-      <w:r>
-        <w:rPr>
-          <w:lang w:val="de-DE"/>
-        </w:rPr>
-        <w:t xml:space="preserve"> </w:t>
-      </w:r>
-    </w:p>
-    <w:p>
-      <w:pPr>
-        <w:pStyle w:val="berschrift2"/>
-        <w:rPr>
-          <w:lang w:val="de-DE"/>
-        </w:rPr>
-      </w:pPr>
-      <w:bookmarkStart w:id="15" w:name="_Toc432515095"/>
-      <w:proofErr w:type="spellStart"/>
-      <w:r>
-        <w:rPr>
-          <w:lang w:val="de-DE"/>
-        </w:rPr>
-        <w:t>Functionality</w:t>
-      </w:r>
-      <w:bookmarkEnd w:id="15"/>
-      <w:proofErr w:type="spellEnd"/>
-    </w:p>
-    <w:p>
-      <w:pPr>
-        <w:pStyle w:val="berschrift3"/>
-        <w:rPr>
-          <w:i w:val="0"/>
-          <w:lang w:val="de-DE"/>
-        </w:rPr>
-      </w:pPr>
-      <w:bookmarkStart w:id="16" w:name="_Toc432515096"/>
-      <w:r>
-        <w:rPr>
-          <w:i w:val="0"/>
-          <w:lang w:val="de-DE"/>
-        </w:rPr>
-        <w:t>Neues Spiel</w:t>
-      </w:r>
-      <w:bookmarkEnd w:id="16"/>
+      <w:r>
+        <w:rPr>
+          <w:lang w:val="de-DE"/>
+        </w:rPr>
+        <w:t xml:space="preserve">Diese Funktion befindet sich auf dem Startbildschirm und in dem Menu: Spiel. Der Button im Menu ist deaktiviert, wenn ein Spiel aktiv ist. Befindet sich der Actor nicht in einem Spiel, startet diese Funktion ein neues Spiel mit dem Spielmodus 1. </w:t>
+      </w:r>
+    </w:p>
+    <w:p>
+      <w:pPr>
+        <w:rPr>
+          <w:lang w:val="de-DE"/>
+        </w:rPr>
+      </w:pPr>
     </w:p>
     <w:p>
       <w:pPr>
@@ -6589,84 +6233,7 @@
         <w:rPr>
           <w:lang w:val="de-DE"/>
         </w:rPr>
-        <w:t xml:space="preserve">Diese Funktion befindet sich auf dem Startbildschirm und in dem Menu: Spiel. Der Button im Menu ist deaktiviert, wenn ein Spiel aktiv ist. Befindet sich der </w:t>
-      </w:r>
-      <w:proofErr w:type="spellStart"/>
-      <w:r>
-        <w:rPr>
-          <w:lang w:val="de-DE"/>
-        </w:rPr>
-        <w:t>Actor</w:t>
-      </w:r>
-      <w:proofErr w:type="spellEnd"/>
-      <w:r>
-        <w:rPr>
-          <w:lang w:val="de-DE"/>
-        </w:rPr>
-        <w:t xml:space="preserve"> nicht in einem Spiel, startet diese Funktion ein neues Spiel mit dem Spielmodus 1. </w:t>
-      </w:r>
-    </w:p>
-    <w:p>
-      <w:pPr>
-        <w:rPr>
-          <w:lang w:val="de-DE"/>
-        </w:rPr>
-      </w:pPr>
-    </w:p>
-    <w:p>
-      <w:pPr>
-        <w:ind w:left="720"/>
-        <w:rPr>
-          <w:lang w:val="de-DE"/>
-        </w:rPr>
-      </w:pPr>
-      <w:r>
-        <w:rPr>
-          <w:lang w:val="de-DE"/>
-        </w:rPr>
-        <w:t xml:space="preserve">Im ersten Spielmodus denkt der </w:t>
-      </w:r>
-      <w:proofErr w:type="spellStart"/>
-      <w:r>
-        <w:rPr>
-          <w:lang w:val="de-DE"/>
-        </w:rPr>
-        <w:t>Actor</w:t>
-      </w:r>
-      <w:proofErr w:type="spellEnd"/>
-      <w:r>
-        <w:rPr>
-          <w:lang w:val="de-DE"/>
-        </w:rPr>
-        <w:t xml:space="preserve"> an eine Figur aus der Fernsehserie „The Simpsons“. </w:t>
-      </w:r>
-      <w:proofErr w:type="spellStart"/>
-      <w:r>
-        <w:rPr>
-          <w:lang w:val="de-DE"/>
-        </w:rPr>
-        <w:t>Nappy</w:t>
-      </w:r>
-      <w:proofErr w:type="spellEnd"/>
-      <w:r>
-        <w:rPr>
-          <w:lang w:val="de-DE"/>
-        </w:rPr>
-        <w:t xml:space="preserve"> versucht anhand von Fragen, welche der </w:t>
-      </w:r>
-      <w:proofErr w:type="spellStart"/>
-      <w:r>
-        <w:rPr>
-          <w:lang w:val="de-DE"/>
-        </w:rPr>
-        <w:t>Actor</w:t>
-      </w:r>
-      <w:proofErr w:type="spellEnd"/>
-      <w:r>
-        <w:rPr>
-          <w:lang w:val="de-DE"/>
-        </w:rPr>
-        <w:t xml:space="preserve"> mit „ja“, „nein“ oder „ich weiß nicht“ beantworten kann,  die Figur zu erraten. </w:t>
+        <w:t xml:space="preserve">Im ersten Spielmodus denkt der Actor an eine Figur aus der Fernsehserie „The Simpsons“. Nappy versucht anhand von Fragen, welche der Actor mit „ja“, „nein“ oder „ich weiß nicht“ beantworten kann,  die Figur zu erraten. </w:t>
       </w:r>
     </w:p>
     <w:p>
@@ -6683,23 +6250,7 @@
         <w:ind w:left="720"/>
       </w:pPr>
       <w:r>
-        <w:t xml:space="preserve">Im zweiten Spielmodus denkt </w:t>
-      </w:r>
-      <w:proofErr w:type="spellStart"/>
-      <w:r>
-        <w:t>Nappy</w:t>
-      </w:r>
-      <w:proofErr w:type="spellEnd"/>
-      <w:r>
-        <w:t xml:space="preserve"> an eine Figur und der Spieler muss anhand einer Liste von vorgegebenen Fragen die Figur erraten, indem </w:t>
-      </w:r>
-      <w:proofErr w:type="spellStart"/>
-      <w:r>
-        <w:t>Nappy</w:t>
-      </w:r>
-      <w:proofErr w:type="spellEnd"/>
-      <w:r>
-        <w:t xml:space="preserve"> auf die Fragen antwortet. Der zweite Spielmodus ist optional. Der Spieler kann ihn bei Bedarf überspringen. </w:t>
+        <w:t xml:space="preserve">Im zweiten Spielmodus denkt Nappy an eine Figur und der Spieler muss anhand einer Liste von vorgegebenen Fragen die Figur erraten, indem Nappy auf die Fragen antwortet. Der zweite Spielmodus ist optional. Der Spieler kann ihn bei Bedarf überspringen. </w:t>
       </w:r>
     </w:p>
     <w:p>
@@ -6745,35 +6296,7 @@
         <w:rPr>
           <w:lang w:val="de-DE"/>
         </w:rPr>
-        <w:t xml:space="preserve">Befindet sich der </w:t>
-      </w:r>
-      <w:proofErr w:type="spellStart"/>
-      <w:r>
-        <w:rPr>
-          <w:lang w:val="de-DE"/>
-        </w:rPr>
-        <w:t>Actor</w:t>
-      </w:r>
-      <w:proofErr w:type="spellEnd"/>
-      <w:r>
-        <w:rPr>
-          <w:lang w:val="de-DE"/>
-        </w:rPr>
-        <w:t xml:space="preserve"> in einem </w:t>
-      </w:r>
-      <w:proofErr w:type="gramStart"/>
-      <w:r>
-        <w:rPr>
-          <w:lang w:val="de-DE"/>
-        </w:rPr>
-        <w:t>laufende</w:t>
-      </w:r>
-      <w:proofErr w:type="gramEnd"/>
-      <w:r>
-        <w:rPr>
-          <w:lang w:val="de-DE"/>
-        </w:rPr>
-        <w:t xml:space="preserve"> Spiel, beendet diese Funktion das aktuell laufende Spiel. Das beendete Spiel wird nicht in die Statistik aufgenommen.</w:t>
+        <w:t>Befindet sich der Actor in einem laufende Spiel, beendet diese Funktion das aktuell laufende Spiel. Das beendete Spiel wird nicht in die Statistik aufgenommen.</w:t>
       </w:r>
     </w:p>
     <w:p>
@@ -6819,21 +6342,7 @@
         <w:rPr>
           <w:lang w:val="de-DE"/>
         </w:rPr>
-        <w:t xml:space="preserve">Zu einem eine Übersicht der letzten 5 Spiele gegen </w:t>
-      </w:r>
-      <w:proofErr w:type="spellStart"/>
-      <w:r>
-        <w:rPr>
-          <w:lang w:val="de-DE"/>
-        </w:rPr>
-        <w:t>Nappy</w:t>
-      </w:r>
-      <w:proofErr w:type="spellEnd"/>
-      <w:r>
-        <w:rPr>
-          <w:lang w:val="de-DE"/>
-        </w:rPr>
-        <w:t>.</w:t>
+        <w:t>Zu einem eine Übersicht der letzten 5 Spiele gegen Nappy.</w:t>
       </w:r>
     </w:p>
     <w:p>
@@ -6847,21 +6356,7 @@
         <w:rPr>
           <w:lang w:val="de-DE"/>
         </w:rPr>
-        <w:t xml:space="preserve">Zudem kommt eine </w:t>
-      </w:r>
-      <w:proofErr w:type="spellStart"/>
-      <w:r>
-        <w:rPr>
-          <w:lang w:val="de-DE"/>
-        </w:rPr>
-        <w:t>Topliste</w:t>
-      </w:r>
-      <w:proofErr w:type="spellEnd"/>
-      <w:r>
-        <w:rPr>
-          <w:lang w:val="de-DE"/>
-        </w:rPr>
-        <w:t xml:space="preserve"> der meistgespielten Charaktere. </w:t>
+        <w:t xml:space="preserve">Zudem kommt eine Topliste der meistgespielten Charaktere. </w:t>
       </w:r>
     </w:p>
     <w:p>
@@ -7159,18 +6654,125 @@
           <w:i w:val="0"/>
           <w:lang w:val="de-DE"/>
         </w:rPr>
-        <w:t xml:space="preserve">Hardware </w:t>
-      </w:r>
-      <w:proofErr w:type="spellStart"/>
-      <w:r>
+        <w:t>Hardware Requirements</w:t>
+      </w:r>
+      <w:bookmarkEnd w:id="26"/>
+    </w:p>
+    <w:p>
+      <w:pPr>
+        <w:ind w:left="720"/>
+        <w:rPr>
+          <w:lang w:val="de-DE"/>
+        </w:rPr>
+      </w:pPr>
+      <w:r>
+        <w:rPr>
+          <w:lang w:val="de-DE"/>
+        </w:rPr>
+        <w:t xml:space="preserve">Der Actor benötigt einen </w:t>
+      </w:r>
+      <w:r>
+        <w:rPr>
+          <w:lang w:val="de-DE"/>
+        </w:rPr>
+        <w:t>Computer</w:t>
+      </w:r>
+      <w:r>
+        <w:rPr>
+          <w:lang w:val="de-DE"/>
+        </w:rPr>
+        <w:t xml:space="preserve">. </w:t>
+      </w:r>
+      <w:r>
+        <w:rPr>
+          <w:lang w:val="de-DE"/>
+        </w:rPr>
+        <w:t>Es wird nur zum Herunterladen des Spiels eine Internetverbindung benötigt.</w:t>
+      </w:r>
+    </w:p>
+    <w:p>
+      <w:pPr>
+        <w:pStyle w:val="berschrift3"/>
         <w:rPr>
           <w:i w:val="0"/>
           <w:lang w:val="de-DE"/>
         </w:rPr>
-        <w:t>Requirements</w:t>
-      </w:r>
-      <w:bookmarkEnd w:id="26"/>
-      <w:proofErr w:type="spellEnd"/>
+      </w:pPr>
+      <w:bookmarkStart w:id="27" w:name="_Toc432515107"/>
+      <w:r>
+        <w:rPr>
+          <w:i w:val="0"/>
+          <w:lang w:val="de-DE"/>
+        </w:rPr>
+        <w:t>Software Requirements</w:t>
+      </w:r>
+      <w:bookmarkEnd w:id="27"/>
+    </w:p>
+    <w:p>
+      <w:pPr>
+        <w:ind w:firstLine="720"/>
+        <w:rPr>
+          <w:lang w:val="de-DE"/>
+        </w:rPr>
+      </w:pPr>
+      <w:r>
+        <w:rPr>
+          <w:lang w:val="de-DE"/>
+        </w:rPr>
+        <w:t xml:space="preserve">Es wird eine installierte Version von Java </w:t>
+      </w:r>
+      <w:r>
+        <w:rPr>
+          <w:lang w:val="de-DE"/>
+        </w:rPr>
+        <w:t xml:space="preserve">(JRE) </w:t>
+      </w:r>
+      <w:r>
+        <w:rPr>
+          <w:lang w:val="de-DE"/>
+        </w:rPr>
+        <w:t>benötigt, um das Spiel zu starten.</w:t>
+      </w:r>
+    </w:p>
+    <w:p>
+      <w:pPr>
+        <w:pStyle w:val="berschrift2"/>
+        <w:rPr>
+          <w:lang w:val="de-DE"/>
+        </w:rPr>
+      </w:pPr>
+      <w:bookmarkStart w:id="28" w:name="_Toc432515108"/>
+      <w:r>
+        <w:rPr>
+          <w:lang w:val="de-DE"/>
+        </w:rPr>
+        <w:t>Reliability</w:t>
+      </w:r>
+      <w:bookmarkEnd w:id="28"/>
+      <w:r>
+        <w:rPr>
+          <w:lang w:val="de-DE"/>
+        </w:rPr>
+        <w:t xml:space="preserve"> </w:t>
+      </w:r>
+    </w:p>
+    <w:p>
+      <w:pPr>
+        <w:pStyle w:val="berschrift3"/>
+        <w:rPr>
+          <w:i w:val="0"/>
+          <w:lang w:val="de-DE"/>
+        </w:rPr>
+      </w:pPr>
+      <w:bookmarkStart w:id="29" w:name="_Toc432515109"/>
+      <w:r>
+        <w:rPr>
+          <w:i w:val="0"/>
+          <w:lang w:val="de-DE"/>
+        </w:rPr>
+        <w:t>Availability</w:t>
+      </w:r>
+      <w:bookmarkEnd w:id="29"/>
     </w:p>
     <w:p>
       <w:pPr>
@@ -7183,39 +6785,13 @@
         <w:rPr>
           <w:lang w:val="de-DE"/>
         </w:rPr>
-        <w:t xml:space="preserve">Der </w:t>
-      </w:r>
-      <w:proofErr w:type="spellStart"/>
-      <w:r>
-        <w:rPr>
-          <w:lang w:val="de-DE"/>
-        </w:rPr>
-        <w:t>Actor</w:t>
-      </w:r>
-      <w:proofErr w:type="spellEnd"/>
-      <w:r>
-        <w:rPr>
-          <w:lang w:val="de-DE"/>
-        </w:rPr>
-        <w:t xml:space="preserve"> benötigt einen </w:t>
-      </w:r>
-      <w:r>
-        <w:rPr>
-          <w:lang w:val="de-DE"/>
-        </w:rPr>
-        <w:t>Computer</w:t>
-      </w:r>
-      <w:r>
-        <w:rPr>
-          <w:lang w:val="de-DE"/>
-        </w:rPr>
-        <w:t xml:space="preserve">. </w:t>
-      </w:r>
-      <w:r>
-        <w:rPr>
-          <w:lang w:val="de-DE"/>
-        </w:rPr>
-        <w:t>Es wird nur zum Herunterladen des Spiels eine Internetverbindung benötigt.</w:t>
+        <w:t xml:space="preserve">Das Spiel muss nach dem Download zu 100% (24h, 7Tage die Woche) spielbar sein, da keine Verbindung zu einem Server benötigt wird. </w:t>
+      </w:r>
+      <w:r>
+        <w:rPr>
+          <w:lang w:val="de-DE"/>
+        </w:rPr>
+        <w:t>Aus diesem Grund fallen die nächsten Punkte (3.3.2, 3.3.3, 3.3.4) weg.</w:t>
       </w:r>
     </w:p>
     <w:p>
@@ -7226,73 +6802,67 @@
           <w:lang w:val="de-DE"/>
         </w:rPr>
       </w:pPr>
-      <w:bookmarkStart w:id="27" w:name="_Toc432515107"/>
+      <w:bookmarkStart w:id="30" w:name="_Toc432515110"/>
       <w:r>
         <w:rPr>
           <w:i w:val="0"/>
           <w:lang w:val="de-DE"/>
         </w:rPr>
-        <w:t xml:space="preserve">Software </w:t>
-      </w:r>
-      <w:proofErr w:type="spellStart"/>
-      <w:r>
+        <w:t>Mean Time Between Failures</w:t>
+      </w:r>
+      <w:bookmarkEnd w:id="30"/>
+    </w:p>
+    <w:p>
+      <w:pPr>
+        <w:ind w:left="720"/>
+        <w:rPr>
+          <w:lang w:val="de-DE"/>
+        </w:rPr>
+      </w:pPr>
+      <w:r>
+        <w:rPr>
+          <w:lang w:val="de-DE"/>
+        </w:rPr>
+        <w:t>not applicable (n/a) </w:t>
+      </w:r>
+    </w:p>
+    <w:p>
+      <w:pPr>
+        <w:pStyle w:val="berschrift3"/>
         <w:rPr>
           <w:i w:val="0"/>
           <w:lang w:val="de-DE"/>
         </w:rPr>
-        <w:t>Requirements</w:t>
-      </w:r>
-      <w:bookmarkEnd w:id="27"/>
-      <w:proofErr w:type="spellEnd"/>
-    </w:p>
-    <w:p>
-      <w:pPr>
-        <w:ind w:firstLine="720"/>
-        <w:rPr>
-          <w:lang w:val="de-DE"/>
-        </w:rPr>
-      </w:pPr>
-      <w:r>
-        <w:rPr>
-          <w:lang w:val="de-DE"/>
-        </w:rPr>
-        <w:t xml:space="preserve">Es wird eine installierte Version von Java </w:t>
-      </w:r>
-      <w:r>
-        <w:rPr>
-          <w:lang w:val="de-DE"/>
-        </w:rPr>
-        <w:t xml:space="preserve">(JRE) </w:t>
-      </w:r>
-      <w:r>
-        <w:rPr>
-          <w:lang w:val="de-DE"/>
-        </w:rPr>
-        <w:t>benötigt, um das Spiel zu starten.</w:t>
-      </w:r>
-    </w:p>
-    <w:p>
-      <w:pPr>
-        <w:pStyle w:val="berschrift2"/>
-        <w:rPr>
-          <w:lang w:val="de-DE"/>
-        </w:rPr>
-      </w:pPr>
-      <w:bookmarkStart w:id="28" w:name="_Toc432515108"/>
-      <w:proofErr w:type="spellStart"/>
-      <w:r>
-        <w:rPr>
-          <w:lang w:val="de-DE"/>
-        </w:rPr>
-        <w:t>Reliability</w:t>
-      </w:r>
-      <w:bookmarkEnd w:id="28"/>
-      <w:proofErr w:type="spellEnd"/>
-      <w:r>
-        <w:rPr>
-          <w:lang w:val="de-DE"/>
-        </w:rPr>
-        <w:t xml:space="preserve"> </w:t>
+      </w:pPr>
+      <w:bookmarkStart w:id="31" w:name="_Toc432515111"/>
+      <w:r>
+        <w:rPr>
+          <w:i w:val="0"/>
+          <w:lang w:val="de-DE"/>
+        </w:rPr>
+        <w:t>Mean Time To R</w:t>
+      </w:r>
+      <w:r>
+        <w:rPr>
+          <w:i w:val="0"/>
+          <w:lang w:val="de-DE"/>
+        </w:rPr>
+        <w:t>epair</w:t>
+      </w:r>
+      <w:bookmarkEnd w:id="31"/>
+    </w:p>
+    <w:p>
+      <w:pPr>
+        <w:ind w:left="720"/>
+        <w:rPr>
+          <w:lang w:val="de-DE"/>
+        </w:rPr>
+      </w:pPr>
+      <w:r>
+        <w:rPr>
+          <w:lang w:val="de-DE"/>
+        </w:rPr>
+        <w:t>not applicable (n/a) </w:t>
       </w:r>
     </w:p>
     <w:p>
@@ -7303,224 +6873,15 @@
           <w:lang w:val="de-DE"/>
         </w:rPr>
       </w:pPr>
-      <w:bookmarkStart w:id="29" w:name="_Toc432515109"/>
-      <w:proofErr w:type="spellStart"/>
+      <w:bookmarkStart w:id="32" w:name="_Toc432515112"/>
       <w:r>
         <w:rPr>
           <w:i w:val="0"/>
           <w:lang w:val="de-DE"/>
         </w:rPr>
-        <w:t>Availability</w:t>
-      </w:r>
-      <w:bookmarkEnd w:id="29"/>
-      <w:proofErr w:type="spellEnd"/>
-    </w:p>
-    <w:p>
-      <w:pPr>
-        <w:ind w:left="720"/>
-        <w:rPr>
-          <w:lang w:val="de-DE"/>
-        </w:rPr>
-      </w:pPr>
-      <w:r>
-        <w:rPr>
-          <w:lang w:val="de-DE"/>
-        </w:rPr>
-        <w:t xml:space="preserve">Das Spiel muss nach dem Download zu 100% (24h, 7Tage die Woche) spielbar sein, da keine Verbindung zu einem Server benötigt wird. </w:t>
-      </w:r>
-      <w:r>
-        <w:rPr>
-          <w:lang w:val="de-DE"/>
-        </w:rPr>
-        <w:t>Aus diesem Grund fallen die nächsten Punkte (3.3.2, 3.3.3, 3.3.4) weg.</w:t>
-      </w:r>
-    </w:p>
-    <w:p>
-      <w:pPr>
-        <w:pStyle w:val="berschrift3"/>
-        <w:rPr>
-          <w:i w:val="0"/>
-          <w:lang w:val="de-DE"/>
-        </w:rPr>
-      </w:pPr>
-      <w:bookmarkStart w:id="30" w:name="_Toc432515110"/>
-      <w:proofErr w:type="spellStart"/>
-      <w:r>
-        <w:rPr>
-          <w:i w:val="0"/>
-          <w:lang w:val="de-DE"/>
-        </w:rPr>
-        <w:t>Mean</w:t>
-      </w:r>
-      <w:proofErr w:type="spellEnd"/>
-      <w:r>
-        <w:rPr>
-          <w:i w:val="0"/>
-          <w:lang w:val="de-DE"/>
-        </w:rPr>
-        <w:t xml:space="preserve"> Time </w:t>
-      </w:r>
-      <w:proofErr w:type="spellStart"/>
-      <w:r>
-        <w:rPr>
-          <w:i w:val="0"/>
-          <w:lang w:val="de-DE"/>
-        </w:rPr>
-        <w:t>Between</w:t>
-      </w:r>
-      <w:proofErr w:type="spellEnd"/>
-      <w:r>
-        <w:rPr>
-          <w:i w:val="0"/>
-          <w:lang w:val="de-DE"/>
-        </w:rPr>
-        <w:t xml:space="preserve"> </w:t>
-      </w:r>
-      <w:proofErr w:type="spellStart"/>
-      <w:r>
-        <w:rPr>
-          <w:i w:val="0"/>
-          <w:lang w:val="de-DE"/>
-        </w:rPr>
-        <w:t>Failures</w:t>
-      </w:r>
-      <w:bookmarkEnd w:id="30"/>
-      <w:proofErr w:type="spellEnd"/>
-    </w:p>
-    <w:p>
-      <w:pPr>
-        <w:ind w:left="720"/>
-        <w:rPr>
-          <w:lang w:val="de-DE"/>
-        </w:rPr>
-      </w:pPr>
-      <w:r>
-        <w:rPr>
-          <w:lang w:val="de-DE"/>
-        </w:rPr>
-        <w:t xml:space="preserve">not </w:t>
-      </w:r>
-      <w:proofErr w:type="spellStart"/>
-      <w:r>
-        <w:rPr>
-          <w:lang w:val="de-DE"/>
-        </w:rPr>
-        <w:t>applicable</w:t>
-      </w:r>
-      <w:proofErr w:type="spellEnd"/>
-      <w:r>
-        <w:rPr>
-          <w:lang w:val="de-DE"/>
-        </w:rPr>
-        <w:t xml:space="preserve"> (n/a) </w:t>
-      </w:r>
-    </w:p>
-    <w:p>
-      <w:pPr>
-        <w:pStyle w:val="berschrift3"/>
-        <w:rPr>
-          <w:i w:val="0"/>
-          <w:lang w:val="de-DE"/>
-        </w:rPr>
-      </w:pPr>
-      <w:bookmarkStart w:id="31" w:name="_Toc432515111"/>
-      <w:proofErr w:type="spellStart"/>
-      <w:r>
-        <w:rPr>
-          <w:i w:val="0"/>
-          <w:lang w:val="de-DE"/>
-        </w:rPr>
-        <w:t>Mean</w:t>
-      </w:r>
-      <w:proofErr w:type="spellEnd"/>
-      <w:r>
-        <w:rPr>
-          <w:i w:val="0"/>
-          <w:lang w:val="de-DE"/>
-        </w:rPr>
-        <w:t xml:space="preserve"> Time </w:t>
-      </w:r>
-      <w:proofErr w:type="spellStart"/>
-      <w:r>
-        <w:rPr>
-          <w:i w:val="0"/>
-          <w:lang w:val="de-DE"/>
-        </w:rPr>
-        <w:t>To</w:t>
-      </w:r>
-      <w:proofErr w:type="spellEnd"/>
-      <w:r>
-        <w:rPr>
-          <w:i w:val="0"/>
-          <w:lang w:val="de-DE"/>
-        </w:rPr>
-        <w:t xml:space="preserve"> </w:t>
-      </w:r>
-      <w:proofErr w:type="spellStart"/>
-      <w:r>
-        <w:rPr>
-          <w:i w:val="0"/>
-          <w:lang w:val="de-DE"/>
-        </w:rPr>
-        <w:t>R</w:t>
-      </w:r>
-      <w:r>
-        <w:rPr>
-          <w:i w:val="0"/>
-          <w:lang w:val="de-DE"/>
-        </w:rPr>
-        <w:t>epair</w:t>
-      </w:r>
-      <w:bookmarkEnd w:id="31"/>
-      <w:proofErr w:type="spellEnd"/>
-    </w:p>
-    <w:p>
-      <w:pPr>
-        <w:ind w:left="720"/>
-        <w:rPr>
-          <w:lang w:val="de-DE"/>
-        </w:rPr>
-      </w:pPr>
-      <w:r>
-        <w:rPr>
-          <w:lang w:val="de-DE"/>
-        </w:rPr>
-        <w:t xml:space="preserve">not </w:t>
-      </w:r>
-      <w:proofErr w:type="spellStart"/>
-      <w:r>
-        <w:rPr>
-          <w:lang w:val="de-DE"/>
-        </w:rPr>
-        <w:t>applicable</w:t>
-      </w:r>
-      <w:proofErr w:type="spellEnd"/>
-      <w:r>
-        <w:rPr>
-          <w:lang w:val="de-DE"/>
-        </w:rPr>
-        <w:t xml:space="preserve"> (n/a) </w:t>
-      </w:r>
-    </w:p>
-    <w:p>
-      <w:pPr>
-        <w:pStyle w:val="berschrift3"/>
-        <w:rPr>
-          <w:i w:val="0"/>
-          <w:lang w:val="de-DE"/>
-        </w:rPr>
-      </w:pPr>
-      <w:bookmarkStart w:id="32" w:name="_Toc432515112"/>
-      <w:proofErr w:type="spellStart"/>
-      <w:r>
-        <w:rPr>
-          <w:i w:val="0"/>
-          <w:lang w:val="de-DE"/>
-        </w:rPr>
         <w:t>Accuracy</w:t>
       </w:r>
       <w:bookmarkEnd w:id="32"/>
-      <w:proofErr w:type="spellEnd"/>
     </w:p>
     <w:p>
       <w:pPr>
@@ -7528,15 +6889,7 @@
         <w:ind w:firstLine="720"/>
       </w:pPr>
       <w:r>
-        <w:t xml:space="preserve">not </w:t>
-      </w:r>
-      <w:proofErr w:type="spellStart"/>
-      <w:r>
-        <w:t>applicable</w:t>
-      </w:r>
-      <w:proofErr w:type="spellEnd"/>
-      <w:r>
-        <w:t xml:space="preserve"> (n/a)</w:t>
+        <w:t>not applicable (n/a)</w:t>
       </w:r>
     </w:p>
     <w:p>
@@ -7553,395 +6906,227 @@
           <w:i w:val="0"/>
           <w:lang w:val="de-DE"/>
         </w:rPr>
-        <w:t xml:space="preserve">Maximum Bugs </w:t>
-      </w:r>
-      <w:proofErr w:type="spellStart"/>
-      <w:r>
+        <w:t>Maximum Bugs or Defect Rate</w:t>
+      </w:r>
+      <w:bookmarkEnd w:id="33"/>
+    </w:p>
+    <w:p>
+      <w:pPr>
+        <w:ind w:left="720"/>
+        <w:rPr>
+          <w:lang w:val="de-DE"/>
+        </w:rPr>
+      </w:pPr>
+      <w:r>
+        <w:rPr>
+          <w:lang w:val="de-DE"/>
+        </w:rPr>
+        <w:t>to be determined (tbd)</w:t>
+      </w:r>
+    </w:p>
+    <w:p>
+      <w:pPr>
+        <w:pStyle w:val="berschrift3"/>
         <w:rPr>
           <w:i w:val="0"/>
           <w:lang w:val="de-DE"/>
         </w:rPr>
-        <w:t>or</w:t>
-      </w:r>
-      <w:proofErr w:type="spellEnd"/>
+      </w:pPr>
+      <w:bookmarkStart w:id="34" w:name="_Toc432515114"/>
       <w:r>
         <w:rPr>
           <w:i w:val="0"/>
           <w:lang w:val="de-DE"/>
         </w:rPr>
+        <w:t>Bugs or Defect Rate</w:t>
+      </w:r>
+      <w:bookmarkEnd w:id="34"/>
+    </w:p>
+    <w:p>
+      <w:pPr>
+        <w:ind w:left="720"/>
+        <w:rPr>
+          <w:lang w:val="de-DE"/>
+        </w:rPr>
+      </w:pPr>
+      <w:r>
+        <w:rPr>
+          <w:lang w:val="de-DE"/>
+        </w:rPr>
+        <w:t>to be determined (tbd)</w:t>
+      </w:r>
+    </w:p>
+    <w:p>
+      <w:pPr>
+        <w:pStyle w:val="berschrift2"/>
+        <w:rPr>
+          <w:lang w:val="de-DE"/>
+        </w:rPr>
+      </w:pPr>
+      <w:bookmarkStart w:id="35" w:name="_Toc432515115"/>
+      <w:r>
+        <w:rPr>
+          <w:lang w:val="de-DE"/>
+        </w:rPr>
+        <w:t>Performance</w:t>
+      </w:r>
+      <w:bookmarkEnd w:id="35"/>
+    </w:p>
+    <w:p>
+      <w:pPr>
+        <w:pStyle w:val="berschrift3"/>
+        <w:rPr>
+          <w:i w:val="0"/>
+          <w:lang w:val="de-DE"/>
+        </w:rPr>
+      </w:pPr>
+      <w:bookmarkStart w:id="36" w:name="_Toc432515116"/>
+      <w:r>
+        <w:rPr>
+          <w:i w:val="0"/>
+          <w:lang w:val="de-DE"/>
+        </w:rPr>
+        <w:t>Response Time</w:t>
+      </w:r>
+      <w:bookmarkEnd w:id="36"/>
+    </w:p>
+    <w:p>
+      <w:pPr>
+        <w:ind w:left="720"/>
+        <w:rPr>
+          <w:lang w:val="de-DE"/>
+        </w:rPr>
+      </w:pPr>
+      <w:r>
+        <w:rPr>
+          <w:lang w:val="de-DE"/>
+        </w:rPr>
+        <w:t>Die Werte sind stark abhängig, wie Leistungsstark der Prozessor des Computers ist.</w:t>
+      </w:r>
+    </w:p>
+    <w:p>
+      <w:pPr>
+        <w:ind w:left="720"/>
+        <w:rPr>
+          <w:lang w:val="de-DE"/>
+        </w:rPr>
+      </w:pPr>
+      <w:r>
+        <w:rPr>
+          <w:lang w:val="de-DE"/>
+        </w:rPr>
+        <w:t>Start der Applikation:</w:t>
+      </w:r>
+    </w:p>
+    <w:p>
+      <w:pPr>
+        <w:ind w:left="720"/>
+        <w:rPr>
+          <w:lang w:val="de-DE"/>
+        </w:rPr>
+      </w:pPr>
+      <w:r>
+        <w:rPr>
+          <w:lang w:val="de-DE"/>
+        </w:rPr>
+        <w:tab/>
+        <w:t>Durchschnittlich: 3 bis 5 Sekunden</w:t>
+      </w:r>
+    </w:p>
+    <w:p>
+      <w:pPr>
+        <w:ind w:left="720"/>
+        <w:rPr>
+          <w:lang w:val="de-DE"/>
+        </w:rPr>
+      </w:pPr>
+      <w:r>
+        <w:rPr>
+          <w:lang w:val="de-DE"/>
+        </w:rPr>
+        <w:tab/>
+        <w:t>Maximum: 7 Sekunden</w:t>
+      </w:r>
+    </w:p>
+    <w:p>
+      <w:pPr>
+        <w:ind w:left="720"/>
+        <w:rPr>
+          <w:lang w:val="de-DE"/>
+        </w:rPr>
+      </w:pPr>
+      <w:r>
+        <w:rPr>
+          <w:lang w:val="de-DE"/>
+        </w:rPr>
+        <w:t>Interaktionen nach dem Start:</w:t>
+      </w:r>
+    </w:p>
+    <w:p>
+      <w:pPr>
+        <w:ind w:left="720"/>
+        <w:rPr>
+          <w:lang w:val="de-DE"/>
+        </w:rPr>
+      </w:pPr>
+      <w:r>
+        <w:rPr>
+          <w:lang w:val="de-DE"/>
+        </w:rPr>
+        <w:tab/>
+        <w:t>Durchschnittlich: &lt;500</w:t>
+      </w:r>
+      <w:r>
+        <w:rPr>
+          <w:lang w:val="de-DE"/>
+        </w:rPr>
         <w:t xml:space="preserve"> </w:t>
       </w:r>
-      <w:proofErr w:type="spellStart"/>
-      <w:r>
+      <w:r>
+        <w:rPr>
+          <w:lang w:val="de-DE"/>
+        </w:rPr>
+        <w:t>Milis</w:t>
+      </w:r>
+      <w:r>
+        <w:rPr>
+          <w:lang w:val="de-DE"/>
+        </w:rPr>
+        <w:t>ekunde</w:t>
+      </w:r>
+    </w:p>
+    <w:p>
+      <w:pPr>
+        <w:ind w:left="720"/>
+        <w:rPr>
+          <w:lang w:val="de-DE"/>
+        </w:rPr>
+      </w:pPr>
+      <w:r>
+        <w:rPr>
+          <w:lang w:val="de-DE"/>
+        </w:rPr>
+        <w:tab/>
+        <w:t>Maximum: 1 Sekunde</w:t>
+      </w:r>
+    </w:p>
+    <w:p>
+      <w:pPr>
+        <w:pStyle w:val="berschrift3"/>
         <w:rPr>
           <w:i w:val="0"/>
           <w:lang w:val="de-DE"/>
         </w:rPr>
-        <w:t>Defect</w:t>
-      </w:r>
-      <w:proofErr w:type="spellEnd"/>
+      </w:pPr>
+      <w:bookmarkStart w:id="37" w:name="_Toc432515117"/>
       <w:r>
         <w:rPr>
           <w:i w:val="0"/>
           <w:lang w:val="de-DE"/>
         </w:rPr>
-        <w:t xml:space="preserve"> Rate</w:t>
-      </w:r>
-      <w:bookmarkEnd w:id="33"/>
-    </w:p>
-    <w:p>
-      <w:pPr>
-        <w:ind w:left="720"/>
-        <w:rPr>
-          <w:lang w:val="de-DE"/>
-        </w:rPr>
-      </w:pPr>
-      <w:proofErr w:type="spellStart"/>
-      <w:r>
-        <w:rPr>
-          <w:lang w:val="de-DE"/>
-        </w:rPr>
-        <w:t>to</w:t>
-      </w:r>
-      <w:proofErr w:type="spellEnd"/>
-      <w:r>
-        <w:rPr>
-          <w:lang w:val="de-DE"/>
-        </w:rPr>
-        <w:t xml:space="preserve"> </w:t>
-      </w:r>
-      <w:proofErr w:type="spellStart"/>
-      <w:r>
-        <w:rPr>
-          <w:lang w:val="de-DE"/>
-        </w:rPr>
-        <w:t>be</w:t>
-      </w:r>
-      <w:proofErr w:type="spellEnd"/>
-      <w:r>
-        <w:rPr>
-          <w:lang w:val="de-DE"/>
-        </w:rPr>
-        <w:t xml:space="preserve"> </w:t>
-      </w:r>
-      <w:proofErr w:type="spellStart"/>
-      <w:r>
-        <w:rPr>
-          <w:lang w:val="de-DE"/>
-        </w:rPr>
-        <w:t>determined</w:t>
-      </w:r>
-      <w:proofErr w:type="spellEnd"/>
-      <w:r>
-        <w:rPr>
-          <w:lang w:val="de-DE"/>
-        </w:rPr>
-        <w:t xml:space="preserve"> (</w:t>
-      </w:r>
-      <w:proofErr w:type="spellStart"/>
-      <w:r>
-        <w:rPr>
-          <w:lang w:val="de-DE"/>
-        </w:rPr>
-        <w:t>tbd</w:t>
-      </w:r>
-      <w:proofErr w:type="spellEnd"/>
-      <w:r>
-        <w:rPr>
-          <w:lang w:val="de-DE"/>
-        </w:rPr>
-        <w:t>)</w:t>
-      </w:r>
-    </w:p>
-    <w:p>
-      <w:pPr>
-        <w:pStyle w:val="berschrift3"/>
-        <w:rPr>
-          <w:i w:val="0"/>
-          <w:lang w:val="de-DE"/>
-        </w:rPr>
-      </w:pPr>
-      <w:bookmarkStart w:id="34" w:name="_Toc432515114"/>
-      <w:r>
-        <w:rPr>
-          <w:i w:val="0"/>
-          <w:lang w:val="de-DE"/>
-        </w:rPr>
-        <w:t xml:space="preserve">Bugs </w:t>
-      </w:r>
-      <w:proofErr w:type="spellStart"/>
-      <w:r>
-        <w:rPr>
-          <w:i w:val="0"/>
-          <w:lang w:val="de-DE"/>
-        </w:rPr>
-        <w:t>or</w:t>
-      </w:r>
-      <w:proofErr w:type="spellEnd"/>
-      <w:r>
-        <w:rPr>
-          <w:i w:val="0"/>
-          <w:lang w:val="de-DE"/>
-        </w:rPr>
-        <w:t xml:space="preserve"> </w:t>
-      </w:r>
-      <w:proofErr w:type="spellStart"/>
-      <w:r>
-        <w:rPr>
-          <w:i w:val="0"/>
-          <w:lang w:val="de-DE"/>
-        </w:rPr>
-        <w:t>Defect</w:t>
-      </w:r>
-      <w:proofErr w:type="spellEnd"/>
-      <w:r>
-        <w:rPr>
-          <w:i w:val="0"/>
-          <w:lang w:val="de-DE"/>
-        </w:rPr>
-        <w:t xml:space="preserve"> Rate</w:t>
-      </w:r>
-      <w:bookmarkEnd w:id="34"/>
-    </w:p>
-    <w:p>
-      <w:pPr>
-        <w:ind w:left="720"/>
-        <w:rPr>
-          <w:lang w:val="de-DE"/>
-        </w:rPr>
-      </w:pPr>
-      <w:proofErr w:type="spellStart"/>
-      <w:r>
-        <w:rPr>
-          <w:lang w:val="de-DE"/>
-        </w:rPr>
-        <w:t>to</w:t>
-      </w:r>
-      <w:proofErr w:type="spellEnd"/>
-      <w:r>
-        <w:rPr>
-          <w:lang w:val="de-DE"/>
-        </w:rPr>
-        <w:t xml:space="preserve"> </w:t>
-      </w:r>
-      <w:proofErr w:type="spellStart"/>
-      <w:r>
-        <w:rPr>
-          <w:lang w:val="de-DE"/>
-        </w:rPr>
-        <w:t>be</w:t>
-      </w:r>
-      <w:proofErr w:type="spellEnd"/>
-      <w:r>
-        <w:rPr>
-          <w:lang w:val="de-DE"/>
-        </w:rPr>
-        <w:t xml:space="preserve"> </w:t>
-      </w:r>
-      <w:proofErr w:type="spellStart"/>
-      <w:r>
-        <w:rPr>
-          <w:lang w:val="de-DE"/>
-        </w:rPr>
-        <w:t>determined</w:t>
-      </w:r>
-      <w:proofErr w:type="spellEnd"/>
-      <w:r>
-        <w:rPr>
-          <w:lang w:val="de-DE"/>
-        </w:rPr>
-        <w:t xml:space="preserve"> (</w:t>
-      </w:r>
-      <w:proofErr w:type="spellStart"/>
-      <w:r>
-        <w:rPr>
-          <w:lang w:val="de-DE"/>
-        </w:rPr>
-        <w:t>tbd</w:t>
-      </w:r>
-      <w:proofErr w:type="spellEnd"/>
-      <w:r>
-        <w:rPr>
-          <w:lang w:val="de-DE"/>
-        </w:rPr>
-        <w:t>)</w:t>
-      </w:r>
-    </w:p>
-    <w:p>
-      <w:pPr>
-        <w:pStyle w:val="berschrift2"/>
-        <w:rPr>
-          <w:lang w:val="de-DE"/>
-        </w:rPr>
-      </w:pPr>
-      <w:bookmarkStart w:id="35" w:name="_Toc432515115"/>
-      <w:r>
-        <w:rPr>
-          <w:lang w:val="de-DE"/>
-        </w:rPr>
-        <w:t>Performance</w:t>
-      </w:r>
-      <w:bookmarkEnd w:id="35"/>
-    </w:p>
-    <w:p>
-      <w:pPr>
-        <w:pStyle w:val="berschrift3"/>
-        <w:rPr>
-          <w:i w:val="0"/>
-          <w:lang w:val="de-DE"/>
-        </w:rPr>
-      </w:pPr>
-      <w:bookmarkStart w:id="36" w:name="_Toc432515116"/>
-      <w:r>
-        <w:rPr>
-          <w:i w:val="0"/>
-          <w:lang w:val="de-DE"/>
-        </w:rPr>
-        <w:t>Response Time</w:t>
-      </w:r>
-      <w:bookmarkEnd w:id="36"/>
-    </w:p>
-    <w:p>
-      <w:pPr>
-        <w:ind w:left="720"/>
-        <w:rPr>
-          <w:lang w:val="de-DE"/>
-        </w:rPr>
-      </w:pPr>
-      <w:r>
-        <w:rPr>
-          <w:lang w:val="de-DE"/>
-        </w:rPr>
-        <w:t>Die Werte sind stark abhängig, wie Leistungsstark der Prozessor des Computers ist.</w:t>
-      </w:r>
-    </w:p>
-    <w:p>
-      <w:pPr>
-        <w:ind w:left="720"/>
-        <w:rPr>
-          <w:lang w:val="de-DE"/>
-        </w:rPr>
-      </w:pPr>
-      <w:r>
-        <w:rPr>
-          <w:lang w:val="de-DE"/>
-        </w:rPr>
-        <w:t>Start der Applikation:</w:t>
-      </w:r>
-    </w:p>
-    <w:p>
-      <w:pPr>
-        <w:ind w:left="720"/>
-        <w:rPr>
-          <w:lang w:val="de-DE"/>
-        </w:rPr>
-      </w:pPr>
-      <w:r>
-        <w:rPr>
-          <w:lang w:val="de-DE"/>
-        </w:rPr>
-        <w:tab/>
-        <w:t>Durchschnittlich: 3 bis 5 Sekunden</w:t>
-      </w:r>
-    </w:p>
-    <w:p>
-      <w:pPr>
-        <w:ind w:left="720"/>
-        <w:rPr>
-          <w:lang w:val="de-DE"/>
-        </w:rPr>
-      </w:pPr>
-      <w:r>
-        <w:rPr>
-          <w:lang w:val="de-DE"/>
-        </w:rPr>
-        <w:tab/>
-        <w:t>Maximum: 7 Sekunden</w:t>
-      </w:r>
-    </w:p>
-    <w:p>
-      <w:pPr>
-        <w:ind w:left="720"/>
-        <w:rPr>
-          <w:lang w:val="de-DE"/>
-        </w:rPr>
-      </w:pPr>
-      <w:r>
-        <w:rPr>
-          <w:lang w:val="de-DE"/>
-        </w:rPr>
-        <w:t>Interaktionen nach dem Start:</w:t>
-      </w:r>
-    </w:p>
-    <w:p>
-      <w:pPr>
-        <w:ind w:left="720"/>
-        <w:rPr>
-          <w:lang w:val="de-DE"/>
-        </w:rPr>
-      </w:pPr>
-      <w:r>
-        <w:rPr>
-          <w:lang w:val="de-DE"/>
-        </w:rPr>
-        <w:tab/>
-        <w:t>Durchschnittlich: &lt;500</w:t>
-      </w:r>
-      <w:r>
-        <w:rPr>
-          <w:lang w:val="de-DE"/>
-        </w:rPr>
-        <w:t xml:space="preserve"> </w:t>
-      </w:r>
-      <w:proofErr w:type="spellStart"/>
-      <w:r>
-        <w:rPr>
-          <w:lang w:val="de-DE"/>
-        </w:rPr>
-        <w:t>Milis</w:t>
-      </w:r>
-      <w:r>
-        <w:rPr>
-          <w:lang w:val="de-DE"/>
-        </w:rPr>
-        <w:t>ekunde</w:t>
-      </w:r>
-      <w:proofErr w:type="spellEnd"/>
-    </w:p>
-    <w:p>
-      <w:pPr>
-        <w:ind w:left="720"/>
-        <w:rPr>
-          <w:lang w:val="de-DE"/>
-        </w:rPr>
-      </w:pPr>
-      <w:r>
-        <w:rPr>
-          <w:lang w:val="de-DE"/>
-        </w:rPr>
-        <w:tab/>
-        <w:t>Maximum: 1 Sekunde</w:t>
-      </w:r>
-    </w:p>
-    <w:p>
-      <w:pPr>
-        <w:pStyle w:val="berschrift3"/>
-        <w:rPr>
-          <w:i w:val="0"/>
-          <w:lang w:val="de-DE"/>
-        </w:rPr>
-      </w:pPr>
-      <w:bookmarkStart w:id="37" w:name="_Toc432515117"/>
-      <w:proofErr w:type="spellStart"/>
-      <w:r>
-        <w:rPr>
-          <w:i w:val="0"/>
-          <w:lang w:val="de-DE"/>
-        </w:rPr>
         <w:t>Throughput</w:t>
       </w:r>
       <w:bookmarkEnd w:id="37"/>
-      <w:proofErr w:type="spellEnd"/>
     </w:p>
     <w:p>
       <w:pPr>
@@ -7949,15 +7134,7 @@
         <w:ind w:firstLine="720"/>
       </w:pPr>
       <w:r>
-        <w:t xml:space="preserve">not </w:t>
-      </w:r>
-      <w:proofErr w:type="spellStart"/>
-      <w:r>
-        <w:t>applicable</w:t>
-      </w:r>
-      <w:proofErr w:type="spellEnd"/>
-      <w:r>
-        <w:t xml:space="preserve"> (n/a)</w:t>
+        <w:t>not applicable (n/a)</w:t>
       </w:r>
     </w:p>
     <w:p>
@@ -7969,7 +7146,6 @@
         </w:rPr>
       </w:pPr>
       <w:bookmarkStart w:id="38" w:name="_Toc432515118"/>
-      <w:proofErr w:type="spellStart"/>
       <w:r>
         <w:rPr>
           <w:i w:val="0"/>
@@ -7978,7 +7154,6 @@
         <w:t>Capacity</w:t>
       </w:r>
       <w:bookmarkEnd w:id="38"/>
-      <w:proofErr w:type="spellEnd"/>
     </w:p>
     <w:p>
       <w:pPr>
@@ -7987,61 +7162,11 @@
           <w:lang w:val="de-DE"/>
         </w:rPr>
       </w:pPr>
-      <w:proofErr w:type="spellStart"/>
-      <w:r>
-        <w:rPr>
-          <w:lang w:val="de-DE"/>
-        </w:rPr>
-        <w:t>to</w:t>
-      </w:r>
-      <w:proofErr w:type="spellEnd"/>
-      <w:r>
-        <w:rPr>
-          <w:lang w:val="de-DE"/>
-        </w:rPr>
-        <w:t xml:space="preserve"> </w:t>
-      </w:r>
-      <w:proofErr w:type="spellStart"/>
-      <w:r>
-        <w:rPr>
-          <w:lang w:val="de-DE"/>
-        </w:rPr>
-        <w:t>be</w:t>
-      </w:r>
-      <w:proofErr w:type="spellEnd"/>
-      <w:r>
-        <w:rPr>
-          <w:lang w:val="de-DE"/>
-        </w:rPr>
-        <w:t xml:space="preserve"> </w:t>
-      </w:r>
-      <w:proofErr w:type="spellStart"/>
-      <w:r>
-        <w:rPr>
-          <w:lang w:val="de-DE"/>
-        </w:rPr>
-        <w:t>determined</w:t>
-      </w:r>
-      <w:proofErr w:type="spellEnd"/>
-      <w:r>
-        <w:rPr>
-          <w:lang w:val="de-DE"/>
-        </w:rPr>
-        <w:t xml:space="preserve"> (</w:t>
-      </w:r>
-      <w:proofErr w:type="spellStart"/>
-      <w:r>
-        <w:rPr>
-          <w:lang w:val="de-DE"/>
-        </w:rPr>
-        <w:t>tbd</w:t>
-      </w:r>
-      <w:proofErr w:type="spellEnd"/>
-      <w:r>
-        <w:rPr>
-          <w:lang w:val="de-DE"/>
-        </w:rPr>
-        <w:t>)</w:t>
+      <w:r>
+        <w:rPr>
+          <w:lang w:val="de-DE"/>
+        </w:rPr>
+        <w:t>to be determined (tbd)</w:t>
       </w:r>
     </w:p>
     <w:p>
@@ -8058,18 +7183,9 @@
           <w:i w:val="0"/>
           <w:lang w:val="de-DE"/>
         </w:rPr>
-        <w:t xml:space="preserve">Degradation </w:t>
-      </w:r>
-      <w:proofErr w:type="spellStart"/>
-      <w:r>
-        <w:rPr>
-          <w:i w:val="0"/>
-          <w:lang w:val="de-DE"/>
-        </w:rPr>
-        <w:t>modes</w:t>
+        <w:t>Degradation modes</w:t>
       </w:r>
       <w:bookmarkEnd w:id="39"/>
-      <w:proofErr w:type="spellEnd"/>
     </w:p>
     <w:p>
       <w:pPr>
@@ -8077,15 +7193,7 @@
         <w:ind w:firstLine="720"/>
       </w:pPr>
       <w:r>
-        <w:t xml:space="preserve">not </w:t>
-      </w:r>
-      <w:proofErr w:type="spellStart"/>
-      <w:r>
-        <w:t>applicable</w:t>
-      </w:r>
-      <w:proofErr w:type="spellEnd"/>
-      <w:r>
-        <w:t xml:space="preserve"> (n/a)</w:t>
+        <w:t>not applicable (n/a)</w:t>
       </w:r>
     </w:p>
     <w:p>
@@ -8097,32 +7205,14 @@
         </w:rPr>
       </w:pPr>
       <w:bookmarkStart w:id="40" w:name="_Toc432515120"/>
-      <w:proofErr w:type="spellStart"/>
       <w:r>
         <w:rPr>
           <w:i w:val="0"/>
           <w:lang w:val="de-DE"/>
         </w:rPr>
-        <w:t>Resource</w:t>
-      </w:r>
-      <w:proofErr w:type="spellEnd"/>
-      <w:r>
-        <w:rPr>
-          <w:i w:val="0"/>
-          <w:lang w:val="de-DE"/>
-        </w:rPr>
-        <w:t xml:space="preserve"> </w:t>
-      </w:r>
-      <w:proofErr w:type="spellStart"/>
-      <w:r>
-        <w:rPr>
-          <w:i w:val="0"/>
-          <w:lang w:val="de-DE"/>
-        </w:rPr>
-        <w:t>utilization</w:t>
+        <w:t>Resource utilization</w:t>
       </w:r>
       <w:bookmarkEnd w:id="40"/>
-      <w:proofErr w:type="spellEnd"/>
     </w:p>
     <w:p>
       <w:pPr>
@@ -8131,61 +7221,11 @@
           <w:lang w:val="de-DE"/>
         </w:rPr>
       </w:pPr>
-      <w:proofErr w:type="spellStart"/>
-      <w:r>
-        <w:rPr>
-          <w:lang w:val="de-DE"/>
-        </w:rPr>
-        <w:t>to</w:t>
-      </w:r>
-      <w:proofErr w:type="spellEnd"/>
-      <w:r>
-        <w:rPr>
-          <w:lang w:val="de-DE"/>
-        </w:rPr>
-        <w:t xml:space="preserve"> </w:t>
-      </w:r>
-      <w:proofErr w:type="spellStart"/>
-      <w:r>
-        <w:rPr>
-          <w:lang w:val="de-DE"/>
-        </w:rPr>
-        <w:t>be</w:t>
-      </w:r>
-      <w:proofErr w:type="spellEnd"/>
-      <w:r>
-        <w:rPr>
-          <w:lang w:val="de-DE"/>
-        </w:rPr>
-        <w:t xml:space="preserve"> </w:t>
-      </w:r>
-      <w:proofErr w:type="spellStart"/>
-      <w:r>
-        <w:rPr>
-          <w:lang w:val="de-DE"/>
-        </w:rPr>
-        <w:t>determined</w:t>
-      </w:r>
-      <w:proofErr w:type="spellEnd"/>
-      <w:r>
-        <w:rPr>
-          <w:lang w:val="de-DE"/>
-        </w:rPr>
-        <w:t xml:space="preserve"> (</w:t>
-      </w:r>
-      <w:proofErr w:type="spellStart"/>
-      <w:r>
-        <w:rPr>
-          <w:lang w:val="de-DE"/>
-        </w:rPr>
-        <w:t>tbd</w:t>
-      </w:r>
-      <w:proofErr w:type="spellEnd"/>
-      <w:r>
-        <w:rPr>
-          <w:lang w:val="de-DE"/>
-        </w:rPr>
-        <w:t>)</w:t>
+      <w:r>
+        <w:rPr>
+          <w:lang w:val="de-DE"/>
+        </w:rPr>
+        <w:t>to be determined (tbd)</w:t>
       </w:r>
     </w:p>
     <w:p>
@@ -8196,7 +7236,6 @@
         </w:rPr>
       </w:pPr>
       <w:bookmarkStart w:id="41" w:name="_Toc432515121"/>
-      <w:proofErr w:type="spellStart"/>
       <w:r>
         <w:rPr>
           <w:lang w:val="de-DE"/>
@@ -8205,7 +7244,6 @@
         <w:t>Supportability</w:t>
       </w:r>
       <w:bookmarkEnd w:id="41"/>
-      <w:proofErr w:type="spellEnd"/>
     </w:p>
     <w:p>
       <w:pPr>
@@ -8218,21 +7256,7 @@
         <w:rPr>
           <w:lang w:val="de-DE"/>
         </w:rPr>
-        <w:t xml:space="preserve">not </w:t>
-      </w:r>
-      <w:proofErr w:type="spellStart"/>
-      <w:r>
-        <w:rPr>
-          <w:lang w:val="de-DE"/>
-        </w:rPr>
-        <w:t>applicable</w:t>
-      </w:r>
-      <w:proofErr w:type="spellEnd"/>
-      <w:r>
-        <w:rPr>
-          <w:lang w:val="de-DE"/>
-        </w:rPr>
-        <w:t xml:space="preserve"> (n/a) </w:t>
+        <w:t>not applicable (n/a) </w:t>
       </w:r>
     </w:p>
     <w:p>
@@ -8247,17 +7271,9 @@
         <w:rPr>
           <w:lang w:val="de-DE"/>
         </w:rPr>
-        <w:t xml:space="preserve">Design </w:t>
-      </w:r>
-      <w:proofErr w:type="spellStart"/>
-      <w:r>
-        <w:rPr>
-          <w:lang w:val="de-DE"/>
-        </w:rPr>
-        <w:t>Constraints</w:t>
+        <w:t>Design Constraints</w:t>
       </w:r>
       <w:bookmarkEnd w:id="42"/>
-      <w:proofErr w:type="spellEnd"/>
     </w:p>
     <w:p>
       <w:pPr>
@@ -8288,41 +7304,13 @@
         <w:rPr>
           <w:lang w:val="de-DE"/>
         </w:rPr>
-        <w:t xml:space="preserve">Das Spiel befasst sich mit der Welt der Simpsons. Es befinden sich immer wieder Elemente </w:t>
-      </w:r>
-      <w:proofErr w:type="gramStart"/>
-      <w:r>
-        <w:rPr>
-          <w:lang w:val="de-DE"/>
-        </w:rPr>
-        <w:t>des</w:t>
-      </w:r>
-      <w:proofErr w:type="gramEnd"/>
-      <w:r>
-        <w:rPr>
-          <w:lang w:val="de-DE"/>
-        </w:rPr>
-        <w:t xml:space="preserve"> Fernsehserie im Spiel. Beispielsfarbe di</w:t>
-      </w:r>
-      <w:r>
-        <w:rPr>
-          <w:lang w:val="de-DE"/>
-        </w:rPr>
-        <w:t xml:space="preserve">e charakteristische gelbe Farbe, </w:t>
-      </w:r>
-      <w:proofErr w:type="spellStart"/>
-      <w:r>
-        <w:rPr>
-          <w:lang w:val="de-DE"/>
-        </w:rPr>
-        <w:t>Donouts</w:t>
-      </w:r>
-      <w:proofErr w:type="spellEnd"/>
-      <w:r>
-        <w:rPr>
-          <w:lang w:val="de-DE"/>
-        </w:rPr>
-        <w:t xml:space="preserve"> beim Laden, …</w:t>
+        <w:t>Das Spiel befasst sich mit der Welt der Simpsons. Es befinden sich immer wieder Elemente des Fernsehserie im Spiel. Beispielsfarbe di</w:t>
+      </w:r>
+      <w:r>
+        <w:rPr>
+          <w:lang w:val="de-DE"/>
+        </w:rPr>
+        <w:t>e charakteristische gelbe Farbe, Donouts beim Laden, …</w:t>
       </w:r>
     </w:p>
     <w:p>
@@ -8352,21 +7340,7 @@
         <w:rPr>
           <w:lang w:val="de-DE"/>
         </w:rPr>
-        <w:t xml:space="preserve">, die eine Spielanleitung öffnet. Komponenten sind beispielsweise die Erklärung einiger Funktionen, der beiden </w:t>
-      </w:r>
-      <w:proofErr w:type="spellStart"/>
-      <w:r>
-        <w:rPr>
-          <w:lang w:val="de-DE"/>
-        </w:rPr>
-        <w:t>Spielmodis</w:t>
-      </w:r>
-      <w:proofErr w:type="spellEnd"/>
-      <w:r>
-        <w:rPr>
-          <w:lang w:val="de-DE"/>
-        </w:rPr>
-        <w:t xml:space="preserve"> und einem FAQ.</w:t>
+        <w:t>, die eine Spielanleitung öffnet. Komponenten sind beispielsweise die Erklärung einiger Funktionen, der beiden Spielmodis und einem FAQ.</w:t>
       </w:r>
     </w:p>
     <w:p>
@@ -8377,19 +7351,11 @@
         </w:rPr>
       </w:pPr>
       <w:bookmarkStart w:id="45" w:name="_Toc432515125"/>
-      <w:proofErr w:type="spellStart"/>
-      <w:r>
-        <w:rPr>
-          <w:lang w:val="de-DE"/>
-        </w:rPr>
-        <w:t>Purchased</w:t>
-      </w:r>
-      <w:proofErr w:type="spellEnd"/>
-      <w:r>
-        <w:rPr>
-          <w:lang w:val="de-DE"/>
-        </w:rPr>
-        <w:t xml:space="preserve"> Components</w:t>
+      <w:r>
+        <w:rPr>
+          <w:lang w:val="de-DE"/>
+        </w:rPr>
+        <w:t>Purchased Components</w:t>
       </w:r>
       <w:bookmarkEnd w:id="45"/>
     </w:p>
@@ -8404,21 +7370,7 @@
         <w:rPr>
           <w:lang w:val="de-DE"/>
         </w:rPr>
-        <w:t xml:space="preserve">not </w:t>
-      </w:r>
-      <w:proofErr w:type="spellStart"/>
-      <w:r>
-        <w:rPr>
-          <w:lang w:val="de-DE"/>
-        </w:rPr>
-        <w:t>applicable</w:t>
-      </w:r>
-      <w:proofErr w:type="spellEnd"/>
-      <w:r>
-        <w:rPr>
-          <w:lang w:val="de-DE"/>
-        </w:rPr>
-        <w:t xml:space="preserve"> (n/a) </w:t>
+        <w:t>not applicable (n/a) </w:t>
       </w:r>
       <w:r>
         <w:rPr>
@@ -8431,39 +7383,7 @@
           <w:highlight w:val="yellow"/>
           <w:lang w:val="de-DE"/>
         </w:rPr>
-        <w:t>//</w:t>
-      </w:r>
-      <w:proofErr w:type="spellStart"/>
-      <w:r>
-        <w:rPr>
-          <w:highlight w:val="yellow"/>
-          <w:lang w:val="de-DE"/>
-        </w:rPr>
-        <w:t>maybe</w:t>
-      </w:r>
-      <w:proofErr w:type="spellEnd"/>
-      <w:r>
-        <w:rPr>
-          <w:highlight w:val="yellow"/>
-          <w:lang w:val="de-DE"/>
-        </w:rPr>
-        <w:t xml:space="preserve"> das </w:t>
-      </w:r>
-      <w:proofErr w:type="spellStart"/>
-      <w:r>
-        <w:rPr>
-          <w:highlight w:val="yellow"/>
-          <w:lang w:val="de-DE"/>
-        </w:rPr>
-        <w:t>bild</w:t>
-      </w:r>
-      <w:proofErr w:type="spellEnd"/>
-      <w:r>
-        <w:rPr>
-          <w:highlight w:val="yellow"/>
-          <w:lang w:val="de-DE"/>
-        </w:rPr>
-        <w:t xml:space="preserve"> wenn wir das Zeichnen lassen</w:t>
+        <w:t>//maybe das bild wenn wir das Zeichnen lassen</w:t>
       </w:r>
     </w:p>
     <w:p>
@@ -8508,61 +7428,11 @@
           <w:lang w:val="de-DE"/>
         </w:rPr>
       </w:pPr>
-      <w:proofErr w:type="spellStart"/>
-      <w:r>
-        <w:rPr>
-          <w:lang w:val="de-DE"/>
-        </w:rPr>
-        <w:t>to</w:t>
-      </w:r>
-      <w:proofErr w:type="spellEnd"/>
-      <w:r>
-        <w:rPr>
-          <w:lang w:val="de-DE"/>
-        </w:rPr>
-        <w:t xml:space="preserve"> </w:t>
-      </w:r>
-      <w:proofErr w:type="spellStart"/>
-      <w:r>
-        <w:rPr>
-          <w:lang w:val="de-DE"/>
-        </w:rPr>
-        <w:t>be</w:t>
-      </w:r>
-      <w:proofErr w:type="spellEnd"/>
-      <w:r>
-        <w:rPr>
-          <w:lang w:val="de-DE"/>
-        </w:rPr>
-        <w:t xml:space="preserve"> </w:t>
-      </w:r>
-      <w:proofErr w:type="spellStart"/>
-      <w:r>
-        <w:rPr>
-          <w:lang w:val="de-DE"/>
-        </w:rPr>
-        <w:t>determined</w:t>
-      </w:r>
-      <w:proofErr w:type="spellEnd"/>
-      <w:r>
-        <w:rPr>
-          <w:lang w:val="de-DE"/>
-        </w:rPr>
-        <w:t xml:space="preserve"> (</w:t>
-      </w:r>
-      <w:proofErr w:type="spellStart"/>
-      <w:r>
-        <w:rPr>
-          <w:lang w:val="de-DE"/>
-        </w:rPr>
-        <w:t>tbd</w:t>
-      </w:r>
-      <w:proofErr w:type="spellEnd"/>
-      <w:r>
-        <w:rPr>
-          <w:lang w:val="de-DE"/>
-        </w:rPr>
-        <w:t>)</w:t>
+      <w:r>
+        <w:rPr>
+          <w:lang w:val="de-DE"/>
+        </w:rPr>
+        <w:t>to be determined (tbd)</w:t>
       </w:r>
     </w:p>
     <w:p>
@@ -8595,21 +7465,7 @@
         <w:rPr>
           <w:lang w:val="de-DE"/>
         </w:rPr>
-        <w:t xml:space="preserve">not </w:t>
-      </w:r>
-      <w:proofErr w:type="spellStart"/>
-      <w:r>
-        <w:rPr>
-          <w:lang w:val="de-DE"/>
-        </w:rPr>
-        <w:t>applicable</w:t>
-      </w:r>
-      <w:proofErr w:type="spellEnd"/>
-      <w:r>
-        <w:rPr>
-          <w:lang w:val="de-DE"/>
-        </w:rPr>
-        <w:t xml:space="preserve"> (n/a) </w:t>
+        <w:t>not applicable (n/a) </w:t>
       </w:r>
     </w:p>
     <w:p>
@@ -8642,21 +7498,7 @@
         <w:rPr>
           <w:lang w:val="de-DE"/>
         </w:rPr>
-        <w:t xml:space="preserve">not </w:t>
-      </w:r>
-      <w:proofErr w:type="spellStart"/>
-      <w:r>
-        <w:rPr>
-          <w:lang w:val="de-DE"/>
-        </w:rPr>
-        <w:t>applicable</w:t>
-      </w:r>
-      <w:proofErr w:type="spellEnd"/>
-      <w:r>
-        <w:rPr>
-          <w:lang w:val="de-DE"/>
-        </w:rPr>
-        <w:t xml:space="preserve"> (n/a) </w:t>
+        <w:t>not applicable (n/a) </w:t>
       </w:r>
     </w:p>
     <w:p>
@@ -8689,21 +7531,7 @@
         <w:rPr>
           <w:lang w:val="de-DE"/>
         </w:rPr>
-        <w:t xml:space="preserve">not </w:t>
-      </w:r>
-      <w:proofErr w:type="spellStart"/>
-      <w:r>
-        <w:rPr>
-          <w:lang w:val="de-DE"/>
-        </w:rPr>
-        <w:t>applicable</w:t>
-      </w:r>
-      <w:proofErr w:type="spellEnd"/>
-      <w:r>
-        <w:rPr>
-          <w:lang w:val="de-DE"/>
-        </w:rPr>
-        <w:t xml:space="preserve"> (n/a) </w:t>
+        <w:t>not applicable (n/a) </w:t>
       </w:r>
     </w:p>
     <w:p>
@@ -8718,17 +7546,9 @@
         <w:rPr>
           <w:lang w:val="de-DE"/>
         </w:rPr>
-        <w:t xml:space="preserve">Licensing </w:t>
-      </w:r>
-      <w:proofErr w:type="spellStart"/>
-      <w:r>
-        <w:rPr>
-          <w:lang w:val="de-DE"/>
-        </w:rPr>
-        <w:t>Requirements</w:t>
+        <w:t>Licensing Requirements</w:t>
       </w:r>
       <w:bookmarkEnd w:id="51"/>
-      <w:proofErr w:type="spellEnd"/>
     </w:p>
     <w:p>
       <w:pPr>
@@ -8741,21 +7561,7 @@
         <w:rPr>
           <w:lang w:val="de-DE"/>
         </w:rPr>
-        <w:t xml:space="preserve">not </w:t>
-      </w:r>
-      <w:proofErr w:type="spellStart"/>
-      <w:r>
-        <w:rPr>
-          <w:lang w:val="de-DE"/>
-        </w:rPr>
-        <w:t>applicable</w:t>
-      </w:r>
-      <w:proofErr w:type="spellEnd"/>
-      <w:r>
-        <w:rPr>
-          <w:lang w:val="de-DE"/>
-        </w:rPr>
-        <w:t xml:space="preserve"> (n/a) </w:t>
+        <w:t>not applicable (n/a) </w:t>
       </w:r>
     </w:p>
     <w:p>
@@ -8784,7 +7590,7 @@
       <w:r>
         <w:t xml:space="preserve">GitHub: </w:t>
       </w:r>
-      <w:hyperlink r:id="rId13" w:history="1">
+      <w:hyperlink r:id="rId14" w:history="1">
         <w:r>
           <w:rPr>
             <w:rStyle w:val="Hyperlink"/>
@@ -8804,19 +7610,11 @@
         </w:rPr>
       </w:pPr>
       <w:bookmarkStart w:id="53" w:name="_Toc432515133"/>
-      <w:proofErr w:type="spellStart"/>
-      <w:r>
-        <w:rPr>
-          <w:lang w:val="de-DE"/>
-        </w:rPr>
-        <w:t>Applicable</w:t>
-      </w:r>
-      <w:proofErr w:type="spellEnd"/>
-      <w:r>
-        <w:rPr>
-          <w:lang w:val="de-DE"/>
-        </w:rPr>
-        <w:t xml:space="preserve"> Standards</w:t>
+      <w:r>
+        <w:rPr>
+          <w:lang w:val="de-DE"/>
+        </w:rPr>
+        <w:t>Applicable Standards</w:t>
       </w:r>
       <w:bookmarkEnd w:id="53"/>
     </w:p>
@@ -8827,61 +7625,11 @@
           <w:lang w:val="de-DE"/>
         </w:rPr>
       </w:pPr>
-      <w:proofErr w:type="spellStart"/>
-      <w:r>
-        <w:rPr>
-          <w:lang w:val="de-DE"/>
-        </w:rPr>
-        <w:t>to</w:t>
-      </w:r>
-      <w:proofErr w:type="spellEnd"/>
-      <w:r>
-        <w:rPr>
-          <w:lang w:val="de-DE"/>
-        </w:rPr>
-        <w:t xml:space="preserve"> </w:t>
-      </w:r>
-      <w:proofErr w:type="spellStart"/>
-      <w:r>
-        <w:rPr>
-          <w:lang w:val="de-DE"/>
-        </w:rPr>
-        <w:t>be</w:t>
-      </w:r>
-      <w:proofErr w:type="spellEnd"/>
-      <w:r>
-        <w:rPr>
-          <w:lang w:val="de-DE"/>
-        </w:rPr>
-        <w:t xml:space="preserve"> </w:t>
-      </w:r>
-      <w:proofErr w:type="spellStart"/>
-      <w:r>
-        <w:rPr>
-          <w:lang w:val="de-DE"/>
-        </w:rPr>
-        <w:t>determined</w:t>
-      </w:r>
-      <w:proofErr w:type="spellEnd"/>
-      <w:r>
-        <w:rPr>
-          <w:lang w:val="de-DE"/>
-        </w:rPr>
-        <w:t xml:space="preserve"> (</w:t>
-      </w:r>
-      <w:proofErr w:type="spellStart"/>
-      <w:r>
-        <w:rPr>
-          <w:lang w:val="de-DE"/>
-        </w:rPr>
-        <w:t>tbd</w:t>
-      </w:r>
-      <w:proofErr w:type="spellEnd"/>
-      <w:r>
-        <w:rPr>
-          <w:lang w:val="de-DE"/>
-        </w:rPr>
-        <w:t>)</w:t>
+      <w:r>
+        <w:rPr>
+          <w:lang w:val="de-DE"/>
+        </w:rPr>
+        <w:t>to be determined (tbd)</w:t>
       </w:r>
     </w:p>
     <w:p>
@@ -8906,19 +7654,11 @@
         </w:rPr>
       </w:pPr>
       <w:bookmarkStart w:id="54" w:name="_Toc432515134"/>
-      <w:proofErr w:type="spellStart"/>
-      <w:r>
-        <w:rPr>
-          <w:lang w:val="de-DE"/>
-        </w:rPr>
-        <w:t>Supporting</w:t>
-      </w:r>
-      <w:proofErr w:type="spellEnd"/>
-      <w:r>
-        <w:rPr>
-          <w:lang w:val="de-DE"/>
-        </w:rPr>
-        <w:t xml:space="preserve"> Information</w:t>
+      <w:r>
+        <w:rPr>
+          <w:lang w:val="de-DE"/>
+        </w:rPr>
+        <w:t>Supporting Information</w:t>
       </w:r>
       <w:bookmarkEnd w:id="54"/>
     </w:p>
@@ -8933,21 +7673,7 @@
         <w:rPr>
           <w:lang w:val="de-DE"/>
         </w:rPr>
-        <w:t xml:space="preserve">not </w:t>
-      </w:r>
-      <w:proofErr w:type="spellStart"/>
-      <w:r>
-        <w:rPr>
-          <w:lang w:val="de-DE"/>
-        </w:rPr>
-        <w:t>applicable</w:t>
-      </w:r>
-      <w:proofErr w:type="spellEnd"/>
-      <w:r>
-        <w:rPr>
-          <w:lang w:val="de-DE"/>
-        </w:rPr>
-        <w:t xml:space="preserve"> (n/a) </w:t>
+        <w:t>not applicable (n/a) </w:t>
       </w:r>
     </w:p>
     <w:p>
@@ -8957,10 +7683,10 @@
       </w:pPr>
     </w:p>
     <w:sectPr>
-      <w:headerReference w:type="default" r:id="rId14"/>
-      <w:footerReference w:type="default" r:id="rId15"/>
-      <w:headerReference w:type="first" r:id="rId16"/>
-      <w:footerReference w:type="first" r:id="rId17"/>
+      <w:headerReference w:type="default" r:id="rId15"/>
+      <w:footerReference w:type="default" r:id="rId16"/>
+      <w:headerReference w:type="first" r:id="rId17"/>
+      <w:footerReference w:type="first" r:id="rId18"/>
       <w:pgSz w:w="12240" w:h="15840" w:code="1"/>
       <w:pgMar w:top="1440" w:right="1440" w:bottom="1440" w:left="1440" w:header="720" w:footer="720" w:gutter="0"/>
       <w:cols w:space="720"/>
@@ -9090,11 +7816,9 @@
           <w:r>
             <w:sym w:font="Symbol" w:char="F0D3"/>
           </w:r>
-          <w:proofErr w:type="spellStart"/>
           <w:r>
             <w:t>nappydevelopment</w:t>
           </w:r>
-          <w:proofErr w:type="spellEnd"/>
           <w:r>
             <w:t xml:space="preserve">, </w:t>
           </w:r>
@@ -9158,7 +7882,7 @@
               <w:rStyle w:val="Seitenzahl"/>
               <w:noProof/>
             </w:rPr>
-            <w:t>4</w:t>
+            <w:t>6</w:t>
           </w:r>
           <w:r>
             <w:rPr>
@@ -9244,8 +7968,6 @@
         <w:sz w:val="36"/>
       </w:rPr>
     </w:pPr>
-    <w:proofErr w:type="spellStart"/>
-    <w:proofErr w:type="gramStart"/>
     <w:r>
       <w:rPr>
         <w:rFonts w:ascii="Arial" w:hAnsi="Arial"/>
@@ -9254,8 +7976,6 @@
       </w:rPr>
       <w:t>nappydevelopment</w:t>
     </w:r>
-    <w:proofErr w:type="spellEnd"/>
-    <w:proofErr w:type="gramEnd"/>
   </w:p>
   <w:p>
     <w:pPr>
@@ -9332,7 +8052,7 @@
             <w:ind w:right="68"/>
           </w:pPr>
           <w:r>
-            <w:t xml:space="preserve">  Version:           1.1</w:t>
+            <w:t xml:space="preserve">  Version:           1.2</w:t>
           </w:r>
         </w:p>
       </w:tc>
@@ -9366,7 +8086,13 @@
         </w:tcPr>
         <w:p>
           <w:r>
-            <w:t xml:space="preserve">  Date:  12/10/15</w:t>
+            <w:t xml:space="preserve">  Date:  1</w:t>
+          </w:r>
+          <w:r>
+            <w:t>6</w:t>
+          </w:r>
+          <w:r>
+            <w:t>/10/15</w:t>
           </w:r>
         </w:p>
       </w:tc>
@@ -12152,7 +10878,7 @@
 </file>
 
 <file path=customXml/itemProps1.xml><?xml version="1.0" encoding="utf-8"?>
-<ds:datastoreItem xmlns:ds="http://schemas.openxmlformats.org/officeDocument/2006/customXml" ds:itemID="{D40ACC27-0D09-41E0-BA77-A6E011335867}">
+<ds:datastoreItem xmlns:ds="http://schemas.openxmlformats.org/officeDocument/2006/customXml" ds:itemID="{54A37ED9-C9B5-4860-846E-307D5BBA33F2}">
   <ds:schemaRefs>
     <ds:schemaRef ds:uri="http://schemas.openxmlformats.org/officeDocument/2006/bibliography"/>
   </ds:schemaRefs>

</xml_diff>

<commit_message>
### Revision 0011 - fehlende Mockups ###
</commit_message>
<xml_diff>
--- a/Software Requirements Specification.docx
+++ b/Software Requirements Specification.docx
@@ -127,8 +127,16 @@
           <w:lang w:val="de-DE"/>
         </w:rPr>
         <w:lastRenderedPageBreak/>
-        <w:t>Revision History</w:t>
-      </w:r>
+        <w:t xml:space="preserve">Revision </w:t>
+      </w:r>
+      <w:proofErr w:type="spellStart"/>
+      <w:r>
+        <w:rPr>
+          <w:lang w:val="de-DE"/>
+        </w:rPr>
+        <w:t>History</w:t>
+      </w:r>
+      <w:proofErr w:type="spellEnd"/>
     </w:p>
     <w:tbl>
       <w:tblPr>
@@ -230,6 +238,7 @@
                 <w:lang w:val="de-DE"/>
               </w:rPr>
             </w:pPr>
+            <w:proofErr w:type="spellStart"/>
             <w:r>
               <w:rPr>
                 <w:b/>
@@ -237,6 +246,7 @@
               </w:rPr>
               <w:t>Author</w:t>
             </w:r>
+            <w:proofErr w:type="spellEnd"/>
           </w:p>
         </w:tc>
       </w:tr>
@@ -456,7 +466,21 @@
               <w:rPr>
                 <w:lang w:val="de-DE"/>
               </w:rPr>
-              <w:t>Anfügen „Overall UCD“ und „User Interface Mockups“</w:t>
+              <w:t xml:space="preserve">Anfügen „Overall UCD“ und „User Interface </w:t>
+            </w:r>
+            <w:proofErr w:type="spellStart"/>
+            <w:r>
+              <w:rPr>
+                <w:lang w:val="de-DE"/>
+              </w:rPr>
+              <w:t>Mockups</w:t>
+            </w:r>
+            <w:proofErr w:type="spellEnd"/>
+            <w:r>
+              <w:rPr>
+                <w:lang w:val="de-DE"/>
+              </w:rPr>
+              <w:t>“</w:t>
             </w:r>
           </w:p>
         </w:tc>
@@ -475,8 +499,16 @@
               <w:rPr>
                 <w:lang w:val="de-DE"/>
               </w:rPr>
-              <w:t>Mehmet Ali Incekara, Marvin Zerulla und Manuel Bothner</w:t>
+              <w:t xml:space="preserve">Mehmet Ali Incekara, Marvin Zerulla und Manuel </w:t>
             </w:r>
+            <w:proofErr w:type="spellStart"/>
+            <w:r>
+              <w:rPr>
+                <w:lang w:val="de-DE"/>
+              </w:rPr>
+              <w:t>Bothner</w:t>
+            </w:r>
+            <w:proofErr w:type="spellEnd"/>
           </w:p>
         </w:tc>
       </w:tr>
@@ -4767,8 +4799,30 @@
         <w:rPr>
           <w:lang w:val="de-DE"/>
         </w:rPr>
-        <w:t>Software Requirements Specification</w:t>
-      </w:r>
+        <w:t xml:space="preserve">Software </w:t>
+      </w:r>
+      <w:proofErr w:type="spellStart"/>
+      <w:r>
+        <w:rPr>
+          <w:lang w:val="de-DE"/>
+        </w:rPr>
+        <w:t>Requirements</w:t>
+      </w:r>
+      <w:proofErr w:type="spellEnd"/>
+      <w:r>
+        <w:rPr>
+          <w:lang w:val="de-DE"/>
+        </w:rPr>
+        <w:t xml:space="preserve"> </w:t>
+      </w:r>
+      <w:proofErr w:type="spellStart"/>
+      <w:r>
+        <w:rPr>
+          <w:lang w:val="de-DE"/>
+        </w:rPr>
+        <w:t>Specification</w:t>
+      </w:r>
+      <w:proofErr w:type="spellEnd"/>
       <w:r>
         <w:rPr>
           <w:lang w:val="de-DE"/>
@@ -4790,6 +4844,7 @@
         </w:rPr>
       </w:pPr>
       <w:bookmarkStart w:id="0" w:name="_Toc432515081"/>
+      <w:proofErr w:type="spellStart"/>
       <w:r>
         <w:rPr>
           <w:lang w:val="de-DE"/>
@@ -4797,6 +4852,7 @@
         <w:t>Introduction</w:t>
       </w:r>
       <w:bookmarkEnd w:id="0"/>
+      <w:proofErr w:type="spellEnd"/>
     </w:p>
     <w:p>
       <w:pPr>
@@ -4804,7 +4860,47 @@
         <w:ind w:left="720"/>
       </w:pPr>
       <w:r>
-        <w:t xml:space="preserve">Das Projekt “Nappy, the ingenious” hat das Ziel eine Desktop-Applikation zu entwickeln. Es ist eine Art Quizspiel, in dem der Actor / der Spieler gegen den Computer (gegen Nappy) spielen muss. </w:t>
+        <w:t>Das Projekt “</w:t>
+      </w:r>
+      <w:proofErr w:type="spellStart"/>
+      <w:r>
+        <w:t>Nappy</w:t>
+      </w:r>
+      <w:proofErr w:type="spellEnd"/>
+      <w:r>
+        <w:t xml:space="preserve">, </w:t>
+      </w:r>
+      <w:proofErr w:type="spellStart"/>
+      <w:r>
+        <w:t>the</w:t>
+      </w:r>
+      <w:proofErr w:type="spellEnd"/>
+      <w:r>
+        <w:t xml:space="preserve"> </w:t>
+      </w:r>
+      <w:proofErr w:type="spellStart"/>
+      <w:r>
+        <w:t>ingenious</w:t>
+      </w:r>
+      <w:proofErr w:type="spellEnd"/>
+      <w:r>
+        <w:t xml:space="preserve">” hat das Ziel eine Desktop-Applikation zu entwickeln. Es ist eine Art Quizspiel, in dem der </w:t>
+      </w:r>
+      <w:proofErr w:type="spellStart"/>
+      <w:r>
+        <w:t>Actor</w:t>
+      </w:r>
+      <w:proofErr w:type="spellEnd"/>
+      <w:r>
+        <w:t xml:space="preserve"> / der Spieler gegen den Computer (gegen </w:t>
+      </w:r>
+      <w:proofErr w:type="spellStart"/>
+      <w:r>
+        <w:t>Nappy</w:t>
+      </w:r>
+      <w:proofErr w:type="spellEnd"/>
+      <w:r>
+        <w:t xml:space="preserve">) spielen muss. </w:t>
       </w:r>
     </w:p>
     <w:p>
@@ -4815,6 +4911,7 @@
         </w:rPr>
       </w:pPr>
       <w:bookmarkStart w:id="1" w:name="_Toc432515082"/>
+      <w:proofErr w:type="spellStart"/>
       <w:r>
         <w:rPr>
           <w:lang w:val="de-DE"/>
@@ -4822,6 +4919,7 @@
         <w:t>Purpose</w:t>
       </w:r>
       <w:bookmarkEnd w:id="1"/>
+      <w:proofErr w:type="spellEnd"/>
     </w:p>
     <w:p>
       <w:pPr>
@@ -4854,6 +4952,7 @@
         </w:rPr>
       </w:pPr>
       <w:bookmarkStart w:id="2" w:name="_Toc432515083"/>
+      <w:proofErr w:type="spellStart"/>
       <w:r>
         <w:rPr>
           <w:lang w:val="de-DE"/>
@@ -4861,6 +4960,7 @@
         <w:t>Scope</w:t>
       </w:r>
       <w:bookmarkEnd w:id="2"/>
+      <w:proofErr w:type="spellEnd"/>
     </w:p>
     <w:p>
       <w:pPr>
@@ -4891,13 +4991,57 @@
         </w:rPr>
       </w:pPr>
       <w:bookmarkStart w:id="3" w:name="_Toc432515084"/>
-      <w:r>
-        <w:rPr>
-          <w:lang w:val="de-DE"/>
-        </w:rPr>
-        <w:t>Definitions, Acronyms, and Abbreviations</w:t>
+      <w:proofErr w:type="spellStart"/>
+      <w:r>
+        <w:rPr>
+          <w:lang w:val="de-DE"/>
+        </w:rPr>
+        <w:t>Definitions</w:t>
+      </w:r>
+      <w:proofErr w:type="spellEnd"/>
+      <w:r>
+        <w:rPr>
+          <w:lang w:val="de-DE"/>
+        </w:rPr>
+        <w:t xml:space="preserve">, </w:t>
+      </w:r>
+      <w:proofErr w:type="spellStart"/>
+      <w:r>
+        <w:rPr>
+          <w:lang w:val="de-DE"/>
+        </w:rPr>
+        <w:t>Acronyms</w:t>
+      </w:r>
+      <w:proofErr w:type="spellEnd"/>
+      <w:r>
+        <w:rPr>
+          <w:lang w:val="de-DE"/>
+        </w:rPr>
+        <w:t xml:space="preserve">, </w:t>
+      </w:r>
+      <w:proofErr w:type="spellStart"/>
+      <w:r>
+        <w:rPr>
+          <w:lang w:val="de-DE"/>
+        </w:rPr>
+        <w:t>and</w:t>
+      </w:r>
+      <w:proofErr w:type="spellEnd"/>
+      <w:r>
+        <w:rPr>
+          <w:lang w:val="de-DE"/>
+        </w:rPr>
+        <w:t xml:space="preserve"> </w:t>
+      </w:r>
+      <w:proofErr w:type="spellStart"/>
+      <w:r>
+        <w:rPr>
+          <w:lang w:val="de-DE"/>
+        </w:rPr>
+        <w:t>Abbreviations</w:t>
       </w:r>
       <w:bookmarkEnd w:id="3"/>
+      <w:proofErr w:type="spellEnd"/>
     </w:p>
     <w:p>
       <w:pPr>
@@ -4949,8 +5093,30 @@
               <w:rPr>
                 <w:lang w:val="de-DE"/>
               </w:rPr>
-              <w:t>Software Requirements Specification</w:t>
+              <w:t xml:space="preserve">Software </w:t>
             </w:r>
+            <w:proofErr w:type="spellStart"/>
+            <w:r>
+              <w:rPr>
+                <w:lang w:val="de-DE"/>
+              </w:rPr>
+              <w:t>Requirements</w:t>
+            </w:r>
+            <w:proofErr w:type="spellEnd"/>
+            <w:r>
+              <w:rPr>
+                <w:lang w:val="de-DE"/>
+              </w:rPr>
+              <w:t xml:space="preserve"> </w:t>
+            </w:r>
+            <w:proofErr w:type="spellStart"/>
+            <w:r>
+              <w:rPr>
+                <w:lang w:val="de-DE"/>
+              </w:rPr>
+              <w:t>Specification</w:t>
+            </w:r>
+            <w:proofErr w:type="spellEnd"/>
           </w:p>
         </w:tc>
       </w:tr>
@@ -4965,12 +5131,14 @@
                 <w:lang w:val="de-DE"/>
               </w:rPr>
             </w:pPr>
+            <w:proofErr w:type="spellStart"/>
             <w:r>
               <w:rPr>
                 <w:lang w:val="de-DE"/>
               </w:rPr>
               <w:t>Actor</w:t>
             </w:r>
+            <w:proofErr w:type="spellEnd"/>
           </w:p>
         </w:tc>
         <w:tc>
@@ -5009,11 +5177,13 @@
                 <w:lang w:val="de-DE"/>
               </w:rPr>
             </w:pPr>
+            <w:bookmarkStart w:id="4" w:name="_GoBack"/>
+            <w:bookmarkEnd w:id="4"/>
             <w:r>
               <w:rPr>
                 <w:lang w:val="de-DE"/>
               </w:rPr>
-              <w:t>H2</w:t>
+              <w:t>Single-User</w:t>
             </w:r>
           </w:p>
         </w:tc>
@@ -5031,7 +5201,7 @@
               <w:rPr>
                 <w:lang w:val="de-DE"/>
               </w:rPr>
-              <w:t>Eine Datenbank</w:t>
+              <w:t>Die Anwendung unterstützt nur einen Anwender (nicht mehrere gleichzeitig)</w:t>
             </w:r>
           </w:p>
         </w:tc>
@@ -5047,6 +5217,12 @@
                 <w:lang w:val="de-DE"/>
               </w:rPr>
             </w:pPr>
+            <w:r>
+              <w:rPr>
+                <w:lang w:val="de-DE"/>
+              </w:rPr>
+              <w:t>UCD</w:t>
+            </w:r>
           </w:p>
         </w:tc>
         <w:tc>
@@ -5059,32 +5235,28 @@
                 <w:lang w:val="de-DE"/>
               </w:rPr>
             </w:pPr>
-          </w:p>
-        </w:tc>
-      </w:tr>
-      <w:tr>
-        <w:tc>
-          <w:tcPr>
-            <w:tcW w:w="2376" w:type="dxa"/>
-          </w:tcPr>
-          <w:p>
-            <w:pPr>
+            <w:proofErr w:type="spellStart"/>
+            <w:r>
               <w:rPr>
                 <w:lang w:val="de-DE"/>
               </w:rPr>
-            </w:pPr>
-          </w:p>
-        </w:tc>
-        <w:tc>
-          <w:tcPr>
-            <w:tcW w:w="7124" w:type="dxa"/>
-          </w:tcPr>
-          <w:p>
-            <w:pPr>
+              <w:t>Use</w:t>
+            </w:r>
+            <w:proofErr w:type="spellEnd"/>
+            <w:r>
               <w:rPr>
                 <w:lang w:val="de-DE"/>
               </w:rPr>
-            </w:pPr>
+              <w:t xml:space="preserve"> Case </w:t>
+            </w:r>
+            <w:proofErr w:type="spellStart"/>
+            <w:r>
+              <w:rPr>
+                <w:lang w:val="de-DE"/>
+              </w:rPr>
+              <w:t>Diagram</w:t>
+            </w:r>
+            <w:proofErr w:type="spellEnd"/>
           </w:p>
         </w:tc>
       </w:tr>
@@ -5181,14 +5353,14 @@
           <w:lang w:val="de-DE"/>
         </w:rPr>
       </w:pPr>
-      <w:bookmarkStart w:id="4" w:name="_Toc432515085"/>
+      <w:bookmarkStart w:id="5" w:name="_Toc432515085"/>
       <w:r>
         <w:rPr>
           <w:lang w:val="de-DE"/>
         </w:rPr>
         <w:t>References</w:t>
       </w:r>
-      <w:bookmarkEnd w:id="4"/>
+      <w:bookmarkEnd w:id="5"/>
     </w:p>
     <w:p>
       <w:pPr>
@@ -5258,19 +5430,7 @@
           <w:rPr>
             <w:rStyle w:val="Hyperlink"/>
           </w:rPr>
-          <w:t>http://bit</w:t>
-        </w:r>
-        <w:r>
-          <w:rPr>
-            <w:rStyle w:val="Hyperlink"/>
-          </w:rPr>
-          <w:t>.</w:t>
-        </w:r>
-        <w:r>
-          <w:rPr>
-            <w:rStyle w:val="Hyperlink"/>
-          </w:rPr>
-          <w:t>ly/1jxTApL</w:t>
+          <w:t>http://bit.ly/1jxTApL</w:t>
         </w:r>
       </w:hyperlink>
     </w:p>
@@ -5287,14 +5447,16 @@
           <w:lang w:val="de-DE"/>
         </w:rPr>
       </w:pPr>
-      <w:bookmarkStart w:id="5" w:name="_Toc432515086"/>
+      <w:bookmarkStart w:id="6" w:name="_Toc432515086"/>
+      <w:proofErr w:type="spellStart"/>
       <w:r>
         <w:rPr>
           <w:lang w:val="de-DE"/>
         </w:rPr>
         <w:t>Overview</w:t>
       </w:r>
-      <w:bookmarkEnd w:id="5"/>
+      <w:bookmarkEnd w:id="6"/>
+      <w:proofErr w:type="spellEnd"/>
     </w:p>
     <w:p>
       <w:pPr>
@@ -5489,7 +5651,7 @@
           <w:lang w:val="de-DE"/>
         </w:rPr>
       </w:pPr>
-      <w:bookmarkStart w:id="6" w:name="_Toc432515087"/>
+      <w:bookmarkStart w:id="7" w:name="_Toc432515087"/>
       <w:r>
         <w:rPr>
           <w:lang w:val="de-DE"/>
@@ -5497,7 +5659,7 @@
         <w:lastRenderedPageBreak/>
         <w:t>Overall Description</w:t>
       </w:r>
-      <w:bookmarkEnd w:id="6"/>
+      <w:bookmarkEnd w:id="7"/>
     </w:p>
     <w:p>
       <w:pPr>
@@ -5505,7 +5667,15 @@
         <w:ind w:left="720"/>
       </w:pPr>
       <w:r>
-        <w:t xml:space="preserve">Es wird grundsätzlich zwischen zwei Spielmodis unterschieden. </w:t>
+        <w:t xml:space="preserve">Es wird grundsätzlich zwischen zwei </w:t>
+      </w:r>
+      <w:proofErr w:type="spellStart"/>
+      <w:r>
+        <w:t>Spielmodis</w:t>
+      </w:r>
+      <w:proofErr w:type="spellEnd"/>
+      <w:r>
+        <w:t xml:space="preserve"> unterschieden. </w:t>
       </w:r>
     </w:p>
     <w:p>
@@ -5514,7 +5684,31 @@
         <w:ind w:left="720"/>
       </w:pPr>
       <w:r>
-        <w:t xml:space="preserve">Im ersten Spielmodus denkt der Actor an eine Figur aus der Fernsehserie „The Simpsons“. Nappy versucht anhand von Fragen, welche der Actor mit </w:t>
+        <w:t xml:space="preserve">Im ersten Spielmodus denkt der </w:t>
+      </w:r>
+      <w:proofErr w:type="spellStart"/>
+      <w:r>
+        <w:t>Actor</w:t>
+      </w:r>
+      <w:proofErr w:type="spellEnd"/>
+      <w:r>
+        <w:t xml:space="preserve"> an eine Figur aus der Fernsehserie „The Simpsons“. </w:t>
+      </w:r>
+      <w:proofErr w:type="spellStart"/>
+      <w:r>
+        <w:t>Nappy</w:t>
+      </w:r>
+      <w:proofErr w:type="spellEnd"/>
+      <w:r>
+        <w:t xml:space="preserve"> versucht anhand von Fragen, welche der </w:t>
+      </w:r>
+      <w:proofErr w:type="spellStart"/>
+      <w:r>
+        <w:t>Actor</w:t>
+      </w:r>
+      <w:proofErr w:type="spellEnd"/>
+      <w:r>
+        <w:t xml:space="preserve"> mit </w:t>
       </w:r>
       <w:r>
         <w:t>„</w:t>
@@ -5547,7 +5741,15 @@
         <w:ind w:left="720"/>
       </w:pPr>
       <w:r>
-        <w:t xml:space="preserve">Im zweiten Spielmodus denkt Nappy an eine Figur und der Spieler muss anhand </w:t>
+        <w:t xml:space="preserve">Im zweiten Spielmodus denkt </w:t>
+      </w:r>
+      <w:proofErr w:type="spellStart"/>
+      <w:r>
+        <w:t>Nappy</w:t>
+      </w:r>
+      <w:proofErr w:type="spellEnd"/>
+      <w:r>
+        <w:t xml:space="preserve"> an eine Figur und der Spieler muss anhand </w:t>
       </w:r>
       <w:r>
         <w:t>einer Liste von vorgegebenen</w:t>
@@ -5556,7 +5758,15 @@
         <w:t xml:space="preserve"> Fragen die Figur erraten</w:t>
       </w:r>
       <w:r>
-        <w:t>, indem Nappy auf die Fragen antwortet</w:t>
+        <w:t xml:space="preserve">, indem </w:t>
+      </w:r>
+      <w:proofErr w:type="spellStart"/>
+      <w:r>
+        <w:t>Nappy</w:t>
+      </w:r>
+      <w:proofErr w:type="spellEnd"/>
+      <w:r>
+        <w:t xml:space="preserve"> auf die Fragen antwortet</w:t>
       </w:r>
       <w:r>
         <w:t>.</w:t>
@@ -5567,8 +5777,13 @@
         <w:pStyle w:val="InfoBlue"/>
         <w:ind w:left="720"/>
       </w:pPr>
-      <w:r>
-        <w:t>Derjeniger, der weniger Fragen ben</w:t>
+      <w:proofErr w:type="spellStart"/>
+      <w:r>
+        <w:t>Derjeniger</w:t>
+      </w:r>
+      <w:proofErr w:type="spellEnd"/>
+      <w:r>
+        <w:t>, der weniger Fragen ben</w:t>
       </w:r>
       <w:r>
         <w:t>ötigt, gewinnt das Duell.</w:t>
@@ -5581,14 +5796,30 @@
           <w:lang w:val="de-DE"/>
         </w:rPr>
       </w:pPr>
-      <w:bookmarkStart w:id="7" w:name="_Toc432515088"/>
-      <w:r>
-        <w:rPr>
-          <w:lang w:val="de-DE"/>
-        </w:rPr>
-        <w:t>Product perspective</w:t>
-      </w:r>
-      <w:bookmarkEnd w:id="7"/>
+      <w:bookmarkStart w:id="8" w:name="_Toc432515088"/>
+      <w:proofErr w:type="spellStart"/>
+      <w:r>
+        <w:rPr>
+          <w:lang w:val="de-DE"/>
+        </w:rPr>
+        <w:t>Product</w:t>
+      </w:r>
+      <w:proofErr w:type="spellEnd"/>
+      <w:r>
+        <w:rPr>
+          <w:lang w:val="de-DE"/>
+        </w:rPr>
+        <w:t xml:space="preserve"> </w:t>
+      </w:r>
+      <w:proofErr w:type="spellStart"/>
+      <w:r>
+        <w:rPr>
+          <w:lang w:val="de-DE"/>
+        </w:rPr>
+        <w:t>perspective</w:t>
+      </w:r>
+      <w:bookmarkEnd w:id="8"/>
+      <w:proofErr w:type="spellEnd"/>
     </w:p>
     <w:p>
       <w:pPr>
@@ -5661,7 +5892,21 @@
         <w:rPr>
           <w:lang w:val="de-DE"/>
         </w:rPr>
-        <w:t xml:space="preserve">ktere bietet, ermöglicht es dem Actor </w:t>
+        <w:t xml:space="preserve">ktere bietet, ermöglicht es dem </w:t>
+      </w:r>
+      <w:proofErr w:type="spellStart"/>
+      <w:r>
+        <w:rPr>
+          <w:lang w:val="de-DE"/>
+        </w:rPr>
+        <w:t>Actor</w:t>
+      </w:r>
+      <w:proofErr w:type="spellEnd"/>
+      <w:r>
+        <w:rPr>
+          <w:lang w:val="de-DE"/>
+        </w:rPr>
+        <w:t xml:space="preserve"> </w:t>
       </w:r>
       <w:r>
         <w:rPr>
@@ -5701,14 +5946,30 @@
           <w:lang w:val="de-DE"/>
         </w:rPr>
       </w:pPr>
-      <w:bookmarkStart w:id="8" w:name="_Toc432515089"/>
-      <w:r>
-        <w:rPr>
-          <w:lang w:val="de-DE"/>
-        </w:rPr>
-        <w:t>Product functions</w:t>
-      </w:r>
-      <w:bookmarkEnd w:id="8"/>
+      <w:bookmarkStart w:id="9" w:name="_Toc432515089"/>
+      <w:proofErr w:type="spellStart"/>
+      <w:r>
+        <w:rPr>
+          <w:lang w:val="de-DE"/>
+        </w:rPr>
+        <w:t>Product</w:t>
+      </w:r>
+      <w:proofErr w:type="spellEnd"/>
+      <w:r>
+        <w:rPr>
+          <w:lang w:val="de-DE"/>
+        </w:rPr>
+        <w:t xml:space="preserve"> </w:t>
+      </w:r>
+      <w:proofErr w:type="spellStart"/>
+      <w:r>
+        <w:rPr>
+          <w:lang w:val="de-DE"/>
+        </w:rPr>
+        <w:t>functions</w:t>
+      </w:r>
+      <w:bookmarkEnd w:id="9"/>
+      <w:proofErr w:type="spellEnd"/>
     </w:p>
     <w:p>
       <w:pPr>
@@ -5807,14 +6068,22 @@
           <w:lang w:val="de-DE"/>
         </w:rPr>
       </w:pPr>
-      <w:bookmarkStart w:id="9" w:name="_Toc432515090"/>
-      <w:r>
-        <w:rPr>
-          <w:lang w:val="de-DE"/>
-        </w:rPr>
-        <w:t>User characteristics</w:t>
-      </w:r>
-      <w:bookmarkEnd w:id="9"/>
+      <w:bookmarkStart w:id="10" w:name="_Toc432515090"/>
+      <w:r>
+        <w:rPr>
+          <w:lang w:val="de-DE"/>
+        </w:rPr>
+        <w:t xml:space="preserve">User </w:t>
+      </w:r>
+      <w:proofErr w:type="spellStart"/>
+      <w:r>
+        <w:rPr>
+          <w:lang w:val="de-DE"/>
+        </w:rPr>
+        <w:t>characteristics</w:t>
+      </w:r>
+      <w:bookmarkEnd w:id="10"/>
+      <w:proofErr w:type="spellEnd"/>
     </w:p>
     <w:p>
       <w:pPr>
@@ -5827,7 +6096,35 @@
         <w:rPr>
           <w:lang w:val="de-DE"/>
         </w:rPr>
-        <w:t xml:space="preserve">Der Spieler / Actor sollte sich für die Fernsehserie „The Simpsons“ interessieren und spaß an Quizspielen haben. Das Spiel kann zunächst nur im deutschsprachigem Raum gespielt werden, da das Spiel aktuell nur in der deutschen Sprache verfügbar ist. </w:t>
+        <w:t xml:space="preserve">Der Spieler / </w:t>
+      </w:r>
+      <w:proofErr w:type="spellStart"/>
+      <w:r>
+        <w:rPr>
+          <w:lang w:val="de-DE"/>
+        </w:rPr>
+        <w:t>Actor</w:t>
+      </w:r>
+      <w:proofErr w:type="spellEnd"/>
+      <w:r>
+        <w:rPr>
+          <w:lang w:val="de-DE"/>
+        </w:rPr>
+        <w:t xml:space="preserve"> sollte sich für die Fernsehserie „The Simpsons“ interessieren und spaß an Quizspielen haben. Das Spiel kann zunächst nur im </w:t>
+      </w:r>
+      <w:proofErr w:type="gramStart"/>
+      <w:r>
+        <w:rPr>
+          <w:lang w:val="de-DE"/>
+        </w:rPr>
+        <w:t>deutschsprachigem</w:t>
+      </w:r>
+      <w:proofErr w:type="gramEnd"/>
+      <w:r>
+        <w:rPr>
+          <w:lang w:val="de-DE"/>
+        </w:rPr>
+        <w:t xml:space="preserve"> Raum gespielt werden, da das Spiel aktuell nur in der deutschen Sprache verfügbar ist. </w:t>
       </w:r>
     </w:p>
     <w:p>
@@ -5851,14 +6148,16 @@
           <w:lang w:val="de-DE"/>
         </w:rPr>
       </w:pPr>
-      <w:bookmarkStart w:id="10" w:name="_Toc432515091"/>
+      <w:bookmarkStart w:id="11" w:name="_Toc432515091"/>
+      <w:proofErr w:type="spellStart"/>
       <w:r>
         <w:rPr>
           <w:lang w:val="de-DE"/>
         </w:rPr>
         <w:t>Contraints</w:t>
       </w:r>
-      <w:bookmarkEnd w:id="10"/>
+      <w:bookmarkEnd w:id="11"/>
+      <w:proofErr w:type="spellEnd"/>
     </w:p>
     <w:p>
       <w:pPr>
@@ -5937,14 +6236,44 @@
           <w:lang w:val="de-DE"/>
         </w:rPr>
       </w:pPr>
-      <w:bookmarkStart w:id="11" w:name="_Toc432515092"/>
-      <w:r>
-        <w:rPr>
-          <w:lang w:val="de-DE"/>
-        </w:rPr>
-        <w:t>Assumptions and dependencies</w:t>
-      </w:r>
-      <w:bookmarkEnd w:id="11"/>
+      <w:bookmarkStart w:id="12" w:name="_Toc432515092"/>
+      <w:proofErr w:type="spellStart"/>
+      <w:r>
+        <w:rPr>
+          <w:lang w:val="de-DE"/>
+        </w:rPr>
+        <w:t>Assumptions</w:t>
+      </w:r>
+      <w:proofErr w:type="spellEnd"/>
+      <w:r>
+        <w:rPr>
+          <w:lang w:val="de-DE"/>
+        </w:rPr>
+        <w:t xml:space="preserve"> </w:t>
+      </w:r>
+      <w:proofErr w:type="spellStart"/>
+      <w:r>
+        <w:rPr>
+          <w:lang w:val="de-DE"/>
+        </w:rPr>
+        <w:t>and</w:t>
+      </w:r>
+      <w:proofErr w:type="spellEnd"/>
+      <w:r>
+        <w:rPr>
+          <w:lang w:val="de-DE"/>
+        </w:rPr>
+        <w:t xml:space="preserve"> </w:t>
+      </w:r>
+      <w:proofErr w:type="spellStart"/>
+      <w:r>
+        <w:rPr>
+          <w:lang w:val="de-DE"/>
+        </w:rPr>
+        <w:t>dependencies</w:t>
+      </w:r>
+      <w:bookmarkEnd w:id="12"/>
+      <w:proofErr w:type="spellEnd"/>
     </w:p>
     <w:p>
       <w:pPr>
@@ -5961,8 +6290,30 @@
         <w:rPr>
           <w:lang w:val="de-DE"/>
         </w:rPr>
-        <w:t>IDE: Intellij und Eclipse</w:t>
-      </w:r>
+        <w:t xml:space="preserve">IDE: </w:t>
+      </w:r>
+      <w:proofErr w:type="spellStart"/>
+      <w:r>
+        <w:rPr>
+          <w:lang w:val="de-DE"/>
+        </w:rPr>
+        <w:t>Intellij</w:t>
+      </w:r>
+      <w:proofErr w:type="spellEnd"/>
+      <w:r>
+        <w:rPr>
+          <w:lang w:val="de-DE"/>
+        </w:rPr>
+        <w:t xml:space="preserve"> und </w:t>
+      </w:r>
+      <w:proofErr w:type="spellStart"/>
+      <w:r>
+        <w:rPr>
+          <w:lang w:val="de-DE"/>
+        </w:rPr>
+        <w:t>Eclipse</w:t>
+      </w:r>
+      <w:proofErr w:type="spellEnd"/>
     </w:p>
     <w:p>
       <w:pPr>
@@ -5979,8 +6330,16 @@
         <w:rPr>
           <w:lang w:val="de-DE"/>
         </w:rPr>
-        <w:t>Versionskontrolle: GitHub</w:t>
-      </w:r>
+        <w:t xml:space="preserve">Versionskontrolle: </w:t>
+      </w:r>
+      <w:proofErr w:type="spellStart"/>
+      <w:r>
+        <w:rPr>
+          <w:lang w:val="de-DE"/>
+        </w:rPr>
+        <w:t>GitHub</w:t>
+      </w:r>
+      <w:proofErr w:type="spellEnd"/>
     </w:p>
     <w:p>
       <w:pPr>
@@ -5993,11 +6352,19 @@
           <w:lang w:val="de-DE"/>
         </w:rPr>
       </w:pPr>
-      <w:r>
-        <w:rPr>
-          <w:lang w:val="de-DE"/>
-        </w:rPr>
-        <w:t>Scrum: JIRA</w:t>
+      <w:proofErr w:type="spellStart"/>
+      <w:r>
+        <w:rPr>
+          <w:lang w:val="de-DE"/>
+        </w:rPr>
+        <w:t>Scrum</w:t>
+      </w:r>
+      <w:proofErr w:type="spellEnd"/>
+      <w:r>
+        <w:rPr>
+          <w:lang w:val="de-DE"/>
+        </w:rPr>
+        <w:t>: JIRA</w:t>
       </w:r>
     </w:p>
     <w:p>
@@ -6021,10 +6388,16 @@
         <w:rPr>
           <w:lang w:val="de-DE"/>
         </w:rPr>
-        <w:t xml:space="preserve"> mit JavaFX</w:t>
-      </w:r>
-      <w:bookmarkStart w:id="12" w:name="_GoBack"/>
-      <w:bookmarkEnd w:id="12"/>
+        <w:t xml:space="preserve"> mit </w:t>
+      </w:r>
+      <w:proofErr w:type="spellStart"/>
+      <w:r>
+        <w:rPr>
+          <w:lang w:val="de-DE"/>
+        </w:rPr>
+        <w:t>JavaFX</w:t>
+      </w:r>
+      <w:proofErr w:type="spellEnd"/>
     </w:p>
     <w:p>
       <w:pPr>
@@ -6041,8 +6414,16 @@
         <w:rPr>
           <w:lang w:val="de-DE"/>
         </w:rPr>
-        <w:t>Datenbank: H2 database</w:t>
-      </w:r>
+        <w:t xml:space="preserve">Datenbank: H2 </w:t>
+      </w:r>
+      <w:proofErr w:type="spellStart"/>
+      <w:r>
+        <w:rPr>
+          <w:lang w:val="de-DE"/>
+        </w:rPr>
+        <w:t>database</w:t>
+      </w:r>
+      <w:proofErr w:type="spellEnd"/>
     </w:p>
     <w:p>
       <w:pPr>
@@ -6052,13 +6433,29 @@
         </w:rPr>
       </w:pPr>
       <w:bookmarkStart w:id="13" w:name="_Toc432515093"/>
-      <w:r>
-        <w:rPr>
-          <w:lang w:val="de-DE"/>
-        </w:rPr>
-        <w:t>Requirements subsets</w:t>
+      <w:proofErr w:type="spellStart"/>
+      <w:r>
+        <w:rPr>
+          <w:lang w:val="de-DE"/>
+        </w:rPr>
+        <w:t>Requirements</w:t>
+      </w:r>
+      <w:proofErr w:type="spellEnd"/>
+      <w:r>
+        <w:rPr>
+          <w:lang w:val="de-DE"/>
+        </w:rPr>
+        <w:t xml:space="preserve"> </w:t>
+      </w:r>
+      <w:proofErr w:type="spellStart"/>
+      <w:r>
+        <w:rPr>
+          <w:lang w:val="de-DE"/>
+        </w:rPr>
+        <w:t>subsets</w:t>
       </w:r>
       <w:bookmarkEnd w:id="13"/>
+      <w:proofErr w:type="spellEnd"/>
     </w:p>
     <w:p>
       <w:pPr>
@@ -6067,11 +6464,61 @@
           <w:lang w:val="de-DE"/>
         </w:rPr>
       </w:pPr>
-      <w:r>
-        <w:rPr>
-          <w:lang w:val="de-DE"/>
-        </w:rPr>
-        <w:t>to be determined (tbd)</w:t>
+      <w:proofErr w:type="spellStart"/>
+      <w:r>
+        <w:rPr>
+          <w:lang w:val="de-DE"/>
+        </w:rPr>
+        <w:t>to</w:t>
+      </w:r>
+      <w:proofErr w:type="spellEnd"/>
+      <w:r>
+        <w:rPr>
+          <w:lang w:val="de-DE"/>
+        </w:rPr>
+        <w:t xml:space="preserve"> </w:t>
+      </w:r>
+      <w:proofErr w:type="spellStart"/>
+      <w:r>
+        <w:rPr>
+          <w:lang w:val="de-DE"/>
+        </w:rPr>
+        <w:t>be</w:t>
+      </w:r>
+      <w:proofErr w:type="spellEnd"/>
+      <w:r>
+        <w:rPr>
+          <w:lang w:val="de-DE"/>
+        </w:rPr>
+        <w:t xml:space="preserve"> </w:t>
+      </w:r>
+      <w:proofErr w:type="spellStart"/>
+      <w:r>
+        <w:rPr>
+          <w:lang w:val="de-DE"/>
+        </w:rPr>
+        <w:t>determined</w:t>
+      </w:r>
+      <w:proofErr w:type="spellEnd"/>
+      <w:r>
+        <w:rPr>
+          <w:lang w:val="de-DE"/>
+        </w:rPr>
+        <w:t xml:space="preserve"> (</w:t>
+      </w:r>
+      <w:proofErr w:type="spellStart"/>
+      <w:r>
+        <w:rPr>
+          <w:lang w:val="de-DE"/>
+        </w:rPr>
+        <w:t>tbd</w:t>
+      </w:r>
+      <w:proofErr w:type="spellEnd"/>
+      <w:r>
+        <w:rPr>
+          <w:lang w:val="de-DE"/>
+        </w:rPr>
+        <w:t>)</w:t>
       </w:r>
     </w:p>
     <w:p>
@@ -6152,14 +6599,30 @@
         </w:rPr>
       </w:pPr>
       <w:bookmarkStart w:id="14" w:name="_Toc432515094"/>
+      <w:proofErr w:type="spellStart"/>
       <w:r>
         <w:rPr>
           <w:lang w:val="de-DE"/>
         </w:rPr>
         <w:lastRenderedPageBreak/>
-        <w:t>Specific Requirements</w:t>
+        <w:t>Specific</w:t>
+      </w:r>
+      <w:proofErr w:type="spellEnd"/>
+      <w:r>
+        <w:rPr>
+          <w:lang w:val="de-DE"/>
+        </w:rPr>
+        <w:t xml:space="preserve"> </w:t>
+      </w:r>
+      <w:proofErr w:type="spellStart"/>
+      <w:r>
+        <w:rPr>
+          <w:lang w:val="de-DE"/>
+        </w:rPr>
+        <w:t>Requirements</w:t>
       </w:r>
       <w:bookmarkEnd w:id="14"/>
+      <w:proofErr w:type="spellEnd"/>
       <w:r>
         <w:rPr>
           <w:lang w:val="de-DE"/>
@@ -6169,12 +6632,66 @@
     </w:p>
     <w:p>
       <w:pPr>
+        <w:rPr>
+          <w:lang w:val="de-DE"/>
+        </w:rPr>
+      </w:pPr>
+    </w:p>
+    <w:p>
+      <w:pPr>
+        <w:rPr>
+          <w:lang w:val="de-DE"/>
+        </w:rPr>
+      </w:pPr>
+      <w:r>
+        <w:rPr>
+          <w:lang w:val="de-DE"/>
+        </w:rPr>
+        <w:t xml:space="preserve">[Info: Im späteren Verlauf folgen </w:t>
+      </w:r>
+      <w:proofErr w:type="spellStart"/>
+      <w:r>
+        <w:rPr>
+          <w:lang w:val="de-DE"/>
+        </w:rPr>
+        <w:t>Use</w:t>
+      </w:r>
+      <w:proofErr w:type="spellEnd"/>
+      <w:r>
+        <w:rPr>
+          <w:lang w:val="de-DE"/>
+        </w:rPr>
+        <w:t xml:space="preserve"> Cases zu den geplanten Funktionen, die hier verlinkt werden</w:t>
+      </w:r>
+      <w:r>
+        <w:rPr>
+          <w:lang w:val="de-DE"/>
+        </w:rPr>
+        <w:t>. Es folgt vorerst eine kurze Beschreibung dieser Funktionen.</w:t>
+      </w:r>
+      <w:r>
+        <w:rPr>
+          <w:lang w:val="de-DE"/>
+        </w:rPr>
+        <w:t>]</w:t>
+      </w:r>
+    </w:p>
+    <w:p>
+      <w:pPr>
+        <w:rPr>
+          <w:lang w:val="de-DE"/>
+        </w:rPr>
+      </w:pPr>
+    </w:p>
+    <w:p>
+      <w:pPr>
         <w:pStyle w:val="berschrift2"/>
         <w:rPr>
           <w:lang w:val="de-DE"/>
         </w:rPr>
       </w:pPr>
       <w:bookmarkStart w:id="15" w:name="_Toc432515095"/>
+      <w:proofErr w:type="spellStart"/>
       <w:r>
         <w:rPr>
           <w:lang w:val="de-DE"/>
@@ -6182,6 +6699,7 @@
         <w:t>Functionality</w:t>
       </w:r>
       <w:bookmarkEnd w:id="15"/>
+      <w:proofErr w:type="spellEnd"/>
     </w:p>
     <w:p>
       <w:pPr>
@@ -6212,7 +6730,21 @@
         <w:rPr>
           <w:lang w:val="de-DE"/>
         </w:rPr>
-        <w:t xml:space="preserve">Diese Funktion befindet sich auf dem Startbildschirm und in dem Menu: Spiel. Der Button im Menu ist deaktiviert, wenn ein Spiel aktiv ist. Befindet sich der Actor nicht in einem Spiel, startet diese Funktion ein neues Spiel mit dem Spielmodus 1. </w:t>
+        <w:t xml:space="preserve">Diese Funktion befindet sich auf dem Startbildschirm und in dem Menu: Spiel. Der Button im Menu ist deaktiviert, wenn ein Spiel aktiv ist. Befindet sich der </w:t>
+      </w:r>
+      <w:proofErr w:type="spellStart"/>
+      <w:r>
+        <w:rPr>
+          <w:lang w:val="de-DE"/>
+        </w:rPr>
+        <w:t>Actor</w:t>
+      </w:r>
+      <w:proofErr w:type="spellEnd"/>
+      <w:r>
+        <w:rPr>
+          <w:lang w:val="de-DE"/>
+        </w:rPr>
+        <w:t xml:space="preserve"> nicht in einem Spiel, startet diese Funktion ein neues Spiel mit dem Spielmodus 1. </w:t>
       </w:r>
     </w:p>
     <w:p>
@@ -6233,7 +6765,49 @@
         <w:rPr>
           <w:lang w:val="de-DE"/>
         </w:rPr>
-        <w:t xml:space="preserve">Im ersten Spielmodus denkt der Actor an eine Figur aus der Fernsehserie „The Simpsons“. Nappy versucht anhand von Fragen, welche der Actor mit „ja“, „nein“ oder „ich weiß nicht“ beantworten kann,  die Figur zu erraten. </w:t>
+        <w:t xml:space="preserve">Im ersten Spielmodus denkt der </w:t>
+      </w:r>
+      <w:proofErr w:type="spellStart"/>
+      <w:r>
+        <w:rPr>
+          <w:lang w:val="de-DE"/>
+        </w:rPr>
+        <w:t>Actor</w:t>
+      </w:r>
+      <w:proofErr w:type="spellEnd"/>
+      <w:r>
+        <w:rPr>
+          <w:lang w:val="de-DE"/>
+        </w:rPr>
+        <w:t xml:space="preserve"> an eine Figur aus der Fernsehserie „The Simpsons“. </w:t>
+      </w:r>
+      <w:proofErr w:type="spellStart"/>
+      <w:r>
+        <w:rPr>
+          <w:lang w:val="de-DE"/>
+        </w:rPr>
+        <w:t>Nappy</w:t>
+      </w:r>
+      <w:proofErr w:type="spellEnd"/>
+      <w:r>
+        <w:rPr>
+          <w:lang w:val="de-DE"/>
+        </w:rPr>
+        <w:t xml:space="preserve"> versucht anhand von Fragen, welche der </w:t>
+      </w:r>
+      <w:proofErr w:type="spellStart"/>
+      <w:r>
+        <w:rPr>
+          <w:lang w:val="de-DE"/>
+        </w:rPr>
+        <w:t>Actor</w:t>
+      </w:r>
+      <w:proofErr w:type="spellEnd"/>
+      <w:r>
+        <w:rPr>
+          <w:lang w:val="de-DE"/>
+        </w:rPr>
+        <w:t xml:space="preserve"> mit „ja“, „nein“ oder „ich weiß nicht“ beantworten kann,  die Figur zu erraten. </w:t>
       </w:r>
     </w:p>
     <w:p>
@@ -6250,7 +6824,23 @@
         <w:ind w:left="720"/>
       </w:pPr>
       <w:r>
-        <w:t xml:space="preserve">Im zweiten Spielmodus denkt Nappy an eine Figur und der Spieler muss anhand einer Liste von vorgegebenen Fragen die Figur erraten, indem Nappy auf die Fragen antwortet. Der zweite Spielmodus ist optional. Der Spieler kann ihn bei Bedarf überspringen. </w:t>
+        <w:t xml:space="preserve">Im zweiten Spielmodus denkt </w:t>
+      </w:r>
+      <w:proofErr w:type="spellStart"/>
+      <w:r>
+        <w:t>Nappy</w:t>
+      </w:r>
+      <w:proofErr w:type="spellEnd"/>
+      <w:r>
+        <w:t xml:space="preserve"> an eine Figur und der Spieler muss anhand einer Liste von vorgegebenen Fragen die Figur erraten, indem </w:t>
+      </w:r>
+      <w:proofErr w:type="spellStart"/>
+      <w:r>
+        <w:t>Nappy</w:t>
+      </w:r>
+      <w:proofErr w:type="spellEnd"/>
+      <w:r>
+        <w:t xml:space="preserve"> auf die Fragen antwortet. Der zweite Spielmodus ist optional. Der Spieler kann ihn bei Bedarf überspringen. </w:t>
       </w:r>
     </w:p>
     <w:p>
@@ -6296,7 +6886,35 @@
         <w:rPr>
           <w:lang w:val="de-DE"/>
         </w:rPr>
-        <w:t>Befindet sich der Actor in einem laufende Spiel, beendet diese Funktion das aktuell laufende Spiel. Das beendete Spiel wird nicht in die Statistik aufgenommen.</w:t>
+        <w:t xml:space="preserve">Befindet sich der </w:t>
+      </w:r>
+      <w:proofErr w:type="spellStart"/>
+      <w:r>
+        <w:rPr>
+          <w:lang w:val="de-DE"/>
+        </w:rPr>
+        <w:t>Actor</w:t>
+      </w:r>
+      <w:proofErr w:type="spellEnd"/>
+      <w:r>
+        <w:rPr>
+          <w:lang w:val="de-DE"/>
+        </w:rPr>
+        <w:t xml:space="preserve"> in einem </w:t>
+      </w:r>
+      <w:proofErr w:type="gramStart"/>
+      <w:r>
+        <w:rPr>
+          <w:lang w:val="de-DE"/>
+        </w:rPr>
+        <w:t>laufende</w:t>
+      </w:r>
+      <w:proofErr w:type="gramEnd"/>
+      <w:r>
+        <w:rPr>
+          <w:lang w:val="de-DE"/>
+        </w:rPr>
+        <w:t xml:space="preserve"> Spiel, beendet diese Funktion das aktuell laufende Spiel. Das beendete Spiel wird nicht in die Statistik aufgenommen.</w:t>
       </w:r>
     </w:p>
     <w:p>
@@ -6342,7 +6960,21 @@
         <w:rPr>
           <w:lang w:val="de-DE"/>
         </w:rPr>
-        <w:t>Zu einem eine Übersicht der letzten 5 Spiele gegen Nappy.</w:t>
+        <w:t xml:space="preserve">Zu einem eine Übersicht der letzten 5 Spiele gegen </w:t>
+      </w:r>
+      <w:proofErr w:type="spellStart"/>
+      <w:r>
+        <w:rPr>
+          <w:lang w:val="de-DE"/>
+        </w:rPr>
+        <w:t>Nappy</w:t>
+      </w:r>
+      <w:proofErr w:type="spellEnd"/>
+      <w:r>
+        <w:rPr>
+          <w:lang w:val="de-DE"/>
+        </w:rPr>
+        <w:t>.</w:t>
       </w:r>
     </w:p>
     <w:p>
@@ -6356,7 +6988,21 @@
         <w:rPr>
           <w:lang w:val="de-DE"/>
         </w:rPr>
-        <w:t xml:space="preserve">Zudem kommt eine Topliste der meistgespielten Charaktere. </w:t>
+        <w:t xml:space="preserve">Zudem kommt eine </w:t>
+      </w:r>
+      <w:proofErr w:type="spellStart"/>
+      <w:r>
+        <w:rPr>
+          <w:lang w:val="de-DE"/>
+        </w:rPr>
+        <w:t>Topliste</w:t>
+      </w:r>
+      <w:proofErr w:type="spellEnd"/>
+      <w:r>
+        <w:rPr>
+          <w:lang w:val="de-DE"/>
+        </w:rPr>
+        <w:t xml:space="preserve"> der meistgespielten Charaktere. </w:t>
       </w:r>
     </w:p>
     <w:p>
@@ -6563,15 +7209,6 @@
     </w:p>
     <w:p>
       <w:pPr>
-        <w:ind w:left="720"/>
-        <w:rPr>
-          <w:lang w:val="de-DE"/>
-        </w:rPr>
-      </w:pPr>
-    </w:p>
-    <w:p>
-      <w:pPr>
-        <w:ind w:left="720"/>
         <w:rPr>
           <w:lang w:val="de-DE"/>
         </w:rPr>
@@ -6654,9 +7291,18 @@
           <w:i w:val="0"/>
           <w:lang w:val="de-DE"/>
         </w:rPr>
-        <w:t>Hardware Requirements</w:t>
+        <w:t xml:space="preserve">Hardware </w:t>
+      </w:r>
+      <w:proofErr w:type="spellStart"/>
+      <w:r>
+        <w:rPr>
+          <w:i w:val="0"/>
+          <w:lang w:val="de-DE"/>
+        </w:rPr>
+        <w:t>Requirements</w:t>
       </w:r>
       <w:bookmarkEnd w:id="26"/>
+      <w:proofErr w:type="spellEnd"/>
     </w:p>
     <w:p>
       <w:pPr>
@@ -6669,7 +7315,21 @@
         <w:rPr>
           <w:lang w:val="de-DE"/>
         </w:rPr>
-        <w:t xml:space="preserve">Der Actor benötigt einen </w:t>
+        <w:t xml:space="preserve">Der </w:t>
+      </w:r>
+      <w:proofErr w:type="spellStart"/>
+      <w:r>
+        <w:rPr>
+          <w:lang w:val="de-DE"/>
+        </w:rPr>
+        <w:t>Actor</w:t>
+      </w:r>
+      <w:proofErr w:type="spellEnd"/>
+      <w:r>
+        <w:rPr>
+          <w:lang w:val="de-DE"/>
+        </w:rPr>
+        <w:t xml:space="preserve"> benötigt einen </w:t>
       </w:r>
       <w:r>
         <w:rPr>
@@ -6704,9 +7364,18 @@
           <w:i w:val="0"/>
           <w:lang w:val="de-DE"/>
         </w:rPr>
-        <w:t>Software Requirements</w:t>
+        <w:t xml:space="preserve">Software </w:t>
+      </w:r>
+      <w:proofErr w:type="spellStart"/>
+      <w:r>
+        <w:rPr>
+          <w:i w:val="0"/>
+          <w:lang w:val="de-DE"/>
+        </w:rPr>
+        <w:t>Requirements</w:t>
       </w:r>
       <w:bookmarkEnd w:id="27"/>
+      <w:proofErr w:type="spellEnd"/>
     </w:p>
     <w:p>
       <w:pPr>
@@ -6731,7 +7400,19 @@
         <w:rPr>
           <w:lang w:val="de-DE"/>
         </w:rPr>
-        <w:t>benötigt, um das Spiel zu starten.</w:t>
+        <w:t>benötigt, um das Spiel starten</w:t>
+      </w:r>
+      <w:r>
+        <w:rPr>
+          <w:lang w:val="de-DE"/>
+        </w:rPr>
+        <w:t xml:space="preserve"> zu können</w:t>
+      </w:r>
+      <w:r>
+        <w:rPr>
+          <w:lang w:val="de-DE"/>
+        </w:rPr>
+        <w:t>.</w:t>
       </w:r>
     </w:p>
     <w:p>
@@ -6742,6 +7423,7 @@
         </w:rPr>
       </w:pPr>
       <w:bookmarkStart w:id="28" w:name="_Toc432515108"/>
+      <w:proofErr w:type="spellStart"/>
       <w:r>
         <w:rPr>
           <w:lang w:val="de-DE"/>
@@ -6749,6 +7431,7 @@
         <w:t>Reliability</w:t>
       </w:r>
       <w:bookmarkEnd w:id="28"/>
+      <w:proofErr w:type="spellEnd"/>
       <w:r>
         <w:rPr>
           <w:lang w:val="de-DE"/>
@@ -6765,6 +7448,7 @@
         </w:rPr>
       </w:pPr>
       <w:bookmarkStart w:id="29" w:name="_Toc432515109"/>
+      <w:proofErr w:type="spellStart"/>
       <w:r>
         <w:rPr>
           <w:i w:val="0"/>
@@ -6773,6 +7457,7 @@
         <w:t>Availability</w:t>
       </w:r>
       <w:bookmarkEnd w:id="29"/>
+      <w:proofErr w:type="spellEnd"/>
     </w:p>
     <w:p>
       <w:pPr>
@@ -6803,14 +7488,48 @@
         </w:rPr>
       </w:pPr>
       <w:bookmarkStart w:id="30" w:name="_Toc432515110"/>
+      <w:proofErr w:type="spellStart"/>
       <w:r>
         <w:rPr>
           <w:i w:val="0"/>
           <w:lang w:val="de-DE"/>
         </w:rPr>
-        <w:t>Mean Time Between Failures</w:t>
+        <w:t>Mean</w:t>
+      </w:r>
+      <w:proofErr w:type="spellEnd"/>
+      <w:r>
+        <w:rPr>
+          <w:i w:val="0"/>
+          <w:lang w:val="de-DE"/>
+        </w:rPr>
+        <w:t xml:space="preserve"> Time </w:t>
+      </w:r>
+      <w:proofErr w:type="spellStart"/>
+      <w:r>
+        <w:rPr>
+          <w:i w:val="0"/>
+          <w:lang w:val="de-DE"/>
+        </w:rPr>
+        <w:t>Between</w:t>
+      </w:r>
+      <w:proofErr w:type="spellEnd"/>
+      <w:r>
+        <w:rPr>
+          <w:i w:val="0"/>
+          <w:lang w:val="de-DE"/>
+        </w:rPr>
+        <w:t xml:space="preserve"> </w:t>
+      </w:r>
+      <w:proofErr w:type="spellStart"/>
+      <w:r>
+        <w:rPr>
+          <w:i w:val="0"/>
+          <w:lang w:val="de-DE"/>
+        </w:rPr>
+        <w:t>Failures</w:t>
       </w:r>
       <w:bookmarkEnd w:id="30"/>
+      <w:proofErr w:type="spellEnd"/>
     </w:p>
     <w:p>
       <w:pPr>
@@ -6823,7 +7542,21 @@
         <w:rPr>
           <w:lang w:val="de-DE"/>
         </w:rPr>
-        <w:t>not applicable (n/a) </w:t>
+        <w:t xml:space="preserve">not </w:t>
+      </w:r>
+      <w:proofErr w:type="spellStart"/>
+      <w:r>
+        <w:rPr>
+          <w:lang w:val="de-DE"/>
+        </w:rPr>
+        <w:t>applicable</w:t>
+      </w:r>
+      <w:proofErr w:type="spellEnd"/>
+      <w:r>
+        <w:rPr>
+          <w:lang w:val="de-DE"/>
+        </w:rPr>
+        <w:t xml:space="preserve"> (n/a) </w:t>
       </w:r>
     </w:p>
     <w:p>
@@ -6835,21 +7568,55 @@
         </w:rPr>
       </w:pPr>
       <w:bookmarkStart w:id="31" w:name="_Toc432515111"/>
+      <w:proofErr w:type="spellStart"/>
       <w:r>
         <w:rPr>
           <w:i w:val="0"/>
           <w:lang w:val="de-DE"/>
         </w:rPr>
-        <w:t>Mean Time To R</w:t>
-      </w:r>
+        <w:t>Mean</w:t>
+      </w:r>
+      <w:proofErr w:type="spellEnd"/>
       <w:r>
         <w:rPr>
           <w:i w:val="0"/>
           <w:lang w:val="de-DE"/>
         </w:rPr>
+        <w:t xml:space="preserve"> Time </w:t>
+      </w:r>
+      <w:proofErr w:type="spellStart"/>
+      <w:r>
+        <w:rPr>
+          <w:i w:val="0"/>
+          <w:lang w:val="de-DE"/>
+        </w:rPr>
+        <w:t>To</w:t>
+      </w:r>
+      <w:proofErr w:type="spellEnd"/>
+      <w:r>
+        <w:rPr>
+          <w:i w:val="0"/>
+          <w:lang w:val="de-DE"/>
+        </w:rPr>
+        <w:t xml:space="preserve"> </w:t>
+      </w:r>
+      <w:proofErr w:type="spellStart"/>
+      <w:r>
+        <w:rPr>
+          <w:i w:val="0"/>
+          <w:lang w:val="de-DE"/>
+        </w:rPr>
+        <w:t>R</w:t>
+      </w:r>
+      <w:r>
+        <w:rPr>
+          <w:i w:val="0"/>
+          <w:lang w:val="de-DE"/>
+        </w:rPr>
         <w:t>epair</w:t>
       </w:r>
       <w:bookmarkEnd w:id="31"/>
+      <w:proofErr w:type="spellEnd"/>
     </w:p>
     <w:p>
       <w:pPr>
@@ -6862,7 +7629,21 @@
         <w:rPr>
           <w:lang w:val="de-DE"/>
         </w:rPr>
-        <w:t>not applicable (n/a) </w:t>
+        <w:t xml:space="preserve">not </w:t>
+      </w:r>
+      <w:proofErr w:type="spellStart"/>
+      <w:r>
+        <w:rPr>
+          <w:lang w:val="de-DE"/>
+        </w:rPr>
+        <w:t>applicable</w:t>
+      </w:r>
+      <w:proofErr w:type="spellEnd"/>
+      <w:r>
+        <w:rPr>
+          <w:lang w:val="de-DE"/>
+        </w:rPr>
+        <w:t xml:space="preserve"> (n/a) </w:t>
       </w:r>
     </w:p>
     <w:p>
@@ -6874,6 +7655,7 @@
         </w:rPr>
       </w:pPr>
       <w:bookmarkStart w:id="32" w:name="_Toc432515112"/>
+      <w:proofErr w:type="spellStart"/>
       <w:r>
         <w:rPr>
           <w:i w:val="0"/>
@@ -6882,6 +7664,7 @@
         <w:t>Accuracy</w:t>
       </w:r>
       <w:bookmarkEnd w:id="32"/>
+      <w:proofErr w:type="spellEnd"/>
     </w:p>
     <w:p>
       <w:pPr>
@@ -6889,7 +7672,15 @@
         <w:ind w:firstLine="720"/>
       </w:pPr>
       <w:r>
-        <w:t>not applicable (n/a)</w:t>
+        <w:t xml:space="preserve">not </w:t>
+      </w:r>
+      <w:proofErr w:type="spellStart"/>
+      <w:r>
+        <w:t>applicable</w:t>
+      </w:r>
+      <w:proofErr w:type="spellEnd"/>
+      <w:r>
+        <w:t xml:space="preserve"> (n/a)</w:t>
       </w:r>
     </w:p>
     <w:p>
@@ -6897,18 +7688,36 @@
         <w:pStyle w:val="berschrift3"/>
         <w:rPr>
           <w:i w:val="0"/>
-          <w:lang w:val="de-DE"/>
         </w:rPr>
       </w:pPr>
       <w:bookmarkStart w:id="33" w:name="_Toc432515113"/>
       <w:r>
         <w:rPr>
           <w:i w:val="0"/>
-          <w:lang w:val="de-DE"/>
+        </w:rPr>
+        <w:t>„</w:t>
+      </w:r>
+      <w:r>
+        <w:rPr>
+          <w:i w:val="0"/>
         </w:rPr>
         <w:t>Maximum Bugs or Defect Rate</w:t>
       </w:r>
       <w:bookmarkEnd w:id="33"/>
+      <w:proofErr w:type="gramStart"/>
+      <w:r>
+        <w:rPr>
+          <w:i w:val="0"/>
+        </w:rPr>
+        <w:t>“ and</w:t>
+      </w:r>
+      <w:proofErr w:type="gramEnd"/>
+      <w:r>
+        <w:rPr>
+          <w:i w:val="0"/>
+        </w:rPr>
+        <w:t xml:space="preserve"> „Bugs or Defect Rate“</w:t>
+      </w:r>
     </w:p>
     <w:p>
       <w:pPr>
@@ -6917,53 +7726,226 @@
           <w:lang w:val="de-DE"/>
         </w:rPr>
       </w:pPr>
-      <w:r>
-        <w:rPr>
-          <w:lang w:val="de-DE"/>
-        </w:rPr>
-        <w:t>to be determined (tbd)</w:t>
-      </w:r>
-    </w:p>
-    <w:p>
-      <w:pPr>
-        <w:pStyle w:val="berschrift3"/>
-        <w:rPr>
-          <w:i w:val="0"/>
-          <w:lang w:val="de-DE"/>
-        </w:rPr>
-      </w:pPr>
       <w:bookmarkStart w:id="34" w:name="_Toc432515114"/>
       <w:r>
         <w:rPr>
-          <w:i w:val="0"/>
-          <w:lang w:val="de-DE"/>
-        </w:rPr>
-        <w:t>Bugs or Defect Rate</w:t>
-      </w:r>
+          <w:lang w:val="de-DE"/>
+        </w:rPr>
+        <w:t xml:space="preserve">Die Punkte „Maximum Bugs </w:t>
+      </w:r>
+      <w:proofErr w:type="spellStart"/>
+      <w:r>
+        <w:rPr>
+          <w:lang w:val="de-DE"/>
+        </w:rPr>
+        <w:t>or</w:t>
+      </w:r>
+      <w:proofErr w:type="spellEnd"/>
+      <w:r>
+        <w:rPr>
+          <w:lang w:val="de-DE"/>
+        </w:rPr>
+        <w:t xml:space="preserve"> </w:t>
+      </w:r>
+      <w:proofErr w:type="spellStart"/>
+      <w:r>
+        <w:rPr>
+          <w:lang w:val="de-DE"/>
+        </w:rPr>
+        <w:t>Defect</w:t>
+      </w:r>
+      <w:proofErr w:type="spellEnd"/>
+      <w:r>
+        <w:rPr>
+          <w:lang w:val="de-DE"/>
+        </w:rPr>
+        <w:t xml:space="preserve"> Rate“ und „Bugs </w:t>
+      </w:r>
+      <w:proofErr w:type="spellStart"/>
+      <w:r>
+        <w:rPr>
+          <w:lang w:val="de-DE"/>
+        </w:rPr>
+        <w:t>or</w:t>
+      </w:r>
+      <w:proofErr w:type="spellEnd"/>
+      <w:r>
+        <w:rPr>
+          <w:lang w:val="de-DE"/>
+        </w:rPr>
+        <w:t xml:space="preserve"> </w:t>
+      </w:r>
+      <w:proofErr w:type="spellStart"/>
+      <w:r>
+        <w:rPr>
+          <w:lang w:val="de-DE"/>
+        </w:rPr>
+        <w:t>Defect</w:t>
+      </w:r>
+      <w:proofErr w:type="spellEnd"/>
+      <w:r>
+        <w:rPr>
+          <w:lang w:val="de-DE"/>
+        </w:rPr>
+        <w:t xml:space="preserve"> Rate“ wurden zu einem Punkt zusammengefasst, da keine direkte Unterscheidung möglich war. </w:t>
+      </w:r>
+    </w:p>
+    <w:p>
+      <w:pPr>
+        <w:ind w:left="720"/>
+        <w:rPr>
+          <w:lang w:val="de-DE"/>
+        </w:rPr>
+      </w:pPr>
+      <w:r>
+        <w:rPr>
+          <w:lang w:val="de-DE"/>
+        </w:rPr>
+        <w:t>Jede Funktion sollte zum Ende der Entwicklung</w:t>
+      </w:r>
+      <w:r>
+        <w:rPr>
+          <w:lang w:val="de-DE"/>
+        </w:rPr>
+        <w:t xml:space="preserve"> so</w:t>
+      </w:r>
+      <w:r>
+        <w:rPr>
+          <w:lang w:val="de-DE"/>
+        </w:rPr>
+        <w:t xml:space="preserve"> behoben sein, </w:t>
+      </w:r>
+      <w:r>
+        <w:rPr>
+          <w:lang w:val="de-DE"/>
+        </w:rPr>
+        <w:t>dass</w:t>
+      </w:r>
+      <w:r>
+        <w:rPr>
+          <w:lang w:val="de-DE"/>
+        </w:rPr>
+        <w:t xml:space="preserve"> der </w:t>
+      </w:r>
+      <w:proofErr w:type="spellStart"/>
+      <w:r>
+        <w:rPr>
+          <w:lang w:val="de-DE"/>
+        </w:rPr>
+        <w:t>Actor</w:t>
+      </w:r>
+      <w:proofErr w:type="spellEnd"/>
+      <w:r>
+        <w:rPr>
+          <w:lang w:val="de-DE"/>
+        </w:rPr>
+        <w:t xml:space="preserve"> das Spiel</w:t>
+      </w:r>
+      <w:r>
+        <w:rPr>
+          <w:lang w:val="de-DE"/>
+        </w:rPr>
+        <w:t xml:space="preserve"> ohne Einschränkungen spielen</w:t>
+      </w:r>
+      <w:r>
+        <w:rPr>
+          <w:lang w:val="de-DE"/>
+        </w:rPr>
+        <w:t xml:space="preserve"> kann. </w:t>
+      </w:r>
+    </w:p>
+    <w:p>
+      <w:pPr>
+        <w:ind w:left="720"/>
+        <w:rPr>
+          <w:lang w:val="de-DE"/>
+        </w:rPr>
+      </w:pPr>
+      <w:r>
+        <w:rPr>
+          <w:lang w:val="de-DE"/>
+        </w:rPr>
+        <w:t xml:space="preserve">Es ist möglich, dass der Algorithmus </w:t>
+      </w:r>
+      <w:r>
+        <w:rPr>
+          <w:lang w:val="de-DE"/>
+        </w:rPr>
+        <w:t>zum</w:t>
+      </w:r>
+      <w:r>
+        <w:rPr>
+          <w:lang w:val="de-DE"/>
+        </w:rPr>
+        <w:t xml:space="preserve"> erraten </w:t>
+      </w:r>
+      <w:r>
+        <w:rPr>
+          <w:lang w:val="de-DE"/>
+        </w:rPr>
+        <w:t>der</w:t>
+      </w:r>
+      <w:r>
+        <w:rPr>
+          <w:lang w:val="de-DE"/>
+        </w:rPr>
+        <w:t xml:space="preserve"> Figur </w:t>
+      </w:r>
+      <w:r>
+        <w:rPr>
+          <w:lang w:val="de-DE"/>
+        </w:rPr>
+        <w:t xml:space="preserve">des </w:t>
+      </w:r>
+      <w:proofErr w:type="spellStart"/>
+      <w:r>
+        <w:rPr>
+          <w:lang w:val="de-DE"/>
+        </w:rPr>
+        <w:t>Actors</w:t>
+      </w:r>
+      <w:proofErr w:type="spellEnd"/>
+      <w:r>
+        <w:rPr>
+          <w:lang w:val="de-DE"/>
+        </w:rPr>
+        <w:t>, beim Spielmodus 1 falsch liegt.</w:t>
+      </w:r>
+      <w:r>
+        <w:rPr>
+          <w:lang w:val="de-DE"/>
+        </w:rPr>
+        <w:br/>
+        <w:t>B</w:t>
+      </w:r>
+      <w:r>
+        <w:rPr>
+          <w:lang w:val="de-DE"/>
+        </w:rPr>
+        <w:t>ei falschen Eingaben oder zu wenigen (zu oft die Eingabe: Ich weiß nicht)</w:t>
+      </w:r>
+      <w:r>
+        <w:rPr>
+          <w:lang w:val="de-DE"/>
+        </w:rPr>
+        <w:t xml:space="preserve"> wird der Algorithmus bei dieser Anzahl an möglichen Figuren auf keine bestimmte (100% zustimmende) kommen</w:t>
+      </w:r>
+      <w:r>
+        <w:rPr>
+          <w:lang w:val="de-DE"/>
+        </w:rPr>
+        <w:t>.</w:t>
+      </w:r>
+    </w:p>
+    <w:p>
+      <w:pPr>
+        <w:pStyle w:val="berschrift2"/>
+        <w:rPr>
+          <w:lang w:val="de-DE"/>
+        </w:rPr>
+      </w:pPr>
+      <w:bookmarkStart w:id="35" w:name="_Toc432515115"/>
       <w:bookmarkEnd w:id="34"/>
-    </w:p>
-    <w:p>
-      <w:pPr>
-        <w:ind w:left="720"/>
-        <w:rPr>
-          <w:lang w:val="de-DE"/>
-        </w:rPr>
-      </w:pPr>
-      <w:r>
-        <w:rPr>
-          <w:lang w:val="de-DE"/>
-        </w:rPr>
-        <w:t>to be determined (tbd)</w:t>
-      </w:r>
-    </w:p>
-    <w:p>
-      <w:pPr>
-        <w:pStyle w:val="berschrift2"/>
-        <w:rPr>
-          <w:lang w:val="de-DE"/>
-        </w:rPr>
-      </w:pPr>
-      <w:bookmarkStart w:id="35" w:name="_Toc432515115"/>
       <w:r>
         <w:rPr>
           <w:lang w:val="de-DE"/>
@@ -7082,6 +8064,7 @@
         </w:rPr>
         <w:t xml:space="preserve"> </w:t>
       </w:r>
+      <w:proofErr w:type="spellStart"/>
       <w:r>
         <w:rPr>
           <w:lang w:val="de-DE"/>
@@ -7094,6 +8077,7 @@
         </w:rPr>
         <w:t>ekunde</w:t>
       </w:r>
+      <w:proofErr w:type="spellEnd"/>
     </w:p>
     <w:p>
       <w:pPr>
@@ -7119,6 +8103,7 @@
         </w:rPr>
       </w:pPr>
       <w:bookmarkStart w:id="37" w:name="_Toc432515117"/>
+      <w:proofErr w:type="spellStart"/>
       <w:r>
         <w:rPr>
           <w:i w:val="0"/>
@@ -7127,6 +8112,7 @@
         <w:t>Throughput</w:t>
       </w:r>
       <w:bookmarkEnd w:id="37"/>
+      <w:proofErr w:type="spellEnd"/>
     </w:p>
     <w:p>
       <w:pPr>
@@ -7134,7 +8120,15 @@
         <w:ind w:firstLine="720"/>
       </w:pPr>
       <w:r>
-        <w:t>not applicable (n/a)</w:t>
+        <w:t xml:space="preserve">not </w:t>
+      </w:r>
+      <w:proofErr w:type="spellStart"/>
+      <w:r>
+        <w:t>applicable</w:t>
+      </w:r>
+      <w:proofErr w:type="spellEnd"/>
+      <w:r>
+        <w:t xml:space="preserve"> (n/a)</w:t>
       </w:r>
     </w:p>
     <w:p>
@@ -7146,6 +8140,7 @@
         </w:rPr>
       </w:pPr>
       <w:bookmarkStart w:id="38" w:name="_Toc432515118"/>
+      <w:proofErr w:type="spellStart"/>
       <w:r>
         <w:rPr>
           <w:i w:val="0"/>
@@ -7154,6 +8149,7 @@
         <w:t>Capacity</w:t>
       </w:r>
       <w:bookmarkEnd w:id="38"/>
+      <w:proofErr w:type="spellEnd"/>
     </w:p>
     <w:p>
       <w:pPr>
@@ -7166,7 +8162,63 @@
         <w:rPr>
           <w:lang w:val="de-DE"/>
         </w:rPr>
-        <w:t>to be determined (tbd)</w:t>
+        <w:t>„</w:t>
+      </w:r>
+      <w:proofErr w:type="spellStart"/>
+      <w:r>
+        <w:rPr>
+          <w:lang w:val="de-DE"/>
+        </w:rPr>
+        <w:t>Nappy</w:t>
+      </w:r>
+      <w:proofErr w:type="spellEnd"/>
+      <w:r>
+        <w:rPr>
+          <w:lang w:val="de-DE"/>
+        </w:rPr>
+        <w:t xml:space="preserve">, </w:t>
+      </w:r>
+      <w:proofErr w:type="spellStart"/>
+      <w:r>
+        <w:rPr>
+          <w:lang w:val="de-DE"/>
+        </w:rPr>
+        <w:t>the</w:t>
+      </w:r>
+      <w:proofErr w:type="spellEnd"/>
+      <w:r>
+        <w:rPr>
+          <w:lang w:val="de-DE"/>
+        </w:rPr>
+        <w:t xml:space="preserve"> </w:t>
+      </w:r>
+      <w:proofErr w:type="spellStart"/>
+      <w:r>
+        <w:rPr>
+          <w:lang w:val="de-DE"/>
+        </w:rPr>
+        <w:t>ingenious</w:t>
+      </w:r>
+      <w:proofErr w:type="spellEnd"/>
+      <w:r>
+        <w:rPr>
+          <w:lang w:val="de-DE"/>
+        </w:rPr>
+        <w:t xml:space="preserve">“ ist als </w:t>
+      </w:r>
+      <w:proofErr w:type="gramStart"/>
+      <w:r>
+        <w:rPr>
+          <w:lang w:val="de-DE"/>
+        </w:rPr>
+        <w:t>eine</w:t>
+      </w:r>
+      <w:proofErr w:type="gramEnd"/>
+      <w:r>
+        <w:rPr>
+          <w:lang w:val="de-DE"/>
+        </w:rPr>
+        <w:t xml:space="preserve"> Single-User Anwendung geplant, in der der Spieler gegen den Computer spielt.</w:t>
       </w:r>
     </w:p>
     <w:p>
@@ -7183,9 +8235,19 @@
           <w:i w:val="0"/>
           <w:lang w:val="de-DE"/>
         </w:rPr>
-        <w:t>Degradation modes</w:t>
+        <w:lastRenderedPageBreak/>
+        <w:t xml:space="preserve">Degradation </w:t>
+      </w:r>
+      <w:proofErr w:type="spellStart"/>
+      <w:r>
+        <w:rPr>
+          <w:i w:val="0"/>
+          <w:lang w:val="de-DE"/>
+        </w:rPr>
+        <w:t>modes</w:t>
       </w:r>
       <w:bookmarkEnd w:id="39"/>
+      <w:proofErr w:type="spellEnd"/>
     </w:p>
     <w:p>
       <w:pPr>
@@ -7193,7 +8255,15 @@
         <w:ind w:firstLine="720"/>
       </w:pPr>
       <w:r>
-        <w:t>not applicable (n/a)</w:t>
+        <w:t xml:space="preserve">not </w:t>
+      </w:r>
+      <w:proofErr w:type="spellStart"/>
+      <w:r>
+        <w:t>applicable</w:t>
+      </w:r>
+      <w:proofErr w:type="spellEnd"/>
+      <w:r>
+        <w:t xml:space="preserve"> (n/a)</w:t>
       </w:r>
     </w:p>
     <w:p>
@@ -7205,14 +8275,32 @@
         </w:rPr>
       </w:pPr>
       <w:bookmarkStart w:id="40" w:name="_Toc432515120"/>
+      <w:proofErr w:type="spellStart"/>
       <w:r>
         <w:rPr>
           <w:i w:val="0"/>
           <w:lang w:val="de-DE"/>
         </w:rPr>
-        <w:t>Resource utilization</w:t>
+        <w:t>Resource</w:t>
+      </w:r>
+      <w:proofErr w:type="spellEnd"/>
+      <w:r>
+        <w:rPr>
+          <w:i w:val="0"/>
+          <w:lang w:val="de-DE"/>
+        </w:rPr>
+        <w:t xml:space="preserve"> </w:t>
+      </w:r>
+      <w:proofErr w:type="spellStart"/>
+      <w:r>
+        <w:rPr>
+          <w:i w:val="0"/>
+          <w:lang w:val="de-DE"/>
+        </w:rPr>
+        <w:t>utilization</w:t>
       </w:r>
       <w:bookmarkEnd w:id="40"/>
+      <w:proofErr w:type="spellEnd"/>
     </w:p>
     <w:p>
       <w:pPr>
@@ -7225,7 +8313,69 @@
         <w:rPr>
           <w:lang w:val="de-DE"/>
         </w:rPr>
-        <w:t>to be determined (tbd)</w:t>
+        <w:t>Im aktuellen Zeitpunkt kann über die zu verwendenden Ressourcen keine Angaben gemacht werden.</w:t>
+      </w:r>
+      <w:r>
+        <w:rPr>
+          <w:lang w:val="de-DE"/>
+        </w:rPr>
+        <w:br/>
+      </w:r>
+      <w:proofErr w:type="spellStart"/>
+      <w:r>
+        <w:rPr>
+          <w:lang w:val="de-DE"/>
+        </w:rPr>
+        <w:t>to</w:t>
+      </w:r>
+      <w:proofErr w:type="spellEnd"/>
+      <w:r>
+        <w:rPr>
+          <w:lang w:val="de-DE"/>
+        </w:rPr>
+        <w:t xml:space="preserve"> </w:t>
+      </w:r>
+      <w:proofErr w:type="spellStart"/>
+      <w:r>
+        <w:rPr>
+          <w:lang w:val="de-DE"/>
+        </w:rPr>
+        <w:t>be</w:t>
+      </w:r>
+      <w:proofErr w:type="spellEnd"/>
+      <w:r>
+        <w:rPr>
+          <w:lang w:val="de-DE"/>
+        </w:rPr>
+        <w:t xml:space="preserve"> </w:t>
+      </w:r>
+      <w:proofErr w:type="spellStart"/>
+      <w:r>
+        <w:rPr>
+          <w:lang w:val="de-DE"/>
+        </w:rPr>
+        <w:t>determined</w:t>
+      </w:r>
+      <w:proofErr w:type="spellEnd"/>
+      <w:r>
+        <w:rPr>
+          <w:lang w:val="de-DE"/>
+        </w:rPr>
+        <w:t xml:space="preserve"> (</w:t>
+      </w:r>
+      <w:proofErr w:type="spellStart"/>
+      <w:r>
+        <w:rPr>
+          <w:lang w:val="de-DE"/>
+        </w:rPr>
+        <w:t>tbd</w:t>
+      </w:r>
+      <w:proofErr w:type="spellEnd"/>
+      <w:r>
+        <w:rPr>
+          <w:lang w:val="de-DE"/>
+        </w:rPr>
+        <w:t xml:space="preserve">) </w:t>
       </w:r>
     </w:p>
     <w:p>
@@ -7236,14 +8386,15 @@
         </w:rPr>
       </w:pPr>
       <w:bookmarkStart w:id="41" w:name="_Toc432515121"/>
-      <w:r>
-        <w:rPr>
-          <w:lang w:val="de-DE"/>
-        </w:rPr>
-        <w:lastRenderedPageBreak/>
+      <w:proofErr w:type="spellStart"/>
+      <w:r>
+        <w:rPr>
+          <w:lang w:val="de-DE"/>
+        </w:rPr>
         <w:t>Supportability</w:t>
       </w:r>
       <w:bookmarkEnd w:id="41"/>
+      <w:proofErr w:type="spellEnd"/>
     </w:p>
     <w:p>
       <w:pPr>
@@ -7256,7 +8407,21 @@
         <w:rPr>
           <w:lang w:val="de-DE"/>
         </w:rPr>
-        <w:t>not applicable (n/a) </w:t>
+        <w:t xml:space="preserve">not </w:t>
+      </w:r>
+      <w:proofErr w:type="spellStart"/>
+      <w:r>
+        <w:rPr>
+          <w:lang w:val="de-DE"/>
+        </w:rPr>
+        <w:t>applicable</w:t>
+      </w:r>
+      <w:proofErr w:type="spellEnd"/>
+      <w:r>
+        <w:rPr>
+          <w:lang w:val="de-DE"/>
+        </w:rPr>
+        <w:t xml:space="preserve"> (n/a) </w:t>
       </w:r>
     </w:p>
     <w:p>
@@ -7271,9 +8436,17 @@
         <w:rPr>
           <w:lang w:val="de-DE"/>
         </w:rPr>
-        <w:t>Design Constraints</w:t>
+        <w:t xml:space="preserve">Design </w:t>
+      </w:r>
+      <w:proofErr w:type="spellStart"/>
+      <w:r>
+        <w:rPr>
+          <w:lang w:val="de-DE"/>
+        </w:rPr>
+        <w:t>Constraints</w:t>
       </w:r>
       <w:bookmarkEnd w:id="42"/>
+      <w:proofErr w:type="spellEnd"/>
     </w:p>
     <w:p>
       <w:pPr>
@@ -7304,13 +8477,39 @@
         <w:rPr>
           <w:lang w:val="de-DE"/>
         </w:rPr>
-        <w:t>Das Spiel befasst sich mit der Welt der Simpsons. Es befinden sich immer wieder Elemente des Fernsehserie im Spiel. Beispielsfarbe di</w:t>
-      </w:r>
-      <w:r>
-        <w:rPr>
-          <w:lang w:val="de-DE"/>
-        </w:rPr>
-        <w:t>e charakteristische gelbe Farbe, Donouts beim Laden, …</w:t>
+        <w:t xml:space="preserve">Das Spiel befasst sich mit der Welt der Simpsons. Es befinden sich immer wieder Elemente </w:t>
+      </w:r>
+      <w:proofErr w:type="gramStart"/>
+      <w:r>
+        <w:rPr>
+          <w:lang w:val="de-DE"/>
+        </w:rPr>
+        <w:t>des</w:t>
+      </w:r>
+      <w:proofErr w:type="gramEnd"/>
+      <w:r>
+        <w:rPr>
+          <w:lang w:val="de-DE"/>
+        </w:rPr>
+        <w:t xml:space="preserve"> Fernsehserie im Spiel. Beispielsfarbe di</w:t>
+      </w:r>
+      <w:r>
+        <w:rPr>
+          <w:lang w:val="de-DE"/>
+        </w:rPr>
+        <w:t xml:space="preserve">e charakteristische gelbe Farbe, </w:t>
+      </w:r>
+      <w:r>
+        <w:rPr>
+          <w:lang w:val="de-DE"/>
+        </w:rPr>
+        <w:t>Donuts</w:t>
+      </w:r>
+      <w:r>
+        <w:rPr>
+          <w:lang w:val="de-DE"/>
+        </w:rPr>
+        <w:t xml:space="preserve"> beim Laden, …</w:t>
       </w:r>
     </w:p>
     <w:p>
@@ -7340,7 +8539,21 @@
         <w:rPr>
           <w:lang w:val="de-DE"/>
         </w:rPr>
-        <w:t>, die eine Spielanleitung öffnet. Komponenten sind beispielsweise die Erklärung einiger Funktionen, der beiden Spielmodis und einem FAQ.</w:t>
+        <w:t xml:space="preserve">, die eine Spielanleitung öffnet. Komponenten sind beispielsweise die Erklärung einiger Funktionen, der beiden </w:t>
+      </w:r>
+      <w:proofErr w:type="spellStart"/>
+      <w:r>
+        <w:rPr>
+          <w:lang w:val="de-DE"/>
+        </w:rPr>
+        <w:t>Spielmodis</w:t>
+      </w:r>
+      <w:proofErr w:type="spellEnd"/>
+      <w:r>
+        <w:rPr>
+          <w:lang w:val="de-DE"/>
+        </w:rPr>
+        <w:t xml:space="preserve"> und einem FAQ.</w:t>
       </w:r>
     </w:p>
     <w:p>
@@ -7351,11 +8564,19 @@
         </w:rPr>
       </w:pPr>
       <w:bookmarkStart w:id="45" w:name="_Toc432515125"/>
-      <w:r>
-        <w:rPr>
-          <w:lang w:val="de-DE"/>
-        </w:rPr>
-        <w:t>Purchased Components</w:t>
+      <w:proofErr w:type="spellStart"/>
+      <w:r>
+        <w:rPr>
+          <w:lang w:val="de-DE"/>
+        </w:rPr>
+        <w:t>Purchased</w:t>
+      </w:r>
+      <w:proofErr w:type="spellEnd"/>
+      <w:r>
+        <w:rPr>
+          <w:lang w:val="de-DE"/>
+        </w:rPr>
+        <w:t xml:space="preserve"> Components</w:t>
       </w:r>
       <w:bookmarkEnd w:id="45"/>
     </w:p>
@@ -7370,20 +8591,27 @@
         <w:rPr>
           <w:lang w:val="de-DE"/>
         </w:rPr>
-        <w:t>not applicable (n/a) </w:t>
-      </w:r>
-      <w:r>
-        <w:rPr>
-          <w:lang w:val="de-DE"/>
-        </w:rPr>
-        <w:t xml:space="preserve">    </w:t>
-      </w:r>
-      <w:r>
-        <w:rPr>
-          <w:highlight w:val="yellow"/>
-          <w:lang w:val="de-DE"/>
-        </w:rPr>
-        <w:t>//maybe das bild wenn wir das Zeichnen lassen</w:t>
+        <w:t xml:space="preserve">not </w:t>
+      </w:r>
+      <w:proofErr w:type="spellStart"/>
+      <w:r>
+        <w:rPr>
+          <w:lang w:val="de-DE"/>
+        </w:rPr>
+        <w:t>applicable</w:t>
+      </w:r>
+      <w:proofErr w:type="spellEnd"/>
+      <w:r>
+        <w:rPr>
+          <w:lang w:val="de-DE"/>
+        </w:rPr>
+        <w:t xml:space="preserve"> (n/a</w:t>
+      </w:r>
+      <w:r>
+        <w:rPr>
+          <w:lang w:val="de-DE"/>
+        </w:rPr>
+        <w:t>)</w:t>
       </w:r>
     </w:p>
     <w:p>
@@ -7428,11 +8656,61 @@
           <w:lang w:val="de-DE"/>
         </w:rPr>
       </w:pPr>
-      <w:r>
-        <w:rPr>
-          <w:lang w:val="de-DE"/>
-        </w:rPr>
-        <w:t>to be determined (tbd)</w:t>
+      <w:proofErr w:type="spellStart"/>
+      <w:r>
+        <w:rPr>
+          <w:lang w:val="de-DE"/>
+        </w:rPr>
+        <w:t>to</w:t>
+      </w:r>
+      <w:proofErr w:type="spellEnd"/>
+      <w:r>
+        <w:rPr>
+          <w:lang w:val="de-DE"/>
+        </w:rPr>
+        <w:t xml:space="preserve"> </w:t>
+      </w:r>
+      <w:proofErr w:type="spellStart"/>
+      <w:r>
+        <w:rPr>
+          <w:lang w:val="de-DE"/>
+        </w:rPr>
+        <w:t>be</w:t>
+      </w:r>
+      <w:proofErr w:type="spellEnd"/>
+      <w:r>
+        <w:rPr>
+          <w:lang w:val="de-DE"/>
+        </w:rPr>
+        <w:t xml:space="preserve"> </w:t>
+      </w:r>
+      <w:proofErr w:type="spellStart"/>
+      <w:r>
+        <w:rPr>
+          <w:lang w:val="de-DE"/>
+        </w:rPr>
+        <w:t>determined</w:t>
+      </w:r>
+      <w:proofErr w:type="spellEnd"/>
+      <w:r>
+        <w:rPr>
+          <w:lang w:val="de-DE"/>
+        </w:rPr>
+        <w:t xml:space="preserve"> (</w:t>
+      </w:r>
+      <w:proofErr w:type="spellStart"/>
+      <w:r>
+        <w:rPr>
+          <w:lang w:val="de-DE"/>
+        </w:rPr>
+        <w:t>tbd</w:t>
+      </w:r>
+      <w:proofErr w:type="spellEnd"/>
+      <w:r>
+        <w:rPr>
+          <w:lang w:val="de-DE"/>
+        </w:rPr>
+        <w:t>)</w:t>
       </w:r>
     </w:p>
     <w:p>
@@ -7465,7 +8743,21 @@
         <w:rPr>
           <w:lang w:val="de-DE"/>
         </w:rPr>
-        <w:t>not applicable (n/a) </w:t>
+        <w:t xml:space="preserve">not </w:t>
+      </w:r>
+      <w:proofErr w:type="spellStart"/>
+      <w:r>
+        <w:rPr>
+          <w:lang w:val="de-DE"/>
+        </w:rPr>
+        <w:t>applicable</w:t>
+      </w:r>
+      <w:proofErr w:type="spellEnd"/>
+      <w:r>
+        <w:rPr>
+          <w:lang w:val="de-DE"/>
+        </w:rPr>
+        <w:t xml:space="preserve"> (n/a) </w:t>
       </w:r>
     </w:p>
     <w:p>
@@ -7498,7 +8790,21 @@
         <w:rPr>
           <w:lang w:val="de-DE"/>
         </w:rPr>
-        <w:t>not applicable (n/a) </w:t>
+        <w:t xml:space="preserve">not </w:t>
+      </w:r>
+      <w:proofErr w:type="spellStart"/>
+      <w:r>
+        <w:rPr>
+          <w:lang w:val="de-DE"/>
+        </w:rPr>
+        <w:t>applicable</w:t>
+      </w:r>
+      <w:proofErr w:type="spellEnd"/>
+      <w:r>
+        <w:rPr>
+          <w:lang w:val="de-DE"/>
+        </w:rPr>
+        <w:t xml:space="preserve"> (n/a) </w:t>
       </w:r>
     </w:p>
     <w:p>
@@ -7531,7 +8837,21 @@
         <w:rPr>
           <w:lang w:val="de-DE"/>
         </w:rPr>
-        <w:t>not applicable (n/a) </w:t>
+        <w:t xml:space="preserve">not </w:t>
+      </w:r>
+      <w:proofErr w:type="spellStart"/>
+      <w:r>
+        <w:rPr>
+          <w:lang w:val="de-DE"/>
+        </w:rPr>
+        <w:t>applicable</w:t>
+      </w:r>
+      <w:proofErr w:type="spellEnd"/>
+      <w:r>
+        <w:rPr>
+          <w:lang w:val="de-DE"/>
+        </w:rPr>
+        <w:t xml:space="preserve"> (n/a) </w:t>
       </w:r>
     </w:p>
     <w:p>
@@ -7546,9 +8866,17 @@
         <w:rPr>
           <w:lang w:val="de-DE"/>
         </w:rPr>
-        <w:t>Licensing Requirements</w:t>
+        <w:t xml:space="preserve">Licensing </w:t>
+      </w:r>
+      <w:proofErr w:type="spellStart"/>
+      <w:r>
+        <w:rPr>
+          <w:lang w:val="de-DE"/>
+        </w:rPr>
+        <w:t>Requirements</w:t>
       </w:r>
       <w:bookmarkEnd w:id="51"/>
+      <w:proofErr w:type="spellEnd"/>
     </w:p>
     <w:p>
       <w:pPr>
@@ -7561,7 +8889,21 @@
         <w:rPr>
           <w:lang w:val="de-DE"/>
         </w:rPr>
-        <w:t>not applicable (n/a) </w:t>
+        <w:t xml:space="preserve">not </w:t>
+      </w:r>
+      <w:proofErr w:type="spellStart"/>
+      <w:r>
+        <w:rPr>
+          <w:lang w:val="de-DE"/>
+        </w:rPr>
+        <w:t>applicable</w:t>
+      </w:r>
+      <w:proofErr w:type="spellEnd"/>
+      <w:r>
+        <w:rPr>
+          <w:lang w:val="de-DE"/>
+        </w:rPr>
+        <w:t xml:space="preserve"> (n/a) </w:t>
       </w:r>
     </w:p>
     <w:p>
@@ -7610,11 +8952,19 @@
         </w:rPr>
       </w:pPr>
       <w:bookmarkStart w:id="53" w:name="_Toc432515133"/>
-      <w:r>
-        <w:rPr>
-          <w:lang w:val="de-DE"/>
-        </w:rPr>
-        <w:t>Applicable Standards</w:t>
+      <w:proofErr w:type="spellStart"/>
+      <w:r>
+        <w:rPr>
+          <w:lang w:val="de-DE"/>
+        </w:rPr>
+        <w:t>Applicable</w:t>
+      </w:r>
+      <w:proofErr w:type="spellEnd"/>
+      <w:r>
+        <w:rPr>
+          <w:lang w:val="de-DE"/>
+        </w:rPr>
+        <w:t xml:space="preserve"> Standards</w:t>
       </w:r>
       <w:bookmarkEnd w:id="53"/>
     </w:p>
@@ -7629,21 +8979,35 @@
         <w:rPr>
           <w:lang w:val="de-DE"/>
         </w:rPr>
-        <w:t>to be determined (tbd)</w:t>
-      </w:r>
-    </w:p>
-    <w:p>
-      <w:pPr>
-        <w:ind w:left="720"/>
-        <w:rPr>
-          <w:lang w:val="de-DE"/>
-        </w:rPr>
-      </w:pPr>
-      <w:r>
-        <w:rPr>
-          <w:lang w:val="de-DE"/>
-        </w:rPr>
-        <w:t>übliche Java-Entwicklungsrichtlinien</w:t>
+        <w:t xml:space="preserve">Code </w:t>
+      </w:r>
+      <w:proofErr w:type="spellStart"/>
+      <w:r>
+        <w:rPr>
+          <w:lang w:val="de-DE"/>
+        </w:rPr>
+        <w:t>Conventions</w:t>
+      </w:r>
+      <w:proofErr w:type="spellEnd"/>
+      <w:r>
+        <w:rPr>
+          <w:lang w:val="de-DE"/>
+        </w:rPr>
+        <w:t xml:space="preserve"> </w:t>
+      </w:r>
+      <w:proofErr w:type="spellStart"/>
+      <w:r>
+        <w:rPr>
+          <w:lang w:val="de-DE"/>
+        </w:rPr>
+        <w:t>by</w:t>
+      </w:r>
+      <w:proofErr w:type="spellEnd"/>
+      <w:r>
+        <w:rPr>
+          <w:lang w:val="de-DE"/>
+        </w:rPr>
+        <w:t xml:space="preserve"> Oracle</w:t>
       </w:r>
     </w:p>
     <w:p>
@@ -7654,11 +9018,19 @@
         </w:rPr>
       </w:pPr>
       <w:bookmarkStart w:id="54" w:name="_Toc432515134"/>
-      <w:r>
-        <w:rPr>
-          <w:lang w:val="de-DE"/>
-        </w:rPr>
-        <w:t>Supporting Information</w:t>
+      <w:proofErr w:type="spellStart"/>
+      <w:r>
+        <w:rPr>
+          <w:lang w:val="de-DE"/>
+        </w:rPr>
+        <w:t>Supporting</w:t>
+      </w:r>
+      <w:proofErr w:type="spellEnd"/>
+      <w:r>
+        <w:rPr>
+          <w:lang w:val="de-DE"/>
+        </w:rPr>
+        <w:t xml:space="preserve"> Information</w:t>
       </w:r>
       <w:bookmarkEnd w:id="54"/>
     </w:p>
@@ -7673,14 +9045,22 @@
         <w:rPr>
           <w:lang w:val="de-DE"/>
         </w:rPr>
-        <w:t>not applicable (n/a) </w:t>
-      </w:r>
-    </w:p>
-    <w:p>
-      <w:pPr>
-        <w:pStyle w:val="InfoBlue"/>
-        <w:ind w:left="720"/>
-      </w:pPr>
+        <w:t xml:space="preserve">not </w:t>
+      </w:r>
+      <w:proofErr w:type="spellStart"/>
+      <w:r>
+        <w:rPr>
+          <w:lang w:val="de-DE"/>
+        </w:rPr>
+        <w:t>applicable</w:t>
+      </w:r>
+      <w:proofErr w:type="spellEnd"/>
+      <w:r>
+        <w:rPr>
+          <w:lang w:val="de-DE"/>
+        </w:rPr>
+        <w:t xml:space="preserve"> (n/a) </w:t>
+      </w:r>
     </w:p>
     <w:sectPr>
       <w:headerReference w:type="default" r:id="rId15"/>
@@ -7816,9 +9196,11 @@
           <w:r>
             <w:sym w:font="Symbol" w:char="F0D3"/>
           </w:r>
+          <w:proofErr w:type="spellStart"/>
           <w:r>
             <w:t>nappydevelopment</w:t>
           </w:r>
+          <w:proofErr w:type="spellEnd"/>
           <w:r>
             <w:t xml:space="preserve">, </w:t>
           </w:r>
@@ -7882,7 +9264,7 @@
               <w:rStyle w:val="Seitenzahl"/>
               <w:noProof/>
             </w:rPr>
-            <w:t>6</w:t>
+            <w:t>5</w:t>
           </w:r>
           <w:r>
             <w:rPr>
@@ -7968,6 +9350,8 @@
         <w:sz w:val="36"/>
       </w:rPr>
     </w:pPr>
+    <w:proofErr w:type="spellStart"/>
+    <w:proofErr w:type="gramStart"/>
     <w:r>
       <w:rPr>
         <w:rFonts w:ascii="Arial" w:hAnsi="Arial"/>
@@ -7976,6 +9360,8 @@
       </w:rPr>
       <w:t>nappydevelopment</w:t>
     </w:r>
+    <w:proofErr w:type="spellEnd"/>
+    <w:proofErr w:type="gramEnd"/>
   </w:p>
   <w:p>
     <w:pPr>
@@ -8022,21 +9408,11 @@
           <w:tcW w:w="6379" w:type="dxa"/>
         </w:tcPr>
         <w:p>
-          <w:r>
-            <w:fldChar w:fldCharType="begin"/>
-          </w:r>
-          <w:r>
-            <w:instrText xml:space="preserve"> SUBJECT  "Nappy, the ingenious" \* FirstCap  \* MERGEFORMAT </w:instrText>
-          </w:r>
-          <w:r>
-            <w:fldChar w:fldCharType="separate"/>
-          </w:r>
-          <w:r>
-            <w:t>Nappy, the ingenious</w:t>
-          </w:r>
-          <w:r>
-            <w:fldChar w:fldCharType="end"/>
-          </w:r>
+          <w:fldSimple w:instr=" SUBJECT  &quot;Nappy, the ingenious&quot; \* FirstCap  \* MERGEFORMAT ">
+            <w:r>
+              <w:t>Nappy, the ingenious</w:t>
+            </w:r>
+          </w:fldSimple>
         </w:p>
       </w:tc>
       <w:tc>
@@ -8063,21 +9439,11 @@
           <w:tcW w:w="6379" w:type="dxa"/>
         </w:tcPr>
         <w:p>
-          <w:r>
-            <w:fldChar w:fldCharType="begin"/>
-          </w:r>
-          <w:r>
-            <w:instrText xml:space="preserve"> TITLE  \* MERGEFORMAT </w:instrText>
-          </w:r>
-          <w:r>
-            <w:fldChar w:fldCharType="separate"/>
-          </w:r>
-          <w:r>
-            <w:t>Software Requirements Specification</w:t>
-          </w:r>
-          <w:r>
-            <w:fldChar w:fldCharType="end"/>
-          </w:r>
+          <w:fldSimple w:instr=" TITLE  \* MERGEFORMAT ">
+            <w:r>
+              <w:t>Software Requirements Specification</w:t>
+            </w:r>
+          </w:fldSimple>
         </w:p>
       </w:tc>
       <w:tc>
@@ -10878,7 +12244,7 @@
 </file>
 
 <file path=customXml/itemProps1.xml><?xml version="1.0" encoding="utf-8"?>
-<ds:datastoreItem xmlns:ds="http://schemas.openxmlformats.org/officeDocument/2006/customXml" ds:itemID="{54A37ED9-C9B5-4860-846E-307D5BBA33F2}">
+<ds:datastoreItem xmlns:ds="http://schemas.openxmlformats.org/officeDocument/2006/customXml" ds:itemID="{17953597-C774-4A7E-8955-664F499ED819}">
   <ds:schemaRefs>
     <ds:schemaRef ds:uri="http://schemas.openxmlformats.org/officeDocument/2006/bibliography"/>
   </ds:schemaRefs>

</xml_diff>

<commit_message>
### Revision 0012 - SRS Version 1.2 Add: overall UCD Add: Mockups Umformulierung
</commit_message>
<xml_diff>
--- a/Software Requirements Specification.docx
+++ b/Software Requirements Specification.docx
@@ -5177,8 +5177,6 @@
                 <w:lang w:val="de-DE"/>
               </w:rPr>
             </w:pPr>
-            <w:bookmarkStart w:id="4" w:name="_GoBack"/>
-            <w:bookmarkEnd w:id="4"/>
             <w:r>
               <w:rPr>
                 <w:lang w:val="de-DE"/>
@@ -5353,14 +5351,14 @@
           <w:lang w:val="de-DE"/>
         </w:rPr>
       </w:pPr>
-      <w:bookmarkStart w:id="5" w:name="_Toc432515085"/>
+      <w:bookmarkStart w:id="4" w:name="_Toc432515085"/>
       <w:r>
         <w:rPr>
           <w:lang w:val="de-DE"/>
         </w:rPr>
         <w:t>References</w:t>
       </w:r>
-      <w:bookmarkEnd w:id="5"/>
+      <w:bookmarkEnd w:id="4"/>
     </w:p>
     <w:p>
       <w:pPr>
@@ -5399,7 +5397,6 @@
     <w:p>
       <w:pPr>
         <w:pStyle w:val="Textkrper"/>
-        <w:ind w:left="0" w:firstLine="720"/>
       </w:pPr>
       <w:r>
         <w:t xml:space="preserve">Overall </w:t>
@@ -5423,14 +5420,17 @@
         <w:t>iagram (UCD)</w:t>
       </w:r>
       <w:r>
-        <w:t xml:space="preserve">: </w:t>
+        <w:t>:</w:t>
+      </w:r>
+      <w:r>
+        <w:t xml:space="preserve"> </w:t>
       </w:r>
       <w:hyperlink r:id="rId13" w:history="1">
         <w:r>
           <w:rPr>
             <w:rStyle w:val="Hyperlink"/>
           </w:rPr>
-          <w:t>http://bit.ly/1jxTApL</w:t>
+          <w:t>https://github.com/nappydevelopment/docs/raw/master/pdfs/Overall%20Use%20Case%20Diagram.pdf</w:t>
         </w:r>
       </w:hyperlink>
     </w:p>
@@ -5442,12 +5442,18 @@
     </w:p>
     <w:p>
       <w:pPr>
+        <w:pStyle w:val="Textkrper"/>
+        <w:ind w:left="0" w:firstLine="720"/>
+      </w:pPr>
+    </w:p>
+    <w:p>
+      <w:pPr>
         <w:pStyle w:val="berschrift2"/>
         <w:rPr>
           <w:lang w:val="de-DE"/>
         </w:rPr>
       </w:pPr>
-      <w:bookmarkStart w:id="6" w:name="_Toc432515086"/>
+      <w:bookmarkStart w:id="5" w:name="_Toc432515086"/>
       <w:proofErr w:type="spellStart"/>
       <w:r>
         <w:rPr>
@@ -5455,8 +5461,33 @@
         </w:rPr>
         <w:t>Overview</w:t>
       </w:r>
+      <w:bookmarkEnd w:id="5"/>
+      <w:proofErr w:type="spellEnd"/>
+    </w:p>
+    <w:p>
+      <w:pPr>
+        <w:ind w:firstLine="720"/>
+        <w:rPr>
+          <w:color w:val="000000"/>
+          <w:lang w:val="de-DE"/>
+        </w:rPr>
+      </w:pPr>
+      <w:r>
+        <w:rPr>
+          <w:color w:val="000000"/>
+          <w:lang w:val="de-DE"/>
+        </w:rPr>
+        <w:t>Im Folgenden werden das Projekt und die für es vorges</w:t>
+      </w:r>
+      <w:bookmarkStart w:id="6" w:name="_GoBack"/>
       <w:bookmarkEnd w:id="6"/>
-      <w:proofErr w:type="spellEnd"/>
+      <w:r>
+        <w:rPr>
+          <w:color w:val="000000"/>
+          <w:lang w:val="de-DE"/>
+        </w:rPr>
+        <w:t>ehenen Vorgaben erklärt.</w:t>
+      </w:r>
     </w:p>
     <w:p>
       <w:pPr>
@@ -5466,13 +5497,15 @@
           <w:lang w:val="de-DE"/>
         </w:rPr>
       </w:pPr>
-      <w:r>
+    </w:p>
+    <w:p>
+      <w:pPr>
+        <w:ind w:firstLine="720"/>
         <w:rPr>
           <w:color w:val="000000"/>
           <w:lang w:val="de-DE"/>
         </w:rPr>
-        <w:t>Im Folgenden werden das Projekt und die für es vorgesehenen Vorgaben erklärt.</w:t>
-      </w:r>
+      </w:pPr>
     </w:p>
     <w:p>
       <w:pPr>
@@ -5622,24 +5655,6 @@
       <w:pPr>
         <w:ind w:firstLine="720"/>
         <w:rPr>
-          <w:color w:val="000000"/>
-          <w:lang w:val="de-DE"/>
-        </w:rPr>
-      </w:pPr>
-    </w:p>
-    <w:p>
-      <w:pPr>
-        <w:ind w:firstLine="720"/>
-        <w:rPr>
-          <w:color w:val="000000"/>
-          <w:lang w:val="de-DE"/>
-        </w:rPr>
-      </w:pPr>
-    </w:p>
-    <w:p>
-      <w:pPr>
-        <w:ind w:firstLine="720"/>
-        <w:rPr>
           <w:lang w:val="de-DE"/>
         </w:rPr>
       </w:pPr>
@@ -5656,7 +5671,6 @@
         <w:rPr>
           <w:lang w:val="de-DE"/>
         </w:rPr>
-        <w:lastRenderedPageBreak/>
         <w:t>Overall Description</w:t>
       </w:r>
       <w:bookmarkEnd w:id="7"/>
@@ -6604,7 +6618,6 @@
         <w:rPr>
           <w:lang w:val="de-DE"/>
         </w:rPr>
-        <w:lastRenderedPageBreak/>
         <w:t>Specific</w:t>
       </w:r>
       <w:proofErr w:type="spellEnd"/>
@@ -6661,19 +6674,7 @@
         <w:rPr>
           <w:lang w:val="de-DE"/>
         </w:rPr>
-        <w:t xml:space="preserve"> Cases zu den geplanten Funktionen, die hier verlinkt werden</w:t>
-      </w:r>
-      <w:r>
-        <w:rPr>
-          <w:lang w:val="de-DE"/>
-        </w:rPr>
-        <w:t>. Es folgt vorerst eine kurze Beschreibung dieser Funktionen.</w:t>
-      </w:r>
-      <w:r>
-        <w:rPr>
-          <w:lang w:val="de-DE"/>
-        </w:rPr>
-        <w:t>]</w:t>
+        <w:t xml:space="preserve"> Cases zu den geplanten Funktionen, die hier verlinkt werden. Es folgt vorerst eine kurze Beschreibung dieser Funktionen.]</w:t>
       </w:r>
     </w:p>
     <w:p>
@@ -7227,7 +7228,6 @@
         <w:rPr>
           <w:lang w:val="de-DE"/>
         </w:rPr>
-        <w:lastRenderedPageBreak/>
         <w:t>Usability</w:t>
       </w:r>
       <w:bookmarkEnd w:id="24"/>
@@ -8218,7 +8218,14 @@
         <w:rPr>
           <w:lang w:val="de-DE"/>
         </w:rPr>
-        <w:t xml:space="preserve"> Single-User Anwendung geplant, in der der Spieler gegen den Computer spielt.</w:t>
+        <w:t xml:space="preserve"> Single-User Anwendung geplant, in der der Spieler gegen den </w:t>
+      </w:r>
+      <w:r>
+        <w:rPr>
+          <w:lang w:val="de-DE"/>
+        </w:rPr>
+        <w:lastRenderedPageBreak/>
+        <w:t>Computer spielt.</w:t>
       </w:r>
     </w:p>
     <w:p>
@@ -8235,7 +8242,6 @@
           <w:i w:val="0"/>
           <w:lang w:val="de-DE"/>
         </w:rPr>
-        <w:lastRenderedPageBreak/>
         <w:t xml:space="preserve">Degradation </w:t>
       </w:r>
       <w:proofErr w:type="spellStart"/>
@@ -8656,61 +8662,20 @@
           <w:lang w:val="de-DE"/>
         </w:rPr>
       </w:pPr>
-      <w:proofErr w:type="spellStart"/>
-      <w:r>
-        <w:rPr>
-          <w:lang w:val="de-DE"/>
-        </w:rPr>
-        <w:t>to</w:t>
-      </w:r>
-      <w:proofErr w:type="spellEnd"/>
+      <w:hyperlink r:id="rId14" w:history="1">
+        <w:r>
+          <w:rPr>
+            <w:rStyle w:val="Hyperlink"/>
+            <w:lang w:val="de-DE"/>
+          </w:rPr>
+          <w:t>https://github.com/nappydevelopment/docs/raw/master/pdfs/User%20Interface%20Mockups.pdf</w:t>
+        </w:r>
+      </w:hyperlink>
       <w:r>
         <w:rPr>
           <w:lang w:val="de-DE"/>
         </w:rPr>
         <w:t xml:space="preserve"> </w:t>
-      </w:r>
-      <w:proofErr w:type="spellStart"/>
-      <w:r>
-        <w:rPr>
-          <w:lang w:val="de-DE"/>
-        </w:rPr>
-        <w:t>be</w:t>
-      </w:r>
-      <w:proofErr w:type="spellEnd"/>
-      <w:r>
-        <w:rPr>
-          <w:lang w:val="de-DE"/>
-        </w:rPr>
-        <w:t xml:space="preserve"> </w:t>
-      </w:r>
-      <w:proofErr w:type="spellStart"/>
-      <w:r>
-        <w:rPr>
-          <w:lang w:val="de-DE"/>
-        </w:rPr>
-        <w:t>determined</w:t>
-      </w:r>
-      <w:proofErr w:type="spellEnd"/>
-      <w:r>
-        <w:rPr>
-          <w:lang w:val="de-DE"/>
-        </w:rPr>
-        <w:t xml:space="preserve"> (</w:t>
-      </w:r>
-      <w:proofErr w:type="spellStart"/>
-      <w:r>
-        <w:rPr>
-          <w:lang w:val="de-DE"/>
-        </w:rPr>
-        <w:t>tbd</w:t>
-      </w:r>
-      <w:proofErr w:type="spellEnd"/>
-      <w:r>
-        <w:rPr>
-          <w:lang w:val="de-DE"/>
-        </w:rPr>
-        <w:t>)</w:t>
       </w:r>
     </w:p>
     <w:p>
@@ -8932,7 +8897,7 @@
       <w:r>
         <w:t xml:space="preserve">GitHub: </w:t>
       </w:r>
-      <w:hyperlink r:id="rId14" w:history="1">
+      <w:hyperlink r:id="rId15" w:history="1">
         <w:r>
           <w:rPr>
             <w:rStyle w:val="Hyperlink"/>
@@ -9063,10 +9028,10 @@
       </w:r>
     </w:p>
     <w:sectPr>
-      <w:headerReference w:type="default" r:id="rId15"/>
-      <w:footerReference w:type="default" r:id="rId16"/>
-      <w:headerReference w:type="first" r:id="rId17"/>
-      <w:footerReference w:type="first" r:id="rId18"/>
+      <w:headerReference w:type="default" r:id="rId16"/>
+      <w:footerReference w:type="default" r:id="rId17"/>
+      <w:headerReference w:type="first" r:id="rId18"/>
+      <w:footerReference w:type="first" r:id="rId19"/>
       <w:pgSz w:w="12240" w:h="15840" w:code="1"/>
       <w:pgMar w:top="1440" w:right="1440" w:bottom="1440" w:left="1440" w:header="720" w:footer="720" w:gutter="0"/>
       <w:cols w:space="720"/>
@@ -9408,11 +9373,21 @@
           <w:tcW w:w="6379" w:type="dxa"/>
         </w:tcPr>
         <w:p>
-          <w:fldSimple w:instr=" SUBJECT  &quot;Nappy, the ingenious&quot; \* FirstCap  \* MERGEFORMAT ">
-            <w:r>
-              <w:t>Nappy, the ingenious</w:t>
-            </w:r>
-          </w:fldSimple>
+          <w:r>
+            <w:fldChar w:fldCharType="begin"/>
+          </w:r>
+          <w:r>
+            <w:instrText xml:space="preserve"> SUBJECT  "Nappy, the ingenious" \* FirstCap  \* MERGEFORMAT </w:instrText>
+          </w:r>
+          <w:r>
+            <w:fldChar w:fldCharType="separate"/>
+          </w:r>
+          <w:r>
+            <w:t>Nappy, the ingenious</w:t>
+          </w:r>
+          <w:r>
+            <w:fldChar w:fldCharType="end"/>
+          </w:r>
         </w:p>
       </w:tc>
       <w:tc>
@@ -9439,11 +9414,21 @@
           <w:tcW w:w="6379" w:type="dxa"/>
         </w:tcPr>
         <w:p>
-          <w:fldSimple w:instr=" TITLE  \* MERGEFORMAT ">
-            <w:r>
-              <w:t>Software Requirements Specification</w:t>
-            </w:r>
-          </w:fldSimple>
+          <w:r>
+            <w:fldChar w:fldCharType="begin"/>
+          </w:r>
+          <w:r>
+            <w:instrText xml:space="preserve"> TITLE  \* MERGEFORMAT </w:instrText>
+          </w:r>
+          <w:r>
+            <w:fldChar w:fldCharType="separate"/>
+          </w:r>
+          <w:r>
+            <w:t>Software Requirements Specification</w:t>
+          </w:r>
+          <w:r>
+            <w:fldChar w:fldCharType="end"/>
+          </w:r>
         </w:p>
       </w:tc>
       <w:tc>
@@ -12244,7 +12229,7 @@
 </file>
 
 <file path=customXml/itemProps1.xml><?xml version="1.0" encoding="utf-8"?>
-<ds:datastoreItem xmlns:ds="http://schemas.openxmlformats.org/officeDocument/2006/customXml" ds:itemID="{17953597-C774-4A7E-8955-664F499ED819}">
+<ds:datastoreItem xmlns:ds="http://schemas.openxmlformats.org/officeDocument/2006/customXml" ds:itemID="{DC352E55-1835-4529-8ED1-680D09492DF1}">
   <ds:schemaRefs>
     <ds:schemaRef ds:uri="http://schemas.openxmlformats.org/officeDocument/2006/bibliography"/>
   </ds:schemaRefs>

</xml_diff>

<commit_message>
### Revision 0013 - Test git GUI###
</commit_message>
<xml_diff>
--- a/Software Requirements Specification.docx
+++ b/Software Requirements Specification.docx
@@ -7,6 +7,8 @@
         <w:pStyle w:val="Titel"/>
         <w:jc w:val="right"/>
       </w:pPr>
+      <w:bookmarkStart w:id="0" w:name="_GoBack"/>
+      <w:bookmarkEnd w:id="0"/>
       <w:r>
         <w:t>Nappy, the ingenious</w:t>
       </w:r>
@@ -127,16 +129,8 @@
           <w:lang w:val="de-DE"/>
         </w:rPr>
         <w:lastRenderedPageBreak/>
-        <w:t xml:space="preserve">Revision </w:t>
-      </w:r>
-      <w:proofErr w:type="spellStart"/>
-      <w:r>
-        <w:rPr>
-          <w:lang w:val="de-DE"/>
-        </w:rPr>
-        <w:t>History</w:t>
-      </w:r>
-      <w:proofErr w:type="spellEnd"/>
+        <w:t>Revision History</w:t>
+      </w:r>
     </w:p>
     <w:tbl>
       <w:tblPr>
@@ -238,7 +232,6 @@
                 <w:lang w:val="de-DE"/>
               </w:rPr>
             </w:pPr>
-            <w:proofErr w:type="spellStart"/>
             <w:r>
               <w:rPr>
                 <w:b/>
@@ -246,7 +239,6 @@
               </w:rPr>
               <w:t>Author</w:t>
             </w:r>
-            <w:proofErr w:type="spellEnd"/>
           </w:p>
         </w:tc>
       </w:tr>
@@ -466,21 +458,7 @@
               <w:rPr>
                 <w:lang w:val="de-DE"/>
               </w:rPr>
-              <w:t xml:space="preserve">Anfügen „Overall UCD“ und „User Interface </w:t>
-            </w:r>
-            <w:proofErr w:type="spellStart"/>
-            <w:r>
-              <w:rPr>
-                <w:lang w:val="de-DE"/>
-              </w:rPr>
-              <w:t>Mockups</w:t>
-            </w:r>
-            <w:proofErr w:type="spellEnd"/>
-            <w:r>
-              <w:rPr>
-                <w:lang w:val="de-DE"/>
-              </w:rPr>
-              <w:t>“</w:t>
+              <w:t>Anfügen „Overall UCD“ und „User Interface Mockups“</w:t>
             </w:r>
           </w:p>
         </w:tc>
@@ -499,16 +477,8 @@
               <w:rPr>
                 <w:lang w:val="de-DE"/>
               </w:rPr>
-              <w:t xml:space="preserve">Mehmet Ali Incekara, Marvin Zerulla und Manuel </w:t>
+              <w:t>Mehmet Ali Incekara, Marvin Zerulla und Manuel Bothner</w:t>
             </w:r>
-            <w:proofErr w:type="spellStart"/>
-            <w:r>
-              <w:rPr>
-                <w:lang w:val="de-DE"/>
-              </w:rPr>
-              <w:t>Bothner</w:t>
-            </w:r>
-            <w:proofErr w:type="spellEnd"/>
           </w:p>
         </w:tc>
       </w:tr>
@@ -3591,7 +3561,7 @@
         <w:rPr>
           <w:noProof/>
         </w:rPr>
-        <w:t>8</w:t>
+        <w:t>9</w:t>
       </w:r>
       <w:r>
         <w:rPr>
@@ -3666,7 +3636,7 @@
         <w:rPr>
           <w:noProof/>
         </w:rPr>
-        <w:t>8</w:t>
+        <w:t>9</w:t>
       </w:r>
       <w:r>
         <w:rPr>
@@ -4799,42 +4769,20 @@
         <w:rPr>
           <w:lang w:val="de-DE"/>
         </w:rPr>
-        <w:t xml:space="preserve">Software </w:t>
-      </w:r>
-      <w:proofErr w:type="spellStart"/>
-      <w:r>
-        <w:rPr>
-          <w:lang w:val="de-DE"/>
-        </w:rPr>
-        <w:t>Requirements</w:t>
-      </w:r>
-      <w:proofErr w:type="spellEnd"/>
+        <w:t>Software Requirements Specification</w:t>
+      </w:r>
+      <w:r>
+        <w:rPr>
+          <w:lang w:val="de-DE"/>
+        </w:rPr>
+        <w:fldChar w:fldCharType="end"/>
+      </w:r>
       <w:r>
         <w:rPr>
           <w:lang w:val="de-DE"/>
         </w:rPr>
         <w:t xml:space="preserve"> </w:t>
       </w:r>
-      <w:proofErr w:type="spellStart"/>
-      <w:r>
-        <w:rPr>
-          <w:lang w:val="de-DE"/>
-        </w:rPr>
-        <w:t>Specification</w:t>
-      </w:r>
-      <w:proofErr w:type="spellEnd"/>
-      <w:r>
-        <w:rPr>
-          <w:lang w:val="de-DE"/>
-        </w:rPr>
-        <w:fldChar w:fldCharType="end"/>
-      </w:r>
-      <w:r>
-        <w:rPr>
-          <w:lang w:val="de-DE"/>
-        </w:rPr>
-        <w:t xml:space="preserve"> </w:t>
-      </w:r>
     </w:p>
     <w:p>
       <w:pPr>
@@ -4843,16 +4791,14 @@
           <w:lang w:val="de-DE"/>
         </w:rPr>
       </w:pPr>
-      <w:bookmarkStart w:id="0" w:name="_Toc432515081"/>
-      <w:proofErr w:type="spellStart"/>
+      <w:bookmarkStart w:id="1" w:name="_Toc432515081"/>
       <w:r>
         <w:rPr>
           <w:lang w:val="de-DE"/>
         </w:rPr>
         <w:t>Introduction</w:t>
       </w:r>
-      <w:bookmarkEnd w:id="0"/>
-      <w:proofErr w:type="spellEnd"/>
+      <w:bookmarkEnd w:id="1"/>
     </w:p>
     <w:p>
       <w:pPr>
@@ -4860,47 +4806,7 @@
         <w:ind w:left="720"/>
       </w:pPr>
       <w:r>
-        <w:t>Das Projekt “</w:t>
-      </w:r>
-      <w:proofErr w:type="spellStart"/>
-      <w:r>
-        <w:t>Nappy</w:t>
-      </w:r>
-      <w:proofErr w:type="spellEnd"/>
-      <w:r>
-        <w:t xml:space="preserve">, </w:t>
-      </w:r>
-      <w:proofErr w:type="spellStart"/>
-      <w:r>
-        <w:t>the</w:t>
-      </w:r>
-      <w:proofErr w:type="spellEnd"/>
-      <w:r>
-        <w:t xml:space="preserve"> </w:t>
-      </w:r>
-      <w:proofErr w:type="spellStart"/>
-      <w:r>
-        <w:t>ingenious</w:t>
-      </w:r>
-      <w:proofErr w:type="spellEnd"/>
-      <w:r>
-        <w:t xml:space="preserve">” hat das Ziel eine Desktop-Applikation zu entwickeln. Es ist eine Art Quizspiel, in dem der </w:t>
-      </w:r>
-      <w:proofErr w:type="spellStart"/>
-      <w:r>
-        <w:t>Actor</w:t>
-      </w:r>
-      <w:proofErr w:type="spellEnd"/>
-      <w:r>
-        <w:t xml:space="preserve"> / der Spieler gegen den Computer (gegen </w:t>
-      </w:r>
-      <w:proofErr w:type="spellStart"/>
-      <w:r>
-        <w:t>Nappy</w:t>
-      </w:r>
-      <w:proofErr w:type="spellEnd"/>
-      <w:r>
-        <w:t xml:space="preserve">) spielen muss. </w:t>
+        <w:t xml:space="preserve">Das Projekt “Nappy, the ingenious” hat das Ziel eine Desktop-Applikation zu entwickeln. Es ist eine Art Quizspiel, in dem der Actor / der Spieler gegen den Computer (gegen Nappy) spielen muss. </w:t>
       </w:r>
     </w:p>
     <w:p>
@@ -4910,16 +4816,14 @@
           <w:lang w:val="de-DE"/>
         </w:rPr>
       </w:pPr>
-      <w:bookmarkStart w:id="1" w:name="_Toc432515082"/>
-      <w:proofErr w:type="spellStart"/>
+      <w:bookmarkStart w:id="2" w:name="_Toc432515082"/>
       <w:r>
         <w:rPr>
           <w:lang w:val="de-DE"/>
         </w:rPr>
         <w:t>Purpose</w:t>
       </w:r>
-      <w:bookmarkEnd w:id="1"/>
-      <w:proofErr w:type="spellEnd"/>
+      <w:bookmarkEnd w:id="2"/>
     </w:p>
     <w:p>
       <w:pPr>
@@ -4951,16 +4855,14 @@
           <w:lang w:val="de-DE"/>
         </w:rPr>
       </w:pPr>
-      <w:bookmarkStart w:id="2" w:name="_Toc432515083"/>
-      <w:proofErr w:type="spellStart"/>
+      <w:bookmarkStart w:id="3" w:name="_Toc432515083"/>
       <w:r>
         <w:rPr>
           <w:lang w:val="de-DE"/>
         </w:rPr>
         <w:t>Scope</w:t>
       </w:r>
-      <w:bookmarkEnd w:id="2"/>
-      <w:proofErr w:type="spellEnd"/>
+      <w:bookmarkEnd w:id="3"/>
     </w:p>
     <w:p>
       <w:pPr>
@@ -4990,58 +4892,14 @@
           <w:lang w:val="de-DE"/>
         </w:rPr>
       </w:pPr>
-      <w:bookmarkStart w:id="3" w:name="_Toc432515084"/>
-      <w:proofErr w:type="spellStart"/>
-      <w:r>
-        <w:rPr>
-          <w:lang w:val="de-DE"/>
-        </w:rPr>
-        <w:t>Definitions</w:t>
-      </w:r>
-      <w:proofErr w:type="spellEnd"/>
-      <w:r>
-        <w:rPr>
-          <w:lang w:val="de-DE"/>
-        </w:rPr>
-        <w:t xml:space="preserve">, </w:t>
-      </w:r>
-      <w:proofErr w:type="spellStart"/>
-      <w:r>
-        <w:rPr>
-          <w:lang w:val="de-DE"/>
-        </w:rPr>
-        <w:t>Acronyms</w:t>
-      </w:r>
-      <w:proofErr w:type="spellEnd"/>
-      <w:r>
-        <w:rPr>
-          <w:lang w:val="de-DE"/>
-        </w:rPr>
-        <w:t xml:space="preserve">, </w:t>
-      </w:r>
-      <w:proofErr w:type="spellStart"/>
-      <w:r>
-        <w:rPr>
-          <w:lang w:val="de-DE"/>
-        </w:rPr>
-        <w:t>and</w:t>
-      </w:r>
-      <w:proofErr w:type="spellEnd"/>
-      <w:r>
-        <w:rPr>
-          <w:lang w:val="de-DE"/>
-        </w:rPr>
-        <w:t xml:space="preserve"> </w:t>
-      </w:r>
-      <w:proofErr w:type="spellStart"/>
-      <w:r>
-        <w:rPr>
-          <w:lang w:val="de-DE"/>
-        </w:rPr>
-        <w:t>Abbreviations</w:t>
-      </w:r>
-      <w:bookmarkEnd w:id="3"/>
-      <w:proofErr w:type="spellEnd"/>
+      <w:bookmarkStart w:id="4" w:name="_Toc432515084"/>
+      <w:r>
+        <w:rPr>
+          <w:lang w:val="de-DE"/>
+        </w:rPr>
+        <w:t>Definitions, Acronyms, and Abbreviations</w:t>
+      </w:r>
+      <w:bookmarkEnd w:id="4"/>
     </w:p>
     <w:p>
       <w:pPr>
@@ -5093,30 +4951,8 @@
               <w:rPr>
                 <w:lang w:val="de-DE"/>
               </w:rPr>
-              <w:t xml:space="preserve">Software </w:t>
+              <w:t>Software Requirements Specification</w:t>
             </w:r>
-            <w:proofErr w:type="spellStart"/>
-            <w:r>
-              <w:rPr>
-                <w:lang w:val="de-DE"/>
-              </w:rPr>
-              <w:t>Requirements</w:t>
-            </w:r>
-            <w:proofErr w:type="spellEnd"/>
-            <w:r>
-              <w:rPr>
-                <w:lang w:val="de-DE"/>
-              </w:rPr>
-              <w:t xml:space="preserve"> </w:t>
-            </w:r>
-            <w:proofErr w:type="spellStart"/>
-            <w:r>
-              <w:rPr>
-                <w:lang w:val="de-DE"/>
-              </w:rPr>
-              <w:t>Specification</w:t>
-            </w:r>
-            <w:proofErr w:type="spellEnd"/>
           </w:p>
         </w:tc>
       </w:tr>
@@ -5131,14 +4967,12 @@
                 <w:lang w:val="de-DE"/>
               </w:rPr>
             </w:pPr>
-            <w:proofErr w:type="spellStart"/>
             <w:r>
               <w:rPr>
                 <w:lang w:val="de-DE"/>
               </w:rPr>
               <w:t>Actor</w:t>
             </w:r>
-            <w:proofErr w:type="spellEnd"/>
           </w:p>
         </w:tc>
         <w:tc>
@@ -5233,28 +5067,12 @@
                 <w:lang w:val="de-DE"/>
               </w:rPr>
             </w:pPr>
-            <w:proofErr w:type="spellStart"/>
             <w:r>
               <w:rPr>
                 <w:lang w:val="de-DE"/>
               </w:rPr>
-              <w:t>Use</w:t>
+              <w:t>Use Case Diagram</w:t>
             </w:r>
-            <w:proofErr w:type="spellEnd"/>
-            <w:r>
-              <w:rPr>
-                <w:lang w:val="de-DE"/>
-              </w:rPr>
-              <w:t xml:space="preserve"> Case </w:t>
-            </w:r>
-            <w:proofErr w:type="spellStart"/>
-            <w:r>
-              <w:rPr>
-                <w:lang w:val="de-DE"/>
-              </w:rPr>
-              <w:t>Diagram</w:t>
-            </w:r>
-            <w:proofErr w:type="spellEnd"/>
           </w:p>
         </w:tc>
       </w:tr>
@@ -5351,14 +5169,14 @@
           <w:lang w:val="de-DE"/>
         </w:rPr>
       </w:pPr>
-      <w:bookmarkStart w:id="4" w:name="_Toc432515085"/>
+      <w:bookmarkStart w:id="5" w:name="_Toc432515085"/>
       <w:r>
         <w:rPr>
           <w:lang w:val="de-DE"/>
         </w:rPr>
         <w:t>References</w:t>
       </w:r>
-      <w:bookmarkEnd w:id="4"/>
+      <w:bookmarkEnd w:id="5"/>
     </w:p>
     <w:p>
       <w:pPr>
@@ -5453,16 +5271,14 @@
           <w:lang w:val="de-DE"/>
         </w:rPr>
       </w:pPr>
-      <w:bookmarkStart w:id="5" w:name="_Toc432515086"/>
-      <w:proofErr w:type="spellStart"/>
+      <w:bookmarkStart w:id="6" w:name="_Toc432515086"/>
       <w:r>
         <w:rPr>
           <w:lang w:val="de-DE"/>
         </w:rPr>
         <w:t>Overview</w:t>
       </w:r>
-      <w:bookmarkEnd w:id="5"/>
-      <w:proofErr w:type="spellEnd"/>
+      <w:bookmarkEnd w:id="6"/>
     </w:p>
     <w:p>
       <w:pPr>
@@ -5477,16 +5293,7 @@
           <w:color w:val="000000"/>
           <w:lang w:val="de-DE"/>
         </w:rPr>
-        <w:t>Im Folgenden werden das Projekt und die für es vorges</w:t>
-      </w:r>
-      <w:bookmarkStart w:id="6" w:name="_GoBack"/>
-      <w:bookmarkEnd w:id="6"/>
-      <w:r>
-        <w:rPr>
-          <w:color w:val="000000"/>
-          <w:lang w:val="de-DE"/>
-        </w:rPr>
-        <w:t>ehenen Vorgaben erklärt.</w:t>
+        <w:t>Im Folgenden werden das Projekt und die für es vorgesehenen Vorgaben erklärt.</w:t>
       </w:r>
     </w:p>
     <w:p>
@@ -5681,15 +5488,7 @@
         <w:ind w:left="720"/>
       </w:pPr>
       <w:r>
-        <w:t xml:space="preserve">Es wird grundsätzlich zwischen zwei </w:t>
-      </w:r>
-      <w:proofErr w:type="spellStart"/>
-      <w:r>
-        <w:t>Spielmodis</w:t>
-      </w:r>
-      <w:proofErr w:type="spellEnd"/>
-      <w:r>
-        <w:t xml:space="preserve"> unterschieden. </w:t>
+        <w:t xml:space="preserve">Es wird grundsätzlich zwischen zwei Spielmodis unterschieden. </w:t>
       </w:r>
     </w:p>
     <w:p>
@@ -5698,31 +5497,7 @@
         <w:ind w:left="720"/>
       </w:pPr>
       <w:r>
-        <w:t xml:space="preserve">Im ersten Spielmodus denkt der </w:t>
-      </w:r>
-      <w:proofErr w:type="spellStart"/>
-      <w:r>
-        <w:t>Actor</w:t>
-      </w:r>
-      <w:proofErr w:type="spellEnd"/>
-      <w:r>
-        <w:t xml:space="preserve"> an eine Figur aus der Fernsehserie „The Simpsons“. </w:t>
-      </w:r>
-      <w:proofErr w:type="spellStart"/>
-      <w:r>
-        <w:t>Nappy</w:t>
-      </w:r>
-      <w:proofErr w:type="spellEnd"/>
-      <w:r>
-        <w:t xml:space="preserve"> versucht anhand von Fragen, welche der </w:t>
-      </w:r>
-      <w:proofErr w:type="spellStart"/>
-      <w:r>
-        <w:t>Actor</w:t>
-      </w:r>
-      <w:proofErr w:type="spellEnd"/>
-      <w:r>
-        <w:t xml:space="preserve"> mit </w:t>
+        <w:t xml:space="preserve">Im ersten Spielmodus denkt der Actor an eine Figur aus der Fernsehserie „The Simpsons“. Nappy versucht anhand von Fragen, welche der Actor mit </w:t>
       </w:r>
       <w:r>
         <w:t>„</w:t>
@@ -5755,15 +5530,7 @@
         <w:ind w:left="720"/>
       </w:pPr>
       <w:r>
-        <w:t xml:space="preserve">Im zweiten Spielmodus denkt </w:t>
-      </w:r>
-      <w:proofErr w:type="spellStart"/>
-      <w:r>
-        <w:t>Nappy</w:t>
-      </w:r>
-      <w:proofErr w:type="spellEnd"/>
-      <w:r>
-        <w:t xml:space="preserve"> an eine Figur und der Spieler muss anhand </w:t>
+        <w:t xml:space="preserve">Im zweiten Spielmodus denkt Nappy an eine Figur und der Spieler muss anhand </w:t>
       </w:r>
       <w:r>
         <w:t>einer Liste von vorgegebenen</w:t>
@@ -5772,15 +5539,7 @@
         <w:t xml:space="preserve"> Fragen die Figur erraten</w:t>
       </w:r>
       <w:r>
-        <w:t xml:space="preserve">, indem </w:t>
-      </w:r>
-      <w:proofErr w:type="spellStart"/>
-      <w:r>
-        <w:t>Nappy</w:t>
-      </w:r>
-      <w:proofErr w:type="spellEnd"/>
-      <w:r>
-        <w:t xml:space="preserve"> auf die Fragen antwortet</w:t>
+        <w:t>, indem Nappy auf die Fragen antwortet</w:t>
       </w:r>
       <w:r>
         <w:t>.</w:t>
@@ -5791,13 +5550,8 @@
         <w:pStyle w:val="InfoBlue"/>
         <w:ind w:left="720"/>
       </w:pPr>
-      <w:proofErr w:type="spellStart"/>
-      <w:r>
-        <w:t>Derjeniger</w:t>
-      </w:r>
-      <w:proofErr w:type="spellEnd"/>
-      <w:r>
-        <w:t>, der weniger Fragen ben</w:t>
+      <w:r>
+        <w:t>Derjeniger, der weniger Fragen ben</w:t>
       </w:r>
       <w:r>
         <w:t>ötigt, gewinnt das Duell.</w:t>
@@ -5811,48 +5565,110 @@
         </w:rPr>
       </w:pPr>
       <w:bookmarkStart w:id="8" w:name="_Toc432515088"/>
-      <w:proofErr w:type="spellStart"/>
-      <w:r>
-        <w:rPr>
-          <w:lang w:val="de-DE"/>
-        </w:rPr>
-        <w:t>Product</w:t>
-      </w:r>
-      <w:proofErr w:type="spellEnd"/>
+      <w:r>
+        <w:rPr>
+          <w:lang w:val="de-DE"/>
+        </w:rPr>
+        <w:t>Product perspective</w:t>
+      </w:r>
+      <w:bookmarkEnd w:id="8"/>
+    </w:p>
+    <w:p>
+      <w:pPr>
+        <w:ind w:left="720"/>
+        <w:rPr>
+          <w:lang w:val="de-DE"/>
+        </w:rPr>
+      </w:pPr>
+      <w:r>
+        <w:rPr>
+          <w:lang w:val="de-DE"/>
+        </w:rPr>
+        <w:t>Das Quizspiel soll informativ sein und immer neue Inhalte bieten</w:t>
+      </w:r>
+      <w:r>
+        <w:rPr>
+          <w:lang w:val="de-DE"/>
+        </w:rPr>
+        <w:t xml:space="preserve"> können</w:t>
+      </w:r>
+      <w:r>
+        <w:rPr>
+          <w:lang w:val="de-DE"/>
+        </w:rPr>
+        <w:t>.</w:t>
+      </w:r>
+      <w:r>
+        <w:rPr>
+          <w:lang w:val="de-DE"/>
+        </w:rPr>
+        <w:t xml:space="preserve"> Eine Funktion </w:t>
+      </w:r>
+      <w:r>
+        <w:rPr>
+          <w:lang w:val="de-DE"/>
+        </w:rPr>
+        <w:t>im vorhandenen</w:t>
+      </w:r>
       <w:r>
         <w:rPr>
           <w:lang w:val="de-DE"/>
         </w:rPr>
         <w:t xml:space="preserve"> </w:t>
       </w:r>
-      <w:proofErr w:type="spellStart"/>
-      <w:r>
-        <w:rPr>
-          <w:lang w:val="de-DE"/>
-        </w:rPr>
-        <w:t>perspective</w:t>
-      </w:r>
-      <w:bookmarkEnd w:id="8"/>
-      <w:proofErr w:type="spellEnd"/>
-    </w:p>
-    <w:p>
-      <w:pPr>
-        <w:ind w:left="720"/>
-        <w:rPr>
-          <w:lang w:val="de-DE"/>
-        </w:rPr>
-      </w:pPr>
-      <w:r>
-        <w:rPr>
-          <w:lang w:val="de-DE"/>
-        </w:rPr>
-        <w:t>Das Quizspiel soll informativ sein und immer neue Inhalte bieten</w:t>
-      </w:r>
-      <w:r>
-        <w:rPr>
-          <w:lang w:val="de-DE"/>
-        </w:rPr>
-        <w:t xml:space="preserve"> können</w:t>
+      <w:r>
+        <w:rPr>
+          <w:lang w:val="de-DE"/>
+        </w:rPr>
+        <w:t>Wiki</w:t>
+      </w:r>
+      <w:r>
+        <w:rPr>
+          <w:lang w:val="de-DE"/>
+        </w:rPr>
+        <w:t>, welcher I</w:t>
+      </w:r>
+      <w:r>
+        <w:rPr>
+          <w:lang w:val="de-DE"/>
+        </w:rPr>
+        <w:t>nformationen über alle vorhandenen</w:t>
+      </w:r>
+      <w:r>
+        <w:rPr>
+          <w:lang w:val="de-DE"/>
+        </w:rPr>
+        <w:t xml:space="preserve"> Chara</w:t>
+      </w:r>
+      <w:r>
+        <w:rPr>
+          <w:lang w:val="de-DE"/>
+        </w:rPr>
+        <w:t xml:space="preserve">ktere bietet, ermöglicht es dem Actor </w:t>
+      </w:r>
+      <w:r>
+        <w:rPr>
+          <w:lang w:val="de-DE"/>
+        </w:rPr>
+        <w:t>neue Charaktere</w:t>
+      </w:r>
+      <w:r>
+        <w:rPr>
+          <w:lang w:val="de-DE"/>
+        </w:rPr>
+        <w:t xml:space="preserve"> der Simpsons</w:t>
+      </w:r>
+      <w:r>
+        <w:rPr>
+          <w:lang w:val="de-DE"/>
+        </w:rPr>
+        <w:t xml:space="preserve"> hinzuzufügen, so dass die Anzahl der spielbaren Charaktere </w:t>
+      </w:r>
+      <w:r>
+        <w:rPr>
+          <w:lang w:val="de-DE"/>
+        </w:rPr>
+        <w:t>stetig wachsen kann</w:t>
       </w:r>
       <w:r>
         <w:rPr>
@@ -5860,98 +5676,6 @@
         </w:rPr>
         <w:t>.</w:t>
       </w:r>
-      <w:r>
-        <w:rPr>
-          <w:lang w:val="de-DE"/>
-        </w:rPr>
-        <w:t xml:space="preserve"> Eine Funktion </w:t>
-      </w:r>
-      <w:r>
-        <w:rPr>
-          <w:lang w:val="de-DE"/>
-        </w:rPr>
-        <w:t>im vorhandenen</w:t>
-      </w:r>
-      <w:r>
-        <w:rPr>
-          <w:lang w:val="de-DE"/>
-        </w:rPr>
-        <w:t xml:space="preserve"> </w:t>
-      </w:r>
-      <w:r>
-        <w:rPr>
-          <w:lang w:val="de-DE"/>
-        </w:rPr>
-        <w:t>Wiki</w:t>
-      </w:r>
-      <w:r>
-        <w:rPr>
-          <w:lang w:val="de-DE"/>
-        </w:rPr>
-        <w:t>, welcher I</w:t>
-      </w:r>
-      <w:r>
-        <w:rPr>
-          <w:lang w:val="de-DE"/>
-        </w:rPr>
-        <w:t>nformationen über alle vorhandenen</w:t>
-      </w:r>
-      <w:r>
-        <w:rPr>
-          <w:lang w:val="de-DE"/>
-        </w:rPr>
-        <w:t xml:space="preserve"> Chara</w:t>
-      </w:r>
-      <w:r>
-        <w:rPr>
-          <w:lang w:val="de-DE"/>
-        </w:rPr>
-        <w:t xml:space="preserve">ktere bietet, ermöglicht es dem </w:t>
-      </w:r>
-      <w:proofErr w:type="spellStart"/>
-      <w:r>
-        <w:rPr>
-          <w:lang w:val="de-DE"/>
-        </w:rPr>
-        <w:t>Actor</w:t>
-      </w:r>
-      <w:proofErr w:type="spellEnd"/>
-      <w:r>
-        <w:rPr>
-          <w:lang w:val="de-DE"/>
-        </w:rPr>
-        <w:t xml:space="preserve"> </w:t>
-      </w:r>
-      <w:r>
-        <w:rPr>
-          <w:lang w:val="de-DE"/>
-        </w:rPr>
-        <w:t>neue Charaktere</w:t>
-      </w:r>
-      <w:r>
-        <w:rPr>
-          <w:lang w:val="de-DE"/>
-        </w:rPr>
-        <w:t xml:space="preserve"> der Simpsons</w:t>
-      </w:r>
-      <w:r>
-        <w:rPr>
-          <w:lang w:val="de-DE"/>
-        </w:rPr>
-        <w:t xml:space="preserve"> hinzuzufügen, so dass die Anzahl der spielbaren Charaktere </w:t>
-      </w:r>
-      <w:r>
-        <w:rPr>
-          <w:lang w:val="de-DE"/>
-        </w:rPr>
-        <w:t>stetig wachsen kann</w:t>
-      </w:r>
-      <w:r>
-        <w:rPr>
-          <w:lang w:val="de-DE"/>
-        </w:rPr>
-        <w:t>.</w:t>
-      </w:r>
     </w:p>
     <w:p>
       <w:pPr>
@@ -5961,29 +5685,13 @@
         </w:rPr>
       </w:pPr>
       <w:bookmarkStart w:id="9" w:name="_Toc432515089"/>
-      <w:proofErr w:type="spellStart"/>
-      <w:r>
-        <w:rPr>
-          <w:lang w:val="de-DE"/>
-        </w:rPr>
-        <w:t>Product</w:t>
-      </w:r>
-      <w:proofErr w:type="spellEnd"/>
-      <w:r>
-        <w:rPr>
-          <w:lang w:val="de-DE"/>
-        </w:rPr>
-        <w:t xml:space="preserve"> </w:t>
-      </w:r>
-      <w:proofErr w:type="spellStart"/>
-      <w:r>
-        <w:rPr>
-          <w:lang w:val="de-DE"/>
-        </w:rPr>
-        <w:t>functions</w:t>
+      <w:r>
+        <w:rPr>
+          <w:lang w:val="de-DE"/>
+        </w:rPr>
+        <w:t>Product functions</w:t>
       </w:r>
       <w:bookmarkEnd w:id="9"/>
-      <w:proofErr w:type="spellEnd"/>
     </w:p>
     <w:p>
       <w:pPr>
@@ -6087,17 +5795,9 @@
         <w:rPr>
           <w:lang w:val="de-DE"/>
         </w:rPr>
-        <w:t xml:space="preserve">User </w:t>
-      </w:r>
-      <w:proofErr w:type="spellStart"/>
-      <w:r>
-        <w:rPr>
-          <w:lang w:val="de-DE"/>
-        </w:rPr>
-        <w:t>characteristics</w:t>
+        <w:t>User characteristics</w:t>
       </w:r>
       <w:bookmarkEnd w:id="10"/>
-      <w:proofErr w:type="spellEnd"/>
     </w:p>
     <w:p>
       <w:pPr>
@@ -6110,35 +5810,7 @@
         <w:rPr>
           <w:lang w:val="de-DE"/>
         </w:rPr>
-        <w:t xml:space="preserve">Der Spieler / </w:t>
-      </w:r>
-      <w:proofErr w:type="spellStart"/>
-      <w:r>
-        <w:rPr>
-          <w:lang w:val="de-DE"/>
-        </w:rPr>
-        <w:t>Actor</w:t>
-      </w:r>
-      <w:proofErr w:type="spellEnd"/>
-      <w:r>
-        <w:rPr>
-          <w:lang w:val="de-DE"/>
-        </w:rPr>
-        <w:t xml:space="preserve"> sollte sich für die Fernsehserie „The Simpsons“ interessieren und spaß an Quizspielen haben. Das Spiel kann zunächst nur im </w:t>
-      </w:r>
-      <w:proofErr w:type="gramStart"/>
-      <w:r>
-        <w:rPr>
-          <w:lang w:val="de-DE"/>
-        </w:rPr>
-        <w:t>deutschsprachigem</w:t>
-      </w:r>
-      <w:proofErr w:type="gramEnd"/>
-      <w:r>
-        <w:rPr>
-          <w:lang w:val="de-DE"/>
-        </w:rPr>
-        <w:t xml:space="preserve"> Raum gespielt werden, da das Spiel aktuell nur in der deutschen Sprache verfügbar ist. </w:t>
+        <w:t xml:space="preserve">Der Spieler / Actor sollte sich für die Fernsehserie „The Simpsons“ interessieren und spaß an Quizspielen haben. Das Spiel kann zunächst nur im deutschsprachigem Raum gespielt werden, da das Spiel aktuell nur in der deutschen Sprache verfügbar ist. </w:t>
       </w:r>
     </w:p>
     <w:p>
@@ -6163,7 +5835,6 @@
         </w:rPr>
       </w:pPr>
       <w:bookmarkStart w:id="11" w:name="_Toc432515091"/>
-      <w:proofErr w:type="spellStart"/>
       <w:r>
         <w:rPr>
           <w:lang w:val="de-DE"/>
@@ -6171,7 +5842,6 @@
         <w:t>Contraints</w:t>
       </w:r>
       <w:bookmarkEnd w:id="11"/>
-      <w:proofErr w:type="spellEnd"/>
     </w:p>
     <w:p>
       <w:pPr>
@@ -6251,43 +5921,13 @@
         </w:rPr>
       </w:pPr>
       <w:bookmarkStart w:id="12" w:name="_Toc432515092"/>
-      <w:proofErr w:type="spellStart"/>
-      <w:r>
-        <w:rPr>
-          <w:lang w:val="de-DE"/>
-        </w:rPr>
-        <w:t>Assumptions</w:t>
-      </w:r>
-      <w:proofErr w:type="spellEnd"/>
-      <w:r>
-        <w:rPr>
-          <w:lang w:val="de-DE"/>
-        </w:rPr>
-        <w:t xml:space="preserve"> </w:t>
-      </w:r>
-      <w:proofErr w:type="spellStart"/>
-      <w:r>
-        <w:rPr>
-          <w:lang w:val="de-DE"/>
-        </w:rPr>
-        <w:t>and</w:t>
-      </w:r>
-      <w:proofErr w:type="spellEnd"/>
-      <w:r>
-        <w:rPr>
-          <w:lang w:val="de-DE"/>
-        </w:rPr>
-        <w:t xml:space="preserve"> </w:t>
-      </w:r>
-      <w:proofErr w:type="spellStart"/>
-      <w:r>
-        <w:rPr>
-          <w:lang w:val="de-DE"/>
-        </w:rPr>
-        <w:t>dependencies</w:t>
+      <w:r>
+        <w:rPr>
+          <w:lang w:val="de-DE"/>
+        </w:rPr>
+        <w:t>Assumptions and dependencies</w:t>
       </w:r>
       <w:bookmarkEnd w:id="12"/>
-      <w:proofErr w:type="spellEnd"/>
     </w:p>
     <w:p>
       <w:pPr>
@@ -6304,30 +5944,8 @@
         <w:rPr>
           <w:lang w:val="de-DE"/>
         </w:rPr>
-        <w:t xml:space="preserve">IDE: </w:t>
-      </w:r>
-      <w:proofErr w:type="spellStart"/>
-      <w:r>
-        <w:rPr>
-          <w:lang w:val="de-DE"/>
-        </w:rPr>
-        <w:t>Intellij</w:t>
-      </w:r>
-      <w:proofErr w:type="spellEnd"/>
-      <w:r>
-        <w:rPr>
-          <w:lang w:val="de-DE"/>
-        </w:rPr>
-        <w:t xml:space="preserve"> und </w:t>
-      </w:r>
-      <w:proofErr w:type="spellStart"/>
-      <w:r>
-        <w:rPr>
-          <w:lang w:val="de-DE"/>
-        </w:rPr>
-        <w:t>Eclipse</w:t>
-      </w:r>
-      <w:proofErr w:type="spellEnd"/>
+        <w:t>IDE: Intellij und Eclipse</w:t>
+      </w:r>
     </w:p>
     <w:p>
       <w:pPr>
@@ -6344,16 +5962,8 @@
         <w:rPr>
           <w:lang w:val="de-DE"/>
         </w:rPr>
-        <w:t xml:space="preserve">Versionskontrolle: </w:t>
-      </w:r>
-      <w:proofErr w:type="spellStart"/>
-      <w:r>
-        <w:rPr>
-          <w:lang w:val="de-DE"/>
-        </w:rPr>
-        <w:t>GitHub</w:t>
-      </w:r>
-      <w:proofErr w:type="spellEnd"/>
+        <w:t>Versionskontrolle: GitHub</w:t>
+      </w:r>
     </w:p>
     <w:p>
       <w:pPr>
@@ -6366,19 +5976,11 @@
           <w:lang w:val="de-DE"/>
         </w:rPr>
       </w:pPr>
-      <w:proofErr w:type="spellStart"/>
-      <w:r>
-        <w:rPr>
-          <w:lang w:val="de-DE"/>
-        </w:rPr>
-        <w:t>Scrum</w:t>
-      </w:r>
-      <w:proofErr w:type="spellEnd"/>
-      <w:r>
-        <w:rPr>
-          <w:lang w:val="de-DE"/>
-        </w:rPr>
-        <w:t>: JIRA</w:t>
+      <w:r>
+        <w:rPr>
+          <w:lang w:val="de-DE"/>
+        </w:rPr>
+        <w:t>Scrum: JIRA</w:t>
       </w:r>
     </w:p>
     <w:p>
@@ -6402,16 +6004,8 @@
         <w:rPr>
           <w:lang w:val="de-DE"/>
         </w:rPr>
-        <w:t xml:space="preserve"> mit </w:t>
-      </w:r>
-      <w:proofErr w:type="spellStart"/>
-      <w:r>
-        <w:rPr>
-          <w:lang w:val="de-DE"/>
-        </w:rPr>
-        <w:t>JavaFX</w:t>
-      </w:r>
-      <w:proofErr w:type="spellEnd"/>
+        <w:t xml:space="preserve"> mit JavaFX</w:t>
+      </w:r>
     </w:p>
     <w:p>
       <w:pPr>
@@ -6428,16 +6022,8 @@
         <w:rPr>
           <w:lang w:val="de-DE"/>
         </w:rPr>
-        <w:t xml:space="preserve">Datenbank: H2 </w:t>
-      </w:r>
-      <w:proofErr w:type="spellStart"/>
-      <w:r>
-        <w:rPr>
-          <w:lang w:val="de-DE"/>
-        </w:rPr>
-        <w:t>database</w:t>
-      </w:r>
-      <w:proofErr w:type="spellEnd"/>
+        <w:t>Datenbank: H2 database</w:t>
+      </w:r>
     </w:p>
     <w:p>
       <w:pPr>
@@ -6447,29 +6033,180 @@
         </w:rPr>
       </w:pPr>
       <w:bookmarkStart w:id="13" w:name="_Toc432515093"/>
-      <w:proofErr w:type="spellStart"/>
-      <w:r>
-        <w:rPr>
-          <w:lang w:val="de-DE"/>
-        </w:rPr>
-        <w:t>Requirements</w:t>
-      </w:r>
-      <w:proofErr w:type="spellEnd"/>
+      <w:r>
+        <w:rPr>
+          <w:lang w:val="de-DE"/>
+        </w:rPr>
+        <w:t>Requirements subsets</w:t>
+      </w:r>
+      <w:bookmarkEnd w:id="13"/>
+    </w:p>
+    <w:p>
+      <w:pPr>
+        <w:ind w:left="720"/>
+        <w:rPr>
+          <w:lang w:val="de-DE"/>
+        </w:rPr>
+      </w:pPr>
+      <w:r>
+        <w:rPr>
+          <w:lang w:val="de-DE"/>
+        </w:rPr>
+        <w:t>to be determined (tbd)</w:t>
+      </w:r>
+    </w:p>
+    <w:p>
+      <w:pPr>
+        <w:rPr>
+          <w:lang w:val="de-DE"/>
+        </w:rPr>
+      </w:pPr>
+    </w:p>
+    <w:p>
+      <w:pPr>
+        <w:rPr>
+          <w:lang w:val="de-DE"/>
+        </w:rPr>
+      </w:pPr>
+    </w:p>
+    <w:p>
+      <w:pPr>
+        <w:rPr>
+          <w:lang w:val="de-DE"/>
+        </w:rPr>
+      </w:pPr>
+    </w:p>
+    <w:p>
+      <w:pPr>
+        <w:rPr>
+          <w:lang w:val="de-DE"/>
+        </w:rPr>
+      </w:pPr>
+    </w:p>
+    <w:p>
+      <w:pPr>
+        <w:rPr>
+          <w:lang w:val="de-DE"/>
+        </w:rPr>
+      </w:pPr>
+    </w:p>
+    <w:p>
+      <w:pPr>
+        <w:rPr>
+          <w:lang w:val="de-DE"/>
+        </w:rPr>
+      </w:pPr>
+    </w:p>
+    <w:p>
+      <w:pPr>
+        <w:rPr>
+          <w:lang w:val="de-DE"/>
+        </w:rPr>
+      </w:pPr>
+    </w:p>
+    <w:p>
+      <w:pPr>
+        <w:rPr>
+          <w:lang w:val="de-DE"/>
+        </w:rPr>
+      </w:pPr>
+    </w:p>
+    <w:p>
+      <w:pPr>
+        <w:rPr>
+          <w:lang w:val="de-DE"/>
+        </w:rPr>
+      </w:pPr>
+    </w:p>
+    <w:p>
+      <w:pPr>
+        <w:rPr>
+          <w:lang w:val="de-DE"/>
+        </w:rPr>
+      </w:pPr>
+    </w:p>
+    <w:p>
+      <w:pPr>
+        <w:pStyle w:val="berschrift1"/>
+        <w:rPr>
+          <w:lang w:val="de-DE"/>
+        </w:rPr>
+      </w:pPr>
+      <w:bookmarkStart w:id="14" w:name="_Toc432515094"/>
+      <w:r>
+        <w:rPr>
+          <w:lang w:val="de-DE"/>
+        </w:rPr>
+        <w:t>Specific Requirements</w:t>
+      </w:r>
+      <w:bookmarkEnd w:id="14"/>
       <w:r>
         <w:rPr>
           <w:lang w:val="de-DE"/>
         </w:rPr>
         <w:t xml:space="preserve"> </w:t>
       </w:r>
-      <w:proofErr w:type="spellStart"/>
-      <w:r>
-        <w:rPr>
-          <w:lang w:val="de-DE"/>
-        </w:rPr>
-        <w:t>subsets</w:t>
-      </w:r>
-      <w:bookmarkEnd w:id="13"/>
-      <w:proofErr w:type="spellEnd"/>
+    </w:p>
+    <w:p>
+      <w:pPr>
+        <w:rPr>
+          <w:lang w:val="de-DE"/>
+        </w:rPr>
+      </w:pPr>
+    </w:p>
+    <w:p>
+      <w:pPr>
+        <w:rPr>
+          <w:lang w:val="de-DE"/>
+        </w:rPr>
+      </w:pPr>
+      <w:r>
+        <w:rPr>
+          <w:lang w:val="de-DE"/>
+        </w:rPr>
+        <w:t>[Info: Im späteren Verlauf folgen Use Cases zu den geplanten Funktionen, die hier verlinkt werden. Es folgt vorerst eine kurze Beschreibung dieser Funktionen.]</w:t>
+      </w:r>
+    </w:p>
+    <w:p>
+      <w:pPr>
+        <w:rPr>
+          <w:lang w:val="de-DE"/>
+        </w:rPr>
+      </w:pPr>
+    </w:p>
+    <w:p>
+      <w:pPr>
+        <w:pStyle w:val="berschrift2"/>
+        <w:rPr>
+          <w:lang w:val="de-DE"/>
+        </w:rPr>
+      </w:pPr>
+      <w:bookmarkStart w:id="15" w:name="_Toc432515095"/>
+      <w:r>
+        <w:rPr>
+          <w:lang w:val="de-DE"/>
+        </w:rPr>
+        <w:t>Functionality</w:t>
+      </w:r>
+      <w:bookmarkEnd w:id="15"/>
+    </w:p>
+    <w:p>
+      <w:pPr>
+        <w:pStyle w:val="berschrift3"/>
+        <w:rPr>
+          <w:i w:val="0"/>
+          <w:lang w:val="de-DE"/>
+        </w:rPr>
+      </w:pPr>
+      <w:bookmarkStart w:id="16" w:name="_Toc432515096"/>
+      <w:r>
+        <w:rPr>
+          <w:i w:val="0"/>
+          <w:lang w:val="de-DE"/>
+        </w:rPr>
+        <w:t>Neues Spiel</w:t>
+      </w:r>
+      <w:bookmarkEnd w:id="16"/>
     </w:p>
     <w:p>
       <w:pPr>
@@ -6478,247 +6215,19 @@
           <w:lang w:val="de-DE"/>
         </w:rPr>
       </w:pPr>
-      <w:proofErr w:type="spellStart"/>
-      <w:r>
-        <w:rPr>
-          <w:lang w:val="de-DE"/>
-        </w:rPr>
-        <w:t>to</w:t>
-      </w:r>
-      <w:proofErr w:type="spellEnd"/>
-      <w:r>
-        <w:rPr>
-          <w:lang w:val="de-DE"/>
-        </w:rPr>
-        <w:t xml:space="preserve"> </w:t>
-      </w:r>
-      <w:proofErr w:type="spellStart"/>
-      <w:r>
-        <w:rPr>
-          <w:lang w:val="de-DE"/>
-        </w:rPr>
-        <w:t>be</w:t>
-      </w:r>
-      <w:proofErr w:type="spellEnd"/>
-      <w:r>
-        <w:rPr>
-          <w:lang w:val="de-DE"/>
-        </w:rPr>
-        <w:t xml:space="preserve"> </w:t>
-      </w:r>
-      <w:proofErr w:type="spellStart"/>
-      <w:r>
-        <w:rPr>
-          <w:lang w:val="de-DE"/>
-        </w:rPr>
-        <w:t>determined</w:t>
-      </w:r>
-      <w:proofErr w:type="spellEnd"/>
-      <w:r>
-        <w:rPr>
-          <w:lang w:val="de-DE"/>
-        </w:rPr>
-        <w:t xml:space="preserve"> (</w:t>
-      </w:r>
-      <w:proofErr w:type="spellStart"/>
-      <w:r>
-        <w:rPr>
-          <w:lang w:val="de-DE"/>
-        </w:rPr>
-        <w:t>tbd</w:t>
-      </w:r>
-      <w:proofErr w:type="spellEnd"/>
-      <w:r>
-        <w:rPr>
-          <w:lang w:val="de-DE"/>
-        </w:rPr>
-        <w:t>)</w:t>
-      </w:r>
-    </w:p>
-    <w:p>
-      <w:pPr>
-        <w:rPr>
-          <w:lang w:val="de-DE"/>
-        </w:rPr>
-      </w:pPr>
-    </w:p>
-    <w:p>
-      <w:pPr>
-        <w:rPr>
-          <w:lang w:val="de-DE"/>
-        </w:rPr>
-      </w:pPr>
-    </w:p>
-    <w:p>
-      <w:pPr>
-        <w:rPr>
-          <w:lang w:val="de-DE"/>
-        </w:rPr>
-      </w:pPr>
-    </w:p>
-    <w:p>
-      <w:pPr>
-        <w:rPr>
-          <w:lang w:val="de-DE"/>
-        </w:rPr>
-      </w:pPr>
-    </w:p>
-    <w:p>
-      <w:pPr>
-        <w:rPr>
-          <w:lang w:val="de-DE"/>
-        </w:rPr>
-      </w:pPr>
-    </w:p>
-    <w:p>
-      <w:pPr>
-        <w:rPr>
-          <w:lang w:val="de-DE"/>
-        </w:rPr>
-      </w:pPr>
-    </w:p>
-    <w:p>
-      <w:pPr>
-        <w:rPr>
-          <w:lang w:val="de-DE"/>
-        </w:rPr>
-      </w:pPr>
-    </w:p>
-    <w:p>
-      <w:pPr>
-        <w:rPr>
-          <w:lang w:val="de-DE"/>
-        </w:rPr>
-      </w:pPr>
-    </w:p>
-    <w:p>
-      <w:pPr>
-        <w:rPr>
-          <w:lang w:val="de-DE"/>
-        </w:rPr>
-      </w:pPr>
-    </w:p>
-    <w:p>
-      <w:pPr>
-        <w:rPr>
-          <w:lang w:val="de-DE"/>
-        </w:rPr>
-      </w:pPr>
-    </w:p>
-    <w:p>
-      <w:pPr>
-        <w:pStyle w:val="berschrift1"/>
-        <w:rPr>
-          <w:lang w:val="de-DE"/>
-        </w:rPr>
-      </w:pPr>
-      <w:bookmarkStart w:id="14" w:name="_Toc432515094"/>
-      <w:proofErr w:type="spellStart"/>
-      <w:r>
-        <w:rPr>
-          <w:lang w:val="de-DE"/>
-        </w:rPr>
-        <w:t>Specific</w:t>
-      </w:r>
-      <w:proofErr w:type="spellEnd"/>
-      <w:r>
-        <w:rPr>
-          <w:lang w:val="de-DE"/>
-        </w:rPr>
-        <w:t xml:space="preserve"> </w:t>
-      </w:r>
-      <w:proofErr w:type="spellStart"/>
-      <w:r>
-        <w:rPr>
-          <w:lang w:val="de-DE"/>
-        </w:rPr>
-        <w:t>Requirements</w:t>
-      </w:r>
-      <w:bookmarkEnd w:id="14"/>
-      <w:proofErr w:type="spellEnd"/>
-      <w:r>
-        <w:rPr>
-          <w:lang w:val="de-DE"/>
-        </w:rPr>
-        <w:t xml:space="preserve"> </w:t>
-      </w:r>
-    </w:p>
-    <w:p>
-      <w:pPr>
-        <w:rPr>
-          <w:lang w:val="de-DE"/>
-        </w:rPr>
-      </w:pPr>
-    </w:p>
-    <w:p>
-      <w:pPr>
-        <w:rPr>
-          <w:lang w:val="de-DE"/>
-        </w:rPr>
-      </w:pPr>
-      <w:r>
-        <w:rPr>
-          <w:lang w:val="de-DE"/>
-        </w:rPr>
-        <w:t xml:space="preserve">[Info: Im späteren Verlauf folgen </w:t>
-      </w:r>
-      <w:proofErr w:type="spellStart"/>
-      <w:r>
-        <w:rPr>
-          <w:lang w:val="de-DE"/>
-        </w:rPr>
-        <w:t>Use</w:t>
-      </w:r>
-      <w:proofErr w:type="spellEnd"/>
-      <w:r>
-        <w:rPr>
-          <w:lang w:val="de-DE"/>
-        </w:rPr>
-        <w:t xml:space="preserve"> Cases zu den geplanten Funktionen, die hier verlinkt werden. Es folgt vorerst eine kurze Beschreibung dieser Funktionen.]</w:t>
-      </w:r>
-    </w:p>
-    <w:p>
-      <w:pPr>
-        <w:rPr>
-          <w:lang w:val="de-DE"/>
-        </w:rPr>
-      </w:pPr>
-    </w:p>
-    <w:p>
-      <w:pPr>
-        <w:pStyle w:val="berschrift2"/>
-        <w:rPr>
-          <w:lang w:val="de-DE"/>
-        </w:rPr>
-      </w:pPr>
-      <w:bookmarkStart w:id="15" w:name="_Toc432515095"/>
-      <w:proofErr w:type="spellStart"/>
-      <w:r>
-        <w:rPr>
-          <w:lang w:val="de-DE"/>
-        </w:rPr>
-        <w:t>Functionality</w:t>
-      </w:r>
-      <w:bookmarkEnd w:id="15"/>
-      <w:proofErr w:type="spellEnd"/>
-    </w:p>
-    <w:p>
-      <w:pPr>
-        <w:pStyle w:val="berschrift3"/>
-        <w:rPr>
-          <w:i w:val="0"/>
-          <w:lang w:val="de-DE"/>
-        </w:rPr>
-      </w:pPr>
-      <w:bookmarkStart w:id="16" w:name="_Toc432515096"/>
-      <w:r>
-        <w:rPr>
-          <w:i w:val="0"/>
-          <w:lang w:val="de-DE"/>
-        </w:rPr>
-        <w:t>Neues Spiel</w:t>
-      </w:r>
-      <w:bookmarkEnd w:id="16"/>
+      <w:r>
+        <w:rPr>
+          <w:lang w:val="de-DE"/>
+        </w:rPr>
+        <w:t xml:space="preserve">Diese Funktion befindet sich auf dem Startbildschirm und in dem Menu: Spiel. Der Button im Menu ist deaktiviert, wenn ein Spiel aktiv ist. Befindet sich der Actor nicht in einem Spiel, startet diese Funktion ein neues Spiel mit dem Spielmodus 1. </w:t>
+      </w:r>
+    </w:p>
+    <w:p>
+      <w:pPr>
+        <w:rPr>
+          <w:lang w:val="de-DE"/>
+        </w:rPr>
+      </w:pPr>
     </w:p>
     <w:p>
       <w:pPr>
@@ -6731,84 +6240,7 @@
         <w:rPr>
           <w:lang w:val="de-DE"/>
         </w:rPr>
-        <w:t xml:space="preserve">Diese Funktion befindet sich auf dem Startbildschirm und in dem Menu: Spiel. Der Button im Menu ist deaktiviert, wenn ein Spiel aktiv ist. Befindet sich der </w:t>
-      </w:r>
-      <w:proofErr w:type="spellStart"/>
-      <w:r>
-        <w:rPr>
-          <w:lang w:val="de-DE"/>
-        </w:rPr>
-        <w:t>Actor</w:t>
-      </w:r>
-      <w:proofErr w:type="spellEnd"/>
-      <w:r>
-        <w:rPr>
-          <w:lang w:val="de-DE"/>
-        </w:rPr>
-        <w:t xml:space="preserve"> nicht in einem Spiel, startet diese Funktion ein neues Spiel mit dem Spielmodus 1. </w:t>
-      </w:r>
-    </w:p>
-    <w:p>
-      <w:pPr>
-        <w:rPr>
-          <w:lang w:val="de-DE"/>
-        </w:rPr>
-      </w:pPr>
-    </w:p>
-    <w:p>
-      <w:pPr>
-        <w:ind w:left="720"/>
-        <w:rPr>
-          <w:lang w:val="de-DE"/>
-        </w:rPr>
-      </w:pPr>
-      <w:r>
-        <w:rPr>
-          <w:lang w:val="de-DE"/>
-        </w:rPr>
-        <w:t xml:space="preserve">Im ersten Spielmodus denkt der </w:t>
-      </w:r>
-      <w:proofErr w:type="spellStart"/>
-      <w:r>
-        <w:rPr>
-          <w:lang w:val="de-DE"/>
-        </w:rPr>
-        <w:t>Actor</w:t>
-      </w:r>
-      <w:proofErr w:type="spellEnd"/>
-      <w:r>
-        <w:rPr>
-          <w:lang w:val="de-DE"/>
-        </w:rPr>
-        <w:t xml:space="preserve"> an eine Figur aus der Fernsehserie „The Simpsons“. </w:t>
-      </w:r>
-      <w:proofErr w:type="spellStart"/>
-      <w:r>
-        <w:rPr>
-          <w:lang w:val="de-DE"/>
-        </w:rPr>
-        <w:t>Nappy</w:t>
-      </w:r>
-      <w:proofErr w:type="spellEnd"/>
-      <w:r>
-        <w:rPr>
-          <w:lang w:val="de-DE"/>
-        </w:rPr>
-        <w:t xml:space="preserve"> versucht anhand von Fragen, welche der </w:t>
-      </w:r>
-      <w:proofErr w:type="spellStart"/>
-      <w:r>
-        <w:rPr>
-          <w:lang w:val="de-DE"/>
-        </w:rPr>
-        <w:t>Actor</w:t>
-      </w:r>
-      <w:proofErr w:type="spellEnd"/>
-      <w:r>
-        <w:rPr>
-          <w:lang w:val="de-DE"/>
-        </w:rPr>
-        <w:t xml:space="preserve"> mit „ja“, „nein“ oder „ich weiß nicht“ beantworten kann,  die Figur zu erraten. </w:t>
+        <w:t xml:space="preserve">Im ersten Spielmodus denkt der Actor an eine Figur aus der Fernsehserie „The Simpsons“. Nappy versucht anhand von Fragen, welche der Actor mit „ja“, „nein“ oder „ich weiß nicht“ beantworten kann,  die Figur zu erraten. </w:t>
       </w:r>
     </w:p>
     <w:p>
@@ -6825,23 +6257,7 @@
         <w:ind w:left="720"/>
       </w:pPr>
       <w:r>
-        <w:t xml:space="preserve">Im zweiten Spielmodus denkt </w:t>
-      </w:r>
-      <w:proofErr w:type="spellStart"/>
-      <w:r>
-        <w:t>Nappy</w:t>
-      </w:r>
-      <w:proofErr w:type="spellEnd"/>
-      <w:r>
-        <w:t xml:space="preserve"> an eine Figur und der Spieler muss anhand einer Liste von vorgegebenen Fragen die Figur erraten, indem </w:t>
-      </w:r>
-      <w:proofErr w:type="spellStart"/>
-      <w:r>
-        <w:t>Nappy</w:t>
-      </w:r>
-      <w:proofErr w:type="spellEnd"/>
-      <w:r>
-        <w:t xml:space="preserve"> auf die Fragen antwortet. Der zweite Spielmodus ist optional. Der Spieler kann ihn bei Bedarf überspringen. </w:t>
+        <w:t xml:space="preserve">Im zweiten Spielmodus denkt Nappy an eine Figur und der Spieler muss anhand einer Liste von vorgegebenen Fragen die Figur erraten, indem Nappy auf die Fragen antwortet. Der zweite Spielmodus ist optional. Der Spieler kann ihn bei Bedarf überspringen. </w:t>
       </w:r>
     </w:p>
     <w:p>
@@ -6887,35 +6303,7 @@
         <w:rPr>
           <w:lang w:val="de-DE"/>
         </w:rPr>
-        <w:t xml:space="preserve">Befindet sich der </w:t>
-      </w:r>
-      <w:proofErr w:type="spellStart"/>
-      <w:r>
-        <w:rPr>
-          <w:lang w:val="de-DE"/>
-        </w:rPr>
-        <w:t>Actor</w:t>
-      </w:r>
-      <w:proofErr w:type="spellEnd"/>
-      <w:r>
-        <w:rPr>
-          <w:lang w:val="de-DE"/>
-        </w:rPr>
-        <w:t xml:space="preserve"> in einem </w:t>
-      </w:r>
-      <w:proofErr w:type="gramStart"/>
-      <w:r>
-        <w:rPr>
-          <w:lang w:val="de-DE"/>
-        </w:rPr>
-        <w:t>laufende</w:t>
-      </w:r>
-      <w:proofErr w:type="gramEnd"/>
-      <w:r>
-        <w:rPr>
-          <w:lang w:val="de-DE"/>
-        </w:rPr>
-        <w:t xml:space="preserve"> Spiel, beendet diese Funktion das aktuell laufende Spiel. Das beendete Spiel wird nicht in die Statistik aufgenommen.</w:t>
+        <w:t>Befindet sich der Actor in einem laufende Spiel, beendet diese Funktion das aktuell laufende Spiel. Das beendete Spiel wird nicht in die Statistik aufgenommen.</w:t>
       </w:r>
     </w:p>
     <w:p>
@@ -6961,21 +6349,7 @@
         <w:rPr>
           <w:lang w:val="de-DE"/>
         </w:rPr>
-        <w:t xml:space="preserve">Zu einem eine Übersicht der letzten 5 Spiele gegen </w:t>
-      </w:r>
-      <w:proofErr w:type="spellStart"/>
-      <w:r>
-        <w:rPr>
-          <w:lang w:val="de-DE"/>
-        </w:rPr>
-        <w:t>Nappy</w:t>
-      </w:r>
-      <w:proofErr w:type="spellEnd"/>
-      <w:r>
-        <w:rPr>
-          <w:lang w:val="de-DE"/>
-        </w:rPr>
-        <w:t>.</w:t>
+        <w:t>Zu einem eine Übersicht der letzten 5 Spiele gegen Nappy.</w:t>
       </w:r>
     </w:p>
     <w:p>
@@ -6989,21 +6363,7 @@
         <w:rPr>
           <w:lang w:val="de-DE"/>
         </w:rPr>
-        <w:t xml:space="preserve">Zudem kommt eine </w:t>
-      </w:r>
-      <w:proofErr w:type="spellStart"/>
-      <w:r>
-        <w:rPr>
-          <w:lang w:val="de-DE"/>
-        </w:rPr>
-        <w:t>Topliste</w:t>
-      </w:r>
-      <w:proofErr w:type="spellEnd"/>
-      <w:r>
-        <w:rPr>
-          <w:lang w:val="de-DE"/>
-        </w:rPr>
-        <w:t xml:space="preserve"> der meistgespielten Charaktere. </w:t>
+        <w:t xml:space="preserve">Zudem kommt eine Topliste der meistgespielten Charaktere. </w:t>
       </w:r>
     </w:p>
     <w:p>
@@ -7291,18 +6651,137 @@
           <w:i w:val="0"/>
           <w:lang w:val="de-DE"/>
         </w:rPr>
-        <w:t xml:space="preserve">Hardware </w:t>
-      </w:r>
-      <w:proofErr w:type="spellStart"/>
-      <w:r>
+        <w:t>Hardware Requirements</w:t>
+      </w:r>
+      <w:bookmarkEnd w:id="26"/>
+    </w:p>
+    <w:p>
+      <w:pPr>
+        <w:ind w:left="720"/>
+        <w:rPr>
+          <w:lang w:val="de-DE"/>
+        </w:rPr>
+      </w:pPr>
+      <w:r>
+        <w:rPr>
+          <w:lang w:val="de-DE"/>
+        </w:rPr>
+        <w:t xml:space="preserve">Der Actor benötigt einen </w:t>
+      </w:r>
+      <w:r>
+        <w:rPr>
+          <w:lang w:val="de-DE"/>
+        </w:rPr>
+        <w:t>Computer</w:t>
+      </w:r>
+      <w:r>
+        <w:rPr>
+          <w:lang w:val="de-DE"/>
+        </w:rPr>
+        <w:t xml:space="preserve">. </w:t>
+      </w:r>
+      <w:r>
+        <w:rPr>
+          <w:lang w:val="de-DE"/>
+        </w:rPr>
+        <w:t>Es wird nur zum Herunterladen des Spiels eine Internetverbindung benötigt.</w:t>
+      </w:r>
+    </w:p>
+    <w:p>
+      <w:pPr>
+        <w:pStyle w:val="berschrift3"/>
         <w:rPr>
           <w:i w:val="0"/>
           <w:lang w:val="de-DE"/>
         </w:rPr>
-        <w:t>Requirements</w:t>
-      </w:r>
-      <w:bookmarkEnd w:id="26"/>
-      <w:proofErr w:type="spellEnd"/>
+      </w:pPr>
+      <w:bookmarkStart w:id="27" w:name="_Toc432515107"/>
+      <w:r>
+        <w:rPr>
+          <w:i w:val="0"/>
+          <w:lang w:val="de-DE"/>
+        </w:rPr>
+        <w:t>Software Requirements</w:t>
+      </w:r>
+      <w:bookmarkEnd w:id="27"/>
+    </w:p>
+    <w:p>
+      <w:pPr>
+        <w:ind w:firstLine="720"/>
+        <w:rPr>
+          <w:lang w:val="de-DE"/>
+        </w:rPr>
+      </w:pPr>
+      <w:r>
+        <w:rPr>
+          <w:lang w:val="de-DE"/>
+        </w:rPr>
+        <w:t xml:space="preserve">Es wird eine installierte Version von Java </w:t>
+      </w:r>
+      <w:r>
+        <w:rPr>
+          <w:lang w:val="de-DE"/>
+        </w:rPr>
+        <w:t xml:space="preserve">(JRE) </w:t>
+      </w:r>
+      <w:r>
+        <w:rPr>
+          <w:lang w:val="de-DE"/>
+        </w:rPr>
+        <w:t>benötigt, um das Spiel starten</w:t>
+      </w:r>
+      <w:r>
+        <w:rPr>
+          <w:lang w:val="de-DE"/>
+        </w:rPr>
+        <w:t xml:space="preserve"> zu können</w:t>
+      </w:r>
+      <w:r>
+        <w:rPr>
+          <w:lang w:val="de-DE"/>
+        </w:rPr>
+        <w:t>.</w:t>
+      </w:r>
+    </w:p>
+    <w:p>
+      <w:pPr>
+        <w:pStyle w:val="berschrift2"/>
+        <w:rPr>
+          <w:lang w:val="de-DE"/>
+        </w:rPr>
+      </w:pPr>
+      <w:bookmarkStart w:id="28" w:name="_Toc432515108"/>
+      <w:r>
+        <w:rPr>
+          <w:lang w:val="de-DE"/>
+        </w:rPr>
+        <w:t>Reliability</w:t>
+      </w:r>
+      <w:bookmarkEnd w:id="28"/>
+      <w:r>
+        <w:rPr>
+          <w:lang w:val="de-DE"/>
+        </w:rPr>
+        <w:t xml:space="preserve"> </w:t>
+      </w:r>
+    </w:p>
+    <w:p>
+      <w:pPr>
+        <w:pStyle w:val="berschrift3"/>
+        <w:rPr>
+          <w:i w:val="0"/>
+          <w:lang w:val="de-DE"/>
+        </w:rPr>
+      </w:pPr>
+      <w:bookmarkStart w:id="29" w:name="_Toc432515109"/>
+      <w:r>
+        <w:rPr>
+          <w:i w:val="0"/>
+          <w:lang w:val="de-DE"/>
+        </w:rPr>
+        <w:t>Availability</w:t>
+      </w:r>
+      <w:bookmarkEnd w:id="29"/>
     </w:p>
     <w:p>
       <w:pPr>
@@ -7315,39 +6794,13 @@
         <w:rPr>
           <w:lang w:val="de-DE"/>
         </w:rPr>
-        <w:t xml:space="preserve">Der </w:t>
-      </w:r>
-      <w:proofErr w:type="spellStart"/>
-      <w:r>
-        <w:rPr>
-          <w:lang w:val="de-DE"/>
-        </w:rPr>
-        <w:t>Actor</w:t>
-      </w:r>
-      <w:proofErr w:type="spellEnd"/>
-      <w:r>
-        <w:rPr>
-          <w:lang w:val="de-DE"/>
-        </w:rPr>
-        <w:t xml:space="preserve"> benötigt einen </w:t>
-      </w:r>
-      <w:r>
-        <w:rPr>
-          <w:lang w:val="de-DE"/>
-        </w:rPr>
-        <w:t>Computer</w:t>
-      </w:r>
-      <w:r>
-        <w:rPr>
-          <w:lang w:val="de-DE"/>
-        </w:rPr>
-        <w:t xml:space="preserve">. </w:t>
-      </w:r>
-      <w:r>
-        <w:rPr>
-          <w:lang w:val="de-DE"/>
-        </w:rPr>
-        <w:t>Es wird nur zum Herunterladen des Spiels eine Internetverbindung benötigt.</w:t>
+        <w:t xml:space="preserve">Das Spiel muss nach dem Download zu 100% (24h, 7Tage die Woche) spielbar sein, da keine Verbindung zu einem Server benötigt wird. </w:t>
+      </w:r>
+      <w:r>
+        <w:rPr>
+          <w:lang w:val="de-DE"/>
+        </w:rPr>
+        <w:t>Aus diesem Grund fallen die nächsten Punkte (3.3.2, 3.3.3, 3.3.4) weg.</w:t>
       </w:r>
     </w:p>
     <w:p>
@@ -7358,85 +6811,67 @@
           <w:lang w:val="de-DE"/>
         </w:rPr>
       </w:pPr>
-      <w:bookmarkStart w:id="27" w:name="_Toc432515107"/>
+      <w:bookmarkStart w:id="30" w:name="_Toc432515110"/>
       <w:r>
         <w:rPr>
           <w:i w:val="0"/>
           <w:lang w:val="de-DE"/>
         </w:rPr>
-        <w:t xml:space="preserve">Software </w:t>
-      </w:r>
-      <w:proofErr w:type="spellStart"/>
-      <w:r>
+        <w:t>Mean Time Between Failures</w:t>
+      </w:r>
+      <w:bookmarkEnd w:id="30"/>
+    </w:p>
+    <w:p>
+      <w:pPr>
+        <w:ind w:left="720"/>
+        <w:rPr>
+          <w:lang w:val="de-DE"/>
+        </w:rPr>
+      </w:pPr>
+      <w:r>
+        <w:rPr>
+          <w:lang w:val="de-DE"/>
+        </w:rPr>
+        <w:t>not applicable (n/a) </w:t>
+      </w:r>
+    </w:p>
+    <w:p>
+      <w:pPr>
+        <w:pStyle w:val="berschrift3"/>
         <w:rPr>
           <w:i w:val="0"/>
           <w:lang w:val="de-DE"/>
         </w:rPr>
-        <w:t>Requirements</w:t>
-      </w:r>
-      <w:bookmarkEnd w:id="27"/>
-      <w:proofErr w:type="spellEnd"/>
-    </w:p>
-    <w:p>
-      <w:pPr>
-        <w:ind w:firstLine="720"/>
-        <w:rPr>
-          <w:lang w:val="de-DE"/>
-        </w:rPr>
-      </w:pPr>
-      <w:r>
-        <w:rPr>
-          <w:lang w:val="de-DE"/>
-        </w:rPr>
-        <w:t xml:space="preserve">Es wird eine installierte Version von Java </w:t>
-      </w:r>
-      <w:r>
-        <w:rPr>
-          <w:lang w:val="de-DE"/>
-        </w:rPr>
-        <w:t xml:space="preserve">(JRE) </w:t>
-      </w:r>
-      <w:r>
-        <w:rPr>
-          <w:lang w:val="de-DE"/>
-        </w:rPr>
-        <w:t>benötigt, um das Spiel starten</w:t>
-      </w:r>
-      <w:r>
-        <w:rPr>
-          <w:lang w:val="de-DE"/>
-        </w:rPr>
-        <w:t xml:space="preserve"> zu können</w:t>
-      </w:r>
-      <w:r>
-        <w:rPr>
-          <w:lang w:val="de-DE"/>
-        </w:rPr>
-        <w:t>.</w:t>
-      </w:r>
-    </w:p>
-    <w:p>
-      <w:pPr>
-        <w:pStyle w:val="berschrift2"/>
-        <w:rPr>
-          <w:lang w:val="de-DE"/>
-        </w:rPr>
-      </w:pPr>
-      <w:bookmarkStart w:id="28" w:name="_Toc432515108"/>
-      <w:proofErr w:type="spellStart"/>
-      <w:r>
-        <w:rPr>
-          <w:lang w:val="de-DE"/>
-        </w:rPr>
-        <w:t>Reliability</w:t>
-      </w:r>
-      <w:bookmarkEnd w:id="28"/>
-      <w:proofErr w:type="spellEnd"/>
-      <w:r>
-        <w:rPr>
-          <w:lang w:val="de-DE"/>
-        </w:rPr>
-        <w:t xml:space="preserve"> </w:t>
+      </w:pPr>
+      <w:bookmarkStart w:id="31" w:name="_Toc432515111"/>
+      <w:r>
+        <w:rPr>
+          <w:i w:val="0"/>
+          <w:lang w:val="de-DE"/>
+        </w:rPr>
+        <w:t>Mean Time To R</w:t>
+      </w:r>
+      <w:r>
+        <w:rPr>
+          <w:i w:val="0"/>
+          <w:lang w:val="de-DE"/>
+        </w:rPr>
+        <w:t>epair</w:t>
+      </w:r>
+      <w:bookmarkEnd w:id="31"/>
+    </w:p>
+    <w:p>
+      <w:pPr>
+        <w:ind w:left="720"/>
+        <w:rPr>
+          <w:lang w:val="de-DE"/>
+        </w:rPr>
+      </w:pPr>
+      <w:r>
+        <w:rPr>
+          <w:lang w:val="de-DE"/>
+        </w:rPr>
+        <w:t>not applicable (n/a) </w:t>
       </w:r>
     </w:p>
     <w:p>
@@ -7447,224 +6882,15 @@
           <w:lang w:val="de-DE"/>
         </w:rPr>
       </w:pPr>
-      <w:bookmarkStart w:id="29" w:name="_Toc432515109"/>
-      <w:proofErr w:type="spellStart"/>
+      <w:bookmarkStart w:id="32" w:name="_Toc432515112"/>
       <w:r>
         <w:rPr>
           <w:i w:val="0"/>
           <w:lang w:val="de-DE"/>
         </w:rPr>
-        <w:t>Availability</w:t>
-      </w:r>
-      <w:bookmarkEnd w:id="29"/>
-      <w:proofErr w:type="spellEnd"/>
-    </w:p>
-    <w:p>
-      <w:pPr>
-        <w:ind w:left="720"/>
-        <w:rPr>
-          <w:lang w:val="de-DE"/>
-        </w:rPr>
-      </w:pPr>
-      <w:r>
-        <w:rPr>
-          <w:lang w:val="de-DE"/>
-        </w:rPr>
-        <w:t xml:space="preserve">Das Spiel muss nach dem Download zu 100% (24h, 7Tage die Woche) spielbar sein, da keine Verbindung zu einem Server benötigt wird. </w:t>
-      </w:r>
-      <w:r>
-        <w:rPr>
-          <w:lang w:val="de-DE"/>
-        </w:rPr>
-        <w:t>Aus diesem Grund fallen die nächsten Punkte (3.3.2, 3.3.3, 3.3.4) weg.</w:t>
-      </w:r>
-    </w:p>
-    <w:p>
-      <w:pPr>
-        <w:pStyle w:val="berschrift3"/>
-        <w:rPr>
-          <w:i w:val="0"/>
-          <w:lang w:val="de-DE"/>
-        </w:rPr>
-      </w:pPr>
-      <w:bookmarkStart w:id="30" w:name="_Toc432515110"/>
-      <w:proofErr w:type="spellStart"/>
-      <w:r>
-        <w:rPr>
-          <w:i w:val="0"/>
-          <w:lang w:val="de-DE"/>
-        </w:rPr>
-        <w:t>Mean</w:t>
-      </w:r>
-      <w:proofErr w:type="spellEnd"/>
-      <w:r>
-        <w:rPr>
-          <w:i w:val="0"/>
-          <w:lang w:val="de-DE"/>
-        </w:rPr>
-        <w:t xml:space="preserve"> Time </w:t>
-      </w:r>
-      <w:proofErr w:type="spellStart"/>
-      <w:r>
-        <w:rPr>
-          <w:i w:val="0"/>
-          <w:lang w:val="de-DE"/>
-        </w:rPr>
-        <w:t>Between</w:t>
-      </w:r>
-      <w:proofErr w:type="spellEnd"/>
-      <w:r>
-        <w:rPr>
-          <w:i w:val="0"/>
-          <w:lang w:val="de-DE"/>
-        </w:rPr>
-        <w:t xml:space="preserve"> </w:t>
-      </w:r>
-      <w:proofErr w:type="spellStart"/>
-      <w:r>
-        <w:rPr>
-          <w:i w:val="0"/>
-          <w:lang w:val="de-DE"/>
-        </w:rPr>
-        <w:t>Failures</w:t>
-      </w:r>
-      <w:bookmarkEnd w:id="30"/>
-      <w:proofErr w:type="spellEnd"/>
-    </w:p>
-    <w:p>
-      <w:pPr>
-        <w:ind w:left="720"/>
-        <w:rPr>
-          <w:lang w:val="de-DE"/>
-        </w:rPr>
-      </w:pPr>
-      <w:r>
-        <w:rPr>
-          <w:lang w:val="de-DE"/>
-        </w:rPr>
-        <w:t xml:space="preserve">not </w:t>
-      </w:r>
-      <w:proofErr w:type="spellStart"/>
-      <w:r>
-        <w:rPr>
-          <w:lang w:val="de-DE"/>
-        </w:rPr>
-        <w:t>applicable</w:t>
-      </w:r>
-      <w:proofErr w:type="spellEnd"/>
-      <w:r>
-        <w:rPr>
-          <w:lang w:val="de-DE"/>
-        </w:rPr>
-        <w:t xml:space="preserve"> (n/a) </w:t>
-      </w:r>
-    </w:p>
-    <w:p>
-      <w:pPr>
-        <w:pStyle w:val="berschrift3"/>
-        <w:rPr>
-          <w:i w:val="0"/>
-          <w:lang w:val="de-DE"/>
-        </w:rPr>
-      </w:pPr>
-      <w:bookmarkStart w:id="31" w:name="_Toc432515111"/>
-      <w:proofErr w:type="spellStart"/>
-      <w:r>
-        <w:rPr>
-          <w:i w:val="0"/>
-          <w:lang w:val="de-DE"/>
-        </w:rPr>
-        <w:t>Mean</w:t>
-      </w:r>
-      <w:proofErr w:type="spellEnd"/>
-      <w:r>
-        <w:rPr>
-          <w:i w:val="0"/>
-          <w:lang w:val="de-DE"/>
-        </w:rPr>
-        <w:t xml:space="preserve"> Time </w:t>
-      </w:r>
-      <w:proofErr w:type="spellStart"/>
-      <w:r>
-        <w:rPr>
-          <w:i w:val="0"/>
-          <w:lang w:val="de-DE"/>
-        </w:rPr>
-        <w:t>To</w:t>
-      </w:r>
-      <w:proofErr w:type="spellEnd"/>
-      <w:r>
-        <w:rPr>
-          <w:i w:val="0"/>
-          <w:lang w:val="de-DE"/>
-        </w:rPr>
-        <w:t xml:space="preserve"> </w:t>
-      </w:r>
-      <w:proofErr w:type="spellStart"/>
-      <w:r>
-        <w:rPr>
-          <w:i w:val="0"/>
-          <w:lang w:val="de-DE"/>
-        </w:rPr>
-        <w:t>R</w:t>
-      </w:r>
-      <w:r>
-        <w:rPr>
-          <w:i w:val="0"/>
-          <w:lang w:val="de-DE"/>
-        </w:rPr>
-        <w:t>epair</w:t>
-      </w:r>
-      <w:bookmarkEnd w:id="31"/>
-      <w:proofErr w:type="spellEnd"/>
-    </w:p>
-    <w:p>
-      <w:pPr>
-        <w:ind w:left="720"/>
-        <w:rPr>
-          <w:lang w:val="de-DE"/>
-        </w:rPr>
-      </w:pPr>
-      <w:r>
-        <w:rPr>
-          <w:lang w:val="de-DE"/>
-        </w:rPr>
-        <w:t xml:space="preserve">not </w:t>
-      </w:r>
-      <w:proofErr w:type="spellStart"/>
-      <w:r>
-        <w:rPr>
-          <w:lang w:val="de-DE"/>
-        </w:rPr>
-        <w:t>applicable</w:t>
-      </w:r>
-      <w:proofErr w:type="spellEnd"/>
-      <w:r>
-        <w:rPr>
-          <w:lang w:val="de-DE"/>
-        </w:rPr>
-        <w:t xml:space="preserve"> (n/a) </w:t>
-      </w:r>
-    </w:p>
-    <w:p>
-      <w:pPr>
-        <w:pStyle w:val="berschrift3"/>
-        <w:rPr>
-          <w:i w:val="0"/>
-          <w:lang w:val="de-DE"/>
-        </w:rPr>
-      </w:pPr>
-      <w:bookmarkStart w:id="32" w:name="_Toc432515112"/>
-      <w:proofErr w:type="spellStart"/>
-      <w:r>
-        <w:rPr>
-          <w:i w:val="0"/>
-          <w:lang w:val="de-DE"/>
-        </w:rPr>
         <w:t>Accuracy</w:t>
       </w:r>
       <w:bookmarkEnd w:id="32"/>
-      <w:proofErr w:type="spellEnd"/>
     </w:p>
     <w:p>
       <w:pPr>
@@ -7672,15 +6898,7 @@
         <w:ind w:firstLine="720"/>
       </w:pPr>
       <w:r>
-        <w:t xml:space="preserve">not </w:t>
-      </w:r>
-      <w:proofErr w:type="spellStart"/>
-      <w:r>
-        <w:t>applicable</w:t>
-      </w:r>
-      <w:proofErr w:type="spellEnd"/>
-      <w:r>
-        <w:t xml:space="preserve"> (n/a)</w:t>
+        <w:t>not applicable (n/a)</w:t>
       </w:r>
     </w:p>
     <w:p>
@@ -7704,19 +6922,11 @@
         <w:t>Maximum Bugs or Defect Rate</w:t>
       </w:r>
       <w:bookmarkEnd w:id="33"/>
-      <w:proofErr w:type="gramStart"/>
       <w:r>
         <w:rPr>
           <w:i w:val="0"/>
         </w:rPr>
-        <w:t>“ and</w:t>
-      </w:r>
-      <w:proofErr w:type="gramEnd"/>
-      <w:r>
-        <w:rPr>
-          <w:i w:val="0"/>
-        </w:rPr>
-        <w:t xml:space="preserve"> „Bugs or Defect Rate“</w:t>
+        <w:t>“ and „Bugs or Defect Rate“</w:t>
       </w:r>
     </w:p>
     <w:p>
@@ -7731,63 +6941,7 @@
         <w:rPr>
           <w:lang w:val="de-DE"/>
         </w:rPr>
-        <w:t xml:space="preserve">Die Punkte „Maximum Bugs </w:t>
-      </w:r>
-      <w:proofErr w:type="spellStart"/>
-      <w:r>
-        <w:rPr>
-          <w:lang w:val="de-DE"/>
-        </w:rPr>
-        <w:t>or</w:t>
-      </w:r>
-      <w:proofErr w:type="spellEnd"/>
-      <w:r>
-        <w:rPr>
-          <w:lang w:val="de-DE"/>
-        </w:rPr>
-        <w:t xml:space="preserve"> </w:t>
-      </w:r>
-      <w:proofErr w:type="spellStart"/>
-      <w:r>
-        <w:rPr>
-          <w:lang w:val="de-DE"/>
-        </w:rPr>
-        <w:t>Defect</w:t>
-      </w:r>
-      <w:proofErr w:type="spellEnd"/>
-      <w:r>
-        <w:rPr>
-          <w:lang w:val="de-DE"/>
-        </w:rPr>
-        <w:t xml:space="preserve"> Rate“ und „Bugs </w:t>
-      </w:r>
-      <w:proofErr w:type="spellStart"/>
-      <w:r>
-        <w:rPr>
-          <w:lang w:val="de-DE"/>
-        </w:rPr>
-        <w:t>or</w:t>
-      </w:r>
-      <w:proofErr w:type="spellEnd"/>
-      <w:r>
-        <w:rPr>
-          <w:lang w:val="de-DE"/>
-        </w:rPr>
-        <w:t xml:space="preserve"> </w:t>
-      </w:r>
-      <w:proofErr w:type="spellStart"/>
-      <w:r>
-        <w:rPr>
-          <w:lang w:val="de-DE"/>
-        </w:rPr>
-        <w:t>Defect</w:t>
-      </w:r>
-      <w:proofErr w:type="spellEnd"/>
-      <w:r>
-        <w:rPr>
-          <w:lang w:val="de-DE"/>
-        </w:rPr>
-        <w:t xml:space="preserve"> Rate“ wurden zu einem Punkt zusammengefasst, da keine direkte Unterscheidung möglich war. </w:t>
+        <w:t xml:space="preserve">Die Punkte „Maximum Bugs or Defect Rate“ und „Bugs or Defect Rate“ wurden zu einem Punkt zusammengefasst, da keine direkte Unterscheidung möglich war. </w:t>
       </w:r>
     </w:p>
     <w:p>
@@ -7825,21 +6979,7 @@
         <w:rPr>
           <w:lang w:val="de-DE"/>
         </w:rPr>
-        <w:t xml:space="preserve"> der </w:t>
-      </w:r>
-      <w:proofErr w:type="spellStart"/>
-      <w:r>
-        <w:rPr>
-          <w:lang w:val="de-DE"/>
-        </w:rPr>
-        <w:t>Actor</w:t>
-      </w:r>
-      <w:proofErr w:type="spellEnd"/>
-      <w:r>
-        <w:rPr>
-          <w:lang w:val="de-DE"/>
-        </w:rPr>
-        <w:t xml:space="preserve"> das Spiel</w:t>
+        <w:t xml:space="preserve"> der Actor das Spiel</w:t>
       </w:r>
       <w:r>
         <w:rPr>
@@ -7895,21 +7035,7 @@
         <w:rPr>
           <w:lang w:val="de-DE"/>
         </w:rPr>
-        <w:t xml:space="preserve">des </w:t>
-      </w:r>
-      <w:proofErr w:type="spellStart"/>
-      <w:r>
-        <w:rPr>
-          <w:lang w:val="de-DE"/>
-        </w:rPr>
-        <w:t>Actors</w:t>
-      </w:r>
-      <w:proofErr w:type="spellEnd"/>
-      <w:r>
-        <w:rPr>
-          <w:lang w:val="de-DE"/>
-        </w:rPr>
-        <w:t>, beim Spielmodus 1 falsch liegt.</w:t>
+        <w:t>des Actors, beim Spielmodus 1 falsch liegt.</w:t>
       </w:r>
       <w:r>
         <w:rPr>
@@ -8064,7 +7190,6 @@
         </w:rPr>
         <w:t xml:space="preserve"> </w:t>
       </w:r>
-      <w:proofErr w:type="spellStart"/>
       <w:r>
         <w:rPr>
           <w:lang w:val="de-DE"/>
@@ -8077,7 +7202,6 @@
         </w:rPr>
         <w:t>ekunde</w:t>
       </w:r>
-      <w:proofErr w:type="spellEnd"/>
     </w:p>
     <w:p>
       <w:pPr>
@@ -8103,7 +7227,6 @@
         </w:rPr>
       </w:pPr>
       <w:bookmarkStart w:id="37" w:name="_Toc432515117"/>
-      <w:proofErr w:type="spellStart"/>
       <w:r>
         <w:rPr>
           <w:i w:val="0"/>
@@ -8112,7 +7235,6 @@
         <w:t>Throughput</w:t>
       </w:r>
       <w:bookmarkEnd w:id="37"/>
-      <w:proofErr w:type="spellEnd"/>
     </w:p>
     <w:p>
       <w:pPr>
@@ -8120,15 +7242,7 @@
         <w:ind w:firstLine="720"/>
       </w:pPr>
       <w:r>
-        <w:t xml:space="preserve">not </w:t>
-      </w:r>
-      <w:proofErr w:type="spellStart"/>
-      <w:r>
-        <w:t>applicable</w:t>
-      </w:r>
-      <w:proofErr w:type="spellEnd"/>
-      <w:r>
-        <w:t xml:space="preserve"> (n/a)</w:t>
+        <w:t>not applicable (n/a)</w:t>
       </w:r>
     </w:p>
     <w:p>
@@ -8140,7 +7254,6 @@
         </w:rPr>
       </w:pPr>
       <w:bookmarkStart w:id="38" w:name="_Toc432515118"/>
-      <w:proofErr w:type="spellStart"/>
       <w:r>
         <w:rPr>
           <w:i w:val="0"/>
@@ -8149,7 +7262,6 @@
         <w:t>Capacity</w:t>
       </w:r>
       <w:bookmarkEnd w:id="38"/>
-      <w:proofErr w:type="spellEnd"/>
     </w:p>
     <w:p>
       <w:pPr>
@@ -8162,63 +7274,7 @@
         <w:rPr>
           <w:lang w:val="de-DE"/>
         </w:rPr>
-        <w:t>„</w:t>
-      </w:r>
-      <w:proofErr w:type="spellStart"/>
-      <w:r>
-        <w:rPr>
-          <w:lang w:val="de-DE"/>
-        </w:rPr>
-        <w:t>Nappy</w:t>
-      </w:r>
-      <w:proofErr w:type="spellEnd"/>
-      <w:r>
-        <w:rPr>
-          <w:lang w:val="de-DE"/>
-        </w:rPr>
-        <w:t xml:space="preserve">, </w:t>
-      </w:r>
-      <w:proofErr w:type="spellStart"/>
-      <w:r>
-        <w:rPr>
-          <w:lang w:val="de-DE"/>
-        </w:rPr>
-        <w:t>the</w:t>
-      </w:r>
-      <w:proofErr w:type="spellEnd"/>
-      <w:r>
-        <w:rPr>
-          <w:lang w:val="de-DE"/>
-        </w:rPr>
-        <w:t xml:space="preserve"> </w:t>
-      </w:r>
-      <w:proofErr w:type="spellStart"/>
-      <w:r>
-        <w:rPr>
-          <w:lang w:val="de-DE"/>
-        </w:rPr>
-        <w:t>ingenious</w:t>
-      </w:r>
-      <w:proofErr w:type="spellEnd"/>
-      <w:r>
-        <w:rPr>
-          <w:lang w:val="de-DE"/>
-        </w:rPr>
-        <w:t xml:space="preserve">“ ist als </w:t>
-      </w:r>
-      <w:proofErr w:type="gramStart"/>
-      <w:r>
-        <w:rPr>
-          <w:lang w:val="de-DE"/>
-        </w:rPr>
-        <w:t>eine</w:t>
-      </w:r>
-      <w:proofErr w:type="gramEnd"/>
-      <w:r>
-        <w:rPr>
-          <w:lang w:val="de-DE"/>
-        </w:rPr>
-        <w:t xml:space="preserve"> Single-User Anwendung geplant, in der der Spieler gegen den </w:t>
+        <w:t xml:space="preserve">„Nappy, the ingenious“ ist als eine Single-User Anwendung geplant, in der der Spieler gegen den </w:t>
       </w:r>
       <w:r>
         <w:rPr>
@@ -8242,18 +7298,9 @@
           <w:i w:val="0"/>
           <w:lang w:val="de-DE"/>
         </w:rPr>
-        <w:t xml:space="preserve">Degradation </w:t>
-      </w:r>
-      <w:proofErr w:type="spellStart"/>
-      <w:r>
-        <w:rPr>
-          <w:i w:val="0"/>
-          <w:lang w:val="de-DE"/>
-        </w:rPr>
-        <w:t>modes</w:t>
+        <w:t>Degradation modes</w:t>
       </w:r>
       <w:bookmarkEnd w:id="39"/>
-      <w:proofErr w:type="spellEnd"/>
     </w:p>
     <w:p>
       <w:pPr>
@@ -8261,15 +7308,7 @@
         <w:ind w:firstLine="720"/>
       </w:pPr>
       <w:r>
-        <w:t xml:space="preserve">not </w:t>
-      </w:r>
-      <w:proofErr w:type="spellStart"/>
-      <w:r>
-        <w:t>applicable</w:t>
-      </w:r>
-      <w:proofErr w:type="spellEnd"/>
-      <w:r>
-        <w:t xml:space="preserve"> (n/a)</w:t>
+        <w:t>not applicable (n/a)</w:t>
       </w:r>
     </w:p>
     <w:p>
@@ -8281,32 +7320,99 @@
         </w:rPr>
       </w:pPr>
       <w:bookmarkStart w:id="40" w:name="_Toc432515120"/>
-      <w:proofErr w:type="spellStart"/>
       <w:r>
         <w:rPr>
           <w:i w:val="0"/>
           <w:lang w:val="de-DE"/>
         </w:rPr>
-        <w:t>Resource</w:t>
-      </w:r>
-      <w:proofErr w:type="spellEnd"/>
-      <w:r>
+        <w:t>Resource utilization</w:t>
+      </w:r>
+      <w:bookmarkEnd w:id="40"/>
+    </w:p>
+    <w:p>
+      <w:pPr>
+        <w:ind w:left="720"/>
+        <w:rPr>
+          <w:lang w:val="de-DE"/>
+        </w:rPr>
+      </w:pPr>
+      <w:r>
+        <w:rPr>
+          <w:lang w:val="de-DE"/>
+        </w:rPr>
+        <w:t>Im aktuellen Zeitpunkt kann über die zu verwendenden Ressourcen keine Angaben gemacht werden.</w:t>
+      </w:r>
+      <w:r>
+        <w:rPr>
+          <w:lang w:val="de-DE"/>
+        </w:rPr>
+        <w:br/>
+        <w:t xml:space="preserve">to be determined (tbd) </w:t>
+      </w:r>
+    </w:p>
+    <w:p>
+      <w:pPr>
+        <w:pStyle w:val="berschrift2"/>
+        <w:rPr>
+          <w:lang w:val="de-DE"/>
+        </w:rPr>
+      </w:pPr>
+      <w:bookmarkStart w:id="41" w:name="_Toc432515121"/>
+      <w:r>
+        <w:rPr>
+          <w:lang w:val="de-DE"/>
+        </w:rPr>
+        <w:t>Supportability</w:t>
+      </w:r>
+      <w:bookmarkEnd w:id="41"/>
+    </w:p>
+    <w:p>
+      <w:pPr>
+        <w:ind w:firstLine="720"/>
+        <w:rPr>
+          <w:lang w:val="de-DE"/>
+        </w:rPr>
+      </w:pPr>
+      <w:r>
+        <w:rPr>
+          <w:lang w:val="de-DE"/>
+        </w:rPr>
+        <w:t>not applicable (n/a) </w:t>
+      </w:r>
+    </w:p>
+    <w:p>
+      <w:pPr>
+        <w:pStyle w:val="berschrift2"/>
+        <w:rPr>
+          <w:lang w:val="de-DE"/>
+        </w:rPr>
+      </w:pPr>
+      <w:bookmarkStart w:id="42" w:name="_Toc432515122"/>
+      <w:r>
+        <w:rPr>
+          <w:lang w:val="de-DE"/>
+        </w:rPr>
+        <w:t>Design Constraints</w:t>
+      </w:r>
+      <w:bookmarkEnd w:id="42"/>
+    </w:p>
+    <w:p>
+      <w:pPr>
+        <w:pStyle w:val="berschrift3"/>
         <w:rPr>
           <w:i w:val="0"/>
           <w:lang w:val="de-DE"/>
         </w:rPr>
-        <w:t xml:space="preserve"> </w:t>
-      </w:r>
-      <w:proofErr w:type="spellStart"/>
+      </w:pPr>
+      <w:bookmarkStart w:id="43" w:name="_Toc432515123"/>
       <w:r>
         <w:rPr>
           <w:i w:val="0"/>
           <w:lang w:val="de-DE"/>
         </w:rPr>
-        <w:t>utilization</w:t>
-      </w:r>
-      <w:bookmarkEnd w:id="40"/>
-      <w:proofErr w:type="spellEnd"/>
+        <w:t>The Simpsons</w:t>
+      </w:r>
+      <w:bookmarkEnd w:id="43"/>
     </w:p>
     <w:p>
       <w:pPr>
@@ -8319,88 +7425,72 @@
         <w:rPr>
           <w:lang w:val="de-DE"/>
         </w:rPr>
-        <w:t>Im aktuellen Zeitpunkt kann über die zu verwendenden Ressourcen keine Angaben gemacht werden.</w:t>
-      </w:r>
-      <w:r>
-        <w:rPr>
-          <w:lang w:val="de-DE"/>
-        </w:rPr>
-        <w:br/>
-      </w:r>
-      <w:proofErr w:type="spellStart"/>
-      <w:r>
-        <w:rPr>
-          <w:lang w:val="de-DE"/>
-        </w:rPr>
-        <w:t>to</w:t>
-      </w:r>
-      <w:proofErr w:type="spellEnd"/>
-      <w:r>
-        <w:rPr>
-          <w:lang w:val="de-DE"/>
-        </w:rPr>
-        <w:t xml:space="preserve"> </w:t>
-      </w:r>
-      <w:proofErr w:type="spellStart"/>
-      <w:r>
-        <w:rPr>
-          <w:lang w:val="de-DE"/>
-        </w:rPr>
-        <w:t>be</w:t>
-      </w:r>
-      <w:proofErr w:type="spellEnd"/>
-      <w:r>
-        <w:rPr>
-          <w:lang w:val="de-DE"/>
-        </w:rPr>
-        <w:t xml:space="preserve"> </w:t>
-      </w:r>
-      <w:proofErr w:type="spellStart"/>
-      <w:r>
-        <w:rPr>
-          <w:lang w:val="de-DE"/>
-        </w:rPr>
-        <w:t>determined</w:t>
-      </w:r>
-      <w:proofErr w:type="spellEnd"/>
-      <w:r>
-        <w:rPr>
-          <w:lang w:val="de-DE"/>
-        </w:rPr>
-        <w:t xml:space="preserve"> (</w:t>
-      </w:r>
-      <w:proofErr w:type="spellStart"/>
-      <w:r>
-        <w:rPr>
-          <w:lang w:val="de-DE"/>
-        </w:rPr>
-        <w:t>tbd</w:t>
-      </w:r>
-      <w:proofErr w:type="spellEnd"/>
-      <w:r>
-        <w:rPr>
-          <w:lang w:val="de-DE"/>
-        </w:rPr>
-        <w:t xml:space="preserve">) </w:t>
+        <w:t>Das Spiel befasst sich mit der Welt der Simpsons. Es befinden sich immer wieder Elemente des Fernsehserie im Spiel. Beispielsfarbe di</w:t>
+      </w:r>
+      <w:r>
+        <w:rPr>
+          <w:lang w:val="de-DE"/>
+        </w:rPr>
+        <w:t xml:space="preserve">e charakteristische gelbe Farbe, </w:t>
+      </w:r>
+      <w:r>
+        <w:rPr>
+          <w:lang w:val="de-DE"/>
+        </w:rPr>
+        <w:t>Donuts</w:t>
+      </w:r>
+      <w:r>
+        <w:rPr>
+          <w:lang w:val="de-DE"/>
+        </w:rPr>
+        <w:t xml:space="preserve"> beim Laden, …</w:t>
       </w:r>
     </w:p>
     <w:p>
       <w:pPr>
         <w:pStyle w:val="berschrift2"/>
-        <w:rPr>
-          <w:lang w:val="de-DE"/>
-        </w:rPr>
-      </w:pPr>
-      <w:bookmarkStart w:id="41" w:name="_Toc432515121"/>
-      <w:proofErr w:type="spellStart"/>
-      <w:r>
-        <w:rPr>
-          <w:lang w:val="de-DE"/>
-        </w:rPr>
-        <w:t>Supportability</w:t>
-      </w:r>
-      <w:bookmarkEnd w:id="41"/>
-      <w:proofErr w:type="spellEnd"/>
+      </w:pPr>
+      <w:bookmarkStart w:id="44" w:name="_Toc432515124"/>
+      <w:r>
+        <w:t>On-line User Documentation and Help System Requirements</w:t>
+      </w:r>
+      <w:bookmarkEnd w:id="44"/>
+    </w:p>
+    <w:p>
+      <w:pPr>
+        <w:ind w:left="720"/>
+        <w:rPr>
+          <w:lang w:val="de-DE"/>
+        </w:rPr>
+      </w:pPr>
+      <w:r>
+        <w:rPr>
+          <w:lang w:val="de-DE"/>
+        </w:rPr>
+        <w:t>Grundsätzlich wird keine Anleitung benötigt, aber es wird eine Funktion geben</w:t>
+      </w:r>
+      <w:r>
+        <w:rPr>
+          <w:lang w:val="de-DE"/>
+        </w:rPr>
+        <w:t>, die eine Spielanleitung öffnet. Komponenten sind beispielsweise die Erklärung einiger Funktionen, der beiden Spielmodis und einem FAQ.</w:t>
+      </w:r>
+    </w:p>
+    <w:p>
+      <w:pPr>
+        <w:pStyle w:val="berschrift2"/>
+        <w:rPr>
+          <w:lang w:val="de-DE"/>
+        </w:rPr>
+      </w:pPr>
+      <w:bookmarkStart w:id="45" w:name="_Toc432515125"/>
+      <w:r>
+        <w:rPr>
+          <w:lang w:val="de-DE"/>
+        </w:rPr>
+        <w:t>Purchased Components</w:t>
+      </w:r>
+      <w:bookmarkEnd w:id="45"/>
     </w:p>
     <w:p>
       <w:pPr>
@@ -8413,205 +7503,7 @@
         <w:rPr>
           <w:lang w:val="de-DE"/>
         </w:rPr>
-        <w:t xml:space="preserve">not </w:t>
-      </w:r>
-      <w:proofErr w:type="spellStart"/>
-      <w:r>
-        <w:rPr>
-          <w:lang w:val="de-DE"/>
-        </w:rPr>
-        <w:t>applicable</w:t>
-      </w:r>
-      <w:proofErr w:type="spellEnd"/>
-      <w:r>
-        <w:rPr>
-          <w:lang w:val="de-DE"/>
-        </w:rPr>
-        <w:t xml:space="preserve"> (n/a) </w:t>
-      </w:r>
-    </w:p>
-    <w:p>
-      <w:pPr>
-        <w:pStyle w:val="berschrift2"/>
-        <w:rPr>
-          <w:lang w:val="de-DE"/>
-        </w:rPr>
-      </w:pPr>
-      <w:bookmarkStart w:id="42" w:name="_Toc432515122"/>
-      <w:r>
-        <w:rPr>
-          <w:lang w:val="de-DE"/>
-        </w:rPr>
-        <w:t xml:space="preserve">Design </w:t>
-      </w:r>
-      <w:proofErr w:type="spellStart"/>
-      <w:r>
-        <w:rPr>
-          <w:lang w:val="de-DE"/>
-        </w:rPr>
-        <w:t>Constraints</w:t>
-      </w:r>
-      <w:bookmarkEnd w:id="42"/>
-      <w:proofErr w:type="spellEnd"/>
-    </w:p>
-    <w:p>
-      <w:pPr>
-        <w:pStyle w:val="berschrift3"/>
-        <w:rPr>
-          <w:i w:val="0"/>
-          <w:lang w:val="de-DE"/>
-        </w:rPr>
-      </w:pPr>
-      <w:bookmarkStart w:id="43" w:name="_Toc432515123"/>
-      <w:r>
-        <w:rPr>
-          <w:i w:val="0"/>
-          <w:lang w:val="de-DE"/>
-        </w:rPr>
-        <w:t>The Simpsons</w:t>
-      </w:r>
-      <w:bookmarkEnd w:id="43"/>
-    </w:p>
-    <w:p>
-      <w:pPr>
-        <w:ind w:left="720"/>
-        <w:rPr>
-          <w:lang w:val="de-DE"/>
-        </w:rPr>
-      </w:pPr>
-      <w:r>
-        <w:rPr>
-          <w:lang w:val="de-DE"/>
-        </w:rPr>
-        <w:t xml:space="preserve">Das Spiel befasst sich mit der Welt der Simpsons. Es befinden sich immer wieder Elemente </w:t>
-      </w:r>
-      <w:proofErr w:type="gramStart"/>
-      <w:r>
-        <w:rPr>
-          <w:lang w:val="de-DE"/>
-        </w:rPr>
-        <w:t>des</w:t>
-      </w:r>
-      <w:proofErr w:type="gramEnd"/>
-      <w:r>
-        <w:rPr>
-          <w:lang w:val="de-DE"/>
-        </w:rPr>
-        <w:t xml:space="preserve"> Fernsehserie im Spiel. Beispielsfarbe di</w:t>
-      </w:r>
-      <w:r>
-        <w:rPr>
-          <w:lang w:val="de-DE"/>
-        </w:rPr>
-        <w:t xml:space="preserve">e charakteristische gelbe Farbe, </w:t>
-      </w:r>
-      <w:r>
-        <w:rPr>
-          <w:lang w:val="de-DE"/>
-        </w:rPr>
-        <w:t>Donuts</w:t>
-      </w:r>
-      <w:r>
-        <w:rPr>
-          <w:lang w:val="de-DE"/>
-        </w:rPr>
-        <w:t xml:space="preserve"> beim Laden, …</w:t>
-      </w:r>
-    </w:p>
-    <w:p>
-      <w:pPr>
-        <w:pStyle w:val="berschrift2"/>
-      </w:pPr>
-      <w:bookmarkStart w:id="44" w:name="_Toc432515124"/>
-      <w:r>
-        <w:t>On-line User Documentation and Help System Requirements</w:t>
-      </w:r>
-      <w:bookmarkEnd w:id="44"/>
-    </w:p>
-    <w:p>
-      <w:pPr>
-        <w:ind w:left="720"/>
-        <w:rPr>
-          <w:lang w:val="de-DE"/>
-        </w:rPr>
-      </w:pPr>
-      <w:r>
-        <w:rPr>
-          <w:lang w:val="de-DE"/>
-        </w:rPr>
-        <w:t>Grundsätzlich wird keine Anleitung benötigt, aber es wird eine Funktion geben</w:t>
-      </w:r>
-      <w:r>
-        <w:rPr>
-          <w:lang w:val="de-DE"/>
-        </w:rPr>
-        <w:t xml:space="preserve">, die eine Spielanleitung öffnet. Komponenten sind beispielsweise die Erklärung einiger Funktionen, der beiden </w:t>
-      </w:r>
-      <w:proofErr w:type="spellStart"/>
-      <w:r>
-        <w:rPr>
-          <w:lang w:val="de-DE"/>
-        </w:rPr>
-        <w:t>Spielmodis</w:t>
-      </w:r>
-      <w:proofErr w:type="spellEnd"/>
-      <w:r>
-        <w:rPr>
-          <w:lang w:val="de-DE"/>
-        </w:rPr>
-        <w:t xml:space="preserve"> und einem FAQ.</w:t>
-      </w:r>
-    </w:p>
-    <w:p>
-      <w:pPr>
-        <w:pStyle w:val="berschrift2"/>
-        <w:rPr>
-          <w:lang w:val="de-DE"/>
-        </w:rPr>
-      </w:pPr>
-      <w:bookmarkStart w:id="45" w:name="_Toc432515125"/>
-      <w:proofErr w:type="spellStart"/>
-      <w:r>
-        <w:rPr>
-          <w:lang w:val="de-DE"/>
-        </w:rPr>
-        <w:t>Purchased</w:t>
-      </w:r>
-      <w:proofErr w:type="spellEnd"/>
-      <w:r>
-        <w:rPr>
-          <w:lang w:val="de-DE"/>
-        </w:rPr>
-        <w:t xml:space="preserve"> Components</w:t>
-      </w:r>
-      <w:bookmarkEnd w:id="45"/>
-    </w:p>
-    <w:p>
-      <w:pPr>
-        <w:ind w:firstLine="720"/>
-        <w:rPr>
-          <w:lang w:val="de-DE"/>
-        </w:rPr>
-      </w:pPr>
-      <w:r>
-        <w:rPr>
-          <w:lang w:val="de-DE"/>
-        </w:rPr>
-        <w:t xml:space="preserve">not </w:t>
-      </w:r>
-      <w:proofErr w:type="spellStart"/>
-      <w:r>
-        <w:rPr>
-          <w:lang w:val="de-DE"/>
-        </w:rPr>
-        <w:t>applicable</w:t>
-      </w:r>
-      <w:proofErr w:type="spellEnd"/>
-      <w:r>
-        <w:rPr>
-          <w:lang w:val="de-DE"/>
-        </w:rPr>
-        <w:t xml:space="preserve"> (n/a</w:t>
+        <w:t>not applicable (n/a</w:t>
       </w:r>
       <w:r>
         <w:rPr>
@@ -8708,21 +7600,7 @@
         <w:rPr>
           <w:lang w:val="de-DE"/>
         </w:rPr>
-        <w:t xml:space="preserve">not </w:t>
-      </w:r>
-      <w:proofErr w:type="spellStart"/>
-      <w:r>
-        <w:rPr>
-          <w:lang w:val="de-DE"/>
-        </w:rPr>
-        <w:t>applicable</w:t>
-      </w:r>
-      <w:proofErr w:type="spellEnd"/>
-      <w:r>
-        <w:rPr>
-          <w:lang w:val="de-DE"/>
-        </w:rPr>
-        <w:t xml:space="preserve"> (n/a) </w:t>
+        <w:t>not applicable (n/a) </w:t>
       </w:r>
     </w:p>
     <w:p>
@@ -8755,21 +7633,7 @@
         <w:rPr>
           <w:lang w:val="de-DE"/>
         </w:rPr>
-        <w:t xml:space="preserve">not </w:t>
-      </w:r>
-      <w:proofErr w:type="spellStart"/>
-      <w:r>
-        <w:rPr>
-          <w:lang w:val="de-DE"/>
-        </w:rPr>
-        <w:t>applicable</w:t>
-      </w:r>
-      <w:proofErr w:type="spellEnd"/>
-      <w:r>
-        <w:rPr>
-          <w:lang w:val="de-DE"/>
-        </w:rPr>
-        <w:t xml:space="preserve"> (n/a) </w:t>
+        <w:t>not applicable (n/a) </w:t>
       </w:r>
     </w:p>
     <w:p>
@@ -8802,21 +7666,7 @@
         <w:rPr>
           <w:lang w:val="de-DE"/>
         </w:rPr>
-        <w:t xml:space="preserve">not </w:t>
-      </w:r>
-      <w:proofErr w:type="spellStart"/>
-      <w:r>
-        <w:rPr>
-          <w:lang w:val="de-DE"/>
-        </w:rPr>
-        <w:t>applicable</w:t>
-      </w:r>
-      <w:proofErr w:type="spellEnd"/>
-      <w:r>
-        <w:rPr>
-          <w:lang w:val="de-DE"/>
-        </w:rPr>
-        <w:t xml:space="preserve"> (n/a) </w:t>
+        <w:t>not applicable (n/a) </w:t>
       </w:r>
     </w:p>
     <w:p>
@@ -8831,17 +7681,9 @@
         <w:rPr>
           <w:lang w:val="de-DE"/>
         </w:rPr>
-        <w:t xml:space="preserve">Licensing </w:t>
-      </w:r>
-      <w:proofErr w:type="spellStart"/>
-      <w:r>
-        <w:rPr>
-          <w:lang w:val="de-DE"/>
-        </w:rPr>
-        <w:t>Requirements</w:t>
+        <w:t>Licensing Requirements</w:t>
       </w:r>
       <w:bookmarkEnd w:id="51"/>
-      <w:proofErr w:type="spellEnd"/>
     </w:p>
     <w:p>
       <w:pPr>
@@ -8854,21 +7696,7 @@
         <w:rPr>
           <w:lang w:val="de-DE"/>
         </w:rPr>
-        <w:t xml:space="preserve">not </w:t>
-      </w:r>
-      <w:proofErr w:type="spellStart"/>
-      <w:r>
-        <w:rPr>
-          <w:lang w:val="de-DE"/>
-        </w:rPr>
-        <w:t>applicable</w:t>
-      </w:r>
-      <w:proofErr w:type="spellEnd"/>
-      <w:r>
-        <w:rPr>
-          <w:lang w:val="de-DE"/>
-        </w:rPr>
-        <w:t xml:space="preserve"> (n/a) </w:t>
+        <w:t>not applicable (n/a) </w:t>
       </w:r>
     </w:p>
     <w:p>
@@ -8917,19 +7745,11 @@
         </w:rPr>
       </w:pPr>
       <w:bookmarkStart w:id="53" w:name="_Toc432515133"/>
-      <w:proofErr w:type="spellStart"/>
-      <w:r>
-        <w:rPr>
-          <w:lang w:val="de-DE"/>
-        </w:rPr>
-        <w:t>Applicable</w:t>
-      </w:r>
-      <w:proofErr w:type="spellEnd"/>
-      <w:r>
-        <w:rPr>
-          <w:lang w:val="de-DE"/>
-        </w:rPr>
-        <w:t xml:space="preserve"> Standards</w:t>
+      <w:r>
+        <w:rPr>
+          <w:lang w:val="de-DE"/>
+        </w:rPr>
+        <w:t>Applicable Standards</w:t>
       </w:r>
       <w:bookmarkEnd w:id="53"/>
     </w:p>
@@ -8944,35 +7764,7 @@
         <w:rPr>
           <w:lang w:val="de-DE"/>
         </w:rPr>
-        <w:t xml:space="preserve">Code </w:t>
-      </w:r>
-      <w:proofErr w:type="spellStart"/>
-      <w:r>
-        <w:rPr>
-          <w:lang w:val="de-DE"/>
-        </w:rPr>
-        <w:t>Conventions</w:t>
-      </w:r>
-      <w:proofErr w:type="spellEnd"/>
-      <w:r>
-        <w:rPr>
-          <w:lang w:val="de-DE"/>
-        </w:rPr>
-        <w:t xml:space="preserve"> </w:t>
-      </w:r>
-      <w:proofErr w:type="spellStart"/>
-      <w:r>
-        <w:rPr>
-          <w:lang w:val="de-DE"/>
-        </w:rPr>
-        <w:t>by</w:t>
-      </w:r>
-      <w:proofErr w:type="spellEnd"/>
-      <w:r>
-        <w:rPr>
-          <w:lang w:val="de-DE"/>
-        </w:rPr>
-        <w:t xml:space="preserve"> Oracle</w:t>
+        <w:t>Code Conventions by Oracle</w:t>
       </w:r>
     </w:p>
     <w:p>
@@ -8983,19 +7775,11 @@
         </w:rPr>
       </w:pPr>
       <w:bookmarkStart w:id="54" w:name="_Toc432515134"/>
-      <w:proofErr w:type="spellStart"/>
-      <w:r>
-        <w:rPr>
-          <w:lang w:val="de-DE"/>
-        </w:rPr>
-        <w:t>Supporting</w:t>
-      </w:r>
-      <w:proofErr w:type="spellEnd"/>
-      <w:r>
-        <w:rPr>
-          <w:lang w:val="de-DE"/>
-        </w:rPr>
-        <w:t xml:space="preserve"> Information</w:t>
+      <w:r>
+        <w:rPr>
+          <w:lang w:val="de-DE"/>
+        </w:rPr>
+        <w:t>Supporting Information</w:t>
       </w:r>
       <w:bookmarkEnd w:id="54"/>
     </w:p>
@@ -9010,21 +7794,7 @@
         <w:rPr>
           <w:lang w:val="de-DE"/>
         </w:rPr>
-        <w:t xml:space="preserve">not </w:t>
-      </w:r>
-      <w:proofErr w:type="spellStart"/>
-      <w:r>
-        <w:rPr>
-          <w:lang w:val="de-DE"/>
-        </w:rPr>
-        <w:t>applicable</w:t>
-      </w:r>
-      <w:proofErr w:type="spellEnd"/>
-      <w:r>
-        <w:rPr>
-          <w:lang w:val="de-DE"/>
-        </w:rPr>
-        <w:t xml:space="preserve"> (n/a) </w:t>
+        <w:t>not applicable (n/a) </w:t>
       </w:r>
     </w:p>
     <w:sectPr>
@@ -9161,11 +7931,9 @@
           <w:r>
             <w:sym w:font="Symbol" w:char="F0D3"/>
           </w:r>
-          <w:proofErr w:type="spellStart"/>
           <w:r>
             <w:t>nappydevelopment</w:t>
           </w:r>
-          <w:proofErr w:type="spellEnd"/>
           <w:r>
             <w:t xml:space="preserve">, </w:t>
           </w:r>
@@ -9229,7 +7997,7 @@
               <w:rStyle w:val="Seitenzahl"/>
               <w:noProof/>
             </w:rPr>
-            <w:t>5</w:t>
+            <w:t>4</w:t>
           </w:r>
           <w:r>
             <w:rPr>
@@ -9315,8 +8083,6 @@
         <w:sz w:val="36"/>
       </w:rPr>
     </w:pPr>
-    <w:proofErr w:type="spellStart"/>
-    <w:proofErr w:type="gramStart"/>
     <w:r>
       <w:rPr>
         <w:rFonts w:ascii="Arial" w:hAnsi="Arial"/>
@@ -9325,8 +8091,6 @@
       </w:rPr>
       <w:t>nappydevelopment</w:t>
     </w:r>
-    <w:proofErr w:type="spellEnd"/>
-    <w:proofErr w:type="gramEnd"/>
   </w:p>
   <w:p>
     <w:pPr>
@@ -9373,21 +8137,11 @@
           <w:tcW w:w="6379" w:type="dxa"/>
         </w:tcPr>
         <w:p>
-          <w:r>
-            <w:fldChar w:fldCharType="begin"/>
-          </w:r>
-          <w:r>
-            <w:instrText xml:space="preserve"> SUBJECT  "Nappy, the ingenious" \* FirstCap  \* MERGEFORMAT </w:instrText>
-          </w:r>
-          <w:r>
-            <w:fldChar w:fldCharType="separate"/>
-          </w:r>
-          <w:r>
-            <w:t>Nappy, the ingenious</w:t>
-          </w:r>
-          <w:r>
-            <w:fldChar w:fldCharType="end"/>
-          </w:r>
+          <w:fldSimple w:instr=" SUBJECT  &quot;Nappy, the ingenious&quot; \* FirstCap  \* MERGEFORMAT ">
+            <w:r>
+              <w:t>Nappy, the ingenious</w:t>
+            </w:r>
+          </w:fldSimple>
         </w:p>
       </w:tc>
       <w:tc>
@@ -9414,21 +8168,11 @@
           <w:tcW w:w="6379" w:type="dxa"/>
         </w:tcPr>
         <w:p>
-          <w:r>
-            <w:fldChar w:fldCharType="begin"/>
-          </w:r>
-          <w:r>
-            <w:instrText xml:space="preserve"> TITLE  \* MERGEFORMAT </w:instrText>
-          </w:r>
-          <w:r>
-            <w:fldChar w:fldCharType="separate"/>
-          </w:r>
-          <w:r>
-            <w:t>Software Requirements Specification</w:t>
-          </w:r>
-          <w:r>
-            <w:fldChar w:fldCharType="end"/>
-          </w:r>
+          <w:fldSimple w:instr=" TITLE  \* MERGEFORMAT ">
+            <w:r>
+              <w:t>Software Requirements Specification</w:t>
+            </w:r>
+          </w:fldSimple>
         </w:p>
       </w:tc>
       <w:tc>
@@ -12229,7 +10973,7 @@
 </file>
 
 <file path=customXml/itemProps1.xml><?xml version="1.0" encoding="utf-8"?>
-<ds:datastoreItem xmlns:ds="http://schemas.openxmlformats.org/officeDocument/2006/customXml" ds:itemID="{DC352E55-1835-4529-8ED1-680D09492DF1}">
+<ds:datastoreItem xmlns:ds="http://schemas.openxmlformats.org/officeDocument/2006/customXml" ds:itemID="{6F8DB0CA-5DC8-4E9C-A9BD-F9B739040D38}">
   <ds:schemaRefs>
     <ds:schemaRef ds:uri="http://schemas.openxmlformats.org/officeDocument/2006/bibliography"/>
   </ds:schemaRefs>

</xml_diff>

<commit_message>
Update SRS, include UC and Mockups
</commit_message>
<xml_diff>
--- a/Software Requirements Specification.docx
+++ b/Software Requirements Specification.docx
@@ -7,8 +7,6 @@
         <w:pStyle w:val="Titel"/>
         <w:jc w:val="right"/>
       </w:pPr>
-      <w:bookmarkStart w:id="0" w:name="_GoBack"/>
-      <w:bookmarkEnd w:id="0"/>
       <w:r>
         <w:t>Nappy, the ingenious</w:t>
       </w:r>
@@ -81,7 +79,7 @@
           <w:sz w:val="28"/>
           <w:lang w:val="de-DE"/>
         </w:rPr>
-        <w:t>1.2</w:t>
+        <w:t>1.3</w:t>
       </w:r>
     </w:p>
     <w:p>
@@ -129,8 +127,16 @@
           <w:lang w:val="de-DE"/>
         </w:rPr>
         <w:lastRenderedPageBreak/>
-        <w:t>Revision History</w:t>
-      </w:r>
+        <w:t xml:space="preserve">Revision </w:t>
+      </w:r>
+      <w:proofErr w:type="spellStart"/>
+      <w:r>
+        <w:rPr>
+          <w:lang w:val="de-DE"/>
+        </w:rPr>
+        <w:t>History</w:t>
+      </w:r>
+      <w:proofErr w:type="spellEnd"/>
     </w:p>
     <w:tbl>
       <w:tblPr>
@@ -232,6 +238,7 @@
                 <w:lang w:val="de-DE"/>
               </w:rPr>
             </w:pPr>
+            <w:proofErr w:type="spellStart"/>
             <w:r>
               <w:rPr>
                 <w:b/>
@@ -239,6 +246,7 @@
               </w:rPr>
               <w:t>Author</w:t>
             </w:r>
+            <w:proofErr w:type="spellEnd"/>
           </w:p>
         </w:tc>
       </w:tr>
@@ -321,7 +329,19 @@
               <w:rPr>
                 <w:lang w:val="de-DE"/>
               </w:rPr>
-              <w:t>Mehmet Ali Incekara, Marc Mahler und Marvin Zerulla</w:t>
+              <w:t xml:space="preserve">Mehmet Ali Incekara, Marc Mahler und </w:t>
+            </w:r>
+            <w:r>
+              <w:rPr>
+                <w:lang w:val="de-DE"/>
+              </w:rPr>
+              <w:br/>
+            </w:r>
+            <w:r>
+              <w:rPr>
+                <w:lang w:val="de-DE"/>
+              </w:rPr>
+              <w:t>Marvin Zerulla</w:t>
             </w:r>
           </w:p>
         </w:tc>
@@ -458,7 +478,21 @@
               <w:rPr>
                 <w:lang w:val="de-DE"/>
               </w:rPr>
-              <w:t>Anfügen „Overall UCD“ und „User Interface Mockups“</w:t>
+              <w:t xml:space="preserve">Anfügen „Overall UCD“ und „User Interface </w:t>
+            </w:r>
+            <w:proofErr w:type="spellStart"/>
+            <w:r>
+              <w:rPr>
+                <w:lang w:val="de-DE"/>
+              </w:rPr>
+              <w:t>Mockups</w:t>
+            </w:r>
+            <w:proofErr w:type="spellEnd"/>
+            <w:r>
+              <w:rPr>
+                <w:lang w:val="de-DE"/>
+              </w:rPr>
+              <w:t>“</w:t>
             </w:r>
           </w:p>
         </w:tc>
@@ -477,7 +511,93 @@
               <w:rPr>
                 <w:lang w:val="de-DE"/>
               </w:rPr>
-              <w:t>Mehmet Ali Incekara, Marvin Zerulla und Manuel Bothner</w:t>
+              <w:t xml:space="preserve">Mehmet Ali Incekara, Marvin Zerulla und Manuel </w:t>
+            </w:r>
+            <w:proofErr w:type="spellStart"/>
+            <w:r>
+              <w:rPr>
+                <w:lang w:val="de-DE"/>
+              </w:rPr>
+              <w:t>Bothner</w:t>
+            </w:r>
+            <w:proofErr w:type="spellEnd"/>
+          </w:p>
+        </w:tc>
+      </w:tr>
+      <w:tr>
+        <w:tc>
+          <w:tcPr>
+            <w:tcW w:w="2304" w:type="dxa"/>
+          </w:tcPr>
+          <w:p>
+            <w:pPr>
+              <w:pStyle w:val="Tabletext"/>
+              <w:rPr>
+                <w:lang w:val="de-DE"/>
+              </w:rPr>
+            </w:pPr>
+            <w:r>
+              <w:rPr>
+                <w:lang w:val="de-DE"/>
+              </w:rPr>
+              <w:t>23/10/15</w:t>
+            </w:r>
+          </w:p>
+        </w:tc>
+        <w:tc>
+          <w:tcPr>
+            <w:tcW w:w="1152" w:type="dxa"/>
+          </w:tcPr>
+          <w:p>
+            <w:pPr>
+              <w:pStyle w:val="Tabletext"/>
+              <w:rPr>
+                <w:lang w:val="de-DE"/>
+              </w:rPr>
+            </w:pPr>
+            <w:r>
+              <w:rPr>
+                <w:lang w:val="de-DE"/>
+              </w:rPr>
+              <w:t>1.3</w:t>
+            </w:r>
+          </w:p>
+        </w:tc>
+        <w:tc>
+          <w:tcPr>
+            <w:tcW w:w="3744" w:type="dxa"/>
+          </w:tcPr>
+          <w:p>
+            <w:pPr>
+              <w:pStyle w:val="Tabletext"/>
+              <w:rPr>
+                <w:lang w:val="de-DE"/>
+              </w:rPr>
+            </w:pPr>
+            <w:r>
+              <w:rPr>
+                <w:lang w:val="de-DE"/>
+              </w:rPr>
+              <w:t>Add 3 UC</w:t>
+            </w:r>
+          </w:p>
+        </w:tc>
+        <w:tc>
+          <w:tcPr>
+            <w:tcW w:w="2304" w:type="dxa"/>
+          </w:tcPr>
+          <w:p>
+            <w:pPr>
+              <w:pStyle w:val="Tabletext"/>
+              <w:rPr>
+                <w:lang w:val="de-DE"/>
+              </w:rPr>
+            </w:pPr>
+            <w:r>
+              <w:rPr>
+                <w:lang w:val="de-DE"/>
+              </w:rPr>
+              <w:t>Mehmet Ali Incekara</w:t>
             </w:r>
           </w:p>
         </w:tc>
@@ -536,6 +656,114 @@
           </w:p>
         </w:tc>
       </w:tr>
+      <w:tr>
+        <w:tc>
+          <w:tcPr>
+            <w:tcW w:w="2304" w:type="dxa"/>
+          </w:tcPr>
+          <w:p>
+            <w:pPr>
+              <w:pStyle w:val="Tabletext"/>
+              <w:rPr>
+                <w:lang w:val="de-DE"/>
+              </w:rPr>
+            </w:pPr>
+          </w:p>
+        </w:tc>
+        <w:tc>
+          <w:tcPr>
+            <w:tcW w:w="1152" w:type="dxa"/>
+          </w:tcPr>
+          <w:p>
+            <w:pPr>
+              <w:pStyle w:val="Tabletext"/>
+              <w:rPr>
+                <w:lang w:val="de-DE"/>
+              </w:rPr>
+            </w:pPr>
+          </w:p>
+        </w:tc>
+        <w:tc>
+          <w:tcPr>
+            <w:tcW w:w="3744" w:type="dxa"/>
+          </w:tcPr>
+          <w:p>
+            <w:pPr>
+              <w:pStyle w:val="Tabletext"/>
+              <w:rPr>
+                <w:lang w:val="de-DE"/>
+              </w:rPr>
+            </w:pPr>
+          </w:p>
+        </w:tc>
+        <w:tc>
+          <w:tcPr>
+            <w:tcW w:w="2304" w:type="dxa"/>
+          </w:tcPr>
+          <w:p>
+            <w:pPr>
+              <w:pStyle w:val="Tabletext"/>
+              <w:rPr>
+                <w:lang w:val="de-DE"/>
+              </w:rPr>
+            </w:pPr>
+          </w:p>
+        </w:tc>
+      </w:tr>
+      <w:tr>
+        <w:tc>
+          <w:tcPr>
+            <w:tcW w:w="2304" w:type="dxa"/>
+          </w:tcPr>
+          <w:p>
+            <w:pPr>
+              <w:pStyle w:val="Tabletext"/>
+              <w:rPr>
+                <w:lang w:val="de-DE"/>
+              </w:rPr>
+            </w:pPr>
+          </w:p>
+        </w:tc>
+        <w:tc>
+          <w:tcPr>
+            <w:tcW w:w="1152" w:type="dxa"/>
+          </w:tcPr>
+          <w:p>
+            <w:pPr>
+              <w:pStyle w:val="Tabletext"/>
+              <w:rPr>
+                <w:lang w:val="de-DE"/>
+              </w:rPr>
+            </w:pPr>
+          </w:p>
+        </w:tc>
+        <w:tc>
+          <w:tcPr>
+            <w:tcW w:w="3744" w:type="dxa"/>
+          </w:tcPr>
+          <w:p>
+            <w:pPr>
+              <w:pStyle w:val="Tabletext"/>
+              <w:rPr>
+                <w:lang w:val="de-DE"/>
+              </w:rPr>
+            </w:pPr>
+          </w:p>
+        </w:tc>
+        <w:tc>
+          <w:tcPr>
+            <w:tcW w:w="2304" w:type="dxa"/>
+          </w:tcPr>
+          <w:p>
+            <w:pPr>
+              <w:pStyle w:val="Tabletext"/>
+              <w:rPr>
+                <w:lang w:val="de-DE"/>
+              </w:rPr>
+            </w:pPr>
+          </w:p>
+        </w:tc>
+      </w:tr>
     </w:tbl>
     <w:p>
       <w:pPr>
@@ -4769,8 +4997,30 @@
         <w:rPr>
           <w:lang w:val="de-DE"/>
         </w:rPr>
-        <w:t>Software Requirements Specification</w:t>
-      </w:r>
+        <w:t xml:space="preserve">Software </w:t>
+      </w:r>
+      <w:proofErr w:type="spellStart"/>
+      <w:r>
+        <w:rPr>
+          <w:lang w:val="de-DE"/>
+        </w:rPr>
+        <w:t>Requirements</w:t>
+      </w:r>
+      <w:proofErr w:type="spellEnd"/>
+      <w:r>
+        <w:rPr>
+          <w:lang w:val="de-DE"/>
+        </w:rPr>
+        <w:t xml:space="preserve"> </w:t>
+      </w:r>
+      <w:proofErr w:type="spellStart"/>
+      <w:r>
+        <w:rPr>
+          <w:lang w:val="de-DE"/>
+        </w:rPr>
+        <w:t>Specification</w:t>
+      </w:r>
+      <w:proofErr w:type="spellEnd"/>
       <w:r>
         <w:rPr>
           <w:lang w:val="de-DE"/>
@@ -4791,14 +5041,16 @@
           <w:lang w:val="de-DE"/>
         </w:rPr>
       </w:pPr>
-      <w:bookmarkStart w:id="1" w:name="_Toc432515081"/>
+      <w:bookmarkStart w:id="0" w:name="_Toc432515081"/>
+      <w:proofErr w:type="spellStart"/>
       <w:r>
         <w:rPr>
           <w:lang w:val="de-DE"/>
         </w:rPr>
         <w:t>Introduction</w:t>
       </w:r>
-      <w:bookmarkEnd w:id="1"/>
+      <w:bookmarkEnd w:id="0"/>
+      <w:proofErr w:type="spellEnd"/>
     </w:p>
     <w:p>
       <w:pPr>
@@ -4806,7 +5058,47 @@
         <w:ind w:left="720"/>
       </w:pPr>
       <w:r>
-        <w:t xml:space="preserve">Das Projekt “Nappy, the ingenious” hat das Ziel eine Desktop-Applikation zu entwickeln. Es ist eine Art Quizspiel, in dem der Actor / der Spieler gegen den Computer (gegen Nappy) spielen muss. </w:t>
+        <w:t>Das Projekt “</w:t>
+      </w:r>
+      <w:proofErr w:type="spellStart"/>
+      <w:r>
+        <w:t>Nappy</w:t>
+      </w:r>
+      <w:proofErr w:type="spellEnd"/>
+      <w:r>
+        <w:t xml:space="preserve">, </w:t>
+      </w:r>
+      <w:proofErr w:type="spellStart"/>
+      <w:r>
+        <w:t>the</w:t>
+      </w:r>
+      <w:proofErr w:type="spellEnd"/>
+      <w:r>
+        <w:t xml:space="preserve"> </w:t>
+      </w:r>
+      <w:proofErr w:type="spellStart"/>
+      <w:r>
+        <w:t>ingenious</w:t>
+      </w:r>
+      <w:proofErr w:type="spellEnd"/>
+      <w:r>
+        <w:t xml:space="preserve">” hat das Ziel eine Desktop-Applikation zu entwickeln. Es ist eine Art Quizspiel, in dem der </w:t>
+      </w:r>
+      <w:proofErr w:type="spellStart"/>
+      <w:r>
+        <w:t>Actor</w:t>
+      </w:r>
+      <w:proofErr w:type="spellEnd"/>
+      <w:r>
+        <w:t xml:space="preserve"> / der Spieler gegen den Computer (gegen </w:t>
+      </w:r>
+      <w:proofErr w:type="spellStart"/>
+      <w:r>
+        <w:t>Nappy</w:t>
+      </w:r>
+      <w:proofErr w:type="spellEnd"/>
+      <w:r>
+        <w:t xml:space="preserve">) spielen muss. </w:t>
       </w:r>
     </w:p>
     <w:p>
@@ -4816,14 +5108,16 @@
           <w:lang w:val="de-DE"/>
         </w:rPr>
       </w:pPr>
-      <w:bookmarkStart w:id="2" w:name="_Toc432515082"/>
+      <w:bookmarkStart w:id="1" w:name="_Toc432515082"/>
+      <w:proofErr w:type="spellStart"/>
       <w:r>
         <w:rPr>
           <w:lang w:val="de-DE"/>
         </w:rPr>
         <w:t>Purpose</w:t>
       </w:r>
-      <w:bookmarkEnd w:id="2"/>
+      <w:bookmarkEnd w:id="1"/>
+      <w:proofErr w:type="spellEnd"/>
     </w:p>
     <w:p>
       <w:pPr>
@@ -4855,14 +5149,16 @@
           <w:lang w:val="de-DE"/>
         </w:rPr>
       </w:pPr>
-      <w:bookmarkStart w:id="3" w:name="_Toc432515083"/>
+      <w:bookmarkStart w:id="2" w:name="_Toc432515083"/>
+      <w:proofErr w:type="spellStart"/>
       <w:r>
         <w:rPr>
           <w:lang w:val="de-DE"/>
         </w:rPr>
         <w:t>Scope</w:t>
       </w:r>
-      <w:bookmarkEnd w:id="3"/>
+      <w:bookmarkEnd w:id="2"/>
+      <w:proofErr w:type="spellEnd"/>
     </w:p>
     <w:p>
       <w:pPr>
@@ -4892,14 +5188,58 @@
           <w:lang w:val="de-DE"/>
         </w:rPr>
       </w:pPr>
-      <w:bookmarkStart w:id="4" w:name="_Toc432515084"/>
-      <w:r>
-        <w:rPr>
-          <w:lang w:val="de-DE"/>
-        </w:rPr>
-        <w:t>Definitions, Acronyms, and Abbreviations</w:t>
-      </w:r>
-      <w:bookmarkEnd w:id="4"/>
+      <w:bookmarkStart w:id="3" w:name="_Toc432515084"/>
+      <w:proofErr w:type="spellStart"/>
+      <w:r>
+        <w:rPr>
+          <w:lang w:val="de-DE"/>
+        </w:rPr>
+        <w:t>Definitions</w:t>
+      </w:r>
+      <w:proofErr w:type="spellEnd"/>
+      <w:r>
+        <w:rPr>
+          <w:lang w:val="de-DE"/>
+        </w:rPr>
+        <w:t xml:space="preserve">, </w:t>
+      </w:r>
+      <w:proofErr w:type="spellStart"/>
+      <w:r>
+        <w:rPr>
+          <w:lang w:val="de-DE"/>
+        </w:rPr>
+        <w:t>Acronyms</w:t>
+      </w:r>
+      <w:proofErr w:type="spellEnd"/>
+      <w:r>
+        <w:rPr>
+          <w:lang w:val="de-DE"/>
+        </w:rPr>
+        <w:t xml:space="preserve">, </w:t>
+      </w:r>
+      <w:proofErr w:type="spellStart"/>
+      <w:r>
+        <w:rPr>
+          <w:lang w:val="de-DE"/>
+        </w:rPr>
+        <w:t>and</w:t>
+      </w:r>
+      <w:proofErr w:type="spellEnd"/>
+      <w:r>
+        <w:rPr>
+          <w:lang w:val="de-DE"/>
+        </w:rPr>
+        <w:t xml:space="preserve"> </w:t>
+      </w:r>
+      <w:proofErr w:type="spellStart"/>
+      <w:r>
+        <w:rPr>
+          <w:lang w:val="de-DE"/>
+        </w:rPr>
+        <w:t>Abbreviations</w:t>
+      </w:r>
+      <w:bookmarkEnd w:id="3"/>
+      <w:proofErr w:type="spellEnd"/>
     </w:p>
     <w:p>
       <w:pPr>
@@ -4951,8 +5291,30 @@
               <w:rPr>
                 <w:lang w:val="de-DE"/>
               </w:rPr>
-              <w:t>Software Requirements Specification</w:t>
+              <w:t xml:space="preserve">Software </w:t>
             </w:r>
+            <w:proofErr w:type="spellStart"/>
+            <w:r>
+              <w:rPr>
+                <w:lang w:val="de-DE"/>
+              </w:rPr>
+              <w:t>Requirements</w:t>
+            </w:r>
+            <w:proofErr w:type="spellEnd"/>
+            <w:r>
+              <w:rPr>
+                <w:lang w:val="de-DE"/>
+              </w:rPr>
+              <w:t xml:space="preserve"> </w:t>
+            </w:r>
+            <w:proofErr w:type="spellStart"/>
+            <w:r>
+              <w:rPr>
+                <w:lang w:val="de-DE"/>
+              </w:rPr>
+              <w:t>Specification</w:t>
+            </w:r>
+            <w:proofErr w:type="spellEnd"/>
           </w:p>
         </w:tc>
       </w:tr>
@@ -4967,12 +5329,14 @@
                 <w:lang w:val="de-DE"/>
               </w:rPr>
             </w:pPr>
+            <w:proofErr w:type="spellStart"/>
             <w:r>
               <w:rPr>
                 <w:lang w:val="de-DE"/>
               </w:rPr>
               <w:t>Actor</w:t>
             </w:r>
+            <w:proofErr w:type="spellEnd"/>
           </w:p>
         </w:tc>
         <w:tc>
@@ -5067,12 +5431,28 @@
                 <w:lang w:val="de-DE"/>
               </w:rPr>
             </w:pPr>
+            <w:proofErr w:type="spellStart"/>
             <w:r>
               <w:rPr>
                 <w:lang w:val="de-DE"/>
               </w:rPr>
-              <w:t>Use Case Diagram</w:t>
+              <w:t>Use</w:t>
             </w:r>
+            <w:proofErr w:type="spellEnd"/>
+            <w:r>
+              <w:rPr>
+                <w:lang w:val="de-DE"/>
+              </w:rPr>
+              <w:t xml:space="preserve"> Case </w:t>
+            </w:r>
+            <w:proofErr w:type="spellStart"/>
+            <w:r>
+              <w:rPr>
+                <w:lang w:val="de-DE"/>
+              </w:rPr>
+              <w:t>Diagram</w:t>
+            </w:r>
+            <w:proofErr w:type="spellEnd"/>
           </w:p>
         </w:tc>
       </w:tr>
@@ -5169,14 +5549,14 @@
           <w:lang w:val="de-DE"/>
         </w:rPr>
       </w:pPr>
-      <w:bookmarkStart w:id="5" w:name="_Toc432515085"/>
+      <w:bookmarkStart w:id="4" w:name="_Toc432515085"/>
       <w:r>
         <w:rPr>
           <w:lang w:val="de-DE"/>
         </w:rPr>
         <w:t>References</w:t>
       </w:r>
-      <w:bookmarkEnd w:id="5"/>
+      <w:bookmarkEnd w:id="4"/>
     </w:p>
     <w:p>
       <w:pPr>
@@ -5254,233 +5634,246 @@
     </w:p>
     <w:p>
       <w:pPr>
+        <w:ind w:left="720"/>
+      </w:pPr>
+      <w:r>
+        <w:t xml:space="preserve">Mockups: </w:t>
+      </w:r>
+      <w:r>
+        <w:br/>
+      </w:r>
+      <w:hyperlink r:id="rId14" w:history="1">
+        <w:r>
+          <w:rPr>
+            <w:rStyle w:val="Hyperlink"/>
+          </w:rPr>
+          <w:t>https://github.com/nappydevelopment/docs/raw/master/pdfs/User%20Interface%20Mockups.pdf</w:t>
+        </w:r>
+      </w:hyperlink>
+      <w:r>
+        <w:t xml:space="preserve"> </w:t>
+      </w:r>
+    </w:p>
+    <w:p>
+      <w:pPr>
+        <w:ind w:left="720"/>
+      </w:pPr>
+      <w:r>
+        <w:br/>
+      </w:r>
+      <w:proofErr w:type="spellStart"/>
+      <w:r>
+        <w:t>UseCase</w:t>
+      </w:r>
+      <w:proofErr w:type="spellEnd"/>
+      <w:r>
+        <w:t xml:space="preserve"> </w:t>
+      </w:r>
+      <w:proofErr w:type="spellStart"/>
+      <w:r>
+        <w:t>Gamemode</w:t>
+      </w:r>
+      <w:proofErr w:type="spellEnd"/>
+      <w:r>
+        <w:t xml:space="preserve"> 1: </w:t>
+      </w:r>
+      <w:hyperlink r:id="rId15" w:history="1">
+        <w:r>
+          <w:rPr>
+            <w:rStyle w:val="Hyperlink"/>
+          </w:rPr>
+          <w:t>https://github.com/nappydevelopment/docs/raw/master/pdfs/1%20UseCase_Gamemode%201.pdf</w:t>
+        </w:r>
+      </w:hyperlink>
+    </w:p>
+    <w:p>
+      <w:pPr>
+        <w:ind w:left="720"/>
+      </w:pPr>
+    </w:p>
+    <w:p>
+      <w:pPr>
+        <w:ind w:left="720"/>
+      </w:pPr>
+      <w:proofErr w:type="spellStart"/>
+      <w:r>
+        <w:t>UseCase</w:t>
+      </w:r>
+      <w:proofErr w:type="spellEnd"/>
+      <w:r>
+        <w:t xml:space="preserve"> </w:t>
+      </w:r>
+      <w:proofErr w:type="spellStart"/>
+      <w:r>
+        <w:t>Gamemode</w:t>
+      </w:r>
+      <w:proofErr w:type="spellEnd"/>
+      <w:r>
+        <w:t xml:space="preserve"> </w:t>
+      </w:r>
+      <w:r>
+        <w:t xml:space="preserve">2: </w:t>
+      </w:r>
+      <w:hyperlink r:id="rId16" w:history="1">
+        <w:r>
+          <w:rPr>
+            <w:rStyle w:val="Hyperlink"/>
+          </w:rPr>
+          <w:t>https://github.com/nappydevelopment/docs/raw/master/pdfs/2%20UseCase_Gamemode%202.pdf</w:t>
+        </w:r>
+      </w:hyperlink>
+      <w:r>
+        <w:t xml:space="preserve"> </w:t>
+      </w:r>
+    </w:p>
+    <w:p>
+      <w:pPr>
+        <w:ind w:left="720"/>
+      </w:pPr>
+    </w:p>
+    <w:p>
+      <w:pPr>
+        <w:ind w:left="720"/>
+      </w:pPr>
+      <w:proofErr w:type="spellStart"/>
+      <w:r>
+        <w:t>UseCase</w:t>
+      </w:r>
+      <w:proofErr w:type="spellEnd"/>
+      <w:r>
+        <w:t xml:space="preserve"> Add Character:</w:t>
+      </w:r>
+      <w:r>
+        <w:t xml:space="preserve"> </w:t>
+      </w:r>
+      <w:hyperlink r:id="rId17" w:history="1">
+        <w:r>
+          <w:rPr>
+            <w:rStyle w:val="Hyperlink"/>
+          </w:rPr>
+          <w:t>https://github.com/nappydevelopment/docs/raw/master/pdfs/5%20UseCase_Add_Character.pdf</w:t>
+        </w:r>
+      </w:hyperlink>
+      <w:r>
+        <w:t xml:space="preserve"> </w:t>
+      </w:r>
+    </w:p>
+    <w:p>
+      <w:pPr>
         <w:pStyle w:val="Textkrper"/>
         <w:ind w:left="0" w:firstLine="720"/>
       </w:pPr>
     </w:p>
     <w:p>
       <w:pPr>
-        <w:pStyle w:val="Textkrper"/>
-        <w:ind w:left="0" w:firstLine="720"/>
-      </w:pPr>
-    </w:p>
-    <w:p>
-      <w:pPr>
         <w:pStyle w:val="berschrift2"/>
         <w:rPr>
           <w:lang w:val="de-DE"/>
         </w:rPr>
       </w:pPr>
-      <w:bookmarkStart w:id="6" w:name="_Toc432515086"/>
+      <w:bookmarkStart w:id="5" w:name="_Toc432515086"/>
+      <w:proofErr w:type="spellStart"/>
       <w:r>
         <w:rPr>
           <w:lang w:val="de-DE"/>
         </w:rPr>
         <w:t>Overview</w:t>
       </w:r>
+      <w:bookmarkEnd w:id="5"/>
+      <w:proofErr w:type="spellEnd"/>
+    </w:p>
+    <w:p>
+      <w:pPr>
+        <w:ind w:firstLine="720"/>
+        <w:rPr>
+          <w:color w:val="000000"/>
+          <w:lang w:val="de-DE"/>
+        </w:rPr>
+      </w:pPr>
+      <w:r>
+        <w:rPr>
+          <w:color w:val="000000"/>
+          <w:lang w:val="de-DE"/>
+        </w:rPr>
+        <w:t>Im Folgenden werden das Projekt und die für es vorgesehenen Vorgaben erklärt.</w:t>
+      </w:r>
+    </w:p>
+    <w:p>
+      <w:pPr>
+        <w:ind w:firstLine="720"/>
+        <w:rPr>
+          <w:color w:val="000000"/>
+          <w:lang w:val="de-DE"/>
+        </w:rPr>
+      </w:pPr>
+    </w:p>
+    <w:p>
+      <w:pPr>
+        <w:ind w:firstLine="720"/>
+        <w:rPr>
+          <w:color w:val="000000"/>
+          <w:lang w:val="de-DE"/>
+        </w:rPr>
+      </w:pPr>
+    </w:p>
+    <w:p>
+      <w:pPr>
+        <w:ind w:firstLine="720"/>
+        <w:rPr>
+          <w:color w:val="000000"/>
+          <w:lang w:val="de-DE"/>
+        </w:rPr>
+      </w:pPr>
+    </w:p>
+    <w:p>
+      <w:pPr>
+        <w:ind w:firstLine="720"/>
+        <w:rPr>
+          <w:color w:val="000000"/>
+          <w:lang w:val="de-DE"/>
+        </w:rPr>
+      </w:pPr>
+    </w:p>
+    <w:p>
+      <w:pPr>
+        <w:rPr>
+          <w:color w:val="000000"/>
+          <w:lang w:val="de-DE"/>
+        </w:rPr>
+      </w:pPr>
+    </w:p>
+    <w:p>
+      <w:pPr>
+        <w:ind w:firstLine="720"/>
+        <w:rPr>
+          <w:color w:val="000000"/>
+          <w:lang w:val="de-DE"/>
+        </w:rPr>
+      </w:pPr>
+    </w:p>
+    <w:p>
+      <w:pPr>
+        <w:rPr>
+          <w:lang w:val="de-DE"/>
+        </w:rPr>
+      </w:pPr>
+    </w:p>
+    <w:p>
+      <w:pPr>
+        <w:pStyle w:val="berschrift1"/>
+        <w:rPr>
+          <w:lang w:val="de-DE"/>
+        </w:rPr>
+      </w:pPr>
+      <w:bookmarkStart w:id="6" w:name="_Toc432515087"/>
+      <w:r>
+        <w:rPr>
+          <w:lang w:val="de-DE"/>
+        </w:rPr>
+        <w:lastRenderedPageBreak/>
+        <w:t>Overall Description</w:t>
+      </w:r>
       <w:bookmarkEnd w:id="6"/>
-    </w:p>
-    <w:p>
-      <w:pPr>
-        <w:ind w:firstLine="720"/>
-        <w:rPr>
-          <w:color w:val="000000"/>
-          <w:lang w:val="de-DE"/>
-        </w:rPr>
-      </w:pPr>
-      <w:r>
-        <w:rPr>
-          <w:color w:val="000000"/>
-          <w:lang w:val="de-DE"/>
-        </w:rPr>
-        <w:t>Im Folgenden werden das Projekt und die für es vorgesehenen Vorgaben erklärt.</w:t>
-      </w:r>
-    </w:p>
-    <w:p>
-      <w:pPr>
-        <w:ind w:firstLine="720"/>
-        <w:rPr>
-          <w:color w:val="000000"/>
-          <w:lang w:val="de-DE"/>
-        </w:rPr>
-      </w:pPr>
-    </w:p>
-    <w:p>
-      <w:pPr>
-        <w:ind w:firstLine="720"/>
-        <w:rPr>
-          <w:color w:val="000000"/>
-          <w:lang w:val="de-DE"/>
-        </w:rPr>
-      </w:pPr>
-    </w:p>
-    <w:p>
-      <w:pPr>
-        <w:ind w:firstLine="720"/>
-        <w:rPr>
-          <w:color w:val="000000"/>
-          <w:lang w:val="de-DE"/>
-        </w:rPr>
-      </w:pPr>
-    </w:p>
-    <w:p>
-      <w:pPr>
-        <w:ind w:firstLine="720"/>
-        <w:rPr>
-          <w:color w:val="000000"/>
-          <w:lang w:val="de-DE"/>
-        </w:rPr>
-      </w:pPr>
-    </w:p>
-    <w:p>
-      <w:pPr>
-        <w:ind w:firstLine="720"/>
-        <w:rPr>
-          <w:color w:val="000000"/>
-          <w:lang w:val="de-DE"/>
-        </w:rPr>
-      </w:pPr>
-    </w:p>
-    <w:p>
-      <w:pPr>
-        <w:ind w:firstLine="720"/>
-        <w:rPr>
-          <w:color w:val="000000"/>
-          <w:lang w:val="de-DE"/>
-        </w:rPr>
-      </w:pPr>
-    </w:p>
-    <w:p>
-      <w:pPr>
-        <w:ind w:firstLine="720"/>
-        <w:rPr>
-          <w:color w:val="000000"/>
-          <w:lang w:val="de-DE"/>
-        </w:rPr>
-      </w:pPr>
-    </w:p>
-    <w:p>
-      <w:pPr>
-        <w:ind w:firstLine="720"/>
-        <w:rPr>
-          <w:color w:val="000000"/>
-          <w:lang w:val="de-DE"/>
-        </w:rPr>
-      </w:pPr>
-    </w:p>
-    <w:p>
-      <w:pPr>
-        <w:ind w:firstLine="720"/>
-        <w:rPr>
-          <w:color w:val="000000"/>
-          <w:lang w:val="de-DE"/>
-        </w:rPr>
-      </w:pPr>
-    </w:p>
-    <w:p>
-      <w:pPr>
-        <w:ind w:firstLine="720"/>
-        <w:rPr>
-          <w:color w:val="000000"/>
-          <w:lang w:val="de-DE"/>
-        </w:rPr>
-      </w:pPr>
-    </w:p>
-    <w:p>
-      <w:pPr>
-        <w:ind w:firstLine="720"/>
-        <w:rPr>
-          <w:color w:val="000000"/>
-          <w:lang w:val="de-DE"/>
-        </w:rPr>
-      </w:pPr>
-    </w:p>
-    <w:p>
-      <w:pPr>
-        <w:ind w:firstLine="720"/>
-        <w:rPr>
-          <w:color w:val="000000"/>
-          <w:lang w:val="de-DE"/>
-        </w:rPr>
-      </w:pPr>
-    </w:p>
-    <w:p>
-      <w:pPr>
-        <w:ind w:firstLine="720"/>
-        <w:rPr>
-          <w:color w:val="000000"/>
-          <w:lang w:val="de-DE"/>
-        </w:rPr>
-      </w:pPr>
-    </w:p>
-    <w:p>
-      <w:pPr>
-        <w:ind w:firstLine="720"/>
-        <w:rPr>
-          <w:color w:val="000000"/>
-          <w:lang w:val="de-DE"/>
-        </w:rPr>
-      </w:pPr>
-    </w:p>
-    <w:p>
-      <w:pPr>
-        <w:ind w:firstLine="720"/>
-        <w:rPr>
-          <w:color w:val="000000"/>
-          <w:lang w:val="de-DE"/>
-        </w:rPr>
-      </w:pPr>
-    </w:p>
-    <w:p>
-      <w:pPr>
-        <w:ind w:firstLine="720"/>
-        <w:rPr>
-          <w:color w:val="000000"/>
-          <w:lang w:val="de-DE"/>
-        </w:rPr>
-      </w:pPr>
-    </w:p>
-    <w:p>
-      <w:pPr>
-        <w:ind w:firstLine="720"/>
-        <w:rPr>
-          <w:color w:val="000000"/>
-          <w:lang w:val="de-DE"/>
-        </w:rPr>
-      </w:pPr>
-    </w:p>
-    <w:p>
-      <w:pPr>
-        <w:ind w:firstLine="720"/>
-        <w:rPr>
-          <w:color w:val="000000"/>
-          <w:lang w:val="de-DE"/>
-        </w:rPr>
-      </w:pPr>
-    </w:p>
-    <w:p>
-      <w:pPr>
-        <w:ind w:firstLine="720"/>
-        <w:rPr>
-          <w:lang w:val="de-DE"/>
-        </w:rPr>
-      </w:pPr>
-    </w:p>
-    <w:p>
-      <w:pPr>
-        <w:pStyle w:val="berschrift1"/>
-        <w:rPr>
-          <w:lang w:val="de-DE"/>
-        </w:rPr>
-      </w:pPr>
-      <w:bookmarkStart w:id="7" w:name="_Toc432515087"/>
-      <w:r>
-        <w:rPr>
-          <w:lang w:val="de-DE"/>
-        </w:rPr>
-        <w:t>Overall Description</w:t>
-      </w:r>
-      <w:bookmarkEnd w:id="7"/>
     </w:p>
     <w:p>
       <w:pPr>
@@ -5488,7 +5881,15 @@
         <w:ind w:left="720"/>
       </w:pPr>
       <w:r>
-        <w:t xml:space="preserve">Es wird grundsätzlich zwischen zwei Spielmodis unterschieden. </w:t>
+        <w:t xml:space="preserve">Es wird grundsätzlich zwischen zwei </w:t>
+      </w:r>
+      <w:proofErr w:type="spellStart"/>
+      <w:r>
+        <w:t>Spielmodis</w:t>
+      </w:r>
+      <w:proofErr w:type="spellEnd"/>
+      <w:r>
+        <w:t xml:space="preserve"> unterschieden. </w:t>
       </w:r>
     </w:p>
     <w:p>
@@ -5497,7 +5898,31 @@
         <w:ind w:left="720"/>
       </w:pPr>
       <w:r>
-        <w:t xml:space="preserve">Im ersten Spielmodus denkt der Actor an eine Figur aus der Fernsehserie „The Simpsons“. Nappy versucht anhand von Fragen, welche der Actor mit </w:t>
+        <w:t xml:space="preserve">Im ersten Spielmodus denkt der </w:t>
+      </w:r>
+      <w:proofErr w:type="spellStart"/>
+      <w:r>
+        <w:t>Actor</w:t>
+      </w:r>
+      <w:proofErr w:type="spellEnd"/>
+      <w:r>
+        <w:t xml:space="preserve"> an eine Figur aus der Fernsehserie „The Simpsons“. </w:t>
+      </w:r>
+      <w:proofErr w:type="spellStart"/>
+      <w:r>
+        <w:t>Nappy</w:t>
+      </w:r>
+      <w:proofErr w:type="spellEnd"/>
+      <w:r>
+        <w:t xml:space="preserve"> versucht anhand von Fragen, welche der </w:t>
+      </w:r>
+      <w:proofErr w:type="spellStart"/>
+      <w:r>
+        <w:t>Actor</w:t>
+      </w:r>
+      <w:proofErr w:type="spellEnd"/>
+      <w:r>
+        <w:t xml:space="preserve"> mit </w:t>
       </w:r>
       <w:r>
         <w:t>„</w:t>
@@ -5530,7 +5955,15 @@
         <w:ind w:left="720"/>
       </w:pPr>
       <w:r>
-        <w:t xml:space="preserve">Im zweiten Spielmodus denkt Nappy an eine Figur und der Spieler muss anhand </w:t>
+        <w:t xml:space="preserve">Im zweiten Spielmodus denkt </w:t>
+      </w:r>
+      <w:proofErr w:type="spellStart"/>
+      <w:r>
+        <w:t>Nappy</w:t>
+      </w:r>
+      <w:proofErr w:type="spellEnd"/>
+      <w:r>
+        <w:t xml:space="preserve"> an eine Figur und der Spieler muss anhand </w:t>
       </w:r>
       <w:r>
         <w:t>einer Liste von vorgegebenen</w:t>
@@ -5539,7 +5972,15 @@
         <w:t xml:space="preserve"> Fragen die Figur erraten</w:t>
       </w:r>
       <w:r>
-        <w:t>, indem Nappy auf die Fragen antwortet</w:t>
+        <w:t xml:space="preserve">, indem </w:t>
+      </w:r>
+      <w:proofErr w:type="spellStart"/>
+      <w:r>
+        <w:t>Nappy</w:t>
+      </w:r>
+      <w:proofErr w:type="spellEnd"/>
+      <w:r>
+        <w:t xml:space="preserve"> auf die Fragen antwortet</w:t>
       </w:r>
       <w:r>
         <w:t>.</w:t>
@@ -5550,8 +5991,13 @@
         <w:pStyle w:val="InfoBlue"/>
         <w:ind w:left="720"/>
       </w:pPr>
-      <w:r>
-        <w:t>Derjeniger, der weniger Fragen ben</w:t>
+      <w:proofErr w:type="spellStart"/>
+      <w:r>
+        <w:t>Derjeniger</w:t>
+      </w:r>
+      <w:proofErr w:type="spellEnd"/>
+      <w:r>
+        <w:t>, der weniger Fragen ben</w:t>
       </w:r>
       <w:r>
         <w:t>ötigt, gewinnt das Duell.</w:t>
@@ -5564,134 +6010,180 @@
           <w:lang w:val="de-DE"/>
         </w:rPr>
       </w:pPr>
-      <w:bookmarkStart w:id="8" w:name="_Toc432515088"/>
-      <w:r>
-        <w:rPr>
-          <w:lang w:val="de-DE"/>
-        </w:rPr>
-        <w:t>Product perspective</w:t>
+      <w:bookmarkStart w:id="7" w:name="_Toc432515088"/>
+      <w:proofErr w:type="spellStart"/>
+      <w:r>
+        <w:rPr>
+          <w:lang w:val="de-DE"/>
+        </w:rPr>
+        <w:t>Product</w:t>
+      </w:r>
+      <w:proofErr w:type="spellEnd"/>
+      <w:r>
+        <w:rPr>
+          <w:lang w:val="de-DE"/>
+        </w:rPr>
+        <w:t xml:space="preserve"> </w:t>
+      </w:r>
+      <w:proofErr w:type="spellStart"/>
+      <w:r>
+        <w:rPr>
+          <w:lang w:val="de-DE"/>
+        </w:rPr>
+        <w:t>perspective</w:t>
+      </w:r>
+      <w:bookmarkEnd w:id="7"/>
+      <w:proofErr w:type="spellEnd"/>
+    </w:p>
+    <w:p>
+      <w:pPr>
+        <w:ind w:left="720"/>
+        <w:rPr>
+          <w:lang w:val="de-DE"/>
+        </w:rPr>
+      </w:pPr>
+      <w:r>
+        <w:rPr>
+          <w:lang w:val="de-DE"/>
+        </w:rPr>
+        <w:t>Das Quizspiel soll informativ sein und immer neue Inhalte bieten</w:t>
+      </w:r>
+      <w:r>
+        <w:rPr>
+          <w:lang w:val="de-DE"/>
+        </w:rPr>
+        <w:t xml:space="preserve"> können</w:t>
+      </w:r>
+      <w:r>
+        <w:rPr>
+          <w:lang w:val="de-DE"/>
+        </w:rPr>
+        <w:t>.</w:t>
+      </w:r>
+      <w:r>
+        <w:rPr>
+          <w:lang w:val="de-DE"/>
+        </w:rPr>
+        <w:t xml:space="preserve"> Eine Funktion </w:t>
+      </w:r>
+      <w:r>
+        <w:rPr>
+          <w:lang w:val="de-DE"/>
+        </w:rPr>
+        <w:t>im vorhandenen</w:t>
+      </w:r>
+      <w:r>
+        <w:rPr>
+          <w:lang w:val="de-DE"/>
+        </w:rPr>
+        <w:t xml:space="preserve"> </w:t>
+      </w:r>
+      <w:r>
+        <w:rPr>
+          <w:lang w:val="de-DE"/>
+        </w:rPr>
+        <w:t>Wiki</w:t>
+      </w:r>
+      <w:r>
+        <w:rPr>
+          <w:lang w:val="de-DE"/>
+        </w:rPr>
+        <w:t>, welcher I</w:t>
+      </w:r>
+      <w:r>
+        <w:rPr>
+          <w:lang w:val="de-DE"/>
+        </w:rPr>
+        <w:t>nformationen über alle vorhandenen</w:t>
+      </w:r>
+      <w:r>
+        <w:rPr>
+          <w:lang w:val="de-DE"/>
+        </w:rPr>
+        <w:t xml:space="preserve"> Chara</w:t>
+      </w:r>
+      <w:r>
+        <w:rPr>
+          <w:lang w:val="de-DE"/>
+        </w:rPr>
+        <w:t xml:space="preserve">ktere bietet, ermöglicht es dem </w:t>
+      </w:r>
+      <w:proofErr w:type="spellStart"/>
+      <w:r>
+        <w:rPr>
+          <w:lang w:val="de-DE"/>
+        </w:rPr>
+        <w:t>Actor</w:t>
+      </w:r>
+      <w:proofErr w:type="spellEnd"/>
+      <w:r>
+        <w:rPr>
+          <w:lang w:val="de-DE"/>
+        </w:rPr>
+        <w:t xml:space="preserve"> </w:t>
+      </w:r>
+      <w:r>
+        <w:rPr>
+          <w:lang w:val="de-DE"/>
+        </w:rPr>
+        <w:t>neue Charaktere</w:t>
+      </w:r>
+      <w:r>
+        <w:rPr>
+          <w:lang w:val="de-DE"/>
+        </w:rPr>
+        <w:t xml:space="preserve"> der Simpsons</w:t>
+      </w:r>
+      <w:r>
+        <w:rPr>
+          <w:lang w:val="de-DE"/>
+        </w:rPr>
+        <w:t xml:space="preserve"> hinzuzufügen, so dass die Anzahl der spielbaren Charaktere </w:t>
+      </w:r>
+      <w:r>
+        <w:rPr>
+          <w:lang w:val="de-DE"/>
+        </w:rPr>
+        <w:t>stetig wachsen kann</w:t>
+      </w:r>
+      <w:r>
+        <w:rPr>
+          <w:lang w:val="de-DE"/>
+        </w:rPr>
+        <w:t>.</w:t>
+      </w:r>
+    </w:p>
+    <w:p>
+      <w:pPr>
+        <w:pStyle w:val="berschrift2"/>
+        <w:rPr>
+          <w:lang w:val="de-DE"/>
+        </w:rPr>
+      </w:pPr>
+      <w:bookmarkStart w:id="8" w:name="_Toc432515089"/>
+      <w:proofErr w:type="spellStart"/>
+      <w:r>
+        <w:rPr>
+          <w:lang w:val="de-DE"/>
+        </w:rPr>
+        <w:t>Product</w:t>
+      </w:r>
+      <w:proofErr w:type="spellEnd"/>
+      <w:r>
+        <w:rPr>
+          <w:lang w:val="de-DE"/>
+        </w:rPr>
+        <w:t xml:space="preserve"> </w:t>
+      </w:r>
+      <w:proofErr w:type="spellStart"/>
+      <w:r>
+        <w:rPr>
+          <w:lang w:val="de-DE"/>
+        </w:rPr>
+        <w:t>functions</w:t>
       </w:r>
       <w:bookmarkEnd w:id="8"/>
-    </w:p>
-    <w:p>
-      <w:pPr>
-        <w:ind w:left="720"/>
-        <w:rPr>
-          <w:lang w:val="de-DE"/>
-        </w:rPr>
-      </w:pPr>
-      <w:r>
-        <w:rPr>
-          <w:lang w:val="de-DE"/>
-        </w:rPr>
-        <w:t>Das Quizspiel soll informativ sein und immer neue Inhalte bieten</w:t>
-      </w:r>
-      <w:r>
-        <w:rPr>
-          <w:lang w:val="de-DE"/>
-        </w:rPr>
-        <w:t xml:space="preserve"> können</w:t>
-      </w:r>
-      <w:r>
-        <w:rPr>
-          <w:lang w:val="de-DE"/>
-        </w:rPr>
-        <w:t>.</w:t>
-      </w:r>
-      <w:r>
-        <w:rPr>
-          <w:lang w:val="de-DE"/>
-        </w:rPr>
-        <w:t xml:space="preserve"> Eine Funktion </w:t>
-      </w:r>
-      <w:r>
-        <w:rPr>
-          <w:lang w:val="de-DE"/>
-        </w:rPr>
-        <w:t>im vorhandenen</w:t>
-      </w:r>
-      <w:r>
-        <w:rPr>
-          <w:lang w:val="de-DE"/>
-        </w:rPr>
-        <w:t xml:space="preserve"> </w:t>
-      </w:r>
-      <w:r>
-        <w:rPr>
-          <w:lang w:val="de-DE"/>
-        </w:rPr>
-        <w:t>Wiki</w:t>
-      </w:r>
-      <w:r>
-        <w:rPr>
-          <w:lang w:val="de-DE"/>
-        </w:rPr>
-        <w:t>, welcher I</w:t>
-      </w:r>
-      <w:r>
-        <w:rPr>
-          <w:lang w:val="de-DE"/>
-        </w:rPr>
-        <w:t>nformationen über alle vorhandenen</w:t>
-      </w:r>
-      <w:r>
-        <w:rPr>
-          <w:lang w:val="de-DE"/>
-        </w:rPr>
-        <w:t xml:space="preserve"> Chara</w:t>
-      </w:r>
-      <w:r>
-        <w:rPr>
-          <w:lang w:val="de-DE"/>
-        </w:rPr>
-        <w:t xml:space="preserve">ktere bietet, ermöglicht es dem Actor </w:t>
-      </w:r>
-      <w:r>
-        <w:rPr>
-          <w:lang w:val="de-DE"/>
-        </w:rPr>
-        <w:t>neue Charaktere</w:t>
-      </w:r>
-      <w:r>
-        <w:rPr>
-          <w:lang w:val="de-DE"/>
-        </w:rPr>
-        <w:t xml:space="preserve"> der Simpsons</w:t>
-      </w:r>
-      <w:r>
-        <w:rPr>
-          <w:lang w:val="de-DE"/>
-        </w:rPr>
-        <w:t xml:space="preserve"> hinzuzufügen, so dass die Anzahl der spielbaren Charaktere </w:t>
-      </w:r>
-      <w:r>
-        <w:rPr>
-          <w:lang w:val="de-DE"/>
-        </w:rPr>
-        <w:t>stetig wachsen kann</w:t>
-      </w:r>
-      <w:r>
-        <w:rPr>
-          <w:lang w:val="de-DE"/>
-        </w:rPr>
-        <w:t>.</w:t>
-      </w:r>
-    </w:p>
-    <w:p>
-      <w:pPr>
-        <w:pStyle w:val="berschrift2"/>
-        <w:rPr>
-          <w:lang w:val="de-DE"/>
-        </w:rPr>
-      </w:pPr>
-      <w:bookmarkStart w:id="9" w:name="_Toc432515089"/>
-      <w:r>
-        <w:rPr>
-          <w:lang w:val="de-DE"/>
-        </w:rPr>
-        <w:t>Product functions</w:t>
-      </w:r>
-      <w:bookmarkEnd w:id="9"/>
+      <w:proofErr w:type="spellEnd"/>
     </w:p>
     <w:p>
       <w:pPr>
@@ -5790,14 +6282,96 @@
           <w:lang w:val="de-DE"/>
         </w:rPr>
       </w:pPr>
-      <w:bookmarkStart w:id="10" w:name="_Toc432515090"/>
-      <w:r>
-        <w:rPr>
-          <w:lang w:val="de-DE"/>
-        </w:rPr>
-        <w:t>User characteristics</w:t>
+      <w:bookmarkStart w:id="9" w:name="_Toc432515090"/>
+      <w:r>
+        <w:rPr>
+          <w:lang w:val="de-DE"/>
+        </w:rPr>
+        <w:t xml:space="preserve">User </w:t>
+      </w:r>
+      <w:proofErr w:type="spellStart"/>
+      <w:r>
+        <w:rPr>
+          <w:lang w:val="de-DE"/>
+        </w:rPr>
+        <w:t>characteristics</w:t>
+      </w:r>
+      <w:bookmarkEnd w:id="9"/>
+      <w:proofErr w:type="spellEnd"/>
+    </w:p>
+    <w:p>
+      <w:pPr>
+        <w:ind w:left="720"/>
+        <w:rPr>
+          <w:lang w:val="de-DE"/>
+        </w:rPr>
+      </w:pPr>
+      <w:r>
+        <w:rPr>
+          <w:lang w:val="de-DE"/>
+        </w:rPr>
+        <w:t xml:space="preserve">Der Spieler / </w:t>
+      </w:r>
+      <w:proofErr w:type="spellStart"/>
+      <w:r>
+        <w:rPr>
+          <w:lang w:val="de-DE"/>
+        </w:rPr>
+        <w:t>Actor</w:t>
+      </w:r>
+      <w:proofErr w:type="spellEnd"/>
+      <w:r>
+        <w:rPr>
+          <w:lang w:val="de-DE"/>
+        </w:rPr>
+        <w:t xml:space="preserve"> sollte sich für die Fernsehserie „The Simpsons“ interessieren und spaß an Quizspielen haben. Das Spiel kann zunächst nur im </w:t>
+      </w:r>
+      <w:proofErr w:type="gramStart"/>
+      <w:r>
+        <w:rPr>
+          <w:lang w:val="de-DE"/>
+        </w:rPr>
+        <w:t>deutschsprachigem</w:t>
+      </w:r>
+      <w:proofErr w:type="gramEnd"/>
+      <w:r>
+        <w:rPr>
+          <w:lang w:val="de-DE"/>
+        </w:rPr>
+        <w:t xml:space="preserve"> Raum gespielt werden, da das Spiel aktuell nur in der deutschen Sprache verfügbar ist. </w:t>
+      </w:r>
+    </w:p>
+    <w:p>
+      <w:pPr>
+        <w:ind w:left="720"/>
+        <w:rPr>
+          <w:lang w:val="de-DE"/>
+        </w:rPr>
+      </w:pPr>
+      <w:r>
+        <w:rPr>
+          <w:lang w:val="de-DE"/>
+        </w:rPr>
+        <w:t>(Optional wird es die Einstellung geben, das Spiel in Englisch zu spielen)</w:t>
+      </w:r>
+    </w:p>
+    <w:p>
+      <w:pPr>
+        <w:pStyle w:val="berschrift2"/>
+        <w:rPr>
+          <w:lang w:val="de-DE"/>
+        </w:rPr>
+      </w:pPr>
+      <w:bookmarkStart w:id="10" w:name="_Toc432515091"/>
+      <w:proofErr w:type="spellStart"/>
+      <w:r>
+        <w:rPr>
+          <w:lang w:val="de-DE"/>
+        </w:rPr>
+        <w:t>Contraints</w:t>
       </w:r>
       <w:bookmarkEnd w:id="10"/>
+      <w:proofErr w:type="spellEnd"/>
     </w:p>
     <w:p>
       <w:pPr>
@@ -5810,7 +6384,49 @@
         <w:rPr>
           <w:lang w:val="de-DE"/>
         </w:rPr>
-        <w:t xml:space="preserve">Der Spieler / Actor sollte sich für die Fernsehserie „The Simpsons“ interessieren und spaß an Quizspielen haben. Das Spiel kann zunächst nur im deutschsprachigem Raum gespielt werden, da das Spiel aktuell nur in der deutschen Sprache verfügbar ist. </w:t>
+        <w:t xml:space="preserve">Das Spiel benötigt keine </w:t>
+      </w:r>
+      <w:r>
+        <w:rPr>
+          <w:lang w:val="de-DE"/>
+        </w:rPr>
+        <w:t xml:space="preserve">ununterbrochene </w:t>
+      </w:r>
+      <w:r>
+        <w:rPr>
+          <w:lang w:val="de-DE"/>
+        </w:rPr>
+        <w:t>Internetverbindung.</w:t>
+      </w:r>
+      <w:r>
+        <w:rPr>
+          <w:lang w:val="de-DE"/>
+        </w:rPr>
+        <w:t xml:space="preserve"> Eine Internetverbindung wird</w:t>
+      </w:r>
+      <w:r>
+        <w:rPr>
+          <w:lang w:val="de-DE"/>
+        </w:rPr>
+        <w:t xml:space="preserve"> </w:t>
+      </w:r>
+      <w:r>
+        <w:rPr>
+          <w:lang w:val="de-DE"/>
+        </w:rPr>
+        <w:t>zu Beginn benötigt, weil das das Spiel heruntergeladen werden muss. Außerdem wird eine Internetverbindung vorausgese</w:t>
+      </w:r>
+      <w:r>
+        <w:rPr>
+          <w:lang w:val="de-DE"/>
+        </w:rPr>
+        <w:t xml:space="preserve">tzt, um Updates installieren </w:t>
+      </w:r>
+      <w:r>
+        <w:rPr>
+          <w:lang w:val="de-DE"/>
+        </w:rPr>
+        <w:t>oder eine neue Version herunterladen zu können.</w:t>
       </w:r>
     </w:p>
     <w:p>
@@ -5824,7 +6440,7 @@
         <w:rPr>
           <w:lang w:val="de-DE"/>
         </w:rPr>
-        <w:t>(Optional wird es die Einstellung geben, das Spiel in Englisch zu spielen)</w:t>
+        <w:t>Das Spiel hat keine hohen Hardwareanforderungen.</w:t>
       </w:r>
     </w:p>
     <w:p>
@@ -5834,100 +6450,44 @@
           <w:lang w:val="de-DE"/>
         </w:rPr>
       </w:pPr>
-      <w:bookmarkStart w:id="11" w:name="_Toc432515091"/>
-      <w:r>
-        <w:rPr>
-          <w:lang w:val="de-DE"/>
-        </w:rPr>
-        <w:t>Contraints</w:t>
+      <w:bookmarkStart w:id="11" w:name="_Toc432515092"/>
+      <w:proofErr w:type="spellStart"/>
+      <w:r>
+        <w:rPr>
+          <w:lang w:val="de-DE"/>
+        </w:rPr>
+        <w:t>Assumptions</w:t>
+      </w:r>
+      <w:proofErr w:type="spellEnd"/>
+      <w:r>
+        <w:rPr>
+          <w:lang w:val="de-DE"/>
+        </w:rPr>
+        <w:t xml:space="preserve"> </w:t>
+      </w:r>
+      <w:proofErr w:type="spellStart"/>
+      <w:r>
+        <w:rPr>
+          <w:lang w:val="de-DE"/>
+        </w:rPr>
+        <w:t>and</w:t>
+      </w:r>
+      <w:proofErr w:type="spellEnd"/>
+      <w:r>
+        <w:rPr>
+          <w:lang w:val="de-DE"/>
+        </w:rPr>
+        <w:t xml:space="preserve"> </w:t>
+      </w:r>
+      <w:proofErr w:type="spellStart"/>
+      <w:r>
+        <w:rPr>
+          <w:lang w:val="de-DE"/>
+        </w:rPr>
+        <w:t>dependencies</w:t>
       </w:r>
       <w:bookmarkEnd w:id="11"/>
-    </w:p>
-    <w:p>
-      <w:pPr>
-        <w:ind w:left="720"/>
-        <w:rPr>
-          <w:lang w:val="de-DE"/>
-        </w:rPr>
-      </w:pPr>
-      <w:r>
-        <w:rPr>
-          <w:lang w:val="de-DE"/>
-        </w:rPr>
-        <w:t xml:space="preserve">Das Spiel benötigt keine </w:t>
-      </w:r>
-      <w:r>
-        <w:rPr>
-          <w:lang w:val="de-DE"/>
-        </w:rPr>
-        <w:t xml:space="preserve">ununterbrochene </w:t>
-      </w:r>
-      <w:r>
-        <w:rPr>
-          <w:lang w:val="de-DE"/>
-        </w:rPr>
-        <w:t>Internetverbindung.</w:t>
-      </w:r>
-      <w:r>
-        <w:rPr>
-          <w:lang w:val="de-DE"/>
-        </w:rPr>
-        <w:t xml:space="preserve"> Eine Internetverbindung wird</w:t>
-      </w:r>
-      <w:r>
-        <w:rPr>
-          <w:lang w:val="de-DE"/>
-        </w:rPr>
-        <w:t xml:space="preserve"> </w:t>
-      </w:r>
-      <w:r>
-        <w:rPr>
-          <w:lang w:val="de-DE"/>
-        </w:rPr>
-        <w:t>zu Beginn benötigt, weil das das Spiel heruntergeladen werden muss. Außerdem wird eine Internetverbindung vorausgese</w:t>
-      </w:r>
-      <w:r>
-        <w:rPr>
-          <w:lang w:val="de-DE"/>
-        </w:rPr>
-        <w:t xml:space="preserve">tzt, um Updates installieren </w:t>
-      </w:r>
-      <w:r>
-        <w:rPr>
-          <w:lang w:val="de-DE"/>
-        </w:rPr>
-        <w:t>oder eine neue Version herunterladen zu können.</w:t>
-      </w:r>
-    </w:p>
-    <w:p>
-      <w:pPr>
-        <w:ind w:left="720"/>
-        <w:rPr>
-          <w:lang w:val="de-DE"/>
-        </w:rPr>
-      </w:pPr>
-      <w:r>
-        <w:rPr>
-          <w:lang w:val="de-DE"/>
-        </w:rPr>
-        <w:t>Das Spiel hat keine hohen Hardwareanforderungen.</w:t>
-      </w:r>
-    </w:p>
-    <w:p>
-      <w:pPr>
-        <w:pStyle w:val="berschrift2"/>
-        <w:rPr>
-          <w:lang w:val="de-DE"/>
-        </w:rPr>
-      </w:pPr>
-      <w:bookmarkStart w:id="12" w:name="_Toc432515092"/>
-      <w:r>
-        <w:rPr>
-          <w:lang w:val="de-DE"/>
-        </w:rPr>
-        <w:t>Assumptions and dependencies</w:t>
-      </w:r>
-      <w:bookmarkEnd w:id="12"/>
+      <w:proofErr w:type="spellEnd"/>
     </w:p>
     <w:p>
       <w:pPr>
@@ -5944,8 +6504,30 @@
         <w:rPr>
           <w:lang w:val="de-DE"/>
         </w:rPr>
-        <w:t>IDE: Intellij und Eclipse</w:t>
-      </w:r>
+        <w:t xml:space="preserve">IDE: </w:t>
+      </w:r>
+      <w:proofErr w:type="spellStart"/>
+      <w:r>
+        <w:rPr>
+          <w:lang w:val="de-DE"/>
+        </w:rPr>
+        <w:t>Intellij</w:t>
+      </w:r>
+      <w:proofErr w:type="spellEnd"/>
+      <w:r>
+        <w:rPr>
+          <w:lang w:val="de-DE"/>
+        </w:rPr>
+        <w:t xml:space="preserve"> und </w:t>
+      </w:r>
+      <w:proofErr w:type="spellStart"/>
+      <w:r>
+        <w:rPr>
+          <w:lang w:val="de-DE"/>
+        </w:rPr>
+        <w:t>Eclipse</w:t>
+      </w:r>
+      <w:proofErr w:type="spellEnd"/>
     </w:p>
     <w:p>
       <w:pPr>
@@ -5962,8 +6544,16 @@
         <w:rPr>
           <w:lang w:val="de-DE"/>
         </w:rPr>
-        <w:t>Versionskontrolle: GitHub</w:t>
-      </w:r>
+        <w:t xml:space="preserve">Versionskontrolle: </w:t>
+      </w:r>
+      <w:proofErr w:type="spellStart"/>
+      <w:r>
+        <w:rPr>
+          <w:lang w:val="de-DE"/>
+        </w:rPr>
+        <w:t>GitHub</w:t>
+      </w:r>
+      <w:proofErr w:type="spellEnd"/>
     </w:p>
     <w:p>
       <w:pPr>
@@ -5976,11 +6566,19 @@
           <w:lang w:val="de-DE"/>
         </w:rPr>
       </w:pPr>
-      <w:r>
-        <w:rPr>
-          <w:lang w:val="de-DE"/>
-        </w:rPr>
-        <w:t>Scrum: JIRA</w:t>
+      <w:proofErr w:type="spellStart"/>
+      <w:r>
+        <w:rPr>
+          <w:lang w:val="de-DE"/>
+        </w:rPr>
+        <w:t>Scrum</w:t>
+      </w:r>
+      <w:proofErr w:type="spellEnd"/>
+      <w:r>
+        <w:rPr>
+          <w:lang w:val="de-DE"/>
+        </w:rPr>
+        <w:t>: JIRA</w:t>
       </w:r>
     </w:p>
     <w:p>
@@ -6004,8 +6602,16 @@
         <w:rPr>
           <w:lang w:val="de-DE"/>
         </w:rPr>
-        <w:t xml:space="preserve"> mit JavaFX</w:t>
-      </w:r>
+        <w:t xml:space="preserve"> mit </w:t>
+      </w:r>
+      <w:proofErr w:type="spellStart"/>
+      <w:r>
+        <w:rPr>
+          <w:lang w:val="de-DE"/>
+        </w:rPr>
+        <w:t>JavaFX</w:t>
+      </w:r>
+      <w:proofErr w:type="spellEnd"/>
     </w:p>
     <w:p>
       <w:pPr>
@@ -6022,8 +6628,16 @@
         <w:rPr>
           <w:lang w:val="de-DE"/>
         </w:rPr>
-        <w:t>Datenbank: H2 database</w:t>
-      </w:r>
+        <w:t xml:space="preserve">Datenbank: H2 </w:t>
+      </w:r>
+      <w:proofErr w:type="spellStart"/>
+      <w:r>
+        <w:rPr>
+          <w:lang w:val="de-DE"/>
+        </w:rPr>
+        <w:t>database</w:t>
+      </w:r>
+      <w:proofErr w:type="spellEnd"/>
     </w:p>
     <w:p>
       <w:pPr>
@@ -6032,14 +6646,239 @@
           <w:lang w:val="de-DE"/>
         </w:rPr>
       </w:pPr>
-      <w:bookmarkStart w:id="13" w:name="_Toc432515093"/>
-      <w:r>
-        <w:rPr>
-          <w:lang w:val="de-DE"/>
-        </w:rPr>
-        <w:t>Requirements subsets</w:t>
+      <w:bookmarkStart w:id="12" w:name="_Toc432515093"/>
+      <w:proofErr w:type="spellStart"/>
+      <w:r>
+        <w:rPr>
+          <w:lang w:val="de-DE"/>
+        </w:rPr>
+        <w:t>Requirements</w:t>
+      </w:r>
+      <w:proofErr w:type="spellEnd"/>
+      <w:r>
+        <w:rPr>
+          <w:lang w:val="de-DE"/>
+        </w:rPr>
+        <w:t xml:space="preserve"> </w:t>
+      </w:r>
+      <w:proofErr w:type="spellStart"/>
+      <w:r>
+        <w:rPr>
+          <w:lang w:val="de-DE"/>
+        </w:rPr>
+        <w:t>subsets</w:t>
+      </w:r>
+      <w:bookmarkEnd w:id="12"/>
+      <w:proofErr w:type="spellEnd"/>
+    </w:p>
+    <w:p>
+      <w:pPr>
+        <w:ind w:left="720"/>
+        <w:rPr>
+          <w:lang w:val="de-DE"/>
+        </w:rPr>
+      </w:pPr>
+      <w:proofErr w:type="spellStart"/>
+      <w:r>
+        <w:rPr>
+          <w:lang w:val="de-DE"/>
+        </w:rPr>
+        <w:t>to</w:t>
+      </w:r>
+      <w:proofErr w:type="spellEnd"/>
+      <w:r>
+        <w:rPr>
+          <w:lang w:val="de-DE"/>
+        </w:rPr>
+        <w:t xml:space="preserve"> </w:t>
+      </w:r>
+      <w:proofErr w:type="spellStart"/>
+      <w:r>
+        <w:rPr>
+          <w:lang w:val="de-DE"/>
+        </w:rPr>
+        <w:t>be</w:t>
+      </w:r>
+      <w:proofErr w:type="spellEnd"/>
+      <w:r>
+        <w:rPr>
+          <w:lang w:val="de-DE"/>
+        </w:rPr>
+        <w:t xml:space="preserve"> </w:t>
+      </w:r>
+      <w:proofErr w:type="spellStart"/>
+      <w:r>
+        <w:rPr>
+          <w:lang w:val="de-DE"/>
+        </w:rPr>
+        <w:t>determined</w:t>
+      </w:r>
+      <w:proofErr w:type="spellEnd"/>
+      <w:r>
+        <w:rPr>
+          <w:lang w:val="de-DE"/>
+        </w:rPr>
+        <w:t xml:space="preserve"> (</w:t>
+      </w:r>
+      <w:proofErr w:type="spellStart"/>
+      <w:r>
+        <w:rPr>
+          <w:lang w:val="de-DE"/>
+        </w:rPr>
+        <w:t>tbd</w:t>
+      </w:r>
+      <w:proofErr w:type="spellEnd"/>
+      <w:r>
+        <w:rPr>
+          <w:lang w:val="de-DE"/>
+        </w:rPr>
+        <w:t>)</w:t>
+      </w:r>
+    </w:p>
+    <w:p>
+      <w:pPr>
+        <w:rPr>
+          <w:lang w:val="de-DE"/>
+        </w:rPr>
+      </w:pPr>
+    </w:p>
+    <w:p>
+      <w:pPr>
+        <w:rPr>
+          <w:lang w:val="de-DE"/>
+        </w:rPr>
+      </w:pPr>
+    </w:p>
+    <w:p>
+      <w:pPr>
+        <w:rPr>
+          <w:lang w:val="de-DE"/>
+        </w:rPr>
+      </w:pPr>
+    </w:p>
+    <w:p>
+      <w:pPr>
+        <w:rPr>
+          <w:lang w:val="de-DE"/>
+        </w:rPr>
+      </w:pPr>
+    </w:p>
+    <w:p>
+      <w:pPr>
+        <w:rPr>
+          <w:lang w:val="de-DE"/>
+        </w:rPr>
+      </w:pPr>
+    </w:p>
+    <w:p>
+      <w:pPr>
+        <w:rPr>
+          <w:lang w:val="de-DE"/>
+        </w:rPr>
+      </w:pPr>
+    </w:p>
+    <w:p>
+      <w:pPr>
+        <w:rPr>
+          <w:lang w:val="de-DE"/>
+        </w:rPr>
+      </w:pPr>
+    </w:p>
+    <w:p>
+      <w:pPr>
+        <w:rPr>
+          <w:lang w:val="de-DE"/>
+        </w:rPr>
+      </w:pPr>
+    </w:p>
+    <w:p>
+      <w:pPr>
+        <w:rPr>
+          <w:lang w:val="de-DE"/>
+        </w:rPr>
+      </w:pPr>
+    </w:p>
+    <w:p>
+      <w:pPr>
+        <w:rPr>
+          <w:lang w:val="de-DE"/>
+        </w:rPr>
+      </w:pPr>
+    </w:p>
+    <w:p>
+      <w:pPr>
+        <w:pStyle w:val="berschrift1"/>
+        <w:rPr>
+          <w:lang w:val="de-DE"/>
+        </w:rPr>
+      </w:pPr>
+      <w:bookmarkStart w:id="13" w:name="_Toc432515094"/>
+      <w:proofErr w:type="spellStart"/>
+      <w:r>
+        <w:rPr>
+          <w:lang w:val="de-DE"/>
+        </w:rPr>
+        <w:lastRenderedPageBreak/>
+        <w:t>Specific</w:t>
+      </w:r>
+      <w:proofErr w:type="spellEnd"/>
+      <w:r>
+        <w:rPr>
+          <w:lang w:val="de-DE"/>
+        </w:rPr>
+        <w:t xml:space="preserve"> </w:t>
+      </w:r>
+      <w:proofErr w:type="spellStart"/>
+      <w:r>
+        <w:rPr>
+          <w:lang w:val="de-DE"/>
+        </w:rPr>
+        <w:t>Requirements</w:t>
       </w:r>
       <w:bookmarkEnd w:id="13"/>
+      <w:proofErr w:type="spellEnd"/>
+      <w:r>
+        <w:rPr>
+          <w:lang w:val="de-DE"/>
+        </w:rPr>
+        <w:t xml:space="preserve"> </w:t>
+      </w:r>
+    </w:p>
+    <w:p>
+      <w:pPr>
+        <w:pStyle w:val="berschrift2"/>
+        <w:rPr>
+          <w:lang w:val="de-DE"/>
+        </w:rPr>
+      </w:pPr>
+      <w:bookmarkStart w:id="14" w:name="_Toc432515095"/>
+      <w:proofErr w:type="spellStart"/>
+      <w:r>
+        <w:rPr>
+          <w:lang w:val="de-DE"/>
+        </w:rPr>
+        <w:t>Functionality</w:t>
+      </w:r>
+      <w:bookmarkEnd w:id="14"/>
+      <w:proofErr w:type="spellEnd"/>
+    </w:p>
+    <w:p>
+      <w:pPr>
+        <w:pStyle w:val="berschrift3"/>
+        <w:rPr>
+          <w:i w:val="0"/>
+          <w:lang w:val="de-DE"/>
+        </w:rPr>
+      </w:pPr>
+      <w:bookmarkStart w:id="15" w:name="_Toc432515096"/>
+      <w:r>
+        <w:rPr>
+          <w:i w:val="0"/>
+          <w:lang w:val="de-DE"/>
+        </w:rPr>
+        <w:t>Neues Spiel</w:t>
+      </w:r>
+      <w:bookmarkEnd w:id="15"/>
     </w:p>
     <w:p>
       <w:pPr>
@@ -6052,144 +6891,110 @@
         <w:rPr>
           <w:lang w:val="de-DE"/>
         </w:rPr>
-        <w:t>to be determined (tbd)</w:t>
-      </w:r>
-    </w:p>
-    <w:p>
-      <w:pPr>
-        <w:rPr>
-          <w:lang w:val="de-DE"/>
-        </w:rPr>
-      </w:pPr>
-    </w:p>
-    <w:p>
-      <w:pPr>
-        <w:rPr>
-          <w:lang w:val="de-DE"/>
-        </w:rPr>
-      </w:pPr>
-    </w:p>
-    <w:p>
-      <w:pPr>
-        <w:rPr>
-          <w:lang w:val="de-DE"/>
-        </w:rPr>
-      </w:pPr>
-    </w:p>
-    <w:p>
-      <w:pPr>
-        <w:rPr>
-          <w:lang w:val="de-DE"/>
-        </w:rPr>
-      </w:pPr>
-    </w:p>
-    <w:p>
-      <w:pPr>
-        <w:rPr>
-          <w:lang w:val="de-DE"/>
-        </w:rPr>
-      </w:pPr>
-    </w:p>
-    <w:p>
-      <w:pPr>
-        <w:rPr>
-          <w:lang w:val="de-DE"/>
-        </w:rPr>
-      </w:pPr>
-    </w:p>
-    <w:p>
-      <w:pPr>
-        <w:rPr>
-          <w:lang w:val="de-DE"/>
-        </w:rPr>
-      </w:pPr>
-    </w:p>
-    <w:p>
-      <w:pPr>
-        <w:rPr>
-          <w:lang w:val="de-DE"/>
-        </w:rPr>
-      </w:pPr>
-    </w:p>
-    <w:p>
-      <w:pPr>
-        <w:rPr>
-          <w:lang w:val="de-DE"/>
-        </w:rPr>
-      </w:pPr>
-    </w:p>
-    <w:p>
-      <w:pPr>
-        <w:rPr>
-          <w:lang w:val="de-DE"/>
-        </w:rPr>
-      </w:pPr>
-    </w:p>
-    <w:p>
-      <w:pPr>
-        <w:pStyle w:val="berschrift1"/>
-        <w:rPr>
-          <w:lang w:val="de-DE"/>
-        </w:rPr>
-      </w:pPr>
-      <w:bookmarkStart w:id="14" w:name="_Toc432515094"/>
-      <w:r>
-        <w:rPr>
-          <w:lang w:val="de-DE"/>
-        </w:rPr>
-        <w:t>Specific Requirements</w:t>
-      </w:r>
-      <w:bookmarkEnd w:id="14"/>
-      <w:r>
-        <w:rPr>
-          <w:lang w:val="de-DE"/>
-        </w:rPr>
+        <w:t xml:space="preserve">Diese Funktion befindet sich auf dem Startbildschirm und in dem Menu: Spiel. Der Button im Menu ist deaktiviert, wenn ein Spiel aktiv ist. Befindet sich der </w:t>
+      </w:r>
+      <w:proofErr w:type="spellStart"/>
+      <w:r>
+        <w:rPr>
+          <w:lang w:val="de-DE"/>
+        </w:rPr>
+        <w:t>Actor</w:t>
+      </w:r>
+      <w:proofErr w:type="spellEnd"/>
+      <w:r>
+        <w:rPr>
+          <w:lang w:val="de-DE"/>
+        </w:rPr>
+        <w:t xml:space="preserve"> nicht in einem Spiel, startet diese Funktion ein neues Spiel mit dem Spielmodus 1. </w:t>
+      </w:r>
+    </w:p>
+    <w:p>
+      <w:pPr>
+        <w:ind w:left="720"/>
+        <w:rPr>
+          <w:lang w:val="de-DE"/>
+        </w:rPr>
+      </w:pPr>
+    </w:p>
+    <w:p>
+      <w:pPr>
+        <w:ind w:left="720"/>
+      </w:pPr>
+      <w:proofErr w:type="spellStart"/>
+      <w:r>
+        <w:t>UseCase</w:t>
+      </w:r>
+      <w:proofErr w:type="spellEnd"/>
+      <w:r>
         <w:t xml:space="preserve"> </w:t>
       </w:r>
-    </w:p>
-    <w:p>
-      <w:pPr>
-        <w:rPr>
-          <w:lang w:val="de-DE"/>
-        </w:rPr>
-      </w:pPr>
-    </w:p>
-    <w:p>
-      <w:pPr>
-        <w:rPr>
-          <w:lang w:val="de-DE"/>
-        </w:rPr>
-      </w:pPr>
-      <w:r>
-        <w:rPr>
-          <w:lang w:val="de-DE"/>
-        </w:rPr>
-        <w:t>[Info: Im späteren Verlauf folgen Use Cases zu den geplanten Funktionen, die hier verlinkt werden. Es folgt vorerst eine kurze Beschreibung dieser Funktionen.]</w:t>
-      </w:r>
-    </w:p>
-    <w:p>
-      <w:pPr>
-        <w:rPr>
-          <w:lang w:val="de-DE"/>
-        </w:rPr>
-      </w:pPr>
-    </w:p>
-    <w:p>
-      <w:pPr>
-        <w:pStyle w:val="berschrift2"/>
-        <w:rPr>
-          <w:lang w:val="de-DE"/>
-        </w:rPr>
-      </w:pPr>
-      <w:bookmarkStart w:id="15" w:name="_Toc432515095"/>
-      <w:r>
-        <w:rPr>
-          <w:lang w:val="de-DE"/>
-        </w:rPr>
-        <w:t>Functionality</w:t>
-      </w:r>
-      <w:bookmarkEnd w:id="15"/>
-    </w:p>
+      <w:proofErr w:type="spellStart"/>
+      <w:r>
+        <w:t>Gamemode</w:t>
+      </w:r>
+      <w:proofErr w:type="spellEnd"/>
+      <w:r>
+        <w:t xml:space="preserve"> 1: </w:t>
+      </w:r>
+      <w:hyperlink r:id="rId18" w:history="1">
+        <w:r>
+          <w:rPr>
+            <w:rStyle w:val="Hyperlink"/>
+          </w:rPr>
+          <w:t>https://github.com/nappydevelopment/docs/raw/master/pdfs/1%20UseCase_Gamemode%201.pdf</w:t>
+        </w:r>
+      </w:hyperlink>
+      <w:r>
+        <w:t xml:space="preserve"> </w:t>
+      </w:r>
+    </w:p>
+    <w:p>
+      <w:pPr>
+        <w:ind w:left="720"/>
+      </w:pPr>
+      <w:r>
+        <w:br/>
+      </w:r>
+      <w:proofErr w:type="spellStart"/>
+      <w:r>
+        <w:rPr>
+          <w:lang w:val="de-DE"/>
+        </w:rPr>
+        <w:t>UseCase</w:t>
+      </w:r>
+      <w:proofErr w:type="spellEnd"/>
+      <w:r>
+        <w:rPr>
+          <w:lang w:val="de-DE"/>
+        </w:rPr>
+        <w:t xml:space="preserve"> </w:t>
+      </w:r>
+      <w:proofErr w:type="spellStart"/>
+      <w:r>
+        <w:t>Gamemode</w:t>
+      </w:r>
+      <w:proofErr w:type="spellEnd"/>
+      <w:r>
+        <w:t xml:space="preserve"> 2:</w:t>
+      </w:r>
+    </w:p>
+    <w:p>
+      <w:pPr>
+        <w:ind w:left="720"/>
+      </w:pPr>
+      <w:hyperlink r:id="rId19" w:history="1">
+        <w:r>
+          <w:rPr>
+            <w:rStyle w:val="Hyperlink"/>
+          </w:rPr>
+          <w:t>https://github.com/nappydevelopment/docs/raw/master/pdfs/2%20UseCase_Gamemode%202.pdf</w:t>
+        </w:r>
+      </w:hyperlink>
+      <w:r>
+        <w:t xml:space="preserve"> </w:t>
+      </w:r>
+    </w:p>
+    <w:p/>
     <w:p>
       <w:pPr>
         <w:pStyle w:val="berschrift3"/>
@@ -6198,13 +7003,13 @@
           <w:lang w:val="de-DE"/>
         </w:rPr>
       </w:pPr>
-      <w:bookmarkStart w:id="16" w:name="_Toc432515096"/>
+      <w:bookmarkStart w:id="16" w:name="_Toc432515097"/>
       <w:r>
         <w:rPr>
           <w:i w:val="0"/>
           <w:lang w:val="de-DE"/>
         </w:rPr>
-        <w:t>Neues Spiel</w:t>
+        <w:t>Spiel abbrechen</w:t>
       </w:r>
       <w:bookmarkEnd w:id="16"/>
     </w:p>
@@ -6219,15 +7024,8 @@
         <w:rPr>
           <w:lang w:val="de-DE"/>
         </w:rPr>
-        <w:t xml:space="preserve">Diese Funktion befindet sich auf dem Startbildschirm und in dem Menu: Spiel. Der Button im Menu ist deaktiviert, wenn ein Spiel aktiv ist. Befindet sich der Actor nicht in einem Spiel, startet diese Funktion ein neues Spiel mit dem Spielmodus 1. </w:t>
-      </w:r>
-    </w:p>
-    <w:p>
-      <w:pPr>
-        <w:rPr>
-          <w:lang w:val="de-DE"/>
-        </w:rPr>
-      </w:pPr>
+        <w:t>Diese Funktion befindet sich in dem Menu: Spiel. Der Button ist deaktiviert, wenn kein Spiel aktiv ist.</w:t>
+      </w:r>
     </w:p>
     <w:p>
       <w:pPr>
@@ -6240,24 +7038,118 @@
         <w:rPr>
           <w:lang w:val="de-DE"/>
         </w:rPr>
-        <w:t xml:space="preserve">Im ersten Spielmodus denkt der Actor an eine Figur aus der Fernsehserie „The Simpsons“. Nappy versucht anhand von Fragen, welche der Actor mit „ja“, „nein“ oder „ich weiß nicht“ beantworten kann,  die Figur zu erraten. </w:t>
-      </w:r>
-    </w:p>
-    <w:p>
-      <w:pPr>
-        <w:ind w:firstLine="720"/>
-        <w:rPr>
-          <w:lang w:val="de-DE"/>
-        </w:rPr>
-      </w:pPr>
-    </w:p>
-    <w:p>
-      <w:pPr>
-        <w:pStyle w:val="InfoBlue"/>
+        <w:t xml:space="preserve">Befindet sich der </w:t>
+      </w:r>
+      <w:proofErr w:type="spellStart"/>
+      <w:r>
+        <w:rPr>
+          <w:lang w:val="de-DE"/>
+        </w:rPr>
+        <w:t>Actor</w:t>
+      </w:r>
+      <w:proofErr w:type="spellEnd"/>
+      <w:r>
+        <w:rPr>
+          <w:lang w:val="de-DE"/>
+        </w:rPr>
+        <w:t xml:space="preserve"> in einem </w:t>
+      </w:r>
+      <w:proofErr w:type="gramStart"/>
+      <w:r>
+        <w:rPr>
+          <w:lang w:val="de-DE"/>
+        </w:rPr>
+        <w:t>laufende</w:t>
+      </w:r>
+      <w:proofErr w:type="gramEnd"/>
+      <w:r>
+        <w:rPr>
+          <w:lang w:val="de-DE"/>
+        </w:rPr>
+        <w:t xml:space="preserve"> Spiel, beendet diese Funktion das aktuell laufende Spiel. Das beendete Spiel wird nicht in die Statistik aufgenommen.</w:t>
+      </w:r>
+    </w:p>
+    <w:p>
+      <w:pPr>
+        <w:pStyle w:val="berschrift3"/>
+        <w:rPr>
+          <w:i w:val="0"/>
+          <w:lang w:val="de-DE"/>
+        </w:rPr>
+      </w:pPr>
+      <w:bookmarkStart w:id="17" w:name="_Toc432515098"/>
+      <w:r>
+        <w:rPr>
+          <w:i w:val="0"/>
+          <w:lang w:val="de-DE"/>
+        </w:rPr>
+        <w:t>Statistik</w:t>
+      </w:r>
+      <w:bookmarkEnd w:id="17"/>
+    </w:p>
+    <w:p>
+      <w:pPr>
         <w:ind w:left="720"/>
-      </w:pPr>
-      <w:r>
-        <w:t xml:space="preserve">Im zweiten Spielmodus denkt Nappy an eine Figur und der Spieler muss anhand einer Liste von vorgegebenen Fragen die Figur erraten, indem Nappy auf die Fragen antwortet. Der zweite Spielmodus ist optional. Der Spieler kann ihn bei Bedarf überspringen. </w:t>
+        <w:rPr>
+          <w:lang w:val="de-DE"/>
+        </w:rPr>
+      </w:pPr>
+      <w:bookmarkStart w:id="18" w:name="_Toc432515099"/>
+      <w:proofErr w:type="spellStart"/>
+      <w:r>
+        <w:rPr>
+          <w:lang w:val="de-DE"/>
+        </w:rPr>
+        <w:t>to</w:t>
+      </w:r>
+      <w:proofErr w:type="spellEnd"/>
+      <w:r>
+        <w:rPr>
+          <w:lang w:val="de-DE"/>
+        </w:rPr>
+        <w:t xml:space="preserve"> </w:t>
+      </w:r>
+      <w:proofErr w:type="spellStart"/>
+      <w:r>
+        <w:rPr>
+          <w:lang w:val="de-DE"/>
+        </w:rPr>
+        <w:t>be</w:t>
+      </w:r>
+      <w:proofErr w:type="spellEnd"/>
+      <w:r>
+        <w:rPr>
+          <w:lang w:val="de-DE"/>
+        </w:rPr>
+        <w:t xml:space="preserve"> </w:t>
+      </w:r>
+      <w:proofErr w:type="spellStart"/>
+      <w:r>
+        <w:rPr>
+          <w:lang w:val="de-DE"/>
+        </w:rPr>
+        <w:t>determined</w:t>
+      </w:r>
+      <w:proofErr w:type="spellEnd"/>
+      <w:r>
+        <w:rPr>
+          <w:lang w:val="de-DE"/>
+        </w:rPr>
+        <w:t xml:space="preserve"> (</w:t>
+      </w:r>
+      <w:proofErr w:type="spellStart"/>
+      <w:r>
+        <w:rPr>
+          <w:lang w:val="de-DE"/>
+        </w:rPr>
+        <w:t>tbd</w:t>
+      </w:r>
+      <w:proofErr w:type="spellEnd"/>
+      <w:r>
+        <w:rPr>
+          <w:lang w:val="de-DE"/>
+        </w:rPr>
+        <w:t>)</w:t>
       </w:r>
     </w:p>
     <w:p>
@@ -6268,15 +7160,14 @@
           <w:lang w:val="de-DE"/>
         </w:rPr>
       </w:pPr>
-      <w:bookmarkStart w:id="17" w:name="_Toc432515097"/>
       <w:r>
         <w:rPr>
           <w:i w:val="0"/>
           <w:lang w:val="de-DE"/>
         </w:rPr>
-        <w:t>Spiel abbrechen</w:t>
-      </w:r>
-      <w:bookmarkEnd w:id="17"/>
+        <w:t>Einstellungen</w:t>
+      </w:r>
+      <w:bookmarkEnd w:id="18"/>
     </w:p>
     <w:p>
       <w:pPr>
@@ -6285,12 +7176,80 @@
           <w:lang w:val="de-DE"/>
         </w:rPr>
       </w:pPr>
-      <w:r>
-        <w:rPr>
-          <w:lang w:val="de-DE"/>
-        </w:rPr>
-        <w:t>Diese Funktion befindet sich in dem Menu: Spiel. Der Button ist deaktiviert, wenn kein Spiel aktiv ist.</w:t>
-      </w:r>
+      <w:bookmarkStart w:id="19" w:name="_Toc432515100"/>
+      <w:proofErr w:type="spellStart"/>
+      <w:r>
+        <w:rPr>
+          <w:lang w:val="de-DE"/>
+        </w:rPr>
+        <w:t>to</w:t>
+      </w:r>
+      <w:proofErr w:type="spellEnd"/>
+      <w:r>
+        <w:rPr>
+          <w:lang w:val="de-DE"/>
+        </w:rPr>
+        <w:t xml:space="preserve"> </w:t>
+      </w:r>
+      <w:proofErr w:type="spellStart"/>
+      <w:r>
+        <w:rPr>
+          <w:lang w:val="de-DE"/>
+        </w:rPr>
+        <w:t>be</w:t>
+      </w:r>
+      <w:proofErr w:type="spellEnd"/>
+      <w:r>
+        <w:rPr>
+          <w:lang w:val="de-DE"/>
+        </w:rPr>
+        <w:t xml:space="preserve"> </w:t>
+      </w:r>
+      <w:proofErr w:type="spellStart"/>
+      <w:r>
+        <w:rPr>
+          <w:lang w:val="de-DE"/>
+        </w:rPr>
+        <w:t>determined</w:t>
+      </w:r>
+      <w:proofErr w:type="spellEnd"/>
+      <w:r>
+        <w:rPr>
+          <w:lang w:val="de-DE"/>
+        </w:rPr>
+        <w:t xml:space="preserve"> (</w:t>
+      </w:r>
+      <w:proofErr w:type="spellStart"/>
+      <w:r>
+        <w:rPr>
+          <w:lang w:val="de-DE"/>
+        </w:rPr>
+        <w:t>tbd</w:t>
+      </w:r>
+      <w:proofErr w:type="spellEnd"/>
+      <w:r>
+        <w:rPr>
+          <w:lang w:val="de-DE"/>
+        </w:rPr>
+        <w:t>)</w:t>
+      </w:r>
+    </w:p>
+    <w:p>
+      <w:pPr>
+        <w:pStyle w:val="berschrift3"/>
+        <w:rPr>
+          <w:i w:val="0"/>
+          <w:lang w:val="de-DE"/>
+        </w:rPr>
+      </w:pPr>
+      <w:r>
+        <w:rPr>
+          <w:i w:val="0"/>
+          <w:lang w:val="de-DE"/>
+        </w:rPr>
+        <w:t>Beenden</w:t>
+      </w:r>
+      <w:bookmarkEnd w:id="19"/>
     </w:p>
     <w:p>
       <w:pPr>
@@ -6303,7 +7262,7 @@
         <w:rPr>
           <w:lang w:val="de-DE"/>
         </w:rPr>
-        <w:t>Befindet sich der Actor in einem laufende Spiel, beendet diese Funktion das aktuell laufende Spiel. Das beendete Spiel wird nicht in die Statistik aufgenommen.</w:t>
+        <w:t>Diese Funktion befindet sich in dem Menu: Spiel. Es beendet die ganze Applikation und auch ggf. das aktuell laufende Spiel.</w:t>
       </w:r>
     </w:p>
     <w:p>
@@ -6314,56 +7273,28 @@
           <w:lang w:val="de-DE"/>
         </w:rPr>
       </w:pPr>
-      <w:bookmarkStart w:id="18" w:name="_Toc432515098"/>
+      <w:bookmarkStart w:id="20" w:name="_Toc432515101"/>
       <w:r>
         <w:rPr>
           <w:i w:val="0"/>
           <w:lang w:val="de-DE"/>
         </w:rPr>
-        <w:t>Statistik</w:t>
-      </w:r>
-      <w:bookmarkEnd w:id="18"/>
-    </w:p>
-    <w:p>
-      <w:pPr>
-        <w:ind w:firstLine="720"/>
-        <w:rPr>
-          <w:lang w:val="de-DE"/>
-        </w:rPr>
-      </w:pPr>
-      <w:r>
-        <w:rPr>
-          <w:lang w:val="de-DE"/>
-        </w:rPr>
-        <w:t>Geplant ist die Ansicht von 2 unterschiedlichen Statistiken.</w:t>
-      </w:r>
-    </w:p>
-    <w:p>
-      <w:pPr>
-        <w:ind w:firstLine="720"/>
-        <w:rPr>
-          <w:lang w:val="de-DE"/>
-        </w:rPr>
-      </w:pPr>
-      <w:r>
-        <w:rPr>
-          <w:lang w:val="de-DE"/>
-        </w:rPr>
-        <w:t>Zu einem eine Übersicht der letzten 5 Spiele gegen Nappy.</w:t>
-      </w:r>
-    </w:p>
-    <w:p>
-      <w:pPr>
-        <w:ind w:firstLine="720"/>
-        <w:rPr>
-          <w:lang w:val="de-DE"/>
-        </w:rPr>
-      </w:pPr>
-      <w:r>
-        <w:rPr>
-          <w:lang w:val="de-DE"/>
-        </w:rPr>
-        <w:t xml:space="preserve">Zudem kommt eine Topliste der meistgespielten Charaktere. </w:t>
+        <w:t>Spielanleitung</w:t>
+      </w:r>
+      <w:bookmarkEnd w:id="20"/>
+    </w:p>
+    <w:p>
+      <w:pPr>
+        <w:ind w:left="720"/>
+        <w:rPr>
+          <w:lang w:val="de-DE"/>
+        </w:rPr>
+      </w:pPr>
+      <w:r>
+        <w:rPr>
+          <w:lang w:val="de-DE"/>
+        </w:rPr>
+        <w:t>Diese Funktion befindet sich auf dem Startbildschirm und in dem Menu: Hilfe. Es öffnet sich ein neues Fenster mit einer Spielanleitung. Diese Funktion ist auch in einem aktiven Spiel über das Menu aufrufbar.</w:t>
       </w:r>
     </w:p>
     <w:p>
@@ -6374,29 +7305,31 @@
           <w:lang w:val="de-DE"/>
         </w:rPr>
       </w:pPr>
-      <w:bookmarkStart w:id="19" w:name="_Toc432515099"/>
+      <w:bookmarkStart w:id="21" w:name="_Toc432515102"/>
       <w:r>
         <w:rPr>
           <w:i w:val="0"/>
           <w:lang w:val="de-DE"/>
         </w:rPr>
-        <w:t>Einstellungen</w:t>
-      </w:r>
-      <w:bookmarkEnd w:id="19"/>
-    </w:p>
-    <w:p>
-      <w:pPr>
-        <w:ind w:firstLine="720"/>
-        <w:rPr>
-          <w:lang w:val="de-DE"/>
-        </w:rPr>
-      </w:pPr>
-      <w:r>
-        <w:rPr>
-          <w:lang w:val="de-DE"/>
-        </w:rPr>
-        <w:t xml:space="preserve">In den Einstellungen sind vorerst zwei (optional: drei) Funktionen geplant. </w:t>
-      </w:r>
+        <w:t>Wiki</w:t>
+      </w:r>
+      <w:bookmarkEnd w:id="21"/>
+      <w:r>
+        <w:rPr>
+          <w:i w:val="0"/>
+          <w:lang w:val="de-DE"/>
+        </w:rPr>
+        <w:t xml:space="preserve"> &amp; Add </w:t>
+      </w:r>
+      <w:proofErr w:type="spellStart"/>
+      <w:r>
+        <w:rPr>
+          <w:i w:val="0"/>
+          <w:lang w:val="de-DE"/>
+        </w:rPr>
+        <w:t>Character</w:t>
+      </w:r>
+      <w:proofErr w:type="spellEnd"/>
     </w:p>
     <w:p>
       <w:pPr>
@@ -6405,11 +7338,33 @@
           <w:lang w:val="de-DE"/>
         </w:rPr>
       </w:pPr>
-      <w:r>
-        <w:rPr>
-          <w:lang w:val="de-DE"/>
-        </w:rPr>
-        <w:t>Der Spieler kann zwischen zwei Farbschemen wechseln. Außerdem kann eingestellt werden, dass der Spielmodus 2 immer übersprungen wird.</w:t>
+      <w:proofErr w:type="spellStart"/>
+      <w:r>
+        <w:rPr>
+          <w:lang w:val="de-DE"/>
+        </w:rPr>
+        <w:t>UseCase</w:t>
+      </w:r>
+      <w:proofErr w:type="spellEnd"/>
+      <w:r>
+        <w:rPr>
+          <w:lang w:val="de-DE"/>
+        </w:rPr>
+        <w:t xml:space="preserve"> Add </w:t>
+      </w:r>
+      <w:proofErr w:type="spellStart"/>
+      <w:r>
+        <w:rPr>
+          <w:lang w:val="de-DE"/>
+        </w:rPr>
+        <w:t>Character</w:t>
+      </w:r>
+      <w:proofErr w:type="spellEnd"/>
+      <w:r>
+        <w:rPr>
+          <w:lang w:val="de-DE"/>
+        </w:rPr>
+        <w:t>:</w:t>
       </w:r>
     </w:p>
     <w:p>
@@ -6419,17 +7374,20 @@
           <w:lang w:val="de-DE"/>
         </w:rPr>
       </w:pPr>
-      <w:r>
-        <w:rPr>
-          <w:lang w:val="de-DE"/>
-        </w:rPr>
-        <w:t>O</w:t>
-      </w:r>
-      <w:r>
-        <w:rPr>
-          <w:lang w:val="de-DE"/>
-        </w:rPr>
-        <w:t>ptional ist es möglich, die Sprache des Spieles zu ändern.</w:t>
+      <w:hyperlink r:id="rId20" w:history="1">
+        <w:r>
+          <w:rPr>
+            <w:rStyle w:val="Hyperlink"/>
+            <w:lang w:val="de-DE"/>
+          </w:rPr>
+          <w:t>https://github.com/nappydevelopment/docs/raw/master/pdfs/5%20UseCase_Add_Character.pdf</w:t>
+        </w:r>
+      </w:hyperlink>
+      <w:r>
+        <w:rPr>
+          <w:lang w:val="de-DE"/>
+        </w:rPr>
+        <w:t xml:space="preserve">        </w:t>
       </w:r>
     </w:p>
     <w:p>
@@ -6440,15 +7398,15 @@
           <w:lang w:val="de-DE"/>
         </w:rPr>
       </w:pPr>
-      <w:bookmarkStart w:id="20" w:name="_Toc432515100"/>
+      <w:bookmarkStart w:id="22" w:name="_Toc432515103"/>
       <w:r>
         <w:rPr>
           <w:i w:val="0"/>
           <w:lang w:val="de-DE"/>
         </w:rPr>
-        <w:t>Beenden</w:t>
-      </w:r>
-      <w:bookmarkEnd w:id="20"/>
+        <w:t>Info</w:t>
+      </w:r>
+      <w:bookmarkEnd w:id="22"/>
     </w:p>
     <w:p>
       <w:pPr>
@@ -6461,112 +7419,16 @@
         <w:rPr>
           <w:lang w:val="de-DE"/>
         </w:rPr>
-        <w:t>Diese Funktion befindet sich in dem Menu: Spiel. Es beendet die ganze Applikation und auch ggf. das aktuell laufende Spiel.</w:t>
-      </w:r>
-    </w:p>
-    <w:p>
-      <w:pPr>
-        <w:pStyle w:val="berschrift3"/>
-        <w:rPr>
-          <w:i w:val="0"/>
-          <w:lang w:val="de-DE"/>
-        </w:rPr>
-      </w:pPr>
-      <w:bookmarkStart w:id="21" w:name="_Toc432515101"/>
-      <w:r>
-        <w:rPr>
-          <w:i w:val="0"/>
-          <w:lang w:val="de-DE"/>
-        </w:rPr>
-        <w:t>Spielanleitung</w:t>
-      </w:r>
-      <w:bookmarkEnd w:id="21"/>
-    </w:p>
-    <w:p>
-      <w:pPr>
-        <w:ind w:left="720"/>
-        <w:rPr>
-          <w:lang w:val="de-DE"/>
-        </w:rPr>
-      </w:pPr>
-      <w:r>
-        <w:rPr>
-          <w:lang w:val="de-DE"/>
-        </w:rPr>
-        <w:t>Diese Funktion befindet sich auf dem Startbildschirm und in dem Menu: Hilfe. Es öffnet sich ein neues Fenster mit einer Spielanleitung. Diese Funktion ist auch in einem aktiven Spiel über das Menu aufrufbar.</w:t>
-      </w:r>
-    </w:p>
-    <w:p>
-      <w:pPr>
-        <w:pStyle w:val="berschrift3"/>
-        <w:rPr>
-          <w:i w:val="0"/>
-          <w:lang w:val="de-DE"/>
-        </w:rPr>
-      </w:pPr>
-      <w:bookmarkStart w:id="22" w:name="_Toc432515102"/>
-      <w:r>
-        <w:rPr>
-          <w:i w:val="0"/>
-          <w:lang w:val="de-DE"/>
-        </w:rPr>
-        <w:t>Wiki</w:t>
-      </w:r>
-      <w:bookmarkEnd w:id="22"/>
-    </w:p>
-    <w:p>
-      <w:pPr>
-        <w:ind w:left="720"/>
-        <w:rPr>
-          <w:lang w:val="de-DE"/>
-        </w:rPr>
-      </w:pPr>
-      <w:r>
-        <w:rPr>
-          <w:lang w:val="de-DE"/>
-        </w:rPr>
-        <w:t>Diese Funktion befindet sich auf dem Startbildschirm und in dem Menu: Hilfe. Es öffnet sich ein neues Fenster mit allen vorhandenen Charakteren mit Bild, Name und Beschreibung. Diese Funktion ist während eines aktiven Spiels deaktiviert.</w:t>
-      </w:r>
-    </w:p>
-    <w:p>
-      <w:pPr>
-        <w:pStyle w:val="berschrift3"/>
-        <w:rPr>
-          <w:i w:val="0"/>
-          <w:lang w:val="de-DE"/>
-        </w:rPr>
-      </w:pPr>
-      <w:bookmarkStart w:id="23" w:name="_Toc432515103"/>
-      <w:r>
-        <w:rPr>
-          <w:i w:val="0"/>
-          <w:lang w:val="de-DE"/>
-        </w:rPr>
-        <w:t>Info</w:t>
-      </w:r>
+        <w:t>Diese Funktion befindet sich in dem Menu: Hilfe. Es öffnet sich ein neues Fenster mit Informationen über</w:t>
+      </w:r>
+      <w:r>
+        <w:rPr>
+          <w:lang w:val="de-DE"/>
+        </w:rPr>
+        <w:t xml:space="preserve"> die Entwickler und das Projekt.</w:t>
+      </w:r>
+      <w:bookmarkStart w:id="23" w:name="_GoBack"/>
       <w:bookmarkEnd w:id="23"/>
-    </w:p>
-    <w:p>
-      <w:pPr>
-        <w:ind w:left="720"/>
-        <w:rPr>
-          <w:lang w:val="de-DE"/>
-        </w:rPr>
-      </w:pPr>
-      <w:r>
-        <w:rPr>
-          <w:lang w:val="de-DE"/>
-        </w:rPr>
-        <w:t>Diese Funktion befindet sich in dem Menu: Hilfe. Es öffnet sich ein neues Fenster mit Informationen über die Entwickler und das Projekt.</w:t>
-      </w:r>
-    </w:p>
-    <w:p>
-      <w:pPr>
-        <w:ind w:left="720"/>
-        <w:rPr>
-          <w:lang w:val="de-DE"/>
-        </w:rPr>
-      </w:pPr>
     </w:p>
     <w:p>
       <w:pPr>
@@ -6651,9 +7513,18 @@
           <w:i w:val="0"/>
           <w:lang w:val="de-DE"/>
         </w:rPr>
-        <w:t>Hardware Requirements</w:t>
+        <w:t xml:space="preserve">Hardware </w:t>
+      </w:r>
+      <w:proofErr w:type="spellStart"/>
+      <w:r>
+        <w:rPr>
+          <w:i w:val="0"/>
+          <w:lang w:val="de-DE"/>
+        </w:rPr>
+        <w:t>Requirements</w:t>
       </w:r>
       <w:bookmarkEnd w:id="26"/>
+      <w:proofErr w:type="spellEnd"/>
     </w:p>
     <w:p>
       <w:pPr>
@@ -6666,7 +7537,21 @@
         <w:rPr>
           <w:lang w:val="de-DE"/>
         </w:rPr>
-        <w:t xml:space="preserve">Der Actor benötigt einen </w:t>
+        <w:t xml:space="preserve">Der </w:t>
+      </w:r>
+      <w:proofErr w:type="spellStart"/>
+      <w:r>
+        <w:rPr>
+          <w:lang w:val="de-DE"/>
+        </w:rPr>
+        <w:t>Actor</w:t>
+      </w:r>
+      <w:proofErr w:type="spellEnd"/>
+      <w:r>
+        <w:rPr>
+          <w:lang w:val="de-DE"/>
+        </w:rPr>
+        <w:t xml:space="preserve"> benötigt einen </w:t>
       </w:r>
       <w:r>
         <w:rPr>
@@ -6701,9 +7586,19 @@
           <w:i w:val="0"/>
           <w:lang w:val="de-DE"/>
         </w:rPr>
-        <w:t>Software Requirements</w:t>
+        <w:lastRenderedPageBreak/>
+        <w:t xml:space="preserve">Software </w:t>
+      </w:r>
+      <w:proofErr w:type="spellStart"/>
+      <w:r>
+        <w:rPr>
+          <w:i w:val="0"/>
+          <w:lang w:val="de-DE"/>
+        </w:rPr>
+        <w:t>Requirements</w:t>
       </w:r>
       <w:bookmarkEnd w:id="27"/>
+      <w:proofErr w:type="spellEnd"/>
     </w:p>
     <w:p>
       <w:pPr>
@@ -6751,6 +7646,7 @@
         </w:rPr>
       </w:pPr>
       <w:bookmarkStart w:id="28" w:name="_Toc432515108"/>
+      <w:proofErr w:type="spellStart"/>
       <w:r>
         <w:rPr>
           <w:lang w:val="de-DE"/>
@@ -6758,6 +7654,7 @@
         <w:t>Reliability</w:t>
       </w:r>
       <w:bookmarkEnd w:id="28"/>
+      <w:proofErr w:type="spellEnd"/>
       <w:r>
         <w:rPr>
           <w:lang w:val="de-DE"/>
@@ -6774,6 +7671,7 @@
         </w:rPr>
       </w:pPr>
       <w:bookmarkStart w:id="29" w:name="_Toc432515109"/>
+      <w:proofErr w:type="spellStart"/>
       <w:r>
         <w:rPr>
           <w:i w:val="0"/>
@@ -6782,6 +7680,7 @@
         <w:t>Availability</w:t>
       </w:r>
       <w:bookmarkEnd w:id="29"/>
+      <w:proofErr w:type="spellEnd"/>
     </w:p>
     <w:p>
       <w:pPr>
@@ -6812,14 +7711,48 @@
         </w:rPr>
       </w:pPr>
       <w:bookmarkStart w:id="30" w:name="_Toc432515110"/>
+      <w:proofErr w:type="spellStart"/>
       <w:r>
         <w:rPr>
           <w:i w:val="0"/>
           <w:lang w:val="de-DE"/>
         </w:rPr>
-        <w:t>Mean Time Between Failures</w:t>
+        <w:t>Mean</w:t>
+      </w:r>
+      <w:proofErr w:type="spellEnd"/>
+      <w:r>
+        <w:rPr>
+          <w:i w:val="0"/>
+          <w:lang w:val="de-DE"/>
+        </w:rPr>
+        <w:t xml:space="preserve"> Time </w:t>
+      </w:r>
+      <w:proofErr w:type="spellStart"/>
+      <w:r>
+        <w:rPr>
+          <w:i w:val="0"/>
+          <w:lang w:val="de-DE"/>
+        </w:rPr>
+        <w:t>Between</w:t>
+      </w:r>
+      <w:proofErr w:type="spellEnd"/>
+      <w:r>
+        <w:rPr>
+          <w:i w:val="0"/>
+          <w:lang w:val="de-DE"/>
+        </w:rPr>
+        <w:t xml:space="preserve"> </w:t>
+      </w:r>
+      <w:proofErr w:type="spellStart"/>
+      <w:r>
+        <w:rPr>
+          <w:i w:val="0"/>
+          <w:lang w:val="de-DE"/>
+        </w:rPr>
+        <w:t>Failures</w:t>
       </w:r>
       <w:bookmarkEnd w:id="30"/>
+      <w:proofErr w:type="spellEnd"/>
     </w:p>
     <w:p>
       <w:pPr>
@@ -6832,7 +7765,21 @@
         <w:rPr>
           <w:lang w:val="de-DE"/>
         </w:rPr>
-        <w:t>not applicable (n/a) </w:t>
+        <w:t xml:space="preserve">not </w:t>
+      </w:r>
+      <w:proofErr w:type="spellStart"/>
+      <w:r>
+        <w:rPr>
+          <w:lang w:val="de-DE"/>
+        </w:rPr>
+        <w:t>applicable</w:t>
+      </w:r>
+      <w:proofErr w:type="spellEnd"/>
+      <w:r>
+        <w:rPr>
+          <w:lang w:val="de-DE"/>
+        </w:rPr>
+        <w:t xml:space="preserve"> (n/a) </w:t>
       </w:r>
     </w:p>
     <w:p>
@@ -6844,21 +7791,55 @@
         </w:rPr>
       </w:pPr>
       <w:bookmarkStart w:id="31" w:name="_Toc432515111"/>
+      <w:proofErr w:type="spellStart"/>
       <w:r>
         <w:rPr>
           <w:i w:val="0"/>
           <w:lang w:val="de-DE"/>
         </w:rPr>
-        <w:t>Mean Time To R</w:t>
-      </w:r>
+        <w:t>Mean</w:t>
+      </w:r>
+      <w:proofErr w:type="spellEnd"/>
       <w:r>
         <w:rPr>
           <w:i w:val="0"/>
           <w:lang w:val="de-DE"/>
         </w:rPr>
+        <w:t xml:space="preserve"> Time </w:t>
+      </w:r>
+      <w:proofErr w:type="spellStart"/>
+      <w:r>
+        <w:rPr>
+          <w:i w:val="0"/>
+          <w:lang w:val="de-DE"/>
+        </w:rPr>
+        <w:t>To</w:t>
+      </w:r>
+      <w:proofErr w:type="spellEnd"/>
+      <w:r>
+        <w:rPr>
+          <w:i w:val="0"/>
+          <w:lang w:val="de-DE"/>
+        </w:rPr>
+        <w:t xml:space="preserve"> </w:t>
+      </w:r>
+      <w:proofErr w:type="spellStart"/>
+      <w:r>
+        <w:rPr>
+          <w:i w:val="0"/>
+          <w:lang w:val="de-DE"/>
+        </w:rPr>
+        <w:t>R</w:t>
+      </w:r>
+      <w:r>
+        <w:rPr>
+          <w:i w:val="0"/>
+          <w:lang w:val="de-DE"/>
+        </w:rPr>
         <w:t>epair</w:t>
       </w:r>
       <w:bookmarkEnd w:id="31"/>
+      <w:proofErr w:type="spellEnd"/>
     </w:p>
     <w:p>
       <w:pPr>
@@ -6871,7 +7852,21 @@
         <w:rPr>
           <w:lang w:val="de-DE"/>
         </w:rPr>
-        <w:t>not applicable (n/a) </w:t>
+        <w:t xml:space="preserve">not </w:t>
+      </w:r>
+      <w:proofErr w:type="spellStart"/>
+      <w:r>
+        <w:rPr>
+          <w:lang w:val="de-DE"/>
+        </w:rPr>
+        <w:t>applicable</w:t>
+      </w:r>
+      <w:proofErr w:type="spellEnd"/>
+      <w:r>
+        <w:rPr>
+          <w:lang w:val="de-DE"/>
+        </w:rPr>
+        <w:t xml:space="preserve"> (n/a) </w:t>
       </w:r>
     </w:p>
     <w:p>
@@ -6883,6 +7878,7 @@
         </w:rPr>
       </w:pPr>
       <w:bookmarkStart w:id="32" w:name="_Toc432515112"/>
+      <w:proofErr w:type="spellStart"/>
       <w:r>
         <w:rPr>
           <w:i w:val="0"/>
@@ -6891,6 +7887,7 @@
         <w:t>Accuracy</w:t>
       </w:r>
       <w:bookmarkEnd w:id="32"/>
+      <w:proofErr w:type="spellEnd"/>
     </w:p>
     <w:p>
       <w:pPr>
@@ -6898,7 +7895,15 @@
         <w:ind w:firstLine="720"/>
       </w:pPr>
       <w:r>
-        <w:t>not applicable (n/a)</w:t>
+        <w:t xml:space="preserve">not </w:t>
+      </w:r>
+      <w:proofErr w:type="spellStart"/>
+      <w:r>
+        <w:t>applicable</w:t>
+      </w:r>
+      <w:proofErr w:type="spellEnd"/>
+      <w:r>
+        <w:t xml:space="preserve"> (n/a)</w:t>
       </w:r>
     </w:p>
     <w:p>
@@ -6922,11 +7927,19 @@
         <w:t>Maximum Bugs or Defect Rate</w:t>
       </w:r>
       <w:bookmarkEnd w:id="33"/>
+      <w:proofErr w:type="gramStart"/>
       <w:r>
         <w:rPr>
           <w:i w:val="0"/>
         </w:rPr>
-        <w:t>“ and „Bugs or Defect Rate“</w:t>
+        <w:t>“ and</w:t>
+      </w:r>
+      <w:proofErr w:type="gramEnd"/>
+      <w:r>
+        <w:rPr>
+          <w:i w:val="0"/>
+        </w:rPr>
+        <w:t xml:space="preserve"> „Bugs or Defect Rate“</w:t>
       </w:r>
     </w:p>
     <w:p>
@@ -6941,7 +7954,63 @@
         <w:rPr>
           <w:lang w:val="de-DE"/>
         </w:rPr>
-        <w:t xml:space="preserve">Die Punkte „Maximum Bugs or Defect Rate“ und „Bugs or Defect Rate“ wurden zu einem Punkt zusammengefasst, da keine direkte Unterscheidung möglich war. </w:t>
+        <w:t xml:space="preserve">Die Punkte „Maximum Bugs </w:t>
+      </w:r>
+      <w:proofErr w:type="spellStart"/>
+      <w:r>
+        <w:rPr>
+          <w:lang w:val="de-DE"/>
+        </w:rPr>
+        <w:t>or</w:t>
+      </w:r>
+      <w:proofErr w:type="spellEnd"/>
+      <w:r>
+        <w:rPr>
+          <w:lang w:val="de-DE"/>
+        </w:rPr>
+        <w:t xml:space="preserve"> </w:t>
+      </w:r>
+      <w:proofErr w:type="spellStart"/>
+      <w:r>
+        <w:rPr>
+          <w:lang w:val="de-DE"/>
+        </w:rPr>
+        <w:t>Defect</w:t>
+      </w:r>
+      <w:proofErr w:type="spellEnd"/>
+      <w:r>
+        <w:rPr>
+          <w:lang w:val="de-DE"/>
+        </w:rPr>
+        <w:t xml:space="preserve"> Rate“ und „Bugs </w:t>
+      </w:r>
+      <w:proofErr w:type="spellStart"/>
+      <w:r>
+        <w:rPr>
+          <w:lang w:val="de-DE"/>
+        </w:rPr>
+        <w:t>or</w:t>
+      </w:r>
+      <w:proofErr w:type="spellEnd"/>
+      <w:r>
+        <w:rPr>
+          <w:lang w:val="de-DE"/>
+        </w:rPr>
+        <w:t xml:space="preserve"> </w:t>
+      </w:r>
+      <w:proofErr w:type="spellStart"/>
+      <w:r>
+        <w:rPr>
+          <w:lang w:val="de-DE"/>
+        </w:rPr>
+        <w:t>Defect</w:t>
+      </w:r>
+      <w:proofErr w:type="spellEnd"/>
+      <w:r>
+        <w:rPr>
+          <w:lang w:val="de-DE"/>
+        </w:rPr>
+        <w:t xml:space="preserve"> Rate“ wurden zu einem Punkt zusammengefasst, da keine direkte Unterscheidung möglich war. </w:t>
       </w:r>
     </w:p>
     <w:p>
@@ -6979,7 +8048,21 @@
         <w:rPr>
           <w:lang w:val="de-DE"/>
         </w:rPr>
-        <w:t xml:space="preserve"> der Actor das Spiel</w:t>
+        <w:t xml:space="preserve"> der </w:t>
+      </w:r>
+      <w:proofErr w:type="spellStart"/>
+      <w:r>
+        <w:rPr>
+          <w:lang w:val="de-DE"/>
+        </w:rPr>
+        <w:t>Actor</w:t>
+      </w:r>
+      <w:proofErr w:type="spellEnd"/>
+      <w:r>
+        <w:rPr>
+          <w:lang w:val="de-DE"/>
+        </w:rPr>
+        <w:t xml:space="preserve"> das Spiel</w:t>
       </w:r>
       <w:r>
         <w:rPr>
@@ -7035,7 +8118,21 @@
         <w:rPr>
           <w:lang w:val="de-DE"/>
         </w:rPr>
-        <w:t>des Actors, beim Spielmodus 1 falsch liegt.</w:t>
+        <w:t xml:space="preserve">des </w:t>
+      </w:r>
+      <w:proofErr w:type="spellStart"/>
+      <w:r>
+        <w:rPr>
+          <w:lang w:val="de-DE"/>
+        </w:rPr>
+        <w:t>Actors</w:t>
+      </w:r>
+      <w:proofErr w:type="spellEnd"/>
+      <w:r>
+        <w:rPr>
+          <w:lang w:val="de-DE"/>
+        </w:rPr>
+        <w:t>, beim Spielmodus 1 falsch liegt.</w:t>
       </w:r>
       <w:r>
         <w:rPr>
@@ -7190,6 +8287,7 @@
         </w:rPr>
         <w:t xml:space="preserve"> </w:t>
       </w:r>
+      <w:proofErr w:type="spellStart"/>
       <w:r>
         <w:rPr>
           <w:lang w:val="de-DE"/>
@@ -7202,6 +8300,7 @@
         </w:rPr>
         <w:t>ekunde</w:t>
       </w:r>
+      <w:proofErr w:type="spellEnd"/>
     </w:p>
     <w:p>
       <w:pPr>
@@ -7227,6 +8326,7 @@
         </w:rPr>
       </w:pPr>
       <w:bookmarkStart w:id="37" w:name="_Toc432515117"/>
+      <w:proofErr w:type="spellStart"/>
       <w:r>
         <w:rPr>
           <w:i w:val="0"/>
@@ -7235,6 +8335,7 @@
         <w:t>Throughput</w:t>
       </w:r>
       <w:bookmarkEnd w:id="37"/>
+      <w:proofErr w:type="spellEnd"/>
     </w:p>
     <w:p>
       <w:pPr>
@@ -7242,7 +8343,15 @@
         <w:ind w:firstLine="720"/>
       </w:pPr>
       <w:r>
-        <w:t>not applicable (n/a)</w:t>
+        <w:t xml:space="preserve">not </w:t>
+      </w:r>
+      <w:proofErr w:type="spellStart"/>
+      <w:r>
+        <w:t>applicable</w:t>
+      </w:r>
+      <w:proofErr w:type="spellEnd"/>
+      <w:r>
+        <w:t xml:space="preserve"> (n/a)</w:t>
       </w:r>
     </w:p>
     <w:p>
@@ -7254,6 +8363,7 @@
         </w:rPr>
       </w:pPr>
       <w:bookmarkStart w:id="38" w:name="_Toc432515118"/>
+      <w:proofErr w:type="spellStart"/>
       <w:r>
         <w:rPr>
           <w:i w:val="0"/>
@@ -7262,6 +8372,7 @@
         <w:t>Capacity</w:t>
       </w:r>
       <w:bookmarkEnd w:id="38"/>
+      <w:proofErr w:type="spellEnd"/>
     </w:p>
     <w:p>
       <w:pPr>
@@ -7274,14 +8385,63 @@
         <w:rPr>
           <w:lang w:val="de-DE"/>
         </w:rPr>
-        <w:t xml:space="preserve">„Nappy, the ingenious“ ist als eine Single-User Anwendung geplant, in der der Spieler gegen den </w:t>
-      </w:r>
-      <w:r>
-        <w:rPr>
-          <w:lang w:val="de-DE"/>
-        </w:rPr>
-        <w:lastRenderedPageBreak/>
-        <w:t>Computer spielt.</w:t>
+        <w:t>„</w:t>
+      </w:r>
+      <w:proofErr w:type="spellStart"/>
+      <w:r>
+        <w:rPr>
+          <w:lang w:val="de-DE"/>
+        </w:rPr>
+        <w:t>Nappy</w:t>
+      </w:r>
+      <w:proofErr w:type="spellEnd"/>
+      <w:r>
+        <w:rPr>
+          <w:lang w:val="de-DE"/>
+        </w:rPr>
+        <w:t xml:space="preserve">, </w:t>
+      </w:r>
+      <w:proofErr w:type="spellStart"/>
+      <w:r>
+        <w:rPr>
+          <w:lang w:val="de-DE"/>
+        </w:rPr>
+        <w:t>the</w:t>
+      </w:r>
+      <w:proofErr w:type="spellEnd"/>
+      <w:r>
+        <w:rPr>
+          <w:lang w:val="de-DE"/>
+        </w:rPr>
+        <w:t xml:space="preserve"> </w:t>
+      </w:r>
+      <w:proofErr w:type="spellStart"/>
+      <w:r>
+        <w:rPr>
+          <w:lang w:val="de-DE"/>
+        </w:rPr>
+        <w:t>ingenious</w:t>
+      </w:r>
+      <w:proofErr w:type="spellEnd"/>
+      <w:r>
+        <w:rPr>
+          <w:lang w:val="de-DE"/>
+        </w:rPr>
+        <w:t xml:space="preserve">“ ist als </w:t>
+      </w:r>
+      <w:proofErr w:type="gramStart"/>
+      <w:r>
+        <w:rPr>
+          <w:lang w:val="de-DE"/>
+        </w:rPr>
+        <w:t>eine</w:t>
+      </w:r>
+      <w:proofErr w:type="gramEnd"/>
+      <w:r>
+        <w:rPr>
+          <w:lang w:val="de-DE"/>
+        </w:rPr>
+        <w:t xml:space="preserve"> Single-User Anwendung geplant, in der der Spieler gegen den Computer spielt.</w:t>
       </w:r>
     </w:p>
     <w:p>
@@ -7298,9 +8458,18 @@
           <w:i w:val="0"/>
           <w:lang w:val="de-DE"/>
         </w:rPr>
-        <w:t>Degradation modes</w:t>
+        <w:t xml:space="preserve">Degradation </w:t>
+      </w:r>
+      <w:proofErr w:type="spellStart"/>
+      <w:r>
+        <w:rPr>
+          <w:i w:val="0"/>
+          <w:lang w:val="de-DE"/>
+        </w:rPr>
+        <w:t>modes</w:t>
       </w:r>
       <w:bookmarkEnd w:id="39"/>
+      <w:proofErr w:type="spellEnd"/>
     </w:p>
     <w:p>
       <w:pPr>
@@ -7308,7 +8477,15 @@
         <w:ind w:firstLine="720"/>
       </w:pPr>
       <w:r>
-        <w:t>not applicable (n/a)</w:t>
+        <w:t xml:space="preserve">not </w:t>
+      </w:r>
+      <w:proofErr w:type="spellStart"/>
+      <w:r>
+        <w:t>applicable</w:t>
+      </w:r>
+      <w:proofErr w:type="spellEnd"/>
+      <w:r>
+        <w:t xml:space="preserve"> (n/a)</w:t>
       </w:r>
     </w:p>
     <w:p>
@@ -7320,14 +8497,32 @@
         </w:rPr>
       </w:pPr>
       <w:bookmarkStart w:id="40" w:name="_Toc432515120"/>
+      <w:proofErr w:type="spellStart"/>
       <w:r>
         <w:rPr>
           <w:i w:val="0"/>
           <w:lang w:val="de-DE"/>
         </w:rPr>
-        <w:t>Resource utilization</w:t>
+        <w:t>Resource</w:t>
+      </w:r>
+      <w:proofErr w:type="spellEnd"/>
+      <w:r>
+        <w:rPr>
+          <w:i w:val="0"/>
+          <w:lang w:val="de-DE"/>
+        </w:rPr>
+        <w:t xml:space="preserve"> </w:t>
+      </w:r>
+      <w:proofErr w:type="spellStart"/>
+      <w:r>
+        <w:rPr>
+          <w:i w:val="0"/>
+          <w:lang w:val="de-DE"/>
+        </w:rPr>
+        <w:t>utilization</w:t>
       </w:r>
       <w:bookmarkEnd w:id="40"/>
+      <w:proofErr w:type="spellEnd"/>
     </w:p>
     <w:p>
       <w:pPr>
@@ -7347,7 +8542,62 @@
           <w:lang w:val="de-DE"/>
         </w:rPr>
         <w:br/>
-        <w:t xml:space="preserve">to be determined (tbd) </w:t>
+      </w:r>
+      <w:proofErr w:type="spellStart"/>
+      <w:r>
+        <w:rPr>
+          <w:lang w:val="de-DE"/>
+        </w:rPr>
+        <w:t>to</w:t>
+      </w:r>
+      <w:proofErr w:type="spellEnd"/>
+      <w:r>
+        <w:rPr>
+          <w:lang w:val="de-DE"/>
+        </w:rPr>
+        <w:t xml:space="preserve"> </w:t>
+      </w:r>
+      <w:proofErr w:type="spellStart"/>
+      <w:r>
+        <w:rPr>
+          <w:lang w:val="de-DE"/>
+        </w:rPr>
+        <w:t>be</w:t>
+      </w:r>
+      <w:proofErr w:type="spellEnd"/>
+      <w:r>
+        <w:rPr>
+          <w:lang w:val="de-DE"/>
+        </w:rPr>
+        <w:t xml:space="preserve"> </w:t>
+      </w:r>
+      <w:proofErr w:type="spellStart"/>
+      <w:r>
+        <w:rPr>
+          <w:lang w:val="de-DE"/>
+        </w:rPr>
+        <w:t>determined</w:t>
+      </w:r>
+      <w:proofErr w:type="spellEnd"/>
+      <w:r>
+        <w:rPr>
+          <w:lang w:val="de-DE"/>
+        </w:rPr>
+        <w:t xml:space="preserve"> (</w:t>
+      </w:r>
+      <w:proofErr w:type="spellStart"/>
+      <w:r>
+        <w:rPr>
+          <w:lang w:val="de-DE"/>
+        </w:rPr>
+        <w:t>tbd</w:t>
+      </w:r>
+      <w:proofErr w:type="spellEnd"/>
+      <w:r>
+        <w:rPr>
+          <w:lang w:val="de-DE"/>
+        </w:rPr>
+        <w:t xml:space="preserve">) </w:t>
       </w:r>
     </w:p>
     <w:p>
@@ -7358,6 +8608,7 @@
         </w:rPr>
       </w:pPr>
       <w:bookmarkStart w:id="41" w:name="_Toc432515121"/>
+      <w:proofErr w:type="spellStart"/>
       <w:r>
         <w:rPr>
           <w:lang w:val="de-DE"/>
@@ -7365,6 +8616,7 @@
         <w:t>Supportability</w:t>
       </w:r>
       <w:bookmarkEnd w:id="41"/>
+      <w:proofErr w:type="spellEnd"/>
     </w:p>
     <w:p>
       <w:pPr>
@@ -7377,7 +8629,21 @@
         <w:rPr>
           <w:lang w:val="de-DE"/>
         </w:rPr>
-        <w:t>not applicable (n/a) </w:t>
+        <w:t xml:space="preserve">not </w:t>
+      </w:r>
+      <w:proofErr w:type="spellStart"/>
+      <w:r>
+        <w:rPr>
+          <w:lang w:val="de-DE"/>
+        </w:rPr>
+        <w:t>applicable</w:t>
+      </w:r>
+      <w:proofErr w:type="spellEnd"/>
+      <w:r>
+        <w:rPr>
+          <w:lang w:val="de-DE"/>
+        </w:rPr>
+        <w:t xml:space="preserve"> (n/a) </w:t>
       </w:r>
     </w:p>
     <w:p>
@@ -7392,9 +8658,18 @@
         <w:rPr>
           <w:lang w:val="de-DE"/>
         </w:rPr>
-        <w:t>Design Constraints</w:t>
+        <w:lastRenderedPageBreak/>
+        <w:t xml:space="preserve">Design </w:t>
+      </w:r>
+      <w:proofErr w:type="spellStart"/>
+      <w:r>
+        <w:rPr>
+          <w:lang w:val="de-DE"/>
+        </w:rPr>
+        <w:t>Constraints</w:t>
       </w:r>
       <w:bookmarkEnd w:id="42"/>
+      <w:proofErr w:type="spellEnd"/>
     </w:p>
     <w:p>
       <w:pPr>
@@ -7425,7 +8700,21 @@
         <w:rPr>
           <w:lang w:val="de-DE"/>
         </w:rPr>
-        <w:t>Das Spiel befasst sich mit der Welt der Simpsons. Es befinden sich immer wieder Elemente des Fernsehserie im Spiel. Beispielsfarbe di</w:t>
+        <w:t xml:space="preserve">Das Spiel befasst sich mit der Welt der Simpsons. Es befinden sich immer wieder Elemente </w:t>
+      </w:r>
+      <w:proofErr w:type="gramStart"/>
+      <w:r>
+        <w:rPr>
+          <w:lang w:val="de-DE"/>
+        </w:rPr>
+        <w:t>des</w:t>
+      </w:r>
+      <w:proofErr w:type="gramEnd"/>
+      <w:r>
+        <w:rPr>
+          <w:lang w:val="de-DE"/>
+        </w:rPr>
+        <w:t xml:space="preserve"> Fernsehserie im Spiel. Beispielsfarbe di</w:t>
       </w:r>
       <w:r>
         <w:rPr>
@@ -7473,7 +8762,21 @@
         <w:rPr>
           <w:lang w:val="de-DE"/>
         </w:rPr>
-        <w:t>, die eine Spielanleitung öffnet. Komponenten sind beispielsweise die Erklärung einiger Funktionen, der beiden Spielmodis und einem FAQ.</w:t>
+        <w:t xml:space="preserve">, die eine Spielanleitung öffnet. Komponenten sind beispielsweise die Erklärung einiger Funktionen, der beiden </w:t>
+      </w:r>
+      <w:proofErr w:type="spellStart"/>
+      <w:r>
+        <w:rPr>
+          <w:lang w:val="de-DE"/>
+        </w:rPr>
+        <w:t>Spielmodis</w:t>
+      </w:r>
+      <w:proofErr w:type="spellEnd"/>
+      <w:r>
+        <w:rPr>
+          <w:lang w:val="de-DE"/>
+        </w:rPr>
+        <w:t xml:space="preserve"> und einem FAQ.</w:t>
       </w:r>
     </w:p>
     <w:p>
@@ -7484,11 +8787,19 @@
         </w:rPr>
       </w:pPr>
       <w:bookmarkStart w:id="45" w:name="_Toc432515125"/>
-      <w:r>
-        <w:rPr>
-          <w:lang w:val="de-DE"/>
-        </w:rPr>
-        <w:t>Purchased Components</w:t>
+      <w:proofErr w:type="spellStart"/>
+      <w:r>
+        <w:rPr>
+          <w:lang w:val="de-DE"/>
+        </w:rPr>
+        <w:t>Purchased</w:t>
+      </w:r>
+      <w:proofErr w:type="spellEnd"/>
+      <w:r>
+        <w:rPr>
+          <w:lang w:val="de-DE"/>
+        </w:rPr>
+        <w:t xml:space="preserve"> Components</w:t>
       </w:r>
       <w:bookmarkEnd w:id="45"/>
     </w:p>
@@ -7503,7 +8814,21 @@
         <w:rPr>
           <w:lang w:val="de-DE"/>
         </w:rPr>
-        <w:t>not applicable (n/a</w:t>
+        <w:t xml:space="preserve">not </w:t>
+      </w:r>
+      <w:proofErr w:type="spellStart"/>
+      <w:r>
+        <w:rPr>
+          <w:lang w:val="de-DE"/>
+        </w:rPr>
+        <w:t>applicable</w:t>
+      </w:r>
+      <w:proofErr w:type="spellEnd"/>
+      <w:r>
+        <w:rPr>
+          <w:lang w:val="de-DE"/>
+        </w:rPr>
+        <w:t xml:space="preserve"> (n/a</w:t>
       </w:r>
       <w:r>
         <w:rPr>
@@ -7554,7 +8879,7 @@
           <w:lang w:val="de-DE"/>
         </w:rPr>
       </w:pPr>
-      <w:hyperlink r:id="rId14" w:history="1">
+      <w:hyperlink r:id="rId21" w:history="1">
         <w:r>
           <w:rPr>
             <w:rStyle w:val="Hyperlink"/>
@@ -7600,7 +8925,21 @@
         <w:rPr>
           <w:lang w:val="de-DE"/>
         </w:rPr>
-        <w:t>not applicable (n/a) </w:t>
+        <w:t xml:space="preserve">not </w:t>
+      </w:r>
+      <w:proofErr w:type="spellStart"/>
+      <w:r>
+        <w:rPr>
+          <w:lang w:val="de-DE"/>
+        </w:rPr>
+        <w:t>applicable</w:t>
+      </w:r>
+      <w:proofErr w:type="spellEnd"/>
+      <w:r>
+        <w:rPr>
+          <w:lang w:val="de-DE"/>
+        </w:rPr>
+        <w:t xml:space="preserve"> (n/a) </w:t>
       </w:r>
     </w:p>
     <w:p>
@@ -7633,7 +8972,21 @@
         <w:rPr>
           <w:lang w:val="de-DE"/>
         </w:rPr>
-        <w:t>not applicable (n/a) </w:t>
+        <w:t xml:space="preserve">not </w:t>
+      </w:r>
+      <w:proofErr w:type="spellStart"/>
+      <w:r>
+        <w:rPr>
+          <w:lang w:val="de-DE"/>
+        </w:rPr>
+        <w:t>applicable</w:t>
+      </w:r>
+      <w:proofErr w:type="spellEnd"/>
+      <w:r>
+        <w:rPr>
+          <w:lang w:val="de-DE"/>
+        </w:rPr>
+        <w:t xml:space="preserve"> (n/a) </w:t>
       </w:r>
     </w:p>
     <w:p>
@@ -7666,7 +9019,21 @@
         <w:rPr>
           <w:lang w:val="de-DE"/>
         </w:rPr>
-        <w:t>not applicable (n/a) </w:t>
+        <w:t xml:space="preserve">not </w:t>
+      </w:r>
+      <w:proofErr w:type="spellStart"/>
+      <w:r>
+        <w:rPr>
+          <w:lang w:val="de-DE"/>
+        </w:rPr>
+        <w:t>applicable</w:t>
+      </w:r>
+      <w:proofErr w:type="spellEnd"/>
+      <w:r>
+        <w:rPr>
+          <w:lang w:val="de-DE"/>
+        </w:rPr>
+        <w:t xml:space="preserve"> (n/a) </w:t>
       </w:r>
     </w:p>
     <w:p>
@@ -7681,9 +9048,17 @@
         <w:rPr>
           <w:lang w:val="de-DE"/>
         </w:rPr>
-        <w:t>Licensing Requirements</w:t>
+        <w:t xml:space="preserve">Licensing </w:t>
+      </w:r>
+      <w:proofErr w:type="spellStart"/>
+      <w:r>
+        <w:rPr>
+          <w:lang w:val="de-DE"/>
+        </w:rPr>
+        <w:t>Requirements</w:t>
       </w:r>
       <w:bookmarkEnd w:id="51"/>
+      <w:proofErr w:type="spellEnd"/>
     </w:p>
     <w:p>
       <w:pPr>
@@ -7696,7 +9071,21 @@
         <w:rPr>
           <w:lang w:val="de-DE"/>
         </w:rPr>
-        <w:t>not applicable (n/a) </w:t>
+        <w:t xml:space="preserve">not </w:t>
+      </w:r>
+      <w:proofErr w:type="spellStart"/>
+      <w:r>
+        <w:rPr>
+          <w:lang w:val="de-DE"/>
+        </w:rPr>
+        <w:t>applicable</w:t>
+      </w:r>
+      <w:proofErr w:type="spellEnd"/>
+      <w:r>
+        <w:rPr>
+          <w:lang w:val="de-DE"/>
+        </w:rPr>
+        <w:t xml:space="preserve"> (n/a) </w:t>
       </w:r>
     </w:p>
     <w:p>
@@ -7725,7 +9114,7 @@
       <w:r>
         <w:t xml:space="preserve">GitHub: </w:t>
       </w:r>
-      <w:hyperlink r:id="rId15" w:history="1">
+      <w:hyperlink r:id="rId22" w:history="1">
         <w:r>
           <w:rPr>
             <w:rStyle w:val="Hyperlink"/>
@@ -7745,11 +9134,19 @@
         </w:rPr>
       </w:pPr>
       <w:bookmarkStart w:id="53" w:name="_Toc432515133"/>
-      <w:r>
-        <w:rPr>
-          <w:lang w:val="de-DE"/>
-        </w:rPr>
-        <w:t>Applicable Standards</w:t>
+      <w:proofErr w:type="spellStart"/>
+      <w:r>
+        <w:rPr>
+          <w:lang w:val="de-DE"/>
+        </w:rPr>
+        <w:t>Applicable</w:t>
+      </w:r>
+      <w:proofErr w:type="spellEnd"/>
+      <w:r>
+        <w:rPr>
+          <w:lang w:val="de-DE"/>
+        </w:rPr>
+        <w:t xml:space="preserve"> Standards</w:t>
       </w:r>
       <w:bookmarkEnd w:id="53"/>
     </w:p>
@@ -7764,7 +9161,35 @@
         <w:rPr>
           <w:lang w:val="de-DE"/>
         </w:rPr>
-        <w:t>Code Conventions by Oracle</w:t>
+        <w:t xml:space="preserve">Code </w:t>
+      </w:r>
+      <w:proofErr w:type="spellStart"/>
+      <w:r>
+        <w:rPr>
+          <w:lang w:val="de-DE"/>
+        </w:rPr>
+        <w:t>Conventions</w:t>
+      </w:r>
+      <w:proofErr w:type="spellEnd"/>
+      <w:r>
+        <w:rPr>
+          <w:lang w:val="de-DE"/>
+        </w:rPr>
+        <w:t xml:space="preserve"> </w:t>
+      </w:r>
+      <w:proofErr w:type="spellStart"/>
+      <w:r>
+        <w:rPr>
+          <w:lang w:val="de-DE"/>
+        </w:rPr>
+        <w:t>by</w:t>
+      </w:r>
+      <w:proofErr w:type="spellEnd"/>
+      <w:r>
+        <w:rPr>
+          <w:lang w:val="de-DE"/>
+        </w:rPr>
+        <w:t xml:space="preserve"> Oracle</w:t>
       </w:r>
     </w:p>
     <w:p>
@@ -7775,11 +9200,19 @@
         </w:rPr>
       </w:pPr>
       <w:bookmarkStart w:id="54" w:name="_Toc432515134"/>
-      <w:r>
-        <w:rPr>
-          <w:lang w:val="de-DE"/>
-        </w:rPr>
-        <w:t>Supporting Information</w:t>
+      <w:proofErr w:type="spellStart"/>
+      <w:r>
+        <w:rPr>
+          <w:lang w:val="de-DE"/>
+        </w:rPr>
+        <w:t>Supporting</w:t>
+      </w:r>
+      <w:proofErr w:type="spellEnd"/>
+      <w:r>
+        <w:rPr>
+          <w:lang w:val="de-DE"/>
+        </w:rPr>
+        <w:t xml:space="preserve"> Information</w:t>
       </w:r>
       <w:bookmarkEnd w:id="54"/>
     </w:p>
@@ -7794,14 +9227,28 @@
         <w:rPr>
           <w:lang w:val="de-DE"/>
         </w:rPr>
-        <w:t>not applicable (n/a) </w:t>
+        <w:t xml:space="preserve">not </w:t>
+      </w:r>
+      <w:proofErr w:type="spellStart"/>
+      <w:r>
+        <w:rPr>
+          <w:lang w:val="de-DE"/>
+        </w:rPr>
+        <w:t>applicable</w:t>
+      </w:r>
+      <w:proofErr w:type="spellEnd"/>
+      <w:r>
+        <w:rPr>
+          <w:lang w:val="de-DE"/>
+        </w:rPr>
+        <w:t xml:space="preserve"> (n/a) </w:t>
       </w:r>
     </w:p>
     <w:sectPr>
-      <w:headerReference w:type="default" r:id="rId16"/>
-      <w:footerReference w:type="default" r:id="rId17"/>
-      <w:headerReference w:type="first" r:id="rId18"/>
-      <w:footerReference w:type="first" r:id="rId19"/>
+      <w:headerReference w:type="default" r:id="rId23"/>
+      <w:footerReference w:type="default" r:id="rId24"/>
+      <w:headerReference w:type="first" r:id="rId25"/>
+      <w:footerReference w:type="first" r:id="rId26"/>
       <w:pgSz w:w="12240" w:h="15840" w:code="1"/>
       <w:pgMar w:top="1440" w:right="1440" w:bottom="1440" w:left="1440" w:header="720" w:footer="720" w:gutter="0"/>
       <w:cols w:space="720"/>
@@ -7931,9 +9378,11 @@
           <w:r>
             <w:sym w:font="Symbol" w:char="F0D3"/>
           </w:r>
+          <w:proofErr w:type="spellStart"/>
           <w:r>
             <w:t>nappydevelopment</w:t>
           </w:r>
+          <w:proofErr w:type="spellEnd"/>
           <w:r>
             <w:t xml:space="preserve">, </w:t>
           </w:r>
@@ -7997,7 +9446,7 @@
               <w:rStyle w:val="Seitenzahl"/>
               <w:noProof/>
             </w:rPr>
-            <w:t>4</w:t>
+            <w:t>8</w:t>
           </w:r>
           <w:r>
             <w:rPr>
@@ -8083,6 +9532,8 @@
         <w:sz w:val="36"/>
       </w:rPr>
     </w:pPr>
+    <w:proofErr w:type="spellStart"/>
+    <w:proofErr w:type="gramStart"/>
     <w:r>
       <w:rPr>
         <w:rFonts w:ascii="Arial" w:hAnsi="Arial"/>
@@ -8091,6 +9542,8 @@
       </w:rPr>
       <w:t>nappydevelopment</w:t>
     </w:r>
+    <w:proofErr w:type="spellEnd"/>
+    <w:proofErr w:type="gramEnd"/>
   </w:p>
   <w:p>
     <w:pPr>
@@ -8137,11 +9590,21 @@
           <w:tcW w:w="6379" w:type="dxa"/>
         </w:tcPr>
         <w:p>
-          <w:fldSimple w:instr=" SUBJECT  &quot;Nappy, the ingenious&quot; \* FirstCap  \* MERGEFORMAT ">
-            <w:r>
-              <w:t>Nappy, the ingenious</w:t>
-            </w:r>
-          </w:fldSimple>
+          <w:r>
+            <w:fldChar w:fldCharType="begin"/>
+          </w:r>
+          <w:r>
+            <w:instrText xml:space="preserve"> SUBJECT  "Nappy, the ingenious" \* FirstCap  \* MERGEFORMAT </w:instrText>
+          </w:r>
+          <w:r>
+            <w:fldChar w:fldCharType="separate"/>
+          </w:r>
+          <w:r>
+            <w:t>Nappy, the ingenious</w:t>
+          </w:r>
+          <w:r>
+            <w:fldChar w:fldCharType="end"/>
+          </w:r>
         </w:p>
       </w:tc>
       <w:tc>
@@ -8157,7 +9620,7 @@
             <w:ind w:right="68"/>
           </w:pPr>
           <w:r>
-            <w:t xml:space="preserve">  Version:           1.2</w:t>
+            <w:t xml:space="preserve">  Version:           1.3</w:t>
           </w:r>
         </w:p>
       </w:tc>
@@ -8168,11 +9631,21 @@
           <w:tcW w:w="6379" w:type="dxa"/>
         </w:tcPr>
         <w:p>
-          <w:fldSimple w:instr=" TITLE  \* MERGEFORMAT ">
-            <w:r>
-              <w:t>Software Requirements Specification</w:t>
-            </w:r>
-          </w:fldSimple>
+          <w:r>
+            <w:fldChar w:fldCharType="begin"/>
+          </w:r>
+          <w:r>
+            <w:instrText xml:space="preserve"> TITLE  \* MERGEFORMAT </w:instrText>
+          </w:r>
+          <w:r>
+            <w:fldChar w:fldCharType="separate"/>
+          </w:r>
+          <w:r>
+            <w:t>Software Requirements Specification</w:t>
+          </w:r>
+          <w:r>
+            <w:fldChar w:fldCharType="end"/>
+          </w:r>
         </w:p>
       </w:tc>
       <w:tc>
@@ -8181,13 +9654,7 @@
         </w:tcPr>
         <w:p>
           <w:r>
-            <w:t xml:space="preserve">  Date:  1</w:t>
-          </w:r>
-          <w:r>
-            <w:t>6</w:t>
-          </w:r>
-          <w:r>
-            <w:t>/10/15</w:t>
+            <w:t xml:space="preserve">  Date:  23/10/15</w:t>
           </w:r>
         </w:p>
       </w:tc>
@@ -10973,7 +12440,7 @@
 </file>
 
 <file path=customXml/itemProps1.xml><?xml version="1.0" encoding="utf-8"?>
-<ds:datastoreItem xmlns:ds="http://schemas.openxmlformats.org/officeDocument/2006/customXml" ds:itemID="{6F8DB0CA-5DC8-4E9C-A9BD-F9B739040D38}">
+<ds:datastoreItem xmlns:ds="http://schemas.openxmlformats.org/officeDocument/2006/customXml" ds:itemID="{44A31343-A41F-4947-893E-61F229A1A77D}">
   <ds:schemaRefs>
     <ds:schemaRef ds:uri="http://schemas.openxmlformats.org/officeDocument/2006/bibliography"/>
   </ds:schemaRefs>

</xml_diff>

<commit_message>
Update Versionnumber of UC and SRS
</commit_message>
<xml_diff>
--- a/Software Requirements Specification.docx
+++ b/Software Requirements Specification.docx
@@ -61,50 +61,29 @@
     <w:p>
       <w:pPr>
         <w:pStyle w:val="Titel"/>
-        <w:jc w:val="right"/>
         <w:rPr>
           <w:sz w:val="28"/>
-          <w:lang w:val="de-DE"/>
-        </w:rPr>
-      </w:pPr>
-      <w:r>
+        </w:rPr>
+      </w:pPr>
+      <w:bookmarkStart w:id="0" w:name="_GoBack"/>
+      <w:bookmarkEnd w:id="0"/>
+    </w:p>
+    <w:p>
+      <w:pPr>
+        <w:pStyle w:val="Titel"/>
         <w:rPr>
           <w:sz w:val="28"/>
-          <w:lang w:val="de-DE"/>
-        </w:rPr>
-        <w:t xml:space="preserve">Version </w:t>
-      </w:r>
-      <w:r>
-        <w:rPr>
-          <w:sz w:val="28"/>
-          <w:lang w:val="de-DE"/>
-        </w:rPr>
-        <w:t>1.3</w:t>
-      </w:r>
-    </w:p>
-    <w:p>
-      <w:pPr>
-        <w:pStyle w:val="Titel"/>
-        <w:rPr>
-          <w:sz w:val="28"/>
-          <w:lang w:val="de-DE"/>
         </w:rPr>
       </w:pPr>
     </w:p>
     <w:p>
       <w:pPr>
         <w:pStyle w:val="Textkrper"/>
-        <w:rPr>
-          <w:lang w:val="de-DE"/>
-        </w:rPr>
       </w:pPr>
     </w:p>
     <w:p>
       <w:pPr>
         <w:pStyle w:val="Textkrper"/>
-        <w:rPr>
-          <w:lang w:val="de-DE"/>
-        </w:rPr>
         <w:sectPr>
           <w:headerReference w:type="default" r:id="rId9"/>
           <w:footerReference w:type="even" r:id="rId10"/>
@@ -4969,14 +4948,14 @@
           <w:lang w:val="de-DE"/>
         </w:rPr>
       </w:pPr>
-      <w:bookmarkStart w:id="0" w:name="_Toc432515081"/>
+      <w:bookmarkStart w:id="1" w:name="_Toc432515081"/>
       <w:r>
         <w:rPr>
           <w:lang w:val="de-DE"/>
         </w:rPr>
         <w:t>Introduction</w:t>
       </w:r>
-      <w:bookmarkEnd w:id="0"/>
+      <w:bookmarkEnd w:id="1"/>
     </w:p>
     <w:p>
       <w:pPr>
@@ -4994,14 +4973,14 @@
           <w:lang w:val="de-DE"/>
         </w:rPr>
       </w:pPr>
-      <w:bookmarkStart w:id="1" w:name="_Toc432515082"/>
+      <w:bookmarkStart w:id="2" w:name="_Toc432515082"/>
       <w:r>
         <w:rPr>
           <w:lang w:val="de-DE"/>
         </w:rPr>
         <w:t>Purpose</w:t>
       </w:r>
-      <w:bookmarkEnd w:id="1"/>
+      <w:bookmarkEnd w:id="2"/>
     </w:p>
     <w:p>
       <w:pPr>
@@ -5033,14 +5012,14 @@
           <w:lang w:val="de-DE"/>
         </w:rPr>
       </w:pPr>
-      <w:bookmarkStart w:id="2" w:name="_Toc432515083"/>
+      <w:bookmarkStart w:id="3" w:name="_Toc432515083"/>
       <w:r>
         <w:rPr>
           <w:lang w:val="de-DE"/>
         </w:rPr>
         <w:t>Scope</w:t>
       </w:r>
-      <w:bookmarkEnd w:id="2"/>
+      <w:bookmarkEnd w:id="3"/>
     </w:p>
     <w:p>
       <w:pPr>
@@ -5070,14 +5049,14 @@
           <w:lang w:val="de-DE"/>
         </w:rPr>
       </w:pPr>
-      <w:bookmarkStart w:id="3" w:name="_Toc432515084"/>
+      <w:bookmarkStart w:id="4" w:name="_Toc432515084"/>
       <w:r>
         <w:rPr>
           <w:lang w:val="de-DE"/>
         </w:rPr>
         <w:t>Definitions, Acronyms, and Abbreviations</w:t>
       </w:r>
-      <w:bookmarkEnd w:id="3"/>
+      <w:bookmarkEnd w:id="4"/>
     </w:p>
     <w:p>
       <w:pPr>
@@ -5347,14 +5326,14 @@
           <w:lang w:val="de-DE"/>
         </w:rPr>
       </w:pPr>
-      <w:bookmarkStart w:id="4" w:name="_Toc432515085"/>
+      <w:bookmarkStart w:id="5" w:name="_Toc432515085"/>
       <w:r>
         <w:rPr>
           <w:lang w:val="de-DE"/>
         </w:rPr>
         <w:t>References</w:t>
       </w:r>
-      <w:bookmarkEnd w:id="4"/>
+      <w:bookmarkEnd w:id="5"/>
     </w:p>
     <w:p>
       <w:pPr>
@@ -5541,14 +5520,14 @@
           <w:lang w:val="de-DE"/>
         </w:rPr>
       </w:pPr>
-      <w:bookmarkStart w:id="5" w:name="_Toc432515086"/>
+      <w:bookmarkStart w:id="6" w:name="_Toc432515086"/>
       <w:r>
         <w:rPr>
           <w:lang w:val="de-DE"/>
         </w:rPr>
         <w:t>Overview</w:t>
       </w:r>
-      <w:bookmarkEnd w:id="5"/>
+      <w:bookmarkEnd w:id="6"/>
     </w:p>
     <w:p>
       <w:pPr>
@@ -5633,7 +5612,7 @@
           <w:lang w:val="de-DE"/>
         </w:rPr>
       </w:pPr>
-      <w:bookmarkStart w:id="6" w:name="_Toc432515087"/>
+      <w:bookmarkStart w:id="7" w:name="_Toc432515087"/>
       <w:r>
         <w:rPr>
           <w:lang w:val="de-DE"/>
@@ -5641,7 +5620,7 @@
         <w:lastRenderedPageBreak/>
         <w:t>Overall Description</w:t>
       </w:r>
-      <w:bookmarkEnd w:id="6"/>
+      <w:bookmarkEnd w:id="7"/>
     </w:p>
     <w:p>
       <w:pPr>
@@ -5725,14 +5704,14 @@
           <w:lang w:val="de-DE"/>
         </w:rPr>
       </w:pPr>
-      <w:bookmarkStart w:id="7" w:name="_Toc432515088"/>
+      <w:bookmarkStart w:id="8" w:name="_Toc432515088"/>
       <w:r>
         <w:rPr>
           <w:lang w:val="de-DE"/>
         </w:rPr>
         <w:t>Product perspective</w:t>
       </w:r>
-      <w:bookmarkEnd w:id="7"/>
+      <w:bookmarkEnd w:id="8"/>
     </w:p>
     <w:p>
       <w:pPr>
@@ -5845,14 +5824,14 @@
           <w:lang w:val="de-DE"/>
         </w:rPr>
       </w:pPr>
-      <w:bookmarkStart w:id="8" w:name="_Toc432515089"/>
+      <w:bookmarkStart w:id="9" w:name="_Toc432515089"/>
       <w:r>
         <w:rPr>
           <w:lang w:val="de-DE"/>
         </w:rPr>
         <w:t>Product functions</w:t>
       </w:r>
-      <w:bookmarkEnd w:id="8"/>
+      <w:bookmarkEnd w:id="9"/>
     </w:p>
     <w:p>
       <w:pPr>
@@ -5951,14 +5930,14 @@
           <w:lang w:val="de-DE"/>
         </w:rPr>
       </w:pPr>
-      <w:bookmarkStart w:id="9" w:name="_Toc432515090"/>
+      <w:bookmarkStart w:id="10" w:name="_Toc432515090"/>
       <w:r>
         <w:rPr>
           <w:lang w:val="de-DE"/>
         </w:rPr>
         <w:t>User characteristics</w:t>
       </w:r>
-      <w:bookmarkEnd w:id="9"/>
+      <w:bookmarkEnd w:id="10"/>
     </w:p>
     <w:p>
       <w:pPr>
@@ -5995,14 +5974,14 @@
           <w:lang w:val="de-DE"/>
         </w:rPr>
       </w:pPr>
-      <w:bookmarkStart w:id="10" w:name="_Toc432515091"/>
+      <w:bookmarkStart w:id="11" w:name="_Toc432515091"/>
       <w:r>
         <w:rPr>
           <w:lang w:val="de-DE"/>
         </w:rPr>
         <w:t>Contraints</w:t>
       </w:r>
-      <w:bookmarkEnd w:id="10"/>
+      <w:bookmarkEnd w:id="11"/>
     </w:p>
     <w:p>
       <w:pPr>
@@ -6081,14 +6060,14 @@
           <w:lang w:val="de-DE"/>
         </w:rPr>
       </w:pPr>
-      <w:bookmarkStart w:id="11" w:name="_Toc432515092"/>
+      <w:bookmarkStart w:id="12" w:name="_Toc432515092"/>
       <w:r>
         <w:rPr>
           <w:lang w:val="de-DE"/>
         </w:rPr>
         <w:t>Assumptions and dependencies</w:t>
       </w:r>
-      <w:bookmarkEnd w:id="11"/>
+      <w:bookmarkEnd w:id="12"/>
     </w:p>
     <w:p>
       <w:pPr>
@@ -6193,14 +6172,14 @@
           <w:lang w:val="de-DE"/>
         </w:rPr>
       </w:pPr>
-      <w:bookmarkStart w:id="12" w:name="_Toc432515093"/>
+      <w:bookmarkStart w:id="13" w:name="_Toc432515093"/>
       <w:r>
         <w:rPr>
           <w:lang w:val="de-DE"/>
         </w:rPr>
         <w:t>Requirements subsets</w:t>
       </w:r>
-      <w:bookmarkEnd w:id="12"/>
+      <w:bookmarkEnd w:id="13"/>
     </w:p>
     <w:p>
       <w:pPr>
@@ -6293,7 +6272,7 @@
           <w:lang w:val="de-DE"/>
         </w:rPr>
       </w:pPr>
-      <w:bookmarkStart w:id="13" w:name="_Toc432515094"/>
+      <w:bookmarkStart w:id="14" w:name="_Toc432515094"/>
       <w:r>
         <w:rPr>
           <w:lang w:val="de-DE"/>
@@ -6301,7 +6280,7 @@
         <w:lastRenderedPageBreak/>
         <w:t>Specific Requirements</w:t>
       </w:r>
-      <w:bookmarkEnd w:id="13"/>
+      <w:bookmarkEnd w:id="14"/>
       <w:r>
         <w:rPr>
           <w:lang w:val="de-DE"/>
@@ -6316,14 +6295,14 @@
           <w:lang w:val="de-DE"/>
         </w:rPr>
       </w:pPr>
-      <w:bookmarkStart w:id="14" w:name="_Toc432515095"/>
+      <w:bookmarkStart w:id="15" w:name="_Toc432515095"/>
       <w:r>
         <w:rPr>
           <w:lang w:val="de-DE"/>
         </w:rPr>
         <w:t>Functionality</w:t>
       </w:r>
-      <w:bookmarkEnd w:id="14"/>
+      <w:bookmarkEnd w:id="15"/>
     </w:p>
     <w:p>
       <w:pPr>
@@ -6333,7 +6312,7 @@
           <w:lang w:val="de-DE"/>
         </w:rPr>
       </w:pPr>
-      <w:bookmarkStart w:id="15" w:name="_Toc432515096"/>
+      <w:bookmarkStart w:id="16" w:name="_Toc432515096"/>
       <w:r>
         <w:rPr>
           <w:i w:val="0"/>
@@ -6341,7 +6320,7 @@
         </w:rPr>
         <w:t>Neues Spiel</w:t>
       </w:r>
-      <w:bookmarkEnd w:id="15"/>
+      <w:bookmarkEnd w:id="16"/>
     </w:p>
     <w:p>
       <w:pPr>
@@ -6417,7 +6396,7 @@
           <w:lang w:val="de-DE"/>
         </w:rPr>
       </w:pPr>
-      <w:bookmarkStart w:id="16" w:name="_Toc432515097"/>
+      <w:bookmarkStart w:id="17" w:name="_Toc432515097"/>
       <w:r>
         <w:rPr>
           <w:i w:val="0"/>
@@ -6425,7 +6404,7 @@
         </w:rPr>
         <w:t>Spiel abbrechen</w:t>
       </w:r>
-      <w:bookmarkEnd w:id="16"/>
+      <w:bookmarkEnd w:id="17"/>
     </w:p>
     <w:p>
       <w:pPr>
@@ -6463,7 +6442,7 @@
           <w:lang w:val="de-DE"/>
         </w:rPr>
       </w:pPr>
-      <w:bookmarkStart w:id="17" w:name="_Toc432515098"/>
+      <w:bookmarkStart w:id="18" w:name="_Toc432515098"/>
       <w:r>
         <w:rPr>
           <w:i w:val="0"/>
@@ -6471,7 +6450,7 @@
         </w:rPr>
         <w:t>Statistik</w:t>
       </w:r>
-      <w:bookmarkEnd w:id="17"/>
+      <w:bookmarkEnd w:id="18"/>
     </w:p>
     <w:p>
       <w:pPr>
@@ -6480,7 +6459,7 @@
           <w:lang w:val="de-DE"/>
         </w:rPr>
       </w:pPr>
-      <w:bookmarkStart w:id="18" w:name="_Toc432515099"/>
+      <w:bookmarkStart w:id="19" w:name="_Toc432515099"/>
       <w:r>
         <w:rPr>
           <w:lang w:val="de-DE"/>
@@ -6503,7 +6482,7 @@
         </w:rPr>
         <w:t>Einstellungen</w:t>
       </w:r>
-      <w:bookmarkEnd w:id="18"/>
+      <w:bookmarkEnd w:id="19"/>
     </w:p>
     <w:p>
       <w:pPr>
@@ -6512,7 +6491,7 @@
           <w:lang w:val="de-DE"/>
         </w:rPr>
       </w:pPr>
-      <w:bookmarkStart w:id="19" w:name="_Toc432515100"/>
+      <w:bookmarkStart w:id="20" w:name="_Toc432515100"/>
       <w:r>
         <w:rPr>
           <w:lang w:val="de-DE"/>
@@ -6535,7 +6514,7 @@
         </w:rPr>
         <w:t>Beenden</w:t>
       </w:r>
-      <w:bookmarkEnd w:id="19"/>
+      <w:bookmarkEnd w:id="20"/>
     </w:p>
     <w:p>
       <w:pPr>
@@ -6559,7 +6538,7 @@
           <w:lang w:val="de-DE"/>
         </w:rPr>
       </w:pPr>
-      <w:bookmarkStart w:id="20" w:name="_Toc432515101"/>
+      <w:bookmarkStart w:id="21" w:name="_Toc432515101"/>
       <w:r>
         <w:rPr>
           <w:i w:val="0"/>
@@ -6567,7 +6546,7 @@
         </w:rPr>
         <w:t>Spielanleitung</w:t>
       </w:r>
-      <w:bookmarkEnd w:id="20"/>
+      <w:bookmarkEnd w:id="21"/>
     </w:p>
     <w:p>
       <w:pPr>
@@ -6591,7 +6570,7 @@
           <w:lang w:val="de-DE"/>
         </w:rPr>
       </w:pPr>
-      <w:bookmarkStart w:id="21" w:name="_Toc432515102"/>
+      <w:bookmarkStart w:id="22" w:name="_Toc432515102"/>
       <w:r>
         <w:rPr>
           <w:i w:val="0"/>
@@ -6599,7 +6578,7 @@
         </w:rPr>
         <w:t>Wiki</w:t>
       </w:r>
-      <w:bookmarkEnd w:id="21"/>
+      <w:bookmarkEnd w:id="22"/>
       <w:r>
         <w:rPr>
           <w:i w:val="0"/>
@@ -6667,7 +6646,7 @@
           <w:lang w:val="de-DE"/>
         </w:rPr>
       </w:pPr>
-      <w:bookmarkStart w:id="22" w:name="_Toc432515103"/>
+      <w:bookmarkStart w:id="23" w:name="_Toc432515103"/>
       <w:r>
         <w:rPr>
           <w:i w:val="0"/>
@@ -6675,7 +6654,7 @@
         </w:rPr>
         <w:t>Info</w:t>
       </w:r>
-      <w:bookmarkEnd w:id="22"/>
+      <w:bookmarkEnd w:id="23"/>
     </w:p>
     <w:p>
       <w:pPr>
@@ -6712,14 +6691,14 @@
           <w:lang w:val="de-DE"/>
         </w:rPr>
       </w:pPr>
-      <w:bookmarkStart w:id="23" w:name="_Toc432515104"/>
+      <w:bookmarkStart w:id="24" w:name="_Toc432515104"/>
       <w:r>
         <w:rPr>
           <w:lang w:val="de-DE"/>
         </w:rPr>
         <w:t>Usability</w:t>
       </w:r>
-      <w:bookmarkEnd w:id="23"/>
+      <w:bookmarkEnd w:id="24"/>
       <w:r>
         <w:rPr>
           <w:lang w:val="de-DE"/>
@@ -6735,7 +6714,7 @@
           <w:lang w:val="de-DE"/>
         </w:rPr>
       </w:pPr>
-      <w:bookmarkStart w:id="24" w:name="_Toc432515105"/>
+      <w:bookmarkStart w:id="25" w:name="_Toc432515105"/>
       <w:r>
         <w:rPr>
           <w:i w:val="0"/>
@@ -6743,7 +6722,7 @@
         </w:rPr>
         <w:t>Training Time</w:t>
       </w:r>
-      <w:bookmarkEnd w:id="24"/>
+      <w:bookmarkEnd w:id="25"/>
       <w:r>
         <w:rPr>
           <w:i w:val="0"/>
@@ -6774,7 +6753,7 @@
           <w:lang w:val="de-DE"/>
         </w:rPr>
       </w:pPr>
-      <w:bookmarkStart w:id="25" w:name="_Toc432515106"/>
+      <w:bookmarkStart w:id="26" w:name="_Toc432515106"/>
       <w:r>
         <w:rPr>
           <w:i w:val="0"/>
@@ -6782,7 +6761,7 @@
         </w:rPr>
         <w:t>Hardware Requirements</w:t>
       </w:r>
-      <w:bookmarkEnd w:id="25"/>
+      <w:bookmarkEnd w:id="26"/>
     </w:p>
     <w:p>
       <w:pPr>
@@ -6824,7 +6803,7 @@
           <w:lang w:val="de-DE"/>
         </w:rPr>
       </w:pPr>
-      <w:bookmarkStart w:id="26" w:name="_Toc432515107"/>
+      <w:bookmarkStart w:id="27" w:name="_Toc432515107"/>
       <w:r>
         <w:rPr>
           <w:i w:val="0"/>
@@ -6833,7 +6812,7 @@
         <w:lastRenderedPageBreak/>
         <w:t>Software Requirements</w:t>
       </w:r>
-      <w:bookmarkEnd w:id="26"/>
+      <w:bookmarkEnd w:id="27"/>
     </w:p>
     <w:p>
       <w:pPr>
@@ -6880,14 +6859,14 @@
           <w:lang w:val="de-DE"/>
         </w:rPr>
       </w:pPr>
-      <w:bookmarkStart w:id="27" w:name="_Toc432515108"/>
+      <w:bookmarkStart w:id="28" w:name="_Toc432515108"/>
       <w:r>
         <w:rPr>
           <w:lang w:val="de-DE"/>
         </w:rPr>
         <w:t>Reliability</w:t>
       </w:r>
-      <w:bookmarkEnd w:id="27"/>
+      <w:bookmarkEnd w:id="28"/>
       <w:r>
         <w:rPr>
           <w:lang w:val="de-DE"/>
@@ -6903,7 +6882,7 @@
           <w:lang w:val="de-DE"/>
         </w:rPr>
       </w:pPr>
-      <w:bookmarkStart w:id="28" w:name="_Toc432515109"/>
+      <w:bookmarkStart w:id="29" w:name="_Toc432515109"/>
       <w:r>
         <w:rPr>
           <w:i w:val="0"/>
@@ -6911,7 +6890,7 @@
         </w:rPr>
         <w:t>Availability</w:t>
       </w:r>
-      <w:bookmarkEnd w:id="28"/>
+      <w:bookmarkEnd w:id="29"/>
     </w:p>
     <w:p>
       <w:pPr>
@@ -6941,7 +6920,7 @@
           <w:lang w:val="de-DE"/>
         </w:rPr>
       </w:pPr>
-      <w:bookmarkStart w:id="29" w:name="_Toc432515110"/>
+      <w:bookmarkStart w:id="30" w:name="_Toc432515110"/>
       <w:r>
         <w:rPr>
           <w:i w:val="0"/>
@@ -6949,7 +6928,7 @@
         </w:rPr>
         <w:t>Mean Time Between Failures</w:t>
       </w:r>
-      <w:bookmarkEnd w:id="29"/>
+      <w:bookmarkEnd w:id="30"/>
     </w:p>
     <w:p>
       <w:pPr>
@@ -6973,7 +6952,7 @@
           <w:lang w:val="de-DE"/>
         </w:rPr>
       </w:pPr>
-      <w:bookmarkStart w:id="30" w:name="_Toc432515111"/>
+      <w:bookmarkStart w:id="31" w:name="_Toc432515111"/>
       <w:r>
         <w:rPr>
           <w:i w:val="0"/>
@@ -6988,7 +6967,7 @@
         </w:rPr>
         <w:t>epair</w:t>
       </w:r>
-      <w:bookmarkEnd w:id="30"/>
+      <w:bookmarkEnd w:id="31"/>
     </w:p>
     <w:p>
       <w:pPr>
@@ -7012,7 +6991,7 @@
           <w:lang w:val="de-DE"/>
         </w:rPr>
       </w:pPr>
-      <w:bookmarkStart w:id="31" w:name="_Toc432515112"/>
+      <w:bookmarkStart w:id="32" w:name="_Toc432515112"/>
       <w:r>
         <w:rPr>
           <w:i w:val="0"/>
@@ -7020,7 +6999,7 @@
         </w:rPr>
         <w:t>Accuracy</w:t>
       </w:r>
-      <w:bookmarkEnd w:id="31"/>
+      <w:bookmarkEnd w:id="32"/>
     </w:p>
     <w:p>
       <w:pPr>
@@ -7038,7 +7017,7 @@
           <w:i w:val="0"/>
         </w:rPr>
       </w:pPr>
-      <w:bookmarkStart w:id="32" w:name="_Toc432515113"/>
+      <w:bookmarkStart w:id="33" w:name="_Toc432515113"/>
       <w:r>
         <w:rPr>
           <w:i w:val="0"/>
@@ -7051,7 +7030,7 @@
         </w:rPr>
         <w:t>Maximum Bugs or Defect Rate</w:t>
       </w:r>
-      <w:bookmarkEnd w:id="32"/>
+      <w:bookmarkEnd w:id="33"/>
       <w:r>
         <w:rPr>
           <w:i w:val="0"/>
@@ -7066,7 +7045,7 @@
           <w:lang w:val="de-DE"/>
         </w:rPr>
       </w:pPr>
-      <w:bookmarkStart w:id="33" w:name="_Toc432515114"/>
+      <w:bookmarkStart w:id="34" w:name="_Toc432515114"/>
       <w:r>
         <w:rPr>
           <w:lang w:val="de-DE"/>
@@ -7200,15 +7179,15 @@
           <w:lang w:val="de-DE"/>
         </w:rPr>
       </w:pPr>
-      <w:bookmarkStart w:id="34" w:name="_Toc432515115"/>
-      <w:bookmarkEnd w:id="33"/>
+      <w:bookmarkStart w:id="35" w:name="_Toc432515115"/>
+      <w:bookmarkEnd w:id="34"/>
       <w:r>
         <w:rPr>
           <w:lang w:val="de-DE"/>
         </w:rPr>
         <w:t>Performance</w:t>
       </w:r>
-      <w:bookmarkEnd w:id="34"/>
+      <w:bookmarkEnd w:id="35"/>
     </w:p>
     <w:p>
       <w:pPr>
@@ -7218,7 +7197,7 @@
           <w:lang w:val="de-DE"/>
         </w:rPr>
       </w:pPr>
-      <w:bookmarkStart w:id="35" w:name="_Toc432515116"/>
+      <w:bookmarkStart w:id="36" w:name="_Toc432515116"/>
       <w:r>
         <w:rPr>
           <w:i w:val="0"/>
@@ -7226,7 +7205,7 @@
         </w:rPr>
         <w:t>Response Time</w:t>
       </w:r>
-      <w:bookmarkEnd w:id="35"/>
+      <w:bookmarkEnd w:id="36"/>
     </w:p>
     <w:p>
       <w:pPr>
@@ -7356,7 +7335,7 @@
           <w:lang w:val="de-DE"/>
         </w:rPr>
       </w:pPr>
-      <w:bookmarkStart w:id="36" w:name="_Toc432515117"/>
+      <w:bookmarkStart w:id="37" w:name="_Toc432515117"/>
       <w:r>
         <w:rPr>
           <w:i w:val="0"/>
@@ -7364,7 +7343,7 @@
         </w:rPr>
         <w:t>Throughput</w:t>
       </w:r>
-      <w:bookmarkEnd w:id="36"/>
+      <w:bookmarkEnd w:id="37"/>
     </w:p>
     <w:p>
       <w:pPr>
@@ -7383,7 +7362,7 @@
           <w:lang w:val="de-DE"/>
         </w:rPr>
       </w:pPr>
-      <w:bookmarkStart w:id="37" w:name="_Toc432515118"/>
+      <w:bookmarkStart w:id="38" w:name="_Toc432515118"/>
       <w:r>
         <w:rPr>
           <w:i w:val="0"/>
@@ -7391,7 +7370,7 @@
         </w:rPr>
         <w:t>Capacity</w:t>
       </w:r>
-      <w:bookmarkEnd w:id="37"/>
+      <w:bookmarkEnd w:id="38"/>
     </w:p>
     <w:p>
       <w:pPr>
@@ -7415,7 +7394,7 @@
           <w:lang w:val="de-DE"/>
         </w:rPr>
       </w:pPr>
-      <w:bookmarkStart w:id="38" w:name="_Toc432515119"/>
+      <w:bookmarkStart w:id="39" w:name="_Toc432515119"/>
       <w:r>
         <w:rPr>
           <w:i w:val="0"/>
@@ -7423,7 +7402,7 @@
         </w:rPr>
         <w:t>Degradation modes</w:t>
       </w:r>
-      <w:bookmarkEnd w:id="38"/>
+      <w:bookmarkEnd w:id="39"/>
     </w:p>
     <w:p>
       <w:pPr>
@@ -7442,7 +7421,7 @@
           <w:lang w:val="de-DE"/>
         </w:rPr>
       </w:pPr>
-      <w:bookmarkStart w:id="39" w:name="_Toc432515120"/>
+      <w:bookmarkStart w:id="40" w:name="_Toc432515120"/>
       <w:r>
         <w:rPr>
           <w:i w:val="0"/>
@@ -7450,7 +7429,7 @@
         </w:rPr>
         <w:t>Resource utilization</w:t>
       </w:r>
-      <w:bookmarkEnd w:id="39"/>
+      <w:bookmarkEnd w:id="40"/>
     </w:p>
     <w:p>
       <w:pPr>
@@ -7480,14 +7459,14 @@
           <w:lang w:val="de-DE"/>
         </w:rPr>
       </w:pPr>
-      <w:bookmarkStart w:id="40" w:name="_Toc432515121"/>
+      <w:bookmarkStart w:id="41" w:name="_Toc432515121"/>
       <w:r>
         <w:rPr>
           <w:lang w:val="de-DE"/>
         </w:rPr>
         <w:t>Supportability</w:t>
       </w:r>
-      <w:bookmarkEnd w:id="40"/>
+      <w:bookmarkEnd w:id="41"/>
     </w:p>
     <w:p>
       <w:pPr>
@@ -7510,7 +7489,7 @@
           <w:lang w:val="de-DE"/>
         </w:rPr>
       </w:pPr>
-      <w:bookmarkStart w:id="41" w:name="_Toc432515122"/>
+      <w:bookmarkStart w:id="42" w:name="_Toc432515122"/>
       <w:r>
         <w:rPr>
           <w:lang w:val="de-DE"/>
@@ -7518,7 +7497,7 @@
         <w:lastRenderedPageBreak/>
         <w:t>Design Constraints</w:t>
       </w:r>
-      <w:bookmarkEnd w:id="41"/>
+      <w:bookmarkEnd w:id="42"/>
     </w:p>
     <w:p>
       <w:pPr>
@@ -7528,7 +7507,7 @@
           <w:lang w:val="de-DE"/>
         </w:rPr>
       </w:pPr>
-      <w:bookmarkStart w:id="42" w:name="_Toc432515123"/>
+      <w:bookmarkStart w:id="43" w:name="_Toc432515123"/>
       <w:r>
         <w:rPr>
           <w:i w:val="0"/>
@@ -7536,7 +7515,7 @@
         </w:rPr>
         <w:t>The Simpsons</w:t>
       </w:r>
-      <w:bookmarkEnd w:id="42"/>
+      <w:bookmarkEnd w:id="43"/>
     </w:p>
     <w:p>
       <w:pPr>
@@ -7574,11 +7553,11 @@
       <w:pPr>
         <w:pStyle w:val="berschrift2"/>
       </w:pPr>
-      <w:bookmarkStart w:id="43" w:name="_Toc432515124"/>
+      <w:bookmarkStart w:id="44" w:name="_Toc432515124"/>
       <w:r>
         <w:t>On-line User Documentation and Help System Requirements</w:t>
       </w:r>
-      <w:bookmarkEnd w:id="43"/>
+      <w:bookmarkEnd w:id="44"/>
     </w:p>
     <w:p>
       <w:pPr>
@@ -7607,14 +7586,14 @@
           <w:lang w:val="de-DE"/>
         </w:rPr>
       </w:pPr>
-      <w:bookmarkStart w:id="44" w:name="_Toc432515125"/>
+      <w:bookmarkStart w:id="45" w:name="_Toc432515125"/>
       <w:r>
         <w:rPr>
           <w:lang w:val="de-DE"/>
         </w:rPr>
         <w:t>Purchased Components</w:t>
       </w:r>
-      <w:bookmarkEnd w:id="44"/>
+      <w:bookmarkEnd w:id="45"/>
     </w:p>
     <w:p>
       <w:pPr>
@@ -7643,14 +7622,14 @@
           <w:lang w:val="de-DE"/>
         </w:rPr>
       </w:pPr>
-      <w:bookmarkStart w:id="45" w:name="_Toc432515126"/>
+      <w:bookmarkStart w:id="46" w:name="_Toc432515126"/>
       <w:r>
         <w:rPr>
           <w:lang w:val="de-DE"/>
         </w:rPr>
         <w:t>Interfaces</w:t>
       </w:r>
-      <w:bookmarkEnd w:id="45"/>
+      <w:bookmarkEnd w:id="46"/>
     </w:p>
     <w:p>
       <w:pPr>
@@ -7661,7 +7640,7 @@
           <w:lang w:val="de-DE"/>
         </w:rPr>
       </w:pPr>
-      <w:bookmarkStart w:id="46" w:name="_Toc432515127"/>
+      <w:bookmarkStart w:id="47" w:name="_Toc432515127"/>
       <w:r>
         <w:rPr>
           <w:i w:val="0"/>
@@ -7669,7 +7648,7 @@
         </w:rPr>
         <w:t>User Interfaces</w:t>
       </w:r>
-      <w:bookmarkEnd w:id="46"/>
+      <w:bookmarkEnd w:id="47"/>
     </w:p>
     <w:p>
       <w:pPr>
@@ -7743,8 +7722,6 @@
         </w:rPr>
         <w:t>(tbd)</w:t>
       </w:r>
-      <w:bookmarkStart w:id="47" w:name="_GoBack"/>
-      <w:bookmarkEnd w:id="47"/>
     </w:p>
     <w:p>
       <w:pPr>
@@ -8313,11 +8290,21 @@
           <w:tcW w:w="6379" w:type="dxa"/>
         </w:tcPr>
         <w:p>
-          <w:fldSimple w:instr=" SUBJECT  &quot;Nappy, the ingenious&quot; \* FirstCap  \* MERGEFORMAT ">
-            <w:r>
-              <w:t>Nappy, the ingenious</w:t>
-            </w:r>
-          </w:fldSimple>
+          <w:r>
+            <w:fldChar w:fldCharType="begin"/>
+          </w:r>
+          <w:r>
+            <w:instrText xml:space="preserve"> SUBJECT  "Nappy, the ingenious" \* FirstCap  \* MERGEFORMAT </w:instrText>
+          </w:r>
+          <w:r>
+            <w:fldChar w:fldCharType="separate"/>
+          </w:r>
+          <w:r>
+            <w:t>Nappy, the ingenious</w:t>
+          </w:r>
+          <w:r>
+            <w:fldChar w:fldCharType="end"/>
+          </w:r>
         </w:p>
       </w:tc>
       <w:tc>
@@ -8344,11 +8331,21 @@
           <w:tcW w:w="6379" w:type="dxa"/>
         </w:tcPr>
         <w:p>
-          <w:fldSimple w:instr=" TITLE  \* MERGEFORMAT ">
-            <w:r>
-              <w:t>Software Requirements Specification</w:t>
-            </w:r>
-          </w:fldSimple>
+          <w:r>
+            <w:fldChar w:fldCharType="begin"/>
+          </w:r>
+          <w:r>
+            <w:instrText xml:space="preserve"> TITLE  \* MERGEFORMAT </w:instrText>
+          </w:r>
+          <w:r>
+            <w:fldChar w:fldCharType="separate"/>
+          </w:r>
+          <w:r>
+            <w:t>Software Requirements Specification</w:t>
+          </w:r>
+          <w:r>
+            <w:fldChar w:fldCharType="end"/>
+          </w:r>
         </w:p>
       </w:tc>
       <w:tc>
@@ -11149,7 +11146,7 @@
 </file>
 
 <file path=customXml/itemProps1.xml><?xml version="1.0" encoding="utf-8"?>
-<ds:datastoreItem xmlns:ds="http://schemas.openxmlformats.org/officeDocument/2006/customXml" ds:itemID="{0C0B03C0-6914-4B29-BC69-8CD65AC388B2}">
+<ds:datastoreItem xmlns:ds="http://schemas.openxmlformats.org/officeDocument/2006/customXml" ds:itemID="{1C02D063-03D2-43F0-81CB-89D4BBF4A419}">
   <ds:schemaRefs>
     <ds:schemaRef ds:uri="http://schemas.openxmlformats.org/officeDocument/2006/bibliography"/>
   </ds:schemaRefs>

</xml_diff>

<commit_message>
### Update SRS - add SAD link###
</commit_message>
<xml_diff>
--- a/Software Requirements Specification.docx
+++ b/Software Requirements Specification.docx
@@ -778,6 +778,9 @@
             <w:pPr>
               <w:pStyle w:val="Tabletext"/>
             </w:pPr>
+            <w:r>
+              <w:t>12/11/15</w:t>
+            </w:r>
           </w:p>
         </w:tc>
         <w:tc>
@@ -788,6 +791,9 @@
             <w:pPr>
               <w:pStyle w:val="Tabletext"/>
             </w:pPr>
+            <w:r>
+              <w:t>1.7</w:t>
+            </w:r>
           </w:p>
         </w:tc>
         <w:tc>
@@ -798,6 +804,9 @@
             <w:pPr>
               <w:pStyle w:val="Tabletext"/>
             </w:pPr>
+            <w:r>
+              <w:t>Add SAD</w:t>
+            </w:r>
           </w:p>
         </w:tc>
         <w:tc>
@@ -808,6 +817,9 @@
             <w:pPr>
               <w:pStyle w:val="Tabletext"/>
             </w:pPr>
+            <w:r>
+              <w:t>Mehmet Ali Incekara</w:t>
+            </w:r>
           </w:p>
         </w:tc>
       </w:tr>
@@ -1020,7 +1032,7 @@
         <w:rPr>
           <w:noProof/>
         </w:rPr>
-        <w:instrText xml:space="preserve"> PAGEREF _Toc433875815 \h </w:instrText>
+        <w:instrText xml:space="preserve"> PAGEREF _Toc435085354 \h </w:instrText>
       </w:r>
       <w:r>
         <w:rPr>
@@ -1100,7 +1112,7 @@
         <w:rPr>
           <w:noProof/>
         </w:rPr>
-        <w:instrText xml:space="preserve"> PAGEREF _Toc433875816 \h </w:instrText>
+        <w:instrText xml:space="preserve"> PAGEREF _Toc435085355 \h </w:instrText>
       </w:r>
       <w:r>
         <w:rPr>
@@ -1180,7 +1192,7 @@
         <w:rPr>
           <w:noProof/>
         </w:rPr>
-        <w:instrText xml:space="preserve"> PAGEREF _Toc433875817 \h </w:instrText>
+        <w:instrText xml:space="preserve"> PAGEREF _Toc435085356 \h </w:instrText>
       </w:r>
       <w:r>
         <w:rPr>
@@ -1260,7 +1272,7 @@
         <w:rPr>
           <w:noProof/>
         </w:rPr>
-        <w:instrText xml:space="preserve"> PAGEREF _Toc433875818 \h </w:instrText>
+        <w:instrText xml:space="preserve"> PAGEREF _Toc435085357 \h </w:instrText>
       </w:r>
       <w:r>
         <w:rPr>
@@ -1340,7 +1352,7 @@
         <w:rPr>
           <w:noProof/>
         </w:rPr>
-        <w:instrText xml:space="preserve"> PAGEREF _Toc433875819 \h </w:instrText>
+        <w:instrText xml:space="preserve"> PAGEREF _Toc435085358 \h </w:instrText>
       </w:r>
       <w:r>
         <w:rPr>
@@ -1420,7 +1432,7 @@
         <w:rPr>
           <w:noProof/>
         </w:rPr>
-        <w:instrText xml:space="preserve"> PAGEREF _Toc433875820 \h </w:instrText>
+        <w:instrText xml:space="preserve"> PAGEREF _Toc435085359 \h </w:instrText>
       </w:r>
       <w:r>
         <w:rPr>
@@ -1437,7 +1449,7 @@
         <w:rPr>
           <w:noProof/>
         </w:rPr>
-        <w:t>5</w:t>
+        <w:t>6</w:t>
       </w:r>
       <w:r>
         <w:rPr>
@@ -1500,7 +1512,7 @@
         <w:rPr>
           <w:noProof/>
         </w:rPr>
-        <w:instrText xml:space="preserve"> PAGEREF _Toc433875821 \h </w:instrText>
+        <w:instrText xml:space="preserve"> PAGEREF _Toc435085360 \h </w:instrText>
       </w:r>
       <w:r>
         <w:rPr>
@@ -1580,7 +1592,7 @@
         <w:rPr>
           <w:noProof/>
         </w:rPr>
-        <w:instrText xml:space="preserve"> PAGEREF _Toc433875822 \h </w:instrText>
+        <w:instrText xml:space="preserve"> PAGEREF _Toc435085361 \h </w:instrText>
       </w:r>
       <w:r>
         <w:rPr>
@@ -1660,7 +1672,7 @@
         <w:rPr>
           <w:noProof/>
         </w:rPr>
-        <w:instrText xml:space="preserve"> PAGEREF _Toc433875823 \h </w:instrText>
+        <w:instrText xml:space="preserve"> PAGEREF _Toc435085362 \h </w:instrText>
       </w:r>
       <w:r>
         <w:rPr>
@@ -1740,7 +1752,7 @@
         <w:rPr>
           <w:noProof/>
         </w:rPr>
-        <w:instrText xml:space="preserve"> PAGEREF _Toc433875824 \h </w:instrText>
+        <w:instrText xml:space="preserve"> PAGEREF _Toc435085363 \h </w:instrText>
       </w:r>
       <w:r>
         <w:rPr>
@@ -1820,7 +1832,7 @@
         <w:rPr>
           <w:noProof/>
         </w:rPr>
-        <w:instrText xml:space="preserve"> PAGEREF _Toc433875825 \h </w:instrText>
+        <w:instrText xml:space="preserve"> PAGEREF _Toc435085364 \h </w:instrText>
       </w:r>
       <w:r>
         <w:rPr>
@@ -1900,7 +1912,7 @@
         <w:rPr>
           <w:noProof/>
         </w:rPr>
-        <w:instrText xml:space="preserve"> PAGEREF _Toc433875826 \h </w:instrText>
+        <w:instrText xml:space="preserve"> PAGEREF _Toc435085365 \h </w:instrText>
       </w:r>
       <w:r>
         <w:rPr>
@@ -1980,7 +1992,7 @@
         <w:rPr>
           <w:noProof/>
         </w:rPr>
-        <w:instrText xml:space="preserve"> PAGEREF _Toc433875827 \h </w:instrText>
+        <w:instrText xml:space="preserve"> PAGEREF _Toc435085366 \h </w:instrText>
       </w:r>
       <w:r>
         <w:rPr>
@@ -2060,7 +2072,7 @@
         <w:rPr>
           <w:noProof/>
         </w:rPr>
-        <w:instrText xml:space="preserve"> PAGEREF _Toc433875828 \h </w:instrText>
+        <w:instrText xml:space="preserve"> PAGEREF _Toc435085367 \h </w:instrText>
       </w:r>
       <w:r>
         <w:rPr>
@@ -2140,7 +2152,7 @@
         <w:rPr>
           <w:noProof/>
         </w:rPr>
-        <w:instrText xml:space="preserve"> PAGEREF _Toc433875829 \h </w:instrText>
+        <w:instrText xml:space="preserve"> PAGEREF _Toc435085368 \h </w:instrText>
       </w:r>
       <w:r>
         <w:rPr>
@@ -2217,7 +2229,7 @@
         <w:rPr>
           <w:noProof/>
         </w:rPr>
-        <w:instrText xml:space="preserve"> PAGEREF _Toc433875830 \h </w:instrText>
+        <w:instrText xml:space="preserve"> PAGEREF _Toc435085369 \h </w:instrText>
       </w:r>
       <w:r>
         <w:rPr>
@@ -2294,7 +2306,7 @@
         <w:rPr>
           <w:noProof/>
         </w:rPr>
-        <w:instrText xml:space="preserve"> PAGEREF _Toc433875831 \h </w:instrText>
+        <w:instrText xml:space="preserve"> PAGEREF _Toc435085370 \h </w:instrText>
       </w:r>
       <w:r>
         <w:rPr>
@@ -2371,7 +2383,7 @@
         <w:rPr>
           <w:noProof/>
         </w:rPr>
-        <w:instrText xml:space="preserve"> PAGEREF _Toc433875832 \h </w:instrText>
+        <w:instrText xml:space="preserve"> PAGEREF _Toc435085371 \h </w:instrText>
       </w:r>
       <w:r>
         <w:rPr>
@@ -2448,7 +2460,7 @@
         <w:rPr>
           <w:noProof/>
         </w:rPr>
-        <w:instrText xml:space="preserve"> PAGEREF _Toc433875833 \h </w:instrText>
+        <w:instrText xml:space="preserve"> PAGEREF _Toc435085372 \h </w:instrText>
       </w:r>
       <w:r>
         <w:rPr>
@@ -2525,7 +2537,7 @@
         <w:rPr>
           <w:noProof/>
         </w:rPr>
-        <w:instrText xml:space="preserve"> PAGEREF _Toc433875834 \h </w:instrText>
+        <w:instrText xml:space="preserve"> PAGEREF _Toc435085373 \h </w:instrText>
       </w:r>
       <w:r>
         <w:rPr>
@@ -2602,7 +2614,7 @@
         <w:rPr>
           <w:noProof/>
         </w:rPr>
-        <w:instrText xml:space="preserve"> PAGEREF _Toc433875835 \h </w:instrText>
+        <w:instrText xml:space="preserve"> PAGEREF _Toc435085374 \h </w:instrText>
       </w:r>
       <w:r>
         <w:rPr>
@@ -2679,7 +2691,7 @@
         <w:rPr>
           <w:noProof/>
         </w:rPr>
-        <w:instrText xml:space="preserve"> PAGEREF _Toc433875836 \h </w:instrText>
+        <w:instrText xml:space="preserve"> PAGEREF _Toc435085375 \h </w:instrText>
       </w:r>
       <w:r>
         <w:rPr>
@@ -2756,7 +2768,7 @@
         <w:rPr>
           <w:noProof/>
         </w:rPr>
-        <w:instrText xml:space="preserve"> PAGEREF _Toc433875837 \h </w:instrText>
+        <w:instrText xml:space="preserve"> PAGEREF _Toc435085376 \h </w:instrText>
       </w:r>
       <w:r>
         <w:rPr>
@@ -2836,7 +2848,7 @@
         <w:rPr>
           <w:noProof/>
         </w:rPr>
-        <w:instrText xml:space="preserve"> PAGEREF _Toc433875838 \h </w:instrText>
+        <w:instrText xml:space="preserve"> PAGEREF _Toc435085377 \h </w:instrText>
       </w:r>
       <w:r>
         <w:rPr>
@@ -2913,7 +2925,7 @@
         <w:rPr>
           <w:noProof/>
         </w:rPr>
-        <w:instrText xml:space="preserve"> PAGEREF _Toc433875839 \h </w:instrText>
+        <w:instrText xml:space="preserve"> PAGEREF _Toc435085378 \h </w:instrText>
       </w:r>
       <w:r>
         <w:rPr>
@@ -2990,7 +3002,7 @@
         <w:rPr>
           <w:noProof/>
         </w:rPr>
-        <w:instrText xml:space="preserve"> PAGEREF _Toc433875840 \h </w:instrText>
+        <w:instrText xml:space="preserve"> PAGEREF _Toc435085379 \h </w:instrText>
       </w:r>
       <w:r>
         <w:rPr>
@@ -3067,7 +3079,7 @@
         <w:rPr>
           <w:noProof/>
         </w:rPr>
-        <w:instrText xml:space="preserve"> PAGEREF _Toc433875841 \h </w:instrText>
+        <w:instrText xml:space="preserve"> PAGEREF _Toc435085380 \h </w:instrText>
       </w:r>
       <w:r>
         <w:rPr>
@@ -3147,315 +3159,7 @@
         <w:rPr>
           <w:noProof/>
         </w:rPr>
-        <w:instrText xml:space="preserve"> PAGEREF _Toc433875842 \h </w:instrText>
-      </w:r>
-      <w:r>
-        <w:rPr>
-          <w:noProof/>
-        </w:rPr>
-      </w:r>
-      <w:r>
-        <w:rPr>
-          <w:noProof/>
-        </w:rPr>
-        <w:fldChar w:fldCharType="separate"/>
-      </w:r>
-      <w:r>
-        <w:rPr>
-          <w:noProof/>
-        </w:rPr>
-        <w:t>8</w:t>
-      </w:r>
-      <w:r>
-        <w:rPr>
-          <w:noProof/>
-        </w:rPr>
-        <w:fldChar w:fldCharType="end"/>
-      </w:r>
-    </w:p>
-    <w:p>
-      <w:pPr>
-        <w:pStyle w:val="Verzeichnis3"/>
-        <w:rPr>
-          <w:rFonts w:asciiTheme="minorHAnsi" w:eastAsiaTheme="minorEastAsia" w:hAnsiTheme="minorHAnsi" w:cstheme="minorBidi"/>
-          <w:noProof/>
-          <w:sz w:val="22"/>
-          <w:szCs w:val="22"/>
-          <w:lang w:val="de-DE" w:eastAsia="de-DE"/>
-        </w:rPr>
-      </w:pPr>
-      <w:r>
-        <w:rPr>
-          <w:noProof/>
-          <w:lang w:val="de-DE"/>
-        </w:rPr>
-        <w:t>3.3.1</w:t>
-      </w:r>
-      <w:r>
-        <w:rPr>
-          <w:rFonts w:asciiTheme="minorHAnsi" w:eastAsiaTheme="minorEastAsia" w:hAnsiTheme="minorHAnsi" w:cstheme="minorBidi"/>
-          <w:noProof/>
-          <w:sz w:val="22"/>
-          <w:szCs w:val="22"/>
-          <w:lang w:val="de-DE" w:eastAsia="de-DE"/>
-        </w:rPr>
-        <w:tab/>
-      </w:r>
-      <w:r>
-        <w:rPr>
-          <w:noProof/>
-          <w:lang w:val="de-DE"/>
-        </w:rPr>
-        <w:t>Availability</w:t>
-      </w:r>
-      <w:r>
-        <w:rPr>
-          <w:noProof/>
-        </w:rPr>
-        <w:tab/>
-      </w:r>
-      <w:r>
-        <w:rPr>
-          <w:noProof/>
-        </w:rPr>
-        <w:fldChar w:fldCharType="begin"/>
-      </w:r>
-      <w:r>
-        <w:rPr>
-          <w:noProof/>
-        </w:rPr>
-        <w:instrText xml:space="preserve"> PAGEREF _Toc433875843 \h </w:instrText>
-      </w:r>
-      <w:r>
-        <w:rPr>
-          <w:noProof/>
-        </w:rPr>
-      </w:r>
-      <w:r>
-        <w:rPr>
-          <w:noProof/>
-        </w:rPr>
-        <w:fldChar w:fldCharType="separate"/>
-      </w:r>
-      <w:r>
-        <w:rPr>
-          <w:noProof/>
-        </w:rPr>
-        <w:t>8</w:t>
-      </w:r>
-      <w:r>
-        <w:rPr>
-          <w:noProof/>
-        </w:rPr>
-        <w:fldChar w:fldCharType="end"/>
-      </w:r>
-    </w:p>
-    <w:p>
-      <w:pPr>
-        <w:pStyle w:val="Verzeichnis3"/>
-        <w:rPr>
-          <w:rFonts w:asciiTheme="minorHAnsi" w:eastAsiaTheme="minorEastAsia" w:hAnsiTheme="minorHAnsi" w:cstheme="minorBidi"/>
-          <w:noProof/>
-          <w:sz w:val="22"/>
-          <w:szCs w:val="22"/>
-          <w:lang w:val="de-DE" w:eastAsia="de-DE"/>
-        </w:rPr>
-      </w:pPr>
-      <w:r>
-        <w:rPr>
-          <w:noProof/>
-          <w:lang w:val="de-DE"/>
-        </w:rPr>
-        <w:t>3.3.2</w:t>
-      </w:r>
-      <w:r>
-        <w:rPr>
-          <w:rFonts w:asciiTheme="minorHAnsi" w:eastAsiaTheme="minorEastAsia" w:hAnsiTheme="minorHAnsi" w:cstheme="minorBidi"/>
-          <w:noProof/>
-          <w:sz w:val="22"/>
-          <w:szCs w:val="22"/>
-          <w:lang w:val="de-DE" w:eastAsia="de-DE"/>
-        </w:rPr>
-        <w:tab/>
-      </w:r>
-      <w:r>
-        <w:rPr>
-          <w:noProof/>
-          <w:lang w:val="de-DE"/>
-        </w:rPr>
-        <w:t>Mean Time Between Failures</w:t>
-      </w:r>
-      <w:r>
-        <w:rPr>
-          <w:noProof/>
-        </w:rPr>
-        <w:tab/>
-      </w:r>
-      <w:r>
-        <w:rPr>
-          <w:noProof/>
-        </w:rPr>
-        <w:fldChar w:fldCharType="begin"/>
-      </w:r>
-      <w:r>
-        <w:rPr>
-          <w:noProof/>
-        </w:rPr>
-        <w:instrText xml:space="preserve"> PAGEREF _Toc433875844 \h </w:instrText>
-      </w:r>
-      <w:r>
-        <w:rPr>
-          <w:noProof/>
-        </w:rPr>
-      </w:r>
-      <w:r>
-        <w:rPr>
-          <w:noProof/>
-        </w:rPr>
-        <w:fldChar w:fldCharType="separate"/>
-      </w:r>
-      <w:r>
-        <w:rPr>
-          <w:noProof/>
-        </w:rPr>
-        <w:t>8</w:t>
-      </w:r>
-      <w:r>
-        <w:rPr>
-          <w:noProof/>
-        </w:rPr>
-        <w:fldChar w:fldCharType="end"/>
-      </w:r>
-    </w:p>
-    <w:p>
-      <w:pPr>
-        <w:pStyle w:val="Verzeichnis3"/>
-        <w:rPr>
-          <w:rFonts w:asciiTheme="minorHAnsi" w:eastAsiaTheme="minorEastAsia" w:hAnsiTheme="minorHAnsi" w:cstheme="minorBidi"/>
-          <w:noProof/>
-          <w:sz w:val="22"/>
-          <w:szCs w:val="22"/>
-          <w:lang w:val="de-DE" w:eastAsia="de-DE"/>
-        </w:rPr>
-      </w:pPr>
-      <w:r>
-        <w:rPr>
-          <w:noProof/>
-          <w:lang w:val="de-DE"/>
-        </w:rPr>
-        <w:t>3.3.3</w:t>
-      </w:r>
-      <w:r>
-        <w:rPr>
-          <w:rFonts w:asciiTheme="minorHAnsi" w:eastAsiaTheme="minorEastAsia" w:hAnsiTheme="minorHAnsi" w:cstheme="minorBidi"/>
-          <w:noProof/>
-          <w:sz w:val="22"/>
-          <w:szCs w:val="22"/>
-          <w:lang w:val="de-DE" w:eastAsia="de-DE"/>
-        </w:rPr>
-        <w:tab/>
-      </w:r>
-      <w:r>
-        <w:rPr>
-          <w:noProof/>
-          <w:lang w:val="de-DE"/>
-        </w:rPr>
-        <w:t>Mean Time To Repair</w:t>
-      </w:r>
-      <w:r>
-        <w:rPr>
-          <w:noProof/>
-        </w:rPr>
-        <w:tab/>
-      </w:r>
-      <w:r>
-        <w:rPr>
-          <w:noProof/>
-        </w:rPr>
-        <w:fldChar w:fldCharType="begin"/>
-      </w:r>
-      <w:r>
-        <w:rPr>
-          <w:noProof/>
-        </w:rPr>
-        <w:instrText xml:space="preserve"> PAGEREF _Toc433875845 \h </w:instrText>
-      </w:r>
-      <w:r>
-        <w:rPr>
-          <w:noProof/>
-        </w:rPr>
-      </w:r>
-      <w:r>
-        <w:rPr>
-          <w:noProof/>
-        </w:rPr>
-        <w:fldChar w:fldCharType="separate"/>
-      </w:r>
-      <w:r>
-        <w:rPr>
-          <w:noProof/>
-        </w:rPr>
-        <w:t>8</w:t>
-      </w:r>
-      <w:r>
-        <w:rPr>
-          <w:noProof/>
-        </w:rPr>
-        <w:fldChar w:fldCharType="end"/>
-      </w:r>
-    </w:p>
-    <w:p>
-      <w:pPr>
-        <w:pStyle w:val="Verzeichnis3"/>
-        <w:rPr>
-          <w:rFonts w:asciiTheme="minorHAnsi" w:eastAsiaTheme="minorEastAsia" w:hAnsiTheme="minorHAnsi" w:cstheme="minorBidi"/>
-          <w:noProof/>
-          <w:sz w:val="22"/>
-          <w:szCs w:val="22"/>
-          <w:lang w:val="de-DE" w:eastAsia="de-DE"/>
-        </w:rPr>
-      </w:pPr>
-      <w:r>
-        <w:rPr>
-          <w:noProof/>
-          <w:lang w:val="de-DE"/>
-        </w:rPr>
-        <w:t>3.3.4</w:t>
-      </w:r>
-      <w:r>
-        <w:rPr>
-          <w:rFonts w:asciiTheme="minorHAnsi" w:eastAsiaTheme="minorEastAsia" w:hAnsiTheme="minorHAnsi" w:cstheme="minorBidi"/>
-          <w:noProof/>
-          <w:sz w:val="22"/>
-          <w:szCs w:val="22"/>
-          <w:lang w:val="de-DE" w:eastAsia="de-DE"/>
-        </w:rPr>
-        <w:tab/>
-      </w:r>
-      <w:r>
-        <w:rPr>
-          <w:noProof/>
-          <w:lang w:val="de-DE"/>
-        </w:rPr>
-        <w:t>Accuracy</w:t>
-      </w:r>
-      <w:r>
-        <w:rPr>
-          <w:noProof/>
-        </w:rPr>
-        <w:tab/>
-      </w:r>
-      <w:r>
-        <w:rPr>
-          <w:noProof/>
-        </w:rPr>
-        <w:fldChar w:fldCharType="begin"/>
-      </w:r>
-      <w:r>
-        <w:rPr>
-          <w:noProof/>
-        </w:rPr>
-        <w:instrText xml:space="preserve"> PAGEREF _Toc433875846 \h </w:instrText>
+        <w:instrText xml:space="preserve"> PAGEREF _Toc435085381 \h </w:instrText>
       </w:r>
       <w:r>
         <w:rPr>
@@ -3496,7 +3200,7 @@
         <w:rPr>
           <w:noProof/>
         </w:rPr>
-        <w:t>3.3.5</w:t>
+        <w:t>3.3.1</w:t>
       </w:r>
       <w:r>
         <w:rPr>
@@ -3512,6 +3216,306 @@
         <w:rPr>
           <w:noProof/>
         </w:rPr>
+        <w:t>Availability</w:t>
+      </w:r>
+      <w:r>
+        <w:rPr>
+          <w:noProof/>
+        </w:rPr>
+        <w:tab/>
+      </w:r>
+      <w:r>
+        <w:rPr>
+          <w:noProof/>
+        </w:rPr>
+        <w:fldChar w:fldCharType="begin"/>
+      </w:r>
+      <w:r>
+        <w:rPr>
+          <w:noProof/>
+        </w:rPr>
+        <w:instrText xml:space="preserve"> PAGEREF _Toc435085382 \h </w:instrText>
+      </w:r>
+      <w:r>
+        <w:rPr>
+          <w:noProof/>
+        </w:rPr>
+      </w:r>
+      <w:r>
+        <w:rPr>
+          <w:noProof/>
+        </w:rPr>
+        <w:fldChar w:fldCharType="separate"/>
+      </w:r>
+      <w:r>
+        <w:rPr>
+          <w:noProof/>
+        </w:rPr>
+        <w:t>8</w:t>
+      </w:r>
+      <w:r>
+        <w:rPr>
+          <w:noProof/>
+        </w:rPr>
+        <w:fldChar w:fldCharType="end"/>
+      </w:r>
+    </w:p>
+    <w:p>
+      <w:pPr>
+        <w:pStyle w:val="Verzeichnis3"/>
+        <w:rPr>
+          <w:rFonts w:asciiTheme="minorHAnsi" w:eastAsiaTheme="minorEastAsia" w:hAnsiTheme="minorHAnsi" w:cstheme="minorBidi"/>
+          <w:noProof/>
+          <w:sz w:val="22"/>
+          <w:szCs w:val="22"/>
+          <w:lang w:eastAsia="de-DE"/>
+        </w:rPr>
+      </w:pPr>
+      <w:r>
+        <w:rPr>
+          <w:noProof/>
+        </w:rPr>
+        <w:t>3.3.2</w:t>
+      </w:r>
+      <w:r>
+        <w:rPr>
+          <w:rFonts w:asciiTheme="minorHAnsi" w:eastAsiaTheme="minorEastAsia" w:hAnsiTheme="minorHAnsi" w:cstheme="minorBidi"/>
+          <w:noProof/>
+          <w:sz w:val="22"/>
+          <w:szCs w:val="22"/>
+          <w:lang w:eastAsia="de-DE"/>
+        </w:rPr>
+        <w:tab/>
+      </w:r>
+      <w:r>
+        <w:rPr>
+          <w:noProof/>
+        </w:rPr>
+        <w:t>Mean Time Between Failures</w:t>
+      </w:r>
+      <w:r>
+        <w:rPr>
+          <w:noProof/>
+        </w:rPr>
+        <w:tab/>
+      </w:r>
+      <w:r>
+        <w:rPr>
+          <w:noProof/>
+        </w:rPr>
+        <w:fldChar w:fldCharType="begin"/>
+      </w:r>
+      <w:r>
+        <w:rPr>
+          <w:noProof/>
+        </w:rPr>
+        <w:instrText xml:space="preserve"> PAGEREF _Toc435085383 \h </w:instrText>
+      </w:r>
+      <w:r>
+        <w:rPr>
+          <w:noProof/>
+        </w:rPr>
+      </w:r>
+      <w:r>
+        <w:rPr>
+          <w:noProof/>
+        </w:rPr>
+        <w:fldChar w:fldCharType="separate"/>
+      </w:r>
+      <w:r>
+        <w:rPr>
+          <w:noProof/>
+        </w:rPr>
+        <w:t>8</w:t>
+      </w:r>
+      <w:r>
+        <w:rPr>
+          <w:noProof/>
+        </w:rPr>
+        <w:fldChar w:fldCharType="end"/>
+      </w:r>
+    </w:p>
+    <w:p>
+      <w:pPr>
+        <w:pStyle w:val="Verzeichnis3"/>
+        <w:rPr>
+          <w:rFonts w:asciiTheme="minorHAnsi" w:eastAsiaTheme="minorEastAsia" w:hAnsiTheme="minorHAnsi" w:cstheme="minorBidi"/>
+          <w:noProof/>
+          <w:sz w:val="22"/>
+          <w:szCs w:val="22"/>
+          <w:lang w:eastAsia="de-DE"/>
+        </w:rPr>
+      </w:pPr>
+      <w:r>
+        <w:rPr>
+          <w:noProof/>
+        </w:rPr>
+        <w:t>3.3.3</w:t>
+      </w:r>
+      <w:r>
+        <w:rPr>
+          <w:rFonts w:asciiTheme="minorHAnsi" w:eastAsiaTheme="minorEastAsia" w:hAnsiTheme="minorHAnsi" w:cstheme="minorBidi"/>
+          <w:noProof/>
+          <w:sz w:val="22"/>
+          <w:szCs w:val="22"/>
+          <w:lang w:eastAsia="de-DE"/>
+        </w:rPr>
+        <w:tab/>
+      </w:r>
+      <w:r>
+        <w:rPr>
+          <w:noProof/>
+        </w:rPr>
+        <w:t>Mean Time To Repair</w:t>
+      </w:r>
+      <w:r>
+        <w:rPr>
+          <w:noProof/>
+        </w:rPr>
+        <w:tab/>
+      </w:r>
+      <w:r>
+        <w:rPr>
+          <w:noProof/>
+        </w:rPr>
+        <w:fldChar w:fldCharType="begin"/>
+      </w:r>
+      <w:r>
+        <w:rPr>
+          <w:noProof/>
+        </w:rPr>
+        <w:instrText xml:space="preserve"> PAGEREF _Toc435085384 \h </w:instrText>
+      </w:r>
+      <w:r>
+        <w:rPr>
+          <w:noProof/>
+        </w:rPr>
+      </w:r>
+      <w:r>
+        <w:rPr>
+          <w:noProof/>
+        </w:rPr>
+        <w:fldChar w:fldCharType="separate"/>
+      </w:r>
+      <w:r>
+        <w:rPr>
+          <w:noProof/>
+        </w:rPr>
+        <w:t>8</w:t>
+      </w:r>
+      <w:r>
+        <w:rPr>
+          <w:noProof/>
+        </w:rPr>
+        <w:fldChar w:fldCharType="end"/>
+      </w:r>
+    </w:p>
+    <w:p>
+      <w:pPr>
+        <w:pStyle w:val="Verzeichnis3"/>
+        <w:rPr>
+          <w:rFonts w:asciiTheme="minorHAnsi" w:eastAsiaTheme="minorEastAsia" w:hAnsiTheme="minorHAnsi" w:cstheme="minorBidi"/>
+          <w:noProof/>
+          <w:sz w:val="22"/>
+          <w:szCs w:val="22"/>
+          <w:lang w:eastAsia="de-DE"/>
+        </w:rPr>
+      </w:pPr>
+      <w:r>
+        <w:rPr>
+          <w:noProof/>
+        </w:rPr>
+        <w:t>3.3.4</w:t>
+      </w:r>
+      <w:r>
+        <w:rPr>
+          <w:rFonts w:asciiTheme="minorHAnsi" w:eastAsiaTheme="minorEastAsia" w:hAnsiTheme="minorHAnsi" w:cstheme="minorBidi"/>
+          <w:noProof/>
+          <w:sz w:val="22"/>
+          <w:szCs w:val="22"/>
+          <w:lang w:eastAsia="de-DE"/>
+        </w:rPr>
+        <w:tab/>
+      </w:r>
+      <w:r>
+        <w:rPr>
+          <w:noProof/>
+        </w:rPr>
+        <w:t>Accuracy</w:t>
+      </w:r>
+      <w:r>
+        <w:rPr>
+          <w:noProof/>
+        </w:rPr>
+        <w:tab/>
+      </w:r>
+      <w:r>
+        <w:rPr>
+          <w:noProof/>
+        </w:rPr>
+        <w:fldChar w:fldCharType="begin"/>
+      </w:r>
+      <w:r>
+        <w:rPr>
+          <w:noProof/>
+        </w:rPr>
+        <w:instrText xml:space="preserve"> PAGEREF _Toc435085385 \h </w:instrText>
+      </w:r>
+      <w:r>
+        <w:rPr>
+          <w:noProof/>
+        </w:rPr>
+      </w:r>
+      <w:r>
+        <w:rPr>
+          <w:noProof/>
+        </w:rPr>
+        <w:fldChar w:fldCharType="separate"/>
+      </w:r>
+      <w:r>
+        <w:rPr>
+          <w:noProof/>
+        </w:rPr>
+        <w:t>8</w:t>
+      </w:r>
+      <w:r>
+        <w:rPr>
+          <w:noProof/>
+        </w:rPr>
+        <w:fldChar w:fldCharType="end"/>
+      </w:r>
+    </w:p>
+    <w:p>
+      <w:pPr>
+        <w:pStyle w:val="Verzeichnis3"/>
+        <w:rPr>
+          <w:rFonts w:asciiTheme="minorHAnsi" w:eastAsiaTheme="minorEastAsia" w:hAnsiTheme="minorHAnsi" w:cstheme="minorBidi"/>
+          <w:noProof/>
+          <w:sz w:val="22"/>
+          <w:szCs w:val="22"/>
+          <w:lang w:eastAsia="de-DE"/>
+        </w:rPr>
+      </w:pPr>
+      <w:r>
+        <w:rPr>
+          <w:noProof/>
+        </w:rPr>
+        <w:t>3.3.5</w:t>
+      </w:r>
+      <w:r>
+        <w:rPr>
+          <w:rFonts w:asciiTheme="minorHAnsi" w:eastAsiaTheme="minorEastAsia" w:hAnsiTheme="minorHAnsi" w:cstheme="minorBidi"/>
+          <w:noProof/>
+          <w:sz w:val="22"/>
+          <w:szCs w:val="22"/>
+          <w:lang w:eastAsia="de-DE"/>
+        </w:rPr>
+        <w:tab/>
+      </w:r>
+      <w:r>
+        <w:rPr>
+          <w:noProof/>
+        </w:rPr>
         <w:t>„Maximum Bugs or Defect Rate“ and „Bugs or Defect Rate“</w:t>
       </w:r>
       <w:r>
@@ -3530,7 +3534,7 @@
         <w:rPr>
           <w:noProof/>
         </w:rPr>
-        <w:instrText xml:space="preserve"> PAGEREF _Toc433875847 \h </w:instrText>
+        <w:instrText xml:space="preserve"> PAGEREF _Toc435085386 \h </w:instrText>
       </w:r>
       <w:r>
         <w:rPr>
@@ -3608,7 +3612,7 @@
         <w:rPr>
           <w:noProof/>
         </w:rPr>
-        <w:instrText xml:space="preserve"> PAGEREF _Toc433875848 \h </w:instrText>
+        <w:instrText xml:space="preserve"> PAGEREF _Toc435085387 \h </w:instrText>
       </w:r>
       <w:r>
         <w:rPr>
@@ -3683,7 +3687,7 @@
         <w:rPr>
           <w:noProof/>
         </w:rPr>
-        <w:instrText xml:space="preserve"> PAGEREF _Toc433875849 \h </w:instrText>
+        <w:instrText xml:space="preserve"> PAGEREF _Toc435085388 \h </w:instrText>
       </w:r>
       <w:r>
         <w:rPr>
@@ -3758,7 +3762,7 @@
         <w:rPr>
           <w:noProof/>
         </w:rPr>
-        <w:instrText xml:space="preserve"> PAGEREF _Toc433875850 \h </w:instrText>
+        <w:instrText xml:space="preserve"> PAGEREF _Toc435085389 \h </w:instrText>
       </w:r>
       <w:r>
         <w:rPr>
@@ -3833,7 +3837,7 @@
         <w:rPr>
           <w:noProof/>
         </w:rPr>
-        <w:instrText xml:space="preserve"> PAGEREF _Toc433875851 \h </w:instrText>
+        <w:instrText xml:space="preserve"> PAGEREF _Toc435085390 \h </w:instrText>
       </w:r>
       <w:r>
         <w:rPr>
@@ -3908,7 +3912,7 @@
         <w:rPr>
           <w:noProof/>
         </w:rPr>
-        <w:instrText xml:space="preserve"> PAGEREF _Toc433875852 \h </w:instrText>
+        <w:instrText xml:space="preserve"> PAGEREF _Toc435085391 \h </w:instrText>
       </w:r>
       <w:r>
         <w:rPr>
@@ -3983,7 +3987,7 @@
         <w:rPr>
           <w:noProof/>
         </w:rPr>
-        <w:instrText xml:space="preserve"> PAGEREF _Toc433875853 \h </w:instrText>
+        <w:instrText xml:space="preserve"> PAGEREF _Toc435085392 \h </w:instrText>
       </w:r>
       <w:r>
         <w:rPr>
@@ -4061,7 +4065,7 @@
         <w:rPr>
           <w:noProof/>
         </w:rPr>
-        <w:instrText xml:space="preserve"> PAGEREF _Toc433875854 \h </w:instrText>
+        <w:instrText xml:space="preserve"> PAGEREF _Toc435085393 \h </w:instrText>
       </w:r>
       <w:r>
         <w:rPr>
@@ -4139,7 +4143,7 @@
         <w:rPr>
           <w:noProof/>
         </w:rPr>
-        <w:instrText xml:space="preserve"> PAGEREF _Toc433875855 \h </w:instrText>
+        <w:instrText xml:space="preserve"> PAGEREF _Toc435085394 \h </w:instrText>
       </w:r>
       <w:r>
         <w:rPr>
@@ -4217,7 +4221,7 @@
         <w:rPr>
           <w:noProof/>
         </w:rPr>
-        <w:instrText xml:space="preserve"> PAGEREF _Toc433875856 \h </w:instrText>
+        <w:instrText xml:space="preserve"> PAGEREF _Toc435085395 \h </w:instrText>
       </w:r>
       <w:r>
         <w:rPr>
@@ -4295,7 +4299,7 @@
         <w:rPr>
           <w:noProof/>
         </w:rPr>
-        <w:instrText xml:space="preserve"> PAGEREF _Toc433875857 \h </w:instrText>
+        <w:instrText xml:space="preserve"> PAGEREF _Toc435085396 \h </w:instrText>
       </w:r>
       <w:r>
         <w:rPr>
@@ -4373,7 +4377,7 @@
         <w:rPr>
           <w:noProof/>
         </w:rPr>
-        <w:instrText xml:space="preserve"> PAGEREF _Toc433875858 \h </w:instrText>
+        <w:instrText xml:space="preserve"> PAGEREF _Toc435085397 \h </w:instrText>
       </w:r>
       <w:r>
         <w:rPr>
@@ -4432,6 +4436,8 @@
         </w:rPr>
         <w:t>User Interfaces</w:t>
       </w:r>
+      <w:bookmarkStart w:id="0" w:name="_GoBack"/>
+      <w:bookmarkEnd w:id="0"/>
       <w:r>
         <w:rPr>
           <w:noProof/>
@@ -4448,7 +4454,7 @@
         <w:rPr>
           <w:noProof/>
         </w:rPr>
-        <w:instrText xml:space="preserve"> PAGEREF _Toc433875859 \h </w:instrText>
+        <w:instrText xml:space="preserve"> PAGEREF _Toc435085398 \h </w:instrText>
       </w:r>
       <w:r>
         <w:rPr>
@@ -4523,7 +4529,7 @@
         <w:rPr>
           <w:noProof/>
         </w:rPr>
-        <w:instrText xml:space="preserve"> PAGEREF _Toc433875860 \h </w:instrText>
+        <w:instrText xml:space="preserve"> PAGEREF _Toc435085399 \h </w:instrText>
       </w:r>
       <w:r>
         <w:rPr>
@@ -4598,7 +4604,7 @@
         <w:rPr>
           <w:noProof/>
         </w:rPr>
-        <w:instrText xml:space="preserve"> PAGEREF _Toc433875861 \h </w:instrText>
+        <w:instrText xml:space="preserve"> PAGEREF _Toc435085400 \h </w:instrText>
       </w:r>
       <w:r>
         <w:rPr>
@@ -4673,7 +4679,7 @@
         <w:rPr>
           <w:noProof/>
         </w:rPr>
-        <w:instrText xml:space="preserve"> PAGEREF _Toc433875862 \h </w:instrText>
+        <w:instrText xml:space="preserve"> PAGEREF _Toc435085401 \h </w:instrText>
       </w:r>
       <w:r>
         <w:rPr>
@@ -4752,7 +4758,7 @@
         <w:rPr>
           <w:noProof/>
         </w:rPr>
-        <w:instrText xml:space="preserve"> PAGEREF _Toc433875863 \h </w:instrText>
+        <w:instrText xml:space="preserve"> PAGEREF _Toc435085402 \h </w:instrText>
       </w:r>
       <w:r>
         <w:rPr>
@@ -4830,7 +4836,7 @@
         <w:rPr>
           <w:noProof/>
         </w:rPr>
-        <w:instrText xml:space="preserve"> PAGEREF _Toc433875864 \h </w:instrText>
+        <w:instrText xml:space="preserve"> PAGEREF _Toc435085403 \h </w:instrText>
       </w:r>
       <w:r>
         <w:rPr>
@@ -4910,7 +4916,7 @@
         <w:rPr>
           <w:noProof/>
         </w:rPr>
-        <w:instrText xml:space="preserve"> PAGEREF _Toc433875865 \h </w:instrText>
+        <w:instrText xml:space="preserve"> PAGEREF _Toc435085404 \h </w:instrText>
       </w:r>
       <w:r>
         <w:rPr>
@@ -4990,7 +4996,7 @@
         <w:rPr>
           <w:noProof/>
         </w:rPr>
-        <w:instrText xml:space="preserve"> PAGEREF _Toc433875866 \h </w:instrText>
+        <w:instrText xml:space="preserve"> PAGEREF _Toc435085405 \h </w:instrText>
       </w:r>
       <w:r>
         <w:rPr>
@@ -5102,7 +5108,7 @@
           <w:lang w:val="de-DE"/>
         </w:rPr>
       </w:pPr>
-      <w:bookmarkStart w:id="0" w:name="_Toc433875815"/>
+      <w:bookmarkStart w:id="1" w:name="_Toc435085354"/>
       <w:proofErr w:type="spellStart"/>
       <w:r>
         <w:rPr>
@@ -5110,7 +5116,7 @@
         </w:rPr>
         <w:t>Introduction</w:t>
       </w:r>
-      <w:bookmarkEnd w:id="0"/>
+      <w:bookmarkEnd w:id="1"/>
       <w:proofErr w:type="spellEnd"/>
     </w:p>
     <w:p>
@@ -5169,7 +5175,7 @@
           <w:lang w:val="de-DE"/>
         </w:rPr>
       </w:pPr>
-      <w:bookmarkStart w:id="1" w:name="_Toc433875816"/>
+      <w:bookmarkStart w:id="2" w:name="_Toc435085355"/>
       <w:proofErr w:type="spellStart"/>
       <w:r>
         <w:rPr>
@@ -5177,7 +5183,7 @@
         </w:rPr>
         <w:t>Purpose</w:t>
       </w:r>
-      <w:bookmarkEnd w:id="1"/>
+      <w:bookmarkEnd w:id="2"/>
       <w:proofErr w:type="spellEnd"/>
     </w:p>
     <w:p>
@@ -5210,7 +5216,7 @@
           <w:lang w:val="de-DE"/>
         </w:rPr>
       </w:pPr>
-      <w:bookmarkStart w:id="2" w:name="_Toc433875817"/>
+      <w:bookmarkStart w:id="3" w:name="_Toc435085356"/>
       <w:proofErr w:type="spellStart"/>
       <w:r>
         <w:rPr>
@@ -5218,7 +5224,7 @@
         </w:rPr>
         <w:t>Scope</w:t>
       </w:r>
-      <w:bookmarkEnd w:id="2"/>
+      <w:bookmarkEnd w:id="3"/>
       <w:proofErr w:type="spellEnd"/>
     </w:p>
     <w:p>
@@ -5249,7 +5255,7 @@
           <w:lang w:val="de-DE"/>
         </w:rPr>
       </w:pPr>
-      <w:bookmarkStart w:id="3" w:name="_Toc433875818"/>
+      <w:bookmarkStart w:id="4" w:name="_Toc435085357"/>
       <w:proofErr w:type="spellStart"/>
       <w:r>
         <w:rPr>
@@ -5299,7 +5305,7 @@
         </w:rPr>
         <w:t>Abbreviations</w:t>
       </w:r>
-      <w:bookmarkEnd w:id="3"/>
+      <w:bookmarkEnd w:id="4"/>
       <w:proofErr w:type="spellEnd"/>
     </w:p>
     <w:p>
@@ -5528,6 +5534,12 @@
                 <w:lang w:val="de-DE"/>
               </w:rPr>
             </w:pPr>
+            <w:r>
+              <w:rPr>
+                <w:lang w:val="de-DE"/>
+              </w:rPr>
+              <w:t>SAD</w:t>
+            </w:r>
           </w:p>
         </w:tc>
         <w:tc>
@@ -5540,58 +5552,34 @@
                 <w:lang w:val="de-DE"/>
               </w:rPr>
             </w:pPr>
-          </w:p>
-        </w:tc>
-      </w:tr>
-      <w:tr>
-        <w:tc>
-          <w:tcPr>
-            <w:tcW w:w="2376" w:type="dxa"/>
-          </w:tcPr>
-          <w:p>
-            <w:pPr>
+            <w:r>
               <w:rPr>
                 <w:lang w:val="de-DE"/>
               </w:rPr>
-            </w:pPr>
-          </w:p>
-        </w:tc>
-        <w:tc>
-          <w:tcPr>
-            <w:tcW w:w="7124" w:type="dxa"/>
-          </w:tcPr>
-          <w:p>
-            <w:pPr>
+              <w:t xml:space="preserve">Software </w:t>
+            </w:r>
+            <w:proofErr w:type="spellStart"/>
+            <w:r>
               <w:rPr>
                 <w:lang w:val="de-DE"/>
               </w:rPr>
-            </w:pPr>
-          </w:p>
-        </w:tc>
-      </w:tr>
-      <w:tr>
-        <w:tc>
-          <w:tcPr>
-            <w:tcW w:w="2376" w:type="dxa"/>
-          </w:tcPr>
-          <w:p>
-            <w:pPr>
+              <w:t>Architecture</w:t>
+            </w:r>
+            <w:proofErr w:type="spellEnd"/>
+            <w:r>
               <w:rPr>
                 <w:lang w:val="de-DE"/>
               </w:rPr>
-            </w:pPr>
-          </w:p>
-        </w:tc>
-        <w:tc>
-          <w:tcPr>
-            <w:tcW w:w="7124" w:type="dxa"/>
-          </w:tcPr>
-          <w:p>
-            <w:pPr>
+              <w:t xml:space="preserve"> </w:t>
+            </w:r>
+            <w:proofErr w:type="spellStart"/>
+            <w:r>
               <w:rPr>
                 <w:lang w:val="de-DE"/>
               </w:rPr>
-            </w:pPr>
+              <w:t>Document</w:t>
+            </w:r>
+            <w:proofErr w:type="spellEnd"/>
           </w:p>
         </w:tc>
       </w:tr>
@@ -5610,14 +5598,14 @@
           <w:lang w:val="de-DE"/>
         </w:rPr>
       </w:pPr>
-      <w:bookmarkStart w:id="4" w:name="_Toc433875819"/>
+      <w:bookmarkStart w:id="5" w:name="_Toc435085358"/>
       <w:r>
         <w:rPr>
           <w:lang w:val="de-DE"/>
         </w:rPr>
         <w:t>References</w:t>
       </w:r>
-      <w:bookmarkEnd w:id="4"/>
+      <w:bookmarkEnd w:id="5"/>
     </w:p>
     <w:p>
       <w:pPr>
@@ -5907,35 +5895,49 @@
       <w:pPr>
         <w:ind w:left="720"/>
       </w:pPr>
-      <w:r>
-        <w:fldChar w:fldCharType="begin"/>
-      </w:r>
-      <w:r>
-        <w:instrText xml:space="preserve"> HYPERLINK "</w:instrText>
-      </w:r>
-      <w:r>
-        <w:instrText>https://github.com/nappydevelopment/docs/blo</w:instrText>
-      </w:r>
-      <w:r>
-        <w:instrText xml:space="preserve">b/master/pdfs/Class_Diagramm.pdf" </w:instrText>
-      </w:r>
-      <w:r>
-        <w:fldChar w:fldCharType="separate"/>
-      </w:r>
-      <w:r>
-        <w:rPr>
-          <w:rStyle w:val="Hyperlink"/>
-        </w:rPr>
-        <w:t>https://github.com/nappydevelopment/docs/blob/master/pdfs/Class_Diagramm.pdf</w:t>
-      </w:r>
-      <w:r>
-        <w:fldChar w:fldCharType="end"/>
-      </w:r>
+      <w:hyperlink r:id="rId20" w:history="1">
+        <w:r>
+          <w:rPr>
+            <w:rStyle w:val="Hyperlink"/>
+          </w:rPr>
+          <w:t>https://github.com/nappydevelopment/docs/blob/master/pdfs/Class%20Diagram.svg</w:t>
+        </w:r>
+      </w:hyperlink>
       <w:r>
         <w:t xml:space="preserve"> </w:t>
       </w:r>
-      <w:bookmarkStart w:id="5" w:name="_GoBack"/>
-      <w:bookmarkEnd w:id="5"/>
+    </w:p>
+    <w:p>
+      <w:pPr>
+        <w:ind w:left="720"/>
+      </w:pPr>
+    </w:p>
+    <w:p>
+      <w:pPr>
+        <w:ind w:left="720"/>
+      </w:pPr>
+      <w:r>
+        <w:t>Software Architecture Document</w:t>
+      </w:r>
+      <w:proofErr w:type="gramStart"/>
+      <w:r>
+        <w:t>:</w:t>
+      </w:r>
+      <w:proofErr w:type="gramEnd"/>
+      <w:r>
+        <w:br/>
+      </w:r>
+      <w:hyperlink r:id="rId21" w:history="1">
+        <w:r>
+          <w:rPr>
+            <w:rStyle w:val="Hyperlink"/>
+          </w:rPr>
+          <w:t>https://github.com/nappydevelopment/docs/blob/master/pdfs/Software%20Architecture%20Document.pdf</w:t>
+        </w:r>
+      </w:hyperlink>
+      <w:r>
+        <w:t xml:space="preserve"> </w:t>
+      </w:r>
     </w:p>
     <w:p>
       <w:pPr>
@@ -5944,12 +5946,13 @@
           <w:lang w:val="de-DE"/>
         </w:rPr>
       </w:pPr>
-      <w:bookmarkStart w:id="6" w:name="_Toc433875820"/>
+      <w:bookmarkStart w:id="6" w:name="_Toc435085359"/>
       <w:proofErr w:type="spellStart"/>
       <w:r>
         <w:rPr>
           <w:lang w:val="de-DE"/>
         </w:rPr>
+        <w:lastRenderedPageBreak/>
         <w:t>Overview</w:t>
       </w:r>
       <w:bookmarkEnd w:id="6"/>
@@ -5982,21 +5985,12 @@
     </w:p>
     <w:p>
       <w:pPr>
-        <w:ind w:firstLine="720"/>
-        <w:rPr>
-          <w:color w:val="000000"/>
-          <w:lang w:val="de-DE"/>
-        </w:rPr>
-      </w:pPr>
-    </w:p>
-    <w:p>
-      <w:pPr>
         <w:pStyle w:val="berschrift1"/>
         <w:rPr>
           <w:lang w:val="de-DE"/>
         </w:rPr>
       </w:pPr>
-      <w:bookmarkStart w:id="7" w:name="_Toc433875821"/>
+      <w:bookmarkStart w:id="7" w:name="_Toc435085360"/>
       <w:r>
         <w:rPr>
           <w:lang w:val="de-DE"/>
@@ -6140,7 +6134,7 @@
           <w:lang w:val="de-DE"/>
         </w:rPr>
       </w:pPr>
-      <w:bookmarkStart w:id="8" w:name="_Toc433875822"/>
+      <w:bookmarkStart w:id="8" w:name="_Toc435085361"/>
       <w:proofErr w:type="spellStart"/>
       <w:r>
         <w:rPr>
@@ -6290,7 +6284,7 @@
           <w:lang w:val="de-DE"/>
         </w:rPr>
       </w:pPr>
-      <w:bookmarkStart w:id="9" w:name="_Toc433875823"/>
+      <w:bookmarkStart w:id="9" w:name="_Toc435085362"/>
       <w:proofErr w:type="spellStart"/>
       <w:r>
         <w:rPr>
@@ -6412,7 +6406,7 @@
           <w:lang w:val="de-DE"/>
         </w:rPr>
       </w:pPr>
-      <w:bookmarkStart w:id="10" w:name="_Toc433875824"/>
+      <w:bookmarkStart w:id="10" w:name="_Toc435085363"/>
       <w:r>
         <w:rPr>
           <w:lang w:val="de-DE"/>
@@ -6492,7 +6486,7 @@
           <w:lang w:val="de-DE"/>
         </w:rPr>
       </w:pPr>
-      <w:bookmarkStart w:id="11" w:name="_Toc433875825"/>
+      <w:bookmarkStart w:id="11" w:name="_Toc435085364"/>
       <w:proofErr w:type="spellStart"/>
       <w:r>
         <w:rPr>
@@ -6580,7 +6574,7 @@
           <w:lang w:val="de-DE"/>
         </w:rPr>
       </w:pPr>
-      <w:bookmarkStart w:id="12" w:name="_Toc433875826"/>
+      <w:bookmarkStart w:id="12" w:name="_Toc435085365"/>
       <w:proofErr w:type="spellStart"/>
       <w:r>
         <w:rPr>
@@ -6776,7 +6770,7 @@
           <w:lang w:val="de-DE"/>
         </w:rPr>
       </w:pPr>
-      <w:bookmarkStart w:id="13" w:name="_Toc433875827"/>
+      <w:bookmarkStart w:id="13" w:name="_Toc435085366"/>
       <w:proofErr w:type="spellStart"/>
       <w:r>
         <w:rPr>
@@ -6916,38 +6910,18 @@
     </w:p>
     <w:p>
       <w:pPr>
-        <w:rPr>
-          <w:lang w:val="de-DE"/>
-        </w:rPr>
-      </w:pPr>
-    </w:p>
-    <w:p>
-      <w:pPr>
-        <w:rPr>
-          <w:lang w:val="de-DE"/>
-        </w:rPr>
-      </w:pPr>
-    </w:p>
-    <w:p>
-      <w:pPr>
-        <w:rPr>
-          <w:lang w:val="de-DE"/>
-        </w:rPr>
-      </w:pPr>
-    </w:p>
-    <w:p>
-      <w:pPr>
         <w:pStyle w:val="berschrift1"/>
         <w:rPr>
           <w:lang w:val="de-DE"/>
         </w:rPr>
       </w:pPr>
-      <w:bookmarkStart w:id="14" w:name="_Toc433875828"/>
+      <w:bookmarkStart w:id="14" w:name="_Toc435085367"/>
       <w:proofErr w:type="spellStart"/>
       <w:r>
         <w:rPr>
           <w:lang w:val="de-DE"/>
         </w:rPr>
+        <w:lastRenderedPageBreak/>
         <w:t>Specific</w:t>
       </w:r>
       <w:proofErr w:type="spellEnd"/>
@@ -6980,7 +6954,7 @@
           <w:lang w:val="de-DE"/>
         </w:rPr>
       </w:pPr>
-      <w:bookmarkStart w:id="15" w:name="_Toc433875829"/>
+      <w:bookmarkStart w:id="15" w:name="_Toc435085368"/>
       <w:proofErr w:type="spellStart"/>
       <w:r>
         <w:rPr>
@@ -6999,7 +6973,7 @@
           <w:lang w:val="de-DE"/>
         </w:rPr>
       </w:pPr>
-      <w:bookmarkStart w:id="16" w:name="_Toc433875830"/>
+      <w:bookmarkStart w:id="16" w:name="_Toc435085369"/>
       <w:r>
         <w:rPr>
           <w:i w:val="0"/>
@@ -7065,7 +7039,7 @@
       <w:r>
         <w:t xml:space="preserve"> 1: </w:t>
       </w:r>
-      <w:hyperlink r:id="rId20" w:history="1">
+      <w:hyperlink r:id="rId22" w:history="1">
         <w:r>
           <w:rPr>
             <w:rStyle w:val="Hyperlink"/>
@@ -7105,7 +7079,7 @@
       <w:pPr>
         <w:ind w:firstLine="720"/>
       </w:pPr>
-      <w:hyperlink r:id="rId21" w:history="1">
+      <w:hyperlink r:id="rId23" w:history="1">
         <w:r>
           <w:rPr>
             <w:rStyle w:val="Hyperlink"/>
@@ -7125,7 +7099,7 @@
           <w:lang w:val="de-DE"/>
         </w:rPr>
       </w:pPr>
-      <w:bookmarkStart w:id="17" w:name="_Toc433875831"/>
+      <w:bookmarkStart w:id="17" w:name="_Toc435085370"/>
       <w:r>
         <w:rPr>
           <w:i w:val="0"/>
@@ -7199,7 +7173,7 @@
           <w:lang w:val="de-DE"/>
         </w:rPr>
       </w:pPr>
-      <w:bookmarkStart w:id="18" w:name="_Toc433875832"/>
+      <w:bookmarkStart w:id="18" w:name="_Toc435085371"/>
       <w:r>
         <w:rPr>
           <w:i w:val="0"/>
@@ -7252,7 +7226,7 @@
           <w:lang w:val="de-DE"/>
         </w:rPr>
       </w:pPr>
-      <w:hyperlink r:id="rId22" w:history="1">
+      <w:hyperlink r:id="rId24" w:history="1">
         <w:r>
           <w:rPr>
             <w:rStyle w:val="Hyperlink"/>
@@ -7276,7 +7250,7 @@
           <w:lang w:val="de-DE"/>
         </w:rPr>
       </w:pPr>
-      <w:bookmarkStart w:id="19" w:name="_Toc433875833"/>
+      <w:bookmarkStart w:id="19" w:name="_Toc435085372"/>
       <w:r>
         <w:rPr>
           <w:i w:val="0"/>
@@ -7329,7 +7303,7 @@
           <w:lang w:val="de-DE"/>
         </w:rPr>
       </w:pPr>
-      <w:hyperlink r:id="rId23" w:history="1">
+      <w:hyperlink r:id="rId25" w:history="1">
         <w:r>
           <w:rPr>
             <w:rStyle w:val="Hyperlink"/>
@@ -7353,7 +7327,7 @@
           <w:lang w:val="de-DE"/>
         </w:rPr>
       </w:pPr>
-      <w:bookmarkStart w:id="20" w:name="_Toc433875834"/>
+      <w:bookmarkStart w:id="20" w:name="_Toc435085373"/>
       <w:r>
         <w:rPr>
           <w:i w:val="0"/>
@@ -7385,7 +7359,7 @@
           <w:lang w:val="de-DE"/>
         </w:rPr>
       </w:pPr>
-      <w:bookmarkStart w:id="21" w:name="_Toc433875835"/>
+      <w:bookmarkStart w:id="21" w:name="_Toc435085374"/>
       <w:r>
         <w:rPr>
           <w:i w:val="0"/>
@@ -7417,7 +7391,7 @@
           <w:lang w:val="de-DE"/>
         </w:rPr>
       </w:pPr>
-      <w:bookmarkStart w:id="22" w:name="_Toc433875836"/>
+      <w:bookmarkStart w:id="22" w:name="_Toc435085375"/>
       <w:r>
         <w:rPr>
           <w:i w:val="0"/>
@@ -7486,7 +7460,7 @@
           <w:lang w:val="de-DE"/>
         </w:rPr>
       </w:pPr>
-      <w:hyperlink r:id="rId24" w:history="1">
+      <w:hyperlink r:id="rId26" w:history="1">
         <w:r>
           <w:rPr>
             <w:rStyle w:val="Hyperlink"/>
@@ -7510,7 +7484,7 @@
           <w:lang w:val="de-DE"/>
         </w:rPr>
       </w:pPr>
-      <w:bookmarkStart w:id="23" w:name="_Toc433875837"/>
+      <w:bookmarkStart w:id="23" w:name="_Toc435085376"/>
       <w:r>
         <w:rPr>
           <w:i w:val="0"/>
@@ -7555,7 +7529,7 @@
           <w:lang w:val="de-DE"/>
         </w:rPr>
       </w:pPr>
-      <w:bookmarkStart w:id="24" w:name="_Toc433875838"/>
+      <w:bookmarkStart w:id="24" w:name="_Toc435085377"/>
       <w:r>
         <w:rPr>
           <w:lang w:val="de-DE"/>
@@ -7578,7 +7552,7 @@
           <w:lang w:val="de-DE"/>
         </w:rPr>
       </w:pPr>
-      <w:bookmarkStart w:id="25" w:name="_Toc433875839"/>
+      <w:bookmarkStart w:id="25" w:name="_Toc435085378"/>
       <w:r>
         <w:rPr>
           <w:i w:val="0"/>
@@ -7617,7 +7591,7 @@
           <w:lang w:val="de-DE"/>
         </w:rPr>
       </w:pPr>
-      <w:bookmarkStart w:id="26" w:name="_Toc433875840"/>
+      <w:bookmarkStart w:id="26" w:name="_Toc435085379"/>
       <w:r>
         <w:rPr>
           <w:i w:val="0"/>
@@ -7690,7 +7664,7 @@
           <w:lang w:val="de-DE"/>
         </w:rPr>
       </w:pPr>
-      <w:bookmarkStart w:id="27" w:name="_Toc433875841"/>
+      <w:bookmarkStart w:id="27" w:name="_Toc435085380"/>
       <w:r>
         <w:rPr>
           <w:i w:val="0"/>
@@ -7755,7 +7729,7 @@
           <w:lang w:val="de-DE"/>
         </w:rPr>
       </w:pPr>
-      <w:bookmarkStart w:id="28" w:name="_Toc433875842"/>
+      <w:bookmarkStart w:id="28" w:name="_Toc435085381"/>
       <w:proofErr w:type="spellStart"/>
       <w:r>
         <w:rPr>
@@ -7780,7 +7754,7 @@
           <w:lang w:val="de-DE"/>
         </w:rPr>
       </w:pPr>
-      <w:bookmarkStart w:id="29" w:name="_Toc433875843"/>
+      <w:bookmarkStart w:id="29" w:name="_Toc435085382"/>
       <w:proofErr w:type="spellStart"/>
       <w:r>
         <w:rPr>
@@ -7820,7 +7794,7 @@
           <w:lang w:val="de-DE"/>
         </w:rPr>
       </w:pPr>
-      <w:bookmarkStart w:id="30" w:name="_Toc433875844"/>
+      <w:bookmarkStart w:id="30" w:name="_Toc435085383"/>
       <w:proofErr w:type="spellStart"/>
       <w:r>
         <w:rPr>
@@ -7900,7 +7874,7 @@
           <w:lang w:val="de-DE"/>
         </w:rPr>
       </w:pPr>
-      <w:bookmarkStart w:id="31" w:name="_Toc433875845"/>
+      <w:bookmarkStart w:id="31" w:name="_Toc435085384"/>
       <w:proofErr w:type="spellStart"/>
       <w:r>
         <w:rPr>
@@ -7987,7 +7961,7 @@
           <w:lang w:val="de-DE"/>
         </w:rPr>
       </w:pPr>
-      <w:bookmarkStart w:id="32" w:name="_Toc433875846"/>
+      <w:bookmarkStart w:id="32" w:name="_Toc435085385"/>
       <w:proofErr w:type="spellStart"/>
       <w:r>
         <w:rPr>
@@ -8023,7 +7997,7 @@
           <w:i w:val="0"/>
         </w:rPr>
       </w:pPr>
-      <w:bookmarkStart w:id="33" w:name="_Toc433875847"/>
+      <w:bookmarkStart w:id="33" w:name="_Toc435085386"/>
       <w:r>
         <w:rPr>
           <w:i w:val="0"/>
@@ -8276,7 +8250,7 @@
           <w:lang w:val="de-DE"/>
         </w:rPr>
       </w:pPr>
-      <w:bookmarkStart w:id="34" w:name="_Toc433875848"/>
+      <w:bookmarkStart w:id="34" w:name="_Toc435085387"/>
       <w:r>
         <w:rPr>
           <w:lang w:val="de-DE"/>
@@ -8293,7 +8267,7 @@
           <w:lang w:val="de-DE"/>
         </w:rPr>
       </w:pPr>
-      <w:bookmarkStart w:id="35" w:name="_Toc433875849"/>
+      <w:bookmarkStart w:id="35" w:name="_Toc435085388"/>
       <w:r>
         <w:rPr>
           <w:i w:val="0"/>
@@ -8433,7 +8407,7 @@
           <w:lang w:val="de-DE"/>
         </w:rPr>
       </w:pPr>
-      <w:bookmarkStart w:id="36" w:name="_Toc433875850"/>
+      <w:bookmarkStart w:id="36" w:name="_Toc435085389"/>
       <w:proofErr w:type="spellStart"/>
       <w:r>
         <w:rPr>
@@ -8470,7 +8444,7 @@
           <w:lang w:val="de-DE"/>
         </w:rPr>
       </w:pPr>
-      <w:bookmarkStart w:id="37" w:name="_Toc433875851"/>
+      <w:bookmarkStart w:id="37" w:name="_Toc435085390"/>
       <w:proofErr w:type="spellStart"/>
       <w:r>
         <w:rPr>
@@ -8560,7 +8534,7 @@
           <w:lang w:val="de-DE"/>
         </w:rPr>
       </w:pPr>
-      <w:bookmarkStart w:id="38" w:name="_Toc433875852"/>
+      <w:bookmarkStart w:id="38" w:name="_Toc435085391"/>
       <w:r>
         <w:rPr>
           <w:i w:val="0"/>
@@ -8604,7 +8578,7 @@
           <w:lang w:val="de-DE"/>
         </w:rPr>
       </w:pPr>
-      <w:bookmarkStart w:id="39" w:name="_Toc433875853"/>
+      <w:bookmarkStart w:id="39" w:name="_Toc435085392"/>
       <w:proofErr w:type="spellStart"/>
       <w:r>
         <w:rPr>
@@ -8715,7 +8689,7 @@
           <w:lang w:val="de-DE"/>
         </w:rPr>
       </w:pPr>
-      <w:bookmarkStart w:id="40" w:name="_Toc433875854"/>
+      <w:bookmarkStart w:id="40" w:name="_Toc435085393"/>
       <w:proofErr w:type="spellStart"/>
       <w:r>
         <w:rPr>
@@ -8761,7 +8735,7 @@
           <w:lang w:val="de-DE"/>
         </w:rPr>
       </w:pPr>
-      <w:bookmarkStart w:id="41" w:name="_Toc433875855"/>
+      <w:bookmarkStart w:id="41" w:name="_Toc435085394"/>
       <w:r>
         <w:rPr>
           <w:lang w:val="de-DE"/>
@@ -8811,7 +8785,7 @@
       <w:pPr>
         <w:pStyle w:val="berschrift2"/>
       </w:pPr>
-      <w:bookmarkStart w:id="42" w:name="_Toc433875856"/>
+      <w:bookmarkStart w:id="42" w:name="_Toc435085395"/>
       <w:r>
         <w:t>On-line User Documentation and Help System Requirements</w:t>
       </w:r>
@@ -8858,7 +8832,7 @@
           <w:lang w:val="de-DE"/>
         </w:rPr>
       </w:pPr>
-      <w:bookmarkStart w:id="43" w:name="_Toc433875857"/>
+      <w:bookmarkStart w:id="43" w:name="_Toc435085396"/>
       <w:proofErr w:type="spellStart"/>
       <w:r>
         <w:rPr>
@@ -8916,7 +8890,7 @@
           <w:lang w:val="de-DE"/>
         </w:rPr>
       </w:pPr>
-      <w:bookmarkStart w:id="44" w:name="_Toc433875858"/>
+      <w:bookmarkStart w:id="44" w:name="_Toc435085397"/>
       <w:r>
         <w:rPr>
           <w:lang w:val="de-DE"/>
@@ -8934,7 +8908,7 @@
           <w:lang w:val="de-DE"/>
         </w:rPr>
       </w:pPr>
-      <w:bookmarkStart w:id="45" w:name="_Toc433875859"/>
+      <w:bookmarkStart w:id="45" w:name="_Toc435085398"/>
       <w:r>
         <w:rPr>
           <w:i w:val="0"/>
@@ -8973,7 +8947,7 @@
           <w:lang w:val="de-DE"/>
         </w:rPr>
       </w:pPr>
-      <w:hyperlink r:id="rId25" w:history="1">
+      <w:hyperlink r:id="rId27" w:history="1">
         <w:r>
           <w:rPr>
             <w:rStyle w:val="Hyperlink"/>
@@ -9048,7 +9022,7 @@
           <w:lang w:val="de-DE"/>
         </w:rPr>
       </w:pPr>
-      <w:bookmarkStart w:id="46" w:name="_Toc433875860"/>
+      <w:bookmarkStart w:id="46" w:name="_Toc435085399"/>
       <w:r>
         <w:rPr>
           <w:i w:val="0"/>
@@ -9095,7 +9069,7 @@
           <w:lang w:val="de-DE"/>
         </w:rPr>
       </w:pPr>
-      <w:bookmarkStart w:id="47" w:name="_Toc433875861"/>
+      <w:bookmarkStart w:id="47" w:name="_Toc435085400"/>
       <w:r>
         <w:rPr>
           <w:i w:val="0"/>
@@ -9142,7 +9116,7 @@
           <w:lang w:val="de-DE"/>
         </w:rPr>
       </w:pPr>
-      <w:bookmarkStart w:id="48" w:name="_Toc433875862"/>
+      <w:bookmarkStart w:id="48" w:name="_Toc435085401"/>
       <w:r>
         <w:rPr>
           <w:i w:val="0"/>
@@ -9187,7 +9161,7 @@
           <w:lang w:val="de-DE"/>
         </w:rPr>
       </w:pPr>
-      <w:bookmarkStart w:id="49" w:name="_Toc433875863"/>
+      <w:bookmarkStart w:id="49" w:name="_Toc435085402"/>
       <w:r>
         <w:rPr>
           <w:lang w:val="de-DE"/>
@@ -9236,7 +9210,7 @@
       <w:pPr>
         <w:pStyle w:val="berschrift2"/>
       </w:pPr>
-      <w:bookmarkStart w:id="50" w:name="_Toc433875864"/>
+      <w:bookmarkStart w:id="50" w:name="_Toc435085403"/>
       <w:r>
         <w:t>Legal, Copyright, and Other Notices</w:t>
       </w:r>
@@ -9258,7 +9232,7 @@
       <w:r>
         <w:t xml:space="preserve">GitHub: </w:t>
       </w:r>
-      <w:hyperlink r:id="rId26" w:history="1">
+      <w:hyperlink r:id="rId28" w:history="1">
         <w:r>
           <w:rPr>
             <w:rStyle w:val="Hyperlink"/>
@@ -9277,7 +9251,7 @@
           <w:lang w:val="de-DE"/>
         </w:rPr>
       </w:pPr>
-      <w:bookmarkStart w:id="51" w:name="_Toc433875865"/>
+      <w:bookmarkStart w:id="51" w:name="_Toc435085404"/>
       <w:proofErr w:type="spellStart"/>
       <w:r>
         <w:rPr>
@@ -9343,7 +9317,7 @@
           <w:lang w:val="de-DE"/>
         </w:rPr>
       </w:pPr>
-      <w:bookmarkStart w:id="52" w:name="_Toc433875866"/>
+      <w:bookmarkStart w:id="52" w:name="_Toc435085405"/>
       <w:proofErr w:type="spellStart"/>
       <w:r>
         <w:rPr>
@@ -9389,10 +9363,10 @@
       </w:r>
     </w:p>
     <w:sectPr>
-      <w:headerReference w:type="default" r:id="rId27"/>
-      <w:footerReference w:type="default" r:id="rId28"/>
-      <w:headerReference w:type="first" r:id="rId29"/>
-      <w:footerReference w:type="first" r:id="rId30"/>
+      <w:headerReference w:type="default" r:id="rId29"/>
+      <w:footerReference w:type="default" r:id="rId30"/>
+      <w:headerReference w:type="first" r:id="rId31"/>
+      <w:footerReference w:type="first" r:id="rId32"/>
       <w:pgSz w:w="12240" w:h="15840" w:code="1"/>
       <w:pgMar w:top="1440" w:right="1440" w:bottom="1440" w:left="1440" w:header="720" w:footer="720" w:gutter="0"/>
       <w:cols w:space="720"/>
@@ -9590,7 +9564,7 @@
               <w:rStyle w:val="Seitenzahl"/>
               <w:noProof/>
             </w:rPr>
-            <w:t>9</w:t>
+            <w:t>4</w:t>
           </w:r>
           <w:r>
             <w:rPr>
@@ -9764,7 +9738,7 @@
             <w:ind w:right="68"/>
           </w:pPr>
           <w:r>
-            <w:t xml:space="preserve">  Version:           1.6</w:t>
+            <w:t xml:space="preserve">  Version:           1.7</w:t>
           </w:r>
         </w:p>
       </w:tc>
@@ -9801,7 +9775,10 @@
             <w:t xml:space="preserve">  Date:  </w:t>
           </w:r>
           <w:r>
-            <w:t>05/11</w:t>
+            <w:t>12</w:t>
+          </w:r>
+          <w:r>
+            <w:t>/11</w:t>
           </w:r>
           <w:r>
             <w:t>/15</w:t>
@@ -12590,7 +12567,7 @@
 </file>
 
 <file path=customXml/itemProps1.xml><?xml version="1.0" encoding="utf-8"?>
-<ds:datastoreItem xmlns:ds="http://schemas.openxmlformats.org/officeDocument/2006/customXml" ds:itemID="{6D4DA837-C2D3-432B-AA93-11E16F6B4F72}">
+<ds:datastoreItem xmlns:ds="http://schemas.openxmlformats.org/officeDocument/2006/customXml" ds:itemID="{25D3EF6A-95A9-43B0-8F1C-852F7AE7F8CC}">
   <ds:schemaRefs>
     <ds:schemaRef ds:uri="http://schemas.openxmlformats.org/officeDocument/2006/bibliography"/>
   </ds:schemaRefs>

</xml_diff>

<commit_message>
Update SRS for final
</commit_message>
<xml_diff>
--- a/Software Requirements Specification.docx
+++ b/Software Requirements Specification.docx
@@ -202,7 +202,6 @@
                 <w:lang w:val="de-DE"/>
               </w:rPr>
             </w:pPr>
-            <w:proofErr w:type="spellStart"/>
             <w:r>
               <w:rPr>
                 <w:b/>
@@ -210,7 +209,6 @@
               </w:rPr>
               <w:t>Author</w:t>
             </w:r>
-            <w:proofErr w:type="spellEnd"/>
           </w:p>
         </w:tc>
       </w:tr>
@@ -442,21 +440,7 @@
               <w:rPr>
                 <w:lang w:val="de-DE"/>
               </w:rPr>
-              <w:t xml:space="preserve">Anfügen „Overall UCD“ und „User Interface </w:t>
-            </w:r>
-            <w:proofErr w:type="spellStart"/>
-            <w:r>
-              <w:rPr>
-                <w:lang w:val="de-DE"/>
-              </w:rPr>
-              <w:t>Mockups</w:t>
-            </w:r>
-            <w:proofErr w:type="spellEnd"/>
-            <w:r>
-              <w:rPr>
-                <w:lang w:val="de-DE"/>
-              </w:rPr>
-              <w:t>“</w:t>
+              <w:t>Anfügen „Overall UCD“ und „User Interface Mockups“</w:t>
             </w:r>
           </w:p>
         </w:tc>
@@ -660,15 +644,7 @@
               <w:pStyle w:val="Tabletext"/>
             </w:pPr>
             <w:r>
-              <w:t xml:space="preserve">Add </w:t>
-            </w:r>
-            <w:proofErr w:type="spellStart"/>
-            <w:r>
-              <w:t>UseCase</w:t>
-            </w:r>
-            <w:proofErr w:type="spellEnd"/>
-            <w:r>
-              <w:t xml:space="preserve">: </w:t>
+              <w:t xml:space="preserve">Add UseCase: </w:t>
             </w:r>
             <w:r>
               <w:t>View Statistic and Change Settings</w:t>
@@ -725,13 +701,8 @@
               <w:pStyle w:val="Tabletext"/>
             </w:pPr>
             <w:r>
-              <w:t xml:space="preserve">Add </w:t>
+              <w:t>Add ClassDiagram</w:t>
             </w:r>
-            <w:proofErr w:type="spellStart"/>
-            <w:r>
-              <w:t>ClassDiagram</w:t>
-            </w:r>
-            <w:proofErr w:type="spellEnd"/>
           </w:p>
         </w:tc>
         <w:tc>
@@ -891,27 +862,9 @@
             <w:pPr>
               <w:pStyle w:val="Tabletext"/>
             </w:pPr>
-            <w:proofErr w:type="spellStart"/>
             <w:r>
-              <w:t>Korrekturlesen</w:t>
+              <w:t>Korrekturlesen für Midterm-Abgabe</w:t>
             </w:r>
-            <w:proofErr w:type="spellEnd"/>
-            <w:r>
-              <w:t xml:space="preserve"> </w:t>
-            </w:r>
-            <w:proofErr w:type="spellStart"/>
-            <w:r>
-              <w:t>für</w:t>
-            </w:r>
-            <w:proofErr w:type="spellEnd"/>
-            <w:r>
-              <w:t xml:space="preserve"> Midterm-</w:t>
-            </w:r>
-            <w:proofErr w:type="spellStart"/>
-            <w:r>
-              <w:t>Abgabe</w:t>
-            </w:r>
-            <w:proofErr w:type="spellEnd"/>
           </w:p>
         </w:tc>
         <w:tc>
@@ -1048,6 +1001,9 @@
             <w:pPr>
               <w:pStyle w:val="Tabletext"/>
             </w:pPr>
+            <w:r>
+              <w:t>14/06/15</w:t>
+            </w:r>
           </w:p>
         </w:tc>
         <w:tc>
@@ -1058,6 +1014,9 @@
             <w:pPr>
               <w:pStyle w:val="Tabletext"/>
             </w:pPr>
+            <w:r>
+              <w:t>2.2</w:t>
+            </w:r>
           </w:p>
         </w:tc>
         <w:tc>
@@ -1068,6 +1027,9 @@
             <w:pPr>
               <w:pStyle w:val="Tabletext"/>
             </w:pPr>
+            <w:r>
+              <w:t>Update SRS for Final Presentation</w:t>
+            </w:r>
           </w:p>
         </w:tc>
         <w:tc>
@@ -1078,6 +1040,11 @@
             <w:pPr>
               <w:pStyle w:val="Tabletext"/>
             </w:pPr>
+            <w:r>
+              <w:t>Mehmet Ali Incekara</w:t>
+            </w:r>
+            <w:bookmarkStart w:id="0" w:name="_GoBack"/>
+            <w:bookmarkEnd w:id="0"/>
           </w:p>
         </w:tc>
       </w:tr>
@@ -5228,17 +5195,15 @@
           <w:rFonts w:ascii="Times New Roman" w:hAnsi="Times New Roman"/>
           <w:lang w:val="de-DE"/>
         </w:rPr>
-        <w:t xml:space="preserve">Software </w:t>
-      </w:r>
-      <w:proofErr w:type="spellStart"/>
-      <w:r>
-        <w:rPr>
-          <w:rFonts w:ascii="Times New Roman" w:hAnsi="Times New Roman"/>
-          <w:lang w:val="de-DE"/>
-        </w:rPr>
-        <w:t>Requirements</w:t>
-      </w:r>
-      <w:proofErr w:type="spellEnd"/>
+        <w:t>Software Requirements Specification</w:t>
+      </w:r>
+      <w:r>
+        <w:rPr>
+          <w:rFonts w:ascii="Times New Roman" w:hAnsi="Times New Roman"/>
+          <w:lang w:val="de-DE"/>
+        </w:rPr>
+        <w:fldChar w:fldCharType="end"/>
+      </w:r>
       <w:r>
         <w:rPr>
           <w:rFonts w:ascii="Times New Roman" w:hAnsi="Times New Roman"/>
@@ -5246,29 +5211,6 @@
         </w:rPr>
         <w:t xml:space="preserve"> </w:t>
       </w:r>
-      <w:proofErr w:type="spellStart"/>
-      <w:r>
-        <w:rPr>
-          <w:rFonts w:ascii="Times New Roman" w:hAnsi="Times New Roman"/>
-          <w:lang w:val="de-DE"/>
-        </w:rPr>
-        <w:t>Specification</w:t>
-      </w:r>
-      <w:proofErr w:type="spellEnd"/>
-      <w:r>
-        <w:rPr>
-          <w:rFonts w:ascii="Times New Roman" w:hAnsi="Times New Roman"/>
-          <w:lang w:val="de-DE"/>
-        </w:rPr>
-        <w:fldChar w:fldCharType="end"/>
-      </w:r>
-      <w:r>
-        <w:rPr>
-          <w:rFonts w:ascii="Times New Roman" w:hAnsi="Times New Roman"/>
-          <w:lang w:val="de-DE"/>
-        </w:rPr>
-        <w:t xml:space="preserve"> </w:t>
-      </w:r>
     </w:p>
     <w:p>
       <w:pPr>
@@ -5278,8 +5220,7 @@
           <w:lang w:val="de-DE"/>
         </w:rPr>
       </w:pPr>
-      <w:bookmarkStart w:id="0" w:name="_Toc449013397"/>
-      <w:proofErr w:type="spellStart"/>
+      <w:bookmarkStart w:id="1" w:name="_Toc449013397"/>
       <w:r>
         <w:rPr>
           <w:rFonts w:ascii="Times New Roman" w:hAnsi="Times New Roman"/>
@@ -5287,8 +5228,7 @@
         </w:rPr>
         <w:t>Introduction</w:t>
       </w:r>
-      <w:bookmarkEnd w:id="0"/>
-      <w:proofErr w:type="spellEnd"/>
+      <w:bookmarkEnd w:id="1"/>
     </w:p>
     <w:p>
       <w:pPr>
@@ -5296,31 +5236,7 @@
         <w:ind w:left="720"/>
       </w:pPr>
       <w:r>
-        <w:t>Das Projekt “</w:t>
-      </w:r>
-      <w:proofErr w:type="spellStart"/>
-      <w:r>
-        <w:t>Nappy</w:t>
-      </w:r>
-      <w:proofErr w:type="spellEnd"/>
-      <w:r>
-        <w:t xml:space="preserve">, </w:t>
-      </w:r>
-      <w:proofErr w:type="spellStart"/>
-      <w:r>
-        <w:t>the</w:t>
-      </w:r>
-      <w:proofErr w:type="spellEnd"/>
-      <w:r>
-        <w:t xml:space="preserve"> </w:t>
-      </w:r>
-      <w:proofErr w:type="spellStart"/>
-      <w:r>
-        <w:t>ingenious</w:t>
-      </w:r>
-      <w:proofErr w:type="spellEnd"/>
-      <w:r>
-        <w:t>” hat das Ziel eine Desktop-Applikation zu entwickeln. Es ist eine Ar</w:t>
+        <w:t>Das Projekt “Nappy, the ingenious” hat das Ziel eine Desktop-Applikation zu entwickeln. Es ist eine Ar</w:t>
       </w:r>
       <w:r>
         <w:t xml:space="preserve">t Quizspiel, in dem </w:t>
@@ -5328,21 +5244,8 @@
       <w:r>
         <w:t xml:space="preserve">der </w:t>
       </w:r>
-      <w:proofErr w:type="spellStart"/>
-      <w:r>
-        <w:t>Actor</w:t>
-      </w:r>
-      <w:proofErr w:type="spellEnd"/>
-      <w:r>
-        <w:t xml:space="preserve"> gegen „</w:t>
-      </w:r>
-      <w:proofErr w:type="spellStart"/>
-      <w:r>
-        <w:t>Nappy</w:t>
-      </w:r>
-      <w:proofErr w:type="spellEnd"/>
-      <w:r>
-        <w:t>“</w:t>
+      <w:r>
+        <w:t>Actor gegen „Nappy“</w:t>
       </w:r>
       <w:r>
         <w:t xml:space="preserve"> (</w:t>
@@ -5363,9 +5266,6 @@
         </w:rPr>
       </w:pPr>
       <w:r>
-        <w:rPr>
-          <w:lang w:val="en-US"/>
-        </w:rPr>
         <w:br/>
       </w:r>
       <w:r>
@@ -5398,8 +5298,7 @@
           <w:lang w:val="de-DE"/>
         </w:rPr>
       </w:pPr>
-      <w:bookmarkStart w:id="1" w:name="_Toc449013398"/>
-      <w:proofErr w:type="spellStart"/>
+      <w:bookmarkStart w:id="2" w:name="_Toc449013398"/>
       <w:r>
         <w:rPr>
           <w:rFonts w:ascii="Times New Roman" w:hAnsi="Times New Roman"/>
@@ -5407,8 +5306,7 @@
         </w:rPr>
         <w:t>Purpose</w:t>
       </w:r>
-      <w:bookmarkEnd w:id="1"/>
-      <w:proofErr w:type="spellEnd"/>
+      <w:bookmarkEnd w:id="2"/>
     </w:p>
     <w:p>
       <w:pPr>
@@ -5473,8 +5371,7 @@
           <w:lang w:val="de-DE"/>
         </w:rPr>
       </w:pPr>
-      <w:bookmarkStart w:id="2" w:name="_Toc449013399"/>
-      <w:proofErr w:type="spellStart"/>
+      <w:bookmarkStart w:id="3" w:name="_Toc449013399"/>
       <w:r>
         <w:rPr>
           <w:rFonts w:ascii="Times New Roman" w:hAnsi="Times New Roman"/>
@@ -5482,8 +5379,7 @@
         </w:rPr>
         <w:t>Scope</w:t>
       </w:r>
-      <w:bookmarkEnd w:id="2"/>
-      <w:proofErr w:type="spellEnd"/>
+      <w:bookmarkEnd w:id="3"/>
     </w:p>
     <w:p>
       <w:pPr>
@@ -5514,48 +5410,67 @@
           <w:lang w:val="de-DE"/>
         </w:rPr>
       </w:pPr>
-      <w:bookmarkStart w:id="3" w:name="_Toc449013400"/>
-      <w:proofErr w:type="spellStart"/>
-      <w:r>
-        <w:rPr>
-          <w:rFonts w:ascii="Times New Roman" w:hAnsi="Times New Roman"/>
-          <w:lang w:val="de-DE"/>
-        </w:rPr>
-        <w:t>Definitions</w:t>
-      </w:r>
-      <w:proofErr w:type="spellEnd"/>
-      <w:r>
-        <w:rPr>
-          <w:rFonts w:ascii="Times New Roman" w:hAnsi="Times New Roman"/>
-          <w:lang w:val="de-DE"/>
-        </w:rPr>
-        <w:t xml:space="preserve">, </w:t>
-      </w:r>
-      <w:proofErr w:type="spellStart"/>
-      <w:r>
-        <w:rPr>
-          <w:rFonts w:ascii="Times New Roman" w:hAnsi="Times New Roman"/>
-          <w:lang w:val="de-DE"/>
-        </w:rPr>
-        <w:t>Acronyms</w:t>
-      </w:r>
-      <w:proofErr w:type="spellEnd"/>
-      <w:r>
-        <w:rPr>
-          <w:rFonts w:ascii="Times New Roman" w:hAnsi="Times New Roman"/>
-          <w:lang w:val="de-DE"/>
-        </w:rPr>
-        <w:t xml:space="preserve">, </w:t>
-      </w:r>
-      <w:proofErr w:type="spellStart"/>
-      <w:r>
-        <w:rPr>
-          <w:rFonts w:ascii="Times New Roman" w:hAnsi="Times New Roman"/>
-          <w:lang w:val="de-DE"/>
-        </w:rPr>
-        <w:t>and</w:t>
-      </w:r>
-      <w:proofErr w:type="spellEnd"/>
+      <w:bookmarkStart w:id="4" w:name="_Toc449013400"/>
+      <w:r>
+        <w:rPr>
+          <w:rFonts w:ascii="Times New Roman" w:hAnsi="Times New Roman"/>
+          <w:lang w:val="de-DE"/>
+        </w:rPr>
+        <w:t>Definitions, Acronyms, and Abbreviations</w:t>
+      </w:r>
+      <w:bookmarkEnd w:id="4"/>
+    </w:p>
+    <w:p>
+      <w:pPr>
+        <w:ind w:left="720"/>
+        <w:rPr>
+          <w:lang w:val="de-DE"/>
+        </w:rPr>
+      </w:pPr>
+      <w:r>
+        <w:rPr>
+          <w:lang w:val="de-DE"/>
+        </w:rPr>
+        <w:t>(n/a)</w:t>
+      </w:r>
+    </w:p>
+    <w:p>
+      <w:pPr>
+        <w:rPr>
+          <w:lang w:val="de-DE"/>
+        </w:rPr>
+      </w:pPr>
+      <w:r>
+        <w:rPr>
+          <w:lang w:val="de-DE"/>
+        </w:rPr>
+        <w:br w:type="page"/>
+      </w:r>
+    </w:p>
+    <w:p>
+      <w:pPr>
+        <w:pStyle w:val="berschrift2"/>
+        <w:rPr>
+          <w:rFonts w:ascii="Times New Roman" w:hAnsi="Times New Roman"/>
+          <w:lang w:val="de-DE"/>
+        </w:rPr>
+      </w:pPr>
+      <w:bookmarkStart w:id="5" w:name="_Toc449013401"/>
+      <w:r>
+        <w:rPr>
+          <w:rFonts w:ascii="Times New Roman" w:hAnsi="Times New Roman"/>
+          <w:lang w:val="de-DE"/>
+        </w:rPr>
+        <w:lastRenderedPageBreak/>
+        <w:t xml:space="preserve">Document </w:t>
+      </w:r>
+      <w:r>
+        <w:rPr>
+          <w:rFonts w:ascii="Times New Roman" w:hAnsi="Times New Roman"/>
+          <w:lang w:val="de-DE"/>
+        </w:rPr>
+        <w:t>–</w:t>
+      </w:r>
       <w:r>
         <w:rPr>
           <w:rFonts w:ascii="Times New Roman" w:hAnsi="Times New Roman"/>
@@ -5563,70 +5478,6 @@
         </w:rPr>
         <w:t xml:space="preserve"> </w:t>
       </w:r>
-      <w:proofErr w:type="spellStart"/>
-      <w:r>
-        <w:rPr>
-          <w:rFonts w:ascii="Times New Roman" w:hAnsi="Times New Roman"/>
-          <w:lang w:val="de-DE"/>
-        </w:rPr>
-        <w:t>Abbreviations</w:t>
-      </w:r>
-      <w:bookmarkEnd w:id="3"/>
-      <w:proofErr w:type="spellEnd"/>
-    </w:p>
-    <w:p>
-      <w:pPr>
-        <w:ind w:left="720"/>
-        <w:rPr>
-          <w:lang w:val="de-DE"/>
-        </w:rPr>
-      </w:pPr>
-      <w:r>
-        <w:rPr>
-          <w:lang w:val="de-DE"/>
-        </w:rPr>
-        <w:t>(n/a)</w:t>
-      </w:r>
-    </w:p>
-    <w:p>
-      <w:pPr>
-        <w:pStyle w:val="berschrift2"/>
-        <w:rPr>
-          <w:rFonts w:ascii="Times New Roman" w:hAnsi="Times New Roman"/>
-          <w:lang w:val="de-DE"/>
-        </w:rPr>
-      </w:pPr>
-      <w:bookmarkStart w:id="4" w:name="_Toc449013401"/>
-      <w:proofErr w:type="spellStart"/>
-      <w:r>
-        <w:rPr>
-          <w:rFonts w:ascii="Times New Roman" w:hAnsi="Times New Roman"/>
-          <w:lang w:val="de-DE"/>
-        </w:rPr>
-        <w:t>Document</w:t>
-      </w:r>
-      <w:proofErr w:type="spellEnd"/>
-      <w:r>
-        <w:rPr>
-          <w:rFonts w:ascii="Times New Roman" w:hAnsi="Times New Roman"/>
-          <w:lang w:val="de-DE"/>
-        </w:rPr>
-        <w:t xml:space="preserve"> </w:t>
-      </w:r>
-      <w:r>
-        <w:rPr>
-          <w:rFonts w:ascii="Times New Roman" w:hAnsi="Times New Roman"/>
-          <w:lang w:val="de-DE"/>
-        </w:rPr>
-        <w:t>–</w:t>
-      </w:r>
-      <w:r>
-        <w:rPr>
-          <w:rFonts w:ascii="Times New Roman" w:hAnsi="Times New Roman"/>
-          <w:lang w:val="de-DE"/>
-        </w:rPr>
-        <w:t xml:space="preserve"> </w:t>
-      </w:r>
       <w:r>
         <w:rPr>
           <w:rFonts w:ascii="Times New Roman" w:hAnsi="Times New Roman"/>
@@ -5634,7 +5485,7 @@
         </w:rPr>
         <w:t>References</w:t>
       </w:r>
-      <w:bookmarkEnd w:id="4"/>
+      <w:bookmarkEnd w:id="5"/>
     </w:p>
     <w:tbl>
       <w:tblPr>
@@ -5690,24 +5541,34 @@
             <w:tcW w:w="2518" w:type="dxa"/>
           </w:tcPr>
           <w:p>
+            <w:r>
+              <w:t>Blog as Book</w:t>
+            </w:r>
+          </w:p>
+        </w:tc>
+        <w:tc>
+          <w:tcPr>
+            <w:tcW w:w="7058" w:type="dxa"/>
+          </w:tcPr>
+          <w:p/>
+        </w:tc>
+      </w:tr>
+      <w:tr>
+        <w:tc>
+          <w:tcPr>
+            <w:tcW w:w="2518" w:type="dxa"/>
+          </w:tcPr>
+          <w:p>
             <w:pPr>
               <w:rPr>
                 <w:lang w:val="de-DE"/>
               </w:rPr>
             </w:pPr>
-            <w:proofErr w:type="spellStart"/>
             <w:r>
               <w:rPr>
                 <w:lang w:val="de-DE"/>
               </w:rPr>
-              <w:t>GitHub</w:t>
-            </w:r>
-            <w:proofErr w:type="spellEnd"/>
-            <w:r>
-              <w:rPr>
-                <w:lang w:val="de-DE"/>
-              </w:rPr>
-              <w:t>-Quellcode</w:t>
+              <w:t>GitHub-Quellcode</w:t>
             </w:r>
           </w:p>
         </w:tc>
@@ -5831,21 +5692,8 @@
             <w:tcW w:w="2518" w:type="dxa"/>
           </w:tcPr>
           <w:p>
-            <w:proofErr w:type="spellStart"/>
             <w:r>
-              <w:t>UseCase</w:t>
-            </w:r>
-            <w:proofErr w:type="spellEnd"/>
-            <w:r>
-              <w:t xml:space="preserve"> </w:t>
-            </w:r>
-            <w:proofErr w:type="spellStart"/>
-            <w:r>
-              <w:t>Gamemode</w:t>
-            </w:r>
-            <w:proofErr w:type="spellEnd"/>
-            <w:r>
-              <w:t xml:space="preserve"> 1</w:t>
+              <w:t>UseCase Gamemode 1</w:t>
             </w:r>
           </w:p>
         </w:tc>
@@ -5874,13 +5722,8 @@
             <w:tcW w:w="2518" w:type="dxa"/>
           </w:tcPr>
           <w:p>
-            <w:proofErr w:type="spellStart"/>
             <w:r>
-              <w:t>UseCase</w:t>
-            </w:r>
-            <w:proofErr w:type="spellEnd"/>
-            <w:r>
-              <w:t xml:space="preserve"> View Wiki</w:t>
+              <w:t>UseCase View Wiki</w:t>
             </w:r>
           </w:p>
         </w:tc>
@@ -5909,13 +5752,8 @@
             <w:tcW w:w="2518" w:type="dxa"/>
           </w:tcPr>
           <w:p>
-            <w:proofErr w:type="spellStart"/>
             <w:r>
-              <w:t>UseCase</w:t>
-            </w:r>
-            <w:proofErr w:type="spellEnd"/>
-            <w:r>
-              <w:t xml:space="preserve"> View Instruction</w:t>
+              <w:t>UseCase View Instruction</w:t>
             </w:r>
           </w:p>
         </w:tc>
@@ -5944,13 +5782,8 @@
             <w:tcW w:w="2518" w:type="dxa"/>
           </w:tcPr>
           <w:p>
-            <w:proofErr w:type="spellStart"/>
             <w:r>
-              <w:t>UseCase</w:t>
-            </w:r>
-            <w:proofErr w:type="spellEnd"/>
-            <w:r>
-              <w:t xml:space="preserve"> Change Settings</w:t>
+              <w:t>UseCase Change Settings</w:t>
             </w:r>
           </w:p>
         </w:tc>
@@ -5979,13 +5812,8 @@
             <w:tcW w:w="2518" w:type="dxa"/>
           </w:tcPr>
           <w:p>
-            <w:proofErr w:type="spellStart"/>
             <w:r>
-              <w:t>UseCase</w:t>
-            </w:r>
-            <w:proofErr w:type="spellEnd"/>
-            <w:r>
-              <w:t xml:space="preserve"> View Info</w:t>
+              <w:t>UseCase View Info</w:t>
             </w:r>
           </w:p>
         </w:tc>
@@ -6014,21 +5842,8 @@
             <w:tcW w:w="2518" w:type="dxa"/>
           </w:tcPr>
           <w:p>
-            <w:proofErr w:type="spellStart"/>
             <w:r>
-              <w:t>UseCase</w:t>
-            </w:r>
-            <w:proofErr w:type="spellEnd"/>
-            <w:r>
-              <w:t xml:space="preserve"> </w:t>
-            </w:r>
-            <w:proofErr w:type="spellStart"/>
-            <w:r>
-              <w:t>Gamemode</w:t>
-            </w:r>
-            <w:proofErr w:type="spellEnd"/>
-            <w:r>
-              <w:t xml:space="preserve"> 2</w:t>
+              <w:t>UseCase Gamemode 2</w:t>
             </w:r>
           </w:p>
         </w:tc>
@@ -6057,13 +5872,8 @@
             <w:tcW w:w="2518" w:type="dxa"/>
           </w:tcPr>
           <w:p>
-            <w:proofErr w:type="spellStart"/>
             <w:r>
-              <w:t>UseCase</w:t>
-            </w:r>
-            <w:proofErr w:type="spellEnd"/>
-            <w:r>
-              <w:t xml:space="preserve"> Extend Wiki</w:t>
+              <w:t>UseCase Extend Wiki</w:t>
             </w:r>
           </w:p>
         </w:tc>
@@ -6092,13 +5902,8 @@
             <w:tcW w:w="2518" w:type="dxa"/>
           </w:tcPr>
           <w:p>
-            <w:proofErr w:type="spellStart"/>
             <w:r>
-              <w:t>UseCase</w:t>
-            </w:r>
-            <w:proofErr w:type="spellEnd"/>
-            <w:r>
-              <w:t xml:space="preserve"> View Statistic</w:t>
+              <w:t>UseCase View Statistic</w:t>
             </w:r>
           </w:p>
         </w:tc>
@@ -6127,13 +5932,8 @@
             <w:tcW w:w="2518" w:type="dxa"/>
           </w:tcPr>
           <w:p>
-            <w:proofErr w:type="spellStart"/>
             <w:r>
-              <w:t>UseCase</w:t>
-            </w:r>
-            <w:proofErr w:type="spellEnd"/>
-            <w:r>
-              <w:t xml:space="preserve"> Extend Settings</w:t>
+              <w:t>UseCase Extend Settings</w:t>
             </w:r>
           </w:p>
         </w:tc>
@@ -6177,9 +5977,12 @@
                 <w:rPr>
                   <w:rStyle w:val="Hyperlink"/>
                 </w:rPr>
-                <w:t>https://github.com/nappydevelopment/docs/blob/master/svg/Class%20Diagram.svg</w:t>
+                <w:t>https://github.com/nappydevelopment/docs/blob/master/class%20diagram/Classdiagramm_02_05_16.svg</w:t>
               </w:r>
             </w:hyperlink>
+            <w:r>
+              <w:t xml:space="preserve"> </w:t>
+            </w:r>
           </w:p>
         </w:tc>
       </w:tr>
@@ -6264,7 +6067,7 @@
                 <w:rPr>
                   <w:rStyle w:val="Hyperlink"/>
                 </w:rPr>
-                <w:t>https://github.com/nappydevelopment/docs/blob/master/Midterm-PPP.pptx</w:t>
+                <w:t>https://github.com/nappydevelopment/docs/blob/master/presentation/Midterm/Midterm-PPP.pptx</w:t>
               </w:r>
             </w:hyperlink>
             <w:r>
@@ -6279,11 +6082,9 @@
             <w:tcW w:w="2518" w:type="dxa"/>
           </w:tcPr>
           <w:p>
-            <w:proofErr w:type="spellStart"/>
             <w:r>
               <w:t>Riskmanagement</w:t>
             </w:r>
-            <w:proofErr w:type="spellEnd"/>
           </w:p>
         </w:tc>
         <w:tc>
@@ -6311,13 +6112,8 @@
             <w:tcW w:w="2518" w:type="dxa"/>
           </w:tcPr>
           <w:p>
-            <w:proofErr w:type="spellStart"/>
             <w:r>
-              <w:t>UseCase</w:t>
-            </w:r>
-            <w:proofErr w:type="spellEnd"/>
-            <w:r>
-              <w:t xml:space="preserve"> Documentation</w:t>
+              <w:t>Function Points</w:t>
             </w:r>
           </w:p>
         </w:tc>
@@ -6385,7 +6181,19 @@
           <w:tcPr>
             <w:tcW w:w="7058" w:type="dxa"/>
           </w:tcPr>
-          <w:p/>
+          <w:p>
+            <w:hyperlink r:id="rId33" w:history="1">
+              <w:r>
+                <w:rPr>
+                  <w:rStyle w:val="Hyperlink"/>
+                </w:rPr>
+                <w:t>https://github.com/nappydevelopment/docs/blob/master/presentation/Final/Final.pptx</w:t>
+              </w:r>
+            </w:hyperlink>
+            <w:r>
+              <w:t xml:space="preserve"> </w:t>
+            </w:r>
+          </w:p>
         </w:tc>
       </w:tr>
     </w:tbl>
@@ -6393,13 +6201,25 @@
       <w:pPr>
         <w:pStyle w:val="berschrift1"/>
         <w:rPr>
-          <w:rFonts w:ascii="Times New Roman" w:hAnsi="Times New Roman"/>
-          <w:lang w:val="de-DE"/>
-        </w:rPr>
-      </w:pPr>
-      <w:bookmarkStart w:id="5" w:name="_Toc449013402"/>
-      <w:bookmarkStart w:id="6" w:name="_GoBack"/>
-      <w:bookmarkEnd w:id="6"/>
+          <w:lang w:val="de-DE"/>
+        </w:rPr>
+      </w:pPr>
+      <w:bookmarkStart w:id="6" w:name="_Toc449013402"/>
+      <w:r>
+        <w:rPr>
+          <w:lang w:val="de-DE"/>
+        </w:rPr>
+        <w:br w:type="page"/>
+      </w:r>
+    </w:p>
+    <w:p>
+      <w:pPr>
+        <w:pStyle w:val="berschrift1"/>
+        <w:rPr>
+          <w:rFonts w:ascii="Times New Roman" w:hAnsi="Times New Roman"/>
+          <w:lang w:val="de-DE"/>
+        </w:rPr>
+      </w:pPr>
       <w:r>
         <w:rPr>
           <w:rFonts w:ascii="Times New Roman" w:hAnsi="Times New Roman"/>
@@ -6408,7 +6228,7 @@
         <w:lastRenderedPageBreak/>
         <w:t>Overall Description</w:t>
       </w:r>
-      <w:bookmarkEnd w:id="5"/>
+      <w:bookmarkEnd w:id="6"/>
     </w:p>
     <w:p>
       <w:pPr>
@@ -6431,31 +6251,7 @@
         <w:ind w:left="720"/>
       </w:pPr>
       <w:r>
-        <w:t xml:space="preserve">Im ersten Spielmodus denkt der </w:t>
-      </w:r>
-      <w:proofErr w:type="spellStart"/>
-      <w:r>
-        <w:t>Actor</w:t>
-      </w:r>
-      <w:proofErr w:type="spellEnd"/>
-      <w:r>
-        <w:t xml:space="preserve"> an eine Figur aus der Fernsehserie „The Simpsons“. </w:t>
-      </w:r>
-      <w:proofErr w:type="spellStart"/>
-      <w:r>
-        <w:t>Nappy</w:t>
-      </w:r>
-      <w:proofErr w:type="spellEnd"/>
-      <w:r>
-        <w:t xml:space="preserve"> versucht anhand von Fragen, welche der </w:t>
-      </w:r>
-      <w:proofErr w:type="spellStart"/>
-      <w:r>
-        <w:t>Actor</w:t>
-      </w:r>
-      <w:proofErr w:type="spellEnd"/>
-      <w:r>
-        <w:t xml:space="preserve"> mit </w:t>
+        <w:t xml:space="preserve">Im ersten Spielmodus denkt der Actor an eine Figur aus der Fernsehserie „The Simpsons“. Nappy versucht anhand von Fragen, welche der Actor mit </w:t>
       </w:r>
       <w:r>
         <w:t>„</w:t>
@@ -6494,15 +6290,7 @@
         <w:ind w:left="720"/>
       </w:pPr>
       <w:r>
-        <w:t xml:space="preserve">Im zweiten Spielmodus denkt </w:t>
-      </w:r>
-      <w:proofErr w:type="spellStart"/>
-      <w:r>
-        <w:t>Nappy</w:t>
-      </w:r>
-      <w:proofErr w:type="spellEnd"/>
-      <w:r>
-        <w:t xml:space="preserve"> an eine Figur und der Spieler muss anhand </w:t>
+        <w:t xml:space="preserve">Im zweiten Spielmodus denkt Nappy an eine Figur und der Spieler muss anhand </w:t>
       </w:r>
       <w:r>
         <w:t>einer Liste von vorgegebenen</w:t>
@@ -6511,15 +6299,7 @@
         <w:t xml:space="preserve"> Fragen die Figur erraten</w:t>
       </w:r>
       <w:r>
-        <w:t xml:space="preserve">, indem </w:t>
-      </w:r>
-      <w:proofErr w:type="spellStart"/>
-      <w:r>
-        <w:t>Nappy</w:t>
-      </w:r>
-      <w:proofErr w:type="spellEnd"/>
-      <w:r>
-        <w:t xml:space="preserve"> auf die Fragen antwortet</w:t>
+        <w:t>, indem Nappy auf die Fragen antwortet</w:t>
       </w:r>
       <w:r>
         <w:t>.</w:t>
@@ -6549,83 +6329,51 @@
         </w:rPr>
       </w:pPr>
       <w:bookmarkStart w:id="7" w:name="_Toc449013403"/>
-      <w:proofErr w:type="spellStart"/>
-      <w:r>
-        <w:rPr>
-          <w:rFonts w:ascii="Times New Roman" w:hAnsi="Times New Roman"/>
-          <w:lang w:val="de-DE"/>
-        </w:rPr>
-        <w:t>Product</w:t>
-      </w:r>
-      <w:proofErr w:type="spellEnd"/>
-      <w:r>
-        <w:rPr>
-          <w:rFonts w:ascii="Times New Roman" w:hAnsi="Times New Roman"/>
+      <w:r>
+        <w:rPr>
+          <w:rFonts w:ascii="Times New Roman" w:hAnsi="Times New Roman"/>
+          <w:lang w:val="de-DE"/>
+        </w:rPr>
+        <w:t>Product perspective</w:t>
+      </w:r>
+      <w:bookmarkEnd w:id="7"/>
+    </w:p>
+    <w:p>
+      <w:pPr>
+        <w:ind w:left="720"/>
+        <w:rPr>
+          <w:lang w:val="de-DE"/>
+        </w:rPr>
+      </w:pPr>
+      <w:r>
+        <w:rPr>
+          <w:lang w:val="de-DE"/>
+        </w:rPr>
+        <w:t>Das Quizspiel soll informativ sein und immer neue Inhalte bieten</w:t>
+      </w:r>
+      <w:r>
+        <w:rPr>
+          <w:lang w:val="de-DE"/>
+        </w:rPr>
+        <w:t xml:space="preserve"> können</w:t>
+      </w:r>
+      <w:r>
+        <w:rPr>
+          <w:lang w:val="de-DE"/>
+        </w:rPr>
+        <w:t>.</w:t>
+      </w:r>
+      <w:r>
+        <w:rPr>
           <w:lang w:val="de-DE"/>
         </w:rPr>
         <w:t xml:space="preserve"> </w:t>
       </w:r>
-      <w:proofErr w:type="spellStart"/>
-      <w:r>
-        <w:rPr>
-          <w:rFonts w:ascii="Times New Roman" w:hAnsi="Times New Roman"/>
-          <w:lang w:val="de-DE"/>
-        </w:rPr>
-        <w:t>perspective</w:t>
-      </w:r>
-      <w:bookmarkEnd w:id="7"/>
-      <w:proofErr w:type="spellEnd"/>
-    </w:p>
-    <w:p>
-      <w:pPr>
-        <w:ind w:left="720"/>
-        <w:rPr>
-          <w:lang w:val="de-DE"/>
-        </w:rPr>
-      </w:pPr>
-      <w:r>
-        <w:rPr>
-          <w:lang w:val="de-DE"/>
-        </w:rPr>
-        <w:t>Das Quizspiel soll informativ sein und immer neue Inhalte bieten</w:t>
-      </w:r>
-      <w:r>
-        <w:rPr>
-          <w:lang w:val="de-DE"/>
-        </w:rPr>
-        <w:t xml:space="preserve"> können</w:t>
-      </w:r>
-      <w:r>
-        <w:rPr>
-          <w:lang w:val="de-DE"/>
-        </w:rPr>
-        <w:t>.</w:t>
-      </w:r>
-      <w:r>
-        <w:rPr>
-          <w:lang w:val="de-DE"/>
-        </w:rPr>
-        <w:t xml:space="preserve"> </w:t>
-      </w:r>
-      <w:r>
-        <w:rPr>
-          <w:lang w:val="de-DE"/>
-        </w:rPr>
-        <w:t xml:space="preserve">Das im Spiel integrierte Wiki bietet eine kompakte Übersicht über alle spielbaren Charakteren. Eine Funktion im Wiki soll es dem </w:t>
-      </w:r>
-      <w:proofErr w:type="spellStart"/>
-      <w:r>
-        <w:rPr>
-          <w:lang w:val="de-DE"/>
-        </w:rPr>
-        <w:t>Actor</w:t>
-      </w:r>
-      <w:proofErr w:type="spellEnd"/>
-      <w:r>
-        <w:rPr>
-          <w:lang w:val="de-DE"/>
-        </w:rPr>
-        <w:t xml:space="preserve"> ermöglichen neue Charakter hinzuzufügen, so dass die Anzahl </w:t>
+      <w:r>
+        <w:rPr>
+          <w:lang w:val="de-DE"/>
+        </w:rPr>
+        <w:t xml:space="preserve">Das im Spiel integrierte Wiki bietet eine kompakte Übersicht über alle spielbaren Charakteren. Eine Funktion im Wiki soll es dem Actor ermöglichen neue Charakter hinzuzufügen, so dass die Anzahl </w:t>
       </w:r>
       <w:r>
         <w:rPr>
@@ -6649,32 +6397,14 @@
         </w:rPr>
       </w:pPr>
       <w:bookmarkStart w:id="8" w:name="_Toc449013404"/>
-      <w:proofErr w:type="spellStart"/>
-      <w:r>
-        <w:rPr>
-          <w:rFonts w:ascii="Times New Roman" w:hAnsi="Times New Roman"/>
-          <w:lang w:val="de-DE"/>
-        </w:rPr>
-        <w:t>Product</w:t>
-      </w:r>
-      <w:proofErr w:type="spellEnd"/>
-      <w:r>
-        <w:rPr>
-          <w:rFonts w:ascii="Times New Roman" w:hAnsi="Times New Roman"/>
-          <w:lang w:val="de-DE"/>
-        </w:rPr>
-        <w:t xml:space="preserve"> </w:t>
-      </w:r>
-      <w:proofErr w:type="spellStart"/>
-      <w:r>
-        <w:rPr>
-          <w:rFonts w:ascii="Times New Roman" w:hAnsi="Times New Roman"/>
-          <w:lang w:val="de-DE"/>
-        </w:rPr>
-        <w:t>functions</w:t>
+      <w:r>
+        <w:rPr>
+          <w:rFonts w:ascii="Times New Roman" w:hAnsi="Times New Roman"/>
+          <w:lang w:val="de-DE"/>
+        </w:rPr>
+        <w:t>Product functions</w:t>
       </w:r>
       <w:bookmarkEnd w:id="8"/>
-      <w:proofErr w:type="spellEnd"/>
     </w:p>
     <w:p>
       <w:pPr>
@@ -6701,19 +6431,11 @@
           <w:lang w:val="de-DE"/>
         </w:rPr>
       </w:pPr>
-      <w:proofErr w:type="spellStart"/>
-      <w:r>
-        <w:rPr>
-          <w:lang w:val="de-DE"/>
-        </w:rPr>
-        <w:t>Gamemode</w:t>
-      </w:r>
-      <w:proofErr w:type="spellEnd"/>
-      <w:r>
-        <w:rPr>
-          <w:lang w:val="de-DE"/>
-        </w:rPr>
-        <w:t xml:space="preserve"> 1</w:t>
+      <w:r>
+        <w:rPr>
+          <w:lang w:val="de-DE"/>
+        </w:rPr>
+        <w:t>Gamemode 1</w:t>
       </w:r>
     </w:p>
     <w:p>
@@ -6745,14 +6467,12 @@
           <w:lang w:val="de-DE"/>
         </w:rPr>
       </w:pPr>
-      <w:proofErr w:type="spellStart"/>
       <w:r>
         <w:rPr>
           <w:lang w:val="de-DE"/>
         </w:rPr>
         <w:t>Instruction</w:t>
       </w:r>
-      <w:proofErr w:type="spellEnd"/>
     </w:p>
     <w:p>
       <w:pPr>
@@ -6827,19 +6547,11 @@
           <w:lang w:val="de-DE"/>
         </w:rPr>
       </w:pPr>
-      <w:proofErr w:type="spellStart"/>
-      <w:r>
-        <w:rPr>
-          <w:lang w:val="de-DE"/>
-        </w:rPr>
-        <w:t>Gamemode</w:t>
-      </w:r>
-      <w:proofErr w:type="spellEnd"/>
-      <w:r>
-        <w:rPr>
-          <w:lang w:val="de-DE"/>
-        </w:rPr>
-        <w:t xml:space="preserve"> 2</w:t>
+      <w:r>
+        <w:rPr>
+          <w:lang w:val="de-DE"/>
+        </w:rPr>
+        <w:t>Gamemode 2</w:t>
       </w:r>
     </w:p>
     <w:p>
@@ -6853,14 +6565,12 @@
           <w:lang w:val="de-DE"/>
         </w:rPr>
       </w:pPr>
-      <w:proofErr w:type="spellStart"/>
       <w:r>
         <w:rPr>
           <w:lang w:val="de-DE"/>
         </w:rPr>
         <w:t>Statistics</w:t>
       </w:r>
-      <w:proofErr w:type="spellEnd"/>
     </w:p>
     <w:p>
       <w:pPr>
@@ -6877,22 +6587,32 @@
         <w:rPr>
           <w:lang w:val="de-DE"/>
         </w:rPr>
+        <w:t>Extend Wiki</w:t>
+      </w:r>
+    </w:p>
+    <w:p>
+      <w:pPr>
+        <w:pStyle w:val="Listenabsatz"/>
+        <w:numPr>
+          <w:ilvl w:val="0"/>
+          <w:numId w:val="8"/>
+        </w:numPr>
+        <w:rPr>
+          <w:lang w:val="de-DE"/>
+        </w:rPr>
+      </w:pPr>
+      <w:r>
+        <w:rPr>
+          <w:lang w:val="de-DE"/>
+        </w:rPr>
         <w:t>Change Settings (</w:t>
       </w:r>
       <w:r>
         <w:rPr>
           <w:lang w:val="de-DE"/>
         </w:rPr>
-        <w:t xml:space="preserve">Color, </w:t>
-      </w:r>
-      <w:proofErr w:type="spellStart"/>
-      <w:r>
-        <w:rPr>
-          <w:lang w:val="de-DE"/>
-        </w:rPr>
-        <w:t>Gamemode</w:t>
-      </w:r>
-      <w:proofErr w:type="spellEnd"/>
+        <w:t>Color, Gamemode</w:t>
+      </w:r>
       <w:r>
         <w:rPr>
           <w:lang w:val="de-DE"/>
@@ -6914,18 +6634,9 @@
           <w:rFonts w:ascii="Times New Roman" w:hAnsi="Times New Roman"/>
           <w:lang w:val="de-DE"/>
         </w:rPr>
-        <w:t xml:space="preserve">User </w:t>
-      </w:r>
-      <w:proofErr w:type="spellStart"/>
-      <w:r>
-        <w:rPr>
-          <w:rFonts w:ascii="Times New Roman" w:hAnsi="Times New Roman"/>
-          <w:lang w:val="de-DE"/>
-        </w:rPr>
-        <w:t>characteristics</w:t>
+        <w:t>User characteristics</w:t>
       </w:r>
       <w:bookmarkEnd w:id="9"/>
-      <w:proofErr w:type="spellEnd"/>
     </w:p>
     <w:p>
       <w:pPr>
@@ -6938,21 +6649,7 @@
         <w:rPr>
           <w:lang w:val="de-DE"/>
         </w:rPr>
-        <w:t xml:space="preserve">Der </w:t>
-      </w:r>
-      <w:proofErr w:type="spellStart"/>
-      <w:r>
-        <w:rPr>
-          <w:lang w:val="de-DE"/>
-        </w:rPr>
-        <w:t>Actor</w:t>
-      </w:r>
-      <w:proofErr w:type="spellEnd"/>
-      <w:r>
-        <w:rPr>
-          <w:lang w:val="de-DE"/>
-        </w:rPr>
-        <w:t xml:space="preserve"> sollte sich für die Fernsehserie „The Simpsons“ interessieren u</w:t>
+        <w:t>Der Actor sollte sich für die Fernsehserie „The Simpsons“ interessieren u</w:t>
       </w:r>
       <w:r>
         <w:rPr>
@@ -6976,7 +6673,6 @@
         </w:rPr>
       </w:pPr>
       <w:bookmarkStart w:id="10" w:name="_Toc449013406"/>
-      <w:proofErr w:type="spellStart"/>
       <w:r>
         <w:rPr>
           <w:rFonts w:ascii="Times New Roman" w:hAnsi="Times New Roman"/>
@@ -6985,7 +6681,6 @@
         <w:t>Contraints</w:t>
       </w:r>
       <w:bookmarkEnd w:id="10"/>
-      <w:proofErr w:type="spellEnd"/>
     </w:p>
     <w:p>
       <w:pPr>
@@ -6998,35 +6693,7 @@
         <w:rPr>
           <w:lang w:val="de-DE"/>
         </w:rPr>
-        <w:t xml:space="preserve">Es wird für das Spielen gegen </w:t>
-      </w:r>
-      <w:proofErr w:type="spellStart"/>
-      <w:r>
-        <w:rPr>
-          <w:lang w:val="de-DE"/>
-        </w:rPr>
-        <w:t>Nappy</w:t>
-      </w:r>
-      <w:proofErr w:type="spellEnd"/>
-      <w:r>
-        <w:rPr>
-          <w:lang w:val="de-DE"/>
-        </w:rPr>
-        <w:t xml:space="preserve"> keine Internetverbindung vorausgesetzt. Das Spiel ist komplett offline auf dem eigenen Rechner spielbar (ermöglicht durch eine </w:t>
-      </w:r>
-      <w:proofErr w:type="spellStart"/>
-      <w:r>
-        <w:rPr>
-          <w:lang w:val="de-DE"/>
-        </w:rPr>
-        <w:t>embedded</w:t>
-      </w:r>
-      <w:proofErr w:type="spellEnd"/>
-      <w:r>
-        <w:rPr>
-          <w:lang w:val="de-DE"/>
-        </w:rPr>
-        <w:t xml:space="preserve"> Datenbank).</w:t>
+        <w:t>Es wird für das Spielen gegen Nappy keine Internetverbindung vorausgesetzt. Das Spiel ist komplett offline auf dem eigenen Rechner spielbar (ermöglicht durch eine embedded Datenbank).</w:t>
       </w:r>
     </w:p>
     <w:p>
@@ -7038,48 +6705,14 @@
         </w:rPr>
       </w:pPr>
       <w:bookmarkStart w:id="11" w:name="_Toc449013407"/>
-      <w:proofErr w:type="spellStart"/>
-      <w:r>
-        <w:rPr>
-          <w:rFonts w:ascii="Times New Roman" w:hAnsi="Times New Roman"/>
-          <w:lang w:val="de-DE"/>
-        </w:rPr>
-        <w:t>Assumptions</w:t>
-      </w:r>
-      <w:proofErr w:type="spellEnd"/>
-      <w:r>
-        <w:rPr>
-          <w:rFonts w:ascii="Times New Roman" w:hAnsi="Times New Roman"/>
-          <w:lang w:val="de-DE"/>
-        </w:rPr>
-        <w:t xml:space="preserve"> </w:t>
-      </w:r>
-      <w:proofErr w:type="spellStart"/>
-      <w:r>
-        <w:rPr>
-          <w:rFonts w:ascii="Times New Roman" w:hAnsi="Times New Roman"/>
-          <w:lang w:val="de-DE"/>
-        </w:rPr>
-        <w:t>and</w:t>
-      </w:r>
-      <w:proofErr w:type="spellEnd"/>
-      <w:r>
-        <w:rPr>
-          <w:rFonts w:ascii="Times New Roman" w:hAnsi="Times New Roman"/>
-          <w:lang w:val="de-DE"/>
-        </w:rPr>
-        <w:t xml:space="preserve"> </w:t>
-      </w:r>
-      <w:proofErr w:type="spellStart"/>
-      <w:r>
-        <w:rPr>
-          <w:rFonts w:ascii="Times New Roman" w:hAnsi="Times New Roman"/>
-          <w:lang w:val="de-DE"/>
-        </w:rPr>
-        <w:t>dependencies</w:t>
+      <w:r>
+        <w:rPr>
+          <w:rFonts w:ascii="Times New Roman" w:hAnsi="Times New Roman"/>
+          <w:lang w:val="de-DE"/>
+        </w:rPr>
+        <w:t>Assumptions and dependencies</w:t>
       </w:r>
       <w:bookmarkEnd w:id="11"/>
-      <w:proofErr w:type="spellEnd"/>
     </w:p>
     <w:p>
       <w:pPr>
@@ -7096,30 +6729,8 @@
         <w:rPr>
           <w:lang w:val="de-DE"/>
         </w:rPr>
-        <w:t xml:space="preserve">IDE: </w:t>
-      </w:r>
-      <w:proofErr w:type="spellStart"/>
-      <w:r>
-        <w:rPr>
-          <w:lang w:val="de-DE"/>
-        </w:rPr>
-        <w:t>Intellij</w:t>
-      </w:r>
-      <w:proofErr w:type="spellEnd"/>
-      <w:r>
-        <w:rPr>
-          <w:lang w:val="de-DE"/>
-        </w:rPr>
-        <w:t xml:space="preserve"> und </w:t>
-      </w:r>
-      <w:proofErr w:type="spellStart"/>
-      <w:r>
-        <w:rPr>
-          <w:lang w:val="de-DE"/>
-        </w:rPr>
-        <w:t>Eclipse</w:t>
-      </w:r>
-      <w:proofErr w:type="spellEnd"/>
+        <w:t>IDE: Intellij und Eclipse</w:t>
+      </w:r>
     </w:p>
     <w:p>
       <w:pPr>
@@ -7136,16 +6747,8 @@
         <w:rPr>
           <w:lang w:val="de-DE"/>
         </w:rPr>
-        <w:t xml:space="preserve">Versionskontrolle: </w:t>
-      </w:r>
-      <w:proofErr w:type="spellStart"/>
-      <w:r>
-        <w:rPr>
-          <w:lang w:val="de-DE"/>
-        </w:rPr>
-        <w:t>GitHub</w:t>
-      </w:r>
-      <w:proofErr w:type="spellEnd"/>
+        <w:t>Versionskontrolle: GitHub</w:t>
+      </w:r>
     </w:p>
     <w:p>
       <w:pPr>
@@ -7158,19 +6761,11 @@
           <w:lang w:val="de-DE"/>
         </w:rPr>
       </w:pPr>
-      <w:proofErr w:type="spellStart"/>
-      <w:r>
-        <w:rPr>
-          <w:lang w:val="de-DE"/>
-        </w:rPr>
-        <w:t>Scrum</w:t>
-      </w:r>
-      <w:proofErr w:type="spellEnd"/>
-      <w:r>
-        <w:rPr>
-          <w:lang w:val="de-DE"/>
-        </w:rPr>
-        <w:t>: JIRA</w:t>
+      <w:r>
+        <w:rPr>
+          <w:lang w:val="de-DE"/>
+        </w:rPr>
+        <w:t>Scrum: JIRA</w:t>
       </w:r>
     </w:p>
     <w:p>
@@ -7194,16 +6789,8 @@
         <w:rPr>
           <w:lang w:val="de-DE"/>
         </w:rPr>
-        <w:t xml:space="preserve"> mit </w:t>
-      </w:r>
-      <w:proofErr w:type="spellStart"/>
-      <w:r>
-        <w:rPr>
-          <w:lang w:val="de-DE"/>
-        </w:rPr>
-        <w:t>JavaFX</w:t>
-      </w:r>
-      <w:proofErr w:type="spellEnd"/>
+        <w:t xml:space="preserve"> mit JavaFX</w:t>
+      </w:r>
     </w:p>
     <w:p>
       <w:pPr>
@@ -7220,16 +6807,8 @@
         <w:rPr>
           <w:lang w:val="de-DE"/>
         </w:rPr>
-        <w:t xml:space="preserve">Datenbank: H2 </w:t>
-      </w:r>
-      <w:proofErr w:type="spellStart"/>
-      <w:r>
-        <w:rPr>
-          <w:lang w:val="de-DE"/>
-        </w:rPr>
-        <w:t>database</w:t>
-      </w:r>
-      <w:proofErr w:type="spellEnd"/>
+        <w:t>Datenbank: H2 database</w:t>
+      </w:r>
     </w:p>
     <w:p>
       <w:pPr>
@@ -7238,74 +6817,46 @@
           <w:ilvl w:val="0"/>
           <w:numId w:val="7"/>
         </w:numPr>
-        <w:rPr>
-          <w:lang w:val="de-DE"/>
-        </w:rPr>
-      </w:pPr>
-      <w:r>
-        <w:rPr>
-          <w:lang w:val="de-DE"/>
-        </w:rPr>
-        <w:t xml:space="preserve">Test: </w:t>
-      </w:r>
-      <w:proofErr w:type="spellStart"/>
-      <w:r>
-        <w:rPr>
-          <w:lang w:val="de-DE"/>
-        </w:rPr>
-        <w:t>SikuliX</w:t>
-      </w:r>
-      <w:proofErr w:type="spellEnd"/>
-      <w:r>
-        <w:rPr>
-          <w:lang w:val="de-DE"/>
-        </w:rPr>
-        <w:t xml:space="preserve">, </w:t>
-      </w:r>
-      <w:proofErr w:type="spellStart"/>
-      <w:r>
-        <w:rPr>
-          <w:lang w:val="de-DE"/>
-        </w:rPr>
-        <w:t>JUnit</w:t>
-      </w:r>
-      <w:proofErr w:type="spellEnd"/>
-    </w:p>
-    <w:p>
-      <w:pPr>
-        <w:rPr>
-          <w:lang w:val="de-DE"/>
-        </w:rPr>
-      </w:pPr>
-    </w:p>
-    <w:p>
-      <w:pPr>
-        <w:rPr>
-          <w:lang w:val="de-DE"/>
-        </w:rPr>
-      </w:pPr>
-    </w:p>
-    <w:p>
-      <w:pPr>
-        <w:rPr>
-          <w:lang w:val="de-DE"/>
-        </w:rPr>
-      </w:pPr>
-    </w:p>
-    <w:p>
-      <w:pPr>
-        <w:rPr>
-          <w:lang w:val="de-DE"/>
-        </w:rPr>
-      </w:pPr>
-    </w:p>
-    <w:p>
-      <w:pPr>
-        <w:rPr>
-          <w:lang w:val="de-DE"/>
-        </w:rPr>
-      </w:pPr>
-    </w:p>
+      </w:pPr>
+      <w:r>
+        <w:t>Test: SikuliX, JUnit</w:t>
+      </w:r>
+      <w:r>
+        <w:t>,</w:t>
+      </w:r>
+      <w:r>
+        <w:t xml:space="preserve"> TestFX, Installation Tests</w:t>
+      </w:r>
+    </w:p>
+    <w:p>
+      <w:pPr>
+        <w:pStyle w:val="Listenabsatz"/>
+        <w:numPr>
+          <w:ilvl w:val="0"/>
+          <w:numId w:val="7"/>
+        </w:numPr>
+      </w:pPr>
+      <w:r>
+        <w:t>Coverage: Coveralls, Codacy, SonarQube</w:t>
+      </w:r>
+    </w:p>
+    <w:p>
+      <w:pPr>
+        <w:pStyle w:val="Listenabsatz"/>
+        <w:numPr>
+          <w:ilvl w:val="0"/>
+          <w:numId w:val="7"/>
+        </w:numPr>
+      </w:pPr>
+      <w:r>
+        <w:t>Metrics: Codacy, Metrics Reloaded (Intellij Plugin)</w:t>
+      </w:r>
+    </w:p>
+    <w:p/>
+    <w:p/>
+    <w:p/>
+    <w:p/>
+    <w:p/>
     <w:p>
       <w:pPr>
         <w:pStyle w:val="berschrift1"/>
@@ -7315,16 +6866,15 @@
         </w:rPr>
       </w:pPr>
       <w:bookmarkStart w:id="12" w:name="_Toc449013408"/>
-      <w:proofErr w:type="spellStart"/>
       <w:r>
         <w:rPr>
           <w:rFonts w:ascii="Times New Roman" w:hAnsi="Times New Roman"/>
           <w:lang w:val="de-DE"/>
         </w:rPr>
         <w:lastRenderedPageBreak/>
-        <w:t>Specific</w:t>
-      </w:r>
-      <w:proofErr w:type="spellEnd"/>
+        <w:t>Specific Requirements</w:t>
+      </w:r>
+      <w:bookmarkEnd w:id="12"/>
       <w:r>
         <w:rPr>
           <w:rFonts w:ascii="Times New Roman" w:hAnsi="Times New Roman"/>
@@ -7332,23 +6882,6 @@
         </w:rPr>
         <w:t xml:space="preserve"> </w:t>
       </w:r>
-      <w:proofErr w:type="spellStart"/>
-      <w:r>
-        <w:rPr>
-          <w:rFonts w:ascii="Times New Roman" w:hAnsi="Times New Roman"/>
-          <w:lang w:val="de-DE"/>
-        </w:rPr>
-        <w:t>Requirements</w:t>
-      </w:r>
-      <w:bookmarkEnd w:id="12"/>
-      <w:proofErr w:type="spellEnd"/>
-      <w:r>
-        <w:rPr>
-          <w:rFonts w:ascii="Times New Roman" w:hAnsi="Times New Roman"/>
-          <w:lang w:val="de-DE"/>
-        </w:rPr>
-        <w:t xml:space="preserve"> </w:t>
-      </w:r>
     </w:p>
     <w:p>
       <w:pPr>
@@ -7359,7 +6892,6 @@
         </w:rPr>
       </w:pPr>
       <w:bookmarkStart w:id="13" w:name="_Toc449013409"/>
-      <w:proofErr w:type="spellStart"/>
       <w:r>
         <w:rPr>
           <w:rFonts w:ascii="Times New Roman" w:hAnsi="Times New Roman"/>
@@ -7368,7 +6900,6 @@
         <w:t>Functionality</w:t>
       </w:r>
       <w:bookmarkEnd w:id="13"/>
-      <w:proofErr w:type="spellEnd"/>
     </w:p>
     <w:p>
       <w:pPr>
@@ -7386,37 +6917,9 @@
           <w:i w:val="0"/>
           <w:lang w:val="de-DE"/>
         </w:rPr>
-        <w:t xml:space="preserve">Overall </w:t>
-      </w:r>
-      <w:proofErr w:type="spellStart"/>
-      <w:r>
-        <w:rPr>
-          <w:rFonts w:ascii="Times New Roman" w:hAnsi="Times New Roman"/>
-          <w:i w:val="0"/>
-          <w:lang w:val="de-DE"/>
-        </w:rPr>
-        <w:t>Use</w:t>
-      </w:r>
-      <w:proofErr w:type="spellEnd"/>
-      <w:r>
-        <w:rPr>
-          <w:rFonts w:ascii="Times New Roman" w:hAnsi="Times New Roman"/>
-          <w:i w:val="0"/>
-          <w:lang w:val="de-DE"/>
-        </w:rPr>
-        <w:t xml:space="preserve">-Case </w:t>
-      </w:r>
-      <w:proofErr w:type="spellStart"/>
-      <w:r>
-        <w:rPr>
-          <w:rFonts w:ascii="Times New Roman" w:hAnsi="Times New Roman"/>
-          <w:i w:val="0"/>
-          <w:lang w:val="de-DE"/>
-        </w:rPr>
-        <w:t>Diagram</w:t>
+        <w:t>Overall Use-Case Diagram</w:t>
       </w:r>
       <w:bookmarkEnd w:id="14"/>
-      <w:proofErr w:type="spellEnd"/>
     </w:p>
     <w:p>
       <w:pPr>
@@ -7455,7 +6958,7 @@
                     </pic:cNvPicPr>
                   </pic:nvPicPr>
                   <pic:blipFill>
-                    <a:blip r:embed="rId33" cstate="print">
+                    <a:blip r:embed="rId34" cstate="print">
                       <a:extLst>
                         <a:ext uri="{28A0092B-C50C-407E-A947-70E740481C1C}">
                           <a14:useLocalDpi xmlns:a14="http://schemas.microsoft.com/office/drawing/2010/main" val="0"/>
@@ -7706,35 +7209,7 @@
         <w:rPr>
           <w:lang w:val="de-DE"/>
         </w:rPr>
-        <w:t xml:space="preserve">Das Overall </w:t>
-      </w:r>
-      <w:proofErr w:type="spellStart"/>
-      <w:r>
-        <w:rPr>
-          <w:lang w:val="de-DE"/>
-        </w:rPr>
-        <w:t>Use</w:t>
-      </w:r>
-      <w:proofErr w:type="spellEnd"/>
-      <w:r>
-        <w:rPr>
-          <w:lang w:val="de-DE"/>
-        </w:rPr>
-        <w:t xml:space="preserve">-Case Diagramm ist ebenfalls auf </w:t>
-      </w:r>
-      <w:proofErr w:type="spellStart"/>
-      <w:r>
-        <w:rPr>
-          <w:lang w:val="de-DE"/>
-        </w:rPr>
-        <w:t>Github</w:t>
-      </w:r>
-      <w:proofErr w:type="spellEnd"/>
-      <w:r>
-        <w:rPr>
-          <w:lang w:val="de-DE"/>
-        </w:rPr>
-        <w:t xml:space="preserve"> zu finden: </w:t>
+        <w:t xml:space="preserve">Das Overall Use-Case Diagramm ist ebenfalls auf Github zu finden: </w:t>
       </w:r>
       <w:r>
         <w:rPr>
@@ -7742,7 +7217,7 @@
         </w:rPr>
         <w:br/>
       </w:r>
-      <w:hyperlink r:id="rId34" w:history="1">
+      <w:hyperlink r:id="rId35" w:history="1">
         <w:r>
           <w:rPr>
             <w:rStyle w:val="Hyperlink"/>
@@ -7796,21 +7271,7 @@
         <w:rPr>
           <w:lang w:val="de-DE"/>
         </w:rPr>
-        <w:t xml:space="preserve">Der </w:t>
-      </w:r>
-      <w:proofErr w:type="spellStart"/>
-      <w:r>
-        <w:rPr>
-          <w:lang w:val="de-DE"/>
-        </w:rPr>
-        <w:t>Actor</w:t>
-      </w:r>
-      <w:proofErr w:type="spellEnd"/>
-      <w:r>
-        <w:rPr>
-          <w:lang w:val="de-DE"/>
-        </w:rPr>
-        <w:t xml:space="preserve"> kann das Spiel aus dem Hauptbildschirm heraus starten.</w:t>
+        <w:t>Der Actor kann das Spiel aus dem Hauptbildschirm heraus starten.</w:t>
       </w:r>
       <w:r>
         <w:rPr>
@@ -7831,23 +7292,10 @@
       <w:pPr>
         <w:ind w:left="720"/>
       </w:pPr>
-      <w:proofErr w:type="spellStart"/>
-      <w:r>
-        <w:t>UseCase</w:t>
-      </w:r>
-      <w:proofErr w:type="spellEnd"/>
-      <w:r>
-        <w:t xml:space="preserve"> </w:t>
-      </w:r>
-      <w:proofErr w:type="spellStart"/>
-      <w:r>
-        <w:t>Gamemode</w:t>
-      </w:r>
-      <w:proofErr w:type="spellEnd"/>
-      <w:r>
-        <w:t xml:space="preserve"> 1: </w:t>
-      </w:r>
-      <w:hyperlink r:id="rId35" w:history="1">
+      <w:r>
+        <w:t xml:space="preserve">UseCase Gamemode 1: </w:t>
+      </w:r>
+      <w:hyperlink r:id="rId36" w:history="1">
         <w:r>
           <w:rPr>
             <w:rStyle w:val="Hyperlink"/>
@@ -7865,29 +7313,14 @@
       </w:pPr>
       <w:r>
         <w:br/>
-      </w:r>
-      <w:proofErr w:type="spellStart"/>
-      <w:r>
-        <w:t>UseCase</w:t>
-      </w:r>
-      <w:proofErr w:type="spellEnd"/>
-      <w:r>
-        <w:t xml:space="preserve"> </w:t>
-      </w:r>
-      <w:proofErr w:type="spellStart"/>
-      <w:r>
-        <w:t>Gamemode</w:t>
-      </w:r>
-      <w:proofErr w:type="spellEnd"/>
-      <w:r>
-        <w:t xml:space="preserve"> 2:</w:t>
+        <w:t>UseCase Gamemode 2:</w:t>
       </w:r>
     </w:p>
     <w:p>
       <w:pPr>
         <w:ind w:left="720"/>
       </w:pPr>
-      <w:hyperlink r:id="rId36" w:history="1">
+      <w:hyperlink r:id="rId37" w:history="1">
         <w:r>
           <w:rPr>
             <w:rStyle w:val="Hyperlink"/>
@@ -7912,42 +7345,14 @@
         <w:rPr>
           <w:lang w:val="de-DE"/>
         </w:rPr>
-        <w:t xml:space="preserve">Ein aktives Spiel kann jedes Zeit abgebrochen </w:t>
-      </w:r>
-      <w:proofErr w:type="spellStart"/>
-      <w:r>
-        <w:rPr>
-          <w:lang w:val="de-DE"/>
-        </w:rPr>
-        <w:t>warden</w:t>
-      </w:r>
-      <w:proofErr w:type="spellEnd"/>
-      <w:r>
-        <w:rPr>
-          <w:lang w:val="de-DE"/>
-        </w:rPr>
-        <w:t>.</w:t>
+        <w:t>Ein aktives Spiel kann jedes Zeit abgebrochen warden.</w:t>
       </w:r>
       <w:r>
         <w:rPr>
           <w:lang w:val="de-DE"/>
         </w:rPr>
         <w:br/>
-        <w:t xml:space="preserve">Hinweis: Abgebrochene Spiele </w:t>
-      </w:r>
-      <w:proofErr w:type="spellStart"/>
-      <w:r>
-        <w:rPr>
-          <w:lang w:val="de-DE"/>
-        </w:rPr>
-        <w:t>warden</w:t>
-      </w:r>
-      <w:proofErr w:type="spellEnd"/>
-      <w:r>
-        <w:rPr>
-          <w:lang w:val="de-DE"/>
-        </w:rPr>
-        <w:t xml:space="preserve"> nicht in die Statistik einbezogen.</w:t>
+        <w:t>Hinweis: Abgebrochene Spiele warden nicht in die Statistik einbezogen.</w:t>
       </w:r>
     </w:p>
     <w:p>
@@ -7977,33 +7382,11 @@
           <w:lang w:val="de-DE"/>
         </w:rPr>
       </w:pPr>
-      <w:proofErr w:type="spellStart"/>
-      <w:r>
-        <w:rPr>
-          <w:lang w:val="de-DE"/>
-        </w:rPr>
-        <w:t>UseCase</w:t>
-      </w:r>
-      <w:proofErr w:type="spellEnd"/>
-      <w:r>
-        <w:rPr>
-          <w:lang w:val="de-DE"/>
-        </w:rPr>
-        <w:t xml:space="preserve"> View </w:t>
-      </w:r>
-      <w:proofErr w:type="spellStart"/>
-      <w:r>
-        <w:rPr>
-          <w:lang w:val="de-DE"/>
-        </w:rPr>
-        <w:t>Statistic</w:t>
-      </w:r>
-      <w:proofErr w:type="spellEnd"/>
-      <w:r>
-        <w:rPr>
-          <w:lang w:val="de-DE"/>
-        </w:rPr>
-        <w:t>:</w:t>
+      <w:r>
+        <w:rPr>
+          <w:lang w:val="de-DE"/>
+        </w:rPr>
+        <w:t>UseCase View Statistic:</w:t>
       </w:r>
       <w:r>
         <w:rPr>
@@ -8019,7 +7402,7 @@
           <w:lang w:val="de-DE"/>
         </w:rPr>
       </w:pPr>
-      <w:hyperlink r:id="rId37" w:history="1">
+      <w:hyperlink r:id="rId38" w:history="1">
         <w:r>
           <w:rPr>
             <w:rStyle w:val="Hyperlink"/>
@@ -8057,26 +7440,16 @@
           <w:rStyle w:val="Hyperlink"/>
         </w:rPr>
       </w:pPr>
-      <w:proofErr w:type="spellStart"/>
-      <w:r>
-        <w:t>UseCase</w:t>
-      </w:r>
-      <w:proofErr w:type="spellEnd"/>
-      <w:r>
-        <w:t xml:space="preserve"> Change </w:t>
-      </w:r>
-      <w:r>
-        <w:t>Settings (Language</w:t>
-      </w:r>
-      <w:proofErr w:type="gramStart"/>
-      <w:r>
-        <w:t>)</w:t>
-      </w:r>
-      <w:proofErr w:type="gramEnd"/>
+      <w:r>
+        <w:t xml:space="preserve">UseCase Change </w:t>
+      </w:r>
+      <w:r>
+        <w:t>Settings (Language)</w:t>
+      </w:r>
       <w:r>
         <w:br/>
       </w:r>
-      <w:hyperlink r:id="rId38" w:history="1">
+      <w:hyperlink r:id="rId39" w:history="1">
         <w:r>
           <w:rPr>
             <w:rStyle w:val="Hyperlink"/>
@@ -8097,13 +7470,8 @@
       <w:pPr>
         <w:ind w:left="720"/>
       </w:pPr>
-      <w:proofErr w:type="spellStart"/>
-      <w:r>
-        <w:t>UseCase</w:t>
-      </w:r>
-      <w:proofErr w:type="spellEnd"/>
-      <w:r>
-        <w:t xml:space="preserve"> </w:t>
+      <w:r>
+        <w:t xml:space="preserve">UseCase </w:t>
       </w:r>
       <w:r>
         <w:t>Extend</w:t>
@@ -8111,20 +7479,19 @@
       <w:r>
         <w:t xml:space="preserve"> Settings (</w:t>
       </w:r>
-      <w:proofErr w:type="spellStart"/>
-      <w:r>
+      <w:r>
+        <w:rPr>
+          <w:lang w:val="de-DE"/>
+        </w:rPr>
         <w:t>verbliebenden</w:t>
       </w:r>
-      <w:proofErr w:type="spellEnd"/>
-      <w:proofErr w:type="gramStart"/>
       <w:r>
         <w:t>)</w:t>
       </w:r>
-      <w:proofErr w:type="gramEnd"/>
       <w:r>
         <w:br/>
       </w:r>
-      <w:hyperlink r:id="rId39" w:history="1">
+      <w:hyperlink r:id="rId40" w:history="1">
         <w:r>
           <w:rPr>
             <w:rStyle w:val="Hyperlink"/>
@@ -8225,33 +7592,11 @@
           <w:lang w:val="de-DE"/>
         </w:rPr>
       </w:pPr>
-      <w:proofErr w:type="spellStart"/>
-      <w:r>
-        <w:rPr>
-          <w:lang w:val="de-DE"/>
-        </w:rPr>
-        <w:t>Use</w:t>
-      </w:r>
-      <w:proofErr w:type="spellEnd"/>
-      <w:r>
-        <w:rPr>
-          <w:lang w:val="de-DE"/>
-        </w:rPr>
-        <w:t xml:space="preserve"> Case View </w:t>
-      </w:r>
-      <w:proofErr w:type="spellStart"/>
-      <w:r>
-        <w:rPr>
-          <w:lang w:val="de-DE"/>
-        </w:rPr>
-        <w:t>Instruction</w:t>
-      </w:r>
-      <w:proofErr w:type="spellEnd"/>
-      <w:r>
-        <w:rPr>
-          <w:lang w:val="de-DE"/>
-        </w:rPr>
-        <w:t>:</w:t>
+      <w:r>
+        <w:rPr>
+          <w:lang w:val="de-DE"/>
+        </w:rPr>
+        <w:t>Use Case View Instruction:</w:t>
       </w:r>
       <w:r>
         <w:rPr>
@@ -8265,7 +7610,7 @@
         </w:rPr>
         <w:br/>
       </w:r>
-      <w:hyperlink r:id="rId40" w:history="1">
+      <w:hyperlink r:id="rId41" w:history="1">
         <w:r>
           <w:rPr>
             <w:rStyle w:val="Hyperlink"/>
@@ -8308,19 +7653,11 @@
           <w:lang w:val="de-DE"/>
         </w:rPr>
       </w:pPr>
-      <w:proofErr w:type="spellStart"/>
-      <w:r>
-        <w:rPr>
-          <w:lang w:val="de-DE"/>
-        </w:rPr>
-        <w:t>UseCase</w:t>
-      </w:r>
-      <w:proofErr w:type="spellEnd"/>
-      <w:r>
-        <w:rPr>
-          <w:lang w:val="de-DE"/>
-        </w:rPr>
-        <w:t xml:space="preserve"> View Wiki:</w:t>
+      <w:r>
+        <w:rPr>
+          <w:lang w:val="de-DE"/>
+        </w:rPr>
+        <w:t>UseCase View Wiki:</w:t>
       </w:r>
     </w:p>
     <w:p>
@@ -8330,7 +7667,7 @@
           <w:lang w:val="de-DE"/>
         </w:rPr>
       </w:pPr>
-      <w:hyperlink r:id="rId41" w:history="1">
+      <w:hyperlink r:id="rId42" w:history="1">
         <w:r>
           <w:rPr>
             <w:rStyle w:val="Hyperlink"/>
@@ -8361,35 +7698,27 @@
           <w:lang w:val="en-GB"/>
         </w:rPr>
       </w:pPr>
-      <w:proofErr w:type="spellStart"/>
       <w:r>
         <w:rPr>
           <w:lang w:val="en-GB"/>
         </w:rPr>
-        <w:t>UseCase</w:t>
-      </w:r>
-      <w:proofErr w:type="spellEnd"/>
+        <w:t xml:space="preserve">UseCase </w:t>
+      </w:r>
       <w:r>
         <w:rPr>
           <w:lang w:val="en-GB"/>
         </w:rPr>
-        <w:t xml:space="preserve"> </w:t>
-      </w:r>
-      <w:r>
+        <w:t>Extend Wiki</w:t>
+      </w:r>
+    </w:p>
+    <w:p>
+      <w:pPr>
+        <w:ind w:left="720"/>
         <w:rPr>
           <w:lang w:val="en-GB"/>
         </w:rPr>
-        <w:t>Extend Wiki</w:t>
-      </w:r>
-    </w:p>
-    <w:p>
-      <w:pPr>
-        <w:ind w:left="720"/>
-        <w:rPr>
-          <w:lang w:val="en-GB"/>
-        </w:rPr>
-      </w:pPr>
-      <w:hyperlink r:id="rId42" w:history="1">
+      </w:pPr>
+      <w:hyperlink r:id="rId43" w:history="1">
         <w:r>
           <w:rPr>
             <w:rStyle w:val="Hyperlink"/>
@@ -8432,34 +7761,26 @@
           <w:lang w:val="en-GB"/>
         </w:rPr>
       </w:pPr>
-      <w:proofErr w:type="spellStart"/>
       <w:r>
         <w:rPr>
           <w:lang w:val="en-GB"/>
         </w:rPr>
-        <w:t>UseCase</w:t>
-      </w:r>
-      <w:proofErr w:type="spellEnd"/>
-      <w:r>
+        <w:t>UseCase View Info:</w:t>
+      </w:r>
+    </w:p>
+    <w:p>
+      <w:pPr>
         <w:rPr>
           <w:lang w:val="en-GB"/>
         </w:rPr>
-        <w:t xml:space="preserve"> View Info:</w:t>
-      </w:r>
-    </w:p>
-    <w:p>
-      <w:pPr>
+      </w:pPr>
+      <w:r>
         <w:rPr>
           <w:lang w:val="en-GB"/>
         </w:rPr>
-      </w:pPr>
-      <w:r>
-        <w:rPr>
-          <w:lang w:val="en-GB"/>
-        </w:rPr>
         <w:tab/>
       </w:r>
-      <w:hyperlink r:id="rId43" w:history="1">
+      <w:hyperlink r:id="rId44" w:history="1">
         <w:r>
           <w:rPr>
             <w:rStyle w:val="Hyperlink"/>
@@ -8565,21 +7886,13 @@
         <w:rPr>
           <w:lang w:val="de-DE"/>
         </w:rPr>
-        <w:t xml:space="preserve">Die </w:t>
-      </w:r>
-      <w:proofErr w:type="spellStart"/>
-      <w:r>
-        <w:rPr>
-          <w:lang w:val="de-DE"/>
-        </w:rPr>
-        <w:t>Hautpfunktionen</w:t>
-      </w:r>
-      <w:proofErr w:type="spellEnd"/>
-      <w:r>
-        <w:rPr>
-          <w:lang w:val="de-DE"/>
-        </w:rPr>
-        <w:t xml:space="preserve"> sind auf dem Hauptbildschirm angeordnet und weitere zusätzliche Funktionen über die beiden Menus erreichbar. Alle Buttons und Kennzahlen sind mit „sprechenden“ Icons ergänzt.</w:t>
+        <w:t>Die Haupt</w:t>
+      </w:r>
+      <w:r>
+        <w:rPr>
+          <w:lang w:val="de-DE"/>
+        </w:rPr>
+        <w:t>funktionen sind auf dem Hauptbildschirm angeordnet und weitere zusätzliche Funktionen über die beiden Menus erreichbar. Alle Buttons und Kennzahlen sind mit „sprechenden“ Icons ergänzt.</w:t>
       </w:r>
     </w:p>
     <w:p>
@@ -8613,21 +7926,7 @@
         <w:rPr>
           <w:lang w:val="de-DE"/>
         </w:rPr>
-        <w:t>as Spiel ganz einfach über Mausinteraktionen zu steuern ist (Point-</w:t>
-      </w:r>
-      <w:proofErr w:type="spellStart"/>
-      <w:r>
-        <w:rPr>
-          <w:lang w:val="de-DE"/>
-        </w:rPr>
-        <w:t>and</w:t>
-      </w:r>
-      <w:proofErr w:type="spellEnd"/>
-      <w:r>
-        <w:rPr>
-          <w:lang w:val="de-DE"/>
-        </w:rPr>
-        <w:t>-Click).</w:t>
+        <w:t>as Spiel ganz einfach über Mausinteraktionen zu steuern ist (Point-and-Click).</w:t>
       </w:r>
     </w:p>
     <w:p>
@@ -8646,19 +7945,73 @@
           <w:i w:val="0"/>
           <w:lang w:val="de-DE"/>
         </w:rPr>
-        <w:t xml:space="preserve">Hardware </w:t>
-      </w:r>
-      <w:proofErr w:type="spellStart"/>
-      <w:r>
+        <w:t>Hardware Requirements</w:t>
+      </w:r>
+      <w:bookmarkEnd w:id="24"/>
+    </w:p>
+    <w:p>
+      <w:pPr>
+        <w:ind w:left="720"/>
+        <w:rPr>
+          <w:lang w:val="de-DE"/>
+        </w:rPr>
+      </w:pPr>
+      <w:r>
+        <w:rPr>
+          <w:lang w:val="de-DE"/>
+        </w:rPr>
+        <w:t xml:space="preserve">Der Actor benötigt einen </w:t>
+      </w:r>
+      <w:r>
+        <w:rPr>
+          <w:lang w:val="de-DE"/>
+        </w:rPr>
+        <w:t>Computer</w:t>
+      </w:r>
+      <w:r>
+        <w:rPr>
+          <w:lang w:val="de-DE"/>
+        </w:rPr>
+        <w:t xml:space="preserve"> (Bildschrim + Maus)</w:t>
+      </w:r>
+      <w:r>
+        <w:rPr>
+          <w:lang w:val="de-DE"/>
+        </w:rPr>
+        <w:t xml:space="preserve">. </w:t>
+      </w:r>
+      <w:r>
+        <w:rPr>
+          <w:lang w:val="de-DE"/>
+        </w:rPr>
+        <w:t>Es wird nur zum Herunterladen des Spiels eine Internetverbindung benötigt.</w:t>
+      </w:r>
+      <w:r>
+        <w:rPr>
+          <w:lang w:val="de-DE"/>
+        </w:rPr>
+        <w:t xml:space="preserve"> Optional wäre eine Tastatur nicht schlecht, damit der Spieler im zweiten Spielmodus einfacher Fragen suchen kann.</w:t>
+      </w:r>
+    </w:p>
+    <w:p>
+      <w:pPr>
+        <w:pStyle w:val="berschrift3"/>
         <w:rPr>
           <w:rFonts w:ascii="Times New Roman" w:hAnsi="Times New Roman"/>
           <w:i w:val="0"/>
           <w:lang w:val="de-DE"/>
         </w:rPr>
-        <w:t>Requirements</w:t>
-      </w:r>
-      <w:bookmarkEnd w:id="24"/>
-      <w:proofErr w:type="spellEnd"/>
+      </w:pPr>
+      <w:bookmarkStart w:id="25" w:name="_Toc449013421"/>
+      <w:r>
+        <w:rPr>
+          <w:rFonts w:ascii="Times New Roman" w:hAnsi="Times New Roman"/>
+          <w:i w:val="0"/>
+          <w:lang w:val="de-DE"/>
+        </w:rPr>
+        <w:t>Software Requirements</w:t>
+      </w:r>
+      <w:bookmarkEnd w:id="25"/>
     </w:p>
     <w:p>
       <w:pPr>
@@ -8671,59 +8024,80 @@
         <w:rPr>
           <w:lang w:val="de-DE"/>
         </w:rPr>
-        <w:t xml:space="preserve">Der </w:t>
-      </w:r>
-      <w:proofErr w:type="spellStart"/>
-      <w:r>
-        <w:rPr>
-          <w:lang w:val="de-DE"/>
-        </w:rPr>
-        <w:t>Actor</w:t>
-      </w:r>
-      <w:proofErr w:type="spellEnd"/>
-      <w:r>
-        <w:rPr>
-          <w:lang w:val="de-DE"/>
-        </w:rPr>
-        <w:t xml:space="preserve"> benötigt einen </w:t>
-      </w:r>
-      <w:r>
-        <w:rPr>
-          <w:lang w:val="de-DE"/>
-        </w:rPr>
-        <w:t>Computer</w:t>
-      </w:r>
-      <w:r>
-        <w:rPr>
-          <w:lang w:val="de-DE"/>
-        </w:rPr>
-        <w:t xml:space="preserve"> (</w:t>
-      </w:r>
-      <w:proofErr w:type="spellStart"/>
-      <w:r>
-        <w:rPr>
-          <w:lang w:val="de-DE"/>
-        </w:rPr>
-        <w:t>Bildschrim</w:t>
-      </w:r>
-      <w:proofErr w:type="spellEnd"/>
-      <w:r>
-        <w:rPr>
-          <w:lang w:val="de-DE"/>
-        </w:rPr>
-        <w:t xml:space="preserve"> + Maus)</w:t>
-      </w:r>
-      <w:r>
-        <w:rPr>
-          <w:lang w:val="de-DE"/>
-        </w:rPr>
-        <w:t xml:space="preserve">. </w:t>
-      </w:r>
-      <w:r>
-        <w:rPr>
-          <w:lang w:val="de-DE"/>
-        </w:rPr>
-        <w:t>Es wird nur zum Herunterladen des Spiels eine Internetverbindung benötigt.</w:t>
+        <w:t xml:space="preserve">Es wird eine installierte Version von Java </w:t>
+      </w:r>
+      <w:r>
+        <w:rPr>
+          <w:lang w:val="de-DE"/>
+        </w:rPr>
+        <w:t xml:space="preserve">(JRE) </w:t>
+      </w:r>
+      <w:r>
+        <w:rPr>
+          <w:lang w:val="de-DE"/>
+        </w:rPr>
+        <w:t xml:space="preserve">(mind. Java 1.8) </w:t>
+      </w:r>
+      <w:r>
+        <w:rPr>
+          <w:lang w:val="de-DE"/>
+        </w:rPr>
+        <w:t>benötigt, um das Spiel starten</w:t>
+      </w:r>
+      <w:r>
+        <w:rPr>
+          <w:lang w:val="de-DE"/>
+        </w:rPr>
+        <w:t xml:space="preserve"> zu können</w:t>
+      </w:r>
+      <w:r>
+        <w:rPr>
+          <w:lang w:val="de-DE"/>
+        </w:rPr>
+        <w:t>.</w:t>
+      </w:r>
+      <w:r>
+        <w:rPr>
+          <w:lang w:val="de-DE"/>
+        </w:rPr>
+        <w:t xml:space="preserve"> Das Spiel kann auf jedem OS gestartet werden (Plattformunabhängig</w:t>
+      </w:r>
+      <w:r>
+        <w:rPr>
+          <w:lang w:val="de-DE"/>
+        </w:rPr>
+        <w:t xml:space="preserve"> von Java</w:t>
+      </w:r>
+      <w:r>
+        <w:rPr>
+          <w:lang w:val="de-DE"/>
+        </w:rPr>
+        <w:t>).</w:t>
+      </w:r>
+    </w:p>
+    <w:p>
+      <w:pPr>
+        <w:pStyle w:val="berschrift2"/>
+        <w:rPr>
+          <w:rFonts w:ascii="Times New Roman" w:hAnsi="Times New Roman"/>
+          <w:lang w:val="de-DE"/>
+        </w:rPr>
+      </w:pPr>
+      <w:bookmarkStart w:id="26" w:name="_Toc449013422"/>
+      <w:r>
+        <w:rPr>
+          <w:rFonts w:ascii="Times New Roman" w:hAnsi="Times New Roman"/>
+          <w:lang w:val="de-DE"/>
+        </w:rPr>
+        <w:t>Reliability</w:t>
+      </w:r>
+      <w:bookmarkEnd w:id="26"/>
+      <w:r>
+        <w:rPr>
+          <w:rFonts w:ascii="Times New Roman" w:hAnsi="Times New Roman"/>
+          <w:lang w:val="de-DE"/>
+        </w:rPr>
+        <w:t xml:space="preserve"> </w:t>
       </w:r>
     </w:p>
     <w:p>
@@ -8735,26 +8109,93 @@
           <w:lang w:val="de-DE"/>
         </w:rPr>
       </w:pPr>
-      <w:bookmarkStart w:id="25" w:name="_Toc449013421"/>
+      <w:bookmarkStart w:id="27" w:name="_Toc449013423"/>
       <w:r>
         <w:rPr>
           <w:rFonts w:ascii="Times New Roman" w:hAnsi="Times New Roman"/>
           <w:i w:val="0"/>
           <w:lang w:val="de-DE"/>
         </w:rPr>
-        <w:t xml:space="preserve">Software </w:t>
-      </w:r>
-      <w:proofErr w:type="spellStart"/>
-      <w:r>
+        <w:t>Availability</w:t>
+      </w:r>
+      <w:bookmarkEnd w:id="27"/>
+    </w:p>
+    <w:p>
+      <w:pPr>
+        <w:ind w:left="720"/>
+        <w:rPr>
+          <w:lang w:val="de-DE"/>
+        </w:rPr>
+      </w:pPr>
+      <w:r>
+        <w:rPr>
+          <w:lang w:val="de-DE"/>
+        </w:rPr>
+        <w:t xml:space="preserve">Das Spiel arbeitet mit einer embedded Datenbank und braucht keine Verbindung zu irgendeinem Server nach dem Download. Deswegen muss das Spiel zu 100% </w:t>
+      </w:r>
+      <w:r>
+        <w:rPr>
+          <w:lang w:val="de-DE"/>
+        </w:rPr>
+        <w:t>(24h,</w:t>
+      </w:r>
+      <w:r>
+        <w:rPr>
+          <w:lang w:val="de-DE"/>
+        </w:rPr>
+        <w:t xml:space="preserve"> 7Tage die Woche) spielbar sein, solange der Computer funktionsfähig ist. Bugs können über die angegebene E-Mail schnell (innerhal</w:t>
+      </w:r>
+      <w:r>
+        <w:rPr>
+          <w:lang w:val="de-DE"/>
+        </w:rPr>
+        <w:t>b des Spieles) gesendet werden.</w:t>
+      </w:r>
+      <w:r>
+        <w:rPr>
+          <w:lang w:val="de-DE"/>
+        </w:rPr>
+        <w:t xml:space="preserve"> </w:t>
+      </w:r>
+      <w:r>
+        <w:rPr>
+          <w:lang w:val="de-DE"/>
+        </w:rPr>
+        <w:t>Aus diesem Grund fallen die nächsten Punkte (</w:t>
+      </w:r>
+      <w:r>
+        <w:rPr>
+          <w:lang w:val="de-DE"/>
+        </w:rPr>
+        <w:t>4.3.2, 4.3.3, 4</w:t>
+      </w:r>
+      <w:r>
+        <w:rPr>
+          <w:lang w:val="de-DE"/>
+        </w:rPr>
+        <w:t>.3.4) weg.</w:t>
+      </w:r>
+    </w:p>
+    <w:p>
+      <w:pPr>
+        <w:pStyle w:val="berschrift3"/>
         <w:rPr>
           <w:rFonts w:ascii="Times New Roman" w:hAnsi="Times New Roman"/>
           <w:i w:val="0"/>
           <w:lang w:val="de-DE"/>
         </w:rPr>
-        <w:t>Requirements</w:t>
-      </w:r>
-      <w:bookmarkEnd w:id="25"/>
-      <w:proofErr w:type="spellEnd"/>
+      </w:pPr>
+      <w:bookmarkStart w:id="28" w:name="_Toc449013424"/>
+      <w:r>
+        <w:rPr>
+          <w:rFonts w:ascii="Times New Roman" w:hAnsi="Times New Roman"/>
+          <w:i w:val="0"/>
+          <w:lang w:val="de-DE"/>
+        </w:rPr>
+        <w:lastRenderedPageBreak/>
+        <w:t>Mean Time Between Failures</w:t>
+      </w:r>
+      <w:bookmarkEnd w:id="28"/>
     </w:p>
     <w:p>
       <w:pPr>
@@ -8767,70 +8208,7 @@
         <w:rPr>
           <w:lang w:val="de-DE"/>
         </w:rPr>
-        <w:t xml:space="preserve">Es wird eine installierte Version von Java </w:t>
-      </w:r>
-      <w:r>
-        <w:rPr>
-          <w:lang w:val="de-DE"/>
-        </w:rPr>
-        <w:t xml:space="preserve">(JRE) </w:t>
-      </w:r>
-      <w:r>
-        <w:rPr>
-          <w:lang w:val="de-DE"/>
-        </w:rPr>
-        <w:t xml:space="preserve">(mind. Java 1.8) </w:t>
-      </w:r>
-      <w:r>
-        <w:rPr>
-          <w:lang w:val="de-DE"/>
-        </w:rPr>
-        <w:t>benötigt, um das Spiel starten</w:t>
-      </w:r>
-      <w:r>
-        <w:rPr>
-          <w:lang w:val="de-DE"/>
-        </w:rPr>
-        <w:t xml:space="preserve"> zu können</w:t>
-      </w:r>
-      <w:r>
-        <w:rPr>
-          <w:lang w:val="de-DE"/>
-        </w:rPr>
-        <w:t>.</w:t>
-      </w:r>
-      <w:r>
-        <w:rPr>
-          <w:lang w:val="de-DE"/>
-        </w:rPr>
-        <w:t xml:space="preserve"> Das Spiel kann auf jedem OS gestartet werden (Plattformunabhängig).</w:t>
-      </w:r>
-    </w:p>
-    <w:p>
-      <w:pPr>
-        <w:pStyle w:val="berschrift2"/>
-        <w:rPr>
-          <w:rFonts w:ascii="Times New Roman" w:hAnsi="Times New Roman"/>
-          <w:lang w:val="de-DE"/>
-        </w:rPr>
-      </w:pPr>
-      <w:bookmarkStart w:id="26" w:name="_Toc449013422"/>
-      <w:proofErr w:type="spellStart"/>
-      <w:r>
-        <w:rPr>
-          <w:rFonts w:ascii="Times New Roman" w:hAnsi="Times New Roman"/>
-          <w:lang w:val="de-DE"/>
-        </w:rPr>
-        <w:t>Reliability</w:t>
-      </w:r>
-      <w:bookmarkEnd w:id="26"/>
-      <w:proofErr w:type="spellEnd"/>
-      <w:r>
-        <w:rPr>
-          <w:rFonts w:ascii="Times New Roman" w:hAnsi="Times New Roman"/>
-          <w:lang w:val="de-DE"/>
-        </w:rPr>
-        <w:t xml:space="preserve"> </w:t>
+        <w:t>not applicable (n/a) </w:t>
       </w:r>
     </w:p>
     <w:p>
@@ -8842,18 +8220,24 @@
           <w:lang w:val="de-DE"/>
         </w:rPr>
       </w:pPr>
-      <w:bookmarkStart w:id="27" w:name="_Toc449013423"/>
-      <w:proofErr w:type="spellStart"/>
+      <w:bookmarkStart w:id="29" w:name="_Toc449013425"/>
       <w:r>
         <w:rPr>
           <w:rFonts w:ascii="Times New Roman" w:hAnsi="Times New Roman"/>
           <w:i w:val="0"/>
           <w:lang w:val="de-DE"/>
         </w:rPr>
-        <w:t>Availability</w:t>
-      </w:r>
-      <w:bookmarkEnd w:id="27"/>
-      <w:proofErr w:type="spellEnd"/>
+        <w:t>Mean Time To R</w:t>
+      </w:r>
+      <w:r>
+        <w:rPr>
+          <w:rFonts w:ascii="Times New Roman" w:hAnsi="Times New Roman"/>
+          <w:i w:val="0"/>
+          <w:lang w:val="de-DE"/>
+        </w:rPr>
+        <w:t>epair</w:t>
+      </w:r>
+      <w:bookmarkEnd w:id="29"/>
     </w:p>
     <w:p>
       <w:pPr>
@@ -8866,60 +8250,7 @@
         <w:rPr>
           <w:lang w:val="de-DE"/>
         </w:rPr>
-        <w:t xml:space="preserve">Das Spiel arbeitet mit einer </w:t>
-      </w:r>
-      <w:proofErr w:type="spellStart"/>
-      <w:r>
-        <w:rPr>
-          <w:lang w:val="de-DE"/>
-        </w:rPr>
-        <w:t>embedded</w:t>
-      </w:r>
-      <w:proofErr w:type="spellEnd"/>
-      <w:r>
-        <w:rPr>
-          <w:lang w:val="de-DE"/>
-        </w:rPr>
-        <w:t xml:space="preserve"> Datenbank und braucht keine Verbindung zu irgendeinem Server nach dem Download. Deswegen muss das Spiel zu 100% </w:t>
-      </w:r>
-      <w:r>
-        <w:rPr>
-          <w:lang w:val="de-DE"/>
-        </w:rPr>
-        <w:t>(24h,</w:t>
-      </w:r>
-      <w:r>
-        <w:rPr>
-          <w:lang w:val="de-DE"/>
-        </w:rPr>
-        <w:t xml:space="preserve"> 7Tage die Woche) spielbar sein, solange der Computer funktionsfähig ist. </w:t>
-      </w:r>
-      <w:r>
-        <w:rPr>
-          <w:lang w:val="de-DE"/>
-        </w:rPr>
-        <w:br/>
-        <w:t>Bugs können über die angegebene E-Mail schnell (innerhal</w:t>
-      </w:r>
-      <w:r>
-        <w:rPr>
-          <w:lang w:val="de-DE"/>
-        </w:rPr>
-        <w:t>b des Spieles) gesendet werden.</w:t>
-      </w:r>
-    </w:p>
-    <w:p>
-      <w:pPr>
-        <w:ind w:left="720"/>
-        <w:rPr>
-          <w:lang w:val="de-DE"/>
-        </w:rPr>
-      </w:pPr>
-      <w:r>
-        <w:rPr>
-          <w:lang w:val="de-DE"/>
-        </w:rPr>
-        <w:t>Aus diesem Grund fallen die nächsten Punkte (3.3.2, 3.3.3, 3.3.4) weg.</w:t>
+        <w:t>not applicable (n/a) </w:t>
       </w:r>
     </w:p>
     <w:p>
@@ -8931,199 +8262,16 @@
           <w:lang w:val="de-DE"/>
         </w:rPr>
       </w:pPr>
-      <w:bookmarkStart w:id="28" w:name="_Toc449013424"/>
-      <w:proofErr w:type="spellStart"/>
+      <w:bookmarkStart w:id="30" w:name="_Toc449013426"/>
       <w:r>
         <w:rPr>
           <w:rFonts w:ascii="Times New Roman" w:hAnsi="Times New Roman"/>
           <w:i w:val="0"/>
           <w:lang w:val="de-DE"/>
         </w:rPr>
-        <w:lastRenderedPageBreak/>
-        <w:t>Mean</w:t>
-      </w:r>
-      <w:proofErr w:type="spellEnd"/>
-      <w:r>
-        <w:rPr>
-          <w:rFonts w:ascii="Times New Roman" w:hAnsi="Times New Roman"/>
-          <w:i w:val="0"/>
-          <w:lang w:val="de-DE"/>
-        </w:rPr>
-        <w:t xml:space="preserve"> Time </w:t>
-      </w:r>
-      <w:proofErr w:type="spellStart"/>
-      <w:r>
-        <w:rPr>
-          <w:rFonts w:ascii="Times New Roman" w:hAnsi="Times New Roman"/>
-          <w:i w:val="0"/>
-          <w:lang w:val="de-DE"/>
-        </w:rPr>
-        <w:t>Between</w:t>
-      </w:r>
-      <w:proofErr w:type="spellEnd"/>
-      <w:r>
-        <w:rPr>
-          <w:rFonts w:ascii="Times New Roman" w:hAnsi="Times New Roman"/>
-          <w:i w:val="0"/>
-          <w:lang w:val="de-DE"/>
-        </w:rPr>
-        <w:t xml:space="preserve"> </w:t>
-      </w:r>
-      <w:proofErr w:type="spellStart"/>
-      <w:r>
-        <w:rPr>
-          <w:rFonts w:ascii="Times New Roman" w:hAnsi="Times New Roman"/>
-          <w:i w:val="0"/>
-          <w:lang w:val="de-DE"/>
-        </w:rPr>
-        <w:t>Failures</w:t>
-      </w:r>
-      <w:bookmarkEnd w:id="28"/>
-      <w:proofErr w:type="spellEnd"/>
-    </w:p>
-    <w:p>
-      <w:pPr>
-        <w:ind w:left="720"/>
-        <w:rPr>
-          <w:lang w:val="de-DE"/>
-        </w:rPr>
-      </w:pPr>
-      <w:r>
-        <w:rPr>
-          <w:lang w:val="de-DE"/>
-        </w:rPr>
-        <w:t xml:space="preserve">not </w:t>
-      </w:r>
-      <w:proofErr w:type="spellStart"/>
-      <w:r>
-        <w:rPr>
-          <w:lang w:val="de-DE"/>
-        </w:rPr>
-        <w:t>applicable</w:t>
-      </w:r>
-      <w:proofErr w:type="spellEnd"/>
-      <w:r>
-        <w:rPr>
-          <w:lang w:val="de-DE"/>
-        </w:rPr>
-        <w:t xml:space="preserve"> (n/a) </w:t>
-      </w:r>
-    </w:p>
-    <w:p>
-      <w:pPr>
-        <w:pStyle w:val="berschrift3"/>
-        <w:rPr>
-          <w:rFonts w:ascii="Times New Roman" w:hAnsi="Times New Roman"/>
-          <w:i w:val="0"/>
-          <w:lang w:val="de-DE"/>
-        </w:rPr>
-      </w:pPr>
-      <w:bookmarkStart w:id="29" w:name="_Toc449013425"/>
-      <w:proofErr w:type="spellStart"/>
-      <w:r>
-        <w:rPr>
-          <w:rFonts w:ascii="Times New Roman" w:hAnsi="Times New Roman"/>
-          <w:i w:val="0"/>
-          <w:lang w:val="de-DE"/>
-        </w:rPr>
-        <w:t>Mean</w:t>
-      </w:r>
-      <w:proofErr w:type="spellEnd"/>
-      <w:r>
-        <w:rPr>
-          <w:rFonts w:ascii="Times New Roman" w:hAnsi="Times New Roman"/>
-          <w:i w:val="0"/>
-          <w:lang w:val="de-DE"/>
-        </w:rPr>
-        <w:t xml:space="preserve"> Time </w:t>
-      </w:r>
-      <w:proofErr w:type="spellStart"/>
-      <w:r>
-        <w:rPr>
-          <w:rFonts w:ascii="Times New Roman" w:hAnsi="Times New Roman"/>
-          <w:i w:val="0"/>
-          <w:lang w:val="de-DE"/>
-        </w:rPr>
-        <w:t>To</w:t>
-      </w:r>
-      <w:proofErr w:type="spellEnd"/>
-      <w:r>
-        <w:rPr>
-          <w:rFonts w:ascii="Times New Roman" w:hAnsi="Times New Roman"/>
-          <w:i w:val="0"/>
-          <w:lang w:val="de-DE"/>
-        </w:rPr>
-        <w:t xml:space="preserve"> </w:t>
-      </w:r>
-      <w:proofErr w:type="spellStart"/>
-      <w:r>
-        <w:rPr>
-          <w:rFonts w:ascii="Times New Roman" w:hAnsi="Times New Roman"/>
-          <w:i w:val="0"/>
-          <w:lang w:val="de-DE"/>
-        </w:rPr>
-        <w:t>R</w:t>
-      </w:r>
-      <w:r>
-        <w:rPr>
-          <w:rFonts w:ascii="Times New Roman" w:hAnsi="Times New Roman"/>
-          <w:i w:val="0"/>
-          <w:lang w:val="de-DE"/>
-        </w:rPr>
-        <w:t>epair</w:t>
-      </w:r>
-      <w:bookmarkEnd w:id="29"/>
-      <w:proofErr w:type="spellEnd"/>
-    </w:p>
-    <w:p>
-      <w:pPr>
-        <w:ind w:left="720"/>
-        <w:rPr>
-          <w:lang w:val="de-DE"/>
-        </w:rPr>
-      </w:pPr>
-      <w:r>
-        <w:rPr>
-          <w:lang w:val="de-DE"/>
-        </w:rPr>
-        <w:t xml:space="preserve">not </w:t>
-      </w:r>
-      <w:proofErr w:type="spellStart"/>
-      <w:r>
-        <w:rPr>
-          <w:lang w:val="de-DE"/>
-        </w:rPr>
-        <w:t>applicable</w:t>
-      </w:r>
-      <w:proofErr w:type="spellEnd"/>
-      <w:r>
-        <w:rPr>
-          <w:lang w:val="de-DE"/>
-        </w:rPr>
-        <w:t xml:space="preserve"> (n/a) </w:t>
-      </w:r>
-    </w:p>
-    <w:p>
-      <w:pPr>
-        <w:pStyle w:val="berschrift3"/>
-        <w:rPr>
-          <w:rFonts w:ascii="Times New Roman" w:hAnsi="Times New Roman"/>
-          <w:i w:val="0"/>
-          <w:lang w:val="de-DE"/>
-        </w:rPr>
-      </w:pPr>
-      <w:bookmarkStart w:id="30" w:name="_Toc449013426"/>
-      <w:proofErr w:type="spellStart"/>
-      <w:r>
-        <w:rPr>
-          <w:rFonts w:ascii="Times New Roman" w:hAnsi="Times New Roman"/>
-          <w:i w:val="0"/>
-          <w:lang w:val="de-DE"/>
-        </w:rPr>
         <w:t>Accuracy</w:t>
       </w:r>
       <w:bookmarkEnd w:id="30"/>
-      <w:proofErr w:type="spellEnd"/>
     </w:p>
     <w:p>
       <w:pPr>
@@ -9131,15 +8279,7 @@
         <w:ind w:firstLine="720"/>
       </w:pPr>
       <w:r>
-        <w:t xml:space="preserve">not </w:t>
-      </w:r>
-      <w:proofErr w:type="spellStart"/>
-      <w:r>
-        <w:t>applicable</w:t>
-      </w:r>
-      <w:proofErr w:type="spellEnd"/>
-      <w:r>
-        <w:t xml:space="preserve"> (n/a)</w:t>
+        <w:t>not applicable (n/a)</w:t>
       </w:r>
     </w:p>
     <w:p>
@@ -9170,21 +8310,27 @@
           <w:rFonts w:ascii="Times New Roman" w:hAnsi="Times New Roman"/>
           <w:i w:val="0"/>
         </w:rPr>
-        <w:t>Rate</w:t>
-      </w:r>
-      <w:proofErr w:type="gramStart"/>
+        <w:t>Rate“</w:t>
+      </w:r>
       <w:r>
         <w:rPr>
           <w:rFonts w:ascii="Times New Roman" w:hAnsi="Times New Roman"/>
           <w:i w:val="0"/>
         </w:rPr>
-        <w:t>“</w:t>
+        <w:t xml:space="preserve"> </w:t>
       </w:r>
       <w:r>
         <w:rPr>
           <w:rFonts w:ascii="Times New Roman" w:hAnsi="Times New Roman"/>
           <w:i w:val="0"/>
         </w:rPr>
+        <w:t>and</w:t>
+      </w:r>
+      <w:r>
+        <w:rPr>
+          <w:rFonts w:ascii="Times New Roman" w:hAnsi="Times New Roman"/>
+          <w:i w:val="0"/>
+        </w:rPr>
         <w:t xml:space="preserve"> </w:t>
       </w:r>
       <w:r>
@@ -9192,21 +8338,6 @@
           <w:rFonts w:ascii="Times New Roman" w:hAnsi="Times New Roman"/>
           <w:i w:val="0"/>
         </w:rPr>
-        <w:t>and</w:t>
-      </w:r>
-      <w:proofErr w:type="gramEnd"/>
-      <w:r>
-        <w:rPr>
-          <w:rFonts w:ascii="Times New Roman" w:hAnsi="Times New Roman"/>
-          <w:i w:val="0"/>
-        </w:rPr>
-        <w:t xml:space="preserve"> </w:t>
-      </w:r>
-      <w:r>
-        <w:rPr>
-          <w:rFonts w:ascii="Times New Roman" w:hAnsi="Times New Roman"/>
-          <w:i w:val="0"/>
-        </w:rPr>
         <w:t>„Bugs or Defect Rate“</w:t>
       </w:r>
       <w:bookmarkEnd w:id="31"/>
@@ -9222,69 +8353,13 @@
         <w:rPr>
           <w:lang w:val="de-DE"/>
         </w:rPr>
-        <w:t xml:space="preserve">Die Punkte „Maximum Bugs </w:t>
-      </w:r>
-      <w:proofErr w:type="spellStart"/>
-      <w:r>
-        <w:rPr>
-          <w:lang w:val="de-DE"/>
-        </w:rPr>
-        <w:t>or</w:t>
-      </w:r>
-      <w:proofErr w:type="spellEnd"/>
-      <w:r>
-        <w:rPr>
-          <w:lang w:val="de-DE"/>
-        </w:rPr>
-        <w:t xml:space="preserve"> </w:t>
-      </w:r>
-      <w:proofErr w:type="spellStart"/>
-      <w:r>
-        <w:rPr>
-          <w:lang w:val="de-DE"/>
-        </w:rPr>
-        <w:t>Defect</w:t>
-      </w:r>
-      <w:proofErr w:type="spellEnd"/>
-      <w:r>
-        <w:rPr>
-          <w:lang w:val="de-DE"/>
-        </w:rPr>
-        <w:t xml:space="preserve"> Rate“ und</w:t>
-      </w:r>
-      <w:r>
-        <w:rPr>
-          <w:lang w:val="de-DE"/>
-        </w:rPr>
-        <w:t xml:space="preserve"> „Bugs </w:t>
-      </w:r>
-      <w:proofErr w:type="spellStart"/>
-      <w:r>
-        <w:rPr>
-          <w:lang w:val="de-DE"/>
-        </w:rPr>
-        <w:t>or</w:t>
-      </w:r>
-      <w:proofErr w:type="spellEnd"/>
-      <w:r>
-        <w:rPr>
-          <w:lang w:val="de-DE"/>
-        </w:rPr>
-        <w:t xml:space="preserve"> </w:t>
-      </w:r>
-      <w:proofErr w:type="spellStart"/>
-      <w:r>
-        <w:rPr>
-          <w:lang w:val="de-DE"/>
-        </w:rPr>
-        <w:t>Defect</w:t>
-      </w:r>
-      <w:proofErr w:type="spellEnd"/>
-      <w:r>
-        <w:rPr>
-          <w:lang w:val="de-DE"/>
-        </w:rPr>
-        <w:t xml:space="preserve"> Rate“ wurden zu</w:t>
+        <w:t>Die Punkte „Maximum Bugs or Defect Rate“ und</w:t>
+      </w:r>
+      <w:r>
+        <w:rPr>
+          <w:lang w:val="de-DE"/>
+        </w:rPr>
+        <w:t xml:space="preserve"> „Bugs or Defect Rate“ wurden zu</w:t>
       </w:r>
       <w:r>
         <w:rPr>
@@ -9330,19 +8405,11 @@
         </w:rPr>
         <w:t xml:space="preserve">Alle Funktionen sollen zum Ende der Entwicklung ausführbar sein, so dass der </w:t>
       </w:r>
-      <w:proofErr w:type="spellStart"/>
-      <w:r>
-        <w:rPr>
-          <w:lang w:val="de-DE"/>
-        </w:rPr>
-        <w:t>Actor</w:t>
-      </w:r>
-      <w:proofErr w:type="spellEnd"/>
-      <w:r>
-        <w:rPr>
-          <w:lang w:val="de-DE"/>
-        </w:rPr>
-        <w:t xml:space="preserve"> das Spiel</w:t>
+      <w:r>
+        <w:rPr>
+          <w:lang w:val="de-DE"/>
+        </w:rPr>
+        <w:t>Actor das Spiel</w:t>
       </w:r>
       <w:r>
         <w:rPr>
@@ -9398,21 +8465,7 @@
         <w:rPr>
           <w:lang w:val="de-DE"/>
         </w:rPr>
-        <w:t xml:space="preserve">des </w:t>
-      </w:r>
-      <w:proofErr w:type="spellStart"/>
-      <w:r>
-        <w:rPr>
-          <w:lang w:val="de-DE"/>
-        </w:rPr>
-        <w:t>Actors</w:t>
-      </w:r>
-      <w:proofErr w:type="spellEnd"/>
-      <w:r>
-        <w:rPr>
-          <w:lang w:val="de-DE"/>
-        </w:rPr>
-        <w:t>, beim Spielmodus 1 falsch liegt.</w:t>
+        <w:t>des Actors, beim Spielmodus 1 falsch liegt.</w:t>
       </w:r>
       <w:r>
         <w:rPr>
@@ -9538,7 +8591,12 @@
           <w:lang w:val="de-DE"/>
         </w:rPr>
         <w:tab/>
-        <w:t>Durchschnittlich: 3 bis 5 Sekunden</w:t>
+      </w:r>
+      <w:r>
+        <w:rPr>
+          <w:lang w:val="de-DE"/>
+        </w:rPr>
+        <w:t>Erster Start (mit d. Erstellung der DB): ~5 Sekunden</w:t>
       </w:r>
     </w:p>
     <w:p>
@@ -9553,7 +8611,7 @@
           <w:lang w:val="de-DE"/>
         </w:rPr>
         <w:tab/>
-        <w:t>Maximum: 7 Sekunden</w:t>
+        <w:t>Start (vorhandene DB): ~3 Sekunden</w:t>
       </w:r>
     </w:p>
     <w:p>
@@ -9563,6 +8621,43 @@
           <w:lang w:val="de-DE"/>
         </w:rPr>
       </w:pPr>
+    </w:p>
+    <w:p>
+      <w:pPr>
+        <w:ind w:left="720"/>
+        <w:rPr>
+          <w:lang w:val="de-DE"/>
+        </w:rPr>
+      </w:pPr>
+      <w:r>
+        <w:rPr>
+          <w:lang w:val="de-DE"/>
+        </w:rPr>
+        <w:tab/>
+        <w:t>Der erste Start dauert immer länger, da er die Datenbank mit allen Charakteren erstellen muss.</w:t>
+      </w:r>
+    </w:p>
+    <w:p>
+      <w:pPr>
+        <w:ind w:left="1440"/>
+        <w:rPr>
+          <w:lang w:val="de-DE"/>
+        </w:rPr>
+      </w:pPr>
+      <w:r>
+        <w:rPr>
+          <w:lang w:val="de-DE"/>
+        </w:rPr>
+        <w:t>Der Start allgemein dauert „lange“, da jedes Bild gerendert wird, damit alles offline zur Verfügung stehen kann.</w:t>
+      </w:r>
+    </w:p>
+    <w:p>
+      <w:pPr>
+        <w:ind w:left="720"/>
+        <w:rPr>
+          <w:lang w:val="de-DE"/>
+        </w:rPr>
+      </w:pPr>
       <w:r>
         <w:rPr>
           <w:lang w:val="de-DE"/>
@@ -9582,28 +8677,14 @@
           <w:lang w:val="de-DE"/>
         </w:rPr>
         <w:tab/>
-        <w:t>Durchschnittlich: &lt;500</w:t>
-      </w:r>
-      <w:r>
-        <w:rPr>
-          <w:lang w:val="de-DE"/>
-        </w:rPr>
-        <w:t xml:space="preserve"> </w:t>
-      </w:r>
-      <w:proofErr w:type="spellStart"/>
-      <w:r>
-        <w:rPr>
-          <w:lang w:val="de-DE"/>
-        </w:rPr>
-        <w:t>Milis</w:t>
-      </w:r>
-      <w:r>
-        <w:rPr>
-          <w:lang w:val="de-DE"/>
-        </w:rPr>
-        <w:t>ekunde</w:t>
-      </w:r>
-      <w:proofErr w:type="spellEnd"/>
+        <w:t xml:space="preserve">Durchschnittlich: </w:t>
+      </w:r>
+      <w:r>
+        <w:rPr>
+          <w:lang w:val="de-DE"/>
+        </w:rPr>
+        <w:t>&lt; 0,5 Sekunden</w:t>
+      </w:r>
     </w:p>
     <w:p>
       <w:pPr>
@@ -9630,7 +8711,6 @@
         </w:rPr>
       </w:pPr>
       <w:bookmarkStart w:id="34" w:name="_Toc449013430"/>
-      <w:proofErr w:type="spellStart"/>
       <w:r>
         <w:rPr>
           <w:rFonts w:ascii="Times New Roman" w:hAnsi="Times New Roman"/>
@@ -9640,7 +8720,6 @@
         <w:t>Throughput</w:t>
       </w:r>
       <w:bookmarkEnd w:id="34"/>
-      <w:proofErr w:type="spellEnd"/>
     </w:p>
     <w:p>
       <w:pPr>
@@ -9648,15 +8727,7 @@
         <w:ind w:firstLine="720"/>
       </w:pPr>
       <w:r>
-        <w:t xml:space="preserve">not </w:t>
-      </w:r>
-      <w:proofErr w:type="spellStart"/>
-      <w:r>
-        <w:t>applicable</w:t>
-      </w:r>
-      <w:proofErr w:type="spellEnd"/>
-      <w:r>
-        <w:t xml:space="preserve"> (n/a)</w:t>
+        <w:t>not applicable (n/a)</w:t>
       </w:r>
     </w:p>
     <w:p>
@@ -9669,7 +8740,6 @@
         </w:rPr>
       </w:pPr>
       <w:bookmarkStart w:id="35" w:name="_Toc449013431"/>
-      <w:proofErr w:type="spellStart"/>
       <w:r>
         <w:rPr>
           <w:rFonts w:ascii="Times New Roman" w:hAnsi="Times New Roman"/>
@@ -9679,7 +8749,6 @@
         <w:t>Capacity</w:t>
       </w:r>
       <w:bookmarkEnd w:id="35"/>
-      <w:proofErr w:type="spellEnd"/>
     </w:p>
     <w:p>
       <w:pPr>
@@ -9692,63 +8761,7 @@
         <w:rPr>
           <w:lang w:val="de-DE"/>
         </w:rPr>
-        <w:t>„</w:t>
-      </w:r>
-      <w:proofErr w:type="spellStart"/>
-      <w:r>
-        <w:rPr>
-          <w:lang w:val="de-DE"/>
-        </w:rPr>
-        <w:t>Nappy</w:t>
-      </w:r>
-      <w:proofErr w:type="spellEnd"/>
-      <w:r>
-        <w:rPr>
-          <w:lang w:val="de-DE"/>
-        </w:rPr>
-        <w:t xml:space="preserve">, </w:t>
-      </w:r>
-      <w:proofErr w:type="spellStart"/>
-      <w:r>
-        <w:rPr>
-          <w:lang w:val="de-DE"/>
-        </w:rPr>
-        <w:t>the</w:t>
-      </w:r>
-      <w:proofErr w:type="spellEnd"/>
-      <w:r>
-        <w:rPr>
-          <w:lang w:val="de-DE"/>
-        </w:rPr>
-        <w:t xml:space="preserve"> </w:t>
-      </w:r>
-      <w:proofErr w:type="spellStart"/>
-      <w:r>
-        <w:rPr>
-          <w:lang w:val="de-DE"/>
-        </w:rPr>
-        <w:t>ingenious</w:t>
-      </w:r>
-      <w:proofErr w:type="spellEnd"/>
-      <w:r>
-        <w:rPr>
-          <w:lang w:val="de-DE"/>
-        </w:rPr>
-        <w:t xml:space="preserve">“ ist als </w:t>
-      </w:r>
-      <w:proofErr w:type="gramStart"/>
-      <w:r>
-        <w:rPr>
-          <w:lang w:val="de-DE"/>
-        </w:rPr>
-        <w:t>eine</w:t>
-      </w:r>
-      <w:proofErr w:type="gramEnd"/>
-      <w:r>
-        <w:rPr>
-          <w:lang w:val="de-DE"/>
-        </w:rPr>
-        <w:t xml:space="preserve"> Single-User Anwendung geplant, in der der Spieler gegen den Computer spielt.</w:t>
+        <w:t>„Nappy, the ingenious“ ist als eine Single-User Anwendung geplant, in der der Spieler gegen den Computer spielt.</w:t>
       </w:r>
     </w:p>
     <w:p>
@@ -9767,19 +8780,9 @@
           <w:i w:val="0"/>
           <w:lang w:val="de-DE"/>
         </w:rPr>
-        <w:t xml:space="preserve">Degradation </w:t>
-      </w:r>
-      <w:proofErr w:type="spellStart"/>
-      <w:r>
-        <w:rPr>
-          <w:rFonts w:ascii="Times New Roman" w:hAnsi="Times New Roman"/>
-          <w:i w:val="0"/>
-          <w:lang w:val="de-DE"/>
-        </w:rPr>
-        <w:t>modes</w:t>
+        <w:t>Degradation modes</w:t>
       </w:r>
       <w:bookmarkEnd w:id="36"/>
-      <w:proofErr w:type="spellEnd"/>
     </w:p>
     <w:p>
       <w:pPr>
@@ -9787,15 +8790,7 @@
         <w:ind w:firstLine="720"/>
       </w:pPr>
       <w:r>
-        <w:t xml:space="preserve">not </w:t>
-      </w:r>
-      <w:proofErr w:type="spellStart"/>
-      <w:r>
-        <w:t>applicable</w:t>
-      </w:r>
-      <w:proofErr w:type="spellEnd"/>
-      <w:r>
-        <w:t xml:space="preserve"> (n/a)</w:t>
+        <w:t>not applicable (n/a)</w:t>
       </w:r>
     </w:p>
     <w:p>
@@ -9808,35 +8803,15 @@
         </w:rPr>
       </w:pPr>
       <w:bookmarkStart w:id="37" w:name="_Toc449013433"/>
-      <w:proofErr w:type="spellStart"/>
       <w:r>
         <w:rPr>
           <w:rFonts w:ascii="Times New Roman" w:hAnsi="Times New Roman"/>
           <w:i w:val="0"/>
           <w:lang w:val="de-DE"/>
         </w:rPr>
-        <w:t>Resource</w:t>
-      </w:r>
-      <w:proofErr w:type="spellEnd"/>
-      <w:r>
-        <w:rPr>
-          <w:rFonts w:ascii="Times New Roman" w:hAnsi="Times New Roman"/>
-          <w:i w:val="0"/>
-          <w:lang w:val="de-DE"/>
-        </w:rPr>
-        <w:t xml:space="preserve"> </w:t>
-      </w:r>
-      <w:proofErr w:type="spellStart"/>
-      <w:r>
-        <w:rPr>
-          <w:rFonts w:ascii="Times New Roman" w:hAnsi="Times New Roman"/>
-          <w:i w:val="0"/>
-          <w:lang w:val="de-DE"/>
-        </w:rPr>
-        <w:t>utilization</w:t>
+        <w:t>Resource utilization</w:t>
       </w:r>
       <w:bookmarkEnd w:id="37"/>
-      <w:proofErr w:type="spellEnd"/>
     </w:p>
     <w:p>
       <w:pPr>
@@ -9849,13 +8824,39 @@
         <w:rPr>
           <w:lang w:val="de-DE"/>
         </w:rPr>
-        <w:t>Prozessor: max. 150</w:t>
-      </w:r>
-      <w:r>
-        <w:rPr>
-          <w:lang w:val="de-DE"/>
-        </w:rPr>
-        <w:t>MB</w:t>
+        <w:t>Prozessor: max. 1</w:t>
+      </w:r>
+      <w:r>
+        <w:rPr>
+          <w:lang w:val="de-DE"/>
+        </w:rPr>
+        <w:t>4</w:t>
+      </w:r>
+      <w:r>
+        <w:rPr>
+          <w:lang w:val="de-DE"/>
+        </w:rPr>
+        <w:t>0</w:t>
+      </w:r>
+      <w:r>
+        <w:rPr>
+          <w:lang w:val="de-DE"/>
+        </w:rPr>
+        <w:t>000 K</w:t>
+      </w:r>
+    </w:p>
+    <w:p>
+      <w:pPr>
+        <w:ind w:left="720"/>
+        <w:rPr>
+          <w:lang w:val="de-DE"/>
+        </w:rPr>
+      </w:pPr>
+      <w:r>
+        <w:rPr>
+          <w:lang w:val="de-DE"/>
+        </w:rPr>
+        <w:t>Speicher: 8 MB</w:t>
       </w:r>
     </w:p>
     <w:p>
@@ -9867,7 +8868,6 @@
         </w:rPr>
       </w:pPr>
       <w:bookmarkStart w:id="38" w:name="_Toc449013434"/>
-      <w:proofErr w:type="spellStart"/>
       <w:r>
         <w:rPr>
           <w:rFonts w:ascii="Times New Roman" w:hAnsi="Times New Roman"/>
@@ -9876,7 +8876,6 @@
         <w:t>Supportability</w:t>
       </w:r>
       <w:bookmarkEnd w:id="38"/>
-      <w:proofErr w:type="spellEnd"/>
     </w:p>
     <w:p>
       <w:pPr>
@@ -9889,21 +8888,7 @@
         <w:rPr>
           <w:lang w:val="de-DE"/>
         </w:rPr>
-        <w:t xml:space="preserve">not </w:t>
-      </w:r>
-      <w:proofErr w:type="spellStart"/>
-      <w:r>
-        <w:rPr>
-          <w:lang w:val="de-DE"/>
-        </w:rPr>
-        <w:t>applicable</w:t>
-      </w:r>
-      <w:proofErr w:type="spellEnd"/>
-      <w:r>
-        <w:rPr>
-          <w:lang w:val="de-DE"/>
-        </w:rPr>
-        <w:t xml:space="preserve"> (n/a) </w:t>
+        <w:t>not applicable (n/a) </w:t>
       </w:r>
     </w:p>
     <w:p>
@@ -9920,18 +8905,9 @@
           <w:rFonts w:ascii="Times New Roman" w:hAnsi="Times New Roman"/>
           <w:lang w:val="de-DE"/>
         </w:rPr>
-        <w:t xml:space="preserve">Design </w:t>
-      </w:r>
-      <w:proofErr w:type="spellStart"/>
-      <w:r>
-        <w:rPr>
-          <w:rFonts w:ascii="Times New Roman" w:hAnsi="Times New Roman"/>
-          <w:lang w:val="de-DE"/>
-        </w:rPr>
-        <w:t>Constraint</w:t>
+        <w:t>Design Constraint</w:t>
       </w:r>
       <w:bookmarkEnd w:id="39"/>
-      <w:proofErr w:type="spellEnd"/>
     </w:p>
     <w:p>
       <w:pPr>
@@ -9958,49 +8934,19 @@
         <w:rPr>
           <w:lang w:val="de-DE"/>
         </w:rPr>
-        <w:t xml:space="preserve">Architektur, Class Diagramm, Datenbank Model kann aus </w:t>
-      </w:r>
-      <w:proofErr w:type="spellStart"/>
-      <w:r>
-        <w:rPr>
-          <w:lang w:val="de-DE"/>
-        </w:rPr>
-        <w:t>userem</w:t>
-      </w:r>
-      <w:proofErr w:type="spellEnd"/>
-      <w:r>
-        <w:rPr>
-          <w:lang w:val="de-DE"/>
-        </w:rPr>
-        <w:t xml:space="preserve"> „Software </w:t>
-      </w:r>
-      <w:proofErr w:type="spellStart"/>
-      <w:r>
-        <w:rPr>
-          <w:lang w:val="de-DE"/>
-        </w:rPr>
-        <w:t>Architecture</w:t>
-      </w:r>
-      <w:proofErr w:type="spellEnd"/>
-      <w:r>
-        <w:rPr>
-          <w:lang w:val="de-DE"/>
-        </w:rPr>
-        <w:t xml:space="preserve"> </w:t>
-      </w:r>
-      <w:proofErr w:type="spellStart"/>
-      <w:r>
-        <w:rPr>
-          <w:lang w:val="de-DE"/>
-        </w:rPr>
-        <w:t>Document</w:t>
-      </w:r>
-      <w:proofErr w:type="spellEnd"/>
-      <w:r>
-        <w:rPr>
-          <w:lang w:val="de-DE"/>
-        </w:rPr>
-        <w:t>“ entnommen werden.</w:t>
+        <w:t>Architektur, Class Diagramm, Datenbank Model kann aus u</w:t>
+      </w:r>
+      <w:r>
+        <w:rPr>
+          <w:lang w:val="de-DE"/>
+        </w:rPr>
+        <w:t>n</w:t>
+      </w:r>
+      <w:r>
+        <w:rPr>
+          <w:lang w:val="de-DE"/>
+        </w:rPr>
+        <w:t>serem „Software Architecture Document“ entnommen werden.</w:t>
       </w:r>
     </w:p>
     <w:p>
@@ -10015,6 +8961,7 @@
         <w:rPr>
           <w:rFonts w:ascii="Times New Roman" w:hAnsi="Times New Roman"/>
         </w:rPr>
+        <w:lastRenderedPageBreak/>
         <w:t>On-line User Documentation and Help System Requirements</w:t>
       </w:r>
       <w:bookmarkEnd w:id="40"/>
@@ -10042,22 +8989,12 @@
         </w:rPr>
       </w:pPr>
       <w:bookmarkStart w:id="41" w:name="_Toc449013437"/>
-      <w:proofErr w:type="spellStart"/>
-      <w:r>
-        <w:rPr>
-          <w:rFonts w:ascii="Times New Roman" w:hAnsi="Times New Roman"/>
-          <w:lang w:val="de-DE"/>
-        </w:rPr>
-        <w:lastRenderedPageBreak/>
-        <w:t>Purchased</w:t>
-      </w:r>
-      <w:proofErr w:type="spellEnd"/>
-      <w:r>
-        <w:rPr>
-          <w:rFonts w:ascii="Times New Roman" w:hAnsi="Times New Roman"/>
-          <w:lang w:val="de-DE"/>
-        </w:rPr>
-        <w:t xml:space="preserve"> Components</w:t>
+      <w:r>
+        <w:rPr>
+          <w:rFonts w:ascii="Times New Roman" w:hAnsi="Times New Roman"/>
+          <w:lang w:val="de-DE"/>
+        </w:rPr>
+        <w:t>Purchased Components</w:t>
       </w:r>
       <w:bookmarkEnd w:id="41"/>
     </w:p>
@@ -10072,21 +9009,7 @@
         <w:rPr>
           <w:lang w:val="de-DE"/>
         </w:rPr>
-        <w:t xml:space="preserve">not </w:t>
-      </w:r>
-      <w:proofErr w:type="spellStart"/>
-      <w:r>
-        <w:rPr>
-          <w:lang w:val="de-DE"/>
-        </w:rPr>
-        <w:t>applicable</w:t>
-      </w:r>
-      <w:proofErr w:type="spellEnd"/>
-      <w:r>
-        <w:rPr>
-          <w:lang w:val="de-DE"/>
-        </w:rPr>
-        <w:t xml:space="preserve"> (n/a</w:t>
+        <w:t>not applicable (n/a</w:t>
       </w:r>
       <w:r>
         <w:rPr>
@@ -10141,19 +9064,11 @@
           <w:lang w:val="de-DE"/>
         </w:rPr>
       </w:pPr>
-      <w:proofErr w:type="spellStart"/>
-      <w:r>
-        <w:rPr>
-          <w:lang w:val="de-DE"/>
-        </w:rPr>
-        <w:t>Mockups</w:t>
-      </w:r>
-      <w:proofErr w:type="spellEnd"/>
-      <w:r>
-        <w:rPr>
-          <w:lang w:val="de-DE"/>
-        </w:rPr>
-        <w:t>:</w:t>
+      <w:r>
+        <w:rPr>
+          <w:lang w:val="de-DE"/>
+        </w:rPr>
+        <w:t>Mockups:</w:t>
       </w:r>
     </w:p>
     <w:p>
@@ -10163,7 +9078,7 @@
           <w:lang w:val="de-DE"/>
         </w:rPr>
       </w:pPr>
-      <w:hyperlink r:id="rId44" w:history="1">
+      <w:hyperlink r:id="rId45" w:history="1">
         <w:r>
           <w:rPr>
             <w:rStyle w:val="Hyperlink"/>
@@ -10211,21 +9126,7 @@
         <w:rPr>
           <w:lang w:val="de-DE"/>
         </w:rPr>
-        <w:t xml:space="preserve">not </w:t>
-      </w:r>
-      <w:proofErr w:type="spellStart"/>
-      <w:r>
-        <w:rPr>
-          <w:lang w:val="de-DE"/>
-        </w:rPr>
-        <w:t>applicable</w:t>
-      </w:r>
-      <w:proofErr w:type="spellEnd"/>
-      <w:r>
-        <w:rPr>
-          <w:lang w:val="de-DE"/>
-        </w:rPr>
-        <w:t xml:space="preserve"> (n/a) </w:t>
+        <w:t>not applicable (n/a) </w:t>
       </w:r>
     </w:p>
     <w:p>
@@ -10260,21 +9161,7 @@
         <w:rPr>
           <w:lang w:val="de-DE"/>
         </w:rPr>
-        <w:t xml:space="preserve">not </w:t>
-      </w:r>
-      <w:proofErr w:type="spellStart"/>
-      <w:r>
-        <w:rPr>
-          <w:lang w:val="de-DE"/>
-        </w:rPr>
-        <w:t>applicable</w:t>
-      </w:r>
-      <w:proofErr w:type="spellEnd"/>
-      <w:r>
-        <w:rPr>
-          <w:lang w:val="de-DE"/>
-        </w:rPr>
-        <w:t xml:space="preserve"> (n/a) </w:t>
+        <w:t>not applicable (n/a) </w:t>
       </w:r>
     </w:p>
     <w:p>
@@ -10309,21 +9196,7 @@
         <w:rPr>
           <w:lang w:val="de-DE"/>
         </w:rPr>
-        <w:t xml:space="preserve">not </w:t>
-      </w:r>
-      <w:proofErr w:type="spellStart"/>
-      <w:r>
-        <w:rPr>
-          <w:lang w:val="de-DE"/>
-        </w:rPr>
-        <w:t>applicable</w:t>
-      </w:r>
-      <w:proofErr w:type="spellEnd"/>
-      <w:r>
-        <w:rPr>
-          <w:lang w:val="de-DE"/>
-        </w:rPr>
-        <w:t xml:space="preserve"> (n/a) </w:t>
+        <w:t>not applicable (n/a) </w:t>
       </w:r>
     </w:p>
     <w:p>
@@ -10340,18 +9213,9 @@
           <w:rFonts w:ascii="Times New Roman" w:hAnsi="Times New Roman"/>
           <w:lang w:val="de-DE"/>
         </w:rPr>
-        <w:t xml:space="preserve">Licensing </w:t>
-      </w:r>
-      <w:proofErr w:type="spellStart"/>
-      <w:r>
-        <w:rPr>
-          <w:rFonts w:ascii="Times New Roman" w:hAnsi="Times New Roman"/>
-          <w:lang w:val="de-DE"/>
-        </w:rPr>
-        <w:t>Requirements</w:t>
+        <w:t>Licensing Requirements</w:t>
       </w:r>
       <w:bookmarkEnd w:id="47"/>
-      <w:proofErr w:type="spellEnd"/>
     </w:p>
     <w:p>
       <w:pPr>
@@ -10364,21 +9228,7 @@
         <w:rPr>
           <w:lang w:val="de-DE"/>
         </w:rPr>
-        <w:t xml:space="preserve">not </w:t>
-      </w:r>
-      <w:proofErr w:type="spellStart"/>
-      <w:r>
-        <w:rPr>
-          <w:lang w:val="de-DE"/>
-        </w:rPr>
-        <w:t>applicable</w:t>
-      </w:r>
-      <w:proofErr w:type="spellEnd"/>
-      <w:r>
-        <w:rPr>
-          <w:lang w:val="de-DE"/>
-        </w:rPr>
-        <w:t xml:space="preserve"> (n/a) </w:t>
+        <w:t>not applicable (n/a) </w:t>
       </w:r>
     </w:p>
     <w:p>
@@ -10406,15 +9256,7 @@
         <w:t xml:space="preserve">Der Code des Spiels ist öffentlich verfügbar und kann von jedem verwendet </w:t>
       </w:r>
       <w:r>
-        <w:t xml:space="preserve">werden, der Interesse daran hat. Alle Simpsons Inhalte (Charaktere, etc.) gehören dem rechtmäßigem Besitzer Matt </w:t>
-      </w:r>
-      <w:proofErr w:type="spellStart"/>
-      <w:r>
-        <w:t>Groening</w:t>
-      </w:r>
-      <w:proofErr w:type="spellEnd"/>
-      <w:r>
-        <w:t>.</w:t>
+        <w:t>werden, der Interesse daran hat. Alle Simpsons Inhalte (Charaktere, etc.) gehören dem rechtmäßigem Besitzer Matt Groening.</w:t>
       </w:r>
     </w:p>
     <w:p>
@@ -10424,7 +9266,7 @@
       <w:r>
         <w:t xml:space="preserve">GitHub: </w:t>
       </w:r>
-      <w:hyperlink r:id="rId45" w:history="1">
+      <w:hyperlink r:id="rId46" w:history="1">
         <w:r>
           <w:rPr>
             <w:rStyle w:val="Hyperlink"/>
@@ -10445,21 +9287,12 @@
         </w:rPr>
       </w:pPr>
       <w:bookmarkStart w:id="49" w:name="_Toc449013445"/>
-      <w:proofErr w:type="spellStart"/>
-      <w:r>
-        <w:rPr>
-          <w:rFonts w:ascii="Times New Roman" w:hAnsi="Times New Roman"/>
-          <w:lang w:val="de-DE"/>
-        </w:rPr>
-        <w:t>Applicable</w:t>
-      </w:r>
-      <w:proofErr w:type="spellEnd"/>
-      <w:r>
-        <w:rPr>
-          <w:rFonts w:ascii="Times New Roman" w:hAnsi="Times New Roman"/>
-          <w:lang w:val="de-DE"/>
-        </w:rPr>
-        <w:t xml:space="preserve"> Standards</w:t>
+      <w:r>
+        <w:rPr>
+          <w:rFonts w:ascii="Times New Roman" w:hAnsi="Times New Roman"/>
+          <w:lang w:val="de-DE"/>
+        </w:rPr>
+        <w:t>Applicable Standards</w:t>
       </w:r>
       <w:bookmarkEnd w:id="49"/>
     </w:p>
@@ -10474,35 +9307,7 @@
         <w:rPr>
           <w:lang w:val="de-DE"/>
         </w:rPr>
-        <w:t xml:space="preserve">Code </w:t>
-      </w:r>
-      <w:proofErr w:type="spellStart"/>
-      <w:r>
-        <w:rPr>
-          <w:lang w:val="de-DE"/>
-        </w:rPr>
-        <w:t>Conventions</w:t>
-      </w:r>
-      <w:proofErr w:type="spellEnd"/>
-      <w:r>
-        <w:rPr>
-          <w:lang w:val="de-DE"/>
-        </w:rPr>
-        <w:t xml:space="preserve"> </w:t>
-      </w:r>
-      <w:proofErr w:type="spellStart"/>
-      <w:r>
-        <w:rPr>
-          <w:lang w:val="de-DE"/>
-        </w:rPr>
-        <w:t>by</w:t>
-      </w:r>
-      <w:proofErr w:type="spellEnd"/>
-      <w:r>
-        <w:rPr>
-          <w:lang w:val="de-DE"/>
-        </w:rPr>
-        <w:t xml:space="preserve"> Oracle</w:t>
+        <w:t>Code Conventions by Oracle</w:t>
       </w:r>
     </w:p>
     <w:p>
@@ -10514,21 +9319,12 @@
         </w:rPr>
       </w:pPr>
       <w:bookmarkStart w:id="50" w:name="_Toc449013446"/>
-      <w:proofErr w:type="spellStart"/>
-      <w:r>
-        <w:rPr>
-          <w:rFonts w:ascii="Times New Roman" w:hAnsi="Times New Roman"/>
-          <w:lang w:val="de-DE"/>
-        </w:rPr>
-        <w:t>Supporting</w:t>
-      </w:r>
-      <w:proofErr w:type="spellEnd"/>
-      <w:r>
-        <w:rPr>
-          <w:rFonts w:ascii="Times New Roman" w:hAnsi="Times New Roman"/>
-          <w:lang w:val="de-DE"/>
-        </w:rPr>
-        <w:t xml:space="preserve"> Information</w:t>
+      <w:r>
+        <w:rPr>
+          <w:rFonts w:ascii="Times New Roman" w:hAnsi="Times New Roman"/>
+          <w:lang w:val="de-DE"/>
+        </w:rPr>
+        <w:t>Supporting Information</w:t>
       </w:r>
       <w:bookmarkEnd w:id="50"/>
     </w:p>
@@ -10543,28 +9339,14 @@
         <w:rPr>
           <w:lang w:val="de-DE"/>
         </w:rPr>
-        <w:t xml:space="preserve">not </w:t>
-      </w:r>
-      <w:proofErr w:type="spellStart"/>
-      <w:r>
-        <w:rPr>
-          <w:lang w:val="de-DE"/>
-        </w:rPr>
-        <w:t>applicable</w:t>
-      </w:r>
-      <w:proofErr w:type="spellEnd"/>
-      <w:r>
-        <w:rPr>
-          <w:lang w:val="de-DE"/>
-        </w:rPr>
-        <w:t xml:space="preserve"> (n/a) </w:t>
+        <w:t>not applicable (n/a) </w:t>
       </w:r>
     </w:p>
     <w:sectPr>
-      <w:headerReference w:type="default" r:id="rId46"/>
-      <w:footerReference w:type="default" r:id="rId47"/>
-      <w:headerReference w:type="first" r:id="rId48"/>
-      <w:footerReference w:type="first" r:id="rId49"/>
+      <w:headerReference w:type="default" r:id="rId47"/>
+      <w:footerReference w:type="default" r:id="rId48"/>
+      <w:headerReference w:type="first" r:id="rId49"/>
+      <w:footerReference w:type="first" r:id="rId50"/>
       <w:pgSz w:w="12240" w:h="15840" w:code="1"/>
       <w:pgMar w:top="1440" w:right="1440" w:bottom="1440" w:left="1440" w:header="720" w:footer="720" w:gutter="0"/>
       <w:cols w:space="720"/>
@@ -10694,13 +9476,8 @@
           <w:r>
             <w:sym w:font="Symbol" w:char="F0D3"/>
           </w:r>
-          <w:proofErr w:type="spellStart"/>
           <w:r>
-            <w:t>nappydevelopment</w:t>
-          </w:r>
-          <w:proofErr w:type="spellEnd"/>
-          <w:r>
-            <w:t xml:space="preserve">, </w:t>
+            <w:t xml:space="preserve">nappydevelopment, </w:t>
           </w:r>
           <w:r>
             <w:fldChar w:fldCharType="begin"/>
@@ -10762,7 +9539,7 @@
               <w:rStyle w:val="Seitenzahl"/>
               <w:noProof/>
             </w:rPr>
-            <w:t>6</w:t>
+            <w:t>2</w:t>
           </w:r>
           <w:r>
             <w:rPr>
@@ -10848,8 +9625,6 @@
         <w:sz w:val="36"/>
       </w:rPr>
     </w:pPr>
-    <w:proofErr w:type="spellStart"/>
-    <w:proofErr w:type="gramStart"/>
     <w:r>
       <w:rPr>
         <w:rFonts w:ascii="Arial" w:hAnsi="Arial"/>
@@ -10858,8 +9633,6 @@
       </w:rPr>
       <w:t>nappydevelopment</w:t>
     </w:r>
-    <w:proofErr w:type="spellEnd"/>
-    <w:proofErr w:type="gramEnd"/>
   </w:p>
   <w:p>
     <w:pPr>
@@ -10906,11 +9679,21 @@
           <w:tcW w:w="6379" w:type="dxa"/>
         </w:tcPr>
         <w:p>
-          <w:fldSimple w:instr=" SUBJECT  &quot;Nappy, the ingenious&quot; \* FirstCap  \* MERGEFORMAT ">
-            <w:r>
-              <w:t>Nappy, the ingenious</w:t>
-            </w:r>
-          </w:fldSimple>
+          <w:r>
+            <w:fldChar w:fldCharType="begin"/>
+          </w:r>
+          <w:r>
+            <w:instrText xml:space="preserve"> SUBJECT  "Nappy, the ingenious" \* FirstCap  \* MERGEFORMAT </w:instrText>
+          </w:r>
+          <w:r>
+            <w:fldChar w:fldCharType="separate"/>
+          </w:r>
+          <w:r>
+            <w:t>Nappy, the ingenious</w:t>
+          </w:r>
+          <w:r>
+            <w:fldChar w:fldCharType="end"/>
+          </w:r>
         </w:p>
       </w:tc>
       <w:tc>
@@ -10926,7 +9709,7 @@
             <w:ind w:right="68"/>
           </w:pPr>
           <w:r>
-            <w:t xml:space="preserve">  Version:           2.1</w:t>
+            <w:t xml:space="preserve">  Version:           2.2</w:t>
           </w:r>
         </w:p>
       </w:tc>
@@ -10937,11 +9720,21 @@
           <w:tcW w:w="6379" w:type="dxa"/>
         </w:tcPr>
         <w:p>
-          <w:fldSimple w:instr=" TITLE  \* MERGEFORMAT ">
-            <w:r>
-              <w:t>Software Requirements Specification</w:t>
-            </w:r>
-          </w:fldSimple>
+          <w:r>
+            <w:fldChar w:fldCharType="begin"/>
+          </w:r>
+          <w:r>
+            <w:instrText xml:space="preserve"> TITLE  \* MERGEFORMAT </w:instrText>
+          </w:r>
+          <w:r>
+            <w:fldChar w:fldCharType="separate"/>
+          </w:r>
+          <w:r>
+            <w:t>Software Requirements Specification</w:t>
+          </w:r>
+          <w:r>
+            <w:fldChar w:fldCharType="end"/>
+          </w:r>
         </w:p>
       </w:tc>
       <w:tc>
@@ -10950,7 +9743,10 @@
         </w:tcPr>
         <w:p>
           <w:r>
-            <w:t xml:space="preserve">  Date:  21/04/16</w:t>
+            <w:t xml:space="preserve">  Date:  14/06</w:t>
+          </w:r>
+          <w:r>
+            <w:t>/16</w:t>
           </w:r>
         </w:p>
       </w:tc>
@@ -13855,7 +12651,7 @@
 </file>
 
 <file path=customXml/itemProps1.xml><?xml version="1.0" encoding="utf-8"?>
-<ds:datastoreItem xmlns:ds="http://schemas.openxmlformats.org/officeDocument/2006/customXml" ds:itemID="{CBD2CBDA-4BC7-4EAD-8F43-19EBB5E3060B}">
+<ds:datastoreItem xmlns:ds="http://schemas.openxmlformats.org/officeDocument/2006/customXml" ds:itemID="{3972F73F-AF15-448F-8882-C2543AAC0068}">
   <ds:schemaRefs>
     <ds:schemaRef ds:uri="http://schemas.openxmlformats.org/officeDocument/2006/bibliography"/>
   </ds:schemaRefs>

</xml_diff>

<commit_message>
Add Blog as Book link to SRS
</commit_message>
<xml_diff>
--- a/Software Requirements Specification.docx
+++ b/Software Requirements Specification.docx
@@ -1043,8 +1043,6 @@
             <w:r>
               <w:t>Mehmet Ali Incekara</w:t>
             </w:r>
-            <w:bookmarkStart w:id="0" w:name="_GoBack"/>
-            <w:bookmarkEnd w:id="0"/>
           </w:p>
         </w:tc>
       </w:tr>
@@ -5220,7 +5218,7 @@
           <w:lang w:val="de-DE"/>
         </w:rPr>
       </w:pPr>
-      <w:bookmarkStart w:id="1" w:name="_Toc449013397"/>
+      <w:bookmarkStart w:id="0" w:name="_Toc449013397"/>
       <w:r>
         <w:rPr>
           <w:rFonts w:ascii="Times New Roman" w:hAnsi="Times New Roman"/>
@@ -5228,7 +5226,7 @@
         </w:rPr>
         <w:t>Introduction</w:t>
       </w:r>
-      <w:bookmarkEnd w:id="1"/>
+      <w:bookmarkEnd w:id="0"/>
     </w:p>
     <w:p>
       <w:pPr>
@@ -5298,7 +5296,7 @@
           <w:lang w:val="de-DE"/>
         </w:rPr>
       </w:pPr>
-      <w:bookmarkStart w:id="2" w:name="_Toc449013398"/>
+      <w:bookmarkStart w:id="1" w:name="_Toc449013398"/>
       <w:r>
         <w:rPr>
           <w:rFonts w:ascii="Times New Roman" w:hAnsi="Times New Roman"/>
@@ -5306,7 +5304,7 @@
         </w:rPr>
         <w:t>Purpose</w:t>
       </w:r>
-      <w:bookmarkEnd w:id="2"/>
+      <w:bookmarkEnd w:id="1"/>
     </w:p>
     <w:p>
       <w:pPr>
@@ -5371,7 +5369,7 @@
           <w:lang w:val="de-DE"/>
         </w:rPr>
       </w:pPr>
-      <w:bookmarkStart w:id="3" w:name="_Toc449013399"/>
+      <w:bookmarkStart w:id="2" w:name="_Toc449013399"/>
       <w:r>
         <w:rPr>
           <w:rFonts w:ascii="Times New Roman" w:hAnsi="Times New Roman"/>
@@ -5379,7 +5377,7 @@
         </w:rPr>
         <w:t>Scope</w:t>
       </w:r>
-      <w:bookmarkEnd w:id="3"/>
+      <w:bookmarkEnd w:id="2"/>
     </w:p>
     <w:p>
       <w:pPr>
@@ -5410,7 +5408,7 @@
           <w:lang w:val="de-DE"/>
         </w:rPr>
       </w:pPr>
-      <w:bookmarkStart w:id="4" w:name="_Toc449013400"/>
+      <w:bookmarkStart w:id="3" w:name="_Toc449013400"/>
       <w:r>
         <w:rPr>
           <w:rFonts w:ascii="Times New Roman" w:hAnsi="Times New Roman"/>
@@ -5418,7 +5416,7 @@
         </w:rPr>
         <w:t>Definitions, Acronyms, and Abbreviations</w:t>
       </w:r>
-      <w:bookmarkEnd w:id="4"/>
+      <w:bookmarkEnd w:id="3"/>
     </w:p>
     <w:p>
       <w:pPr>
@@ -5455,7 +5453,7 @@
           <w:lang w:val="de-DE"/>
         </w:rPr>
       </w:pPr>
-      <w:bookmarkStart w:id="5" w:name="_Toc449013401"/>
+      <w:bookmarkStart w:id="4" w:name="_Toc449013401"/>
       <w:r>
         <w:rPr>
           <w:rFonts w:ascii="Times New Roman" w:hAnsi="Times New Roman"/>
@@ -5485,7 +5483,7 @@
         </w:rPr>
         <w:t>References</w:t>
       </w:r>
-      <w:bookmarkEnd w:id="5"/>
+      <w:bookmarkEnd w:id="4"/>
     </w:p>
     <w:tbl>
       <w:tblPr>
@@ -5550,7 +5548,21 @@
           <w:tcPr>
             <w:tcW w:w="7058" w:type="dxa"/>
           </w:tcPr>
-          <w:p/>
+          <w:p>
+            <w:hyperlink r:id="rId13" w:history="1">
+              <w:r>
+                <w:rPr>
+                  <w:rStyle w:val="Hyperlink"/>
+                </w:rPr>
+                <w:t>https://github.com/nappydevelopment/docs/blob/master/pdfs/Blog%20As%20Book.pdf</w:t>
+              </w:r>
+            </w:hyperlink>
+            <w:r>
+              <w:t xml:space="preserve"> </w:t>
+            </w:r>
+            <w:bookmarkStart w:id="5" w:name="_GoBack"/>
+            <w:bookmarkEnd w:id="5"/>
+          </w:p>
         </w:tc>
       </w:tr>
       <w:tr>
@@ -5582,7 +5594,7 @@
                 <w:lang w:val="de-DE"/>
               </w:rPr>
             </w:pPr>
-            <w:hyperlink r:id="rId13" w:history="1">
+            <w:hyperlink r:id="rId14" w:history="1">
               <w:r>
                 <w:rPr>
                   <w:rStyle w:val="Hyperlink"/>
@@ -5620,7 +5632,7 @@
                 <w:lang w:val="de-DE"/>
               </w:rPr>
             </w:pPr>
-            <w:hyperlink r:id="rId14" w:history="1">
+            <w:hyperlink r:id="rId15" w:history="1">
               <w:r>
                 <w:rPr>
                   <w:rStyle w:val="Hyperlink"/>
@@ -5648,7 +5660,7 @@
             <w:tcW w:w="7058" w:type="dxa"/>
           </w:tcPr>
           <w:p>
-            <w:hyperlink r:id="rId15" w:history="1">
+            <w:hyperlink r:id="rId16" w:history="1">
               <w:r>
                 <w:rPr>
                   <w:rStyle w:val="Hyperlink"/>
@@ -5675,7 +5687,7 @@
             <w:tcW w:w="7058" w:type="dxa"/>
           </w:tcPr>
           <w:p>
-            <w:hyperlink r:id="rId16" w:history="1">
+            <w:hyperlink r:id="rId17" w:history="1">
               <w:r>
                 <w:rPr>
                   <w:rStyle w:val="Hyperlink"/>
@@ -5702,7 +5714,7 @@
             <w:tcW w:w="7058" w:type="dxa"/>
           </w:tcPr>
           <w:p>
-            <w:hyperlink r:id="rId17" w:history="1">
+            <w:hyperlink r:id="rId18" w:history="1">
               <w:r>
                 <w:rPr>
                   <w:rStyle w:val="Hyperlink"/>
@@ -5732,7 +5744,7 @@
             <w:tcW w:w="7058" w:type="dxa"/>
           </w:tcPr>
           <w:p>
-            <w:hyperlink r:id="rId18" w:history="1">
+            <w:hyperlink r:id="rId19" w:history="1">
               <w:r>
                 <w:rPr>
                   <w:rStyle w:val="Hyperlink"/>
@@ -5762,7 +5774,7 @@
             <w:tcW w:w="7058" w:type="dxa"/>
           </w:tcPr>
           <w:p>
-            <w:hyperlink r:id="rId19" w:history="1">
+            <w:hyperlink r:id="rId20" w:history="1">
               <w:r>
                 <w:rPr>
                   <w:rStyle w:val="Hyperlink"/>
@@ -5792,7 +5804,7 @@
             <w:tcW w:w="7058" w:type="dxa"/>
           </w:tcPr>
           <w:p>
-            <w:hyperlink r:id="rId20" w:history="1">
+            <w:hyperlink r:id="rId21" w:history="1">
               <w:r>
                 <w:rPr>
                   <w:rStyle w:val="Hyperlink"/>
@@ -5822,7 +5834,7 @@
             <w:tcW w:w="7058" w:type="dxa"/>
           </w:tcPr>
           <w:p>
-            <w:hyperlink r:id="rId21" w:history="1">
+            <w:hyperlink r:id="rId22" w:history="1">
               <w:r>
                 <w:rPr>
                   <w:rStyle w:val="Hyperlink"/>
@@ -5852,7 +5864,7 @@
             <w:tcW w:w="7058" w:type="dxa"/>
           </w:tcPr>
           <w:p>
-            <w:hyperlink r:id="rId22" w:history="1">
+            <w:hyperlink r:id="rId23" w:history="1">
               <w:r>
                 <w:rPr>
                   <w:rStyle w:val="Hyperlink"/>
@@ -5882,7 +5894,7 @@
             <w:tcW w:w="7058" w:type="dxa"/>
           </w:tcPr>
           <w:p>
-            <w:hyperlink r:id="rId23" w:history="1">
+            <w:hyperlink r:id="rId24" w:history="1">
               <w:r>
                 <w:rPr>
                   <w:rStyle w:val="Hyperlink"/>
@@ -5912,7 +5924,7 @@
             <w:tcW w:w="7058" w:type="dxa"/>
           </w:tcPr>
           <w:p>
-            <w:hyperlink r:id="rId24" w:history="1">
+            <w:hyperlink r:id="rId25" w:history="1">
               <w:r>
                 <w:rPr>
                   <w:rStyle w:val="Hyperlink"/>
@@ -5942,7 +5954,7 @@
             <w:tcW w:w="7058" w:type="dxa"/>
           </w:tcPr>
           <w:p>
-            <w:hyperlink r:id="rId25" w:history="1">
+            <w:hyperlink r:id="rId26" w:history="1">
               <w:r>
                 <w:rPr>
                   <w:rStyle w:val="Hyperlink"/>
@@ -5972,7 +5984,7 @@
             <w:tcW w:w="7058" w:type="dxa"/>
           </w:tcPr>
           <w:p>
-            <w:hyperlink r:id="rId26" w:history="1">
+            <w:hyperlink r:id="rId27" w:history="1">
               <w:r>
                 <w:rPr>
                   <w:rStyle w:val="Hyperlink"/>
@@ -6002,7 +6014,7 @@
             <w:tcW w:w="7058" w:type="dxa"/>
           </w:tcPr>
           <w:p>
-            <w:hyperlink r:id="rId27" w:history="1">
+            <w:hyperlink r:id="rId28" w:history="1">
               <w:r>
                 <w:rPr>
                   <w:rStyle w:val="Hyperlink"/>
@@ -6029,7 +6041,7 @@
             <w:tcW w:w="7058" w:type="dxa"/>
           </w:tcPr>
           <w:p>
-            <w:hyperlink r:id="rId28" w:history="1">
+            <w:hyperlink r:id="rId29" w:history="1">
               <w:r>
                 <w:rPr>
                   <w:rStyle w:val="Hyperlink"/>
@@ -6062,7 +6074,7 @@
             <w:tcW w:w="7058" w:type="dxa"/>
           </w:tcPr>
           <w:p>
-            <w:hyperlink r:id="rId29" w:history="1">
+            <w:hyperlink r:id="rId30" w:history="1">
               <w:r>
                 <w:rPr>
                   <w:rStyle w:val="Hyperlink"/>
@@ -6092,7 +6104,7 @@
             <w:tcW w:w="7058" w:type="dxa"/>
           </w:tcPr>
           <w:p>
-            <w:hyperlink r:id="rId30" w:history="1">
+            <w:hyperlink r:id="rId31" w:history="1">
               <w:r>
                 <w:rPr>
                   <w:rStyle w:val="Hyperlink"/>
@@ -6122,7 +6134,7 @@
             <w:tcW w:w="7058" w:type="dxa"/>
           </w:tcPr>
           <w:p>
-            <w:hyperlink r:id="rId31" w:history="1">
+            <w:hyperlink r:id="rId32" w:history="1">
               <w:r>
                 <w:rPr>
                   <w:rStyle w:val="Hyperlink"/>
@@ -6152,7 +6164,7 @@
             <w:tcW w:w="7058" w:type="dxa"/>
           </w:tcPr>
           <w:p>
-            <w:hyperlink r:id="rId32" w:history="1">
+            <w:hyperlink r:id="rId33" w:history="1">
               <w:r>
                 <w:rPr>
                   <w:rStyle w:val="Hyperlink"/>
@@ -6182,7 +6194,7 @@
             <w:tcW w:w="7058" w:type="dxa"/>
           </w:tcPr>
           <w:p>
-            <w:hyperlink r:id="rId33" w:history="1">
+            <w:hyperlink r:id="rId34" w:history="1">
               <w:r>
                 <w:rPr>
                   <w:rStyle w:val="Hyperlink"/>
@@ -6958,7 +6970,7 @@
                     </pic:cNvPicPr>
                   </pic:nvPicPr>
                   <pic:blipFill>
-                    <a:blip r:embed="rId34" cstate="print">
+                    <a:blip r:embed="rId35" cstate="print">
                       <a:extLst>
                         <a:ext uri="{28A0092B-C50C-407E-A947-70E740481C1C}">
                           <a14:useLocalDpi xmlns:a14="http://schemas.microsoft.com/office/drawing/2010/main" val="0"/>
@@ -7217,7 +7229,7 @@
         </w:rPr>
         <w:br/>
       </w:r>
-      <w:hyperlink r:id="rId35" w:history="1">
+      <w:hyperlink r:id="rId36" w:history="1">
         <w:r>
           <w:rPr>
             <w:rStyle w:val="Hyperlink"/>
@@ -7295,7 +7307,7 @@
       <w:r>
         <w:t xml:space="preserve">UseCase Gamemode 1: </w:t>
       </w:r>
-      <w:hyperlink r:id="rId36" w:history="1">
+      <w:hyperlink r:id="rId37" w:history="1">
         <w:r>
           <w:rPr>
             <w:rStyle w:val="Hyperlink"/>
@@ -7320,7 +7332,7 @@
       <w:pPr>
         <w:ind w:left="720"/>
       </w:pPr>
-      <w:hyperlink r:id="rId37" w:history="1">
+      <w:hyperlink r:id="rId38" w:history="1">
         <w:r>
           <w:rPr>
             <w:rStyle w:val="Hyperlink"/>
@@ -7402,7 +7414,7 @@
           <w:lang w:val="de-DE"/>
         </w:rPr>
       </w:pPr>
-      <w:hyperlink r:id="rId38" w:history="1">
+      <w:hyperlink r:id="rId39" w:history="1">
         <w:r>
           <w:rPr>
             <w:rStyle w:val="Hyperlink"/>
@@ -7449,7 +7461,7 @@
       <w:r>
         <w:br/>
       </w:r>
-      <w:hyperlink r:id="rId39" w:history="1">
+      <w:hyperlink r:id="rId40" w:history="1">
         <w:r>
           <w:rPr>
             <w:rStyle w:val="Hyperlink"/>
@@ -7491,7 +7503,7 @@
       <w:r>
         <w:br/>
       </w:r>
-      <w:hyperlink r:id="rId40" w:history="1">
+      <w:hyperlink r:id="rId41" w:history="1">
         <w:r>
           <w:rPr>
             <w:rStyle w:val="Hyperlink"/>
@@ -7610,7 +7622,7 @@
         </w:rPr>
         <w:br/>
       </w:r>
-      <w:hyperlink r:id="rId41" w:history="1">
+      <w:hyperlink r:id="rId42" w:history="1">
         <w:r>
           <w:rPr>
             <w:rStyle w:val="Hyperlink"/>
@@ -7667,7 +7679,7 @@
           <w:lang w:val="de-DE"/>
         </w:rPr>
       </w:pPr>
-      <w:hyperlink r:id="rId42" w:history="1">
+      <w:hyperlink r:id="rId43" w:history="1">
         <w:r>
           <w:rPr>
             <w:rStyle w:val="Hyperlink"/>
@@ -7718,7 +7730,7 @@
           <w:lang w:val="en-GB"/>
         </w:rPr>
       </w:pPr>
-      <w:hyperlink r:id="rId43" w:history="1">
+      <w:hyperlink r:id="rId44" w:history="1">
         <w:r>
           <w:rPr>
             <w:rStyle w:val="Hyperlink"/>
@@ -7780,7 +7792,7 @@
         </w:rPr>
         <w:tab/>
       </w:r>
-      <w:hyperlink r:id="rId44" w:history="1">
+      <w:hyperlink r:id="rId45" w:history="1">
         <w:r>
           <w:rPr>
             <w:rStyle w:val="Hyperlink"/>
@@ -9078,7 +9090,7 @@
           <w:lang w:val="de-DE"/>
         </w:rPr>
       </w:pPr>
-      <w:hyperlink r:id="rId45" w:history="1">
+      <w:hyperlink r:id="rId46" w:history="1">
         <w:r>
           <w:rPr>
             <w:rStyle w:val="Hyperlink"/>
@@ -9266,7 +9278,7 @@
       <w:r>
         <w:t xml:space="preserve">GitHub: </w:t>
       </w:r>
-      <w:hyperlink r:id="rId46" w:history="1">
+      <w:hyperlink r:id="rId47" w:history="1">
         <w:r>
           <w:rPr>
             <w:rStyle w:val="Hyperlink"/>
@@ -9343,10 +9355,10 @@
       </w:r>
     </w:p>
     <w:sectPr>
-      <w:headerReference w:type="default" r:id="rId47"/>
-      <w:footerReference w:type="default" r:id="rId48"/>
-      <w:headerReference w:type="first" r:id="rId49"/>
-      <w:footerReference w:type="first" r:id="rId50"/>
+      <w:headerReference w:type="default" r:id="rId48"/>
+      <w:footerReference w:type="default" r:id="rId49"/>
+      <w:headerReference w:type="first" r:id="rId50"/>
+      <w:footerReference w:type="first" r:id="rId51"/>
       <w:pgSz w:w="12240" w:h="15840" w:code="1"/>
       <w:pgMar w:top="1440" w:right="1440" w:bottom="1440" w:left="1440" w:header="720" w:footer="720" w:gutter="0"/>
       <w:cols w:space="720"/>
@@ -9539,7 +9551,7 @@
               <w:rStyle w:val="Seitenzahl"/>
               <w:noProof/>
             </w:rPr>
-            <w:t>2</w:t>
+            <w:t>6</w:t>
           </w:r>
           <w:r>
             <w:rPr>
@@ -9679,21 +9691,11 @@
           <w:tcW w:w="6379" w:type="dxa"/>
         </w:tcPr>
         <w:p>
-          <w:r>
-            <w:fldChar w:fldCharType="begin"/>
-          </w:r>
-          <w:r>
-            <w:instrText xml:space="preserve"> SUBJECT  "Nappy, the ingenious" \* FirstCap  \* MERGEFORMAT </w:instrText>
-          </w:r>
-          <w:r>
-            <w:fldChar w:fldCharType="separate"/>
-          </w:r>
-          <w:r>
-            <w:t>Nappy, the ingenious</w:t>
-          </w:r>
-          <w:r>
-            <w:fldChar w:fldCharType="end"/>
-          </w:r>
+          <w:fldSimple w:instr=" SUBJECT  &quot;Nappy, the ingenious&quot; \* FirstCap  \* MERGEFORMAT ">
+            <w:r>
+              <w:t>Nappy, the ingenious</w:t>
+            </w:r>
+          </w:fldSimple>
         </w:p>
       </w:tc>
       <w:tc>
@@ -9720,21 +9722,11 @@
           <w:tcW w:w="6379" w:type="dxa"/>
         </w:tcPr>
         <w:p>
-          <w:r>
-            <w:fldChar w:fldCharType="begin"/>
-          </w:r>
-          <w:r>
-            <w:instrText xml:space="preserve"> TITLE  \* MERGEFORMAT </w:instrText>
-          </w:r>
-          <w:r>
-            <w:fldChar w:fldCharType="separate"/>
-          </w:r>
-          <w:r>
-            <w:t>Software Requirements Specification</w:t>
-          </w:r>
-          <w:r>
-            <w:fldChar w:fldCharType="end"/>
-          </w:r>
+          <w:fldSimple w:instr=" TITLE  \* MERGEFORMAT ">
+            <w:r>
+              <w:t>Software Requirements Specification</w:t>
+            </w:r>
+          </w:fldSimple>
         </w:p>
       </w:tc>
       <w:tc>
@@ -12651,7 +12643,7 @@
 </file>
 
 <file path=customXml/itemProps1.xml><?xml version="1.0" encoding="utf-8"?>
-<ds:datastoreItem xmlns:ds="http://schemas.openxmlformats.org/officeDocument/2006/customXml" ds:itemID="{3972F73F-AF15-448F-8882-C2543AAC0068}">
+<ds:datastoreItem xmlns:ds="http://schemas.openxmlformats.org/officeDocument/2006/customXml" ds:itemID="{4C16948F-2146-4F30-B190-BD1718895740}">
   <ds:schemaRefs>
     <ds:schemaRef ds:uri="http://schemas.openxmlformats.org/officeDocument/2006/bibliography"/>
   </ds:schemaRefs>

</xml_diff>